<commit_message>
I insert some simulink values and i added some comment in question3
</commit_message>
<xml_diff>
--- a/Report_new/Report.docx
+++ b/Report_new/Report.docx
@@ -1,6 +1,6 @@
 
 <file path=word/document.xml><?xml version="1.0" encoding="utf-8"?>
-<w:document xmlns:wpc="http://schemas.microsoft.com/office/word/2010/wordprocessingCanvas" xmlns:mc="http://schemas.openxmlformats.org/markup-compatibility/2006" xmlns:o="urn:schemas-microsoft-com:office:office" xmlns:r="http://schemas.openxmlformats.org/officeDocument/2006/relationships" xmlns:m="http://schemas.openxmlformats.org/officeDocument/2006/math" xmlns:v="urn:schemas-microsoft-com:vml" xmlns:wp14="http://schemas.microsoft.com/office/word/2010/wordprocessingDrawing" xmlns:wp="http://schemas.openxmlformats.org/drawingml/2006/wordprocessingDrawing" xmlns:w10="urn:schemas-microsoft-com:office:word" xmlns:w="http://schemas.openxmlformats.org/wordprocessingml/2006/main" xmlns:w14="http://schemas.microsoft.com/office/word/2010/wordml" xmlns:wpg="http://schemas.microsoft.com/office/word/2010/wordprocessingGroup" xmlns:wpi="http://schemas.microsoft.com/office/word/2010/wordprocessingInk" xmlns:wne="http://schemas.microsoft.com/office/word/2006/wordml" xmlns:wps="http://schemas.microsoft.com/office/word/2010/wordprocessingShape" mc:Ignorable="w14 wp14">
+<w:document xmlns:wpc="http://schemas.microsoft.com/office/word/2010/wordprocessingCanvas" xmlns:cx="http://schemas.microsoft.com/office/drawing/2014/chartex" xmlns:cx1="http://schemas.microsoft.com/office/drawing/2015/9/8/chartex" xmlns:cx2="http://schemas.microsoft.com/office/drawing/2015/10/21/chartex" xmlns:cx3="http://schemas.microsoft.com/office/drawing/2016/5/9/chartex" xmlns:cx4="http://schemas.microsoft.com/office/drawing/2016/5/10/chartex" xmlns:cx5="http://schemas.microsoft.com/office/drawing/2016/5/11/chartex" xmlns:cx6="http://schemas.microsoft.com/office/drawing/2016/5/12/chartex" xmlns:cx7="http://schemas.microsoft.com/office/drawing/2016/5/13/chartex" xmlns:cx8="http://schemas.microsoft.com/office/drawing/2016/5/14/chartex" xmlns:mc="http://schemas.openxmlformats.org/markup-compatibility/2006" xmlns:aink="http://schemas.microsoft.com/office/drawing/2016/ink" xmlns:am3d="http://schemas.microsoft.com/office/drawing/2017/model3d" xmlns:o="urn:schemas-microsoft-com:office:office" xmlns:r="http://schemas.openxmlformats.org/officeDocument/2006/relationships" xmlns:m="http://schemas.openxmlformats.org/officeDocument/2006/math" xmlns:v="urn:schemas-microsoft-com:vml" xmlns:wp14="http://schemas.microsoft.com/office/word/2010/wordprocessingDrawing" xmlns:wp="http://schemas.openxmlformats.org/drawingml/2006/wordprocessingDrawing" xmlns:w10="urn:schemas-microsoft-com:office:word" xmlns:w="http://schemas.openxmlformats.org/wordprocessingml/2006/main" xmlns:w14="http://schemas.microsoft.com/office/word/2010/wordml" xmlns:w15="http://schemas.microsoft.com/office/word/2012/wordml" xmlns:w16cid="http://schemas.microsoft.com/office/word/2016/wordml/cid" xmlns:w16se="http://schemas.microsoft.com/office/word/2015/wordml/symex" xmlns:wpg="http://schemas.microsoft.com/office/word/2010/wordprocessingGroup" xmlns:wpi="http://schemas.microsoft.com/office/word/2010/wordprocessingInk" xmlns:wne="http://schemas.microsoft.com/office/word/2006/wordml" xmlns:wps="http://schemas.microsoft.com/office/word/2010/wordprocessingShape" mc:Ignorable="w14 w15 w16se w16cid wp14">
   <w:body>
     <w:p>
       <w:pPr>
@@ -113,7 +113,7 @@
                     </pic:cNvPicPr>
                   </pic:nvPicPr>
                   <pic:blipFill>
-                    <a:blip r:embed="rId5">
+                    <a:blip r:embed="rId4">
                       <a:extLst>
                         <a:ext uri="{28A0092B-C50C-407E-A947-70E740481C1C}">
                           <a14:useLocalDpi xmlns:a14="http://schemas.microsoft.com/office/drawing/2010/main" val="0"/>
@@ -468,25 +468,7 @@
           <w:szCs w:val="26"/>
           <w:lang w:val="en-US"/>
         </w:rPr>
-        <w:t xml:space="preserve"> </w:t>
-      </w:r>
-      <w:proofErr w:type="gramStart"/>
-      <w:r>
-        <w:rPr>
-          <w:sz w:val="26"/>
-          <w:szCs w:val="26"/>
-          <w:lang w:val="en-US"/>
-        </w:rPr>
-        <w:t>In</w:t>
-      </w:r>
-      <w:proofErr w:type="gramEnd"/>
-      <w:r>
-        <w:rPr>
-          <w:sz w:val="26"/>
-          <w:szCs w:val="26"/>
-          <w:lang w:val="en-US"/>
-        </w:rPr>
-        <w:t xml:space="preserve"> this part, we try different step sizes for single phase rectifier and we observed that they different from each other</w:t>
+        <w:t xml:space="preserve"> In this part, we try different step sizes for single phase rectifier and we observed that they different from each other</w:t>
       </w:r>
       <w:r>
         <w:rPr>
@@ -702,7 +684,7 @@
                     </pic:cNvPicPr>
                   </pic:nvPicPr>
                   <pic:blipFill>
-                    <a:blip r:embed="rId6">
+                    <a:blip r:embed="rId5">
                       <a:extLst>
                         <a:ext uri="{28A0092B-C50C-407E-A947-70E740481C1C}">
                           <a14:useLocalDpi xmlns:a14="http://schemas.microsoft.com/office/drawing/2010/main" val="0"/>
@@ -733,12 +715,10 @@
           </wp:inline>
         </w:drawing>
       </w:r>
-      <w:bookmarkStart w:id="0" w:name="_GoBack"/>
-      <w:bookmarkEnd w:id="0"/>
-    </w:p>
-    <w:p>
-      <w:pPr>
-        <w:pStyle w:val="Caption"/>
+    </w:p>
+    <w:p>
+      <w:pPr>
+        <w:pStyle w:val="ResimYazs"/>
         <w:rPr>
           <w:sz w:val="24"/>
           <w:szCs w:val="24"/>
@@ -814,7 +794,7 @@
                     </pic:cNvPicPr>
                   </pic:nvPicPr>
                   <pic:blipFill>
-                    <a:blip r:embed="rId7">
+                    <a:blip r:embed="rId6">
                       <a:extLst>
                         <a:ext uri="{28A0092B-C50C-407E-A947-70E740481C1C}">
                           <a14:useLocalDpi xmlns:a14="http://schemas.microsoft.com/office/drawing/2010/main" val="0"/>
@@ -848,7 +828,7 @@
     </w:p>
     <w:p>
       <w:pPr>
-        <w:pStyle w:val="Caption"/>
+        <w:pStyle w:val="ResimYazs"/>
         <w:rPr>
           <w:sz w:val="24"/>
           <w:szCs w:val="24"/>
@@ -925,7 +905,7 @@
                     </pic:cNvPicPr>
                   </pic:nvPicPr>
                   <pic:blipFill>
-                    <a:blip r:embed="rId8">
+                    <a:blip r:embed="rId7">
                       <a:extLst>
                         <a:ext uri="{28A0092B-C50C-407E-A947-70E740481C1C}">
                           <a14:useLocalDpi xmlns:a14="http://schemas.microsoft.com/office/drawing/2010/main" val="0"/>
@@ -959,7 +939,7 @@
     </w:p>
     <w:p>
       <w:pPr>
-        <w:pStyle w:val="Caption"/>
+        <w:pStyle w:val="ResimYazs"/>
         <w:rPr>
           <w:sz w:val="24"/>
           <w:szCs w:val="24"/>
@@ -1097,7 +1077,7 @@
                     </pic:cNvPicPr>
                   </pic:nvPicPr>
                   <pic:blipFill>
-                    <a:blip r:embed="rId9">
+                    <a:blip r:embed="rId8">
                       <a:extLst>
                         <a:ext uri="{28A0092B-C50C-407E-A947-70E740481C1C}">
                           <a14:useLocalDpi xmlns:a14="http://schemas.microsoft.com/office/drawing/2010/main" val="0"/>
@@ -1131,19 +1111,41 @@
     </w:p>
     <w:p>
       <w:pPr>
-        <w:pStyle w:val="Caption"/>
+        <w:pStyle w:val="ResimYazs"/>
       </w:pPr>
       <w:r>
         <w:t xml:space="preserve">Figure </w:t>
       </w:r>
-      <w:fldSimple w:instr=" SEQ Figure \* ARABIC ">
-        <w:r>
-          <w:rPr>
-            <w:noProof/>
-          </w:rPr>
-          <w:t>4</w:t>
-        </w:r>
-      </w:fldSimple>
+      <w:r>
+        <w:rPr>
+          <w:noProof/>
+        </w:rPr>
+        <w:fldChar w:fldCharType="begin"/>
+      </w:r>
+      <w:r>
+        <w:rPr>
+          <w:noProof/>
+        </w:rPr>
+        <w:instrText xml:space="preserve"> SEQ Figure \* ARABIC </w:instrText>
+      </w:r>
+      <w:r>
+        <w:rPr>
+          <w:noProof/>
+        </w:rPr>
+        <w:fldChar w:fldCharType="separate"/>
+      </w:r>
+      <w:r>
+        <w:rPr>
+          <w:noProof/>
+        </w:rPr>
+        <w:t>4</w:t>
+      </w:r>
+      <w:r>
+        <w:rPr>
+          <w:noProof/>
+        </w:rPr>
+        <w:fldChar w:fldCharType="end"/>
+      </w:r>
       <w:r>
         <w:t>: Output voltage waveform with resistive load of R = 25 ohm</w:t>
       </w:r>
@@ -1176,7 +1178,7 @@
                     </pic:cNvPicPr>
                   </pic:nvPicPr>
                   <pic:blipFill>
-                    <a:blip r:embed="rId10">
+                    <a:blip r:embed="rId9">
                       <a:extLst>
                         <a:ext uri="{28A0092B-C50C-407E-A947-70E740481C1C}">
                           <a14:useLocalDpi xmlns:a14="http://schemas.microsoft.com/office/drawing/2010/main" val="0"/>
@@ -1210,19 +1212,41 @@
     </w:p>
     <w:p>
       <w:pPr>
-        <w:pStyle w:val="Caption"/>
+        <w:pStyle w:val="ResimYazs"/>
       </w:pPr>
       <w:r>
         <w:t xml:space="preserve">Figure </w:t>
       </w:r>
-      <w:fldSimple w:instr=" SEQ Figure \* ARABIC ">
-        <w:r>
-          <w:rPr>
-            <w:noProof/>
-          </w:rPr>
-          <w:t>5</w:t>
-        </w:r>
-      </w:fldSimple>
+      <w:r>
+        <w:rPr>
+          <w:noProof/>
+        </w:rPr>
+        <w:fldChar w:fldCharType="begin"/>
+      </w:r>
+      <w:r>
+        <w:rPr>
+          <w:noProof/>
+        </w:rPr>
+        <w:instrText xml:space="preserve"> SEQ Figure \* ARABIC </w:instrText>
+      </w:r>
+      <w:r>
+        <w:rPr>
+          <w:noProof/>
+        </w:rPr>
+        <w:fldChar w:fldCharType="separate"/>
+      </w:r>
+      <w:r>
+        <w:rPr>
+          <w:noProof/>
+        </w:rPr>
+        <w:t>5</w:t>
+      </w:r>
+      <w:r>
+        <w:rPr>
+          <w:noProof/>
+        </w:rPr>
+        <w:fldChar w:fldCharType="end"/>
+      </w:r>
       <w:r>
         <w:t xml:space="preserve">: Output voltage waveform of RL load of R = 25 ohm, L = 10 </w:t>
       </w:r>
@@ -1259,7 +1283,7 @@
                     </pic:cNvPicPr>
                   </pic:nvPicPr>
                   <pic:blipFill>
-                    <a:blip r:embed="rId11">
+                    <a:blip r:embed="rId10">
                       <a:extLst>
                         <a:ext uri="{28A0092B-C50C-407E-A947-70E740481C1C}">
                           <a14:useLocalDpi xmlns:a14="http://schemas.microsoft.com/office/drawing/2010/main" val="0"/>
@@ -1293,19 +1317,41 @@
     </w:p>
     <w:p>
       <w:pPr>
-        <w:pStyle w:val="Caption"/>
+        <w:pStyle w:val="ResimYazs"/>
       </w:pPr>
       <w:r>
         <w:t xml:space="preserve">Figure </w:t>
       </w:r>
-      <w:fldSimple w:instr=" SEQ Figure \* ARABIC ">
-        <w:r>
-          <w:rPr>
-            <w:noProof/>
-          </w:rPr>
-          <w:t>6</w:t>
-        </w:r>
-      </w:fldSimple>
+      <w:r>
+        <w:rPr>
+          <w:noProof/>
+        </w:rPr>
+        <w:fldChar w:fldCharType="begin"/>
+      </w:r>
+      <w:r>
+        <w:rPr>
+          <w:noProof/>
+        </w:rPr>
+        <w:instrText xml:space="preserve"> SEQ Figure \* ARABIC </w:instrText>
+      </w:r>
+      <w:r>
+        <w:rPr>
+          <w:noProof/>
+        </w:rPr>
+        <w:fldChar w:fldCharType="separate"/>
+      </w:r>
+      <w:r>
+        <w:rPr>
+          <w:noProof/>
+        </w:rPr>
+        <w:t>6</w:t>
+      </w:r>
+      <w:r>
+        <w:rPr>
+          <w:noProof/>
+        </w:rPr>
+        <w:fldChar w:fldCharType="end"/>
+      </w:r>
       <w:r>
         <w:t>: Output voltage waveform of RL load of R = 25 ohm, L = 1 H</w:t>
       </w:r>
@@ -1433,7 +1479,7 @@
                     </pic:cNvPicPr>
                   </pic:nvPicPr>
                   <pic:blipFill>
-                    <a:blip r:embed="rId12" cstate="print">
+                    <a:blip r:embed="rId11" cstate="print">
                       <a:extLst>
                         <a:ext uri="{28A0092B-C50C-407E-A947-70E740481C1C}">
                           <a14:useLocalDpi xmlns:a14="http://schemas.microsoft.com/office/drawing/2010/main" val="0"/>
@@ -1522,7 +1568,7 @@
                     </pic:cNvPicPr>
                   </pic:nvPicPr>
                   <pic:blipFill rotWithShape="1">
-                    <a:blip r:embed="rId13" cstate="print">
+                    <a:blip r:embed="rId12" cstate="print">
                       <a:extLst>
                         <a:ext uri="{28A0092B-C50C-407E-A947-70E740481C1C}">
                           <a14:useLocalDpi xmlns:a14="http://schemas.microsoft.com/office/drawing/2010/main" val="0"/>
@@ -1588,7 +1634,7 @@
                     </pic:cNvPicPr>
                   </pic:nvPicPr>
                   <pic:blipFill>
-                    <a:blip r:embed="rId14" cstate="print">
+                    <a:blip r:embed="rId13" cstate="print">
                       <a:extLst>
                         <a:ext uri="{28A0092B-C50C-407E-A947-70E740481C1C}">
                           <a14:useLocalDpi xmlns:a14="http://schemas.microsoft.com/office/drawing/2010/main" val="0"/>
@@ -1693,6 +1739,385 @@
     <w:p>
       <w:pPr>
         <w:rPr>
+          <w:b/>
+          <w:sz w:val="26"/>
+          <w:szCs w:val="26"/>
+          <w:lang w:val="en-US"/>
+        </w:rPr>
+      </w:pPr>
+      <w:r>
+        <w:rPr>
+          <w:b/>
+          <w:sz w:val="26"/>
+          <w:szCs w:val="26"/>
+          <w:lang w:val="en-US"/>
+        </w:rPr>
+        <w:t>Question 3-)</w:t>
+      </w:r>
+    </w:p>
+    <w:p>
+      <w:pPr>
+        <w:rPr>
+          <w:b/>
+          <w:sz w:val="24"/>
+          <w:szCs w:val="24"/>
+          <w:lang w:val="en-US"/>
+        </w:rPr>
+      </w:pPr>
+      <w:r>
+        <w:rPr>
+          <w:b/>
+          <w:sz w:val="24"/>
+          <w:szCs w:val="24"/>
+          <w:lang w:val="en-US"/>
+        </w:rPr>
+        <w:t xml:space="preserve">Part 1-)   </w:t>
+      </w:r>
+    </w:p>
+    <w:p>
+      <w:pPr>
+        <w:keepNext/>
+      </w:pPr>
+      <w:r>
+        <w:rPr>
+          <w:noProof/>
+        </w:rPr>
+        <w:drawing>
+          <wp:inline distT="0" distB="0" distL="0" distR="0" wp14:anchorId="45EB1A36" wp14:editId="371F2698">
+            <wp:extent cx="5943600" cy="3411220"/>
+            <wp:effectExtent l="0" t="0" r="0" b="0"/>
+            <wp:docPr id="11" name="Resim 11"/>
+            <wp:cNvGraphicFramePr>
+              <a:graphicFrameLocks xmlns:a="http://schemas.openxmlformats.org/drawingml/2006/main" noChangeAspect="1"/>
+            </wp:cNvGraphicFramePr>
+            <a:graphic xmlns:a="http://schemas.openxmlformats.org/drawingml/2006/main">
+              <a:graphicData uri="http://schemas.openxmlformats.org/drawingml/2006/picture">
+                <pic:pic xmlns:pic="http://schemas.openxmlformats.org/drawingml/2006/picture">
+                  <pic:nvPicPr>
+                    <pic:cNvPr id="0" name="Picture 1"/>
+                    <pic:cNvPicPr>
+                      <a:picLocks noChangeAspect="1" noChangeArrowheads="1"/>
+                    </pic:cNvPicPr>
+                  </pic:nvPicPr>
+                  <pic:blipFill>
+                    <a:blip r:embed="rId14" cstate="print">
+                      <a:extLst>
+                        <a:ext uri="{28A0092B-C50C-407E-A947-70E740481C1C}">
+                          <a14:useLocalDpi xmlns:a14="http://schemas.microsoft.com/office/drawing/2010/main" val="0"/>
+                        </a:ext>
+                      </a:extLst>
+                    </a:blip>
+                    <a:srcRect/>
+                    <a:stretch>
+                      <a:fillRect/>
+                    </a:stretch>
+                  </pic:blipFill>
+                  <pic:spPr bwMode="auto">
+                    <a:xfrm>
+                      <a:off x="0" y="0"/>
+                      <a:ext cx="5943600" cy="3411220"/>
+                    </a:xfrm>
+                    <a:prstGeom prst="rect">
+                      <a:avLst/>
+                    </a:prstGeom>
+                    <a:noFill/>
+                    <a:ln>
+                      <a:noFill/>
+                    </a:ln>
+                  </pic:spPr>
+                </pic:pic>
+              </a:graphicData>
+            </a:graphic>
+          </wp:inline>
+        </w:drawing>
+      </w:r>
+    </w:p>
+    <w:p>
+      <w:pPr>
+        <w:pStyle w:val="ResimYazs"/>
+        <w:rPr>
+          <w:sz w:val="24"/>
+          <w:szCs w:val="24"/>
+          <w:lang w:val="en-US"/>
+        </w:rPr>
+      </w:pPr>
+      <w:r>
+        <w:t xml:space="preserve">Figure </w:t>
+      </w:r>
+      <w:fldSimple w:instr=" SEQ Figure \* ARABIC ">
+        <w:r>
+          <w:rPr>
+            <w:noProof/>
+          </w:rPr>
+          <w:t>7</w:t>
+        </w:r>
+      </w:fldSimple>
+      <w:r>
+        <w:t xml:space="preserve">: </w:t>
+      </w:r>
+      <w:r>
+        <w:t>waveforms for</w:t>
+      </w:r>
+      <w:r>
+        <w:t xml:space="preserve"> </w:t>
+      </w:r>
+      <w:r>
+        <w:t>output voltage</w:t>
+      </w:r>
+      <w:r>
+        <w:t xml:space="preserve">, </w:t>
+      </w:r>
+      <w:r>
+        <w:t>Phase A current</w:t>
+      </w:r>
+      <w:r>
+        <w:t xml:space="preserve"> and</w:t>
+      </w:r>
+      <w:r>
+        <w:t xml:space="preserve"> neutral wire current</w:t>
+      </w:r>
+      <w:r>
+        <w:t>, respectively</w:t>
+      </w:r>
+    </w:p>
+    <w:p>
+      <w:pPr>
+        <w:rPr>
+          <w:sz w:val="24"/>
+          <w:szCs w:val="24"/>
+          <w:lang w:val="en-US"/>
+        </w:rPr>
+      </w:pPr>
+      <w:r>
+        <w:rPr>
+          <w:sz w:val="24"/>
+          <w:szCs w:val="24"/>
+          <w:lang w:val="en-US"/>
+        </w:rPr>
+        <w:t>As we can see figure x, output voltage has ripple because of capacitor. THD value of line current is %163,30. There is huge amount harmonics in it.</w:t>
+      </w:r>
+    </w:p>
+    <w:p>
+      <w:pPr>
+        <w:rPr>
+          <w:sz w:val="24"/>
+          <w:szCs w:val="24"/>
+          <w:lang w:val="en-US"/>
+        </w:rPr>
+      </w:pPr>
+    </w:p>
+    <w:p>
+      <w:pPr>
+        <w:rPr>
+          <w:b/>
+          <w:sz w:val="24"/>
+          <w:szCs w:val="24"/>
+          <w:lang w:val="en-US"/>
+        </w:rPr>
+      </w:pPr>
+      <w:r>
+        <w:rPr>
+          <w:b/>
+          <w:sz w:val="24"/>
+          <w:szCs w:val="24"/>
+          <w:lang w:val="en-US"/>
+        </w:rPr>
+        <w:t>Part 2-)</w:t>
+      </w:r>
+    </w:p>
+    <w:p>
+      <w:pPr>
+        <w:rPr>
+          <w:sz w:val="24"/>
+          <w:szCs w:val="24"/>
+          <w:lang w:val="en-US"/>
+        </w:rPr>
+      </w:pPr>
+      <w:r>
+        <w:rPr>
+          <w:sz w:val="24"/>
+          <w:szCs w:val="24"/>
+          <w:lang w:val="en-US"/>
+        </w:rPr>
+        <w:t xml:space="preserve">RMS value of line current is 4.35 Arms. RMS value of </w:t>
+      </w:r>
+      <w:r>
+        <w:rPr>
+          <w:rFonts w:ascii="Segoe UI" w:hAnsi="Segoe UI" w:cs="Segoe UI"/>
+          <w:color w:val="24292E"/>
+          <w:shd w:val="clear" w:color="auto" w:fill="FFFFFF"/>
+        </w:rPr>
+        <w:t>neutral </w:t>
+      </w:r>
+      <w:r>
+        <w:rPr>
+          <w:rFonts w:ascii="Segoe UI" w:hAnsi="Segoe UI" w:cs="Segoe UI"/>
+          <w:color w:val="24292E"/>
+          <w:shd w:val="clear" w:color="auto" w:fill="FFFFFF"/>
+        </w:rPr>
+        <w:t>current is 7.5 Arms.</w:t>
+      </w:r>
+    </w:p>
+    <w:p>
+      <w:pPr>
+        <w:rPr>
+          <w:sz w:val="24"/>
+          <w:szCs w:val="24"/>
+          <w:lang w:val="en-US"/>
+        </w:rPr>
+      </w:pPr>
+    </w:p>
+    <w:p>
+      <w:pPr>
+        <w:rPr>
+          <w:sz w:val="24"/>
+          <w:szCs w:val="24"/>
+          <w:lang w:val="en-US"/>
+        </w:rPr>
+      </w:pPr>
+    </w:p>
+    <w:p>
+      <w:pPr>
+        <w:rPr>
+          <w:sz w:val="24"/>
+          <w:szCs w:val="24"/>
+          <w:lang w:val="en-US"/>
+        </w:rPr>
+      </w:pPr>
+      <w:r>
+        <w:rPr>
+          <w:b/>
+          <w:sz w:val="24"/>
+          <w:szCs w:val="24"/>
+          <w:lang w:val="en-US"/>
+        </w:rPr>
+        <w:t>Part 3-)</w:t>
+      </w:r>
+      <w:r>
+        <w:rPr>
+          <w:sz w:val="24"/>
+          <w:szCs w:val="24"/>
+          <w:lang w:val="en-US"/>
+        </w:rPr>
+        <w:t xml:space="preserve"> </w:t>
+      </w:r>
+    </w:p>
+    <w:p>
+      <w:pPr>
+        <w:keepNext/>
+      </w:pPr>
+      <w:r>
+        <w:rPr>
+          <w:noProof/>
+        </w:rPr>
+        <w:lastRenderedPageBreak/>
+        <w:drawing>
+          <wp:inline distT="0" distB="0" distL="0" distR="0" wp14:anchorId="30383414" wp14:editId="4579D12B">
+            <wp:extent cx="5943600" cy="3145155"/>
+            <wp:effectExtent l="0" t="0" r="0" b="0"/>
+            <wp:docPr id="12" name="Resim 12"/>
+            <wp:cNvGraphicFramePr>
+              <a:graphicFrameLocks xmlns:a="http://schemas.openxmlformats.org/drawingml/2006/main" noChangeAspect="1"/>
+            </wp:cNvGraphicFramePr>
+            <a:graphic xmlns:a="http://schemas.openxmlformats.org/drawingml/2006/main">
+              <a:graphicData uri="http://schemas.openxmlformats.org/drawingml/2006/picture">
+                <pic:pic xmlns:pic="http://schemas.openxmlformats.org/drawingml/2006/picture">
+                  <pic:nvPicPr>
+                    <pic:cNvPr id="0" name="Picture 3"/>
+                    <pic:cNvPicPr>
+                      <a:picLocks noChangeAspect="1" noChangeArrowheads="1"/>
+                    </pic:cNvPicPr>
+                  </pic:nvPicPr>
+                  <pic:blipFill>
+                    <a:blip r:embed="rId15">
+                      <a:extLst>
+                        <a:ext uri="{28A0092B-C50C-407E-A947-70E740481C1C}">
+                          <a14:useLocalDpi xmlns:a14="http://schemas.microsoft.com/office/drawing/2010/main" val="0"/>
+                        </a:ext>
+                      </a:extLst>
+                    </a:blip>
+                    <a:srcRect/>
+                    <a:stretch>
+                      <a:fillRect/>
+                    </a:stretch>
+                  </pic:blipFill>
+                  <pic:spPr bwMode="auto">
+                    <a:xfrm>
+                      <a:off x="0" y="0"/>
+                      <a:ext cx="5943600" cy="3145155"/>
+                    </a:xfrm>
+                    <a:prstGeom prst="rect">
+                      <a:avLst/>
+                    </a:prstGeom>
+                    <a:noFill/>
+                    <a:ln>
+                      <a:noFill/>
+                    </a:ln>
+                  </pic:spPr>
+                </pic:pic>
+              </a:graphicData>
+            </a:graphic>
+          </wp:inline>
+        </w:drawing>
+      </w:r>
+    </w:p>
+    <w:p>
+      <w:pPr>
+        <w:pStyle w:val="ResimYazs"/>
+        <w:rPr>
+          <w:sz w:val="24"/>
+          <w:szCs w:val="24"/>
+          <w:lang w:val="en-US"/>
+        </w:rPr>
+      </w:pPr>
+      <w:r>
+        <w:t xml:space="preserve">Figure </w:t>
+      </w:r>
+      <w:fldSimple w:instr=" SEQ Figure \* ARABIC ">
+        <w:r>
+          <w:rPr>
+            <w:noProof/>
+          </w:rPr>
+          <w:t>8</w:t>
+        </w:r>
+      </w:fldSimple>
+      <w:r>
+        <w:t xml:space="preserve">: </w:t>
+      </w:r>
+      <w:r>
+        <w:t>waveforms for output voltage, Phase A current and neutral wire current, respectively</w:t>
+      </w:r>
+    </w:p>
+    <w:p>
+      <w:pPr>
+        <w:rPr>
+          <w:sz w:val="24"/>
+          <w:szCs w:val="24"/>
+          <w:lang w:val="en-US"/>
+        </w:rPr>
+      </w:pPr>
+      <w:r>
+        <w:rPr>
+          <w:sz w:val="24"/>
+          <w:szCs w:val="24"/>
+          <w:lang w:val="en-US"/>
+        </w:rPr>
+        <w:t xml:space="preserve">THD value of line current is </w:t>
+      </w:r>
+      <w:r>
+        <w:rPr>
+          <w:sz w:val="24"/>
+          <w:szCs w:val="24"/>
+          <w:lang w:val="en-US"/>
+        </w:rPr>
+        <w:t>%246.35 and RMS values of line and neutral current are 5.8 and 10.1 Arms, respectively.</w:t>
+      </w:r>
+      <w:bookmarkStart w:id="0" w:name="_GoBack"/>
+      <w:bookmarkEnd w:id="0"/>
+    </w:p>
+    <w:p>
+      <w:pPr>
+        <w:rPr>
           <w:sz w:val="24"/>
           <w:szCs w:val="24"/>
           <w:lang w:val="en-US"/>
@@ -1728,7 +2153,7 @@
 </file>
 
 <file path=word/styles.xml><?xml version="1.0" encoding="utf-8"?>
-<w:styles xmlns:mc="http://schemas.openxmlformats.org/markup-compatibility/2006" xmlns:r="http://schemas.openxmlformats.org/officeDocument/2006/relationships" xmlns:w="http://schemas.openxmlformats.org/wordprocessingml/2006/main" xmlns:w14="http://schemas.microsoft.com/office/word/2010/wordml" mc:Ignorable="w14">
+<w:styles xmlns:mc="http://schemas.openxmlformats.org/markup-compatibility/2006" xmlns:r="http://schemas.openxmlformats.org/officeDocument/2006/relationships" xmlns:w="http://schemas.openxmlformats.org/wordprocessingml/2006/main" xmlns:w14="http://schemas.microsoft.com/office/word/2010/wordml" xmlns:w15="http://schemas.microsoft.com/office/word/2012/wordml" xmlns:w16cid="http://schemas.microsoft.com/office/word/2016/wordml/cid" xmlns:w16se="http://schemas.microsoft.com/office/word/2015/wordml/symex" mc:Ignorable="w14 w15 w16se w16cid">
   <w:docDefaults>
     <w:rPrDefault>
       <w:rPr>
@@ -1744,156 +2169,394 @@
       </w:pPr>
     </w:pPrDefault>
   </w:docDefaults>
-  <w:latentStyles w:defLockedState="0" w:defUIPriority="99" w:defSemiHidden="1" w:defUnhideWhenUsed="1" w:defQFormat="0" w:count="267">
-    <w:lsdException w:name="Normal" w:semiHidden="0" w:uiPriority="0" w:unhideWhenUsed="0" w:qFormat="1"/>
-    <w:lsdException w:name="heading 1" w:semiHidden="0" w:uiPriority="9" w:unhideWhenUsed="0" w:qFormat="1"/>
-    <w:lsdException w:name="heading 2" w:uiPriority="9" w:qFormat="1"/>
-    <w:lsdException w:name="heading 3" w:uiPriority="9" w:qFormat="1"/>
-    <w:lsdException w:name="heading 4" w:uiPriority="9" w:qFormat="1"/>
-    <w:lsdException w:name="heading 5" w:uiPriority="9" w:qFormat="1"/>
-    <w:lsdException w:name="heading 6" w:uiPriority="9" w:qFormat="1"/>
-    <w:lsdException w:name="heading 7" w:uiPriority="9" w:qFormat="1"/>
-    <w:lsdException w:name="heading 8" w:uiPriority="9" w:qFormat="1"/>
-    <w:lsdException w:name="heading 9" w:uiPriority="9" w:qFormat="1"/>
-    <w:lsdException w:name="toc 1" w:uiPriority="39"/>
-    <w:lsdException w:name="toc 2" w:uiPriority="39"/>
-    <w:lsdException w:name="toc 3" w:uiPriority="39"/>
-    <w:lsdException w:name="toc 4" w:uiPriority="39"/>
-    <w:lsdException w:name="toc 5" w:uiPriority="39"/>
-    <w:lsdException w:name="toc 6" w:uiPriority="39"/>
-    <w:lsdException w:name="toc 7" w:uiPriority="39"/>
-    <w:lsdException w:name="toc 8" w:uiPriority="39"/>
-    <w:lsdException w:name="toc 9" w:uiPriority="39"/>
-    <w:lsdException w:name="caption" w:uiPriority="35" w:qFormat="1"/>
-    <w:lsdException w:name="Title" w:semiHidden="0" w:uiPriority="10" w:unhideWhenUsed="0" w:qFormat="1"/>
-    <w:lsdException w:name="Default Paragraph Font" w:uiPriority="1"/>
-    <w:lsdException w:name="Subtitle" w:semiHidden="0" w:uiPriority="11" w:unhideWhenUsed="0" w:qFormat="1"/>
-    <w:lsdException w:name="Strong" w:semiHidden="0" w:uiPriority="22" w:unhideWhenUsed="0" w:qFormat="1"/>
-    <w:lsdException w:name="Emphasis" w:semiHidden="0" w:uiPriority="20" w:unhideWhenUsed="0" w:qFormat="1"/>
-    <w:lsdException w:name="Table Grid" w:semiHidden="0" w:uiPriority="39" w:unhideWhenUsed="0"/>
-    <w:lsdException w:name="Placeholder Text" w:unhideWhenUsed="0"/>
-    <w:lsdException w:name="No Spacing" w:semiHidden="0" w:uiPriority="1" w:unhideWhenUsed="0" w:qFormat="1"/>
-    <w:lsdException w:name="Light Shading" w:semiHidden="0" w:uiPriority="60" w:unhideWhenUsed="0"/>
-    <w:lsdException w:name="Light List" w:semiHidden="0" w:uiPriority="61" w:unhideWhenUsed="0"/>
-    <w:lsdException w:name="Light Grid" w:semiHidden="0" w:uiPriority="62" w:unhideWhenUsed="0"/>
-    <w:lsdException w:name="Medium Shading 1" w:semiHidden="0" w:uiPriority="63" w:unhideWhenUsed="0"/>
-    <w:lsdException w:name="Medium Shading 2" w:semiHidden="0" w:uiPriority="64" w:unhideWhenUsed="0"/>
-    <w:lsdException w:name="Medium List 1" w:semiHidden="0" w:uiPriority="65" w:unhideWhenUsed="0"/>
-    <w:lsdException w:name="Medium List 2" w:semiHidden="0" w:uiPriority="66" w:unhideWhenUsed="0"/>
-    <w:lsdException w:name="Medium Grid 1" w:semiHidden="0" w:uiPriority="67" w:unhideWhenUsed="0"/>
-    <w:lsdException w:name="Medium Grid 2" w:semiHidden="0" w:uiPriority="68" w:unhideWhenUsed="0"/>
-    <w:lsdException w:name="Medium Grid 3" w:semiHidden="0" w:uiPriority="69" w:unhideWhenUsed="0"/>
-    <w:lsdException w:name="Dark List" w:semiHidden="0" w:uiPriority="70" w:unhideWhenUsed="0"/>
-    <w:lsdException w:name="Colorful Shading" w:semiHidden="0" w:uiPriority="71" w:unhideWhenUsed="0"/>
-    <w:lsdException w:name="Colorful List" w:semiHidden="0" w:uiPriority="72" w:unhideWhenUsed="0"/>
-    <w:lsdException w:name="Colorful Grid" w:semiHidden="0" w:uiPriority="73" w:unhideWhenUsed="0"/>
-    <w:lsdException w:name="Light Shading Accent 1" w:semiHidden="0" w:uiPriority="60" w:unhideWhenUsed="0"/>
-    <w:lsdException w:name="Light List Accent 1" w:semiHidden="0" w:uiPriority="61" w:unhideWhenUsed="0"/>
-    <w:lsdException w:name="Light Grid Accent 1" w:semiHidden="0" w:uiPriority="62" w:unhideWhenUsed="0"/>
-    <w:lsdException w:name="Medium Shading 1 Accent 1" w:semiHidden="0" w:uiPriority="63" w:unhideWhenUsed="0"/>
-    <w:lsdException w:name="Medium Shading 2 Accent 1" w:semiHidden="0" w:uiPriority="64" w:unhideWhenUsed="0"/>
-    <w:lsdException w:name="Medium List 1 Accent 1" w:semiHidden="0" w:uiPriority="65" w:unhideWhenUsed="0"/>
-    <w:lsdException w:name="Revision" w:unhideWhenUsed="0"/>
-    <w:lsdException w:name="List Paragraph" w:semiHidden="0" w:uiPriority="34" w:unhideWhenUsed="0" w:qFormat="1"/>
-    <w:lsdException w:name="Quote" w:semiHidden="0" w:uiPriority="29" w:unhideWhenUsed="0" w:qFormat="1"/>
-    <w:lsdException w:name="Intense Quote" w:semiHidden="0" w:uiPriority="30" w:unhideWhenUsed="0" w:qFormat="1"/>
-    <w:lsdException w:name="Medium List 2 Accent 1" w:semiHidden="0" w:uiPriority="66" w:unhideWhenUsed="0"/>
-    <w:lsdException w:name="Medium Grid 1 Accent 1" w:semiHidden="0" w:uiPriority="67" w:unhideWhenUsed="0"/>
-    <w:lsdException w:name="Medium Grid 2 Accent 1" w:semiHidden="0" w:uiPriority="68" w:unhideWhenUsed="0"/>
-    <w:lsdException w:name="Medium Grid 3 Accent 1" w:semiHidden="0" w:uiPriority="69" w:unhideWhenUsed="0"/>
-    <w:lsdException w:name="Dark List Accent 1" w:semiHidden="0" w:uiPriority="70" w:unhideWhenUsed="0"/>
-    <w:lsdException w:name="Colorful Shading Accent 1" w:semiHidden="0" w:uiPriority="71" w:unhideWhenUsed="0"/>
-    <w:lsdException w:name="Colorful List Accent 1" w:semiHidden="0" w:uiPriority="72" w:unhideWhenUsed="0"/>
-    <w:lsdException w:name="Colorful Grid Accent 1" w:semiHidden="0" w:uiPriority="73" w:unhideWhenUsed="0"/>
-    <w:lsdException w:name="Light Shading Accent 2" w:semiHidden="0" w:uiPriority="60" w:unhideWhenUsed="0"/>
-    <w:lsdException w:name="Light List Accent 2" w:semiHidden="0" w:uiPriority="61" w:unhideWhenUsed="0"/>
-    <w:lsdException w:name="Light Grid Accent 2" w:semiHidden="0" w:uiPriority="62" w:unhideWhenUsed="0"/>
-    <w:lsdException w:name="Medium Shading 1 Accent 2" w:semiHidden="0" w:uiPriority="63" w:unhideWhenUsed="0"/>
-    <w:lsdException w:name="Medium Shading 2 Accent 2" w:semiHidden="0" w:uiPriority="64" w:unhideWhenUsed="0"/>
-    <w:lsdException w:name="Medium List 1 Accent 2" w:semiHidden="0" w:uiPriority="65" w:unhideWhenUsed="0"/>
-    <w:lsdException w:name="Medium List 2 Accent 2" w:semiHidden="0" w:uiPriority="66" w:unhideWhenUsed="0"/>
-    <w:lsdException w:name="Medium Grid 1 Accent 2" w:semiHidden="0" w:uiPriority="67" w:unhideWhenUsed="0"/>
-    <w:lsdException w:name="Medium Grid 2 Accent 2" w:semiHidden="0" w:uiPriority="68" w:unhideWhenUsed="0"/>
-    <w:lsdException w:name="Medium Grid 3 Accent 2" w:semiHidden="0" w:uiPriority="69" w:unhideWhenUsed="0"/>
-    <w:lsdException w:name="Dark List Accent 2" w:semiHidden="0" w:uiPriority="70" w:unhideWhenUsed="0"/>
-    <w:lsdException w:name="Colorful Shading Accent 2" w:semiHidden="0" w:uiPriority="71" w:unhideWhenUsed="0"/>
-    <w:lsdException w:name="Colorful List Accent 2" w:semiHidden="0" w:uiPriority="72" w:unhideWhenUsed="0"/>
-    <w:lsdException w:name="Colorful Grid Accent 2" w:semiHidden="0" w:uiPriority="73" w:unhideWhenUsed="0"/>
-    <w:lsdException w:name="Light Shading Accent 3" w:semiHidden="0" w:uiPriority="60" w:unhideWhenUsed="0"/>
-    <w:lsdException w:name="Light List Accent 3" w:semiHidden="0" w:uiPriority="61" w:unhideWhenUsed="0"/>
-    <w:lsdException w:name="Light Grid Accent 3" w:semiHidden="0" w:uiPriority="62" w:unhideWhenUsed="0"/>
-    <w:lsdException w:name="Medium Shading 1 Accent 3" w:semiHidden="0" w:uiPriority="63" w:unhideWhenUsed="0"/>
-    <w:lsdException w:name="Medium Shading 2 Accent 3" w:semiHidden="0" w:uiPriority="64" w:unhideWhenUsed="0"/>
-    <w:lsdException w:name="Medium List 1 Accent 3" w:semiHidden="0" w:uiPriority="65" w:unhideWhenUsed="0"/>
-    <w:lsdException w:name="Medium List 2 Accent 3" w:semiHidden="0" w:uiPriority="66" w:unhideWhenUsed="0"/>
-    <w:lsdException w:name="Medium Grid 1 Accent 3" w:semiHidden="0" w:uiPriority="67" w:unhideWhenUsed="0"/>
-    <w:lsdException w:name="Medium Grid 2 Accent 3" w:semiHidden="0" w:uiPriority="68" w:unhideWhenUsed="0"/>
-    <w:lsdException w:name="Medium Grid 3 Accent 3" w:semiHidden="0" w:uiPriority="69" w:unhideWhenUsed="0"/>
-    <w:lsdException w:name="Dark List Accent 3" w:semiHidden="0" w:uiPriority="70" w:unhideWhenUsed="0"/>
-    <w:lsdException w:name="Colorful Shading Accent 3" w:semiHidden="0" w:uiPriority="71" w:unhideWhenUsed="0"/>
-    <w:lsdException w:name="Colorful List Accent 3" w:semiHidden="0" w:uiPriority="72" w:unhideWhenUsed="0"/>
-    <w:lsdException w:name="Colorful Grid Accent 3" w:semiHidden="0" w:uiPriority="73" w:unhideWhenUsed="0"/>
-    <w:lsdException w:name="Light Shading Accent 4" w:semiHidden="0" w:uiPriority="60" w:unhideWhenUsed="0"/>
-    <w:lsdException w:name="Light List Accent 4" w:semiHidden="0" w:uiPriority="61" w:unhideWhenUsed="0"/>
-    <w:lsdException w:name="Light Grid Accent 4" w:semiHidden="0" w:uiPriority="62" w:unhideWhenUsed="0"/>
-    <w:lsdException w:name="Medium Shading 1 Accent 4" w:semiHidden="0" w:uiPriority="63" w:unhideWhenUsed="0"/>
-    <w:lsdException w:name="Medium Shading 2 Accent 4" w:semiHidden="0" w:uiPriority="64" w:unhideWhenUsed="0"/>
-    <w:lsdException w:name="Medium List 1 Accent 4" w:semiHidden="0" w:uiPriority="65" w:unhideWhenUsed="0"/>
-    <w:lsdException w:name="Medium List 2 Accent 4" w:semiHidden="0" w:uiPriority="66" w:unhideWhenUsed="0"/>
-    <w:lsdException w:name="Medium Grid 1 Accent 4" w:semiHidden="0" w:uiPriority="67" w:unhideWhenUsed="0"/>
-    <w:lsdException w:name="Medium Grid 2 Accent 4" w:semiHidden="0" w:uiPriority="68" w:unhideWhenUsed="0"/>
-    <w:lsdException w:name="Medium Grid 3 Accent 4" w:semiHidden="0" w:uiPriority="69" w:unhideWhenUsed="0"/>
-    <w:lsdException w:name="Dark List Accent 4" w:semiHidden="0" w:uiPriority="70" w:unhideWhenUsed="0"/>
-    <w:lsdException w:name="Colorful Shading Accent 4" w:semiHidden="0" w:uiPriority="71" w:unhideWhenUsed="0"/>
-    <w:lsdException w:name="Colorful List Accent 4" w:semiHidden="0" w:uiPriority="72" w:unhideWhenUsed="0"/>
-    <w:lsdException w:name="Colorful Grid Accent 4" w:semiHidden="0" w:uiPriority="73" w:unhideWhenUsed="0"/>
-    <w:lsdException w:name="Light Shading Accent 5" w:semiHidden="0" w:uiPriority="60" w:unhideWhenUsed="0"/>
-    <w:lsdException w:name="Light List Accent 5" w:semiHidden="0" w:uiPriority="61" w:unhideWhenUsed="0"/>
-    <w:lsdException w:name="Light Grid Accent 5" w:semiHidden="0" w:uiPriority="62" w:unhideWhenUsed="0"/>
-    <w:lsdException w:name="Medium Shading 1 Accent 5" w:semiHidden="0" w:uiPriority="63" w:unhideWhenUsed="0"/>
-    <w:lsdException w:name="Medium Shading 2 Accent 5" w:semiHidden="0" w:uiPriority="64" w:unhideWhenUsed="0"/>
-    <w:lsdException w:name="Medium List 1 Accent 5" w:semiHidden="0" w:uiPriority="65" w:unhideWhenUsed="0"/>
-    <w:lsdException w:name="Medium List 2 Accent 5" w:semiHidden="0" w:uiPriority="66" w:unhideWhenUsed="0"/>
-    <w:lsdException w:name="Medium Grid 1 Accent 5" w:semiHidden="0" w:uiPriority="67" w:unhideWhenUsed="0"/>
-    <w:lsdException w:name="Medium Grid 2 Accent 5" w:semiHidden="0" w:uiPriority="68" w:unhideWhenUsed="0"/>
-    <w:lsdException w:name="Medium Grid 3 Accent 5" w:semiHidden="0" w:uiPriority="69" w:unhideWhenUsed="0"/>
-    <w:lsdException w:name="Dark List Accent 5" w:semiHidden="0" w:uiPriority="70" w:unhideWhenUsed="0"/>
-    <w:lsdException w:name="Colorful Shading Accent 5" w:semiHidden="0" w:uiPriority="71" w:unhideWhenUsed="0"/>
-    <w:lsdException w:name="Colorful List Accent 5" w:semiHidden="0" w:uiPriority="72" w:unhideWhenUsed="0"/>
-    <w:lsdException w:name="Colorful Grid Accent 5" w:semiHidden="0" w:uiPriority="73" w:unhideWhenUsed="0"/>
-    <w:lsdException w:name="Light Shading Accent 6" w:semiHidden="0" w:uiPriority="60" w:unhideWhenUsed="0"/>
-    <w:lsdException w:name="Light List Accent 6" w:semiHidden="0" w:uiPriority="61" w:unhideWhenUsed="0"/>
-    <w:lsdException w:name="Light Grid Accent 6" w:semiHidden="0" w:uiPriority="62" w:unhideWhenUsed="0"/>
-    <w:lsdException w:name="Medium Shading 1 Accent 6" w:semiHidden="0" w:uiPriority="63" w:unhideWhenUsed="0"/>
-    <w:lsdException w:name="Medium Shading 2 Accent 6" w:semiHidden="0" w:uiPriority="64" w:unhideWhenUsed="0"/>
-    <w:lsdException w:name="Medium List 1 Accent 6" w:semiHidden="0" w:uiPriority="65" w:unhideWhenUsed="0"/>
-    <w:lsdException w:name="Medium List 2 Accent 6" w:semiHidden="0" w:uiPriority="66" w:unhideWhenUsed="0"/>
-    <w:lsdException w:name="Medium Grid 1 Accent 6" w:semiHidden="0" w:uiPriority="67" w:unhideWhenUsed="0"/>
-    <w:lsdException w:name="Medium Grid 2 Accent 6" w:semiHidden="0" w:uiPriority="68" w:unhideWhenUsed="0"/>
-    <w:lsdException w:name="Medium Grid 3 Accent 6" w:semiHidden="0" w:uiPriority="69" w:unhideWhenUsed="0"/>
-    <w:lsdException w:name="Dark List Accent 6" w:semiHidden="0" w:uiPriority="70" w:unhideWhenUsed="0"/>
-    <w:lsdException w:name="Colorful Shading Accent 6" w:semiHidden="0" w:uiPriority="71" w:unhideWhenUsed="0"/>
-    <w:lsdException w:name="Colorful List Accent 6" w:semiHidden="0" w:uiPriority="72" w:unhideWhenUsed="0"/>
-    <w:lsdException w:name="Colorful Grid Accent 6" w:semiHidden="0" w:uiPriority="73" w:unhideWhenUsed="0"/>
-    <w:lsdException w:name="Subtle Emphasis" w:semiHidden="0" w:uiPriority="19" w:unhideWhenUsed="0" w:qFormat="1"/>
-    <w:lsdException w:name="Intense Emphasis" w:semiHidden="0" w:uiPriority="21" w:unhideWhenUsed="0" w:qFormat="1"/>
-    <w:lsdException w:name="Subtle Reference" w:semiHidden="0" w:uiPriority="31" w:unhideWhenUsed="0" w:qFormat="1"/>
-    <w:lsdException w:name="Intense Reference" w:semiHidden="0" w:uiPriority="32" w:unhideWhenUsed="0" w:qFormat="1"/>
-    <w:lsdException w:name="Book Title" w:semiHidden="0" w:uiPriority="33" w:unhideWhenUsed="0" w:qFormat="1"/>
-    <w:lsdException w:name="Bibliography" w:uiPriority="37"/>
-    <w:lsdException w:name="TOC Heading" w:uiPriority="39" w:qFormat="1"/>
+  <w:latentStyles w:defLockedState="0" w:defUIPriority="99" w:defSemiHidden="0" w:defUnhideWhenUsed="0" w:defQFormat="0" w:count="375">
+    <w:lsdException w:name="Normal" w:uiPriority="0" w:qFormat="1"/>
+    <w:lsdException w:name="heading 1" w:uiPriority="9" w:qFormat="1"/>
+    <w:lsdException w:name="heading 2" w:semiHidden="1" w:uiPriority="9" w:unhideWhenUsed="1" w:qFormat="1"/>
+    <w:lsdException w:name="heading 3" w:semiHidden="1" w:uiPriority="9" w:unhideWhenUsed="1" w:qFormat="1"/>
+    <w:lsdException w:name="heading 4" w:semiHidden="1" w:uiPriority="9" w:unhideWhenUsed="1" w:qFormat="1"/>
+    <w:lsdException w:name="heading 5" w:semiHidden="1" w:uiPriority="9" w:unhideWhenUsed="1" w:qFormat="1"/>
+    <w:lsdException w:name="heading 6" w:semiHidden="1" w:uiPriority="9" w:unhideWhenUsed="1" w:qFormat="1"/>
+    <w:lsdException w:name="heading 7" w:semiHidden="1" w:uiPriority="9" w:unhideWhenUsed="1" w:qFormat="1"/>
+    <w:lsdException w:name="heading 8" w:semiHidden="1" w:uiPriority="9" w:unhideWhenUsed="1" w:qFormat="1"/>
+    <w:lsdException w:name="heading 9" w:semiHidden="1" w:uiPriority="9" w:unhideWhenUsed="1" w:qFormat="1"/>
+    <w:lsdException w:name="index 1" w:semiHidden="1" w:unhideWhenUsed="1"/>
+    <w:lsdException w:name="index 2" w:semiHidden="1" w:unhideWhenUsed="1"/>
+    <w:lsdException w:name="index 3" w:semiHidden="1" w:unhideWhenUsed="1"/>
+    <w:lsdException w:name="index 4" w:semiHidden="1" w:unhideWhenUsed="1"/>
+    <w:lsdException w:name="index 5" w:semiHidden="1" w:unhideWhenUsed="1"/>
+    <w:lsdException w:name="index 6" w:semiHidden="1" w:unhideWhenUsed="1"/>
+    <w:lsdException w:name="index 7" w:semiHidden="1" w:unhideWhenUsed="1"/>
+    <w:lsdException w:name="index 8" w:semiHidden="1" w:unhideWhenUsed="1"/>
+    <w:lsdException w:name="index 9" w:semiHidden="1" w:unhideWhenUsed="1"/>
+    <w:lsdException w:name="toc 1" w:semiHidden="1" w:uiPriority="39" w:unhideWhenUsed="1"/>
+    <w:lsdException w:name="toc 2" w:semiHidden="1" w:uiPriority="39" w:unhideWhenUsed="1"/>
+    <w:lsdException w:name="toc 3" w:semiHidden="1" w:uiPriority="39" w:unhideWhenUsed="1"/>
+    <w:lsdException w:name="toc 4" w:semiHidden="1" w:uiPriority="39" w:unhideWhenUsed="1"/>
+    <w:lsdException w:name="toc 5" w:semiHidden="1" w:uiPriority="39" w:unhideWhenUsed="1"/>
+    <w:lsdException w:name="toc 6" w:semiHidden="1" w:uiPriority="39" w:unhideWhenUsed="1"/>
+    <w:lsdException w:name="toc 7" w:semiHidden="1" w:uiPriority="39" w:unhideWhenUsed="1"/>
+    <w:lsdException w:name="toc 8" w:semiHidden="1" w:uiPriority="39" w:unhideWhenUsed="1"/>
+    <w:lsdException w:name="toc 9" w:semiHidden="1" w:uiPriority="39" w:unhideWhenUsed="1"/>
+    <w:lsdException w:name="Normal Indent" w:semiHidden="1" w:unhideWhenUsed="1"/>
+    <w:lsdException w:name="footnote text" w:semiHidden="1" w:unhideWhenUsed="1"/>
+    <w:lsdException w:name="annotation text" w:semiHidden="1" w:unhideWhenUsed="1"/>
+    <w:lsdException w:name="header" w:semiHidden="1" w:unhideWhenUsed="1"/>
+    <w:lsdException w:name="footer" w:semiHidden="1" w:unhideWhenUsed="1"/>
+    <w:lsdException w:name="index heading" w:semiHidden="1" w:unhideWhenUsed="1"/>
+    <w:lsdException w:name="caption" w:semiHidden="1" w:uiPriority="35" w:unhideWhenUsed="1" w:qFormat="1"/>
+    <w:lsdException w:name="table of figures" w:semiHidden="1" w:unhideWhenUsed="1"/>
+    <w:lsdException w:name="envelope address" w:semiHidden="1" w:unhideWhenUsed="1"/>
+    <w:lsdException w:name="envelope return" w:semiHidden="1" w:unhideWhenUsed="1"/>
+    <w:lsdException w:name="footnote reference" w:semiHidden="1" w:unhideWhenUsed="1"/>
+    <w:lsdException w:name="annotation reference" w:semiHidden="1" w:unhideWhenUsed="1"/>
+    <w:lsdException w:name="line number" w:semiHidden="1" w:unhideWhenUsed="1"/>
+    <w:lsdException w:name="page number" w:semiHidden="1" w:unhideWhenUsed="1"/>
+    <w:lsdException w:name="endnote reference" w:semiHidden="1" w:unhideWhenUsed="1"/>
+    <w:lsdException w:name="endnote text" w:semiHidden="1" w:unhideWhenUsed="1"/>
+    <w:lsdException w:name="table of authorities" w:semiHidden="1" w:unhideWhenUsed="1"/>
+    <w:lsdException w:name="macro" w:semiHidden="1" w:unhideWhenUsed="1"/>
+    <w:lsdException w:name="toa heading" w:semiHidden="1" w:unhideWhenUsed="1"/>
+    <w:lsdException w:name="List" w:semiHidden="1" w:unhideWhenUsed="1"/>
+    <w:lsdException w:name="List Bullet" w:semiHidden="1" w:unhideWhenUsed="1"/>
+    <w:lsdException w:name="List Number" w:semiHidden="1" w:unhideWhenUsed="1"/>
+    <w:lsdException w:name="List 2" w:semiHidden="1" w:unhideWhenUsed="1"/>
+    <w:lsdException w:name="List 3" w:semiHidden="1" w:unhideWhenUsed="1"/>
+    <w:lsdException w:name="List 4" w:semiHidden="1" w:unhideWhenUsed="1"/>
+    <w:lsdException w:name="List 5" w:semiHidden="1" w:unhideWhenUsed="1"/>
+    <w:lsdException w:name="List Bullet 2" w:semiHidden="1" w:unhideWhenUsed="1"/>
+    <w:lsdException w:name="List Bullet 3" w:semiHidden="1" w:unhideWhenUsed="1"/>
+    <w:lsdException w:name="List Bullet 4" w:semiHidden="1" w:unhideWhenUsed="1"/>
+    <w:lsdException w:name="List Bullet 5" w:semiHidden="1" w:unhideWhenUsed="1"/>
+    <w:lsdException w:name="List Number 2" w:semiHidden="1" w:unhideWhenUsed="1"/>
+    <w:lsdException w:name="List Number 3" w:semiHidden="1" w:unhideWhenUsed="1"/>
+    <w:lsdException w:name="List Number 4" w:semiHidden="1" w:unhideWhenUsed="1"/>
+    <w:lsdException w:name="List Number 5" w:semiHidden="1" w:unhideWhenUsed="1"/>
+    <w:lsdException w:name="Title" w:uiPriority="10" w:qFormat="1"/>
+    <w:lsdException w:name="Closing" w:semiHidden="1" w:unhideWhenUsed="1"/>
+    <w:lsdException w:name="Signature" w:semiHidden="1" w:unhideWhenUsed="1"/>
+    <w:lsdException w:name="Default Paragraph Font" w:semiHidden="1" w:uiPriority="1" w:unhideWhenUsed="1"/>
+    <w:lsdException w:name="Body Text" w:semiHidden="1" w:unhideWhenUsed="1"/>
+    <w:lsdException w:name="Body Text Indent" w:semiHidden="1" w:unhideWhenUsed="1"/>
+    <w:lsdException w:name="List Continue" w:semiHidden="1" w:unhideWhenUsed="1"/>
+    <w:lsdException w:name="List Continue 2" w:semiHidden="1" w:unhideWhenUsed="1"/>
+    <w:lsdException w:name="List Continue 3" w:semiHidden="1" w:unhideWhenUsed="1"/>
+    <w:lsdException w:name="List Continue 4" w:semiHidden="1" w:unhideWhenUsed="1"/>
+    <w:lsdException w:name="List Continue 5" w:semiHidden="1" w:unhideWhenUsed="1"/>
+    <w:lsdException w:name="Message Header" w:semiHidden="1" w:unhideWhenUsed="1"/>
+    <w:lsdException w:name="Subtitle" w:uiPriority="11" w:qFormat="1"/>
+    <w:lsdException w:name="Salutation" w:semiHidden="1" w:unhideWhenUsed="1"/>
+    <w:lsdException w:name="Date" w:semiHidden="1" w:unhideWhenUsed="1"/>
+    <w:lsdException w:name="Body Text First Indent" w:semiHidden="1" w:unhideWhenUsed="1"/>
+    <w:lsdException w:name="Body Text First Indent 2" w:semiHidden="1" w:unhideWhenUsed="1"/>
+    <w:lsdException w:name="Note Heading" w:semiHidden="1" w:unhideWhenUsed="1"/>
+    <w:lsdException w:name="Body Text 2" w:semiHidden="1" w:unhideWhenUsed="1"/>
+    <w:lsdException w:name="Body Text 3" w:semiHidden="1" w:unhideWhenUsed="1"/>
+    <w:lsdException w:name="Body Text Indent 2" w:semiHidden="1" w:unhideWhenUsed="1"/>
+    <w:lsdException w:name="Body Text Indent 3" w:semiHidden="1" w:unhideWhenUsed="1"/>
+    <w:lsdException w:name="Block Text" w:semiHidden="1" w:unhideWhenUsed="1"/>
+    <w:lsdException w:name="Hyperlink" w:semiHidden="1" w:unhideWhenUsed="1"/>
+    <w:lsdException w:name="FollowedHyperlink" w:semiHidden="1" w:unhideWhenUsed="1"/>
+    <w:lsdException w:name="Strong" w:uiPriority="22" w:qFormat="1"/>
+    <w:lsdException w:name="Emphasis" w:uiPriority="20" w:qFormat="1"/>
+    <w:lsdException w:name="Document Map" w:semiHidden="1" w:unhideWhenUsed="1"/>
+    <w:lsdException w:name="Plain Text" w:semiHidden="1" w:unhideWhenUsed="1"/>
+    <w:lsdException w:name="E-mail Signature" w:semiHidden="1" w:unhideWhenUsed="1"/>
+    <w:lsdException w:name="HTML Top of Form" w:semiHidden="1" w:unhideWhenUsed="1"/>
+    <w:lsdException w:name="HTML Bottom of Form" w:semiHidden="1" w:unhideWhenUsed="1"/>
+    <w:lsdException w:name="Normal (Web)" w:semiHidden="1" w:unhideWhenUsed="1"/>
+    <w:lsdException w:name="HTML Acronym" w:semiHidden="1" w:unhideWhenUsed="1"/>
+    <w:lsdException w:name="HTML Address" w:semiHidden="1" w:unhideWhenUsed="1"/>
+    <w:lsdException w:name="HTML Cite" w:semiHidden="1" w:unhideWhenUsed="1"/>
+    <w:lsdException w:name="HTML Code" w:semiHidden="1" w:unhideWhenUsed="1"/>
+    <w:lsdException w:name="HTML Definition" w:semiHidden="1" w:unhideWhenUsed="1"/>
+    <w:lsdException w:name="HTML Keyboard" w:semiHidden="1" w:unhideWhenUsed="1"/>
+    <w:lsdException w:name="HTML Preformatted" w:semiHidden="1" w:unhideWhenUsed="1"/>
+    <w:lsdException w:name="HTML Sample" w:semiHidden="1" w:unhideWhenUsed="1"/>
+    <w:lsdException w:name="HTML Typewriter" w:semiHidden="1" w:unhideWhenUsed="1"/>
+    <w:lsdException w:name="HTML Variable" w:semiHidden="1" w:unhideWhenUsed="1"/>
+    <w:lsdException w:name="Normal Table" w:semiHidden="1" w:unhideWhenUsed="1"/>
+    <w:lsdException w:name="annotation subject" w:semiHidden="1" w:unhideWhenUsed="1"/>
+    <w:lsdException w:name="No List" w:semiHidden="1" w:unhideWhenUsed="1"/>
+    <w:lsdException w:name="Outline List 1" w:semiHidden="1" w:unhideWhenUsed="1"/>
+    <w:lsdException w:name="Outline List 2" w:semiHidden="1" w:unhideWhenUsed="1"/>
+    <w:lsdException w:name="Outline List 3" w:semiHidden="1" w:unhideWhenUsed="1"/>
+    <w:lsdException w:name="Table Simple 1" w:semiHidden="1" w:unhideWhenUsed="1"/>
+    <w:lsdException w:name="Table Simple 2" w:semiHidden="1" w:unhideWhenUsed="1"/>
+    <w:lsdException w:name="Table Simple 3" w:semiHidden="1" w:unhideWhenUsed="1"/>
+    <w:lsdException w:name="Table Classic 1" w:semiHidden="1" w:unhideWhenUsed="1"/>
+    <w:lsdException w:name="Table Classic 2" w:semiHidden="1" w:unhideWhenUsed="1"/>
+    <w:lsdException w:name="Table Classic 3" w:semiHidden="1" w:unhideWhenUsed="1"/>
+    <w:lsdException w:name="Table Classic 4" w:semiHidden="1" w:unhideWhenUsed="1"/>
+    <w:lsdException w:name="Table Colorful 1" w:semiHidden="1" w:unhideWhenUsed="1"/>
+    <w:lsdException w:name="Table Colorful 2" w:semiHidden="1" w:unhideWhenUsed="1"/>
+    <w:lsdException w:name="Table Colorful 3" w:semiHidden="1" w:unhideWhenUsed="1"/>
+    <w:lsdException w:name="Table Columns 1" w:semiHidden="1" w:unhideWhenUsed="1"/>
+    <w:lsdException w:name="Table Columns 2" w:semiHidden="1" w:unhideWhenUsed="1"/>
+    <w:lsdException w:name="Table Columns 3" w:semiHidden="1" w:unhideWhenUsed="1"/>
+    <w:lsdException w:name="Table Columns 4" w:semiHidden="1" w:unhideWhenUsed="1"/>
+    <w:lsdException w:name="Table Columns 5" w:semiHidden="1" w:unhideWhenUsed="1"/>
+    <w:lsdException w:name="Table Grid 1" w:semiHidden="1" w:unhideWhenUsed="1"/>
+    <w:lsdException w:name="Table Grid 2" w:semiHidden="1" w:unhideWhenUsed="1"/>
+    <w:lsdException w:name="Table Grid 3" w:semiHidden="1" w:unhideWhenUsed="1"/>
+    <w:lsdException w:name="Table Grid 4" w:semiHidden="1" w:unhideWhenUsed="1"/>
+    <w:lsdException w:name="Table Grid 5" w:semiHidden="1" w:unhideWhenUsed="1"/>
+    <w:lsdException w:name="Table Grid 6" w:semiHidden="1" w:unhideWhenUsed="1"/>
+    <w:lsdException w:name="Table Grid 7" w:semiHidden="1" w:unhideWhenUsed="1"/>
+    <w:lsdException w:name="Table Grid 8" w:semiHidden="1" w:unhideWhenUsed="1"/>
+    <w:lsdException w:name="Table List 1" w:semiHidden="1" w:unhideWhenUsed="1"/>
+    <w:lsdException w:name="Table List 2" w:semiHidden="1" w:unhideWhenUsed="1"/>
+    <w:lsdException w:name="Table List 3" w:semiHidden="1" w:unhideWhenUsed="1"/>
+    <w:lsdException w:name="Table List 4" w:semiHidden="1" w:unhideWhenUsed="1"/>
+    <w:lsdException w:name="Table List 5" w:semiHidden="1" w:unhideWhenUsed="1"/>
+    <w:lsdException w:name="Table List 6" w:semiHidden="1" w:unhideWhenUsed="1"/>
+    <w:lsdException w:name="Table List 7" w:semiHidden="1" w:unhideWhenUsed="1"/>
+    <w:lsdException w:name="Table List 8" w:semiHidden="1" w:unhideWhenUsed="1"/>
+    <w:lsdException w:name="Table 3D effects 1" w:semiHidden="1" w:unhideWhenUsed="1"/>
+    <w:lsdException w:name="Table 3D effects 2" w:semiHidden="1" w:unhideWhenUsed="1"/>
+    <w:lsdException w:name="Table 3D effects 3" w:semiHidden="1" w:unhideWhenUsed="1"/>
+    <w:lsdException w:name="Table Contemporary" w:semiHidden="1" w:unhideWhenUsed="1"/>
+    <w:lsdException w:name="Table Elegant" w:semiHidden="1" w:unhideWhenUsed="1"/>
+    <w:lsdException w:name="Table Professional" w:semiHidden="1" w:unhideWhenUsed="1"/>
+    <w:lsdException w:name="Table Subtle 1" w:semiHidden="1" w:unhideWhenUsed="1"/>
+    <w:lsdException w:name="Table Subtle 2" w:semiHidden="1" w:unhideWhenUsed="1"/>
+    <w:lsdException w:name="Table Web 1" w:semiHidden="1" w:unhideWhenUsed="1"/>
+    <w:lsdException w:name="Table Web 2" w:semiHidden="1" w:unhideWhenUsed="1"/>
+    <w:lsdException w:name="Table Web 3" w:semiHidden="1" w:unhideWhenUsed="1"/>
+    <w:lsdException w:name="Balloon Text" w:semiHidden="1" w:unhideWhenUsed="1"/>
+    <w:lsdException w:name="Table Grid" w:semiHidden="1" w:uiPriority="39" w:unhideWhenUsed="1"/>
+    <w:lsdException w:name="Table Theme" w:semiHidden="1" w:unhideWhenUsed="1"/>
+    <w:lsdException w:name="Placeholder Text" w:semiHidden="1"/>
+    <w:lsdException w:name="No Spacing" w:uiPriority="1" w:qFormat="1"/>
+    <w:lsdException w:name="Light Shading" w:uiPriority="60"/>
+    <w:lsdException w:name="Light List" w:uiPriority="61"/>
+    <w:lsdException w:name="Light Grid" w:uiPriority="62"/>
+    <w:lsdException w:name="Medium Shading 1" w:uiPriority="63"/>
+    <w:lsdException w:name="Medium Shading 2" w:uiPriority="64"/>
+    <w:lsdException w:name="Medium List 1" w:uiPriority="65"/>
+    <w:lsdException w:name="Medium List 2" w:uiPriority="66"/>
+    <w:lsdException w:name="Medium Grid 1" w:uiPriority="67"/>
+    <w:lsdException w:name="Medium Grid 2" w:uiPriority="68"/>
+    <w:lsdException w:name="Medium Grid 3" w:uiPriority="69"/>
+    <w:lsdException w:name="Dark List" w:uiPriority="70"/>
+    <w:lsdException w:name="Colorful Shading" w:uiPriority="71"/>
+    <w:lsdException w:name="Colorful List" w:uiPriority="72"/>
+    <w:lsdException w:name="Colorful Grid" w:uiPriority="73"/>
+    <w:lsdException w:name="Light Shading Accent 1" w:uiPriority="60"/>
+    <w:lsdException w:name="Light List Accent 1" w:uiPriority="61"/>
+    <w:lsdException w:name="Light Grid Accent 1" w:uiPriority="62"/>
+    <w:lsdException w:name="Medium Shading 1 Accent 1" w:uiPriority="63"/>
+    <w:lsdException w:name="Medium Shading 2 Accent 1" w:uiPriority="64"/>
+    <w:lsdException w:name="Medium List 1 Accent 1" w:uiPriority="65"/>
+    <w:lsdException w:name="Revision" w:semiHidden="1"/>
+    <w:lsdException w:name="List Paragraph" w:uiPriority="34" w:qFormat="1"/>
+    <w:lsdException w:name="Quote" w:uiPriority="29" w:qFormat="1"/>
+    <w:lsdException w:name="Intense Quote" w:uiPriority="30" w:qFormat="1"/>
+    <w:lsdException w:name="Medium List 2 Accent 1" w:uiPriority="66"/>
+    <w:lsdException w:name="Medium Grid 1 Accent 1" w:uiPriority="67"/>
+    <w:lsdException w:name="Medium Grid 2 Accent 1" w:uiPriority="68"/>
+    <w:lsdException w:name="Medium Grid 3 Accent 1" w:uiPriority="69"/>
+    <w:lsdException w:name="Dark List Accent 1" w:uiPriority="70"/>
+    <w:lsdException w:name="Colorful Shading Accent 1" w:uiPriority="71"/>
+    <w:lsdException w:name="Colorful List Accent 1" w:uiPriority="72"/>
+    <w:lsdException w:name="Colorful Grid Accent 1" w:uiPriority="73"/>
+    <w:lsdException w:name="Light Shading Accent 2" w:uiPriority="60"/>
+    <w:lsdException w:name="Light List Accent 2" w:uiPriority="61"/>
+    <w:lsdException w:name="Light Grid Accent 2" w:uiPriority="62"/>
+    <w:lsdException w:name="Medium Shading 1 Accent 2" w:uiPriority="63"/>
+    <w:lsdException w:name="Medium Shading 2 Accent 2" w:uiPriority="64"/>
+    <w:lsdException w:name="Medium List 1 Accent 2" w:uiPriority="65"/>
+    <w:lsdException w:name="Medium List 2 Accent 2" w:uiPriority="66"/>
+    <w:lsdException w:name="Medium Grid 1 Accent 2" w:uiPriority="67"/>
+    <w:lsdException w:name="Medium Grid 2 Accent 2" w:uiPriority="68"/>
+    <w:lsdException w:name="Medium Grid 3 Accent 2" w:uiPriority="69"/>
+    <w:lsdException w:name="Dark List Accent 2" w:uiPriority="70"/>
+    <w:lsdException w:name="Colorful Shading Accent 2" w:uiPriority="71"/>
+    <w:lsdException w:name="Colorful List Accent 2" w:uiPriority="72"/>
+    <w:lsdException w:name="Colorful Grid Accent 2" w:uiPriority="73"/>
+    <w:lsdException w:name="Light Shading Accent 3" w:uiPriority="60"/>
+    <w:lsdException w:name="Light List Accent 3" w:uiPriority="61"/>
+    <w:lsdException w:name="Light Grid Accent 3" w:uiPriority="62"/>
+    <w:lsdException w:name="Medium Shading 1 Accent 3" w:uiPriority="63"/>
+    <w:lsdException w:name="Medium Shading 2 Accent 3" w:uiPriority="64"/>
+    <w:lsdException w:name="Medium List 1 Accent 3" w:uiPriority="65"/>
+    <w:lsdException w:name="Medium List 2 Accent 3" w:uiPriority="66"/>
+    <w:lsdException w:name="Medium Grid 1 Accent 3" w:uiPriority="67"/>
+    <w:lsdException w:name="Medium Grid 2 Accent 3" w:uiPriority="68"/>
+    <w:lsdException w:name="Medium Grid 3 Accent 3" w:uiPriority="69"/>
+    <w:lsdException w:name="Dark List Accent 3" w:uiPriority="70"/>
+    <w:lsdException w:name="Colorful Shading Accent 3" w:uiPriority="71"/>
+    <w:lsdException w:name="Colorful List Accent 3" w:uiPriority="72"/>
+    <w:lsdException w:name="Colorful Grid Accent 3" w:uiPriority="73"/>
+    <w:lsdException w:name="Light Shading Accent 4" w:uiPriority="60"/>
+    <w:lsdException w:name="Light List Accent 4" w:uiPriority="61"/>
+    <w:lsdException w:name="Light Grid Accent 4" w:uiPriority="62"/>
+    <w:lsdException w:name="Medium Shading 1 Accent 4" w:uiPriority="63"/>
+    <w:lsdException w:name="Medium Shading 2 Accent 4" w:uiPriority="64"/>
+    <w:lsdException w:name="Medium List 1 Accent 4" w:uiPriority="65"/>
+    <w:lsdException w:name="Medium List 2 Accent 4" w:uiPriority="66"/>
+    <w:lsdException w:name="Medium Grid 1 Accent 4" w:uiPriority="67"/>
+    <w:lsdException w:name="Medium Grid 2 Accent 4" w:uiPriority="68"/>
+    <w:lsdException w:name="Medium Grid 3 Accent 4" w:uiPriority="69"/>
+    <w:lsdException w:name="Dark List Accent 4" w:uiPriority="70"/>
+    <w:lsdException w:name="Colorful Shading Accent 4" w:uiPriority="71"/>
+    <w:lsdException w:name="Colorful List Accent 4" w:uiPriority="72"/>
+    <w:lsdException w:name="Colorful Grid Accent 4" w:uiPriority="73"/>
+    <w:lsdException w:name="Light Shading Accent 5" w:uiPriority="60"/>
+    <w:lsdException w:name="Light List Accent 5" w:uiPriority="61"/>
+    <w:lsdException w:name="Light Grid Accent 5" w:uiPriority="62"/>
+    <w:lsdException w:name="Medium Shading 1 Accent 5" w:uiPriority="63"/>
+    <w:lsdException w:name="Medium Shading 2 Accent 5" w:uiPriority="64"/>
+    <w:lsdException w:name="Medium List 1 Accent 5" w:uiPriority="65"/>
+    <w:lsdException w:name="Medium List 2 Accent 5" w:uiPriority="66"/>
+    <w:lsdException w:name="Medium Grid 1 Accent 5" w:uiPriority="67"/>
+    <w:lsdException w:name="Medium Grid 2 Accent 5" w:uiPriority="68"/>
+    <w:lsdException w:name="Medium Grid 3 Accent 5" w:uiPriority="69"/>
+    <w:lsdException w:name="Dark List Accent 5" w:uiPriority="70"/>
+    <w:lsdException w:name="Colorful Shading Accent 5" w:uiPriority="71"/>
+    <w:lsdException w:name="Colorful List Accent 5" w:uiPriority="72"/>
+    <w:lsdException w:name="Colorful Grid Accent 5" w:uiPriority="73"/>
+    <w:lsdException w:name="Light Shading Accent 6" w:uiPriority="60"/>
+    <w:lsdException w:name="Light List Accent 6" w:uiPriority="61"/>
+    <w:lsdException w:name="Light Grid Accent 6" w:uiPriority="62"/>
+    <w:lsdException w:name="Medium Shading 1 Accent 6" w:uiPriority="63"/>
+    <w:lsdException w:name="Medium Shading 2 Accent 6" w:uiPriority="64"/>
+    <w:lsdException w:name="Medium List 1 Accent 6" w:uiPriority="65"/>
+    <w:lsdException w:name="Medium List 2 Accent 6" w:uiPriority="66"/>
+    <w:lsdException w:name="Medium Grid 1 Accent 6" w:uiPriority="67"/>
+    <w:lsdException w:name="Medium Grid 2 Accent 6" w:uiPriority="68"/>
+    <w:lsdException w:name="Medium Grid 3 Accent 6" w:uiPriority="69"/>
+    <w:lsdException w:name="Dark List Accent 6" w:uiPriority="70"/>
+    <w:lsdException w:name="Colorful Shading Accent 6" w:uiPriority="71"/>
+    <w:lsdException w:name="Colorful List Accent 6" w:uiPriority="72"/>
+    <w:lsdException w:name="Colorful Grid Accent 6" w:uiPriority="73"/>
+    <w:lsdException w:name="Subtle Emphasis" w:uiPriority="19" w:qFormat="1"/>
+    <w:lsdException w:name="Intense Emphasis" w:uiPriority="21" w:qFormat="1"/>
+    <w:lsdException w:name="Subtle Reference" w:uiPriority="31" w:qFormat="1"/>
+    <w:lsdException w:name="Intense Reference" w:uiPriority="32" w:qFormat="1"/>
+    <w:lsdException w:name="Book Title" w:uiPriority="33" w:qFormat="1"/>
+    <w:lsdException w:name="Bibliography" w:semiHidden="1" w:uiPriority="37" w:unhideWhenUsed="1"/>
+    <w:lsdException w:name="TOC Heading" w:semiHidden="1" w:uiPriority="39" w:unhideWhenUsed="1" w:qFormat="1"/>
+    <w:lsdException w:name="Plain Table 1" w:uiPriority="41"/>
+    <w:lsdException w:name="Plain Table 2" w:uiPriority="42"/>
+    <w:lsdException w:name="Plain Table 3" w:uiPriority="43"/>
+    <w:lsdException w:name="Plain Table 4" w:uiPriority="44"/>
+    <w:lsdException w:name="Plain Table 5" w:uiPriority="45"/>
+    <w:lsdException w:name="Grid Table Light" w:uiPriority="40"/>
+    <w:lsdException w:name="Grid Table 1 Light" w:uiPriority="46"/>
+    <w:lsdException w:name="Grid Table 2" w:uiPriority="47"/>
+    <w:lsdException w:name="Grid Table 3" w:uiPriority="48"/>
+    <w:lsdException w:name="Grid Table 4" w:uiPriority="49"/>
+    <w:lsdException w:name="Grid Table 5 Dark" w:uiPriority="50"/>
+    <w:lsdException w:name="Grid Table 6 Colorful" w:uiPriority="51"/>
+    <w:lsdException w:name="Grid Table 7 Colorful" w:uiPriority="52"/>
+    <w:lsdException w:name="Grid Table 1 Light Accent 1" w:uiPriority="46"/>
+    <w:lsdException w:name="Grid Table 2 Accent 1" w:uiPriority="47"/>
+    <w:lsdException w:name="Grid Table 3 Accent 1" w:uiPriority="48"/>
+    <w:lsdException w:name="Grid Table 4 Accent 1" w:uiPriority="49"/>
+    <w:lsdException w:name="Grid Table 5 Dark Accent 1" w:uiPriority="50"/>
+    <w:lsdException w:name="Grid Table 6 Colorful Accent 1" w:uiPriority="51"/>
+    <w:lsdException w:name="Grid Table 7 Colorful Accent 1" w:uiPriority="52"/>
+    <w:lsdException w:name="Grid Table 1 Light Accent 2" w:uiPriority="46"/>
+    <w:lsdException w:name="Grid Table 2 Accent 2" w:uiPriority="47"/>
+    <w:lsdException w:name="Grid Table 3 Accent 2" w:uiPriority="48"/>
+    <w:lsdException w:name="Grid Table 4 Accent 2" w:uiPriority="49"/>
+    <w:lsdException w:name="Grid Table 5 Dark Accent 2" w:uiPriority="50"/>
+    <w:lsdException w:name="Grid Table 6 Colorful Accent 2" w:uiPriority="51"/>
+    <w:lsdException w:name="Grid Table 7 Colorful Accent 2" w:uiPriority="52"/>
+    <w:lsdException w:name="Grid Table 1 Light Accent 3" w:uiPriority="46"/>
+    <w:lsdException w:name="Grid Table 2 Accent 3" w:uiPriority="47"/>
+    <w:lsdException w:name="Grid Table 3 Accent 3" w:uiPriority="48"/>
+    <w:lsdException w:name="Grid Table 4 Accent 3" w:uiPriority="49"/>
+    <w:lsdException w:name="Grid Table 5 Dark Accent 3" w:uiPriority="50"/>
+    <w:lsdException w:name="Grid Table 6 Colorful Accent 3" w:uiPriority="51"/>
+    <w:lsdException w:name="Grid Table 7 Colorful Accent 3" w:uiPriority="52"/>
+    <w:lsdException w:name="Grid Table 1 Light Accent 4" w:uiPriority="46"/>
+    <w:lsdException w:name="Grid Table 2 Accent 4" w:uiPriority="47"/>
+    <w:lsdException w:name="Grid Table 3 Accent 4" w:uiPriority="48"/>
+    <w:lsdException w:name="Grid Table 4 Accent 4" w:uiPriority="49"/>
+    <w:lsdException w:name="Grid Table 5 Dark Accent 4" w:uiPriority="50"/>
+    <w:lsdException w:name="Grid Table 6 Colorful Accent 4" w:uiPriority="51"/>
+    <w:lsdException w:name="Grid Table 7 Colorful Accent 4" w:uiPriority="52"/>
+    <w:lsdException w:name="Grid Table 1 Light Accent 5" w:uiPriority="46"/>
+    <w:lsdException w:name="Grid Table 2 Accent 5" w:uiPriority="47"/>
+    <w:lsdException w:name="Grid Table 3 Accent 5" w:uiPriority="48"/>
+    <w:lsdException w:name="Grid Table 4 Accent 5" w:uiPriority="49"/>
+    <w:lsdException w:name="Grid Table 5 Dark Accent 5" w:uiPriority="50"/>
+    <w:lsdException w:name="Grid Table 6 Colorful Accent 5" w:uiPriority="51"/>
+    <w:lsdException w:name="Grid Table 7 Colorful Accent 5" w:uiPriority="52"/>
+    <w:lsdException w:name="Grid Table 1 Light Accent 6" w:uiPriority="46"/>
+    <w:lsdException w:name="Grid Table 2 Accent 6" w:uiPriority="47"/>
+    <w:lsdException w:name="Grid Table 3 Accent 6" w:uiPriority="48"/>
+    <w:lsdException w:name="Grid Table 4 Accent 6" w:uiPriority="49"/>
+    <w:lsdException w:name="Grid Table 5 Dark Accent 6" w:uiPriority="50"/>
+    <w:lsdException w:name="Grid Table 6 Colorful Accent 6" w:uiPriority="51"/>
+    <w:lsdException w:name="Grid Table 7 Colorful Accent 6" w:uiPriority="52"/>
+    <w:lsdException w:name="List Table 1 Light" w:uiPriority="46"/>
+    <w:lsdException w:name="List Table 2" w:uiPriority="47"/>
+    <w:lsdException w:name="List Table 3" w:uiPriority="48"/>
+    <w:lsdException w:name="List Table 4" w:uiPriority="49"/>
+    <w:lsdException w:name="List Table 5 Dark" w:uiPriority="50"/>
+    <w:lsdException w:name="List Table 6 Colorful" w:uiPriority="51"/>
+    <w:lsdException w:name="List Table 7 Colorful" w:uiPriority="52"/>
+    <w:lsdException w:name="List Table 1 Light Accent 1" w:uiPriority="46"/>
+    <w:lsdException w:name="List Table 2 Accent 1" w:uiPriority="47"/>
+    <w:lsdException w:name="List Table 3 Accent 1" w:uiPriority="48"/>
+    <w:lsdException w:name="List Table 4 Accent 1" w:uiPriority="49"/>
+    <w:lsdException w:name="List Table 5 Dark Accent 1" w:uiPriority="50"/>
+    <w:lsdException w:name="List Table 6 Colorful Accent 1" w:uiPriority="51"/>
+    <w:lsdException w:name="List Table 7 Colorful Accent 1" w:uiPriority="52"/>
+    <w:lsdException w:name="List Table 1 Light Accent 2" w:uiPriority="46"/>
+    <w:lsdException w:name="List Table 2 Accent 2" w:uiPriority="47"/>
+    <w:lsdException w:name="List Table 3 Accent 2" w:uiPriority="48"/>
+    <w:lsdException w:name="List Table 4 Accent 2" w:uiPriority="49"/>
+    <w:lsdException w:name="List Table 5 Dark Accent 2" w:uiPriority="50"/>
+    <w:lsdException w:name="List Table 6 Colorful Accent 2" w:uiPriority="51"/>
+    <w:lsdException w:name="List Table 7 Colorful Accent 2" w:uiPriority="52"/>
+    <w:lsdException w:name="List Table 1 Light Accent 3" w:uiPriority="46"/>
+    <w:lsdException w:name="List Table 2 Accent 3" w:uiPriority="47"/>
+    <w:lsdException w:name="List Table 3 Accent 3" w:uiPriority="48"/>
+    <w:lsdException w:name="List Table 4 Accent 3" w:uiPriority="49"/>
+    <w:lsdException w:name="List Table 5 Dark Accent 3" w:uiPriority="50"/>
+    <w:lsdException w:name="List Table 6 Colorful Accent 3" w:uiPriority="51"/>
+    <w:lsdException w:name="List Table 7 Colorful Accent 3" w:uiPriority="52"/>
+    <w:lsdException w:name="List Table 1 Light Accent 4" w:uiPriority="46"/>
+    <w:lsdException w:name="List Table 2 Accent 4" w:uiPriority="47"/>
+    <w:lsdException w:name="List Table 3 Accent 4" w:uiPriority="48"/>
+    <w:lsdException w:name="List Table 4 Accent 4" w:uiPriority="49"/>
+    <w:lsdException w:name="List Table 5 Dark Accent 4" w:uiPriority="50"/>
+    <w:lsdException w:name="List Table 6 Colorful Accent 4" w:uiPriority="51"/>
+    <w:lsdException w:name="List Table 7 Colorful Accent 4" w:uiPriority="52"/>
+    <w:lsdException w:name="List Table 1 Light Accent 5" w:uiPriority="46"/>
+    <w:lsdException w:name="List Table 2 Accent 5" w:uiPriority="47"/>
+    <w:lsdException w:name="List Table 3 Accent 5" w:uiPriority="48"/>
+    <w:lsdException w:name="List Table 4 Accent 5" w:uiPriority="49"/>
+    <w:lsdException w:name="List Table 5 Dark Accent 5" w:uiPriority="50"/>
+    <w:lsdException w:name="List Table 6 Colorful Accent 5" w:uiPriority="51"/>
+    <w:lsdException w:name="List Table 7 Colorful Accent 5" w:uiPriority="52"/>
+    <w:lsdException w:name="List Table 1 Light Accent 6" w:uiPriority="46"/>
+    <w:lsdException w:name="List Table 2 Accent 6" w:uiPriority="47"/>
+    <w:lsdException w:name="List Table 3 Accent 6" w:uiPriority="48"/>
+    <w:lsdException w:name="List Table 4 Accent 6" w:uiPriority="49"/>
+    <w:lsdException w:name="List Table 5 Dark Accent 6" w:uiPriority="50"/>
+    <w:lsdException w:name="List Table 6 Colorful Accent 6" w:uiPriority="51"/>
+    <w:lsdException w:name="List Table 7 Colorful Accent 6" w:uiPriority="52"/>
+    <w:lsdException w:name="Mention" w:semiHidden="1" w:unhideWhenUsed="1"/>
+    <w:lsdException w:name="Smart Hyperlink" w:semiHidden="1" w:unhideWhenUsed="1"/>
+    <w:lsdException w:name="Hashtag" w:semiHidden="1" w:unhideWhenUsed="1"/>
+    <w:lsdException w:name="Unresolved Mention" w:semiHidden="1" w:unhideWhenUsed="1"/>
   </w:latentStyles>
   <w:style w:type="paragraph" w:default="1" w:styleId="Normal">
     <w:name w:val="Normal"/>
     <w:qFormat/>
   </w:style>
-  <w:style w:type="character" w:default="1" w:styleId="DefaultParagraphFont">
+  <w:style w:type="character" w:default="1" w:styleId="VarsaylanParagrafYazTipi">
     <w:name w:val="Default Paragraph Font"/>
     <w:uiPriority w:val="1"/>
     <w:semiHidden/>
     <w:unhideWhenUsed/>
   </w:style>
-  <w:style w:type="table" w:default="1" w:styleId="TableNormal">
+  <w:style w:type="table" w:default="1" w:styleId="NormalTablo">
     <w:name w:val="Normal Table"/>
     <w:uiPriority w:val="99"/>
     <w:semiHidden/>
@@ -1908,13 +2571,13 @@
       </w:tblCellMar>
     </w:tblPr>
   </w:style>
-  <w:style w:type="numbering" w:default="1" w:styleId="NoList">
+  <w:style w:type="numbering" w:default="1" w:styleId="ListeYok">
     <w:name w:val="No List"/>
     <w:uiPriority w:val="99"/>
     <w:semiHidden/>
     <w:unhideWhenUsed/>
   </w:style>
-  <w:style w:type="paragraph" w:styleId="Caption">
+  <w:style w:type="paragraph" w:styleId="ResimYazs">
     <w:name w:val="caption"/>
     <w:basedOn w:val="Normal"/>
     <w:next w:val="Normal"/>
@@ -1949,10 +2612,10 @@
       <w:lang w:eastAsia="en-GB"/>
     </w:rPr>
   </w:style>
-  <w:style w:type="paragraph" w:styleId="BalloonText">
+  <w:style w:type="paragraph" w:styleId="BalonMetni">
     <w:name w:val="Balloon Text"/>
     <w:basedOn w:val="Normal"/>
-    <w:link w:val="BalloonTextChar"/>
+    <w:link w:val="BalonMetniChar"/>
     <w:uiPriority w:val="99"/>
     <w:semiHidden/>
     <w:unhideWhenUsed/>
@@ -1966,265 +2629,10 @@
       <w:szCs w:val="16"/>
     </w:rPr>
   </w:style>
-  <w:style w:type="character" w:customStyle="1" w:styleId="BalloonTextChar">
-    <w:name w:val="Balloon Text Char"/>
-    <w:basedOn w:val="DefaultParagraphFont"/>
-    <w:link w:val="BalloonText"/>
-    <w:uiPriority w:val="99"/>
-    <w:semiHidden/>
-    <w:rsid w:val="004972D8"/>
-    <w:rPr>
-      <w:rFonts w:ascii="Tahoma" w:hAnsi="Tahoma" w:cs="Tahoma"/>
-      <w:sz w:val="16"/>
-      <w:szCs w:val="16"/>
-    </w:rPr>
-  </w:style>
-</w:styles>
-</file>
-
-<file path=word/stylesWithEffects.xml><?xml version="1.0" encoding="utf-8"?>
-<w:styles xmlns:wpc="http://schemas.microsoft.com/office/word/2010/wordprocessingCanvas" xmlns:mc="http://schemas.openxmlformats.org/markup-compatibility/2006" xmlns:o="urn:schemas-microsoft-com:office:office" xmlns:r="http://schemas.openxmlformats.org/officeDocument/2006/relationships" xmlns:m="http://schemas.openxmlformats.org/officeDocument/2006/math" xmlns:v="urn:schemas-microsoft-com:vml" xmlns:wp14="http://schemas.microsoft.com/office/word/2010/wordprocessingDrawing" xmlns:wp="http://schemas.openxmlformats.org/drawingml/2006/wordprocessingDrawing" xmlns:w10="urn:schemas-microsoft-com:office:word" xmlns:w="http://schemas.openxmlformats.org/wordprocessingml/2006/main" xmlns:w14="http://schemas.microsoft.com/office/word/2010/wordml" xmlns:wpg="http://schemas.microsoft.com/office/word/2010/wordprocessingGroup" xmlns:wpi="http://schemas.microsoft.com/office/word/2010/wordprocessingInk" xmlns:wne="http://schemas.microsoft.com/office/word/2006/wordml" xmlns:wps="http://schemas.microsoft.com/office/word/2010/wordprocessingShape" mc:Ignorable="w14 wp14">
-  <w:docDefaults>
-    <w:rPrDefault>
-      <w:rPr>
-        <w:rFonts w:asciiTheme="minorHAnsi" w:eastAsiaTheme="minorHAnsi" w:hAnsiTheme="minorHAnsi" w:cstheme="minorBidi"/>
-        <w:sz w:val="22"/>
-        <w:szCs w:val="22"/>
-        <w:lang w:val="en-GB" w:eastAsia="en-US" w:bidi="ar-SA"/>
-      </w:rPr>
-    </w:rPrDefault>
-    <w:pPrDefault>
-      <w:pPr>
-        <w:spacing w:after="160" w:line="259" w:lineRule="auto"/>
-      </w:pPr>
-    </w:pPrDefault>
-  </w:docDefaults>
-  <w:latentStyles w:defLockedState="0" w:defUIPriority="99" w:defSemiHidden="1" w:defUnhideWhenUsed="1" w:defQFormat="0" w:count="267">
-    <w:lsdException w:name="Normal" w:semiHidden="0" w:uiPriority="0" w:unhideWhenUsed="0" w:qFormat="1"/>
-    <w:lsdException w:name="heading 1" w:semiHidden="0" w:uiPriority="9" w:unhideWhenUsed="0" w:qFormat="1"/>
-    <w:lsdException w:name="heading 2" w:uiPriority="9" w:qFormat="1"/>
-    <w:lsdException w:name="heading 3" w:uiPriority="9" w:qFormat="1"/>
-    <w:lsdException w:name="heading 4" w:uiPriority="9" w:qFormat="1"/>
-    <w:lsdException w:name="heading 5" w:uiPriority="9" w:qFormat="1"/>
-    <w:lsdException w:name="heading 6" w:uiPriority="9" w:qFormat="1"/>
-    <w:lsdException w:name="heading 7" w:uiPriority="9" w:qFormat="1"/>
-    <w:lsdException w:name="heading 8" w:uiPriority="9" w:qFormat="1"/>
-    <w:lsdException w:name="heading 9" w:uiPriority="9" w:qFormat="1"/>
-    <w:lsdException w:name="toc 1" w:uiPriority="39"/>
-    <w:lsdException w:name="toc 2" w:uiPriority="39"/>
-    <w:lsdException w:name="toc 3" w:uiPriority="39"/>
-    <w:lsdException w:name="toc 4" w:uiPriority="39"/>
-    <w:lsdException w:name="toc 5" w:uiPriority="39"/>
-    <w:lsdException w:name="toc 6" w:uiPriority="39"/>
-    <w:lsdException w:name="toc 7" w:uiPriority="39"/>
-    <w:lsdException w:name="toc 8" w:uiPriority="39"/>
-    <w:lsdException w:name="toc 9" w:uiPriority="39"/>
-    <w:lsdException w:name="caption" w:uiPriority="35" w:qFormat="1"/>
-    <w:lsdException w:name="Title" w:semiHidden="0" w:uiPriority="10" w:unhideWhenUsed="0" w:qFormat="1"/>
-    <w:lsdException w:name="Default Paragraph Font" w:uiPriority="1"/>
-    <w:lsdException w:name="Subtitle" w:semiHidden="0" w:uiPriority="11" w:unhideWhenUsed="0" w:qFormat="1"/>
-    <w:lsdException w:name="Strong" w:semiHidden="0" w:uiPriority="22" w:unhideWhenUsed="0" w:qFormat="1"/>
-    <w:lsdException w:name="Emphasis" w:semiHidden="0" w:uiPriority="20" w:unhideWhenUsed="0" w:qFormat="1"/>
-    <w:lsdException w:name="Table Grid" w:semiHidden="0" w:uiPriority="39" w:unhideWhenUsed="0"/>
-    <w:lsdException w:name="Placeholder Text" w:unhideWhenUsed="0"/>
-    <w:lsdException w:name="No Spacing" w:semiHidden="0" w:uiPriority="1" w:unhideWhenUsed="0" w:qFormat="1"/>
-    <w:lsdException w:name="Light Shading" w:semiHidden="0" w:uiPriority="60" w:unhideWhenUsed="0"/>
-    <w:lsdException w:name="Light List" w:semiHidden="0" w:uiPriority="61" w:unhideWhenUsed="0"/>
-    <w:lsdException w:name="Light Grid" w:semiHidden="0" w:uiPriority="62" w:unhideWhenUsed="0"/>
-    <w:lsdException w:name="Medium Shading 1" w:semiHidden="0" w:uiPriority="63" w:unhideWhenUsed="0"/>
-    <w:lsdException w:name="Medium Shading 2" w:semiHidden="0" w:uiPriority="64" w:unhideWhenUsed="0"/>
-    <w:lsdException w:name="Medium List 1" w:semiHidden="0" w:uiPriority="65" w:unhideWhenUsed="0"/>
-    <w:lsdException w:name="Medium List 2" w:semiHidden="0" w:uiPriority="66" w:unhideWhenUsed="0"/>
-    <w:lsdException w:name="Medium Grid 1" w:semiHidden="0" w:uiPriority="67" w:unhideWhenUsed="0"/>
-    <w:lsdException w:name="Medium Grid 2" w:semiHidden="0" w:uiPriority="68" w:unhideWhenUsed="0"/>
-    <w:lsdException w:name="Medium Grid 3" w:semiHidden="0" w:uiPriority="69" w:unhideWhenUsed="0"/>
-    <w:lsdException w:name="Dark List" w:semiHidden="0" w:uiPriority="70" w:unhideWhenUsed="0"/>
-    <w:lsdException w:name="Colorful Shading" w:semiHidden="0" w:uiPriority="71" w:unhideWhenUsed="0"/>
-    <w:lsdException w:name="Colorful List" w:semiHidden="0" w:uiPriority="72" w:unhideWhenUsed="0"/>
-    <w:lsdException w:name="Colorful Grid" w:semiHidden="0" w:uiPriority="73" w:unhideWhenUsed="0"/>
-    <w:lsdException w:name="Light Shading Accent 1" w:semiHidden="0" w:uiPriority="60" w:unhideWhenUsed="0"/>
-    <w:lsdException w:name="Light List Accent 1" w:semiHidden="0" w:uiPriority="61" w:unhideWhenUsed="0"/>
-    <w:lsdException w:name="Light Grid Accent 1" w:semiHidden="0" w:uiPriority="62" w:unhideWhenUsed="0"/>
-    <w:lsdException w:name="Medium Shading 1 Accent 1" w:semiHidden="0" w:uiPriority="63" w:unhideWhenUsed="0"/>
-    <w:lsdException w:name="Medium Shading 2 Accent 1" w:semiHidden="0" w:uiPriority="64" w:unhideWhenUsed="0"/>
-    <w:lsdException w:name="Medium List 1 Accent 1" w:semiHidden="0" w:uiPriority="65" w:unhideWhenUsed="0"/>
-    <w:lsdException w:name="Revision" w:unhideWhenUsed="0"/>
-    <w:lsdException w:name="List Paragraph" w:semiHidden="0" w:uiPriority="34" w:unhideWhenUsed="0" w:qFormat="1"/>
-    <w:lsdException w:name="Quote" w:semiHidden="0" w:uiPriority="29" w:unhideWhenUsed="0" w:qFormat="1"/>
-    <w:lsdException w:name="Intense Quote" w:semiHidden="0" w:uiPriority="30" w:unhideWhenUsed="0" w:qFormat="1"/>
-    <w:lsdException w:name="Medium List 2 Accent 1" w:semiHidden="0" w:uiPriority="66" w:unhideWhenUsed="0"/>
-    <w:lsdException w:name="Medium Grid 1 Accent 1" w:semiHidden="0" w:uiPriority="67" w:unhideWhenUsed="0"/>
-    <w:lsdException w:name="Medium Grid 2 Accent 1" w:semiHidden="0" w:uiPriority="68" w:unhideWhenUsed="0"/>
-    <w:lsdException w:name="Medium Grid 3 Accent 1" w:semiHidden="0" w:uiPriority="69" w:unhideWhenUsed="0"/>
-    <w:lsdException w:name="Dark List Accent 1" w:semiHidden="0" w:uiPriority="70" w:unhideWhenUsed="0"/>
-    <w:lsdException w:name="Colorful Shading Accent 1" w:semiHidden="0" w:uiPriority="71" w:unhideWhenUsed="0"/>
-    <w:lsdException w:name="Colorful List Accent 1" w:semiHidden="0" w:uiPriority="72" w:unhideWhenUsed="0"/>
-    <w:lsdException w:name="Colorful Grid Accent 1" w:semiHidden="0" w:uiPriority="73" w:unhideWhenUsed="0"/>
-    <w:lsdException w:name="Light Shading Accent 2" w:semiHidden="0" w:uiPriority="60" w:unhideWhenUsed="0"/>
-    <w:lsdException w:name="Light List Accent 2" w:semiHidden="0" w:uiPriority="61" w:unhideWhenUsed="0"/>
-    <w:lsdException w:name="Light Grid Accent 2" w:semiHidden="0" w:uiPriority="62" w:unhideWhenUsed="0"/>
-    <w:lsdException w:name="Medium Shading 1 Accent 2" w:semiHidden="0" w:uiPriority="63" w:unhideWhenUsed="0"/>
-    <w:lsdException w:name="Medium Shading 2 Accent 2" w:semiHidden="0" w:uiPriority="64" w:unhideWhenUsed="0"/>
-    <w:lsdException w:name="Medium List 1 Accent 2" w:semiHidden="0" w:uiPriority="65" w:unhideWhenUsed="0"/>
-    <w:lsdException w:name="Medium List 2 Accent 2" w:semiHidden="0" w:uiPriority="66" w:unhideWhenUsed="0"/>
-    <w:lsdException w:name="Medium Grid 1 Accent 2" w:semiHidden="0" w:uiPriority="67" w:unhideWhenUsed="0"/>
-    <w:lsdException w:name="Medium Grid 2 Accent 2" w:semiHidden="0" w:uiPriority="68" w:unhideWhenUsed="0"/>
-    <w:lsdException w:name="Medium Grid 3 Accent 2" w:semiHidden="0" w:uiPriority="69" w:unhideWhenUsed="0"/>
-    <w:lsdException w:name="Dark List Accent 2" w:semiHidden="0" w:uiPriority="70" w:unhideWhenUsed="0"/>
-    <w:lsdException w:name="Colorful Shading Accent 2" w:semiHidden="0" w:uiPriority="71" w:unhideWhenUsed="0"/>
-    <w:lsdException w:name="Colorful List Accent 2" w:semiHidden="0" w:uiPriority="72" w:unhideWhenUsed="0"/>
-    <w:lsdException w:name="Colorful Grid Accent 2" w:semiHidden="0" w:uiPriority="73" w:unhideWhenUsed="0"/>
-    <w:lsdException w:name="Light Shading Accent 3" w:semiHidden="0" w:uiPriority="60" w:unhideWhenUsed="0"/>
-    <w:lsdException w:name="Light List Accent 3" w:semiHidden="0" w:uiPriority="61" w:unhideWhenUsed="0"/>
-    <w:lsdException w:name="Light Grid Accent 3" w:semiHidden="0" w:uiPriority="62" w:unhideWhenUsed="0"/>
-    <w:lsdException w:name="Medium Shading 1 Accent 3" w:semiHidden="0" w:uiPriority="63" w:unhideWhenUsed="0"/>
-    <w:lsdException w:name="Medium Shading 2 Accent 3" w:semiHidden="0" w:uiPriority="64" w:unhideWhenUsed="0"/>
-    <w:lsdException w:name="Medium List 1 Accent 3" w:semiHidden="0" w:uiPriority="65" w:unhideWhenUsed="0"/>
-    <w:lsdException w:name="Medium List 2 Accent 3" w:semiHidden="0" w:uiPriority="66" w:unhideWhenUsed="0"/>
-    <w:lsdException w:name="Medium Grid 1 Accent 3" w:semiHidden="0" w:uiPriority="67" w:unhideWhenUsed="0"/>
-    <w:lsdException w:name="Medium Grid 2 Accent 3" w:semiHidden="0" w:uiPriority="68" w:unhideWhenUsed="0"/>
-    <w:lsdException w:name="Medium Grid 3 Accent 3" w:semiHidden="0" w:uiPriority="69" w:unhideWhenUsed="0"/>
-    <w:lsdException w:name="Dark List Accent 3" w:semiHidden="0" w:uiPriority="70" w:unhideWhenUsed="0"/>
-    <w:lsdException w:name="Colorful Shading Accent 3" w:semiHidden="0" w:uiPriority="71" w:unhideWhenUsed="0"/>
-    <w:lsdException w:name="Colorful List Accent 3" w:semiHidden="0" w:uiPriority="72" w:unhideWhenUsed="0"/>
-    <w:lsdException w:name="Colorful Grid Accent 3" w:semiHidden="0" w:uiPriority="73" w:unhideWhenUsed="0"/>
-    <w:lsdException w:name="Light Shading Accent 4" w:semiHidden="0" w:uiPriority="60" w:unhideWhenUsed="0"/>
-    <w:lsdException w:name="Light List Accent 4" w:semiHidden="0" w:uiPriority="61" w:unhideWhenUsed="0"/>
-    <w:lsdException w:name="Light Grid Accent 4" w:semiHidden="0" w:uiPriority="62" w:unhideWhenUsed="0"/>
-    <w:lsdException w:name="Medium Shading 1 Accent 4" w:semiHidden="0" w:uiPriority="63" w:unhideWhenUsed="0"/>
-    <w:lsdException w:name="Medium Shading 2 Accent 4" w:semiHidden="0" w:uiPriority="64" w:unhideWhenUsed="0"/>
-    <w:lsdException w:name="Medium List 1 Accent 4" w:semiHidden="0" w:uiPriority="65" w:unhideWhenUsed="0"/>
-    <w:lsdException w:name="Medium List 2 Accent 4" w:semiHidden="0" w:uiPriority="66" w:unhideWhenUsed="0"/>
-    <w:lsdException w:name="Medium Grid 1 Accent 4" w:semiHidden="0" w:uiPriority="67" w:unhideWhenUsed="0"/>
-    <w:lsdException w:name="Medium Grid 2 Accent 4" w:semiHidden="0" w:uiPriority="68" w:unhideWhenUsed="0"/>
-    <w:lsdException w:name="Medium Grid 3 Accent 4" w:semiHidden="0" w:uiPriority="69" w:unhideWhenUsed="0"/>
-    <w:lsdException w:name="Dark List Accent 4" w:semiHidden="0" w:uiPriority="70" w:unhideWhenUsed="0"/>
-    <w:lsdException w:name="Colorful Shading Accent 4" w:semiHidden="0" w:uiPriority="71" w:unhideWhenUsed="0"/>
-    <w:lsdException w:name="Colorful List Accent 4" w:semiHidden="0" w:uiPriority="72" w:unhideWhenUsed="0"/>
-    <w:lsdException w:name="Colorful Grid Accent 4" w:semiHidden="0" w:uiPriority="73" w:unhideWhenUsed="0"/>
-    <w:lsdException w:name="Light Shading Accent 5" w:semiHidden="0" w:uiPriority="60" w:unhideWhenUsed="0"/>
-    <w:lsdException w:name="Light List Accent 5" w:semiHidden="0" w:uiPriority="61" w:unhideWhenUsed="0"/>
-    <w:lsdException w:name="Light Grid Accent 5" w:semiHidden="0" w:uiPriority="62" w:unhideWhenUsed="0"/>
-    <w:lsdException w:name="Medium Shading 1 Accent 5" w:semiHidden="0" w:uiPriority="63" w:unhideWhenUsed="0"/>
-    <w:lsdException w:name="Medium Shading 2 Accent 5" w:semiHidden="0" w:uiPriority="64" w:unhideWhenUsed="0"/>
-    <w:lsdException w:name="Medium List 1 Accent 5" w:semiHidden="0" w:uiPriority="65" w:unhideWhenUsed="0"/>
-    <w:lsdException w:name="Medium List 2 Accent 5" w:semiHidden="0" w:uiPriority="66" w:unhideWhenUsed="0"/>
-    <w:lsdException w:name="Medium Grid 1 Accent 5" w:semiHidden="0" w:uiPriority="67" w:unhideWhenUsed="0"/>
-    <w:lsdException w:name="Medium Grid 2 Accent 5" w:semiHidden="0" w:uiPriority="68" w:unhideWhenUsed="0"/>
-    <w:lsdException w:name="Medium Grid 3 Accent 5" w:semiHidden="0" w:uiPriority="69" w:unhideWhenUsed="0"/>
-    <w:lsdException w:name="Dark List Accent 5" w:semiHidden="0" w:uiPriority="70" w:unhideWhenUsed="0"/>
-    <w:lsdException w:name="Colorful Shading Accent 5" w:semiHidden="0" w:uiPriority="71" w:unhideWhenUsed="0"/>
-    <w:lsdException w:name="Colorful List Accent 5" w:semiHidden="0" w:uiPriority="72" w:unhideWhenUsed="0"/>
-    <w:lsdException w:name="Colorful Grid Accent 5" w:semiHidden="0" w:uiPriority="73" w:unhideWhenUsed="0"/>
-    <w:lsdException w:name="Light Shading Accent 6" w:semiHidden="0" w:uiPriority="60" w:unhideWhenUsed="0"/>
-    <w:lsdException w:name="Light List Accent 6" w:semiHidden="0" w:uiPriority="61" w:unhideWhenUsed="0"/>
-    <w:lsdException w:name="Light Grid Accent 6" w:semiHidden="0" w:uiPriority="62" w:unhideWhenUsed="0"/>
-    <w:lsdException w:name="Medium Shading 1 Accent 6" w:semiHidden="0" w:uiPriority="63" w:unhideWhenUsed="0"/>
-    <w:lsdException w:name="Medium Shading 2 Accent 6" w:semiHidden="0" w:uiPriority="64" w:unhideWhenUsed="0"/>
-    <w:lsdException w:name="Medium List 1 Accent 6" w:semiHidden="0" w:uiPriority="65" w:unhideWhenUsed="0"/>
-    <w:lsdException w:name="Medium List 2 Accent 6" w:semiHidden="0" w:uiPriority="66" w:unhideWhenUsed="0"/>
-    <w:lsdException w:name="Medium Grid 1 Accent 6" w:semiHidden="0" w:uiPriority="67" w:unhideWhenUsed="0"/>
-    <w:lsdException w:name="Medium Grid 2 Accent 6" w:semiHidden="0" w:uiPriority="68" w:unhideWhenUsed="0"/>
-    <w:lsdException w:name="Medium Grid 3 Accent 6" w:semiHidden="0" w:uiPriority="69" w:unhideWhenUsed="0"/>
-    <w:lsdException w:name="Dark List Accent 6" w:semiHidden="0" w:uiPriority="70" w:unhideWhenUsed="0"/>
-    <w:lsdException w:name="Colorful Shading Accent 6" w:semiHidden="0" w:uiPriority="71" w:unhideWhenUsed="0"/>
-    <w:lsdException w:name="Colorful List Accent 6" w:semiHidden="0" w:uiPriority="72" w:unhideWhenUsed="0"/>
-    <w:lsdException w:name="Colorful Grid Accent 6" w:semiHidden="0" w:uiPriority="73" w:unhideWhenUsed="0"/>
-    <w:lsdException w:name="Subtle Emphasis" w:semiHidden="0" w:uiPriority="19" w:unhideWhenUsed="0" w:qFormat="1"/>
-    <w:lsdException w:name="Intense Emphasis" w:semiHidden="0" w:uiPriority="21" w:unhideWhenUsed="0" w:qFormat="1"/>
-    <w:lsdException w:name="Subtle Reference" w:semiHidden="0" w:uiPriority="31" w:unhideWhenUsed="0" w:qFormat="1"/>
-    <w:lsdException w:name="Intense Reference" w:semiHidden="0" w:uiPriority="32" w:unhideWhenUsed="0" w:qFormat="1"/>
-    <w:lsdException w:name="Book Title" w:semiHidden="0" w:uiPriority="33" w:unhideWhenUsed="0" w:qFormat="1"/>
-    <w:lsdException w:name="Bibliography" w:uiPriority="37"/>
-    <w:lsdException w:name="TOC Heading" w:uiPriority="39" w:qFormat="1"/>
-  </w:latentStyles>
-  <w:style w:type="paragraph" w:default="1" w:styleId="Normal">
-    <w:name w:val="Normal"/>
-    <w:qFormat/>
-  </w:style>
-  <w:style w:type="character" w:default="1" w:styleId="DefaultParagraphFont">
-    <w:name w:val="Default Paragraph Font"/>
-    <w:uiPriority w:val="1"/>
-    <w:semiHidden/>
-    <w:unhideWhenUsed/>
-  </w:style>
-  <w:style w:type="table" w:default="1" w:styleId="TableNormal">
-    <w:name w:val="Normal Table"/>
-    <w:uiPriority w:val="99"/>
-    <w:semiHidden/>
-    <w:unhideWhenUsed/>
-    <w:tblPr>
-      <w:tblInd w:w="0" w:type="dxa"/>
-      <w:tblCellMar>
-        <w:top w:w="0" w:type="dxa"/>
-        <w:left w:w="108" w:type="dxa"/>
-        <w:bottom w:w="0" w:type="dxa"/>
-        <w:right w:w="108" w:type="dxa"/>
-      </w:tblCellMar>
-    </w:tblPr>
-  </w:style>
-  <w:style w:type="numbering" w:default="1" w:styleId="NoList">
-    <w:name w:val="No List"/>
-    <w:uiPriority w:val="99"/>
-    <w:semiHidden/>
-    <w:unhideWhenUsed/>
-  </w:style>
-  <w:style w:type="paragraph" w:styleId="Caption">
-    <w:name w:val="caption"/>
-    <w:basedOn w:val="Normal"/>
-    <w:next w:val="Normal"/>
-    <w:uiPriority w:val="35"/>
-    <w:unhideWhenUsed/>
-    <w:qFormat/>
-    <w:rsid w:val="00BC2D32"/>
-    <w:pPr>
-      <w:spacing w:after="200" w:line="240" w:lineRule="auto"/>
-    </w:pPr>
-    <w:rPr>
-      <w:i/>
-      <w:iCs/>
-      <w:color w:val="44546A" w:themeColor="text2"/>
-      <w:sz w:val="18"/>
-      <w:szCs w:val="18"/>
-    </w:rPr>
-  </w:style>
-  <w:style w:type="paragraph" w:styleId="NormalWeb">
-    <w:name w:val="Normal (Web)"/>
-    <w:basedOn w:val="Normal"/>
-    <w:uiPriority w:val="99"/>
-    <w:unhideWhenUsed/>
-    <w:rsid w:val="00DE34C2"/>
-    <w:pPr>
-      <w:spacing w:before="100" w:beforeAutospacing="1" w:after="100" w:afterAutospacing="1" w:line="240" w:lineRule="auto"/>
-    </w:pPr>
-    <w:rPr>
-      <w:rFonts w:ascii="Times New Roman" w:eastAsia="Times New Roman" w:hAnsi="Times New Roman" w:cs="Times New Roman"/>
-      <w:sz w:val="24"/>
-      <w:szCs w:val="24"/>
-      <w:lang w:eastAsia="en-GB"/>
-    </w:rPr>
-  </w:style>
-  <w:style w:type="paragraph" w:styleId="BalloonText">
-    <w:name w:val="Balloon Text"/>
-    <w:basedOn w:val="Normal"/>
-    <w:link w:val="BalloonTextChar"/>
-    <w:uiPriority w:val="99"/>
-    <w:semiHidden/>
-    <w:unhideWhenUsed/>
-    <w:rsid w:val="004972D8"/>
-    <w:pPr>
-      <w:spacing w:after="0" w:line="240" w:lineRule="auto"/>
-    </w:pPr>
-    <w:rPr>
-      <w:rFonts w:ascii="Tahoma" w:hAnsi="Tahoma" w:cs="Tahoma"/>
-      <w:sz w:val="16"/>
-      <w:szCs w:val="16"/>
-    </w:rPr>
-  </w:style>
-  <w:style w:type="character" w:customStyle="1" w:styleId="BalloonTextChar">
-    <w:name w:val="Balloon Text Char"/>
-    <w:basedOn w:val="DefaultParagraphFont"/>
-    <w:link w:val="BalloonText"/>
+  <w:style w:type="character" w:customStyle="1" w:styleId="BalonMetniChar">
+    <w:name w:val="Balon Metni Char"/>
+    <w:basedOn w:val="VarsaylanParagrafYazTipi"/>
+    <w:link w:val="BalonMetni"/>
     <w:uiPriority w:val="99"/>
     <w:semiHidden/>
     <w:rsid w:val="004972D8"/>
@@ -2526,7 +2934,7 @@
   <a:extraClrSchemeLst/>
   <a:extLst>
     <a:ext uri="{05A4C25C-085E-4340-85A3-A5531E510DB2}">
-      <thm15:themeFamily xmlns="" xmlns:thm15="http://schemas.microsoft.com/office/thememl/2012/main" name="Office Theme" id="{62F939B6-93AF-4DB8-9C6B-D6C7DFDC589F}" vid="{4A3C46E8-61CC-4603-A589-7422A47A8E4A}"/>
+      <thm15:themeFamily xmlns:thm15="http://schemas.microsoft.com/office/thememl/2012/main" name="Office Theme" id="{62F939B6-93AF-4DB8-9C6B-D6C7DFDC589F}" vid="{4A3C46E8-61CC-4603-A589-7422A47A8E4A}"/>
     </a:ext>
   </a:extLst>
 </a:theme>

</xml_diff>

<commit_message>
In question3, I measured the rms values again by using signal statics under scope tools.
</commit_message>
<xml_diff>
--- a/Report_new/Report.docx
+++ b/Report_new/Report.docx
@@ -1844,14 +1844,36 @@
       <w:r>
         <w:t xml:space="preserve">Figure </w:t>
       </w:r>
-      <w:fldSimple w:instr=" SEQ Figure \* ARABIC ">
-        <w:r>
-          <w:rPr>
-            <w:noProof/>
-          </w:rPr>
-          <w:t>7</w:t>
-        </w:r>
-      </w:fldSimple>
+      <w:r>
+        <w:rPr>
+          <w:noProof/>
+        </w:rPr>
+        <w:fldChar w:fldCharType="begin"/>
+      </w:r>
+      <w:r>
+        <w:rPr>
+          <w:noProof/>
+        </w:rPr>
+        <w:instrText xml:space="preserve"> SEQ Figure \* ARABIC </w:instrText>
+      </w:r>
+      <w:r>
+        <w:rPr>
+          <w:noProof/>
+        </w:rPr>
+        <w:fldChar w:fldCharType="separate"/>
+      </w:r>
+      <w:r>
+        <w:rPr>
+          <w:noProof/>
+        </w:rPr>
+        <w:t>7</w:t>
+      </w:r>
+      <w:r>
+        <w:rPr>
+          <w:noProof/>
+        </w:rPr>
+        <w:fldChar w:fldCharType="end"/>
+      </w:r>
       <w:r>
         <w:t xml:space="preserve">: </w:t>
       </w:r>
@@ -1939,33 +1961,40 @@
           <w:szCs w:val="24"/>
           <w:lang w:val="en-US"/>
         </w:rPr>
-        <w:t xml:space="preserve">RMS value of line current is 4.35 Arms. RMS value of </w:t>
-      </w:r>
-      <w:r>
-        <w:rPr>
-          <w:rFonts w:ascii="Segoe UI" w:hAnsi="Segoe UI" w:cs="Segoe UI"/>
-          <w:color w:val="24292E"/>
-          <w:shd w:val="clear" w:color="auto" w:fill="FFFFFF"/>
-        </w:rPr>
-        <w:t>neutral </w:t>
-      </w:r>
-      <w:r>
-        <w:rPr>
-          <w:rFonts w:ascii="Segoe UI" w:hAnsi="Segoe UI" w:cs="Segoe UI"/>
-          <w:color w:val="24292E"/>
-          <w:shd w:val="clear" w:color="auto" w:fill="FFFFFF"/>
-        </w:rPr>
-        <w:t>current is 7.5 Arms.</w:t>
-      </w:r>
-    </w:p>
-    <w:p>
-      <w:pPr>
-        <w:rPr>
-          <w:sz w:val="24"/>
-          <w:szCs w:val="24"/>
-          <w:lang w:val="en-US"/>
-        </w:rPr>
-      </w:pPr>
+        <w:t xml:space="preserve">RMS values of phase A, phase B, phase and neutral current are 4.346, 4.343, 4.343 and </w:t>
+      </w:r>
+      <w:r>
+        <w:rPr>
+          <w:sz w:val="24"/>
+          <w:szCs w:val="24"/>
+          <w:lang w:val="en-US"/>
+        </w:rPr>
+        <w:t>7.523</w:t>
+      </w:r>
+      <w:r>
+        <w:rPr>
+          <w:sz w:val="24"/>
+          <w:szCs w:val="24"/>
+          <w:lang w:val="en-US"/>
+        </w:rPr>
+        <w:t xml:space="preserve"> Arms, respectively.</w:t>
+      </w:r>
+      <w:r>
+        <w:rPr>
+          <w:sz w:val="24"/>
+          <w:szCs w:val="24"/>
+          <w:lang w:val="en-US"/>
+        </w:rPr>
+        <w:t xml:space="preserve"> RMS value of line current is the same we expect this solution since they provide the current to system. Also, Neutral current is greater since this current sum of line currents. As we can see figure X, </w:t>
+      </w:r>
+      <w:r>
+        <w:rPr>
+          <w:sz w:val="24"/>
+          <w:szCs w:val="24"/>
+          <w:lang w:val="en-US"/>
+        </w:rPr>
+        <w:t>frequency of this current and peak value is greater.</w:t>
+      </w:r>
     </w:p>
     <w:p>
       <w:pPr>
@@ -2012,10 +2041,10 @@
         </w:rPr>
         <w:lastRenderedPageBreak/>
         <w:drawing>
-          <wp:inline distT="0" distB="0" distL="0" distR="0" wp14:anchorId="30383414" wp14:editId="4579D12B">
-            <wp:extent cx="5943600" cy="3145155"/>
+          <wp:inline distT="0" distB="0" distL="0" distR="0" wp14:anchorId="32529B9B" wp14:editId="1FA2F458">
+            <wp:extent cx="5943600" cy="3151505"/>
             <wp:effectExtent l="0" t="0" r="0" b="0"/>
-            <wp:docPr id="12" name="Resim 12"/>
+            <wp:docPr id="14" name="Resim 14"/>
             <wp:cNvGraphicFramePr>
               <a:graphicFrameLocks xmlns:a="http://schemas.openxmlformats.org/drawingml/2006/main" noChangeAspect="1"/>
             </wp:cNvGraphicFramePr>
@@ -2023,7 +2052,7 @@
               <a:graphicData uri="http://schemas.openxmlformats.org/drawingml/2006/picture">
                 <pic:pic xmlns:pic="http://schemas.openxmlformats.org/drawingml/2006/picture">
                   <pic:nvPicPr>
-                    <pic:cNvPr id="0" name="Picture 3"/>
+                    <pic:cNvPr id="0" name="Picture 1"/>
                     <pic:cNvPicPr>
                       <a:picLocks noChangeAspect="1" noChangeArrowheads="1"/>
                     </pic:cNvPicPr>
@@ -2044,7 +2073,7 @@
                   <pic:spPr bwMode="auto">
                     <a:xfrm>
                       <a:off x="0" y="0"/>
-                      <a:ext cx="5943600" cy="3145155"/>
+                      <a:ext cx="5943600" cy="3151505"/>
                     </a:xfrm>
                     <a:prstGeom prst="rect">
                       <a:avLst/>
@@ -2060,60 +2089,167 @@
           </wp:inline>
         </w:drawing>
       </w:r>
-    </w:p>
-    <w:p>
-      <w:pPr>
-        <w:pStyle w:val="ResimYazs"/>
-        <w:rPr>
-          <w:sz w:val="24"/>
-          <w:szCs w:val="24"/>
-          <w:lang w:val="en-US"/>
-        </w:rPr>
-      </w:pPr>
-      <w:r>
-        <w:t xml:space="preserve">Figure </w:t>
-      </w:r>
-      <w:fldSimple w:instr=" SEQ Figure \* ARABIC ">
-        <w:r>
-          <w:rPr>
-            <w:noProof/>
-          </w:rPr>
-          <w:t>8</w:t>
-        </w:r>
-      </w:fldSimple>
-      <w:r>
-        <w:t xml:space="preserve">: </w:t>
-      </w:r>
-      <w:r>
-        <w:t>waveforms for output voltage, Phase A current and neutral wire current, respectively</w:t>
-      </w:r>
-    </w:p>
-    <w:p>
-      <w:pPr>
-        <w:rPr>
-          <w:sz w:val="24"/>
-          <w:szCs w:val="24"/>
-          <w:lang w:val="en-US"/>
-        </w:rPr>
-      </w:pPr>
-      <w:r>
-        <w:rPr>
-          <w:sz w:val="24"/>
-          <w:szCs w:val="24"/>
-          <w:lang w:val="en-US"/>
-        </w:rPr>
-        <w:t xml:space="preserve">THD value of line current is </w:t>
-      </w:r>
-      <w:r>
-        <w:rPr>
-          <w:sz w:val="24"/>
-          <w:szCs w:val="24"/>
-          <w:lang w:val="en-US"/>
-        </w:rPr>
-        <w:t>%246.35 and RMS values of line and neutral current are 5.8 and 10.1 Arms, respectively.</w:t>
-      </w:r>
       <w:bookmarkStart w:id="0" w:name="_GoBack"/>
       <w:bookmarkEnd w:id="0"/>
+    </w:p>
+    <w:p>
+      <w:pPr>
+        <w:pStyle w:val="ResimYazs"/>
+      </w:pPr>
+      <w:r>
+        <w:t xml:space="preserve">Figure </w:t>
+      </w:r>
+      <w:r>
+        <w:rPr>
+          <w:noProof/>
+        </w:rPr>
+        <w:fldChar w:fldCharType="begin"/>
+      </w:r>
+      <w:r>
+        <w:rPr>
+          <w:noProof/>
+        </w:rPr>
+        <w:instrText xml:space="preserve"> SEQ Figure \* ARABIC </w:instrText>
+      </w:r>
+      <w:r>
+        <w:rPr>
+          <w:noProof/>
+        </w:rPr>
+        <w:fldChar w:fldCharType="separate"/>
+      </w:r>
+      <w:r>
+        <w:rPr>
+          <w:noProof/>
+        </w:rPr>
+        <w:t>8</w:t>
+      </w:r>
+      <w:r>
+        <w:rPr>
+          <w:noProof/>
+        </w:rPr>
+        <w:fldChar w:fldCharType="end"/>
+      </w:r>
+      <w:r>
+        <w:t xml:space="preserve">: </w:t>
+      </w:r>
+      <w:r>
+        <w:t>waveforms for output voltage, Phase A current and neutral wire current, respectively</w:t>
+      </w:r>
+    </w:p>
+    <w:p/>
+    <w:p>
+      <w:pPr>
+        <w:rPr>
+          <w:sz w:val="24"/>
+          <w:szCs w:val="24"/>
+          <w:lang w:val="en-US"/>
+        </w:rPr>
+      </w:pPr>
+      <w:r>
+        <w:rPr>
+          <w:sz w:val="24"/>
+          <w:szCs w:val="24"/>
+          <w:lang w:val="en-US"/>
+        </w:rPr>
+        <w:t xml:space="preserve">THD value of line current is </w:t>
+      </w:r>
+      <w:r>
+        <w:rPr>
+          <w:sz w:val="24"/>
+          <w:szCs w:val="24"/>
+          <w:lang w:val="en-US"/>
+        </w:rPr>
+        <w:t xml:space="preserve">%246.35 and RMS values of </w:t>
+      </w:r>
+      <w:r>
+        <w:rPr>
+          <w:sz w:val="24"/>
+          <w:szCs w:val="24"/>
+          <w:lang w:val="en-US"/>
+        </w:rPr>
+        <w:t>phase A, phase B, phase</w:t>
+      </w:r>
+      <w:r>
+        <w:rPr>
+          <w:sz w:val="24"/>
+          <w:szCs w:val="24"/>
+          <w:lang w:val="en-US"/>
+        </w:rPr>
+        <w:t xml:space="preserve"> and neutral current are </w:t>
+      </w:r>
+      <w:r>
+        <w:rPr>
+          <w:sz w:val="24"/>
+          <w:szCs w:val="24"/>
+          <w:lang w:val="en-US"/>
+        </w:rPr>
+        <w:t>5.811</w:t>
+      </w:r>
+      <w:r>
+        <w:rPr>
+          <w:sz w:val="24"/>
+          <w:szCs w:val="24"/>
+          <w:lang w:val="en-US"/>
+        </w:rPr>
+        <w:t xml:space="preserve">, </w:t>
+      </w:r>
+      <w:r>
+        <w:rPr>
+          <w:sz w:val="24"/>
+          <w:szCs w:val="24"/>
+          <w:lang w:val="en-US"/>
+        </w:rPr>
+        <w:t>5.854</w:t>
+      </w:r>
+      <w:r>
+        <w:rPr>
+          <w:sz w:val="24"/>
+          <w:szCs w:val="24"/>
+          <w:lang w:val="en-US"/>
+        </w:rPr>
+        <w:t xml:space="preserve">, </w:t>
+      </w:r>
+      <w:r>
+        <w:rPr>
+          <w:sz w:val="24"/>
+          <w:szCs w:val="24"/>
+          <w:lang w:val="en-US"/>
+        </w:rPr>
+        <w:t>5.812</w:t>
+      </w:r>
+      <w:r>
+        <w:rPr>
+          <w:sz w:val="24"/>
+          <w:szCs w:val="24"/>
+          <w:lang w:val="en-US"/>
+        </w:rPr>
+        <w:t xml:space="preserve"> and 10.1 Arms, respectively.</w:t>
+      </w:r>
+    </w:p>
+    <w:p>
+      <w:pPr>
+        <w:rPr>
+          <w:sz w:val="24"/>
+          <w:szCs w:val="24"/>
+          <w:lang w:val="en-US"/>
+        </w:rPr>
+      </w:pPr>
+      <w:r>
+        <w:rPr>
+          <w:sz w:val="24"/>
+          <w:szCs w:val="24"/>
+          <w:lang w:val="en-US"/>
+        </w:rPr>
+        <w:t>As we expected RMS value of line currents is the same and neutral current greater</w:t>
+      </w:r>
+      <w:r>
+        <w:rPr>
+          <w:sz w:val="24"/>
+          <w:szCs w:val="24"/>
+          <w:lang w:val="en-US"/>
+        </w:rPr>
+        <w:t>. Also, without Ls, RMS values increased since due to commutation, we loss some voltage.</w:t>
+      </w:r>
     </w:p>
     <w:p>
       <w:pPr>
@@ -2324,7 +2460,7 @@
     <w:lsdException w:name="Table Web 2" w:semiHidden="1" w:unhideWhenUsed="1"/>
     <w:lsdException w:name="Table Web 3" w:semiHidden="1" w:unhideWhenUsed="1"/>
     <w:lsdException w:name="Balloon Text" w:semiHidden="1" w:unhideWhenUsed="1"/>
-    <w:lsdException w:name="Table Grid" w:semiHidden="1" w:uiPriority="39" w:unhideWhenUsed="1"/>
+    <w:lsdException w:name="Table Grid" w:uiPriority="39"/>
     <w:lsdException w:name="Table Theme" w:semiHidden="1" w:unhideWhenUsed="1"/>
     <w:lsdException w:name="Placeholder Text" w:semiHidden="1"/>
     <w:lsdException w:name="No Spacing" w:uiPriority="1" w:qFormat="1"/>

</xml_diff>

<commit_message>
In question2_part2 a diode selected, its product code and link added to report with selection justifications from datasheet
</commit_message>
<xml_diff>
--- a/Report_new/Report.docx
+++ b/Report_new/Report.docx
@@ -1,6 +1,6 @@
 
 <file path=word/document.xml><?xml version="1.0" encoding="utf-8"?>
-<w:document xmlns:wpc="http://schemas.microsoft.com/office/word/2010/wordprocessingCanvas" xmlns:cx="http://schemas.microsoft.com/office/drawing/2014/chartex" xmlns:cx1="http://schemas.microsoft.com/office/drawing/2015/9/8/chartex" xmlns:cx2="http://schemas.microsoft.com/office/drawing/2015/10/21/chartex" xmlns:cx3="http://schemas.microsoft.com/office/drawing/2016/5/9/chartex" xmlns:cx4="http://schemas.microsoft.com/office/drawing/2016/5/10/chartex" xmlns:cx5="http://schemas.microsoft.com/office/drawing/2016/5/11/chartex" xmlns:cx6="http://schemas.microsoft.com/office/drawing/2016/5/12/chartex" xmlns:cx7="http://schemas.microsoft.com/office/drawing/2016/5/13/chartex" xmlns:cx8="http://schemas.microsoft.com/office/drawing/2016/5/14/chartex" xmlns:mc="http://schemas.openxmlformats.org/markup-compatibility/2006" xmlns:aink="http://schemas.microsoft.com/office/drawing/2016/ink" xmlns:am3d="http://schemas.microsoft.com/office/drawing/2017/model3d" xmlns:o="urn:schemas-microsoft-com:office:office" xmlns:r="http://schemas.openxmlformats.org/officeDocument/2006/relationships" xmlns:m="http://schemas.openxmlformats.org/officeDocument/2006/math" xmlns:v="urn:schemas-microsoft-com:vml" xmlns:wp14="http://schemas.microsoft.com/office/word/2010/wordprocessingDrawing" xmlns:wp="http://schemas.openxmlformats.org/drawingml/2006/wordprocessingDrawing" xmlns:w10="urn:schemas-microsoft-com:office:word" xmlns:w="http://schemas.openxmlformats.org/wordprocessingml/2006/main" xmlns:w14="http://schemas.microsoft.com/office/word/2010/wordml" xmlns:w15="http://schemas.microsoft.com/office/word/2012/wordml" xmlns:w16cid="http://schemas.microsoft.com/office/word/2016/wordml/cid" xmlns:w16se="http://schemas.microsoft.com/office/word/2015/wordml/symex" xmlns:wpg="http://schemas.microsoft.com/office/word/2010/wordprocessingGroup" xmlns:wpi="http://schemas.microsoft.com/office/word/2010/wordprocessingInk" xmlns:wne="http://schemas.microsoft.com/office/word/2006/wordml" xmlns:wps="http://schemas.microsoft.com/office/word/2010/wordprocessingShape" mc:Ignorable="w14 w15 w16se w16cid wp14">
+<w:document xmlns:wpc="http://schemas.microsoft.com/office/word/2010/wordprocessingCanvas" xmlns:mc="http://schemas.openxmlformats.org/markup-compatibility/2006" xmlns:o="urn:schemas-microsoft-com:office:office" xmlns:r="http://schemas.openxmlformats.org/officeDocument/2006/relationships" xmlns:m="http://schemas.openxmlformats.org/officeDocument/2006/math" xmlns:v="urn:schemas-microsoft-com:vml" xmlns:wp14="http://schemas.microsoft.com/office/word/2010/wordprocessingDrawing" xmlns:wp="http://schemas.openxmlformats.org/drawingml/2006/wordprocessingDrawing" xmlns:w10="urn:schemas-microsoft-com:office:word" xmlns:w="http://schemas.openxmlformats.org/wordprocessingml/2006/main" xmlns:w14="http://schemas.microsoft.com/office/word/2010/wordml" xmlns:wpg="http://schemas.microsoft.com/office/word/2010/wordprocessingGroup" xmlns:wpi="http://schemas.microsoft.com/office/word/2010/wordprocessingInk" xmlns:wne="http://schemas.microsoft.com/office/word/2006/wordml" xmlns:wps="http://schemas.microsoft.com/office/word/2010/wordprocessingShape" mc:Ignorable="w14 wp14">
   <w:body>
     <w:p>
       <w:pPr>
@@ -113,7 +113,7 @@
                     </pic:cNvPicPr>
                   </pic:nvPicPr>
                   <pic:blipFill>
-                    <a:blip r:embed="rId4">
+                    <a:blip r:embed="rId6">
                       <a:extLst>
                         <a:ext uri="{28A0092B-C50C-407E-A947-70E740481C1C}">
                           <a14:useLocalDpi xmlns:a14="http://schemas.microsoft.com/office/drawing/2010/main" val="0"/>
@@ -684,7 +684,7 @@
                     </pic:cNvPicPr>
                   </pic:nvPicPr>
                   <pic:blipFill>
-                    <a:blip r:embed="rId5">
+                    <a:blip r:embed="rId7">
                       <a:extLst>
                         <a:ext uri="{28A0092B-C50C-407E-A947-70E740481C1C}">
                           <a14:useLocalDpi xmlns:a14="http://schemas.microsoft.com/office/drawing/2010/main" val="0"/>
@@ -718,7 +718,7 @@
     </w:p>
     <w:p>
       <w:pPr>
-        <w:pStyle w:val="ResimYazs"/>
+        <w:pStyle w:val="Caption"/>
         <w:rPr>
           <w:sz w:val="24"/>
           <w:szCs w:val="24"/>
@@ -794,7 +794,7 @@
                     </pic:cNvPicPr>
                   </pic:nvPicPr>
                   <pic:blipFill>
-                    <a:blip r:embed="rId6">
+                    <a:blip r:embed="rId8">
                       <a:extLst>
                         <a:ext uri="{28A0092B-C50C-407E-A947-70E740481C1C}">
                           <a14:useLocalDpi xmlns:a14="http://schemas.microsoft.com/office/drawing/2010/main" val="0"/>
@@ -828,7 +828,7 @@
     </w:p>
     <w:p>
       <w:pPr>
-        <w:pStyle w:val="ResimYazs"/>
+        <w:pStyle w:val="Caption"/>
         <w:rPr>
           <w:sz w:val="24"/>
           <w:szCs w:val="24"/>
@@ -905,7 +905,7 @@
                     </pic:cNvPicPr>
                   </pic:nvPicPr>
                   <pic:blipFill>
-                    <a:blip r:embed="rId7">
+                    <a:blip r:embed="rId9">
                       <a:extLst>
                         <a:ext uri="{28A0092B-C50C-407E-A947-70E740481C1C}">
                           <a14:useLocalDpi xmlns:a14="http://schemas.microsoft.com/office/drawing/2010/main" val="0"/>
@@ -939,7 +939,7 @@
     </w:p>
     <w:p>
       <w:pPr>
-        <w:pStyle w:val="ResimYazs"/>
+        <w:pStyle w:val="Caption"/>
         <w:rPr>
           <w:sz w:val="24"/>
           <w:szCs w:val="24"/>
@@ -1077,7 +1077,7 @@
                     </pic:cNvPicPr>
                   </pic:nvPicPr>
                   <pic:blipFill>
-                    <a:blip r:embed="rId8">
+                    <a:blip r:embed="rId10">
                       <a:extLst>
                         <a:ext uri="{28A0092B-C50C-407E-A947-70E740481C1C}">
                           <a14:useLocalDpi xmlns:a14="http://schemas.microsoft.com/office/drawing/2010/main" val="0"/>
@@ -1111,7 +1111,7 @@
     </w:p>
     <w:p>
       <w:pPr>
-        <w:pStyle w:val="ResimYazs"/>
+        <w:pStyle w:val="Caption"/>
       </w:pPr>
       <w:r>
         <w:t xml:space="preserve">Figure </w:t>
@@ -1178,7 +1178,7 @@
                     </pic:cNvPicPr>
                   </pic:nvPicPr>
                   <pic:blipFill>
-                    <a:blip r:embed="rId9">
+                    <a:blip r:embed="rId11">
                       <a:extLst>
                         <a:ext uri="{28A0092B-C50C-407E-A947-70E740481C1C}">
                           <a14:useLocalDpi xmlns:a14="http://schemas.microsoft.com/office/drawing/2010/main" val="0"/>
@@ -1212,7 +1212,7 @@
     </w:p>
     <w:p>
       <w:pPr>
-        <w:pStyle w:val="ResimYazs"/>
+        <w:pStyle w:val="Caption"/>
       </w:pPr>
       <w:r>
         <w:t xml:space="preserve">Figure </w:t>
@@ -1283,7 +1283,7 @@
                     </pic:cNvPicPr>
                   </pic:nvPicPr>
                   <pic:blipFill>
-                    <a:blip r:embed="rId10">
+                    <a:blip r:embed="rId12">
                       <a:extLst>
                         <a:ext uri="{28A0092B-C50C-407E-A947-70E740481C1C}">
                           <a14:useLocalDpi xmlns:a14="http://schemas.microsoft.com/office/drawing/2010/main" val="0"/>
@@ -1317,7 +1317,7 @@
     </w:p>
     <w:p>
       <w:pPr>
-        <w:pStyle w:val="ResimYazs"/>
+        <w:pStyle w:val="Caption"/>
       </w:pPr>
       <w:r>
         <w:t xml:space="preserve">Figure </w:t>
@@ -1385,8 +1385,19 @@
           <w:szCs w:val="24"/>
           <w:lang w:val="en-US"/>
         </w:rPr>
-        <w:t>Part 2-)</w:t>
-      </w:r>
+        <w:t>Part 2</w:t>
+      </w:r>
+      <w:proofErr w:type="gramStart"/>
+      <w:r>
+        <w:rPr>
+          <w:b/>
+          <w:sz w:val="24"/>
+          <w:szCs w:val="24"/>
+          <w:lang w:val="en-US"/>
+        </w:rPr>
+        <w:t>-)</w:t>
+      </w:r>
+      <w:proofErr w:type="gramEnd"/>
       <w:r>
         <w:rPr>
           <w:sz w:val="24"/>
@@ -1395,6 +1406,997 @@
         </w:rPr>
         <w:t xml:space="preserve"> </w:t>
       </w:r>
+      <w:r>
+        <w:rPr>
+          <w:sz w:val="24"/>
+          <w:szCs w:val="24"/>
+          <w:lang w:val="en-US"/>
+        </w:rPr>
+        <w:t>In this part we are asked to choose both a single diode and rectifier module for the converter we simulate in part 1. For choosing single diode we looked at the average current first. You can see the result in figure 7.</w:t>
+      </w:r>
+    </w:p>
+    <w:p>
+      <w:pPr>
+        <w:jc w:val="center"/>
+        <w:rPr>
+          <w:sz w:val="24"/>
+          <w:szCs w:val="24"/>
+          <w:lang w:val="en-US"/>
+        </w:rPr>
+      </w:pPr>
+      <w:r>
+        <w:rPr>
+          <w:noProof/>
+          <w:sz w:val="24"/>
+          <w:szCs w:val="24"/>
+          <w:lang w:val="tr-TR" w:eastAsia="tr-TR"/>
+        </w:rPr>
+        <w:lastRenderedPageBreak/>
+        <w:drawing>
+          <wp:inline distT="0" distB="0" distL="0" distR="0" wp14:anchorId="22521A8C" wp14:editId="1245AFAC">
+            <wp:extent cx="5372100" cy="2657475"/>
+            <wp:effectExtent l="0" t="0" r="0" b="9525"/>
+            <wp:docPr id="12" name="Picture 12" descr="q2_2_average forward_current"/>
+            <wp:cNvGraphicFramePr>
+              <a:graphicFrameLocks xmlns:a="http://schemas.openxmlformats.org/drawingml/2006/main" noChangeAspect="1"/>
+            </wp:cNvGraphicFramePr>
+            <a:graphic xmlns:a="http://schemas.openxmlformats.org/drawingml/2006/main">
+              <a:graphicData uri="http://schemas.openxmlformats.org/drawingml/2006/picture">
+                <pic:pic xmlns:pic="http://schemas.openxmlformats.org/drawingml/2006/picture">
+                  <pic:nvPicPr>
+                    <pic:cNvPr id="0" name="Picture 1" descr="q2_2_average forward_current"/>
+                    <pic:cNvPicPr>
+                      <a:picLocks noChangeAspect="1" noChangeArrowheads="1"/>
+                    </pic:cNvPicPr>
+                  </pic:nvPicPr>
+                  <pic:blipFill>
+                    <a:blip r:embed="rId13">
+                      <a:extLst>
+                        <a:ext uri="{28A0092B-C50C-407E-A947-70E740481C1C}">
+                          <a14:useLocalDpi xmlns:a14="http://schemas.microsoft.com/office/drawing/2010/main" val="0"/>
+                        </a:ext>
+                      </a:extLst>
+                    </a:blip>
+                    <a:srcRect/>
+                    <a:stretch>
+                      <a:fillRect/>
+                    </a:stretch>
+                  </pic:blipFill>
+                  <pic:spPr bwMode="auto">
+                    <a:xfrm>
+                      <a:off x="0" y="0"/>
+                      <a:ext cx="5372100" cy="2657475"/>
+                    </a:xfrm>
+                    <a:prstGeom prst="rect">
+                      <a:avLst/>
+                    </a:prstGeom>
+                    <a:noFill/>
+                    <a:ln>
+                      <a:noFill/>
+                    </a:ln>
+                  </pic:spPr>
+                </pic:pic>
+              </a:graphicData>
+            </a:graphic>
+          </wp:inline>
+        </w:drawing>
+      </w:r>
+    </w:p>
+    <w:p>
+      <w:pPr>
+        <w:jc w:val="center"/>
+        <w:rPr>
+          <w:rStyle w:val="Strong"/>
+        </w:rPr>
+      </w:pPr>
+      <w:r>
+        <w:rPr>
+          <w:sz w:val="24"/>
+          <w:szCs w:val="24"/>
+          <w:lang w:val="en-US"/>
+        </w:rPr>
+        <w:t>Figure 7</w:t>
+      </w:r>
+      <w:bookmarkStart w:id="0" w:name="_GoBack"/>
+      <w:bookmarkEnd w:id="0"/>
+    </w:p>
+    <w:p>
+      <w:pPr>
+        <w:rPr>
+          <w:sz w:val="24"/>
+          <w:szCs w:val="24"/>
+          <w:lang w:val="en-US"/>
+        </w:rPr>
+      </w:pPr>
+      <w:r>
+        <w:rPr>
+          <w:sz w:val="24"/>
+          <w:szCs w:val="24"/>
+          <w:lang w:val="en-US"/>
+        </w:rPr>
+        <w:t>Since we have an average current 8.2 A after putting a margin we have looked at diode has average forward current 10 A. The code and related link of the selected diode provided below.</w:t>
+      </w:r>
+    </w:p>
+    <w:p>
+      <w:pPr>
+        <w:pStyle w:val="ListParagraph"/>
+        <w:numPr>
+          <w:ilvl w:val="0"/>
+          <w:numId w:val="1"/>
+        </w:numPr>
+        <w:rPr>
+          <w:sz w:val="24"/>
+          <w:szCs w:val="24"/>
+          <w:lang w:val="en-US"/>
+        </w:rPr>
+      </w:pPr>
+      <w:r>
+        <w:rPr>
+          <w:sz w:val="24"/>
+          <w:szCs w:val="24"/>
+          <w:lang w:val="en-US"/>
+        </w:rPr>
+        <w:t xml:space="preserve">Product code: </w:t>
+      </w:r>
+      <w:r>
+        <w:rPr>
+          <w:sz w:val="24"/>
+          <w:szCs w:val="24"/>
+          <w:lang w:val="en-US"/>
+        </w:rPr>
+        <w:t>SFF1006</w:t>
+      </w:r>
+      <w:r>
+        <w:rPr>
+          <w:sz w:val="24"/>
+          <w:szCs w:val="24"/>
+          <w:lang w:val="en-US"/>
+        </w:rPr>
+        <w:t>GC0G-ND</w:t>
+      </w:r>
+    </w:p>
+    <w:p>
+      <w:pPr>
+        <w:pStyle w:val="ListParagraph"/>
+        <w:numPr>
+          <w:ilvl w:val="0"/>
+          <w:numId w:val="1"/>
+        </w:numPr>
+        <w:rPr>
+          <w:sz w:val="24"/>
+          <w:szCs w:val="24"/>
+          <w:lang w:val="en-US"/>
+        </w:rPr>
+      </w:pPr>
+      <w:r>
+        <w:rPr>
+          <w:sz w:val="24"/>
+          <w:szCs w:val="24"/>
+          <w:lang w:val="en-US"/>
+        </w:rPr>
+        <w:t xml:space="preserve">Product link:  </w:t>
+      </w:r>
+      <w:hyperlink r:id="rId14" w:history="1">
+        <w:r>
+          <w:rPr>
+            <w:rStyle w:val="Hyperlink"/>
+            <w:sz w:val="24"/>
+            <w:szCs w:val="24"/>
+            <w:lang w:val="en-US"/>
+          </w:rPr>
+          <w:t>https://www.taiwansemi.com/products/datasheet/SFF1001G%20SERIES_L14.pdf</w:t>
+        </w:r>
+      </w:hyperlink>
+    </w:p>
+    <w:p>
+      <w:pPr>
+        <w:rPr>
+          <w:sz w:val="24"/>
+          <w:szCs w:val="24"/>
+          <w:lang w:val="en-US"/>
+        </w:rPr>
+      </w:pPr>
+      <w:r>
+        <w:rPr>
+          <w:sz w:val="24"/>
+          <w:szCs w:val="24"/>
+          <w:lang w:val="en-US"/>
+        </w:rPr>
+        <w:t>We know that diode</w:t>
+      </w:r>
+      <w:r>
+        <w:rPr>
+          <w:sz w:val="24"/>
+          <w:szCs w:val="24"/>
+          <w:lang w:val="en-US"/>
+        </w:rPr>
+        <w:t>s</w:t>
+      </w:r>
+      <w:r>
+        <w:rPr>
+          <w:sz w:val="24"/>
+          <w:szCs w:val="24"/>
+          <w:lang w:val="en-US"/>
+        </w:rPr>
+        <w:t xml:space="preserve"> has large forward voltage drop when rated maximu</w:t>
+      </w:r>
+      <w:r>
+        <w:rPr>
+          <w:sz w:val="24"/>
+          <w:szCs w:val="24"/>
+          <w:lang w:val="en-US"/>
+        </w:rPr>
+        <w:t xml:space="preserve">m voltage </w:t>
+      </w:r>
+      <w:r>
+        <w:rPr>
+          <w:sz w:val="24"/>
+          <w:szCs w:val="24"/>
+          <w:lang w:val="en-US"/>
+        </w:rPr>
+        <w:t xml:space="preserve">is high i.e. forward voltage drop of a diode is proportional with the rated maximum voltage. Thus, </w:t>
+      </w:r>
+      <w:r>
+        <w:rPr>
+          <w:sz w:val="24"/>
+          <w:szCs w:val="24"/>
+          <w:lang w:val="en-US"/>
+        </w:rPr>
+        <w:t>in order to keep forward voltage drop low we select a diode that has enough rated maximum voltage. The numerical values of these two critical parameters indicated in table 1.</w:t>
+      </w:r>
+    </w:p>
+    <w:p>
+      <w:pPr>
+        <w:rPr>
+          <w:sz w:val="24"/>
+          <w:szCs w:val="24"/>
+          <w:lang w:val="en-US"/>
+        </w:rPr>
+      </w:pPr>
+    </w:p>
+    <w:p>
+      <w:pPr>
+        <w:pStyle w:val="Caption"/>
+        <w:keepNext/>
+      </w:pPr>
+      <w:r>
+        <w:t xml:space="preserve">Table </w:t>
+      </w:r>
+      <w:r>
+        <w:fldChar w:fldCharType="begin"/>
+      </w:r>
+      <w:r>
+        <w:instrText xml:space="preserve"> SEQ Table \* ARABIC </w:instrText>
+      </w:r>
+      <w:r>
+        <w:fldChar w:fldCharType="separate"/>
+      </w:r>
+      <w:r>
+        <w:rPr>
+          <w:noProof/>
+        </w:rPr>
+        <w:t>1</w:t>
+      </w:r>
+      <w:r>
+        <w:rPr>
+          <w:noProof/>
+        </w:rPr>
+        <w:fldChar w:fldCharType="end"/>
+      </w:r>
+      <w:r>
+        <w:t>: Maximum RMS voltage and forward voltage drop ratings of different type of diodes</w:t>
+      </w:r>
+    </w:p>
+    <w:tbl>
+      <w:tblPr>
+        <w:tblStyle w:val="TableGrid"/>
+        <w:tblW w:w="0" w:type="auto"/>
+        <w:tblLook w:val="04A0" w:firstRow="1" w:lastRow="0" w:firstColumn="1" w:lastColumn="0" w:noHBand="0" w:noVBand="1"/>
+      </w:tblPr>
+      <w:tblGrid>
+        <w:gridCol w:w="1250"/>
+        <w:gridCol w:w="1041"/>
+        <w:gridCol w:w="1040"/>
+        <w:gridCol w:w="1040"/>
+        <w:gridCol w:w="1041"/>
+        <w:gridCol w:w="1041"/>
+        <w:gridCol w:w="1041"/>
+        <w:gridCol w:w="1041"/>
+        <w:gridCol w:w="1041"/>
+      </w:tblGrid>
+      <w:tr>
+        <w:tc>
+          <w:tcPr>
+            <w:tcW w:w="1250" w:type="dxa"/>
+          </w:tcPr>
+          <w:p>
+            <w:pPr>
+              <w:rPr>
+                <w:sz w:val="24"/>
+                <w:szCs w:val="24"/>
+                <w:lang w:val="en-US"/>
+              </w:rPr>
+            </w:pPr>
+            <w:r>
+              <w:rPr>
+                <w:sz w:val="24"/>
+                <w:szCs w:val="24"/>
+                <w:lang w:val="en-US"/>
+              </w:rPr>
+              <w:t>Parameter</w:t>
+            </w:r>
+          </w:p>
+        </w:tc>
+        <w:tc>
+          <w:tcPr>
+            <w:tcW w:w="1041" w:type="dxa"/>
+          </w:tcPr>
+          <w:p>
+            <w:pPr>
+              <w:rPr>
+                <w:sz w:val="24"/>
+                <w:szCs w:val="24"/>
+                <w:lang w:val="en-US"/>
+              </w:rPr>
+            </w:pPr>
+            <w:r>
+              <w:rPr>
+                <w:sz w:val="24"/>
+                <w:szCs w:val="24"/>
+                <w:lang w:val="en-US"/>
+              </w:rPr>
+              <w:t>1001G</w:t>
+            </w:r>
+          </w:p>
+        </w:tc>
+        <w:tc>
+          <w:tcPr>
+            <w:tcW w:w="1040" w:type="dxa"/>
+          </w:tcPr>
+          <w:p>
+            <w:pPr>
+              <w:rPr>
+                <w:sz w:val="24"/>
+                <w:szCs w:val="24"/>
+                <w:lang w:val="en-US"/>
+              </w:rPr>
+            </w:pPr>
+            <w:r>
+              <w:rPr>
+                <w:sz w:val="24"/>
+                <w:szCs w:val="24"/>
+                <w:lang w:val="en-US"/>
+              </w:rPr>
+              <w:t>1002G</w:t>
+            </w:r>
+          </w:p>
+        </w:tc>
+        <w:tc>
+          <w:tcPr>
+            <w:tcW w:w="1040" w:type="dxa"/>
+          </w:tcPr>
+          <w:p>
+            <w:pPr>
+              <w:rPr>
+                <w:sz w:val="24"/>
+                <w:szCs w:val="24"/>
+                <w:lang w:val="en-US"/>
+              </w:rPr>
+            </w:pPr>
+            <w:r>
+              <w:rPr>
+                <w:sz w:val="24"/>
+                <w:szCs w:val="24"/>
+                <w:lang w:val="en-US"/>
+              </w:rPr>
+              <w:t>1003G</w:t>
+            </w:r>
+          </w:p>
+        </w:tc>
+        <w:tc>
+          <w:tcPr>
+            <w:tcW w:w="1041" w:type="dxa"/>
+          </w:tcPr>
+          <w:p>
+            <w:pPr>
+              <w:rPr>
+                <w:sz w:val="24"/>
+                <w:szCs w:val="24"/>
+                <w:lang w:val="en-US"/>
+              </w:rPr>
+            </w:pPr>
+            <w:r>
+              <w:rPr>
+                <w:sz w:val="24"/>
+                <w:szCs w:val="24"/>
+                <w:lang w:val="en-US"/>
+              </w:rPr>
+              <w:t>1004G</w:t>
+            </w:r>
+          </w:p>
+        </w:tc>
+        <w:tc>
+          <w:tcPr>
+            <w:tcW w:w="1041" w:type="dxa"/>
+          </w:tcPr>
+          <w:p>
+            <w:pPr>
+              <w:rPr>
+                <w:sz w:val="24"/>
+                <w:szCs w:val="24"/>
+                <w:lang w:val="en-US"/>
+              </w:rPr>
+            </w:pPr>
+            <w:r>
+              <w:rPr>
+                <w:sz w:val="24"/>
+                <w:szCs w:val="24"/>
+                <w:lang w:val="en-US"/>
+              </w:rPr>
+              <w:t>1005G</w:t>
+            </w:r>
+          </w:p>
+        </w:tc>
+        <w:tc>
+          <w:tcPr>
+            <w:tcW w:w="1041" w:type="dxa"/>
+          </w:tcPr>
+          <w:p>
+            <w:pPr>
+              <w:rPr>
+                <w:sz w:val="24"/>
+                <w:szCs w:val="24"/>
+                <w:lang w:val="en-US"/>
+              </w:rPr>
+            </w:pPr>
+            <w:r>
+              <w:rPr>
+                <w:sz w:val="24"/>
+                <w:szCs w:val="24"/>
+                <w:highlight w:val="yellow"/>
+                <w:lang w:val="en-US"/>
+              </w:rPr>
+              <w:t>1006G</w:t>
+            </w:r>
+          </w:p>
+        </w:tc>
+        <w:tc>
+          <w:tcPr>
+            <w:tcW w:w="1041" w:type="dxa"/>
+          </w:tcPr>
+          <w:p>
+            <w:pPr>
+              <w:rPr>
+                <w:sz w:val="24"/>
+                <w:szCs w:val="24"/>
+                <w:lang w:val="en-US"/>
+              </w:rPr>
+            </w:pPr>
+            <w:r>
+              <w:rPr>
+                <w:sz w:val="24"/>
+                <w:szCs w:val="24"/>
+                <w:lang w:val="en-US"/>
+              </w:rPr>
+              <w:t>1007G</w:t>
+            </w:r>
+          </w:p>
+        </w:tc>
+        <w:tc>
+          <w:tcPr>
+            <w:tcW w:w="1041" w:type="dxa"/>
+          </w:tcPr>
+          <w:p>
+            <w:pPr>
+              <w:rPr>
+                <w:sz w:val="24"/>
+                <w:szCs w:val="24"/>
+                <w:lang w:val="en-US"/>
+              </w:rPr>
+            </w:pPr>
+            <w:r>
+              <w:rPr>
+                <w:sz w:val="24"/>
+                <w:szCs w:val="24"/>
+                <w:lang w:val="en-US"/>
+              </w:rPr>
+              <w:t>1008G</w:t>
+            </w:r>
+          </w:p>
+        </w:tc>
+      </w:tr>
+      <w:tr>
+        <w:tc>
+          <w:tcPr>
+            <w:tcW w:w="1250" w:type="dxa"/>
+          </w:tcPr>
+          <w:p>
+            <w:pPr>
+              <w:rPr>
+                <w:sz w:val="24"/>
+                <w:szCs w:val="24"/>
+                <w:lang w:val="en-US"/>
+              </w:rPr>
+            </w:pPr>
+            <w:r>
+              <w:rPr>
+                <w:sz w:val="24"/>
+                <w:szCs w:val="24"/>
+                <w:lang w:val="en-US"/>
+              </w:rPr>
+              <w:t>V</w:t>
+            </w:r>
+            <w:r>
+              <w:rPr>
+                <w:sz w:val="24"/>
+                <w:szCs w:val="24"/>
+                <w:vertAlign w:val="subscript"/>
+                <w:lang w:val="en-US"/>
+              </w:rPr>
+              <w:t>RMS(MAX)</w:t>
+            </w:r>
+          </w:p>
+        </w:tc>
+        <w:tc>
+          <w:tcPr>
+            <w:tcW w:w="1041" w:type="dxa"/>
+          </w:tcPr>
+          <w:p>
+            <w:pPr>
+              <w:rPr>
+                <w:sz w:val="24"/>
+                <w:szCs w:val="24"/>
+                <w:lang w:val="en-US"/>
+              </w:rPr>
+            </w:pPr>
+            <w:r>
+              <w:rPr>
+                <w:sz w:val="24"/>
+                <w:szCs w:val="24"/>
+                <w:lang w:val="en-US"/>
+              </w:rPr>
+              <w:t>35V</w:t>
+            </w:r>
+          </w:p>
+        </w:tc>
+        <w:tc>
+          <w:tcPr>
+            <w:tcW w:w="1040" w:type="dxa"/>
+          </w:tcPr>
+          <w:p>
+            <w:pPr>
+              <w:rPr>
+                <w:sz w:val="24"/>
+                <w:szCs w:val="24"/>
+                <w:lang w:val="en-US"/>
+              </w:rPr>
+            </w:pPr>
+            <w:r>
+              <w:rPr>
+                <w:sz w:val="24"/>
+                <w:szCs w:val="24"/>
+                <w:lang w:val="en-US"/>
+              </w:rPr>
+              <w:t>70V</w:t>
+            </w:r>
+          </w:p>
+        </w:tc>
+        <w:tc>
+          <w:tcPr>
+            <w:tcW w:w="1040" w:type="dxa"/>
+          </w:tcPr>
+          <w:p>
+            <w:pPr>
+              <w:rPr>
+                <w:sz w:val="24"/>
+                <w:szCs w:val="24"/>
+                <w:lang w:val="en-US"/>
+              </w:rPr>
+            </w:pPr>
+            <w:r>
+              <w:rPr>
+                <w:sz w:val="24"/>
+                <w:szCs w:val="24"/>
+                <w:lang w:val="en-US"/>
+              </w:rPr>
+              <w:t>105V</w:t>
+            </w:r>
+          </w:p>
+        </w:tc>
+        <w:tc>
+          <w:tcPr>
+            <w:tcW w:w="1041" w:type="dxa"/>
+          </w:tcPr>
+          <w:p>
+            <w:pPr>
+              <w:rPr>
+                <w:sz w:val="24"/>
+                <w:szCs w:val="24"/>
+                <w:lang w:val="en-US"/>
+              </w:rPr>
+            </w:pPr>
+            <w:r>
+              <w:rPr>
+                <w:sz w:val="24"/>
+                <w:szCs w:val="24"/>
+                <w:lang w:val="en-US"/>
+              </w:rPr>
+              <w:t>140V</w:t>
+            </w:r>
+          </w:p>
+        </w:tc>
+        <w:tc>
+          <w:tcPr>
+            <w:tcW w:w="1041" w:type="dxa"/>
+          </w:tcPr>
+          <w:p>
+            <w:pPr>
+              <w:rPr>
+                <w:sz w:val="24"/>
+                <w:szCs w:val="24"/>
+                <w:lang w:val="en-US"/>
+              </w:rPr>
+            </w:pPr>
+            <w:r>
+              <w:rPr>
+                <w:sz w:val="24"/>
+                <w:szCs w:val="24"/>
+                <w:lang w:val="en-US"/>
+              </w:rPr>
+              <w:t>210V</w:t>
+            </w:r>
+          </w:p>
+        </w:tc>
+        <w:tc>
+          <w:tcPr>
+            <w:tcW w:w="1041" w:type="dxa"/>
+          </w:tcPr>
+          <w:p>
+            <w:pPr>
+              <w:rPr>
+                <w:sz w:val="24"/>
+                <w:szCs w:val="24"/>
+                <w:lang w:val="en-US"/>
+              </w:rPr>
+            </w:pPr>
+            <w:r>
+              <w:rPr>
+                <w:sz w:val="24"/>
+                <w:szCs w:val="24"/>
+                <w:highlight w:val="yellow"/>
+                <w:lang w:val="en-US"/>
+              </w:rPr>
+              <w:t>280V</w:t>
+            </w:r>
+          </w:p>
+        </w:tc>
+        <w:tc>
+          <w:tcPr>
+            <w:tcW w:w="1041" w:type="dxa"/>
+          </w:tcPr>
+          <w:p>
+            <w:pPr>
+              <w:rPr>
+                <w:sz w:val="24"/>
+                <w:szCs w:val="24"/>
+                <w:lang w:val="en-US"/>
+              </w:rPr>
+            </w:pPr>
+            <w:r>
+              <w:rPr>
+                <w:sz w:val="24"/>
+                <w:szCs w:val="24"/>
+                <w:lang w:val="en-US"/>
+              </w:rPr>
+              <w:t>350V</w:t>
+            </w:r>
+          </w:p>
+        </w:tc>
+        <w:tc>
+          <w:tcPr>
+            <w:tcW w:w="1041" w:type="dxa"/>
+          </w:tcPr>
+          <w:p>
+            <w:pPr>
+              <w:rPr>
+                <w:sz w:val="24"/>
+                <w:szCs w:val="24"/>
+                <w:lang w:val="en-US"/>
+              </w:rPr>
+            </w:pPr>
+            <w:r>
+              <w:rPr>
+                <w:sz w:val="24"/>
+                <w:szCs w:val="24"/>
+                <w:lang w:val="en-US"/>
+              </w:rPr>
+              <w:t>420V</w:t>
+            </w:r>
+          </w:p>
+        </w:tc>
+      </w:tr>
+      <w:tr>
+        <w:tc>
+          <w:tcPr>
+            <w:tcW w:w="1250" w:type="dxa"/>
+          </w:tcPr>
+          <w:p>
+            <w:pPr>
+              <w:rPr>
+                <w:sz w:val="24"/>
+                <w:szCs w:val="24"/>
+                <w:lang w:val="en-US"/>
+              </w:rPr>
+            </w:pPr>
+            <w:r>
+              <w:rPr>
+                <w:sz w:val="24"/>
+                <w:szCs w:val="24"/>
+                <w:lang w:val="en-US"/>
+              </w:rPr>
+              <w:t>V</w:t>
+            </w:r>
+            <w:r>
+              <w:rPr>
+                <w:sz w:val="24"/>
+                <w:szCs w:val="24"/>
+                <w:vertAlign w:val="subscript"/>
+                <w:lang w:val="en-US"/>
+              </w:rPr>
+              <w:t>F</w:t>
+            </w:r>
+            <w:r>
+              <w:rPr>
+                <w:sz w:val="24"/>
+                <w:szCs w:val="24"/>
+                <w:lang w:val="en-US"/>
+              </w:rPr>
+              <w:t>*</w:t>
+            </w:r>
+          </w:p>
+        </w:tc>
+        <w:tc>
+          <w:tcPr>
+            <w:tcW w:w="4162" w:type="dxa"/>
+            <w:gridSpan w:val="4"/>
+          </w:tcPr>
+          <w:p>
+            <w:pPr>
+              <w:jc w:val="center"/>
+              <w:rPr>
+                <w:sz w:val="24"/>
+                <w:szCs w:val="24"/>
+                <w:lang w:val="en-US"/>
+              </w:rPr>
+            </w:pPr>
+            <w:r>
+              <w:rPr>
+                <w:sz w:val="24"/>
+                <w:szCs w:val="24"/>
+                <w:lang w:val="en-US"/>
+              </w:rPr>
+              <w:t>0.975V</w:t>
+            </w:r>
+          </w:p>
+        </w:tc>
+        <w:tc>
+          <w:tcPr>
+            <w:tcW w:w="2082" w:type="dxa"/>
+            <w:gridSpan w:val="2"/>
+          </w:tcPr>
+          <w:p>
+            <w:pPr>
+              <w:jc w:val="center"/>
+              <w:rPr>
+                <w:sz w:val="24"/>
+                <w:szCs w:val="24"/>
+                <w:lang w:val="en-US"/>
+              </w:rPr>
+            </w:pPr>
+            <w:r>
+              <w:rPr>
+                <w:sz w:val="24"/>
+                <w:szCs w:val="24"/>
+                <w:highlight w:val="yellow"/>
+                <w:lang w:val="en-US"/>
+              </w:rPr>
+              <w:t>1.3V</w:t>
+            </w:r>
+          </w:p>
+        </w:tc>
+        <w:tc>
+          <w:tcPr>
+            <w:tcW w:w="2082" w:type="dxa"/>
+            <w:gridSpan w:val="2"/>
+          </w:tcPr>
+          <w:p>
+            <w:pPr>
+              <w:jc w:val="center"/>
+              <w:rPr>
+                <w:sz w:val="24"/>
+                <w:szCs w:val="24"/>
+                <w:lang w:val="en-US"/>
+              </w:rPr>
+            </w:pPr>
+            <w:r>
+              <w:rPr>
+                <w:sz w:val="24"/>
+                <w:szCs w:val="24"/>
+                <w:lang w:val="en-US"/>
+              </w:rPr>
+              <w:t>1.7 V</w:t>
+            </w:r>
+          </w:p>
+        </w:tc>
+      </w:tr>
+    </w:tbl>
+    <w:p>
+      <w:pPr>
+        <w:rPr>
+          <w:sz w:val="24"/>
+          <w:szCs w:val="24"/>
+          <w:lang w:val="en-US"/>
+        </w:rPr>
+      </w:pPr>
+      <w:r>
+        <w:rPr>
+          <w:sz w:val="24"/>
+          <w:szCs w:val="24"/>
+          <w:lang w:val="en-US"/>
+        </w:rPr>
+        <w:t>*For I</w:t>
+      </w:r>
+      <w:r>
+        <w:rPr>
+          <w:sz w:val="24"/>
+          <w:szCs w:val="24"/>
+          <w:vertAlign w:val="subscript"/>
+          <w:lang w:val="en-US"/>
+        </w:rPr>
+        <w:t xml:space="preserve">F </w:t>
+      </w:r>
+      <w:proofErr w:type="gramStart"/>
+      <w:r>
+        <w:rPr>
+          <w:sz w:val="24"/>
+          <w:szCs w:val="24"/>
+          <w:lang w:val="en-US"/>
+        </w:rPr>
+        <w:t>=  5</w:t>
+      </w:r>
+      <w:proofErr w:type="gramEnd"/>
+      <w:r>
+        <w:rPr>
+          <w:sz w:val="24"/>
+          <w:szCs w:val="24"/>
+          <w:lang w:val="en-US"/>
+        </w:rPr>
+        <w:t xml:space="preserve"> A</w:t>
+      </w:r>
+    </w:p>
+    <w:p>
+      <w:pPr>
+        <w:rPr>
+          <w:sz w:val="24"/>
+          <w:szCs w:val="24"/>
+          <w:lang w:val="en-US"/>
+        </w:rPr>
+      </w:pPr>
+      <w:r>
+        <w:rPr>
+          <w:sz w:val="24"/>
+          <w:szCs w:val="24"/>
+          <w:lang w:val="en-US"/>
+        </w:rPr>
+        <w:t>The highlighted values are our diode type and its ratings. Moreover notice that after 280 V</w:t>
+      </w:r>
+      <w:r>
+        <w:rPr>
+          <w:sz w:val="24"/>
+          <w:szCs w:val="24"/>
+          <w:vertAlign w:val="subscript"/>
+          <w:lang w:val="en-US"/>
+        </w:rPr>
+        <w:t xml:space="preserve">RMS </w:t>
+      </w:r>
+      <w:r>
+        <w:rPr>
+          <w:sz w:val="24"/>
+          <w:szCs w:val="24"/>
+          <w:lang w:val="en-US"/>
+        </w:rPr>
+        <w:t xml:space="preserve">forward voltage drop increases. </w:t>
+      </w:r>
+    </w:p>
+    <w:p>
+      <w:pPr>
+        <w:tabs>
+          <w:tab w:val="center" w:pos="4680"/>
+        </w:tabs>
+        <w:rPr>
+          <w:sz w:val="24"/>
+          <w:szCs w:val="24"/>
+          <w:lang w:val="en-US"/>
+        </w:rPr>
+      </w:pPr>
+      <w:r>
+        <w:rPr>
+          <w:sz w:val="24"/>
+          <w:szCs w:val="24"/>
+          <w:lang w:val="en-US"/>
+        </w:rPr>
+        <w:t>Maximum repetitive peak reverse voltage</w:t>
+      </w:r>
+      <w:r>
+        <w:rPr>
+          <w:sz w:val="24"/>
+          <w:szCs w:val="24"/>
+          <w:lang w:val="en-US"/>
+        </w:rPr>
+        <w:t xml:space="preserve"> of our diode is 400V which is enough for our application. In addition to these parameters our diode has 35 ns recovery time in certain operating conditions, lastly it has a maximum reverse current (at rated </w:t>
+      </w:r>
+      <w:proofErr w:type="gramStart"/>
+      <w:r>
+        <w:rPr>
+          <w:sz w:val="24"/>
+          <w:szCs w:val="24"/>
+          <w:lang w:val="en-US"/>
+        </w:rPr>
+        <w:t>V</w:t>
+      </w:r>
+      <w:r>
+        <w:rPr>
+          <w:sz w:val="24"/>
+          <w:szCs w:val="24"/>
+          <w:vertAlign w:val="subscript"/>
+          <w:lang w:val="en-US"/>
+        </w:rPr>
+        <w:t xml:space="preserve">R </w:t>
+      </w:r>
+      <w:r>
+        <w:rPr>
+          <w:sz w:val="24"/>
+          <w:szCs w:val="24"/>
+          <w:lang w:val="en-US"/>
+        </w:rPr>
+        <w:t>)</w:t>
+      </w:r>
+      <w:proofErr w:type="gramEnd"/>
+      <w:r>
+        <w:rPr>
+          <w:sz w:val="24"/>
+          <w:szCs w:val="24"/>
+          <w:lang w:val="en-US"/>
+        </w:rPr>
+        <w:t xml:space="preserve"> 10 </w:t>
+      </w:r>
+      <w:r>
+        <w:rPr>
+          <w:rFonts w:cstheme="minorHAnsi"/>
+          <w:sz w:val="24"/>
+          <w:szCs w:val="24"/>
+          <w:lang w:val="en-US"/>
+        </w:rPr>
+        <w:t>µA. Since money is not our primary concern we try to choose a diode has good performance.</w:t>
+      </w:r>
+      <w:r>
+        <w:rPr>
+          <w:sz w:val="24"/>
+          <w:szCs w:val="24"/>
+          <w:lang w:val="en-US"/>
+        </w:rPr>
+        <w:tab/>
+        <w:t xml:space="preserve"> </w:t>
+      </w:r>
+    </w:p>
+    <w:p>
+      <w:pPr>
+        <w:rPr>
+          <w:sz w:val="24"/>
+          <w:szCs w:val="24"/>
+          <w:lang w:val="en-US"/>
+        </w:rPr>
+      </w:pPr>
     </w:p>
     <w:p>
       <w:pPr>
@@ -1479,7 +2481,7 @@
                     </pic:cNvPicPr>
                   </pic:nvPicPr>
                   <pic:blipFill>
-                    <a:blip r:embed="rId11" cstate="print">
+                    <a:blip r:embed="rId15" cstate="print">
                       <a:extLst>
                         <a:ext uri="{28A0092B-C50C-407E-A947-70E740481C1C}">
                           <a14:useLocalDpi xmlns:a14="http://schemas.microsoft.com/office/drawing/2010/main" val="0"/>
@@ -1568,7 +2570,7 @@
                     </pic:cNvPicPr>
                   </pic:nvPicPr>
                   <pic:blipFill rotWithShape="1">
-                    <a:blip r:embed="rId12" cstate="print">
+                    <a:blip r:embed="rId16" cstate="print">
                       <a:extLst>
                         <a:ext uri="{28A0092B-C50C-407E-A947-70E740481C1C}">
                           <a14:useLocalDpi xmlns:a14="http://schemas.microsoft.com/office/drawing/2010/main" val="0"/>
@@ -1634,7 +2636,7 @@
                     </pic:cNvPicPr>
                   </pic:nvPicPr>
                   <pic:blipFill>
-                    <a:blip r:embed="rId13" cstate="print">
+                    <a:blip r:embed="rId17" cstate="print">
                       <a:extLst>
                         <a:ext uri="{28A0092B-C50C-407E-A947-70E740481C1C}">
                           <a14:useLocalDpi xmlns:a14="http://schemas.microsoft.com/office/drawing/2010/main" val="0"/>
@@ -1781,6 +2783,7 @@
       <w:r>
         <w:rPr>
           <w:noProof/>
+          <w:lang w:val="tr-TR" w:eastAsia="tr-TR"/>
         </w:rPr>
         <w:drawing>
           <wp:inline distT="0" distB="0" distL="0" distR="0" wp14:anchorId="45EB1A36" wp14:editId="371F2698">
@@ -1800,7 +2803,7 @@
                     </pic:cNvPicPr>
                   </pic:nvPicPr>
                   <pic:blipFill>
-                    <a:blip r:embed="rId14" cstate="print">
+                    <a:blip r:embed="rId18" cstate="print">
                       <a:extLst>
                         <a:ext uri="{28A0092B-C50C-407E-A947-70E740481C1C}">
                           <a14:useLocalDpi xmlns:a14="http://schemas.microsoft.com/office/drawing/2010/main" val="0"/>
@@ -1834,7 +2837,7 @@
     </w:p>
     <w:p>
       <w:pPr>
-        <w:pStyle w:val="ResimYazs"/>
+        <w:pStyle w:val="Caption"/>
         <w:rPr>
           <w:sz w:val="24"/>
           <w:szCs w:val="24"/>
@@ -1961,31 +2964,7 @@
           <w:szCs w:val="24"/>
           <w:lang w:val="en-US"/>
         </w:rPr>
-        <w:t xml:space="preserve">RMS values of phase A, phase B, phase and neutral current are 4.346, 4.343, 4.343 and </w:t>
-      </w:r>
-      <w:r>
-        <w:rPr>
-          <w:sz w:val="24"/>
-          <w:szCs w:val="24"/>
-          <w:lang w:val="en-US"/>
-        </w:rPr>
-        <w:t>7.523</w:t>
-      </w:r>
-      <w:r>
-        <w:rPr>
-          <w:sz w:val="24"/>
-          <w:szCs w:val="24"/>
-          <w:lang w:val="en-US"/>
-        </w:rPr>
-        <w:t xml:space="preserve"> Arms, respectively.</w:t>
-      </w:r>
-      <w:r>
-        <w:rPr>
-          <w:sz w:val="24"/>
-          <w:szCs w:val="24"/>
-          <w:lang w:val="en-US"/>
-        </w:rPr>
-        <w:t xml:space="preserve"> RMS value of line current is the same we expect this solution since they provide the current to system. Also, Neutral current is greater since this current sum of line currents. As we can see figure X, </w:t>
+        <w:t xml:space="preserve">RMS values of phase A, phase B, phase and neutral current are 4.346, 4.343, 4.343 and 7.523 Arms, respectively. RMS value of line current is the same we expect this solution since they provide the current to system. Also, Neutral current is greater since this current sum of line currents. As we can see figure X, </w:t>
       </w:r>
       <w:r>
         <w:rPr>
@@ -2038,6 +3017,7 @@
       <w:r>
         <w:rPr>
           <w:noProof/>
+          <w:lang w:val="tr-TR" w:eastAsia="tr-TR"/>
         </w:rPr>
         <w:lastRenderedPageBreak/>
         <w:drawing>
@@ -2058,7 +3038,7 @@
                     </pic:cNvPicPr>
                   </pic:nvPicPr>
                   <pic:blipFill>
-                    <a:blip r:embed="rId15">
+                    <a:blip r:embed="rId19">
                       <a:extLst>
                         <a:ext uri="{28A0092B-C50C-407E-A947-70E740481C1C}">
                           <a14:useLocalDpi xmlns:a14="http://schemas.microsoft.com/office/drawing/2010/main" val="0"/>
@@ -2089,12 +3069,10 @@
           </wp:inline>
         </w:drawing>
       </w:r>
-      <w:bookmarkStart w:id="0" w:name="_GoBack"/>
-      <w:bookmarkEnd w:id="0"/>
-    </w:p>
-    <w:p>
-      <w:pPr>
-        <w:pStyle w:val="ResimYazs"/>
+    </w:p>
+    <w:p>
+      <w:pPr>
+        <w:pStyle w:val="Caption"/>
       </w:pPr>
       <w:r>
         <w:t xml:space="preserve">Figure </w:t>
@@ -2288,8 +3266,129 @@
 </w:document>
 </file>
 
+<file path=word/numbering.xml><?xml version="1.0" encoding="utf-8"?>
+<w:numbering xmlns:wpc="http://schemas.microsoft.com/office/word/2010/wordprocessingCanvas" xmlns:mc="http://schemas.openxmlformats.org/markup-compatibility/2006" xmlns:o="urn:schemas-microsoft-com:office:office" xmlns:r="http://schemas.openxmlformats.org/officeDocument/2006/relationships" xmlns:m="http://schemas.openxmlformats.org/officeDocument/2006/math" xmlns:v="urn:schemas-microsoft-com:vml" xmlns:wp14="http://schemas.microsoft.com/office/word/2010/wordprocessingDrawing" xmlns:wp="http://schemas.openxmlformats.org/drawingml/2006/wordprocessingDrawing" xmlns:w10="urn:schemas-microsoft-com:office:word" xmlns:w="http://schemas.openxmlformats.org/wordprocessingml/2006/main" xmlns:w14="http://schemas.microsoft.com/office/word/2010/wordml" xmlns:wpg="http://schemas.microsoft.com/office/word/2010/wordprocessingGroup" xmlns:wpi="http://schemas.microsoft.com/office/word/2010/wordprocessingInk" xmlns:wne="http://schemas.microsoft.com/office/word/2006/wordml" xmlns:wps="http://schemas.microsoft.com/office/word/2010/wordprocessingShape" mc:Ignorable="w14 wp14">
+  <w:abstractNum w:abstractNumId="0">
+    <w:nsid w:val="0E9341B1"/>
+    <w:multiLevelType w:val="hybridMultilevel"/>
+    <w:tmpl w:val="E95030DE"/>
+    <w:lvl w:ilvl="0" w:tplc="041F0001">
+      <w:start w:val="1"/>
+      <w:numFmt w:val="bullet"/>
+      <w:lvlText w:val=""/>
+      <w:lvlJc w:val="left"/>
+      <w:pPr>
+        <w:ind w:left="720" w:hanging="360"/>
+      </w:pPr>
+      <w:rPr>
+        <w:rFonts w:ascii="Symbol" w:hAnsi="Symbol" w:hint="default"/>
+      </w:rPr>
+    </w:lvl>
+    <w:lvl w:ilvl="1" w:tplc="041F0003" w:tentative="1">
+      <w:start w:val="1"/>
+      <w:numFmt w:val="bullet"/>
+      <w:lvlText w:val="o"/>
+      <w:lvlJc w:val="left"/>
+      <w:pPr>
+        <w:ind w:left="1440" w:hanging="360"/>
+      </w:pPr>
+      <w:rPr>
+        <w:rFonts w:ascii="Courier New" w:hAnsi="Courier New" w:cs="Courier New" w:hint="default"/>
+      </w:rPr>
+    </w:lvl>
+    <w:lvl w:ilvl="2" w:tplc="041F0005" w:tentative="1">
+      <w:start w:val="1"/>
+      <w:numFmt w:val="bullet"/>
+      <w:lvlText w:val=""/>
+      <w:lvlJc w:val="left"/>
+      <w:pPr>
+        <w:ind w:left="2160" w:hanging="360"/>
+      </w:pPr>
+      <w:rPr>
+        <w:rFonts w:ascii="Wingdings" w:hAnsi="Wingdings" w:hint="default"/>
+      </w:rPr>
+    </w:lvl>
+    <w:lvl w:ilvl="3" w:tplc="041F0001" w:tentative="1">
+      <w:start w:val="1"/>
+      <w:numFmt w:val="bullet"/>
+      <w:lvlText w:val=""/>
+      <w:lvlJc w:val="left"/>
+      <w:pPr>
+        <w:ind w:left="2880" w:hanging="360"/>
+      </w:pPr>
+      <w:rPr>
+        <w:rFonts w:ascii="Symbol" w:hAnsi="Symbol" w:hint="default"/>
+      </w:rPr>
+    </w:lvl>
+    <w:lvl w:ilvl="4" w:tplc="041F0003" w:tentative="1">
+      <w:start w:val="1"/>
+      <w:numFmt w:val="bullet"/>
+      <w:lvlText w:val="o"/>
+      <w:lvlJc w:val="left"/>
+      <w:pPr>
+        <w:ind w:left="3600" w:hanging="360"/>
+      </w:pPr>
+      <w:rPr>
+        <w:rFonts w:ascii="Courier New" w:hAnsi="Courier New" w:cs="Courier New" w:hint="default"/>
+      </w:rPr>
+    </w:lvl>
+    <w:lvl w:ilvl="5" w:tplc="041F0005" w:tentative="1">
+      <w:start w:val="1"/>
+      <w:numFmt w:val="bullet"/>
+      <w:lvlText w:val=""/>
+      <w:lvlJc w:val="left"/>
+      <w:pPr>
+        <w:ind w:left="4320" w:hanging="360"/>
+      </w:pPr>
+      <w:rPr>
+        <w:rFonts w:ascii="Wingdings" w:hAnsi="Wingdings" w:hint="default"/>
+      </w:rPr>
+    </w:lvl>
+    <w:lvl w:ilvl="6" w:tplc="041F0001" w:tentative="1">
+      <w:start w:val="1"/>
+      <w:numFmt w:val="bullet"/>
+      <w:lvlText w:val=""/>
+      <w:lvlJc w:val="left"/>
+      <w:pPr>
+        <w:ind w:left="5040" w:hanging="360"/>
+      </w:pPr>
+      <w:rPr>
+        <w:rFonts w:ascii="Symbol" w:hAnsi="Symbol" w:hint="default"/>
+      </w:rPr>
+    </w:lvl>
+    <w:lvl w:ilvl="7" w:tplc="041F0003" w:tentative="1">
+      <w:start w:val="1"/>
+      <w:numFmt w:val="bullet"/>
+      <w:lvlText w:val="o"/>
+      <w:lvlJc w:val="left"/>
+      <w:pPr>
+        <w:ind w:left="5760" w:hanging="360"/>
+      </w:pPr>
+      <w:rPr>
+        <w:rFonts w:ascii="Courier New" w:hAnsi="Courier New" w:cs="Courier New" w:hint="default"/>
+      </w:rPr>
+    </w:lvl>
+    <w:lvl w:ilvl="8" w:tplc="041F0005" w:tentative="1">
+      <w:start w:val="1"/>
+      <w:numFmt w:val="bullet"/>
+      <w:lvlText w:val=""/>
+      <w:lvlJc w:val="left"/>
+      <w:pPr>
+        <w:ind w:left="6480" w:hanging="360"/>
+      </w:pPr>
+      <w:rPr>
+        <w:rFonts w:ascii="Wingdings" w:hAnsi="Wingdings" w:hint="default"/>
+      </w:rPr>
+    </w:lvl>
+  </w:abstractNum>
+  <w:num w:numId="1">
+    <w:abstractNumId w:val="0"/>
+  </w:num>
+</w:numbering>
+</file>
+
 <file path=word/styles.xml><?xml version="1.0" encoding="utf-8"?>
-<w:styles xmlns:mc="http://schemas.openxmlformats.org/markup-compatibility/2006" xmlns:r="http://schemas.openxmlformats.org/officeDocument/2006/relationships" xmlns:w="http://schemas.openxmlformats.org/wordprocessingml/2006/main" xmlns:w14="http://schemas.microsoft.com/office/word/2010/wordml" xmlns:w15="http://schemas.microsoft.com/office/word/2012/wordml" xmlns:w16cid="http://schemas.microsoft.com/office/word/2016/wordml/cid" xmlns:w16se="http://schemas.microsoft.com/office/word/2015/wordml/symex" mc:Ignorable="w14 w15 w16se w16cid">
+<w:styles xmlns:mc="http://schemas.openxmlformats.org/markup-compatibility/2006" xmlns:r="http://schemas.openxmlformats.org/officeDocument/2006/relationships" xmlns:w="http://schemas.openxmlformats.org/wordprocessingml/2006/main" xmlns:w14="http://schemas.microsoft.com/office/word/2010/wordml" mc:Ignorable="w14">
   <w:docDefaults>
     <w:rPrDefault>
       <w:rPr>
@@ -2305,394 +3404,156 @@
       </w:pPr>
     </w:pPrDefault>
   </w:docDefaults>
-  <w:latentStyles w:defLockedState="0" w:defUIPriority="99" w:defSemiHidden="0" w:defUnhideWhenUsed="0" w:defQFormat="0" w:count="375">
-    <w:lsdException w:name="Normal" w:uiPriority="0" w:qFormat="1"/>
-    <w:lsdException w:name="heading 1" w:uiPriority="9" w:qFormat="1"/>
-    <w:lsdException w:name="heading 2" w:semiHidden="1" w:uiPriority="9" w:unhideWhenUsed="1" w:qFormat="1"/>
-    <w:lsdException w:name="heading 3" w:semiHidden="1" w:uiPriority="9" w:unhideWhenUsed="1" w:qFormat="1"/>
-    <w:lsdException w:name="heading 4" w:semiHidden="1" w:uiPriority="9" w:unhideWhenUsed="1" w:qFormat="1"/>
-    <w:lsdException w:name="heading 5" w:semiHidden="1" w:uiPriority="9" w:unhideWhenUsed="1" w:qFormat="1"/>
-    <w:lsdException w:name="heading 6" w:semiHidden="1" w:uiPriority="9" w:unhideWhenUsed="1" w:qFormat="1"/>
-    <w:lsdException w:name="heading 7" w:semiHidden="1" w:uiPriority="9" w:unhideWhenUsed="1" w:qFormat="1"/>
-    <w:lsdException w:name="heading 8" w:semiHidden="1" w:uiPriority="9" w:unhideWhenUsed="1" w:qFormat="1"/>
-    <w:lsdException w:name="heading 9" w:semiHidden="1" w:uiPriority="9" w:unhideWhenUsed="1" w:qFormat="1"/>
-    <w:lsdException w:name="index 1" w:semiHidden="1" w:unhideWhenUsed="1"/>
-    <w:lsdException w:name="index 2" w:semiHidden="1" w:unhideWhenUsed="1"/>
-    <w:lsdException w:name="index 3" w:semiHidden="1" w:unhideWhenUsed="1"/>
-    <w:lsdException w:name="index 4" w:semiHidden="1" w:unhideWhenUsed="1"/>
-    <w:lsdException w:name="index 5" w:semiHidden="1" w:unhideWhenUsed="1"/>
-    <w:lsdException w:name="index 6" w:semiHidden="1" w:unhideWhenUsed="1"/>
-    <w:lsdException w:name="index 7" w:semiHidden="1" w:unhideWhenUsed="1"/>
-    <w:lsdException w:name="index 8" w:semiHidden="1" w:unhideWhenUsed="1"/>
-    <w:lsdException w:name="index 9" w:semiHidden="1" w:unhideWhenUsed="1"/>
-    <w:lsdException w:name="toc 1" w:semiHidden="1" w:uiPriority="39" w:unhideWhenUsed="1"/>
-    <w:lsdException w:name="toc 2" w:semiHidden="1" w:uiPriority="39" w:unhideWhenUsed="1"/>
-    <w:lsdException w:name="toc 3" w:semiHidden="1" w:uiPriority="39" w:unhideWhenUsed="1"/>
-    <w:lsdException w:name="toc 4" w:semiHidden="1" w:uiPriority="39" w:unhideWhenUsed="1"/>
-    <w:lsdException w:name="toc 5" w:semiHidden="1" w:uiPriority="39" w:unhideWhenUsed="1"/>
-    <w:lsdException w:name="toc 6" w:semiHidden="1" w:uiPriority="39" w:unhideWhenUsed="1"/>
-    <w:lsdException w:name="toc 7" w:semiHidden="1" w:uiPriority="39" w:unhideWhenUsed="1"/>
-    <w:lsdException w:name="toc 8" w:semiHidden="1" w:uiPriority="39" w:unhideWhenUsed="1"/>
-    <w:lsdException w:name="toc 9" w:semiHidden="1" w:uiPriority="39" w:unhideWhenUsed="1"/>
-    <w:lsdException w:name="Normal Indent" w:semiHidden="1" w:unhideWhenUsed="1"/>
-    <w:lsdException w:name="footnote text" w:semiHidden="1" w:unhideWhenUsed="1"/>
-    <w:lsdException w:name="annotation text" w:semiHidden="1" w:unhideWhenUsed="1"/>
-    <w:lsdException w:name="header" w:semiHidden="1" w:unhideWhenUsed="1"/>
-    <w:lsdException w:name="footer" w:semiHidden="1" w:unhideWhenUsed="1"/>
-    <w:lsdException w:name="index heading" w:semiHidden="1" w:unhideWhenUsed="1"/>
-    <w:lsdException w:name="caption" w:semiHidden="1" w:uiPriority="35" w:unhideWhenUsed="1" w:qFormat="1"/>
-    <w:lsdException w:name="table of figures" w:semiHidden="1" w:unhideWhenUsed="1"/>
-    <w:lsdException w:name="envelope address" w:semiHidden="1" w:unhideWhenUsed="1"/>
-    <w:lsdException w:name="envelope return" w:semiHidden="1" w:unhideWhenUsed="1"/>
-    <w:lsdException w:name="footnote reference" w:semiHidden="1" w:unhideWhenUsed="1"/>
-    <w:lsdException w:name="annotation reference" w:semiHidden="1" w:unhideWhenUsed="1"/>
-    <w:lsdException w:name="line number" w:semiHidden="1" w:unhideWhenUsed="1"/>
-    <w:lsdException w:name="page number" w:semiHidden="1" w:unhideWhenUsed="1"/>
-    <w:lsdException w:name="endnote reference" w:semiHidden="1" w:unhideWhenUsed="1"/>
-    <w:lsdException w:name="endnote text" w:semiHidden="1" w:unhideWhenUsed="1"/>
-    <w:lsdException w:name="table of authorities" w:semiHidden="1" w:unhideWhenUsed="1"/>
-    <w:lsdException w:name="macro" w:semiHidden="1" w:unhideWhenUsed="1"/>
-    <w:lsdException w:name="toa heading" w:semiHidden="1" w:unhideWhenUsed="1"/>
-    <w:lsdException w:name="List" w:semiHidden="1" w:unhideWhenUsed="1"/>
-    <w:lsdException w:name="List Bullet" w:semiHidden="1" w:unhideWhenUsed="1"/>
-    <w:lsdException w:name="List Number" w:semiHidden="1" w:unhideWhenUsed="1"/>
-    <w:lsdException w:name="List 2" w:semiHidden="1" w:unhideWhenUsed="1"/>
-    <w:lsdException w:name="List 3" w:semiHidden="1" w:unhideWhenUsed="1"/>
-    <w:lsdException w:name="List 4" w:semiHidden="1" w:unhideWhenUsed="1"/>
-    <w:lsdException w:name="List 5" w:semiHidden="1" w:unhideWhenUsed="1"/>
-    <w:lsdException w:name="List Bullet 2" w:semiHidden="1" w:unhideWhenUsed="1"/>
-    <w:lsdException w:name="List Bullet 3" w:semiHidden="1" w:unhideWhenUsed="1"/>
-    <w:lsdException w:name="List Bullet 4" w:semiHidden="1" w:unhideWhenUsed="1"/>
-    <w:lsdException w:name="List Bullet 5" w:semiHidden="1" w:unhideWhenUsed="1"/>
-    <w:lsdException w:name="List Number 2" w:semiHidden="1" w:unhideWhenUsed="1"/>
-    <w:lsdException w:name="List Number 3" w:semiHidden="1" w:unhideWhenUsed="1"/>
-    <w:lsdException w:name="List Number 4" w:semiHidden="1" w:unhideWhenUsed="1"/>
-    <w:lsdException w:name="List Number 5" w:semiHidden="1" w:unhideWhenUsed="1"/>
-    <w:lsdException w:name="Title" w:uiPriority="10" w:qFormat="1"/>
-    <w:lsdException w:name="Closing" w:semiHidden="1" w:unhideWhenUsed="1"/>
-    <w:lsdException w:name="Signature" w:semiHidden="1" w:unhideWhenUsed="1"/>
-    <w:lsdException w:name="Default Paragraph Font" w:semiHidden="1" w:uiPriority="1" w:unhideWhenUsed="1"/>
-    <w:lsdException w:name="Body Text" w:semiHidden="1" w:unhideWhenUsed="1"/>
-    <w:lsdException w:name="Body Text Indent" w:semiHidden="1" w:unhideWhenUsed="1"/>
-    <w:lsdException w:name="List Continue" w:semiHidden="1" w:unhideWhenUsed="1"/>
-    <w:lsdException w:name="List Continue 2" w:semiHidden="1" w:unhideWhenUsed="1"/>
-    <w:lsdException w:name="List Continue 3" w:semiHidden="1" w:unhideWhenUsed="1"/>
-    <w:lsdException w:name="List Continue 4" w:semiHidden="1" w:unhideWhenUsed="1"/>
-    <w:lsdException w:name="List Continue 5" w:semiHidden="1" w:unhideWhenUsed="1"/>
-    <w:lsdException w:name="Message Header" w:semiHidden="1" w:unhideWhenUsed="1"/>
-    <w:lsdException w:name="Subtitle" w:uiPriority="11" w:qFormat="1"/>
-    <w:lsdException w:name="Salutation" w:semiHidden="1" w:unhideWhenUsed="1"/>
-    <w:lsdException w:name="Date" w:semiHidden="1" w:unhideWhenUsed="1"/>
-    <w:lsdException w:name="Body Text First Indent" w:semiHidden="1" w:unhideWhenUsed="1"/>
-    <w:lsdException w:name="Body Text First Indent 2" w:semiHidden="1" w:unhideWhenUsed="1"/>
-    <w:lsdException w:name="Note Heading" w:semiHidden="1" w:unhideWhenUsed="1"/>
-    <w:lsdException w:name="Body Text 2" w:semiHidden="1" w:unhideWhenUsed="1"/>
-    <w:lsdException w:name="Body Text 3" w:semiHidden="1" w:unhideWhenUsed="1"/>
-    <w:lsdException w:name="Body Text Indent 2" w:semiHidden="1" w:unhideWhenUsed="1"/>
-    <w:lsdException w:name="Body Text Indent 3" w:semiHidden="1" w:unhideWhenUsed="1"/>
-    <w:lsdException w:name="Block Text" w:semiHidden="1" w:unhideWhenUsed="1"/>
-    <w:lsdException w:name="Hyperlink" w:semiHidden="1" w:unhideWhenUsed="1"/>
-    <w:lsdException w:name="FollowedHyperlink" w:semiHidden="1" w:unhideWhenUsed="1"/>
-    <w:lsdException w:name="Strong" w:uiPriority="22" w:qFormat="1"/>
-    <w:lsdException w:name="Emphasis" w:uiPriority="20" w:qFormat="1"/>
-    <w:lsdException w:name="Document Map" w:semiHidden="1" w:unhideWhenUsed="1"/>
-    <w:lsdException w:name="Plain Text" w:semiHidden="1" w:unhideWhenUsed="1"/>
-    <w:lsdException w:name="E-mail Signature" w:semiHidden="1" w:unhideWhenUsed="1"/>
-    <w:lsdException w:name="HTML Top of Form" w:semiHidden="1" w:unhideWhenUsed="1"/>
-    <w:lsdException w:name="HTML Bottom of Form" w:semiHidden="1" w:unhideWhenUsed="1"/>
-    <w:lsdException w:name="Normal (Web)" w:semiHidden="1" w:unhideWhenUsed="1"/>
-    <w:lsdException w:name="HTML Acronym" w:semiHidden="1" w:unhideWhenUsed="1"/>
-    <w:lsdException w:name="HTML Address" w:semiHidden="1" w:unhideWhenUsed="1"/>
-    <w:lsdException w:name="HTML Cite" w:semiHidden="1" w:unhideWhenUsed="1"/>
-    <w:lsdException w:name="HTML Code" w:semiHidden="1" w:unhideWhenUsed="1"/>
-    <w:lsdException w:name="HTML Definition" w:semiHidden="1" w:unhideWhenUsed="1"/>
-    <w:lsdException w:name="HTML Keyboard" w:semiHidden="1" w:unhideWhenUsed="1"/>
-    <w:lsdException w:name="HTML Preformatted" w:semiHidden="1" w:unhideWhenUsed="1"/>
-    <w:lsdException w:name="HTML Sample" w:semiHidden="1" w:unhideWhenUsed="1"/>
-    <w:lsdException w:name="HTML Typewriter" w:semiHidden="1" w:unhideWhenUsed="1"/>
-    <w:lsdException w:name="HTML Variable" w:semiHidden="1" w:unhideWhenUsed="1"/>
-    <w:lsdException w:name="Normal Table" w:semiHidden="1" w:unhideWhenUsed="1"/>
-    <w:lsdException w:name="annotation subject" w:semiHidden="1" w:unhideWhenUsed="1"/>
-    <w:lsdException w:name="No List" w:semiHidden="1" w:unhideWhenUsed="1"/>
-    <w:lsdException w:name="Outline List 1" w:semiHidden="1" w:unhideWhenUsed="1"/>
-    <w:lsdException w:name="Outline List 2" w:semiHidden="1" w:unhideWhenUsed="1"/>
-    <w:lsdException w:name="Outline List 3" w:semiHidden="1" w:unhideWhenUsed="1"/>
-    <w:lsdException w:name="Table Simple 1" w:semiHidden="1" w:unhideWhenUsed="1"/>
-    <w:lsdException w:name="Table Simple 2" w:semiHidden="1" w:unhideWhenUsed="1"/>
-    <w:lsdException w:name="Table Simple 3" w:semiHidden="1" w:unhideWhenUsed="1"/>
-    <w:lsdException w:name="Table Classic 1" w:semiHidden="1" w:unhideWhenUsed="1"/>
-    <w:lsdException w:name="Table Classic 2" w:semiHidden="1" w:unhideWhenUsed="1"/>
-    <w:lsdException w:name="Table Classic 3" w:semiHidden="1" w:unhideWhenUsed="1"/>
-    <w:lsdException w:name="Table Classic 4" w:semiHidden="1" w:unhideWhenUsed="1"/>
-    <w:lsdException w:name="Table Colorful 1" w:semiHidden="1" w:unhideWhenUsed="1"/>
-    <w:lsdException w:name="Table Colorful 2" w:semiHidden="1" w:unhideWhenUsed="1"/>
-    <w:lsdException w:name="Table Colorful 3" w:semiHidden="1" w:unhideWhenUsed="1"/>
-    <w:lsdException w:name="Table Columns 1" w:semiHidden="1" w:unhideWhenUsed="1"/>
-    <w:lsdException w:name="Table Columns 2" w:semiHidden="1" w:unhideWhenUsed="1"/>
-    <w:lsdException w:name="Table Columns 3" w:semiHidden="1" w:unhideWhenUsed="1"/>
-    <w:lsdException w:name="Table Columns 4" w:semiHidden="1" w:unhideWhenUsed="1"/>
-    <w:lsdException w:name="Table Columns 5" w:semiHidden="1" w:unhideWhenUsed="1"/>
-    <w:lsdException w:name="Table Grid 1" w:semiHidden="1" w:unhideWhenUsed="1"/>
-    <w:lsdException w:name="Table Grid 2" w:semiHidden="1" w:unhideWhenUsed="1"/>
-    <w:lsdException w:name="Table Grid 3" w:semiHidden="1" w:unhideWhenUsed="1"/>
-    <w:lsdException w:name="Table Grid 4" w:semiHidden="1" w:unhideWhenUsed="1"/>
-    <w:lsdException w:name="Table Grid 5" w:semiHidden="1" w:unhideWhenUsed="1"/>
-    <w:lsdException w:name="Table Grid 6" w:semiHidden="1" w:unhideWhenUsed="1"/>
-    <w:lsdException w:name="Table Grid 7" w:semiHidden="1" w:unhideWhenUsed="1"/>
-    <w:lsdException w:name="Table Grid 8" w:semiHidden="1" w:unhideWhenUsed="1"/>
-    <w:lsdException w:name="Table List 1" w:semiHidden="1" w:unhideWhenUsed="1"/>
-    <w:lsdException w:name="Table List 2" w:semiHidden="1" w:unhideWhenUsed="1"/>
-    <w:lsdException w:name="Table List 3" w:semiHidden="1" w:unhideWhenUsed="1"/>
-    <w:lsdException w:name="Table List 4" w:semiHidden="1" w:unhideWhenUsed="1"/>
-    <w:lsdException w:name="Table List 5" w:semiHidden="1" w:unhideWhenUsed="1"/>
-    <w:lsdException w:name="Table List 6" w:semiHidden="1" w:unhideWhenUsed="1"/>
-    <w:lsdException w:name="Table List 7" w:semiHidden="1" w:unhideWhenUsed="1"/>
-    <w:lsdException w:name="Table List 8" w:semiHidden="1" w:unhideWhenUsed="1"/>
-    <w:lsdException w:name="Table 3D effects 1" w:semiHidden="1" w:unhideWhenUsed="1"/>
-    <w:lsdException w:name="Table 3D effects 2" w:semiHidden="1" w:unhideWhenUsed="1"/>
-    <w:lsdException w:name="Table 3D effects 3" w:semiHidden="1" w:unhideWhenUsed="1"/>
-    <w:lsdException w:name="Table Contemporary" w:semiHidden="1" w:unhideWhenUsed="1"/>
-    <w:lsdException w:name="Table Elegant" w:semiHidden="1" w:unhideWhenUsed="1"/>
-    <w:lsdException w:name="Table Professional" w:semiHidden="1" w:unhideWhenUsed="1"/>
-    <w:lsdException w:name="Table Subtle 1" w:semiHidden="1" w:unhideWhenUsed="1"/>
-    <w:lsdException w:name="Table Subtle 2" w:semiHidden="1" w:unhideWhenUsed="1"/>
-    <w:lsdException w:name="Table Web 1" w:semiHidden="1" w:unhideWhenUsed="1"/>
-    <w:lsdException w:name="Table Web 2" w:semiHidden="1" w:unhideWhenUsed="1"/>
-    <w:lsdException w:name="Table Web 3" w:semiHidden="1" w:unhideWhenUsed="1"/>
-    <w:lsdException w:name="Balloon Text" w:semiHidden="1" w:unhideWhenUsed="1"/>
-    <w:lsdException w:name="Table Grid" w:uiPriority="39"/>
-    <w:lsdException w:name="Table Theme" w:semiHidden="1" w:unhideWhenUsed="1"/>
-    <w:lsdException w:name="Placeholder Text" w:semiHidden="1"/>
-    <w:lsdException w:name="No Spacing" w:uiPriority="1" w:qFormat="1"/>
-    <w:lsdException w:name="Light Shading" w:uiPriority="60"/>
-    <w:lsdException w:name="Light List" w:uiPriority="61"/>
-    <w:lsdException w:name="Light Grid" w:uiPriority="62"/>
-    <w:lsdException w:name="Medium Shading 1" w:uiPriority="63"/>
-    <w:lsdException w:name="Medium Shading 2" w:uiPriority="64"/>
-    <w:lsdException w:name="Medium List 1" w:uiPriority="65"/>
-    <w:lsdException w:name="Medium List 2" w:uiPriority="66"/>
-    <w:lsdException w:name="Medium Grid 1" w:uiPriority="67"/>
-    <w:lsdException w:name="Medium Grid 2" w:uiPriority="68"/>
-    <w:lsdException w:name="Medium Grid 3" w:uiPriority="69"/>
-    <w:lsdException w:name="Dark List" w:uiPriority="70"/>
-    <w:lsdException w:name="Colorful Shading" w:uiPriority="71"/>
-    <w:lsdException w:name="Colorful List" w:uiPriority="72"/>
-    <w:lsdException w:name="Colorful Grid" w:uiPriority="73"/>
-    <w:lsdException w:name="Light Shading Accent 1" w:uiPriority="60"/>
-    <w:lsdException w:name="Light List Accent 1" w:uiPriority="61"/>
-    <w:lsdException w:name="Light Grid Accent 1" w:uiPriority="62"/>
-    <w:lsdException w:name="Medium Shading 1 Accent 1" w:uiPriority="63"/>
-    <w:lsdException w:name="Medium Shading 2 Accent 1" w:uiPriority="64"/>
-    <w:lsdException w:name="Medium List 1 Accent 1" w:uiPriority="65"/>
-    <w:lsdException w:name="Revision" w:semiHidden="1"/>
-    <w:lsdException w:name="List Paragraph" w:uiPriority="34" w:qFormat="1"/>
-    <w:lsdException w:name="Quote" w:uiPriority="29" w:qFormat="1"/>
-    <w:lsdException w:name="Intense Quote" w:uiPriority="30" w:qFormat="1"/>
-    <w:lsdException w:name="Medium List 2 Accent 1" w:uiPriority="66"/>
-    <w:lsdException w:name="Medium Grid 1 Accent 1" w:uiPriority="67"/>
-    <w:lsdException w:name="Medium Grid 2 Accent 1" w:uiPriority="68"/>
-    <w:lsdException w:name="Medium Grid 3 Accent 1" w:uiPriority="69"/>
-    <w:lsdException w:name="Dark List Accent 1" w:uiPriority="70"/>
-    <w:lsdException w:name="Colorful Shading Accent 1" w:uiPriority="71"/>
-    <w:lsdException w:name="Colorful List Accent 1" w:uiPriority="72"/>
-    <w:lsdException w:name="Colorful Grid Accent 1" w:uiPriority="73"/>
-    <w:lsdException w:name="Light Shading Accent 2" w:uiPriority="60"/>
-    <w:lsdException w:name="Light List Accent 2" w:uiPriority="61"/>
-    <w:lsdException w:name="Light Grid Accent 2" w:uiPriority="62"/>
-    <w:lsdException w:name="Medium Shading 1 Accent 2" w:uiPriority="63"/>
-    <w:lsdException w:name="Medium Shading 2 Accent 2" w:uiPriority="64"/>
-    <w:lsdException w:name="Medium List 1 Accent 2" w:uiPriority="65"/>
-    <w:lsdException w:name="Medium List 2 Accent 2" w:uiPriority="66"/>
-    <w:lsdException w:name="Medium Grid 1 Accent 2" w:uiPriority="67"/>
-    <w:lsdException w:name="Medium Grid 2 Accent 2" w:uiPriority="68"/>
-    <w:lsdException w:name="Medium Grid 3 Accent 2" w:uiPriority="69"/>
-    <w:lsdException w:name="Dark List Accent 2" w:uiPriority="70"/>
-    <w:lsdException w:name="Colorful Shading Accent 2" w:uiPriority="71"/>
-    <w:lsdException w:name="Colorful List Accent 2" w:uiPriority="72"/>
-    <w:lsdException w:name="Colorful Grid Accent 2" w:uiPriority="73"/>
-    <w:lsdException w:name="Light Shading Accent 3" w:uiPriority="60"/>
-    <w:lsdException w:name="Light List Accent 3" w:uiPriority="61"/>
-    <w:lsdException w:name="Light Grid Accent 3" w:uiPriority="62"/>
-    <w:lsdException w:name="Medium Shading 1 Accent 3" w:uiPriority="63"/>
-    <w:lsdException w:name="Medium Shading 2 Accent 3" w:uiPriority="64"/>
-    <w:lsdException w:name="Medium List 1 Accent 3" w:uiPriority="65"/>
-    <w:lsdException w:name="Medium List 2 Accent 3" w:uiPriority="66"/>
-    <w:lsdException w:name="Medium Grid 1 Accent 3" w:uiPriority="67"/>
-    <w:lsdException w:name="Medium Grid 2 Accent 3" w:uiPriority="68"/>
-    <w:lsdException w:name="Medium Grid 3 Accent 3" w:uiPriority="69"/>
-    <w:lsdException w:name="Dark List Accent 3" w:uiPriority="70"/>
-    <w:lsdException w:name="Colorful Shading Accent 3" w:uiPriority="71"/>
-    <w:lsdException w:name="Colorful List Accent 3" w:uiPriority="72"/>
-    <w:lsdException w:name="Colorful Grid Accent 3" w:uiPriority="73"/>
-    <w:lsdException w:name="Light Shading Accent 4" w:uiPriority="60"/>
-    <w:lsdException w:name="Light List Accent 4" w:uiPriority="61"/>
-    <w:lsdException w:name="Light Grid Accent 4" w:uiPriority="62"/>
-    <w:lsdException w:name="Medium Shading 1 Accent 4" w:uiPriority="63"/>
-    <w:lsdException w:name="Medium Shading 2 Accent 4" w:uiPriority="64"/>
-    <w:lsdException w:name="Medium List 1 Accent 4" w:uiPriority="65"/>
-    <w:lsdException w:name="Medium List 2 Accent 4" w:uiPriority="66"/>
-    <w:lsdException w:name="Medium Grid 1 Accent 4" w:uiPriority="67"/>
-    <w:lsdException w:name="Medium Grid 2 Accent 4" w:uiPriority="68"/>
-    <w:lsdException w:name="Medium Grid 3 Accent 4" w:uiPriority="69"/>
-    <w:lsdException w:name="Dark List Accent 4" w:uiPriority="70"/>
-    <w:lsdException w:name="Colorful Shading Accent 4" w:uiPriority="71"/>
-    <w:lsdException w:name="Colorful List Accent 4" w:uiPriority="72"/>
-    <w:lsdException w:name="Colorful Grid Accent 4" w:uiPriority="73"/>
-    <w:lsdException w:name="Light Shading Accent 5" w:uiPriority="60"/>
-    <w:lsdException w:name="Light List Accent 5" w:uiPriority="61"/>
-    <w:lsdException w:name="Light Grid Accent 5" w:uiPriority="62"/>
-    <w:lsdException w:name="Medium Shading 1 Accent 5" w:uiPriority="63"/>
-    <w:lsdException w:name="Medium Shading 2 Accent 5" w:uiPriority="64"/>
-    <w:lsdException w:name="Medium List 1 Accent 5" w:uiPriority="65"/>
-    <w:lsdException w:name="Medium List 2 Accent 5" w:uiPriority="66"/>
-    <w:lsdException w:name="Medium Grid 1 Accent 5" w:uiPriority="67"/>
-    <w:lsdException w:name="Medium Grid 2 Accent 5" w:uiPriority="68"/>
-    <w:lsdException w:name="Medium Grid 3 Accent 5" w:uiPriority="69"/>
-    <w:lsdException w:name="Dark List Accent 5" w:uiPriority="70"/>
-    <w:lsdException w:name="Colorful Shading Accent 5" w:uiPriority="71"/>
-    <w:lsdException w:name="Colorful List Accent 5" w:uiPriority="72"/>
-    <w:lsdException w:name="Colorful Grid Accent 5" w:uiPriority="73"/>
-    <w:lsdException w:name="Light Shading Accent 6" w:uiPriority="60"/>
-    <w:lsdException w:name="Light List Accent 6" w:uiPriority="61"/>
-    <w:lsdException w:name="Light Grid Accent 6" w:uiPriority="62"/>
-    <w:lsdException w:name="Medium Shading 1 Accent 6" w:uiPriority="63"/>
-    <w:lsdException w:name="Medium Shading 2 Accent 6" w:uiPriority="64"/>
-    <w:lsdException w:name="Medium List 1 Accent 6" w:uiPriority="65"/>
-    <w:lsdException w:name="Medium List 2 Accent 6" w:uiPriority="66"/>
-    <w:lsdException w:name="Medium Grid 1 Accent 6" w:uiPriority="67"/>
-    <w:lsdException w:name="Medium Grid 2 Accent 6" w:uiPriority="68"/>
-    <w:lsdException w:name="Medium Grid 3 Accent 6" w:uiPriority="69"/>
-    <w:lsdException w:name="Dark List Accent 6" w:uiPriority="70"/>
-    <w:lsdException w:name="Colorful Shading Accent 6" w:uiPriority="71"/>
-    <w:lsdException w:name="Colorful List Accent 6" w:uiPriority="72"/>
-    <w:lsdException w:name="Colorful Grid Accent 6" w:uiPriority="73"/>
-    <w:lsdException w:name="Subtle Emphasis" w:uiPriority="19" w:qFormat="1"/>
-    <w:lsdException w:name="Intense Emphasis" w:uiPriority="21" w:qFormat="1"/>
-    <w:lsdException w:name="Subtle Reference" w:uiPriority="31" w:qFormat="1"/>
-    <w:lsdException w:name="Intense Reference" w:uiPriority="32" w:qFormat="1"/>
-    <w:lsdException w:name="Book Title" w:uiPriority="33" w:qFormat="1"/>
-    <w:lsdException w:name="Bibliography" w:semiHidden="1" w:uiPriority="37" w:unhideWhenUsed="1"/>
-    <w:lsdException w:name="TOC Heading" w:semiHidden="1" w:uiPriority="39" w:unhideWhenUsed="1" w:qFormat="1"/>
-    <w:lsdException w:name="Plain Table 1" w:uiPriority="41"/>
-    <w:lsdException w:name="Plain Table 2" w:uiPriority="42"/>
-    <w:lsdException w:name="Plain Table 3" w:uiPriority="43"/>
-    <w:lsdException w:name="Plain Table 4" w:uiPriority="44"/>
-    <w:lsdException w:name="Plain Table 5" w:uiPriority="45"/>
-    <w:lsdException w:name="Grid Table Light" w:uiPriority="40"/>
-    <w:lsdException w:name="Grid Table 1 Light" w:uiPriority="46"/>
-    <w:lsdException w:name="Grid Table 2" w:uiPriority="47"/>
-    <w:lsdException w:name="Grid Table 3" w:uiPriority="48"/>
-    <w:lsdException w:name="Grid Table 4" w:uiPriority="49"/>
-    <w:lsdException w:name="Grid Table 5 Dark" w:uiPriority="50"/>
-    <w:lsdException w:name="Grid Table 6 Colorful" w:uiPriority="51"/>
-    <w:lsdException w:name="Grid Table 7 Colorful" w:uiPriority="52"/>
-    <w:lsdException w:name="Grid Table 1 Light Accent 1" w:uiPriority="46"/>
-    <w:lsdException w:name="Grid Table 2 Accent 1" w:uiPriority="47"/>
-    <w:lsdException w:name="Grid Table 3 Accent 1" w:uiPriority="48"/>
-    <w:lsdException w:name="Grid Table 4 Accent 1" w:uiPriority="49"/>
-    <w:lsdException w:name="Grid Table 5 Dark Accent 1" w:uiPriority="50"/>
-    <w:lsdException w:name="Grid Table 6 Colorful Accent 1" w:uiPriority="51"/>
-    <w:lsdException w:name="Grid Table 7 Colorful Accent 1" w:uiPriority="52"/>
-    <w:lsdException w:name="Grid Table 1 Light Accent 2" w:uiPriority="46"/>
-    <w:lsdException w:name="Grid Table 2 Accent 2" w:uiPriority="47"/>
-    <w:lsdException w:name="Grid Table 3 Accent 2" w:uiPriority="48"/>
-    <w:lsdException w:name="Grid Table 4 Accent 2" w:uiPriority="49"/>
-    <w:lsdException w:name="Grid Table 5 Dark Accent 2" w:uiPriority="50"/>
-    <w:lsdException w:name="Grid Table 6 Colorful Accent 2" w:uiPriority="51"/>
-    <w:lsdException w:name="Grid Table 7 Colorful Accent 2" w:uiPriority="52"/>
-    <w:lsdException w:name="Grid Table 1 Light Accent 3" w:uiPriority="46"/>
-    <w:lsdException w:name="Grid Table 2 Accent 3" w:uiPriority="47"/>
-    <w:lsdException w:name="Grid Table 3 Accent 3" w:uiPriority="48"/>
-    <w:lsdException w:name="Grid Table 4 Accent 3" w:uiPriority="49"/>
-    <w:lsdException w:name="Grid Table 5 Dark Accent 3" w:uiPriority="50"/>
-    <w:lsdException w:name="Grid Table 6 Colorful Accent 3" w:uiPriority="51"/>
-    <w:lsdException w:name="Grid Table 7 Colorful Accent 3" w:uiPriority="52"/>
-    <w:lsdException w:name="Grid Table 1 Light Accent 4" w:uiPriority="46"/>
-    <w:lsdException w:name="Grid Table 2 Accent 4" w:uiPriority="47"/>
-    <w:lsdException w:name="Grid Table 3 Accent 4" w:uiPriority="48"/>
-    <w:lsdException w:name="Grid Table 4 Accent 4" w:uiPriority="49"/>
-    <w:lsdException w:name="Grid Table 5 Dark Accent 4" w:uiPriority="50"/>
-    <w:lsdException w:name="Grid Table 6 Colorful Accent 4" w:uiPriority="51"/>
-    <w:lsdException w:name="Grid Table 7 Colorful Accent 4" w:uiPriority="52"/>
-    <w:lsdException w:name="Grid Table 1 Light Accent 5" w:uiPriority="46"/>
-    <w:lsdException w:name="Grid Table 2 Accent 5" w:uiPriority="47"/>
-    <w:lsdException w:name="Grid Table 3 Accent 5" w:uiPriority="48"/>
-    <w:lsdException w:name="Grid Table 4 Accent 5" w:uiPriority="49"/>
-    <w:lsdException w:name="Grid Table 5 Dark Accent 5" w:uiPriority="50"/>
-    <w:lsdException w:name="Grid Table 6 Colorful Accent 5" w:uiPriority="51"/>
-    <w:lsdException w:name="Grid Table 7 Colorful Accent 5" w:uiPriority="52"/>
-    <w:lsdException w:name="Grid Table 1 Light Accent 6" w:uiPriority="46"/>
-    <w:lsdException w:name="Grid Table 2 Accent 6" w:uiPriority="47"/>
-    <w:lsdException w:name="Grid Table 3 Accent 6" w:uiPriority="48"/>
-    <w:lsdException w:name="Grid Table 4 Accent 6" w:uiPriority="49"/>
-    <w:lsdException w:name="Grid Table 5 Dark Accent 6" w:uiPriority="50"/>
-    <w:lsdException w:name="Grid Table 6 Colorful Accent 6" w:uiPriority="51"/>
-    <w:lsdException w:name="Grid Table 7 Colorful Accent 6" w:uiPriority="52"/>
-    <w:lsdException w:name="List Table 1 Light" w:uiPriority="46"/>
-    <w:lsdException w:name="List Table 2" w:uiPriority="47"/>
-    <w:lsdException w:name="List Table 3" w:uiPriority="48"/>
-    <w:lsdException w:name="List Table 4" w:uiPriority="49"/>
-    <w:lsdException w:name="List Table 5 Dark" w:uiPriority="50"/>
-    <w:lsdException w:name="List Table 6 Colorful" w:uiPriority="51"/>
-    <w:lsdException w:name="List Table 7 Colorful" w:uiPriority="52"/>
-    <w:lsdException w:name="List Table 1 Light Accent 1" w:uiPriority="46"/>
-    <w:lsdException w:name="List Table 2 Accent 1" w:uiPriority="47"/>
-    <w:lsdException w:name="List Table 3 Accent 1" w:uiPriority="48"/>
-    <w:lsdException w:name="List Table 4 Accent 1" w:uiPriority="49"/>
-    <w:lsdException w:name="List Table 5 Dark Accent 1" w:uiPriority="50"/>
-    <w:lsdException w:name="List Table 6 Colorful Accent 1" w:uiPriority="51"/>
-    <w:lsdException w:name="List Table 7 Colorful Accent 1" w:uiPriority="52"/>
-    <w:lsdException w:name="List Table 1 Light Accent 2" w:uiPriority="46"/>
-    <w:lsdException w:name="List Table 2 Accent 2" w:uiPriority="47"/>
-    <w:lsdException w:name="List Table 3 Accent 2" w:uiPriority="48"/>
-    <w:lsdException w:name="List Table 4 Accent 2" w:uiPriority="49"/>
-    <w:lsdException w:name="List Table 5 Dark Accent 2" w:uiPriority="50"/>
-    <w:lsdException w:name="List Table 6 Colorful Accent 2" w:uiPriority="51"/>
-    <w:lsdException w:name="List Table 7 Colorful Accent 2" w:uiPriority="52"/>
-    <w:lsdException w:name="List Table 1 Light Accent 3" w:uiPriority="46"/>
-    <w:lsdException w:name="List Table 2 Accent 3" w:uiPriority="47"/>
-    <w:lsdException w:name="List Table 3 Accent 3" w:uiPriority="48"/>
-    <w:lsdException w:name="List Table 4 Accent 3" w:uiPriority="49"/>
-    <w:lsdException w:name="List Table 5 Dark Accent 3" w:uiPriority="50"/>
-    <w:lsdException w:name="List Table 6 Colorful Accent 3" w:uiPriority="51"/>
-    <w:lsdException w:name="List Table 7 Colorful Accent 3" w:uiPriority="52"/>
-    <w:lsdException w:name="List Table 1 Light Accent 4" w:uiPriority="46"/>
-    <w:lsdException w:name="List Table 2 Accent 4" w:uiPriority="47"/>
-    <w:lsdException w:name="List Table 3 Accent 4" w:uiPriority="48"/>
-    <w:lsdException w:name="List Table 4 Accent 4" w:uiPriority="49"/>
-    <w:lsdException w:name="List Table 5 Dark Accent 4" w:uiPriority="50"/>
-    <w:lsdException w:name="List Table 6 Colorful Accent 4" w:uiPriority="51"/>
-    <w:lsdException w:name="List Table 7 Colorful Accent 4" w:uiPriority="52"/>
-    <w:lsdException w:name="List Table 1 Light Accent 5" w:uiPriority="46"/>
-    <w:lsdException w:name="List Table 2 Accent 5" w:uiPriority="47"/>
-    <w:lsdException w:name="List Table 3 Accent 5" w:uiPriority="48"/>
-    <w:lsdException w:name="List Table 4 Accent 5" w:uiPriority="49"/>
-    <w:lsdException w:name="List Table 5 Dark Accent 5" w:uiPriority="50"/>
-    <w:lsdException w:name="List Table 6 Colorful Accent 5" w:uiPriority="51"/>
-    <w:lsdException w:name="List Table 7 Colorful Accent 5" w:uiPriority="52"/>
-    <w:lsdException w:name="List Table 1 Light Accent 6" w:uiPriority="46"/>
-    <w:lsdException w:name="List Table 2 Accent 6" w:uiPriority="47"/>
-    <w:lsdException w:name="List Table 3 Accent 6" w:uiPriority="48"/>
-    <w:lsdException w:name="List Table 4 Accent 6" w:uiPriority="49"/>
-    <w:lsdException w:name="List Table 5 Dark Accent 6" w:uiPriority="50"/>
-    <w:lsdException w:name="List Table 6 Colorful Accent 6" w:uiPriority="51"/>
-    <w:lsdException w:name="List Table 7 Colorful Accent 6" w:uiPriority="52"/>
-    <w:lsdException w:name="Mention" w:semiHidden="1" w:unhideWhenUsed="1"/>
-    <w:lsdException w:name="Smart Hyperlink" w:semiHidden="1" w:unhideWhenUsed="1"/>
-    <w:lsdException w:name="Hashtag" w:semiHidden="1" w:unhideWhenUsed="1"/>
-    <w:lsdException w:name="Unresolved Mention" w:semiHidden="1" w:unhideWhenUsed="1"/>
+  <w:latentStyles w:defLockedState="0" w:defUIPriority="99" w:defSemiHidden="1" w:defUnhideWhenUsed="1" w:defQFormat="0" w:count="267">
+    <w:lsdException w:name="Normal" w:semiHidden="0" w:uiPriority="0" w:unhideWhenUsed="0" w:qFormat="1"/>
+    <w:lsdException w:name="heading 1" w:semiHidden="0" w:uiPriority="9" w:unhideWhenUsed="0" w:qFormat="1"/>
+    <w:lsdException w:name="heading 2" w:uiPriority="9" w:qFormat="1"/>
+    <w:lsdException w:name="heading 3" w:uiPriority="9" w:qFormat="1"/>
+    <w:lsdException w:name="heading 4" w:uiPriority="9" w:qFormat="1"/>
+    <w:lsdException w:name="heading 5" w:uiPriority="9" w:qFormat="1"/>
+    <w:lsdException w:name="heading 6" w:uiPriority="9" w:qFormat="1"/>
+    <w:lsdException w:name="heading 7" w:uiPriority="9" w:qFormat="1"/>
+    <w:lsdException w:name="heading 8" w:uiPriority="9" w:qFormat="1"/>
+    <w:lsdException w:name="heading 9" w:uiPriority="9" w:qFormat="1"/>
+    <w:lsdException w:name="toc 1" w:uiPriority="39"/>
+    <w:lsdException w:name="toc 2" w:uiPriority="39"/>
+    <w:lsdException w:name="toc 3" w:uiPriority="39"/>
+    <w:lsdException w:name="toc 4" w:uiPriority="39"/>
+    <w:lsdException w:name="toc 5" w:uiPriority="39"/>
+    <w:lsdException w:name="toc 6" w:uiPriority="39"/>
+    <w:lsdException w:name="toc 7" w:uiPriority="39"/>
+    <w:lsdException w:name="toc 8" w:uiPriority="39"/>
+    <w:lsdException w:name="toc 9" w:uiPriority="39"/>
+    <w:lsdException w:name="caption" w:uiPriority="35" w:qFormat="1"/>
+    <w:lsdException w:name="Title" w:semiHidden="0" w:uiPriority="10" w:unhideWhenUsed="0" w:qFormat="1"/>
+    <w:lsdException w:name="Default Paragraph Font" w:uiPriority="1"/>
+    <w:lsdException w:name="Subtitle" w:semiHidden="0" w:uiPriority="11" w:unhideWhenUsed="0" w:qFormat="1"/>
+    <w:lsdException w:name="Strong" w:semiHidden="0" w:uiPriority="22" w:unhideWhenUsed="0" w:qFormat="1"/>
+    <w:lsdException w:name="Emphasis" w:semiHidden="0" w:uiPriority="20" w:unhideWhenUsed="0" w:qFormat="1"/>
+    <w:lsdException w:name="Table Grid" w:semiHidden="0" w:uiPriority="39" w:unhideWhenUsed="0"/>
+    <w:lsdException w:name="Placeholder Text" w:unhideWhenUsed="0"/>
+    <w:lsdException w:name="No Spacing" w:semiHidden="0" w:uiPriority="1" w:unhideWhenUsed="0" w:qFormat="1"/>
+    <w:lsdException w:name="Light Shading" w:semiHidden="0" w:uiPriority="60" w:unhideWhenUsed="0"/>
+    <w:lsdException w:name="Light List" w:semiHidden="0" w:uiPriority="61" w:unhideWhenUsed="0"/>
+    <w:lsdException w:name="Light Grid" w:semiHidden="0" w:uiPriority="62" w:unhideWhenUsed="0"/>
+    <w:lsdException w:name="Medium Shading 1" w:semiHidden="0" w:uiPriority="63" w:unhideWhenUsed="0"/>
+    <w:lsdException w:name="Medium Shading 2" w:semiHidden="0" w:uiPriority="64" w:unhideWhenUsed="0"/>
+    <w:lsdException w:name="Medium List 1" w:semiHidden="0" w:uiPriority="65" w:unhideWhenUsed="0"/>
+    <w:lsdException w:name="Medium List 2" w:semiHidden="0" w:uiPriority="66" w:unhideWhenUsed="0"/>
+    <w:lsdException w:name="Medium Grid 1" w:semiHidden="0" w:uiPriority="67" w:unhideWhenUsed="0"/>
+    <w:lsdException w:name="Medium Grid 2" w:semiHidden="0" w:uiPriority="68" w:unhideWhenUsed="0"/>
+    <w:lsdException w:name="Medium Grid 3" w:semiHidden="0" w:uiPriority="69" w:unhideWhenUsed="0"/>
+    <w:lsdException w:name="Dark List" w:semiHidden="0" w:uiPriority="70" w:unhideWhenUsed="0"/>
+    <w:lsdException w:name="Colorful Shading" w:semiHidden="0" w:uiPriority="71" w:unhideWhenUsed="0"/>
+    <w:lsdException w:name="Colorful List" w:semiHidden="0" w:uiPriority="72" w:unhideWhenUsed="0"/>
+    <w:lsdException w:name="Colorful Grid" w:semiHidden="0" w:uiPriority="73" w:unhideWhenUsed="0"/>
+    <w:lsdException w:name="Light Shading Accent 1" w:semiHidden="0" w:uiPriority="60" w:unhideWhenUsed="0"/>
+    <w:lsdException w:name="Light List Accent 1" w:semiHidden="0" w:uiPriority="61" w:unhideWhenUsed="0"/>
+    <w:lsdException w:name="Light Grid Accent 1" w:semiHidden="0" w:uiPriority="62" w:unhideWhenUsed="0"/>
+    <w:lsdException w:name="Medium Shading 1 Accent 1" w:semiHidden="0" w:uiPriority="63" w:unhideWhenUsed="0"/>
+    <w:lsdException w:name="Medium Shading 2 Accent 1" w:semiHidden="0" w:uiPriority="64" w:unhideWhenUsed="0"/>
+    <w:lsdException w:name="Medium List 1 Accent 1" w:semiHidden="0" w:uiPriority="65" w:unhideWhenUsed="0"/>
+    <w:lsdException w:name="Revision" w:unhideWhenUsed="0"/>
+    <w:lsdException w:name="List Paragraph" w:semiHidden="0" w:uiPriority="34" w:unhideWhenUsed="0" w:qFormat="1"/>
+    <w:lsdException w:name="Quote" w:semiHidden="0" w:uiPriority="29" w:unhideWhenUsed="0" w:qFormat="1"/>
+    <w:lsdException w:name="Intense Quote" w:semiHidden="0" w:uiPriority="30" w:unhideWhenUsed="0" w:qFormat="1"/>
+    <w:lsdException w:name="Medium List 2 Accent 1" w:semiHidden="0" w:uiPriority="66" w:unhideWhenUsed="0"/>
+    <w:lsdException w:name="Medium Grid 1 Accent 1" w:semiHidden="0" w:uiPriority="67" w:unhideWhenUsed="0"/>
+    <w:lsdException w:name="Medium Grid 2 Accent 1" w:semiHidden="0" w:uiPriority="68" w:unhideWhenUsed="0"/>
+    <w:lsdException w:name="Medium Grid 3 Accent 1" w:semiHidden="0" w:uiPriority="69" w:unhideWhenUsed="0"/>
+    <w:lsdException w:name="Dark List Accent 1" w:semiHidden="0" w:uiPriority="70" w:unhideWhenUsed="0"/>
+    <w:lsdException w:name="Colorful Shading Accent 1" w:semiHidden="0" w:uiPriority="71" w:unhideWhenUsed="0"/>
+    <w:lsdException w:name="Colorful List Accent 1" w:semiHidden="0" w:uiPriority="72" w:unhideWhenUsed="0"/>
+    <w:lsdException w:name="Colorful Grid Accent 1" w:semiHidden="0" w:uiPriority="73" w:unhideWhenUsed="0"/>
+    <w:lsdException w:name="Light Shading Accent 2" w:semiHidden="0" w:uiPriority="60" w:unhideWhenUsed="0"/>
+    <w:lsdException w:name="Light List Accent 2" w:semiHidden="0" w:uiPriority="61" w:unhideWhenUsed="0"/>
+    <w:lsdException w:name="Light Grid Accent 2" w:semiHidden="0" w:uiPriority="62" w:unhideWhenUsed="0"/>
+    <w:lsdException w:name="Medium Shading 1 Accent 2" w:semiHidden="0" w:uiPriority="63" w:unhideWhenUsed="0"/>
+    <w:lsdException w:name="Medium Shading 2 Accent 2" w:semiHidden="0" w:uiPriority="64" w:unhideWhenUsed="0"/>
+    <w:lsdException w:name="Medium List 1 Accent 2" w:semiHidden="0" w:uiPriority="65" w:unhideWhenUsed="0"/>
+    <w:lsdException w:name="Medium List 2 Accent 2" w:semiHidden="0" w:uiPriority="66" w:unhideWhenUsed="0"/>
+    <w:lsdException w:name="Medium Grid 1 Accent 2" w:semiHidden="0" w:uiPriority="67" w:unhideWhenUsed="0"/>
+    <w:lsdException w:name="Medium Grid 2 Accent 2" w:semiHidden="0" w:uiPriority="68" w:unhideWhenUsed="0"/>
+    <w:lsdException w:name="Medium Grid 3 Accent 2" w:semiHidden="0" w:uiPriority="69" w:unhideWhenUsed="0"/>
+    <w:lsdException w:name="Dark List Accent 2" w:semiHidden="0" w:uiPriority="70" w:unhideWhenUsed="0"/>
+    <w:lsdException w:name="Colorful Shading Accent 2" w:semiHidden="0" w:uiPriority="71" w:unhideWhenUsed="0"/>
+    <w:lsdException w:name="Colorful List Accent 2" w:semiHidden="0" w:uiPriority="72" w:unhideWhenUsed="0"/>
+    <w:lsdException w:name="Colorful Grid Accent 2" w:semiHidden="0" w:uiPriority="73" w:unhideWhenUsed="0"/>
+    <w:lsdException w:name="Light Shading Accent 3" w:semiHidden="0" w:uiPriority="60" w:unhideWhenUsed="0"/>
+    <w:lsdException w:name="Light List Accent 3" w:semiHidden="0" w:uiPriority="61" w:unhideWhenUsed="0"/>
+    <w:lsdException w:name="Light Grid Accent 3" w:semiHidden="0" w:uiPriority="62" w:unhideWhenUsed="0"/>
+    <w:lsdException w:name="Medium Shading 1 Accent 3" w:semiHidden="0" w:uiPriority="63" w:unhideWhenUsed="0"/>
+    <w:lsdException w:name="Medium Shading 2 Accent 3" w:semiHidden="0" w:uiPriority="64" w:unhideWhenUsed="0"/>
+    <w:lsdException w:name="Medium List 1 Accent 3" w:semiHidden="0" w:uiPriority="65" w:unhideWhenUsed="0"/>
+    <w:lsdException w:name="Medium List 2 Accent 3" w:semiHidden="0" w:uiPriority="66" w:unhideWhenUsed="0"/>
+    <w:lsdException w:name="Medium Grid 1 Accent 3" w:semiHidden="0" w:uiPriority="67" w:unhideWhenUsed="0"/>
+    <w:lsdException w:name="Medium Grid 2 Accent 3" w:semiHidden="0" w:uiPriority="68" w:unhideWhenUsed="0"/>
+    <w:lsdException w:name="Medium Grid 3 Accent 3" w:semiHidden="0" w:uiPriority="69" w:unhideWhenUsed="0"/>
+    <w:lsdException w:name="Dark List Accent 3" w:semiHidden="0" w:uiPriority="70" w:unhideWhenUsed="0"/>
+    <w:lsdException w:name="Colorful Shading Accent 3" w:semiHidden="0" w:uiPriority="71" w:unhideWhenUsed="0"/>
+    <w:lsdException w:name="Colorful List Accent 3" w:semiHidden="0" w:uiPriority="72" w:unhideWhenUsed="0"/>
+    <w:lsdException w:name="Colorful Grid Accent 3" w:semiHidden="0" w:uiPriority="73" w:unhideWhenUsed="0"/>
+    <w:lsdException w:name="Light Shading Accent 4" w:semiHidden="0" w:uiPriority="60" w:unhideWhenUsed="0"/>
+    <w:lsdException w:name="Light List Accent 4" w:semiHidden="0" w:uiPriority="61" w:unhideWhenUsed="0"/>
+    <w:lsdException w:name="Light Grid Accent 4" w:semiHidden="0" w:uiPriority="62" w:unhideWhenUsed="0"/>
+    <w:lsdException w:name="Medium Shading 1 Accent 4" w:semiHidden="0" w:uiPriority="63" w:unhideWhenUsed="0"/>
+    <w:lsdException w:name="Medium Shading 2 Accent 4" w:semiHidden="0" w:uiPriority="64" w:unhideWhenUsed="0"/>
+    <w:lsdException w:name="Medium List 1 Accent 4" w:semiHidden="0" w:uiPriority="65" w:unhideWhenUsed="0"/>
+    <w:lsdException w:name="Medium List 2 Accent 4" w:semiHidden="0" w:uiPriority="66" w:unhideWhenUsed="0"/>
+    <w:lsdException w:name="Medium Grid 1 Accent 4" w:semiHidden="0" w:uiPriority="67" w:unhideWhenUsed="0"/>
+    <w:lsdException w:name="Medium Grid 2 Accent 4" w:semiHidden="0" w:uiPriority="68" w:unhideWhenUsed="0"/>
+    <w:lsdException w:name="Medium Grid 3 Accent 4" w:semiHidden="0" w:uiPriority="69" w:unhideWhenUsed="0"/>
+    <w:lsdException w:name="Dark List Accent 4" w:semiHidden="0" w:uiPriority="70" w:unhideWhenUsed="0"/>
+    <w:lsdException w:name="Colorful Shading Accent 4" w:semiHidden="0" w:uiPriority="71" w:unhideWhenUsed="0"/>
+    <w:lsdException w:name="Colorful List Accent 4" w:semiHidden="0" w:uiPriority="72" w:unhideWhenUsed="0"/>
+    <w:lsdException w:name="Colorful Grid Accent 4" w:semiHidden="0" w:uiPriority="73" w:unhideWhenUsed="0"/>
+    <w:lsdException w:name="Light Shading Accent 5" w:semiHidden="0" w:uiPriority="60" w:unhideWhenUsed="0"/>
+    <w:lsdException w:name="Light List Accent 5" w:semiHidden="0" w:uiPriority="61" w:unhideWhenUsed="0"/>
+    <w:lsdException w:name="Light Grid Accent 5" w:semiHidden="0" w:uiPriority="62" w:unhideWhenUsed="0"/>
+    <w:lsdException w:name="Medium Shading 1 Accent 5" w:semiHidden="0" w:uiPriority="63" w:unhideWhenUsed="0"/>
+    <w:lsdException w:name="Medium Shading 2 Accent 5" w:semiHidden="0" w:uiPriority="64" w:unhideWhenUsed="0"/>
+    <w:lsdException w:name="Medium List 1 Accent 5" w:semiHidden="0" w:uiPriority="65" w:unhideWhenUsed="0"/>
+    <w:lsdException w:name="Medium List 2 Accent 5" w:semiHidden="0" w:uiPriority="66" w:unhideWhenUsed="0"/>
+    <w:lsdException w:name="Medium Grid 1 Accent 5" w:semiHidden="0" w:uiPriority="67" w:unhideWhenUsed="0"/>
+    <w:lsdException w:name="Medium Grid 2 Accent 5" w:semiHidden="0" w:uiPriority="68" w:unhideWhenUsed="0"/>
+    <w:lsdException w:name="Medium Grid 3 Accent 5" w:semiHidden="0" w:uiPriority="69" w:unhideWhenUsed="0"/>
+    <w:lsdException w:name="Dark List Accent 5" w:semiHidden="0" w:uiPriority="70" w:unhideWhenUsed="0"/>
+    <w:lsdException w:name="Colorful Shading Accent 5" w:semiHidden="0" w:uiPriority="71" w:unhideWhenUsed="0"/>
+    <w:lsdException w:name="Colorful List Accent 5" w:semiHidden="0" w:uiPriority="72" w:unhideWhenUsed="0"/>
+    <w:lsdException w:name="Colorful Grid Accent 5" w:semiHidden="0" w:uiPriority="73" w:unhideWhenUsed="0"/>
+    <w:lsdException w:name="Light Shading Accent 6" w:semiHidden="0" w:uiPriority="60" w:unhideWhenUsed="0"/>
+    <w:lsdException w:name="Light List Accent 6" w:semiHidden="0" w:uiPriority="61" w:unhideWhenUsed="0"/>
+    <w:lsdException w:name="Light Grid Accent 6" w:semiHidden="0" w:uiPriority="62" w:unhideWhenUsed="0"/>
+    <w:lsdException w:name="Medium Shading 1 Accent 6" w:semiHidden="0" w:uiPriority="63" w:unhideWhenUsed="0"/>
+    <w:lsdException w:name="Medium Shading 2 Accent 6" w:semiHidden="0" w:uiPriority="64" w:unhideWhenUsed="0"/>
+    <w:lsdException w:name="Medium List 1 Accent 6" w:semiHidden="0" w:uiPriority="65" w:unhideWhenUsed="0"/>
+    <w:lsdException w:name="Medium List 2 Accent 6" w:semiHidden="0" w:uiPriority="66" w:unhideWhenUsed="0"/>
+    <w:lsdException w:name="Medium Grid 1 Accent 6" w:semiHidden="0" w:uiPriority="67" w:unhideWhenUsed="0"/>
+    <w:lsdException w:name="Medium Grid 2 Accent 6" w:semiHidden="0" w:uiPriority="68" w:unhideWhenUsed="0"/>
+    <w:lsdException w:name="Medium Grid 3 Accent 6" w:semiHidden="0" w:uiPriority="69" w:unhideWhenUsed="0"/>
+    <w:lsdException w:name="Dark List Accent 6" w:semiHidden="0" w:uiPriority="70" w:unhideWhenUsed="0"/>
+    <w:lsdException w:name="Colorful Shading Accent 6" w:semiHidden="0" w:uiPriority="71" w:unhideWhenUsed="0"/>
+    <w:lsdException w:name="Colorful List Accent 6" w:semiHidden="0" w:uiPriority="72" w:unhideWhenUsed="0"/>
+    <w:lsdException w:name="Colorful Grid Accent 6" w:semiHidden="0" w:uiPriority="73" w:unhideWhenUsed="0"/>
+    <w:lsdException w:name="Subtle Emphasis" w:semiHidden="0" w:uiPriority="19" w:unhideWhenUsed="0" w:qFormat="1"/>
+    <w:lsdException w:name="Intense Emphasis" w:semiHidden="0" w:uiPriority="21" w:unhideWhenUsed="0" w:qFormat="1"/>
+    <w:lsdException w:name="Subtle Reference" w:semiHidden="0" w:uiPriority="31" w:unhideWhenUsed="0" w:qFormat="1"/>
+    <w:lsdException w:name="Intense Reference" w:semiHidden="0" w:uiPriority="32" w:unhideWhenUsed="0" w:qFormat="1"/>
+    <w:lsdException w:name="Book Title" w:semiHidden="0" w:uiPriority="33" w:unhideWhenUsed="0" w:qFormat="1"/>
+    <w:lsdException w:name="Bibliography" w:uiPriority="37"/>
+    <w:lsdException w:name="TOC Heading" w:uiPriority="39" w:qFormat="1"/>
   </w:latentStyles>
   <w:style w:type="paragraph" w:default="1" w:styleId="Normal">
     <w:name w:val="Normal"/>
     <w:qFormat/>
   </w:style>
-  <w:style w:type="character" w:default="1" w:styleId="VarsaylanParagrafYazTipi">
+  <w:style w:type="character" w:default="1" w:styleId="DefaultParagraphFont">
     <w:name w:val="Default Paragraph Font"/>
     <w:uiPriority w:val="1"/>
     <w:semiHidden/>
     <w:unhideWhenUsed/>
   </w:style>
-  <w:style w:type="table" w:default="1" w:styleId="NormalTablo">
+  <w:style w:type="table" w:default="1" w:styleId="TableNormal">
     <w:name w:val="Normal Table"/>
     <w:uiPriority w:val="99"/>
     <w:semiHidden/>
@@ -2707,13 +3568,13 @@
       </w:tblCellMar>
     </w:tblPr>
   </w:style>
-  <w:style w:type="numbering" w:default="1" w:styleId="ListeYok">
+  <w:style w:type="numbering" w:default="1" w:styleId="NoList">
     <w:name w:val="No List"/>
     <w:uiPriority w:val="99"/>
     <w:semiHidden/>
     <w:unhideWhenUsed/>
   </w:style>
-  <w:style w:type="paragraph" w:styleId="ResimYazs">
+  <w:style w:type="paragraph" w:styleId="Caption">
     <w:name w:val="caption"/>
     <w:basedOn w:val="Normal"/>
     <w:next w:val="Normal"/>
@@ -2748,10 +3609,10 @@
       <w:lang w:eastAsia="en-GB"/>
     </w:rPr>
   </w:style>
-  <w:style w:type="paragraph" w:styleId="BalonMetni">
+  <w:style w:type="paragraph" w:styleId="BalloonText">
     <w:name w:val="Balloon Text"/>
     <w:basedOn w:val="Normal"/>
-    <w:link w:val="BalonMetniChar"/>
+    <w:link w:val="BalloonTextChar"/>
     <w:uiPriority w:val="99"/>
     <w:semiHidden/>
     <w:unhideWhenUsed/>
@@ -2765,10 +3626,10 @@
       <w:szCs w:val="16"/>
     </w:rPr>
   </w:style>
-  <w:style w:type="character" w:customStyle="1" w:styleId="BalonMetniChar">
-    <w:name w:val="Balon Metni Char"/>
-    <w:basedOn w:val="VarsaylanParagrafYazTipi"/>
-    <w:link w:val="BalonMetni"/>
+  <w:style w:type="character" w:customStyle="1" w:styleId="BalloonTextChar">
+    <w:name w:val="Balloon Text Char"/>
+    <w:basedOn w:val="DefaultParagraphFont"/>
+    <w:link w:val="BalloonText"/>
     <w:uiPriority w:val="99"/>
     <w:semiHidden/>
     <w:rsid w:val="004972D8"/>
@@ -2776,6 +3637,381 @@
       <w:rFonts w:ascii="Tahoma" w:hAnsi="Tahoma" w:cs="Tahoma"/>
       <w:sz w:val="16"/>
       <w:szCs w:val="16"/>
+    </w:rPr>
+  </w:style>
+  <w:style w:type="character" w:styleId="Hyperlink">
+    <w:name w:val="Hyperlink"/>
+    <w:basedOn w:val="DefaultParagraphFont"/>
+    <w:uiPriority w:val="99"/>
+    <w:unhideWhenUsed/>
+    <w:rsid w:val="009C0A45"/>
+    <w:rPr>
+      <w:color w:val="0563C1" w:themeColor="hyperlink"/>
+      <w:u w:val="single"/>
+    </w:rPr>
+  </w:style>
+  <w:style w:type="paragraph" w:styleId="ListParagraph">
+    <w:name w:val="List Paragraph"/>
+    <w:basedOn w:val="Normal"/>
+    <w:uiPriority w:val="34"/>
+    <w:qFormat/>
+    <w:rsid w:val="009C0A45"/>
+    <w:pPr>
+      <w:ind w:left="720"/>
+      <w:contextualSpacing/>
+    </w:pPr>
+  </w:style>
+  <w:style w:type="table" w:styleId="TableGrid">
+    <w:name w:val="Table Grid"/>
+    <w:basedOn w:val="TableNormal"/>
+    <w:uiPriority w:val="39"/>
+    <w:unhideWhenUsed/>
+    <w:rsid w:val="009C0A45"/>
+    <w:pPr>
+      <w:spacing w:after="0" w:line="240" w:lineRule="auto"/>
+    </w:pPr>
+    <w:tblPr>
+      <w:tblInd w:w="0" w:type="dxa"/>
+      <w:tblBorders>
+        <w:top w:val="single" w:sz="4" w:space="0" w:color="auto"/>
+        <w:left w:val="single" w:sz="4" w:space="0" w:color="auto"/>
+        <w:bottom w:val="single" w:sz="4" w:space="0" w:color="auto"/>
+        <w:right w:val="single" w:sz="4" w:space="0" w:color="auto"/>
+        <w:insideH w:val="single" w:sz="4" w:space="0" w:color="auto"/>
+        <w:insideV w:val="single" w:sz="4" w:space="0" w:color="auto"/>
+      </w:tblBorders>
+      <w:tblCellMar>
+        <w:top w:w="0" w:type="dxa"/>
+        <w:left w:w="108" w:type="dxa"/>
+        <w:bottom w:w="0" w:type="dxa"/>
+        <w:right w:w="108" w:type="dxa"/>
+      </w:tblCellMar>
+    </w:tblPr>
+  </w:style>
+  <w:style w:type="character" w:styleId="Strong">
+    <w:name w:val="Strong"/>
+    <w:basedOn w:val="DefaultParagraphFont"/>
+    <w:uiPriority w:val="22"/>
+    <w:qFormat/>
+    <w:rsid w:val="009C0A45"/>
+    <w:rPr>
+      <w:b/>
+      <w:bCs/>
+    </w:rPr>
+  </w:style>
+</w:styles>
+</file>
+
+<file path=word/stylesWithEffects.xml><?xml version="1.0" encoding="utf-8"?>
+<w:styles xmlns:wpc="http://schemas.microsoft.com/office/word/2010/wordprocessingCanvas" xmlns:mc="http://schemas.openxmlformats.org/markup-compatibility/2006" xmlns:o="urn:schemas-microsoft-com:office:office" xmlns:r="http://schemas.openxmlformats.org/officeDocument/2006/relationships" xmlns:m="http://schemas.openxmlformats.org/officeDocument/2006/math" xmlns:v="urn:schemas-microsoft-com:vml" xmlns:wp14="http://schemas.microsoft.com/office/word/2010/wordprocessingDrawing" xmlns:wp="http://schemas.openxmlformats.org/drawingml/2006/wordprocessingDrawing" xmlns:w10="urn:schemas-microsoft-com:office:word" xmlns:w="http://schemas.openxmlformats.org/wordprocessingml/2006/main" xmlns:w14="http://schemas.microsoft.com/office/word/2010/wordml" xmlns:wpg="http://schemas.microsoft.com/office/word/2010/wordprocessingGroup" xmlns:wpi="http://schemas.microsoft.com/office/word/2010/wordprocessingInk" xmlns:wne="http://schemas.microsoft.com/office/word/2006/wordml" xmlns:wps="http://schemas.microsoft.com/office/word/2010/wordprocessingShape" mc:Ignorable="w14 wp14">
+  <w:docDefaults>
+    <w:rPrDefault>
+      <w:rPr>
+        <w:rFonts w:asciiTheme="minorHAnsi" w:eastAsiaTheme="minorHAnsi" w:hAnsiTheme="minorHAnsi" w:cstheme="minorBidi"/>
+        <w:sz w:val="22"/>
+        <w:szCs w:val="22"/>
+        <w:lang w:val="en-GB" w:eastAsia="en-US" w:bidi="ar-SA"/>
+      </w:rPr>
+    </w:rPrDefault>
+    <w:pPrDefault>
+      <w:pPr>
+        <w:spacing w:after="160" w:line="259" w:lineRule="auto"/>
+      </w:pPr>
+    </w:pPrDefault>
+  </w:docDefaults>
+  <w:latentStyles w:defLockedState="0" w:defUIPriority="99" w:defSemiHidden="1" w:defUnhideWhenUsed="1" w:defQFormat="0" w:count="267">
+    <w:lsdException w:name="Normal" w:semiHidden="0" w:uiPriority="0" w:unhideWhenUsed="0" w:qFormat="1"/>
+    <w:lsdException w:name="heading 1" w:semiHidden="0" w:uiPriority="9" w:unhideWhenUsed="0" w:qFormat="1"/>
+    <w:lsdException w:name="heading 2" w:uiPriority="9" w:qFormat="1"/>
+    <w:lsdException w:name="heading 3" w:uiPriority="9" w:qFormat="1"/>
+    <w:lsdException w:name="heading 4" w:uiPriority="9" w:qFormat="1"/>
+    <w:lsdException w:name="heading 5" w:uiPriority="9" w:qFormat="1"/>
+    <w:lsdException w:name="heading 6" w:uiPriority="9" w:qFormat="1"/>
+    <w:lsdException w:name="heading 7" w:uiPriority="9" w:qFormat="1"/>
+    <w:lsdException w:name="heading 8" w:uiPriority="9" w:qFormat="1"/>
+    <w:lsdException w:name="heading 9" w:uiPriority="9" w:qFormat="1"/>
+    <w:lsdException w:name="toc 1" w:uiPriority="39"/>
+    <w:lsdException w:name="toc 2" w:uiPriority="39"/>
+    <w:lsdException w:name="toc 3" w:uiPriority="39"/>
+    <w:lsdException w:name="toc 4" w:uiPriority="39"/>
+    <w:lsdException w:name="toc 5" w:uiPriority="39"/>
+    <w:lsdException w:name="toc 6" w:uiPriority="39"/>
+    <w:lsdException w:name="toc 7" w:uiPriority="39"/>
+    <w:lsdException w:name="toc 8" w:uiPriority="39"/>
+    <w:lsdException w:name="toc 9" w:uiPriority="39"/>
+    <w:lsdException w:name="caption" w:uiPriority="35" w:qFormat="1"/>
+    <w:lsdException w:name="Title" w:semiHidden="0" w:uiPriority="10" w:unhideWhenUsed="0" w:qFormat="1"/>
+    <w:lsdException w:name="Default Paragraph Font" w:uiPriority="1"/>
+    <w:lsdException w:name="Subtitle" w:semiHidden="0" w:uiPriority="11" w:unhideWhenUsed="0" w:qFormat="1"/>
+    <w:lsdException w:name="Strong" w:semiHidden="0" w:uiPriority="22" w:unhideWhenUsed="0" w:qFormat="1"/>
+    <w:lsdException w:name="Emphasis" w:semiHidden="0" w:uiPriority="20" w:unhideWhenUsed="0" w:qFormat="1"/>
+    <w:lsdException w:name="Table Grid" w:semiHidden="0" w:uiPriority="39" w:unhideWhenUsed="0"/>
+    <w:lsdException w:name="Placeholder Text" w:unhideWhenUsed="0"/>
+    <w:lsdException w:name="No Spacing" w:semiHidden="0" w:uiPriority="1" w:unhideWhenUsed="0" w:qFormat="1"/>
+    <w:lsdException w:name="Light Shading" w:semiHidden="0" w:uiPriority="60" w:unhideWhenUsed="0"/>
+    <w:lsdException w:name="Light List" w:semiHidden="0" w:uiPriority="61" w:unhideWhenUsed="0"/>
+    <w:lsdException w:name="Light Grid" w:semiHidden="0" w:uiPriority="62" w:unhideWhenUsed="0"/>
+    <w:lsdException w:name="Medium Shading 1" w:semiHidden="0" w:uiPriority="63" w:unhideWhenUsed="0"/>
+    <w:lsdException w:name="Medium Shading 2" w:semiHidden="0" w:uiPriority="64" w:unhideWhenUsed="0"/>
+    <w:lsdException w:name="Medium List 1" w:semiHidden="0" w:uiPriority="65" w:unhideWhenUsed="0"/>
+    <w:lsdException w:name="Medium List 2" w:semiHidden="0" w:uiPriority="66" w:unhideWhenUsed="0"/>
+    <w:lsdException w:name="Medium Grid 1" w:semiHidden="0" w:uiPriority="67" w:unhideWhenUsed="0"/>
+    <w:lsdException w:name="Medium Grid 2" w:semiHidden="0" w:uiPriority="68" w:unhideWhenUsed="0"/>
+    <w:lsdException w:name="Medium Grid 3" w:semiHidden="0" w:uiPriority="69" w:unhideWhenUsed="0"/>
+    <w:lsdException w:name="Dark List" w:semiHidden="0" w:uiPriority="70" w:unhideWhenUsed="0"/>
+    <w:lsdException w:name="Colorful Shading" w:semiHidden="0" w:uiPriority="71" w:unhideWhenUsed="0"/>
+    <w:lsdException w:name="Colorful List" w:semiHidden="0" w:uiPriority="72" w:unhideWhenUsed="0"/>
+    <w:lsdException w:name="Colorful Grid" w:semiHidden="0" w:uiPriority="73" w:unhideWhenUsed="0"/>
+    <w:lsdException w:name="Light Shading Accent 1" w:semiHidden="0" w:uiPriority="60" w:unhideWhenUsed="0"/>
+    <w:lsdException w:name="Light List Accent 1" w:semiHidden="0" w:uiPriority="61" w:unhideWhenUsed="0"/>
+    <w:lsdException w:name="Light Grid Accent 1" w:semiHidden="0" w:uiPriority="62" w:unhideWhenUsed="0"/>
+    <w:lsdException w:name="Medium Shading 1 Accent 1" w:semiHidden="0" w:uiPriority="63" w:unhideWhenUsed="0"/>
+    <w:lsdException w:name="Medium Shading 2 Accent 1" w:semiHidden="0" w:uiPriority="64" w:unhideWhenUsed="0"/>
+    <w:lsdException w:name="Medium List 1 Accent 1" w:semiHidden="0" w:uiPriority="65" w:unhideWhenUsed="0"/>
+    <w:lsdException w:name="Revision" w:unhideWhenUsed="0"/>
+    <w:lsdException w:name="List Paragraph" w:semiHidden="0" w:uiPriority="34" w:unhideWhenUsed="0" w:qFormat="1"/>
+    <w:lsdException w:name="Quote" w:semiHidden="0" w:uiPriority="29" w:unhideWhenUsed="0" w:qFormat="1"/>
+    <w:lsdException w:name="Intense Quote" w:semiHidden="0" w:uiPriority="30" w:unhideWhenUsed="0" w:qFormat="1"/>
+    <w:lsdException w:name="Medium List 2 Accent 1" w:semiHidden="0" w:uiPriority="66" w:unhideWhenUsed="0"/>
+    <w:lsdException w:name="Medium Grid 1 Accent 1" w:semiHidden="0" w:uiPriority="67" w:unhideWhenUsed="0"/>
+    <w:lsdException w:name="Medium Grid 2 Accent 1" w:semiHidden="0" w:uiPriority="68" w:unhideWhenUsed="0"/>
+    <w:lsdException w:name="Medium Grid 3 Accent 1" w:semiHidden="0" w:uiPriority="69" w:unhideWhenUsed="0"/>
+    <w:lsdException w:name="Dark List Accent 1" w:semiHidden="0" w:uiPriority="70" w:unhideWhenUsed="0"/>
+    <w:lsdException w:name="Colorful Shading Accent 1" w:semiHidden="0" w:uiPriority="71" w:unhideWhenUsed="0"/>
+    <w:lsdException w:name="Colorful List Accent 1" w:semiHidden="0" w:uiPriority="72" w:unhideWhenUsed="0"/>
+    <w:lsdException w:name="Colorful Grid Accent 1" w:semiHidden="0" w:uiPriority="73" w:unhideWhenUsed="0"/>
+    <w:lsdException w:name="Light Shading Accent 2" w:semiHidden="0" w:uiPriority="60" w:unhideWhenUsed="0"/>
+    <w:lsdException w:name="Light List Accent 2" w:semiHidden="0" w:uiPriority="61" w:unhideWhenUsed="0"/>
+    <w:lsdException w:name="Light Grid Accent 2" w:semiHidden="0" w:uiPriority="62" w:unhideWhenUsed="0"/>
+    <w:lsdException w:name="Medium Shading 1 Accent 2" w:semiHidden="0" w:uiPriority="63" w:unhideWhenUsed="0"/>
+    <w:lsdException w:name="Medium Shading 2 Accent 2" w:semiHidden="0" w:uiPriority="64" w:unhideWhenUsed="0"/>
+    <w:lsdException w:name="Medium List 1 Accent 2" w:semiHidden="0" w:uiPriority="65" w:unhideWhenUsed="0"/>
+    <w:lsdException w:name="Medium List 2 Accent 2" w:semiHidden="0" w:uiPriority="66" w:unhideWhenUsed="0"/>
+    <w:lsdException w:name="Medium Grid 1 Accent 2" w:semiHidden="0" w:uiPriority="67" w:unhideWhenUsed="0"/>
+    <w:lsdException w:name="Medium Grid 2 Accent 2" w:semiHidden="0" w:uiPriority="68" w:unhideWhenUsed="0"/>
+    <w:lsdException w:name="Medium Grid 3 Accent 2" w:semiHidden="0" w:uiPriority="69" w:unhideWhenUsed="0"/>
+    <w:lsdException w:name="Dark List Accent 2" w:semiHidden="0" w:uiPriority="70" w:unhideWhenUsed="0"/>
+    <w:lsdException w:name="Colorful Shading Accent 2" w:semiHidden="0" w:uiPriority="71" w:unhideWhenUsed="0"/>
+    <w:lsdException w:name="Colorful List Accent 2" w:semiHidden="0" w:uiPriority="72" w:unhideWhenUsed="0"/>
+    <w:lsdException w:name="Colorful Grid Accent 2" w:semiHidden="0" w:uiPriority="73" w:unhideWhenUsed="0"/>
+    <w:lsdException w:name="Light Shading Accent 3" w:semiHidden="0" w:uiPriority="60" w:unhideWhenUsed="0"/>
+    <w:lsdException w:name="Light List Accent 3" w:semiHidden="0" w:uiPriority="61" w:unhideWhenUsed="0"/>
+    <w:lsdException w:name="Light Grid Accent 3" w:semiHidden="0" w:uiPriority="62" w:unhideWhenUsed="0"/>
+    <w:lsdException w:name="Medium Shading 1 Accent 3" w:semiHidden="0" w:uiPriority="63" w:unhideWhenUsed="0"/>
+    <w:lsdException w:name="Medium Shading 2 Accent 3" w:semiHidden="0" w:uiPriority="64" w:unhideWhenUsed="0"/>
+    <w:lsdException w:name="Medium List 1 Accent 3" w:semiHidden="0" w:uiPriority="65" w:unhideWhenUsed="0"/>
+    <w:lsdException w:name="Medium List 2 Accent 3" w:semiHidden="0" w:uiPriority="66" w:unhideWhenUsed="0"/>
+    <w:lsdException w:name="Medium Grid 1 Accent 3" w:semiHidden="0" w:uiPriority="67" w:unhideWhenUsed="0"/>
+    <w:lsdException w:name="Medium Grid 2 Accent 3" w:semiHidden="0" w:uiPriority="68" w:unhideWhenUsed="0"/>
+    <w:lsdException w:name="Medium Grid 3 Accent 3" w:semiHidden="0" w:uiPriority="69" w:unhideWhenUsed="0"/>
+    <w:lsdException w:name="Dark List Accent 3" w:semiHidden="0" w:uiPriority="70" w:unhideWhenUsed="0"/>
+    <w:lsdException w:name="Colorful Shading Accent 3" w:semiHidden="0" w:uiPriority="71" w:unhideWhenUsed="0"/>
+    <w:lsdException w:name="Colorful List Accent 3" w:semiHidden="0" w:uiPriority="72" w:unhideWhenUsed="0"/>
+    <w:lsdException w:name="Colorful Grid Accent 3" w:semiHidden="0" w:uiPriority="73" w:unhideWhenUsed="0"/>
+    <w:lsdException w:name="Light Shading Accent 4" w:semiHidden="0" w:uiPriority="60" w:unhideWhenUsed="0"/>
+    <w:lsdException w:name="Light List Accent 4" w:semiHidden="0" w:uiPriority="61" w:unhideWhenUsed="0"/>
+    <w:lsdException w:name="Light Grid Accent 4" w:semiHidden="0" w:uiPriority="62" w:unhideWhenUsed="0"/>
+    <w:lsdException w:name="Medium Shading 1 Accent 4" w:semiHidden="0" w:uiPriority="63" w:unhideWhenUsed="0"/>
+    <w:lsdException w:name="Medium Shading 2 Accent 4" w:semiHidden="0" w:uiPriority="64" w:unhideWhenUsed="0"/>
+    <w:lsdException w:name="Medium List 1 Accent 4" w:semiHidden="0" w:uiPriority="65" w:unhideWhenUsed="0"/>
+    <w:lsdException w:name="Medium List 2 Accent 4" w:semiHidden="0" w:uiPriority="66" w:unhideWhenUsed="0"/>
+    <w:lsdException w:name="Medium Grid 1 Accent 4" w:semiHidden="0" w:uiPriority="67" w:unhideWhenUsed="0"/>
+    <w:lsdException w:name="Medium Grid 2 Accent 4" w:semiHidden="0" w:uiPriority="68" w:unhideWhenUsed="0"/>
+    <w:lsdException w:name="Medium Grid 3 Accent 4" w:semiHidden="0" w:uiPriority="69" w:unhideWhenUsed="0"/>
+    <w:lsdException w:name="Dark List Accent 4" w:semiHidden="0" w:uiPriority="70" w:unhideWhenUsed="0"/>
+    <w:lsdException w:name="Colorful Shading Accent 4" w:semiHidden="0" w:uiPriority="71" w:unhideWhenUsed="0"/>
+    <w:lsdException w:name="Colorful List Accent 4" w:semiHidden="0" w:uiPriority="72" w:unhideWhenUsed="0"/>
+    <w:lsdException w:name="Colorful Grid Accent 4" w:semiHidden="0" w:uiPriority="73" w:unhideWhenUsed="0"/>
+    <w:lsdException w:name="Light Shading Accent 5" w:semiHidden="0" w:uiPriority="60" w:unhideWhenUsed="0"/>
+    <w:lsdException w:name="Light List Accent 5" w:semiHidden="0" w:uiPriority="61" w:unhideWhenUsed="0"/>
+    <w:lsdException w:name="Light Grid Accent 5" w:semiHidden="0" w:uiPriority="62" w:unhideWhenUsed="0"/>
+    <w:lsdException w:name="Medium Shading 1 Accent 5" w:semiHidden="0" w:uiPriority="63" w:unhideWhenUsed="0"/>
+    <w:lsdException w:name="Medium Shading 2 Accent 5" w:semiHidden="0" w:uiPriority="64" w:unhideWhenUsed="0"/>
+    <w:lsdException w:name="Medium List 1 Accent 5" w:semiHidden="0" w:uiPriority="65" w:unhideWhenUsed="0"/>
+    <w:lsdException w:name="Medium List 2 Accent 5" w:semiHidden="0" w:uiPriority="66" w:unhideWhenUsed="0"/>
+    <w:lsdException w:name="Medium Grid 1 Accent 5" w:semiHidden="0" w:uiPriority="67" w:unhideWhenUsed="0"/>
+    <w:lsdException w:name="Medium Grid 2 Accent 5" w:semiHidden="0" w:uiPriority="68" w:unhideWhenUsed="0"/>
+    <w:lsdException w:name="Medium Grid 3 Accent 5" w:semiHidden="0" w:uiPriority="69" w:unhideWhenUsed="0"/>
+    <w:lsdException w:name="Dark List Accent 5" w:semiHidden="0" w:uiPriority="70" w:unhideWhenUsed="0"/>
+    <w:lsdException w:name="Colorful Shading Accent 5" w:semiHidden="0" w:uiPriority="71" w:unhideWhenUsed="0"/>
+    <w:lsdException w:name="Colorful List Accent 5" w:semiHidden="0" w:uiPriority="72" w:unhideWhenUsed="0"/>
+    <w:lsdException w:name="Colorful Grid Accent 5" w:semiHidden="0" w:uiPriority="73" w:unhideWhenUsed="0"/>
+    <w:lsdException w:name="Light Shading Accent 6" w:semiHidden="0" w:uiPriority="60" w:unhideWhenUsed="0"/>
+    <w:lsdException w:name="Light List Accent 6" w:semiHidden="0" w:uiPriority="61" w:unhideWhenUsed="0"/>
+    <w:lsdException w:name="Light Grid Accent 6" w:semiHidden="0" w:uiPriority="62" w:unhideWhenUsed="0"/>
+    <w:lsdException w:name="Medium Shading 1 Accent 6" w:semiHidden="0" w:uiPriority="63" w:unhideWhenUsed="0"/>
+    <w:lsdException w:name="Medium Shading 2 Accent 6" w:semiHidden="0" w:uiPriority="64" w:unhideWhenUsed="0"/>
+    <w:lsdException w:name="Medium List 1 Accent 6" w:semiHidden="0" w:uiPriority="65" w:unhideWhenUsed="0"/>
+    <w:lsdException w:name="Medium List 2 Accent 6" w:semiHidden="0" w:uiPriority="66" w:unhideWhenUsed="0"/>
+    <w:lsdException w:name="Medium Grid 1 Accent 6" w:semiHidden="0" w:uiPriority="67" w:unhideWhenUsed="0"/>
+    <w:lsdException w:name="Medium Grid 2 Accent 6" w:semiHidden="0" w:uiPriority="68" w:unhideWhenUsed="0"/>
+    <w:lsdException w:name="Medium Grid 3 Accent 6" w:semiHidden="0" w:uiPriority="69" w:unhideWhenUsed="0"/>
+    <w:lsdException w:name="Dark List Accent 6" w:semiHidden="0" w:uiPriority="70" w:unhideWhenUsed="0"/>
+    <w:lsdException w:name="Colorful Shading Accent 6" w:semiHidden="0" w:uiPriority="71" w:unhideWhenUsed="0"/>
+    <w:lsdException w:name="Colorful List Accent 6" w:semiHidden="0" w:uiPriority="72" w:unhideWhenUsed="0"/>
+    <w:lsdException w:name="Colorful Grid Accent 6" w:semiHidden="0" w:uiPriority="73" w:unhideWhenUsed="0"/>
+    <w:lsdException w:name="Subtle Emphasis" w:semiHidden="0" w:uiPriority="19" w:unhideWhenUsed="0" w:qFormat="1"/>
+    <w:lsdException w:name="Intense Emphasis" w:semiHidden="0" w:uiPriority="21" w:unhideWhenUsed="0" w:qFormat="1"/>
+    <w:lsdException w:name="Subtle Reference" w:semiHidden="0" w:uiPriority="31" w:unhideWhenUsed="0" w:qFormat="1"/>
+    <w:lsdException w:name="Intense Reference" w:semiHidden="0" w:uiPriority="32" w:unhideWhenUsed="0" w:qFormat="1"/>
+    <w:lsdException w:name="Book Title" w:semiHidden="0" w:uiPriority="33" w:unhideWhenUsed="0" w:qFormat="1"/>
+    <w:lsdException w:name="Bibliography" w:uiPriority="37"/>
+    <w:lsdException w:name="TOC Heading" w:uiPriority="39" w:qFormat="1"/>
+  </w:latentStyles>
+  <w:style w:type="paragraph" w:default="1" w:styleId="Normal">
+    <w:name w:val="Normal"/>
+    <w:qFormat/>
+  </w:style>
+  <w:style w:type="character" w:default="1" w:styleId="DefaultParagraphFont">
+    <w:name w:val="Default Paragraph Font"/>
+    <w:uiPriority w:val="1"/>
+    <w:semiHidden/>
+    <w:unhideWhenUsed/>
+  </w:style>
+  <w:style w:type="table" w:default="1" w:styleId="TableNormal">
+    <w:name w:val="Normal Table"/>
+    <w:uiPriority w:val="99"/>
+    <w:semiHidden/>
+    <w:unhideWhenUsed/>
+    <w:tblPr>
+      <w:tblInd w:w="0" w:type="dxa"/>
+      <w:tblCellMar>
+        <w:top w:w="0" w:type="dxa"/>
+        <w:left w:w="108" w:type="dxa"/>
+        <w:bottom w:w="0" w:type="dxa"/>
+        <w:right w:w="108" w:type="dxa"/>
+      </w:tblCellMar>
+    </w:tblPr>
+  </w:style>
+  <w:style w:type="numbering" w:default="1" w:styleId="NoList">
+    <w:name w:val="No List"/>
+    <w:uiPriority w:val="99"/>
+    <w:semiHidden/>
+    <w:unhideWhenUsed/>
+  </w:style>
+  <w:style w:type="paragraph" w:styleId="Caption">
+    <w:name w:val="caption"/>
+    <w:basedOn w:val="Normal"/>
+    <w:next w:val="Normal"/>
+    <w:uiPriority w:val="35"/>
+    <w:unhideWhenUsed/>
+    <w:qFormat/>
+    <w:rsid w:val="00BC2D32"/>
+    <w:pPr>
+      <w:spacing w:after="200" w:line="240" w:lineRule="auto"/>
+    </w:pPr>
+    <w:rPr>
+      <w:i/>
+      <w:iCs/>
+      <w:color w:val="44546A" w:themeColor="text2"/>
+      <w:sz w:val="18"/>
+      <w:szCs w:val="18"/>
+    </w:rPr>
+  </w:style>
+  <w:style w:type="paragraph" w:styleId="NormalWeb">
+    <w:name w:val="Normal (Web)"/>
+    <w:basedOn w:val="Normal"/>
+    <w:uiPriority w:val="99"/>
+    <w:unhideWhenUsed/>
+    <w:rsid w:val="00DE34C2"/>
+    <w:pPr>
+      <w:spacing w:before="100" w:beforeAutospacing="1" w:after="100" w:afterAutospacing="1" w:line="240" w:lineRule="auto"/>
+    </w:pPr>
+    <w:rPr>
+      <w:rFonts w:ascii="Times New Roman" w:eastAsia="Times New Roman" w:hAnsi="Times New Roman" w:cs="Times New Roman"/>
+      <w:sz w:val="24"/>
+      <w:szCs w:val="24"/>
+      <w:lang w:eastAsia="en-GB"/>
+    </w:rPr>
+  </w:style>
+  <w:style w:type="paragraph" w:styleId="BalloonText">
+    <w:name w:val="Balloon Text"/>
+    <w:basedOn w:val="Normal"/>
+    <w:link w:val="BalloonTextChar"/>
+    <w:uiPriority w:val="99"/>
+    <w:semiHidden/>
+    <w:unhideWhenUsed/>
+    <w:rsid w:val="004972D8"/>
+    <w:pPr>
+      <w:spacing w:after="0" w:line="240" w:lineRule="auto"/>
+    </w:pPr>
+    <w:rPr>
+      <w:rFonts w:ascii="Tahoma" w:hAnsi="Tahoma" w:cs="Tahoma"/>
+      <w:sz w:val="16"/>
+      <w:szCs w:val="16"/>
+    </w:rPr>
+  </w:style>
+  <w:style w:type="character" w:customStyle="1" w:styleId="BalloonTextChar">
+    <w:name w:val="Balloon Text Char"/>
+    <w:basedOn w:val="DefaultParagraphFont"/>
+    <w:link w:val="BalloonText"/>
+    <w:uiPriority w:val="99"/>
+    <w:semiHidden/>
+    <w:rsid w:val="004972D8"/>
+    <w:rPr>
+      <w:rFonts w:ascii="Tahoma" w:hAnsi="Tahoma" w:cs="Tahoma"/>
+      <w:sz w:val="16"/>
+      <w:szCs w:val="16"/>
+    </w:rPr>
+  </w:style>
+  <w:style w:type="character" w:styleId="Hyperlink">
+    <w:name w:val="Hyperlink"/>
+    <w:basedOn w:val="DefaultParagraphFont"/>
+    <w:uiPriority w:val="99"/>
+    <w:unhideWhenUsed/>
+    <w:rsid w:val="009C0A45"/>
+    <w:rPr>
+      <w:color w:val="0563C1" w:themeColor="hyperlink"/>
+      <w:u w:val="single"/>
+    </w:rPr>
+  </w:style>
+  <w:style w:type="paragraph" w:styleId="ListParagraph">
+    <w:name w:val="List Paragraph"/>
+    <w:basedOn w:val="Normal"/>
+    <w:uiPriority w:val="34"/>
+    <w:qFormat/>
+    <w:rsid w:val="009C0A45"/>
+    <w:pPr>
+      <w:ind w:left="720"/>
+      <w:contextualSpacing/>
+    </w:pPr>
+  </w:style>
+  <w:style w:type="table" w:styleId="TableGrid">
+    <w:name w:val="Table Grid"/>
+    <w:basedOn w:val="TableNormal"/>
+    <w:uiPriority w:val="39"/>
+    <w:unhideWhenUsed/>
+    <w:rsid w:val="009C0A45"/>
+    <w:pPr>
+      <w:spacing w:after="0" w:line="240" w:lineRule="auto"/>
+    </w:pPr>
+    <w:tblPr>
+      <w:tblInd w:w="0" w:type="dxa"/>
+      <w:tblBorders>
+        <w:top w:val="single" w:sz="4" w:space="0" w:color="auto"/>
+        <w:left w:val="single" w:sz="4" w:space="0" w:color="auto"/>
+        <w:bottom w:val="single" w:sz="4" w:space="0" w:color="auto"/>
+        <w:right w:val="single" w:sz="4" w:space="0" w:color="auto"/>
+        <w:insideH w:val="single" w:sz="4" w:space="0" w:color="auto"/>
+        <w:insideV w:val="single" w:sz="4" w:space="0" w:color="auto"/>
+      </w:tblBorders>
+      <w:tblCellMar>
+        <w:top w:w="0" w:type="dxa"/>
+        <w:left w:w="108" w:type="dxa"/>
+        <w:bottom w:w="0" w:type="dxa"/>
+        <w:right w:w="108" w:type="dxa"/>
+      </w:tblCellMar>
+    </w:tblPr>
+  </w:style>
+  <w:style w:type="character" w:styleId="Strong">
+    <w:name w:val="Strong"/>
+    <w:basedOn w:val="DefaultParagraphFont"/>
+    <w:uiPriority w:val="22"/>
+    <w:qFormat/>
+    <w:rsid w:val="009C0A45"/>
+    <w:rPr>
+      <w:b/>
+      <w:bCs/>
     </w:rPr>
   </w:style>
 </w:styles>
@@ -3070,7 +4306,7 @@
   <a:extraClrSchemeLst/>
   <a:extLst>
     <a:ext uri="{05A4C25C-085E-4340-85A3-A5531E510DB2}">
-      <thm15:themeFamily xmlns:thm15="http://schemas.microsoft.com/office/thememl/2012/main" name="Office Theme" id="{62F939B6-93AF-4DB8-9C6B-D6C7DFDC589F}" vid="{4A3C46E8-61CC-4603-A589-7422A47A8E4A}"/>
+      <thm15:themeFamily xmlns:thm15="http://schemas.microsoft.com/office/thememl/2012/main" xmlns="" name="Office Theme" id="{62F939B6-93AF-4DB8-9C6B-D6C7DFDC589F}" vid="{4A3C46E8-61CC-4603-A589-7422A47A8E4A}"/>
     </a:ext>
   </a:extLst>
 </a:theme>

</xml_diff>

<commit_message>
Additional comments made about THD difference in question 3 part1 and part 3
</commit_message>
<xml_diff>
--- a/Report_new/Report.docx
+++ b/Report_new/Report.docx
@@ -1497,8 +1497,6 @@
         </w:rPr>
         <w:t>Figure 7</w:t>
       </w:r>
-      <w:bookmarkStart w:id="0" w:name="_GoBack"/>
-      <w:bookmarkEnd w:id="0"/>
     </w:p>
     <w:p>
       <w:pPr>
@@ -1662,27 +1660,14 @@
       <w:r>
         <w:t xml:space="preserve">Table </w:t>
       </w:r>
-      <w:r>
-        <w:fldChar w:fldCharType="begin"/>
-      </w:r>
-      <w:r>
-        <w:instrText xml:space="preserve"> SEQ Table \* ARABIC </w:instrText>
-      </w:r>
-      <w:r>
-        <w:fldChar w:fldCharType="separate"/>
-      </w:r>
-      <w:r>
-        <w:rPr>
-          <w:noProof/>
-        </w:rPr>
-        <w:t>1</w:t>
-      </w:r>
-      <w:r>
-        <w:rPr>
-          <w:noProof/>
-        </w:rPr>
-        <w:fldChar w:fldCharType="end"/>
-      </w:r>
+      <w:fldSimple w:instr=" SEQ Table \* ARABIC ">
+        <w:r>
+          <w:rPr>
+            <w:noProof/>
+          </w:rPr>
+          <w:t>1</w:t>
+        </w:r>
+      </w:fldSimple>
       <w:r>
         <w:t>: Maximum RMS voltage and forward voltage drop ratings of different type of diodes</w:t>
       </w:r>
@@ -2368,7 +2353,7 @@
           <w:szCs w:val="24"/>
           <w:lang w:val="en-US"/>
         </w:rPr>
-        <w:t xml:space="preserve"> 10 </w:t>
+        <w:t xml:space="preserve"> </w:t>
       </w:r>
       <w:r>
         <w:rPr>
@@ -2377,7 +2362,33 @@
           <w:szCs w:val="24"/>
           <w:lang w:val="en-US"/>
         </w:rPr>
-        <w:t>µA. Since money is not our primary concern we try to choose a diode has good performance.</w:t>
+        <w:t>A</w:t>
+      </w:r>
+      <w:r>
+        <w:rPr>
+          <w:sz w:val="24"/>
+          <w:szCs w:val="24"/>
+          <w:lang w:val="en-US"/>
+        </w:rPr>
+        <w:t xml:space="preserve">10 </w:t>
+      </w:r>
+      <w:r>
+        <w:rPr>
+          <w:rFonts w:cstheme="minorHAnsi"/>
+          <w:sz w:val="24"/>
+          <w:szCs w:val="24"/>
+          <w:lang w:val="en-US"/>
+        </w:rPr>
+        <w:t>µ</w:t>
+      </w:r>
+      <w:r>
+        <w:rPr>
+          <w:rFonts w:cstheme="minorHAnsi"/>
+          <w:sz w:val="24"/>
+          <w:szCs w:val="24"/>
+          <w:lang w:val="en-US"/>
+        </w:rPr>
+        <w:t>. Since money is not our primary concern we try to choose a diode has good performance.</w:t>
       </w:r>
       <w:r>
         <w:rPr>
@@ -2964,7 +2975,155 @@
           <w:szCs w:val="24"/>
           <w:lang w:val="en-US"/>
         </w:rPr>
-        <w:t xml:space="preserve">RMS values of phase A, phase B, phase and neutral current are 4.346, 4.343, 4.343 and 7.523 Arms, respectively. RMS value of line current is the same we expect this solution since they provide the current to system. Also, Neutral current is greater since this current sum of line currents. As we can see figure X, </w:t>
+        <w:t xml:space="preserve">RMS values of phase </w:t>
+      </w:r>
+      <w:proofErr w:type="gramStart"/>
+      <w:r>
+        <w:rPr>
+          <w:sz w:val="24"/>
+          <w:szCs w:val="24"/>
+          <w:lang w:val="en-US"/>
+        </w:rPr>
+        <w:t>A</w:t>
+      </w:r>
+      <w:proofErr w:type="gramEnd"/>
+      <w:r>
+        <w:rPr>
+          <w:sz w:val="24"/>
+          <w:szCs w:val="24"/>
+          <w:lang w:val="en-US"/>
+        </w:rPr>
+        <w:t>, phase B, phase</w:t>
+      </w:r>
+      <w:r>
+        <w:rPr>
+          <w:sz w:val="24"/>
+          <w:szCs w:val="24"/>
+          <w:lang w:val="en-US"/>
+        </w:rPr>
+        <w:t xml:space="preserve"> C</w:t>
+      </w:r>
+      <w:r>
+        <w:rPr>
+          <w:sz w:val="24"/>
+          <w:szCs w:val="24"/>
+          <w:lang w:val="en-US"/>
+        </w:rPr>
+        <w:t xml:space="preserve"> and neutral current are 4.346, 4.343, 4.343 and 7.523 Arms, respectively. RMS value of line current is the same</w:t>
+      </w:r>
+      <w:r>
+        <w:rPr>
+          <w:sz w:val="24"/>
+          <w:szCs w:val="24"/>
+          <w:lang w:val="en-US"/>
+        </w:rPr>
+        <w:t>. W</w:t>
+      </w:r>
+      <w:r>
+        <w:rPr>
+          <w:sz w:val="24"/>
+          <w:szCs w:val="24"/>
+          <w:lang w:val="en-US"/>
+        </w:rPr>
+        <w:t>e</w:t>
+      </w:r>
+      <w:r>
+        <w:rPr>
+          <w:sz w:val="24"/>
+          <w:szCs w:val="24"/>
+          <w:lang w:val="en-US"/>
+        </w:rPr>
+        <w:t xml:space="preserve"> were</w:t>
+      </w:r>
+      <w:r>
+        <w:rPr>
+          <w:sz w:val="24"/>
+          <w:szCs w:val="24"/>
+          <w:lang w:val="en-US"/>
+        </w:rPr>
+        <w:t xml:space="preserve"> expect</w:t>
+      </w:r>
+      <w:r>
+        <w:rPr>
+          <w:sz w:val="24"/>
+          <w:szCs w:val="24"/>
+          <w:lang w:val="en-US"/>
+        </w:rPr>
+        <w:t xml:space="preserve">ing </w:t>
+      </w:r>
+      <w:r>
+        <w:rPr>
+          <w:sz w:val="24"/>
+          <w:szCs w:val="24"/>
+          <w:lang w:val="en-US"/>
+        </w:rPr>
+        <w:t xml:space="preserve">this solution since they provide the current to system. Also, Neutral current is greater since this current </w:t>
+      </w:r>
+      <w:proofErr w:type="spellStart"/>
+      <w:r>
+        <w:rPr>
+          <w:sz w:val="24"/>
+          <w:szCs w:val="24"/>
+          <w:lang w:val="en-US"/>
+        </w:rPr>
+        <w:t>vectorial</w:t>
+      </w:r>
+      <w:proofErr w:type="spellEnd"/>
+      <w:r>
+        <w:rPr>
+          <w:sz w:val="24"/>
+          <w:szCs w:val="24"/>
+          <w:lang w:val="en-US"/>
+        </w:rPr>
+        <w:t xml:space="preserve"> </w:t>
+      </w:r>
+      <w:r>
+        <w:rPr>
+          <w:sz w:val="24"/>
+          <w:szCs w:val="24"/>
+          <w:lang w:val="en-US"/>
+        </w:rPr>
+        <w:t>sum of line currents.</w:t>
+      </w:r>
+      <w:r>
+        <w:rPr>
+          <w:sz w:val="24"/>
+          <w:szCs w:val="24"/>
+          <w:lang w:val="en-US"/>
+        </w:rPr>
+        <w:t xml:space="preserve"> </w:t>
+      </w:r>
+      <w:r>
+        <w:rPr>
+          <w:sz w:val="24"/>
+          <w:szCs w:val="24"/>
+          <w:lang w:val="en-US"/>
+        </w:rPr>
+        <w:t>This is basically one of the phase current multiply with √3.</w:t>
+      </w:r>
+      <w:r>
+        <w:rPr>
+          <w:sz w:val="24"/>
+          <w:szCs w:val="24"/>
+          <w:lang w:val="en-US"/>
+        </w:rPr>
+        <w:t xml:space="preserve"> As we can see</w:t>
+      </w:r>
+      <w:r>
+        <w:rPr>
+          <w:sz w:val="24"/>
+          <w:szCs w:val="24"/>
+          <w:lang w:val="en-US"/>
+        </w:rPr>
+        <w:t xml:space="preserve"> in the</w:t>
+      </w:r>
+      <w:r>
+        <w:rPr>
+          <w:sz w:val="24"/>
+          <w:szCs w:val="24"/>
+          <w:lang w:val="en-US"/>
+        </w:rPr>
+        <w:t xml:space="preserve"> figure X, </w:t>
       </w:r>
       <w:r>
         <w:rPr>
@@ -3226,7 +3385,49 @@
           <w:szCs w:val="24"/>
           <w:lang w:val="en-US"/>
         </w:rPr>
+        <w:t xml:space="preserve"> as explained in part 1</w:t>
+      </w:r>
+      <w:r>
+        <w:rPr>
+          <w:sz w:val="24"/>
+          <w:szCs w:val="24"/>
+          <w:lang w:val="en-US"/>
+        </w:rPr>
         <w:t>. Also, without Ls, RMS values increased since due to commutation, we loss some voltage.</w:t>
+      </w:r>
+      <w:r>
+        <w:rPr>
+          <w:sz w:val="24"/>
+          <w:szCs w:val="24"/>
+          <w:lang w:val="en-US"/>
+        </w:rPr>
+        <w:t xml:space="preserve"> This is also observed in Figure 8. When we do not have any line inductances</w:t>
+      </w:r>
+      <w:r>
+        <w:rPr>
+          <w:sz w:val="24"/>
+          <w:szCs w:val="24"/>
+          <w:lang w:val="en-US"/>
+        </w:rPr>
+        <w:t xml:space="preserve"> our phase current waveform become sharp edged unlike part 1 with line inductance.  Although, with or without line inductance we had large THD values</w:t>
+      </w:r>
+      <w:r>
+        <w:rPr>
+          <w:sz w:val="24"/>
+          <w:szCs w:val="24"/>
+          <w:lang w:val="en-US"/>
+        </w:rPr>
+        <w:t xml:space="preserve"> we observed smoother in the first part as indicated in figure 7.</w:t>
+      </w:r>
+      <w:bookmarkStart w:id="0" w:name="_GoBack"/>
+      <w:bookmarkEnd w:id="0"/>
+      <w:r>
+        <w:rPr>
+          <w:sz w:val="24"/>
+          <w:szCs w:val="24"/>
+          <w:lang w:val="en-US"/>
+        </w:rPr>
+        <w:t xml:space="preserve"> </w:t>
       </w:r>
     </w:p>
     <w:p>
@@ -4306,7 +4507,7 @@
   <a:extraClrSchemeLst/>
   <a:extLst>
     <a:ext uri="{05A4C25C-085E-4340-85A3-A5531E510DB2}">
-      <thm15:themeFamily xmlns:thm15="http://schemas.microsoft.com/office/thememl/2012/main" xmlns="" name="Office Theme" id="{62F939B6-93AF-4DB8-9C6B-D6C7DFDC589F}" vid="{4A3C46E8-61CC-4603-A589-7422A47A8E4A}"/>
+      <thm15:themeFamily xmlns="" xmlns:thm15="http://schemas.microsoft.com/office/thememl/2012/main" name="Office Theme" id="{62F939B6-93AF-4DB8-9C6B-D6C7DFDC589F}" vid="{4A3C46E8-61CC-4603-A589-7422A47A8E4A}"/>
     </a:ext>
   </a:extLst>
 </a:theme>

</xml_diff>

<commit_message>
Single phase diode rectifier is selected and comparison is made between discrete diode and rectifier module (question2_part2 completed)
</commit_message>
<xml_diff>
--- a/Report_new/Report.docx
+++ b/Report_new/Report.docx
@@ -1582,6 +1582,51 @@
             <w:szCs w:val="24"/>
             <w:lang w:val="en-US"/>
           </w:rPr>
+          <w:t>https://www.digikey.com/products/en?keywords=SFF1006GC0G-ND</w:t>
+        </w:r>
+      </w:hyperlink>
+    </w:p>
+    <w:p>
+      <w:pPr>
+        <w:pStyle w:val="ListParagraph"/>
+        <w:rPr>
+          <w:sz w:val="24"/>
+          <w:szCs w:val="24"/>
+          <w:lang w:val="en-US"/>
+        </w:rPr>
+      </w:pPr>
+    </w:p>
+    <w:p>
+      <w:pPr>
+        <w:pStyle w:val="ListParagraph"/>
+        <w:numPr>
+          <w:ilvl w:val="0"/>
+          <w:numId w:val="1"/>
+        </w:numPr>
+        <w:rPr>
+          <w:sz w:val="24"/>
+          <w:szCs w:val="24"/>
+          <w:lang w:val="en-US"/>
+        </w:rPr>
+      </w:pPr>
+      <w:r>
+        <w:rPr>
+          <w:sz w:val="24"/>
+          <w:szCs w:val="24"/>
+        </w:rPr>
+        <w:t>Datasheet link:</w:t>
+      </w:r>
+      <w:r>
+        <w:t xml:space="preserve"> </w:t>
+      </w:r>
+      <w:hyperlink r:id="rId15" w:history="1">
+        <w:r>
+          <w:rPr>
+            <w:rStyle w:val="Hyperlink"/>
+            <w:sz w:val="24"/>
+            <w:szCs w:val="24"/>
+            <w:lang w:val="en-US"/>
+          </w:rPr>
           <w:t>https://www.taiwansemi.com/products/datasheet/SFF1001G%20SERIES_L14.pdf</w:t>
         </w:r>
       </w:hyperlink>
@@ -2357,29 +2402,29 @@
       </w:r>
       <w:r>
         <w:rPr>
+          <w:sz w:val="24"/>
+          <w:szCs w:val="24"/>
+          <w:lang w:val="en-US"/>
+        </w:rPr>
+        <w:t xml:space="preserve">10 </w:t>
+      </w:r>
+      <w:r>
+        <w:rPr>
           <w:rFonts w:cstheme="minorHAnsi"/>
           <w:sz w:val="24"/>
           <w:szCs w:val="24"/>
           <w:lang w:val="en-US"/>
         </w:rPr>
+        <w:t>µ</w:t>
+      </w:r>
+      <w:r>
+        <w:rPr>
+          <w:rFonts w:cstheme="minorHAnsi"/>
+          <w:sz w:val="24"/>
+          <w:szCs w:val="24"/>
+          <w:lang w:val="en-US"/>
+        </w:rPr>
         <w:t>A</w:t>
-      </w:r>
-      <w:r>
-        <w:rPr>
-          <w:sz w:val="24"/>
-          <w:szCs w:val="24"/>
-          <w:lang w:val="en-US"/>
-        </w:rPr>
-        <w:t xml:space="preserve">10 </w:t>
-      </w:r>
-      <w:r>
-        <w:rPr>
-          <w:rFonts w:cstheme="minorHAnsi"/>
-          <w:sz w:val="24"/>
-          <w:szCs w:val="24"/>
-          <w:lang w:val="en-US"/>
-        </w:rPr>
-        <w:t>µ</w:t>
       </w:r>
       <w:r>
         <w:rPr>
@@ -2402,21 +2447,967 @@
     </w:p>
     <w:p>
       <w:pPr>
-        <w:rPr>
-          <w:sz w:val="24"/>
-          <w:szCs w:val="24"/>
-          <w:lang w:val="en-US"/>
-        </w:rPr>
-      </w:pPr>
-    </w:p>
-    <w:p>
-      <w:pPr>
-        <w:rPr>
-          <w:sz w:val="24"/>
-          <w:szCs w:val="24"/>
-          <w:lang w:val="en-US"/>
-        </w:rPr>
-      </w:pPr>
+        <w:tabs>
+          <w:tab w:val="center" w:pos="4680"/>
+        </w:tabs>
+        <w:rPr>
+          <w:sz w:val="24"/>
+          <w:szCs w:val="24"/>
+          <w:lang w:val="en-US"/>
+        </w:rPr>
+      </w:pPr>
+      <w:r>
+        <w:rPr>
+          <w:sz w:val="24"/>
+          <w:szCs w:val="24"/>
+          <w:lang w:val="en-US"/>
+        </w:rPr>
+        <w:t xml:space="preserve">We also need to find single phase diode rectifier module for this part. We have same average forward rectified current 8.2 A which means that we need to look for 10 A </w:t>
+      </w:r>
+      <w:proofErr w:type="gramStart"/>
+      <w:r>
+        <w:rPr>
+          <w:sz w:val="24"/>
+          <w:szCs w:val="24"/>
+          <w:lang w:val="en-US"/>
+        </w:rPr>
+        <w:t>average</w:t>
+      </w:r>
+      <w:proofErr w:type="gramEnd"/>
+      <w:r>
+        <w:rPr>
+          <w:sz w:val="24"/>
+          <w:szCs w:val="24"/>
+          <w:lang w:val="en-US"/>
+        </w:rPr>
+        <w:t xml:space="preserve"> forward current.</w:t>
+      </w:r>
+    </w:p>
+    <w:p>
+      <w:pPr>
+        <w:tabs>
+          <w:tab w:val="center" w:pos="4680"/>
+        </w:tabs>
+        <w:rPr>
+          <w:sz w:val="24"/>
+          <w:szCs w:val="24"/>
+          <w:lang w:val="en-US"/>
+        </w:rPr>
+      </w:pPr>
+      <w:r>
+        <w:rPr>
+          <w:sz w:val="24"/>
+          <w:szCs w:val="24"/>
+          <w:lang w:val="en-US"/>
+        </w:rPr>
+        <w:lastRenderedPageBreak/>
+        <w:t>Selected component code and link added in below.</w:t>
+      </w:r>
+    </w:p>
+    <w:p>
+      <w:pPr>
+        <w:pStyle w:val="ListParagraph"/>
+        <w:numPr>
+          <w:ilvl w:val="0"/>
+          <w:numId w:val="4"/>
+        </w:numPr>
+        <w:tabs>
+          <w:tab w:val="center" w:pos="4680"/>
+        </w:tabs>
+        <w:rPr>
+          <w:sz w:val="24"/>
+          <w:szCs w:val="24"/>
+          <w:lang w:val="en-US"/>
+        </w:rPr>
+      </w:pPr>
+      <w:r>
+        <w:rPr>
+          <w:sz w:val="24"/>
+          <w:szCs w:val="24"/>
+          <w:lang w:val="en-US"/>
+        </w:rPr>
+        <w:t xml:space="preserve">Product code: </w:t>
+      </w:r>
+      <w:r>
+        <w:rPr>
+          <w:sz w:val="24"/>
+          <w:szCs w:val="24"/>
+          <w:lang w:val="en-US"/>
+        </w:rPr>
+        <w:t>GBU1004DI-ND</w:t>
+      </w:r>
+    </w:p>
+    <w:p>
+      <w:pPr>
+        <w:pStyle w:val="ListParagraph"/>
+        <w:numPr>
+          <w:ilvl w:val="0"/>
+          <w:numId w:val="4"/>
+        </w:numPr>
+        <w:tabs>
+          <w:tab w:val="center" w:pos="4680"/>
+        </w:tabs>
+        <w:rPr>
+          <w:sz w:val="24"/>
+          <w:szCs w:val="24"/>
+          <w:lang w:val="en-US"/>
+        </w:rPr>
+      </w:pPr>
+      <w:r>
+        <w:rPr>
+          <w:sz w:val="24"/>
+          <w:szCs w:val="24"/>
+          <w:lang w:val="en-US"/>
+        </w:rPr>
+        <w:t xml:space="preserve">Product link: </w:t>
+      </w:r>
+      <w:hyperlink r:id="rId16" w:history="1">
+        <w:r>
+          <w:rPr>
+            <w:rStyle w:val="Hyperlink"/>
+            <w:sz w:val="24"/>
+            <w:szCs w:val="24"/>
+            <w:lang w:val="en-US"/>
+          </w:rPr>
+          <w:t>https://www.digikey.com/product-detail/en/diodes-incorporated/GBU1004/GBU1004DI-ND/1935027</w:t>
+        </w:r>
+      </w:hyperlink>
+    </w:p>
+    <w:p>
+      <w:pPr>
+        <w:pStyle w:val="ListParagraph"/>
+        <w:numPr>
+          <w:ilvl w:val="0"/>
+          <w:numId w:val="4"/>
+        </w:numPr>
+        <w:tabs>
+          <w:tab w:val="center" w:pos="4680"/>
+        </w:tabs>
+        <w:rPr>
+          <w:sz w:val="24"/>
+          <w:szCs w:val="24"/>
+          <w:lang w:val="en-US"/>
+        </w:rPr>
+      </w:pPr>
+      <w:r>
+        <w:rPr>
+          <w:sz w:val="24"/>
+          <w:szCs w:val="24"/>
+          <w:lang w:val="en-US"/>
+        </w:rPr>
+        <w:t xml:space="preserve">Datasheet link: </w:t>
+      </w:r>
+      <w:hyperlink r:id="rId17" w:history="1">
+        <w:r>
+          <w:rPr>
+            <w:rStyle w:val="Hyperlink"/>
+            <w:sz w:val="24"/>
+            <w:szCs w:val="24"/>
+            <w:lang w:val="en-US"/>
+          </w:rPr>
+          <w:t>https://www.diodes.com/assets/Datasheets/ds30052.pdf</w:t>
+        </w:r>
+      </w:hyperlink>
+    </w:p>
+    <w:p>
+      <w:pPr>
+        <w:tabs>
+          <w:tab w:val="center" w:pos="4680"/>
+        </w:tabs>
+        <w:rPr>
+          <w:sz w:val="24"/>
+          <w:szCs w:val="24"/>
+          <w:lang w:val="en-US"/>
+        </w:rPr>
+      </w:pPr>
+      <w:r>
+        <w:rPr>
+          <w:sz w:val="24"/>
+          <w:szCs w:val="24"/>
+          <w:lang w:val="en-US"/>
+        </w:rPr>
+        <w:t>In this r</w:t>
+      </w:r>
+      <w:r>
+        <w:rPr>
+          <w:sz w:val="24"/>
+          <w:szCs w:val="24"/>
+          <w:lang w:val="en-US"/>
+        </w:rPr>
+        <w:t>ectifier module we had the same voltage rating</w:t>
+      </w:r>
+      <w:r>
+        <w:rPr>
+          <w:sz w:val="24"/>
+          <w:szCs w:val="24"/>
+          <w:lang w:val="en-US"/>
+        </w:rPr>
+        <w:t>s as in the single diode:</w:t>
+      </w:r>
+    </w:p>
+    <w:p>
+      <w:pPr>
+        <w:pStyle w:val="ListParagraph"/>
+        <w:numPr>
+          <w:ilvl w:val="0"/>
+          <w:numId w:val="5"/>
+        </w:numPr>
+        <w:tabs>
+          <w:tab w:val="center" w:pos="4680"/>
+        </w:tabs>
+        <w:rPr>
+          <w:sz w:val="24"/>
+          <w:szCs w:val="24"/>
+          <w:lang w:val="en-US"/>
+        </w:rPr>
+      </w:pPr>
+      <w:r>
+        <w:t>V</w:t>
+      </w:r>
+      <w:r>
+        <w:rPr>
+          <w:vertAlign w:val="subscript"/>
+        </w:rPr>
+        <w:t xml:space="preserve">RRM </w:t>
+      </w:r>
+      <w:r>
+        <w:rPr>
+          <w:sz w:val="24"/>
+          <w:szCs w:val="24"/>
+          <w:lang w:val="en-US"/>
+        </w:rPr>
+        <w:t xml:space="preserve">= 400V </w:t>
+      </w:r>
+      <w:r>
+        <w:rPr>
+          <w:sz w:val="24"/>
+          <w:szCs w:val="24"/>
+          <w:lang w:val="en-US"/>
+        </w:rPr>
+        <w:t>(Peak repetitive reverse voltage)</w:t>
+      </w:r>
+    </w:p>
+    <w:p>
+      <w:pPr>
+        <w:pStyle w:val="ListParagraph"/>
+        <w:numPr>
+          <w:ilvl w:val="0"/>
+          <w:numId w:val="5"/>
+        </w:numPr>
+        <w:tabs>
+          <w:tab w:val="center" w:pos="4680"/>
+        </w:tabs>
+        <w:rPr>
+          <w:sz w:val="24"/>
+          <w:szCs w:val="24"/>
+          <w:lang w:val="en-US"/>
+        </w:rPr>
+      </w:pPr>
+      <w:r>
+        <w:rPr>
+          <w:sz w:val="24"/>
+          <w:szCs w:val="24"/>
+          <w:lang w:val="en-US"/>
+        </w:rPr>
+        <w:t>V</w:t>
+      </w:r>
+      <w:r>
+        <w:rPr>
+          <w:sz w:val="24"/>
+          <w:szCs w:val="24"/>
+          <w:vertAlign w:val="subscript"/>
+          <w:lang w:val="en-US"/>
+        </w:rPr>
+        <w:t>R</w:t>
+      </w:r>
+      <w:r>
+        <w:rPr>
+          <w:sz w:val="24"/>
+          <w:szCs w:val="24"/>
+          <w:lang w:val="en-US"/>
+        </w:rPr>
+        <w:t xml:space="preserve"> = 280 V</w:t>
+      </w:r>
+    </w:p>
+    <w:p>
+      <w:pPr>
+        <w:rPr>
+          <w:sz w:val="24"/>
+          <w:szCs w:val="24"/>
+          <w:lang w:val="en-US"/>
+        </w:rPr>
+      </w:pPr>
+      <w:r>
+        <w:rPr>
+          <w:sz w:val="24"/>
+          <w:szCs w:val="24"/>
+          <w:lang w:val="en-US"/>
+        </w:rPr>
+        <w:t>However when we compare single diode and rectifier bridge there are some differences shown in table 2.</w:t>
+      </w:r>
+    </w:p>
+    <w:tbl>
+      <w:tblPr>
+        <w:tblStyle w:val="TableGrid"/>
+        <w:tblW w:w="0" w:type="auto"/>
+        <w:tblLook w:val="04A0" w:firstRow="1" w:lastRow="0" w:firstColumn="1" w:lastColumn="0" w:noHBand="0" w:noVBand="1"/>
+      </w:tblPr>
+      <w:tblGrid>
+        <w:gridCol w:w="1205"/>
+        <w:gridCol w:w="1188"/>
+        <w:gridCol w:w="2375"/>
+        <w:gridCol w:w="2375"/>
+        <w:gridCol w:w="2375"/>
+      </w:tblGrid>
+      <w:tr>
+        <w:tc>
+          <w:tcPr>
+            <w:tcW w:w="2393" w:type="dxa"/>
+            <w:gridSpan w:val="2"/>
+          </w:tcPr>
+          <w:p>
+            <w:pPr>
+              <w:rPr>
+                <w:sz w:val="24"/>
+                <w:szCs w:val="24"/>
+                <w:lang w:val="en-US"/>
+              </w:rPr>
+            </w:pPr>
+            <w:r>
+              <w:rPr>
+                <w:sz w:val="24"/>
+                <w:szCs w:val="24"/>
+                <w:lang w:val="en-US"/>
+              </w:rPr>
+              <w:t>Parameter</w:t>
+            </w:r>
+          </w:p>
+        </w:tc>
+        <w:tc>
+          <w:tcPr>
+            <w:tcW w:w="2375" w:type="dxa"/>
+          </w:tcPr>
+          <w:p>
+            <w:pPr>
+              <w:rPr>
+                <w:sz w:val="24"/>
+                <w:szCs w:val="24"/>
+                <w:lang w:val="en-US"/>
+              </w:rPr>
+            </w:pPr>
+            <w:r>
+              <w:rPr>
+                <w:sz w:val="24"/>
+                <w:szCs w:val="24"/>
+                <w:lang w:val="en-US"/>
+              </w:rPr>
+              <w:t>Single Diode</w:t>
+            </w:r>
+          </w:p>
+        </w:tc>
+        <w:tc>
+          <w:tcPr>
+            <w:tcW w:w="2375" w:type="dxa"/>
+          </w:tcPr>
+          <w:p>
+            <w:pPr>
+              <w:rPr>
+                <w:sz w:val="24"/>
+                <w:szCs w:val="24"/>
+                <w:lang w:val="en-US"/>
+              </w:rPr>
+            </w:pPr>
+            <w:r>
+              <w:rPr>
+                <w:sz w:val="24"/>
+                <w:szCs w:val="24"/>
+                <w:lang w:val="en-US"/>
+              </w:rPr>
+              <w:t>Rectifier Bridge</w:t>
+            </w:r>
+          </w:p>
+        </w:tc>
+        <w:tc>
+          <w:tcPr>
+            <w:tcW w:w="2375" w:type="dxa"/>
+          </w:tcPr>
+          <w:p>
+            <w:pPr>
+              <w:rPr>
+                <w:sz w:val="24"/>
+                <w:szCs w:val="24"/>
+                <w:lang w:val="en-US"/>
+              </w:rPr>
+            </w:pPr>
+            <w:r>
+              <w:rPr>
+                <w:sz w:val="24"/>
+                <w:szCs w:val="24"/>
+                <w:lang w:val="en-US"/>
+              </w:rPr>
+              <w:t>Comparison</w:t>
+            </w:r>
+          </w:p>
+        </w:tc>
+      </w:tr>
+      <w:tr>
+        <w:tc>
+          <w:tcPr>
+            <w:tcW w:w="2393" w:type="dxa"/>
+            <w:gridSpan w:val="2"/>
+          </w:tcPr>
+          <w:p>
+            <w:pPr>
+              <w:rPr>
+                <w:sz w:val="24"/>
+                <w:szCs w:val="24"/>
+                <w:lang w:val="en-US"/>
+              </w:rPr>
+            </w:pPr>
+            <w:r>
+              <w:rPr>
+                <w:sz w:val="24"/>
+                <w:szCs w:val="24"/>
+                <w:lang w:val="en-US"/>
+              </w:rPr>
+              <w:t>Forward Voltage (V</w:t>
+            </w:r>
+            <w:r>
+              <w:rPr>
+                <w:sz w:val="24"/>
+                <w:szCs w:val="24"/>
+                <w:vertAlign w:val="subscript"/>
+                <w:lang w:val="en-US"/>
+              </w:rPr>
+              <w:t>F</w:t>
+            </w:r>
+            <w:r>
+              <w:rPr>
+                <w:sz w:val="24"/>
+                <w:szCs w:val="24"/>
+                <w:lang w:val="en-US"/>
+              </w:rPr>
+              <w:t>)</w:t>
+            </w:r>
+          </w:p>
+        </w:tc>
+        <w:tc>
+          <w:tcPr>
+            <w:tcW w:w="2375" w:type="dxa"/>
+          </w:tcPr>
+          <w:p>
+            <w:pPr>
+              <w:rPr>
+                <w:sz w:val="24"/>
+                <w:szCs w:val="24"/>
+                <w:lang w:val="en-US"/>
+              </w:rPr>
+            </w:pPr>
+            <w:r>
+              <w:rPr>
+                <w:sz w:val="24"/>
+                <w:szCs w:val="24"/>
+                <w:lang w:val="en-US"/>
+              </w:rPr>
+              <w:t>1.3V</w:t>
+            </w:r>
+          </w:p>
+        </w:tc>
+        <w:tc>
+          <w:tcPr>
+            <w:tcW w:w="2375" w:type="dxa"/>
+          </w:tcPr>
+          <w:p>
+            <w:pPr>
+              <w:rPr>
+                <w:sz w:val="24"/>
+                <w:szCs w:val="24"/>
+                <w:lang w:val="en-US"/>
+              </w:rPr>
+            </w:pPr>
+            <w:r>
+              <w:rPr>
+                <w:sz w:val="24"/>
+                <w:szCs w:val="24"/>
+                <w:lang w:val="en-US"/>
+              </w:rPr>
+              <w:t>1.0 V (per element)</w:t>
+            </w:r>
+          </w:p>
+        </w:tc>
+        <w:tc>
+          <w:tcPr>
+            <w:tcW w:w="2375" w:type="dxa"/>
+          </w:tcPr>
+          <w:p>
+            <w:pPr>
+              <w:rPr>
+                <w:sz w:val="24"/>
+                <w:szCs w:val="24"/>
+                <w:lang w:val="en-US"/>
+              </w:rPr>
+            </w:pPr>
+            <w:r>
+              <w:rPr>
+                <w:sz w:val="24"/>
+                <w:szCs w:val="24"/>
+                <w:lang w:val="en-US"/>
+              </w:rPr>
+              <w:t xml:space="preserve">When we compare these values for same voltage ratings rectifier bridge </w:t>
+            </w:r>
+            <w:r>
+              <w:rPr>
+                <w:sz w:val="24"/>
+                <w:szCs w:val="24"/>
+                <w:lang w:val="en-US"/>
+              </w:rPr>
+              <w:t>has smaller forward voltage which is desired</w:t>
+            </w:r>
+          </w:p>
+        </w:tc>
+      </w:tr>
+      <w:tr>
+        <w:trPr>
+          <w:trHeight w:val="600"/>
+        </w:trPr>
+        <w:tc>
+          <w:tcPr>
+            <w:tcW w:w="1205" w:type="dxa"/>
+            <w:vMerge w:val="restart"/>
+          </w:tcPr>
+          <w:p>
+            <w:pPr>
+              <w:rPr>
+                <w:sz w:val="24"/>
+                <w:szCs w:val="24"/>
+                <w:lang w:val="en-US"/>
+              </w:rPr>
+            </w:pPr>
+            <w:r>
+              <w:rPr>
+                <w:sz w:val="24"/>
+                <w:szCs w:val="24"/>
+                <w:lang w:val="en-US"/>
+              </w:rPr>
+              <w:t>Maximum reverse current (I</w:t>
+            </w:r>
+            <w:r>
+              <w:rPr>
+                <w:sz w:val="24"/>
+                <w:szCs w:val="24"/>
+                <w:vertAlign w:val="subscript"/>
+                <w:lang w:val="en-US"/>
+              </w:rPr>
+              <w:t>R</w:t>
+            </w:r>
+            <w:r>
+              <w:rPr>
+                <w:sz w:val="24"/>
+                <w:szCs w:val="24"/>
+                <w:lang w:val="en-US"/>
+              </w:rPr>
+              <w:t>)</w:t>
+            </w:r>
+          </w:p>
+        </w:tc>
+        <w:tc>
+          <w:tcPr>
+            <w:tcW w:w="1188" w:type="dxa"/>
+          </w:tcPr>
+          <w:p>
+            <w:pPr>
+              <w:rPr>
+                <w:sz w:val="24"/>
+                <w:szCs w:val="24"/>
+                <w:lang w:val="en-US"/>
+              </w:rPr>
+            </w:pPr>
+            <w:r>
+              <w:rPr>
+                <w:sz w:val="24"/>
+                <w:szCs w:val="24"/>
+                <w:lang w:val="en-US"/>
+              </w:rPr>
+              <w:t>T=25</w:t>
+            </w:r>
+            <w:r>
+              <w:rPr>
+                <w:sz w:val="24"/>
+                <w:szCs w:val="24"/>
+                <w:vertAlign w:val="superscript"/>
+                <w:lang w:val="en-US"/>
+              </w:rPr>
+              <w:t>o</w:t>
+            </w:r>
+            <w:r>
+              <w:rPr>
+                <w:sz w:val="24"/>
+                <w:szCs w:val="24"/>
+                <w:lang w:val="en-US"/>
+              </w:rPr>
+              <w:t xml:space="preserve"> C</w:t>
+            </w:r>
+          </w:p>
+        </w:tc>
+        <w:tc>
+          <w:tcPr>
+            <w:tcW w:w="2375" w:type="dxa"/>
+          </w:tcPr>
+          <w:p>
+            <w:pPr>
+              <w:rPr>
+                <w:sz w:val="24"/>
+                <w:szCs w:val="24"/>
+                <w:lang w:val="en-US"/>
+              </w:rPr>
+            </w:pPr>
+            <w:r>
+              <w:rPr>
+                <w:sz w:val="24"/>
+                <w:szCs w:val="24"/>
+                <w:lang w:val="en-US"/>
+              </w:rPr>
+              <w:t>10</w:t>
+            </w:r>
+            <w:r>
+              <w:rPr>
+                <w:rFonts w:cstheme="minorHAnsi"/>
+                <w:sz w:val="24"/>
+                <w:szCs w:val="24"/>
+                <w:lang w:val="en-US"/>
+              </w:rPr>
+              <w:t xml:space="preserve"> </w:t>
+            </w:r>
+            <w:r>
+              <w:rPr>
+                <w:rFonts w:cstheme="minorHAnsi"/>
+                <w:sz w:val="24"/>
+                <w:szCs w:val="24"/>
+                <w:lang w:val="en-US"/>
+              </w:rPr>
+              <w:t>µA</w:t>
+            </w:r>
+          </w:p>
+        </w:tc>
+        <w:tc>
+          <w:tcPr>
+            <w:tcW w:w="2375" w:type="dxa"/>
+          </w:tcPr>
+          <w:p>
+            <w:pPr>
+              <w:rPr>
+                <w:sz w:val="24"/>
+                <w:szCs w:val="24"/>
+                <w:lang w:val="en-US"/>
+              </w:rPr>
+            </w:pPr>
+            <w:r>
+              <w:rPr>
+                <w:rFonts w:cstheme="minorHAnsi"/>
+                <w:sz w:val="24"/>
+                <w:szCs w:val="24"/>
+                <w:lang w:val="en-US"/>
+              </w:rPr>
+              <w:t xml:space="preserve">5 </w:t>
+            </w:r>
+            <w:r>
+              <w:rPr>
+                <w:rFonts w:cstheme="minorHAnsi"/>
+                <w:sz w:val="24"/>
+                <w:szCs w:val="24"/>
+                <w:lang w:val="en-US"/>
+              </w:rPr>
+              <w:t>µA</w:t>
+            </w:r>
+          </w:p>
+        </w:tc>
+        <w:tc>
+          <w:tcPr>
+            <w:tcW w:w="2375" w:type="dxa"/>
+            <w:vMerge w:val="restart"/>
+          </w:tcPr>
+          <w:p>
+            <w:pPr>
+              <w:rPr>
+                <w:sz w:val="24"/>
+                <w:szCs w:val="24"/>
+                <w:lang w:val="en-US"/>
+              </w:rPr>
+            </w:pPr>
+            <w:r>
+              <w:rPr>
+                <w:sz w:val="24"/>
+                <w:szCs w:val="24"/>
+                <w:lang w:val="en-US"/>
+              </w:rPr>
+              <w:t xml:space="preserve">Rectifier bridge has smaller reverse current in the our operating conditions which implies that we will have smaller conduction losses in rectifier bridge </w:t>
+            </w:r>
+          </w:p>
+        </w:tc>
+      </w:tr>
+      <w:tr>
+        <w:tc>
+          <w:tcPr>
+            <w:tcW w:w="1205" w:type="dxa"/>
+            <w:vMerge/>
+          </w:tcPr>
+          <w:p>
+            <w:pPr>
+              <w:jc w:val="center"/>
+              <w:rPr>
+                <w:sz w:val="24"/>
+                <w:szCs w:val="24"/>
+                <w:lang w:val="en-US"/>
+              </w:rPr>
+            </w:pPr>
+          </w:p>
+        </w:tc>
+        <w:tc>
+          <w:tcPr>
+            <w:tcW w:w="1188" w:type="dxa"/>
+          </w:tcPr>
+          <w:p>
+            <w:pPr>
+              <w:rPr>
+                <w:sz w:val="24"/>
+                <w:szCs w:val="24"/>
+                <w:lang w:val="en-US"/>
+              </w:rPr>
+            </w:pPr>
+            <w:r>
+              <w:rPr>
+                <w:sz w:val="24"/>
+                <w:szCs w:val="24"/>
+                <w:lang w:val="en-US"/>
+              </w:rPr>
+              <w:t>T=125</w:t>
+            </w:r>
+            <w:r>
+              <w:rPr>
+                <w:sz w:val="24"/>
+                <w:szCs w:val="24"/>
+                <w:vertAlign w:val="superscript"/>
+                <w:lang w:val="en-US"/>
+              </w:rPr>
+              <w:t xml:space="preserve">o </w:t>
+            </w:r>
+            <w:r>
+              <w:rPr>
+                <w:sz w:val="24"/>
+                <w:szCs w:val="24"/>
+                <w:lang w:val="en-US"/>
+              </w:rPr>
+              <w:t>C</w:t>
+            </w:r>
+          </w:p>
+        </w:tc>
+        <w:tc>
+          <w:tcPr>
+            <w:tcW w:w="2375" w:type="dxa"/>
+          </w:tcPr>
+          <w:p>
+            <w:pPr>
+              <w:rPr>
+                <w:sz w:val="24"/>
+                <w:szCs w:val="24"/>
+                <w:lang w:val="en-US"/>
+              </w:rPr>
+            </w:pPr>
+            <w:r>
+              <w:rPr>
+                <w:rFonts w:cstheme="minorHAnsi"/>
+                <w:sz w:val="24"/>
+                <w:szCs w:val="24"/>
+                <w:lang w:val="en-US"/>
+              </w:rPr>
+              <w:t xml:space="preserve">400 </w:t>
+            </w:r>
+            <w:r>
+              <w:rPr>
+                <w:rFonts w:cstheme="minorHAnsi"/>
+                <w:sz w:val="24"/>
+                <w:szCs w:val="24"/>
+                <w:lang w:val="en-US"/>
+              </w:rPr>
+              <w:t>µA</w:t>
+            </w:r>
+          </w:p>
+        </w:tc>
+        <w:tc>
+          <w:tcPr>
+            <w:tcW w:w="2375" w:type="dxa"/>
+          </w:tcPr>
+          <w:p>
+            <w:pPr>
+              <w:rPr>
+                <w:sz w:val="24"/>
+                <w:szCs w:val="24"/>
+                <w:lang w:val="en-US"/>
+              </w:rPr>
+            </w:pPr>
+            <w:r>
+              <w:rPr>
+                <w:rFonts w:cstheme="minorHAnsi"/>
+                <w:sz w:val="24"/>
+                <w:szCs w:val="24"/>
+                <w:lang w:val="en-US"/>
+              </w:rPr>
+              <w:t xml:space="preserve">500 </w:t>
+            </w:r>
+            <w:r>
+              <w:rPr>
+                <w:rFonts w:cstheme="minorHAnsi"/>
+                <w:sz w:val="24"/>
+                <w:szCs w:val="24"/>
+                <w:lang w:val="en-US"/>
+              </w:rPr>
+              <w:t>µA</w:t>
+            </w:r>
+          </w:p>
+        </w:tc>
+        <w:tc>
+          <w:tcPr>
+            <w:tcW w:w="2375" w:type="dxa"/>
+            <w:vMerge/>
+          </w:tcPr>
+          <w:p>
+            <w:pPr>
+              <w:rPr>
+                <w:sz w:val="24"/>
+                <w:szCs w:val="24"/>
+                <w:lang w:val="en-US"/>
+              </w:rPr>
+            </w:pPr>
+          </w:p>
+        </w:tc>
+      </w:tr>
+    </w:tbl>
+    <w:p>
+      <w:pPr>
+        <w:rPr>
+          <w:sz w:val="24"/>
+          <w:szCs w:val="24"/>
+          <w:lang w:val="en-US"/>
+        </w:rPr>
+      </w:pPr>
+      <w:r>
+        <w:rPr>
+          <w:sz w:val="24"/>
+          <w:szCs w:val="24"/>
+          <w:lang w:val="en-US"/>
+        </w:rPr>
+        <w:t>Note: Both components m</w:t>
+      </w:r>
+      <w:r>
+        <w:rPr>
+          <w:sz w:val="24"/>
+          <w:szCs w:val="24"/>
+          <w:lang w:val="en-US"/>
+        </w:rPr>
+        <w:t>easured at 1.0MHz and applied reverse voltage of 4.0V DC</w:t>
+      </w:r>
+    </w:p>
+    <w:p>
+      <w:pPr>
+        <w:rPr>
+          <w:sz w:val="24"/>
+          <w:szCs w:val="24"/>
+          <w:lang w:val="en-US"/>
+        </w:rPr>
+      </w:pPr>
+      <w:r>
+        <w:rPr>
+          <w:sz w:val="24"/>
+          <w:szCs w:val="24"/>
+          <w:lang w:val="en-US"/>
+        </w:rPr>
+        <w:t>Although both components have same operating and storage temperature r</w:t>
+      </w:r>
+      <w:r>
+        <w:rPr>
+          <w:sz w:val="24"/>
+          <w:szCs w:val="24"/>
+          <w:lang w:val="en-US"/>
+        </w:rPr>
+        <w:t>ange</w:t>
+      </w:r>
+      <w:r>
+        <w:rPr>
+          <w:sz w:val="24"/>
+          <w:szCs w:val="24"/>
+          <w:lang w:val="en-US"/>
+        </w:rPr>
+        <w:t xml:space="preserve"> (-55</w:t>
+      </w:r>
+      <w:r>
+        <w:rPr>
+          <w:sz w:val="24"/>
+          <w:szCs w:val="24"/>
+          <w:vertAlign w:val="superscript"/>
+          <w:lang w:val="en-US"/>
+        </w:rPr>
+        <w:t xml:space="preserve">o </w:t>
+      </w:r>
+      <w:r>
+        <w:rPr>
+          <w:sz w:val="24"/>
+          <w:szCs w:val="24"/>
+          <w:lang w:val="en-US"/>
+        </w:rPr>
+        <w:t>C</w:t>
+      </w:r>
+      <w:r>
+        <w:rPr>
+          <w:sz w:val="24"/>
+          <w:szCs w:val="24"/>
+          <w:lang w:val="en-US"/>
+        </w:rPr>
+        <w:t xml:space="preserve"> to +150</w:t>
+      </w:r>
+      <w:r>
+        <w:rPr>
+          <w:sz w:val="24"/>
+          <w:szCs w:val="24"/>
+          <w:vertAlign w:val="superscript"/>
+          <w:lang w:val="en-US"/>
+        </w:rPr>
+        <w:t xml:space="preserve">o </w:t>
+      </w:r>
+      <w:r>
+        <w:rPr>
+          <w:sz w:val="24"/>
+          <w:szCs w:val="24"/>
+          <w:lang w:val="en-US"/>
+        </w:rPr>
+        <w:t>C</w:t>
+      </w:r>
+      <w:r>
+        <w:rPr>
+          <w:sz w:val="24"/>
+          <w:szCs w:val="24"/>
+          <w:lang w:val="en-US"/>
+        </w:rPr>
+        <w:t>), bridge rectifier gets heated up more easily with the current flows thru itself due to its smaller surface area.</w:t>
+      </w:r>
+    </w:p>
+    <w:p>
+      <w:pPr>
+        <w:rPr>
+          <w:sz w:val="24"/>
+          <w:szCs w:val="24"/>
+          <w:lang w:val="en-US"/>
+        </w:rPr>
+      </w:pPr>
+      <w:r>
+        <w:rPr>
+          <w:sz w:val="24"/>
+          <w:szCs w:val="24"/>
+          <w:lang w:val="en-US"/>
+        </w:rPr>
+        <w:t>Lastly, bridge rectifier is cheaper than 4 discrete diode.</w:t>
+      </w:r>
+      <w:bookmarkStart w:id="0" w:name="_GoBack"/>
+      <w:bookmarkEnd w:id="0"/>
     </w:p>
     <w:p>
       <w:pPr>
@@ -2433,9 +3424,19 @@
           <w:szCs w:val="24"/>
           <w:lang w:val="en-US"/>
         </w:rPr>
-        <w:lastRenderedPageBreak/>
-        <w:t>Part 3-)</w:t>
-      </w:r>
+        <w:t>Part 3</w:t>
+      </w:r>
+      <w:proofErr w:type="gramStart"/>
+      <w:r>
+        <w:rPr>
+          <w:b/>
+          <w:sz w:val="24"/>
+          <w:szCs w:val="24"/>
+          <w:lang w:val="en-US"/>
+        </w:rPr>
+        <w:t>-)</w:t>
+      </w:r>
+      <w:proofErr w:type="gramEnd"/>
       <w:r>
         <w:rPr>
           <w:sz w:val="24"/>
@@ -2474,6 +3475,7 @@
           <w:noProof/>
           <w:lang w:val="tr-TR" w:eastAsia="tr-TR"/>
         </w:rPr>
+        <w:lastRenderedPageBreak/>
         <w:drawing>
           <wp:inline distT="0" distB="0" distL="0" distR="0" wp14:anchorId="73C80081" wp14:editId="0559D49D">
             <wp:extent cx="5105977" cy="2667000"/>
@@ -2492,7 +3494,7 @@
                     </pic:cNvPicPr>
                   </pic:nvPicPr>
                   <pic:blipFill>
-                    <a:blip r:embed="rId15" cstate="print">
+                    <a:blip r:embed="rId18" cstate="print">
                       <a:extLst>
                         <a:ext uri="{28A0092B-C50C-407E-A947-70E740481C1C}">
                           <a14:useLocalDpi xmlns:a14="http://schemas.microsoft.com/office/drawing/2010/main" val="0"/>
@@ -2581,7 +3583,7 @@
                     </pic:cNvPicPr>
                   </pic:nvPicPr>
                   <pic:blipFill rotWithShape="1">
-                    <a:blip r:embed="rId16" cstate="print">
+                    <a:blip r:embed="rId19" cstate="print">
                       <a:extLst>
                         <a:ext uri="{28A0092B-C50C-407E-A947-70E740481C1C}">
                           <a14:useLocalDpi xmlns:a14="http://schemas.microsoft.com/office/drawing/2010/main" val="0"/>
@@ -2647,7 +3649,7 @@
                     </pic:cNvPicPr>
                   </pic:nvPicPr>
                   <pic:blipFill>
-                    <a:blip r:embed="rId17" cstate="print">
+                    <a:blip r:embed="rId20" cstate="print">
                       <a:extLst>
                         <a:ext uri="{28A0092B-C50C-407E-A947-70E740481C1C}">
                           <a14:useLocalDpi xmlns:a14="http://schemas.microsoft.com/office/drawing/2010/main" val="0"/>
@@ -2719,7 +3721,6 @@
           <w:szCs w:val="24"/>
           <w:lang w:val="en-US"/>
         </w:rPr>
-        <w:lastRenderedPageBreak/>
         <w:t>Part 5-)</w:t>
       </w:r>
       <w:r>
@@ -2765,6 +3766,7 @@
           <w:szCs w:val="26"/>
           <w:lang w:val="en-US"/>
         </w:rPr>
+        <w:lastRenderedPageBreak/>
         <w:t>Question 3-)</w:t>
       </w:r>
     </w:p>
@@ -2814,7 +3816,7 @@
                     </pic:cNvPicPr>
                   </pic:nvPicPr>
                   <pic:blipFill>
-                    <a:blip r:embed="rId18" cstate="print">
+                    <a:blip r:embed="rId21" cstate="print">
                       <a:extLst>
                         <a:ext uri="{28A0092B-C50C-407E-A947-70E740481C1C}">
                           <a14:useLocalDpi xmlns:a14="http://schemas.microsoft.com/office/drawing/2010/main" val="0"/>
@@ -3197,7 +4199,7 @@
                     </pic:cNvPicPr>
                   </pic:nvPicPr>
                   <pic:blipFill>
-                    <a:blip r:embed="rId19">
+                    <a:blip r:embed="rId22">
                       <a:extLst>
                         <a:ext uri="{28A0092B-C50C-407E-A947-70E740481C1C}">
                           <a14:useLocalDpi xmlns:a14="http://schemas.microsoft.com/office/drawing/2010/main" val="0"/>
@@ -3417,17 +4419,7 @@
           <w:szCs w:val="24"/>
           <w:lang w:val="en-US"/>
         </w:rPr>
-        <w:t xml:space="preserve"> we observed smoother in the first part as indicated in figure 7.</w:t>
-      </w:r>
-      <w:bookmarkStart w:id="0" w:name="_GoBack"/>
-      <w:bookmarkEnd w:id="0"/>
-      <w:r>
-        <w:rPr>
-          <w:sz w:val="24"/>
-          <w:szCs w:val="24"/>
-          <w:lang w:val="en-US"/>
-        </w:rPr>
-        <w:t xml:space="preserve"> </w:t>
+        <w:t xml:space="preserve"> we observed smoother in the first part as indicated in figure 7. </w:t>
       </w:r>
     </w:p>
     <w:p>
@@ -3582,8 +4574,445 @@
       </w:rPr>
     </w:lvl>
   </w:abstractNum>
+  <w:abstractNum w:abstractNumId="1">
+    <w:nsid w:val="1DE76AE7"/>
+    <w:multiLevelType w:val="hybridMultilevel"/>
+    <w:tmpl w:val="00202BDE"/>
+    <w:lvl w:ilvl="0" w:tplc="041F0001">
+      <w:start w:val="1"/>
+      <w:numFmt w:val="bullet"/>
+      <w:lvlText w:val=""/>
+      <w:lvlJc w:val="left"/>
+      <w:pPr>
+        <w:ind w:left="720" w:hanging="360"/>
+      </w:pPr>
+      <w:rPr>
+        <w:rFonts w:ascii="Symbol" w:hAnsi="Symbol" w:hint="default"/>
+      </w:rPr>
+    </w:lvl>
+    <w:lvl w:ilvl="1" w:tplc="041F0003" w:tentative="1">
+      <w:start w:val="1"/>
+      <w:numFmt w:val="bullet"/>
+      <w:lvlText w:val="o"/>
+      <w:lvlJc w:val="left"/>
+      <w:pPr>
+        <w:ind w:left="1440" w:hanging="360"/>
+      </w:pPr>
+      <w:rPr>
+        <w:rFonts w:ascii="Courier New" w:hAnsi="Courier New" w:cs="Courier New" w:hint="default"/>
+      </w:rPr>
+    </w:lvl>
+    <w:lvl w:ilvl="2" w:tplc="041F0005" w:tentative="1">
+      <w:start w:val="1"/>
+      <w:numFmt w:val="bullet"/>
+      <w:lvlText w:val=""/>
+      <w:lvlJc w:val="left"/>
+      <w:pPr>
+        <w:ind w:left="2160" w:hanging="360"/>
+      </w:pPr>
+      <w:rPr>
+        <w:rFonts w:ascii="Wingdings" w:hAnsi="Wingdings" w:hint="default"/>
+      </w:rPr>
+    </w:lvl>
+    <w:lvl w:ilvl="3" w:tplc="041F0001" w:tentative="1">
+      <w:start w:val="1"/>
+      <w:numFmt w:val="bullet"/>
+      <w:lvlText w:val=""/>
+      <w:lvlJc w:val="left"/>
+      <w:pPr>
+        <w:ind w:left="2880" w:hanging="360"/>
+      </w:pPr>
+      <w:rPr>
+        <w:rFonts w:ascii="Symbol" w:hAnsi="Symbol" w:hint="default"/>
+      </w:rPr>
+    </w:lvl>
+    <w:lvl w:ilvl="4" w:tplc="041F0003" w:tentative="1">
+      <w:start w:val="1"/>
+      <w:numFmt w:val="bullet"/>
+      <w:lvlText w:val="o"/>
+      <w:lvlJc w:val="left"/>
+      <w:pPr>
+        <w:ind w:left="3600" w:hanging="360"/>
+      </w:pPr>
+      <w:rPr>
+        <w:rFonts w:ascii="Courier New" w:hAnsi="Courier New" w:cs="Courier New" w:hint="default"/>
+      </w:rPr>
+    </w:lvl>
+    <w:lvl w:ilvl="5" w:tplc="041F0005" w:tentative="1">
+      <w:start w:val="1"/>
+      <w:numFmt w:val="bullet"/>
+      <w:lvlText w:val=""/>
+      <w:lvlJc w:val="left"/>
+      <w:pPr>
+        <w:ind w:left="4320" w:hanging="360"/>
+      </w:pPr>
+      <w:rPr>
+        <w:rFonts w:ascii="Wingdings" w:hAnsi="Wingdings" w:hint="default"/>
+      </w:rPr>
+    </w:lvl>
+    <w:lvl w:ilvl="6" w:tplc="041F0001" w:tentative="1">
+      <w:start w:val="1"/>
+      <w:numFmt w:val="bullet"/>
+      <w:lvlText w:val=""/>
+      <w:lvlJc w:val="left"/>
+      <w:pPr>
+        <w:ind w:left="5040" w:hanging="360"/>
+      </w:pPr>
+      <w:rPr>
+        <w:rFonts w:ascii="Symbol" w:hAnsi="Symbol" w:hint="default"/>
+      </w:rPr>
+    </w:lvl>
+    <w:lvl w:ilvl="7" w:tplc="041F0003" w:tentative="1">
+      <w:start w:val="1"/>
+      <w:numFmt w:val="bullet"/>
+      <w:lvlText w:val="o"/>
+      <w:lvlJc w:val="left"/>
+      <w:pPr>
+        <w:ind w:left="5760" w:hanging="360"/>
+      </w:pPr>
+      <w:rPr>
+        <w:rFonts w:ascii="Courier New" w:hAnsi="Courier New" w:cs="Courier New" w:hint="default"/>
+      </w:rPr>
+    </w:lvl>
+    <w:lvl w:ilvl="8" w:tplc="041F0005" w:tentative="1">
+      <w:start w:val="1"/>
+      <w:numFmt w:val="bullet"/>
+      <w:lvlText w:val=""/>
+      <w:lvlJc w:val="left"/>
+      <w:pPr>
+        <w:ind w:left="6480" w:hanging="360"/>
+      </w:pPr>
+      <w:rPr>
+        <w:rFonts w:ascii="Wingdings" w:hAnsi="Wingdings" w:hint="default"/>
+      </w:rPr>
+    </w:lvl>
+  </w:abstractNum>
+  <w:abstractNum w:abstractNumId="2">
+    <w:nsid w:val="37BD0087"/>
+    <w:multiLevelType w:val="hybridMultilevel"/>
+    <w:tmpl w:val="78966EA0"/>
+    <w:lvl w:ilvl="0" w:tplc="041F0001">
+      <w:start w:val="1"/>
+      <w:numFmt w:val="bullet"/>
+      <w:lvlText w:val=""/>
+      <w:lvlJc w:val="left"/>
+      <w:pPr>
+        <w:ind w:left="1440" w:hanging="360"/>
+      </w:pPr>
+      <w:rPr>
+        <w:rFonts w:ascii="Symbol" w:hAnsi="Symbol" w:hint="default"/>
+      </w:rPr>
+    </w:lvl>
+    <w:lvl w:ilvl="1" w:tplc="041F0003" w:tentative="1">
+      <w:start w:val="1"/>
+      <w:numFmt w:val="bullet"/>
+      <w:lvlText w:val="o"/>
+      <w:lvlJc w:val="left"/>
+      <w:pPr>
+        <w:ind w:left="2160" w:hanging="360"/>
+      </w:pPr>
+      <w:rPr>
+        <w:rFonts w:ascii="Courier New" w:hAnsi="Courier New" w:cs="Courier New" w:hint="default"/>
+      </w:rPr>
+    </w:lvl>
+    <w:lvl w:ilvl="2" w:tplc="041F0005" w:tentative="1">
+      <w:start w:val="1"/>
+      <w:numFmt w:val="bullet"/>
+      <w:lvlText w:val=""/>
+      <w:lvlJc w:val="left"/>
+      <w:pPr>
+        <w:ind w:left="2880" w:hanging="360"/>
+      </w:pPr>
+      <w:rPr>
+        <w:rFonts w:ascii="Wingdings" w:hAnsi="Wingdings" w:hint="default"/>
+      </w:rPr>
+    </w:lvl>
+    <w:lvl w:ilvl="3" w:tplc="041F0001" w:tentative="1">
+      <w:start w:val="1"/>
+      <w:numFmt w:val="bullet"/>
+      <w:lvlText w:val=""/>
+      <w:lvlJc w:val="left"/>
+      <w:pPr>
+        <w:ind w:left="3600" w:hanging="360"/>
+      </w:pPr>
+      <w:rPr>
+        <w:rFonts w:ascii="Symbol" w:hAnsi="Symbol" w:hint="default"/>
+      </w:rPr>
+    </w:lvl>
+    <w:lvl w:ilvl="4" w:tplc="041F0003" w:tentative="1">
+      <w:start w:val="1"/>
+      <w:numFmt w:val="bullet"/>
+      <w:lvlText w:val="o"/>
+      <w:lvlJc w:val="left"/>
+      <w:pPr>
+        <w:ind w:left="4320" w:hanging="360"/>
+      </w:pPr>
+      <w:rPr>
+        <w:rFonts w:ascii="Courier New" w:hAnsi="Courier New" w:cs="Courier New" w:hint="default"/>
+      </w:rPr>
+    </w:lvl>
+    <w:lvl w:ilvl="5" w:tplc="041F0005" w:tentative="1">
+      <w:start w:val="1"/>
+      <w:numFmt w:val="bullet"/>
+      <w:lvlText w:val=""/>
+      <w:lvlJc w:val="left"/>
+      <w:pPr>
+        <w:ind w:left="5040" w:hanging="360"/>
+      </w:pPr>
+      <w:rPr>
+        <w:rFonts w:ascii="Wingdings" w:hAnsi="Wingdings" w:hint="default"/>
+      </w:rPr>
+    </w:lvl>
+    <w:lvl w:ilvl="6" w:tplc="041F0001" w:tentative="1">
+      <w:start w:val="1"/>
+      <w:numFmt w:val="bullet"/>
+      <w:lvlText w:val=""/>
+      <w:lvlJc w:val="left"/>
+      <w:pPr>
+        <w:ind w:left="5760" w:hanging="360"/>
+      </w:pPr>
+      <w:rPr>
+        <w:rFonts w:ascii="Symbol" w:hAnsi="Symbol" w:hint="default"/>
+      </w:rPr>
+    </w:lvl>
+    <w:lvl w:ilvl="7" w:tplc="041F0003" w:tentative="1">
+      <w:start w:val="1"/>
+      <w:numFmt w:val="bullet"/>
+      <w:lvlText w:val="o"/>
+      <w:lvlJc w:val="left"/>
+      <w:pPr>
+        <w:ind w:left="6480" w:hanging="360"/>
+      </w:pPr>
+      <w:rPr>
+        <w:rFonts w:ascii="Courier New" w:hAnsi="Courier New" w:cs="Courier New" w:hint="default"/>
+      </w:rPr>
+    </w:lvl>
+    <w:lvl w:ilvl="8" w:tplc="041F0005" w:tentative="1">
+      <w:start w:val="1"/>
+      <w:numFmt w:val="bullet"/>
+      <w:lvlText w:val=""/>
+      <w:lvlJc w:val="left"/>
+      <w:pPr>
+        <w:ind w:left="7200" w:hanging="360"/>
+      </w:pPr>
+      <w:rPr>
+        <w:rFonts w:ascii="Wingdings" w:hAnsi="Wingdings" w:hint="default"/>
+      </w:rPr>
+    </w:lvl>
+  </w:abstractNum>
+  <w:abstractNum w:abstractNumId="3">
+    <w:nsid w:val="4BDA32F0"/>
+    <w:multiLevelType w:val="hybridMultilevel"/>
+    <w:tmpl w:val="C2A02EC2"/>
+    <w:lvl w:ilvl="0" w:tplc="041F0001">
+      <w:start w:val="1"/>
+      <w:numFmt w:val="bullet"/>
+      <w:lvlText w:val=""/>
+      <w:lvlJc w:val="left"/>
+      <w:pPr>
+        <w:ind w:left="720" w:hanging="360"/>
+      </w:pPr>
+      <w:rPr>
+        <w:rFonts w:ascii="Symbol" w:hAnsi="Symbol" w:hint="default"/>
+      </w:rPr>
+    </w:lvl>
+    <w:lvl w:ilvl="1" w:tplc="041F0003" w:tentative="1">
+      <w:start w:val="1"/>
+      <w:numFmt w:val="bullet"/>
+      <w:lvlText w:val="o"/>
+      <w:lvlJc w:val="left"/>
+      <w:pPr>
+        <w:ind w:left="1440" w:hanging="360"/>
+      </w:pPr>
+      <w:rPr>
+        <w:rFonts w:ascii="Courier New" w:hAnsi="Courier New" w:cs="Courier New" w:hint="default"/>
+      </w:rPr>
+    </w:lvl>
+    <w:lvl w:ilvl="2" w:tplc="041F0005" w:tentative="1">
+      <w:start w:val="1"/>
+      <w:numFmt w:val="bullet"/>
+      <w:lvlText w:val=""/>
+      <w:lvlJc w:val="left"/>
+      <w:pPr>
+        <w:ind w:left="2160" w:hanging="360"/>
+      </w:pPr>
+      <w:rPr>
+        <w:rFonts w:ascii="Wingdings" w:hAnsi="Wingdings" w:hint="default"/>
+      </w:rPr>
+    </w:lvl>
+    <w:lvl w:ilvl="3" w:tplc="041F0001" w:tentative="1">
+      <w:start w:val="1"/>
+      <w:numFmt w:val="bullet"/>
+      <w:lvlText w:val=""/>
+      <w:lvlJc w:val="left"/>
+      <w:pPr>
+        <w:ind w:left="2880" w:hanging="360"/>
+      </w:pPr>
+      <w:rPr>
+        <w:rFonts w:ascii="Symbol" w:hAnsi="Symbol" w:hint="default"/>
+      </w:rPr>
+    </w:lvl>
+    <w:lvl w:ilvl="4" w:tplc="041F0003" w:tentative="1">
+      <w:start w:val="1"/>
+      <w:numFmt w:val="bullet"/>
+      <w:lvlText w:val="o"/>
+      <w:lvlJc w:val="left"/>
+      <w:pPr>
+        <w:ind w:left="3600" w:hanging="360"/>
+      </w:pPr>
+      <w:rPr>
+        <w:rFonts w:ascii="Courier New" w:hAnsi="Courier New" w:cs="Courier New" w:hint="default"/>
+      </w:rPr>
+    </w:lvl>
+    <w:lvl w:ilvl="5" w:tplc="041F0005" w:tentative="1">
+      <w:start w:val="1"/>
+      <w:numFmt w:val="bullet"/>
+      <w:lvlText w:val=""/>
+      <w:lvlJc w:val="left"/>
+      <w:pPr>
+        <w:ind w:left="4320" w:hanging="360"/>
+      </w:pPr>
+      <w:rPr>
+        <w:rFonts w:ascii="Wingdings" w:hAnsi="Wingdings" w:hint="default"/>
+      </w:rPr>
+    </w:lvl>
+    <w:lvl w:ilvl="6" w:tplc="041F0001" w:tentative="1">
+      <w:start w:val="1"/>
+      <w:numFmt w:val="bullet"/>
+      <w:lvlText w:val=""/>
+      <w:lvlJc w:val="left"/>
+      <w:pPr>
+        <w:ind w:left="5040" w:hanging="360"/>
+      </w:pPr>
+      <w:rPr>
+        <w:rFonts w:ascii="Symbol" w:hAnsi="Symbol" w:hint="default"/>
+      </w:rPr>
+    </w:lvl>
+    <w:lvl w:ilvl="7" w:tplc="041F0003" w:tentative="1">
+      <w:start w:val="1"/>
+      <w:numFmt w:val="bullet"/>
+      <w:lvlText w:val="o"/>
+      <w:lvlJc w:val="left"/>
+      <w:pPr>
+        <w:ind w:left="5760" w:hanging="360"/>
+      </w:pPr>
+      <w:rPr>
+        <w:rFonts w:ascii="Courier New" w:hAnsi="Courier New" w:cs="Courier New" w:hint="default"/>
+      </w:rPr>
+    </w:lvl>
+    <w:lvl w:ilvl="8" w:tplc="041F0005" w:tentative="1">
+      <w:start w:val="1"/>
+      <w:numFmt w:val="bullet"/>
+      <w:lvlText w:val=""/>
+      <w:lvlJc w:val="left"/>
+      <w:pPr>
+        <w:ind w:left="6480" w:hanging="360"/>
+      </w:pPr>
+      <w:rPr>
+        <w:rFonts w:ascii="Wingdings" w:hAnsi="Wingdings" w:hint="default"/>
+      </w:rPr>
+    </w:lvl>
+  </w:abstractNum>
+  <w:abstractNum w:abstractNumId="4">
+    <w:nsid w:val="73F96915"/>
+    <w:multiLevelType w:val="hybridMultilevel"/>
+    <w:tmpl w:val="4ACE12FC"/>
+    <w:lvl w:ilvl="0" w:tplc="041F000F">
+      <w:start w:val="1"/>
+      <w:numFmt w:val="decimal"/>
+      <w:lvlText w:val="%1."/>
+      <w:lvlJc w:val="left"/>
+      <w:pPr>
+        <w:ind w:left="720" w:hanging="360"/>
+      </w:pPr>
+    </w:lvl>
+    <w:lvl w:ilvl="1" w:tplc="041F0019" w:tentative="1">
+      <w:start w:val="1"/>
+      <w:numFmt w:val="lowerLetter"/>
+      <w:lvlText w:val="%2."/>
+      <w:lvlJc w:val="left"/>
+      <w:pPr>
+        <w:ind w:left="1440" w:hanging="360"/>
+      </w:pPr>
+    </w:lvl>
+    <w:lvl w:ilvl="2" w:tplc="041F001B" w:tentative="1">
+      <w:start w:val="1"/>
+      <w:numFmt w:val="lowerRoman"/>
+      <w:lvlText w:val="%3."/>
+      <w:lvlJc w:val="right"/>
+      <w:pPr>
+        <w:ind w:left="2160" w:hanging="180"/>
+      </w:pPr>
+    </w:lvl>
+    <w:lvl w:ilvl="3" w:tplc="041F000F" w:tentative="1">
+      <w:start w:val="1"/>
+      <w:numFmt w:val="decimal"/>
+      <w:lvlText w:val="%4."/>
+      <w:lvlJc w:val="left"/>
+      <w:pPr>
+        <w:ind w:left="2880" w:hanging="360"/>
+      </w:pPr>
+    </w:lvl>
+    <w:lvl w:ilvl="4" w:tplc="041F0019" w:tentative="1">
+      <w:start w:val="1"/>
+      <w:numFmt w:val="lowerLetter"/>
+      <w:lvlText w:val="%5."/>
+      <w:lvlJc w:val="left"/>
+      <w:pPr>
+        <w:ind w:left="3600" w:hanging="360"/>
+      </w:pPr>
+    </w:lvl>
+    <w:lvl w:ilvl="5" w:tplc="041F001B" w:tentative="1">
+      <w:start w:val="1"/>
+      <w:numFmt w:val="lowerRoman"/>
+      <w:lvlText w:val="%6."/>
+      <w:lvlJc w:val="right"/>
+      <w:pPr>
+        <w:ind w:left="4320" w:hanging="180"/>
+      </w:pPr>
+    </w:lvl>
+    <w:lvl w:ilvl="6" w:tplc="041F000F" w:tentative="1">
+      <w:start w:val="1"/>
+      <w:numFmt w:val="decimal"/>
+      <w:lvlText w:val="%7."/>
+      <w:lvlJc w:val="left"/>
+      <w:pPr>
+        <w:ind w:left="5040" w:hanging="360"/>
+      </w:pPr>
+    </w:lvl>
+    <w:lvl w:ilvl="7" w:tplc="041F0019" w:tentative="1">
+      <w:start w:val="1"/>
+      <w:numFmt w:val="lowerLetter"/>
+      <w:lvlText w:val="%8."/>
+      <w:lvlJc w:val="left"/>
+      <w:pPr>
+        <w:ind w:left="5760" w:hanging="360"/>
+      </w:pPr>
+    </w:lvl>
+    <w:lvl w:ilvl="8" w:tplc="041F001B" w:tentative="1">
+      <w:start w:val="1"/>
+      <w:numFmt w:val="lowerRoman"/>
+      <w:lvlText w:val="%9."/>
+      <w:lvlJc w:val="right"/>
+      <w:pPr>
+        <w:ind w:left="6480" w:hanging="180"/>
+      </w:pPr>
+    </w:lvl>
+  </w:abstractNum>
   <w:num w:numId="1">
     <w:abstractNumId w:val="0"/>
+  </w:num>
+  <w:num w:numId="2">
+    <w:abstractNumId w:val="3"/>
+  </w:num>
+  <w:num w:numId="3">
+    <w:abstractNumId w:val="4"/>
+  </w:num>
+  <w:num w:numId="4">
+    <w:abstractNumId w:val="1"/>
+  </w:num>
+  <w:num w:numId="5">
+    <w:abstractNumId w:val="2"/>
   </w:num>
 </w:numbering>
 </file>
@@ -3751,7 +5180,6 @@
   <w:style w:type="character" w:default="1" w:styleId="DefaultParagraphFont">
     <w:name w:val="Default Paragraph Font"/>
     <w:uiPriority w:val="1"/>
-    <w:semiHidden/>
     <w:unhideWhenUsed/>
   </w:style>
   <w:style w:type="table" w:default="1" w:styleId="TableNormal">
@@ -3900,6 +5328,18 @@
       <w:bCs/>
     </w:rPr>
   </w:style>
+  <w:style w:type="character" w:styleId="FollowedHyperlink">
+    <w:name w:val="FollowedHyperlink"/>
+    <w:basedOn w:val="DefaultParagraphFont"/>
+    <w:uiPriority w:val="99"/>
+    <w:semiHidden/>
+    <w:unhideWhenUsed/>
+    <w:rsid w:val="00307151"/>
+    <w:rPr>
+      <w:color w:val="954F72" w:themeColor="followedHyperlink"/>
+      <w:u w:val="single"/>
+    </w:rPr>
+  </w:style>
 </w:styles>
 </file>
 
@@ -4066,7 +5506,6 @@
   <w:style w:type="character" w:default="1" w:styleId="DefaultParagraphFont">
     <w:name w:val="Default Paragraph Font"/>
     <w:uiPriority w:val="1"/>
-    <w:semiHidden/>
     <w:unhideWhenUsed/>
   </w:style>
   <w:style w:type="table" w:default="1" w:styleId="TableNormal">
@@ -4213,6 +5652,18 @@
     <w:rPr>
       <w:b/>
       <w:bCs/>
+    </w:rPr>
+  </w:style>
+  <w:style w:type="character" w:styleId="FollowedHyperlink">
+    <w:name w:val="FollowedHyperlink"/>
+    <w:basedOn w:val="DefaultParagraphFont"/>
+    <w:uiPriority w:val="99"/>
+    <w:semiHidden/>
+    <w:unhideWhenUsed/>
+    <w:rsid w:val="00307151"/>
+    <w:rPr>
+      <w:color w:val="954F72" w:themeColor="followedHyperlink"/>
+      <w:u w:val="single"/>
     </w:rPr>
   </w:style>
 </w:styles>

</xml_diff>

<commit_message>
I made some editing and i added caption to figure.
</commit_message>
<xml_diff>
--- a/Report_new/Report.docx
+++ b/Report_new/Report.docx
@@ -1,6 +1,6 @@
 
 <file path=word/document.xml><?xml version="1.0" encoding="utf-8"?>
-<w:document xmlns:wpc="http://schemas.microsoft.com/office/word/2010/wordprocessingCanvas" xmlns:mc="http://schemas.openxmlformats.org/markup-compatibility/2006" xmlns:o="urn:schemas-microsoft-com:office:office" xmlns:r="http://schemas.openxmlformats.org/officeDocument/2006/relationships" xmlns:m="http://schemas.openxmlformats.org/officeDocument/2006/math" xmlns:v="urn:schemas-microsoft-com:vml" xmlns:wp14="http://schemas.microsoft.com/office/word/2010/wordprocessingDrawing" xmlns:wp="http://schemas.openxmlformats.org/drawingml/2006/wordprocessingDrawing" xmlns:w10="urn:schemas-microsoft-com:office:word" xmlns:w="http://schemas.openxmlformats.org/wordprocessingml/2006/main" xmlns:w14="http://schemas.microsoft.com/office/word/2010/wordml" xmlns:wpg="http://schemas.microsoft.com/office/word/2010/wordprocessingGroup" xmlns:wpi="http://schemas.microsoft.com/office/word/2010/wordprocessingInk" xmlns:wne="http://schemas.microsoft.com/office/word/2006/wordml" xmlns:wps="http://schemas.microsoft.com/office/word/2010/wordprocessingShape" mc:Ignorable="w14 wp14">
+<w:document xmlns:wpc="http://schemas.microsoft.com/office/word/2010/wordprocessingCanvas" xmlns:cx="http://schemas.microsoft.com/office/drawing/2014/chartex" xmlns:cx1="http://schemas.microsoft.com/office/drawing/2015/9/8/chartex" xmlns:cx2="http://schemas.microsoft.com/office/drawing/2015/10/21/chartex" xmlns:cx3="http://schemas.microsoft.com/office/drawing/2016/5/9/chartex" xmlns:cx4="http://schemas.microsoft.com/office/drawing/2016/5/10/chartex" xmlns:cx5="http://schemas.microsoft.com/office/drawing/2016/5/11/chartex" xmlns:cx6="http://schemas.microsoft.com/office/drawing/2016/5/12/chartex" xmlns:cx7="http://schemas.microsoft.com/office/drawing/2016/5/13/chartex" xmlns:cx8="http://schemas.microsoft.com/office/drawing/2016/5/14/chartex" xmlns:mc="http://schemas.openxmlformats.org/markup-compatibility/2006" xmlns:aink="http://schemas.microsoft.com/office/drawing/2016/ink" xmlns:am3d="http://schemas.microsoft.com/office/drawing/2017/model3d" xmlns:o="urn:schemas-microsoft-com:office:office" xmlns:r="http://schemas.openxmlformats.org/officeDocument/2006/relationships" xmlns:m="http://schemas.openxmlformats.org/officeDocument/2006/math" xmlns:v="urn:schemas-microsoft-com:vml" xmlns:wp14="http://schemas.microsoft.com/office/word/2010/wordprocessingDrawing" xmlns:wp="http://schemas.openxmlformats.org/drawingml/2006/wordprocessingDrawing" xmlns:w10="urn:schemas-microsoft-com:office:word" xmlns:w="http://schemas.openxmlformats.org/wordprocessingml/2006/main" xmlns:w14="http://schemas.microsoft.com/office/word/2010/wordml" xmlns:w15="http://schemas.microsoft.com/office/word/2012/wordml" xmlns:w16cid="http://schemas.microsoft.com/office/word/2016/wordml/cid" xmlns:w16se="http://schemas.microsoft.com/office/word/2015/wordml/symex" xmlns:wpg="http://schemas.microsoft.com/office/word/2010/wordprocessingGroup" xmlns:wpi="http://schemas.microsoft.com/office/word/2010/wordprocessingInk" xmlns:wne="http://schemas.microsoft.com/office/word/2006/wordml" xmlns:wps="http://schemas.microsoft.com/office/word/2010/wordprocessingShape" mc:Ignorable="w14 w15 w16se w16cid wp14">
   <w:body>
     <w:p>
       <w:pPr>
@@ -113,7 +113,7 @@
                     </pic:cNvPicPr>
                   </pic:nvPicPr>
                   <pic:blipFill>
-                    <a:blip r:embed="rId6">
+                    <a:blip r:embed="rId5">
                       <a:extLst>
                         <a:ext uri="{28A0092B-C50C-407E-A947-70E740481C1C}">
                           <a14:useLocalDpi xmlns:a14="http://schemas.microsoft.com/office/drawing/2010/main" val="0"/>
@@ -468,7 +468,265 @@
           <w:szCs w:val="26"/>
           <w:lang w:val="en-US"/>
         </w:rPr>
-        <w:t xml:space="preserve"> In this part, we try different step sizes for single phase rectifier and we observed that they different from each other</w:t>
+        <w:t xml:space="preserve"> </w:t>
+      </w:r>
+      <w:r>
+        <w:rPr>
+          <w:sz w:val="24"/>
+          <w:szCs w:val="24"/>
+          <w:lang w:val="en-US"/>
+        </w:rPr>
+        <w:t>In this part, we try different step sizes for single phase rectifier and we observed that they different from each other</w:t>
+      </w:r>
+      <w:r>
+        <w:rPr>
+          <w:sz w:val="24"/>
+          <w:szCs w:val="24"/>
+          <w:lang w:val="en-US"/>
+        </w:rPr>
+        <w:t>. We performed our simulations with discrete</w:t>
+      </w:r>
+      <w:r>
+        <w:rPr>
+          <w:sz w:val="24"/>
+          <w:szCs w:val="24"/>
+          <w:lang w:val="en-US"/>
+        </w:rPr>
+        <w:t xml:space="preserve"> </w:t>
+      </w:r>
+      <w:r>
+        <w:rPr>
+          <w:sz w:val="24"/>
+          <w:szCs w:val="24"/>
+          <w:lang w:val="en-US"/>
+        </w:rPr>
+        <w:t xml:space="preserve">time and constant step duration. Performing the simulation might be longer or shorter than the duration of time step </w:t>
+      </w:r>
+      <w:r>
+        <w:rPr>
+          <w:sz w:val="24"/>
+          <w:szCs w:val="24"/>
+          <w:lang w:val="en-US"/>
+        </w:rPr>
+        <w:t>since computer is</w:t>
+      </w:r>
+      <w:r>
+        <w:rPr>
+          <w:sz w:val="24"/>
+          <w:szCs w:val="24"/>
+          <w:lang w:val="en-US"/>
+        </w:rPr>
+        <w:t xml:space="preserve"> also</w:t>
+      </w:r>
+      <w:r>
+        <w:rPr>
+          <w:sz w:val="24"/>
+          <w:szCs w:val="24"/>
+          <w:lang w:val="en-US"/>
+        </w:rPr>
+        <w:t xml:space="preserve"> working discrete domain. Due to that, </w:t>
+      </w:r>
+      <w:r>
+        <w:rPr>
+          <w:sz w:val="24"/>
+          <w:szCs w:val="24"/>
+          <w:lang w:val="en-US"/>
+        </w:rPr>
+        <w:t>computer takes</w:t>
+      </w:r>
+      <w:r>
+        <w:rPr>
+          <w:sz w:val="24"/>
+          <w:szCs w:val="24"/>
+          <w:lang w:val="en-US"/>
+        </w:rPr>
+        <w:t xml:space="preserve"> data with respect to step size. </w:t>
+      </w:r>
+      <w:r>
+        <w:rPr>
+          <w:sz w:val="24"/>
+          <w:szCs w:val="24"/>
+          <w:lang w:val="en-US"/>
+        </w:rPr>
+        <w:t xml:space="preserve"> </w:t>
+      </w:r>
+      <w:r>
+        <w:rPr>
+          <w:sz w:val="24"/>
+          <w:szCs w:val="24"/>
+          <w:lang w:val="en-US"/>
+        </w:rPr>
+        <w:t xml:space="preserve">When step size is small like 1.5 </w:t>
+      </w:r>
+      <w:proofErr w:type="spellStart"/>
+      <w:r>
+        <w:rPr>
+          <w:sz w:val="24"/>
+          <w:szCs w:val="24"/>
+          <w:lang w:val="en-US"/>
+        </w:rPr>
+        <w:t>msec</w:t>
+      </w:r>
+      <w:proofErr w:type="spellEnd"/>
+      <w:r>
+        <w:rPr>
+          <w:sz w:val="24"/>
+          <w:szCs w:val="24"/>
+          <w:lang w:val="en-US"/>
+        </w:rPr>
+        <w:t xml:space="preserve"> in figure 1</w:t>
+      </w:r>
+      <w:r>
+        <w:rPr>
+          <w:sz w:val="24"/>
+          <w:szCs w:val="24"/>
+          <w:lang w:val="en-US"/>
+        </w:rPr>
+        <w:t xml:space="preserve">, we did not observe waveform </w:t>
+      </w:r>
+      <w:r>
+        <w:rPr>
+          <w:sz w:val="24"/>
+          <w:szCs w:val="24"/>
+          <w:lang w:val="en-US"/>
+        </w:rPr>
+        <w:t xml:space="preserve">clearly </w:t>
+      </w:r>
+      <w:r>
+        <w:rPr>
+          <w:sz w:val="24"/>
+          <w:szCs w:val="24"/>
+          <w:lang w:val="en-US"/>
+        </w:rPr>
+        <w:t>since computer take less data and some point is missed</w:t>
+      </w:r>
+      <w:r>
+        <w:rPr>
+          <w:sz w:val="24"/>
+          <w:szCs w:val="24"/>
+          <w:lang w:val="en-US"/>
+        </w:rPr>
+        <w:t>.</w:t>
+      </w:r>
+      <w:r>
+        <w:rPr>
+          <w:sz w:val="24"/>
+          <w:szCs w:val="24"/>
+          <w:lang w:val="en-US"/>
+        </w:rPr>
+        <w:t xml:space="preserve"> </w:t>
+      </w:r>
+      <w:r>
+        <w:rPr>
+          <w:sz w:val="24"/>
+          <w:szCs w:val="24"/>
+          <w:lang w:val="en-US"/>
+        </w:rPr>
+        <w:t>I</w:t>
+      </w:r>
+      <w:r>
+        <w:rPr>
+          <w:sz w:val="24"/>
+          <w:szCs w:val="24"/>
+          <w:lang w:val="en-US"/>
+        </w:rPr>
+        <w:t xml:space="preserve">n other </w:t>
+      </w:r>
+      <w:r>
+        <w:rPr>
+          <w:sz w:val="24"/>
+          <w:szCs w:val="24"/>
+          <w:lang w:val="en-US"/>
+        </w:rPr>
+        <w:t>words,</w:t>
+      </w:r>
+      <w:r>
+        <w:rPr>
+          <w:sz w:val="24"/>
+          <w:szCs w:val="24"/>
+          <w:lang w:val="en-US"/>
+        </w:rPr>
+        <w:t xml:space="preserve"> computer needed more time to perform the simulation than time step</w:t>
+      </w:r>
+      <w:r>
+        <w:rPr>
+          <w:sz w:val="24"/>
+          <w:szCs w:val="24"/>
+          <w:lang w:val="en-US"/>
+        </w:rPr>
+        <w:t xml:space="preserve">. When we increase step size, computer take </w:t>
+      </w:r>
+      <w:r>
+        <w:rPr>
+          <w:sz w:val="24"/>
+          <w:szCs w:val="24"/>
+          <w:lang w:val="en-US"/>
+        </w:rPr>
+        <w:t>more data at unit time and missed point decrease. Because of that, we observe waveform clearly</w:t>
+      </w:r>
+      <w:r>
+        <w:rPr>
+          <w:sz w:val="24"/>
+          <w:szCs w:val="24"/>
+          <w:lang w:val="en-US"/>
+        </w:rPr>
+        <w:t xml:space="preserve"> in figure 2 and 3</w:t>
+      </w:r>
+      <w:r>
+        <w:rPr>
+          <w:sz w:val="24"/>
+          <w:szCs w:val="24"/>
+          <w:lang w:val="en-US"/>
+        </w:rPr>
+        <w:t>.</w:t>
+      </w:r>
+      <w:r>
+        <w:rPr>
+          <w:sz w:val="24"/>
+          <w:szCs w:val="24"/>
+          <w:lang w:val="en-US"/>
+        </w:rPr>
+        <w:t xml:space="preserve"> </w:t>
+      </w:r>
+      <w:r>
+        <w:rPr>
+          <w:sz w:val="24"/>
+          <w:szCs w:val="24"/>
+          <w:lang w:val="en-US"/>
+        </w:rPr>
+        <w:t xml:space="preserve">For computer, step </w:t>
+      </w:r>
+      <w:r>
+        <w:rPr>
+          <w:sz w:val="24"/>
+          <w:szCs w:val="24"/>
+          <w:lang w:val="en-US"/>
+        </w:rPr>
+        <w:t xml:space="preserve">duration </w:t>
+      </w:r>
+      <w:r>
+        <w:rPr>
+          <w:sz w:val="24"/>
+          <w:szCs w:val="24"/>
+          <w:lang w:val="en-US"/>
+        </w:rPr>
+        <w:t>is very important to interpret waveforms correctly.</w:t>
+      </w:r>
+      <w:r>
+        <w:rPr>
+          <w:sz w:val="24"/>
+          <w:szCs w:val="24"/>
+          <w:lang w:val="en-US"/>
+        </w:rPr>
+        <w:t xml:space="preserve"> </w:t>
+      </w:r>
+      <w:r>
+        <w:rPr>
+          <w:sz w:val="24"/>
+          <w:szCs w:val="24"/>
+          <w:lang w:val="en-US"/>
+        </w:rPr>
+        <w:t>On the other in some cases decreasing the time step increases the simulation time. Hence it is important to perform the simulation in correct time step.</w:t>
       </w:r>
       <w:r>
         <w:rPr>
@@ -476,185 +734,7 @@
           <w:szCs w:val="26"/>
           <w:lang w:val="en-US"/>
         </w:rPr>
-        <w:t>. We performed our simulations with discrete</w:t>
-      </w:r>
-      <w:r>
-        <w:rPr>
-          <w:sz w:val="26"/>
-          <w:szCs w:val="26"/>
-          <w:lang w:val="en-US"/>
-        </w:rPr>
         <w:t xml:space="preserve"> </w:t>
-      </w:r>
-      <w:r>
-        <w:rPr>
-          <w:sz w:val="26"/>
-          <w:szCs w:val="26"/>
-          <w:lang w:val="en-US"/>
-        </w:rPr>
-        <w:t xml:space="preserve">time and constant step duration. Performing the simulation might be longer or shorter than the duration of time step </w:t>
-      </w:r>
-      <w:r>
-        <w:rPr>
-          <w:sz w:val="26"/>
-          <w:szCs w:val="26"/>
-          <w:lang w:val="en-US"/>
-        </w:rPr>
-        <w:t>since computer is</w:t>
-      </w:r>
-      <w:r>
-        <w:rPr>
-          <w:sz w:val="26"/>
-          <w:szCs w:val="26"/>
-          <w:lang w:val="en-US"/>
-        </w:rPr>
-        <w:t xml:space="preserve"> also</w:t>
-      </w:r>
-      <w:r>
-        <w:rPr>
-          <w:sz w:val="26"/>
-          <w:szCs w:val="26"/>
-          <w:lang w:val="en-US"/>
-        </w:rPr>
-        <w:t xml:space="preserve"> working discrete domain. Due to that, </w:t>
-      </w:r>
-      <w:r>
-        <w:rPr>
-          <w:sz w:val="26"/>
-          <w:szCs w:val="26"/>
-          <w:lang w:val="en-US"/>
-        </w:rPr>
-        <w:t>computer takes</w:t>
-      </w:r>
-      <w:r>
-        <w:rPr>
-          <w:sz w:val="26"/>
-          <w:szCs w:val="26"/>
-          <w:lang w:val="en-US"/>
-        </w:rPr>
-        <w:t xml:space="preserve"> data with respect to step size. </w:t>
-      </w:r>
-      <w:r>
-        <w:rPr>
-          <w:sz w:val="26"/>
-          <w:szCs w:val="26"/>
-          <w:lang w:val="en-US"/>
-        </w:rPr>
-        <w:t xml:space="preserve"> </w:t>
-      </w:r>
-      <w:r>
-        <w:rPr>
-          <w:sz w:val="26"/>
-          <w:szCs w:val="26"/>
-          <w:lang w:val="en-US"/>
-        </w:rPr>
-        <w:t xml:space="preserve">When step size is small like 1.5 </w:t>
-      </w:r>
-      <w:proofErr w:type="spellStart"/>
-      <w:r>
-        <w:rPr>
-          <w:sz w:val="26"/>
-          <w:szCs w:val="26"/>
-          <w:lang w:val="en-US"/>
-        </w:rPr>
-        <w:t>msec</w:t>
-      </w:r>
-      <w:proofErr w:type="spellEnd"/>
-      <w:r>
-        <w:rPr>
-          <w:sz w:val="26"/>
-          <w:szCs w:val="26"/>
-          <w:lang w:val="en-US"/>
-        </w:rPr>
-        <w:t xml:space="preserve">, we did not observe waveform </w:t>
-      </w:r>
-      <w:r>
-        <w:rPr>
-          <w:sz w:val="26"/>
-          <w:szCs w:val="26"/>
-          <w:lang w:val="en-US"/>
-        </w:rPr>
-        <w:t xml:space="preserve">clearly </w:t>
-      </w:r>
-      <w:r>
-        <w:rPr>
-          <w:sz w:val="26"/>
-          <w:szCs w:val="26"/>
-          <w:lang w:val="en-US"/>
-        </w:rPr>
-        <w:t>since computer take less data and some point is missed</w:t>
-      </w:r>
-      <w:r>
-        <w:rPr>
-          <w:sz w:val="26"/>
-          <w:szCs w:val="26"/>
-          <w:lang w:val="en-US"/>
-        </w:rPr>
-        <w:t xml:space="preserve"> in other words computer needed more time to perform the simulation than time step</w:t>
-      </w:r>
-      <w:r>
-        <w:rPr>
-          <w:sz w:val="26"/>
-          <w:szCs w:val="26"/>
-          <w:lang w:val="en-US"/>
-        </w:rPr>
-        <w:t xml:space="preserve">. When we increase step size, computer take </w:t>
-      </w:r>
-      <w:r>
-        <w:rPr>
-          <w:sz w:val="26"/>
-          <w:szCs w:val="26"/>
-          <w:lang w:val="en-US"/>
-        </w:rPr>
-        <w:t>more data at unit time and missed point decrease. Because of that, we observe waveform clearly.</w:t>
-      </w:r>
-      <w:r>
-        <w:rPr>
-          <w:sz w:val="26"/>
-          <w:szCs w:val="26"/>
-          <w:lang w:val="en-US"/>
-        </w:rPr>
-        <w:t xml:space="preserve"> </w:t>
-      </w:r>
-      <w:r>
-        <w:rPr>
-          <w:sz w:val="26"/>
-          <w:szCs w:val="26"/>
-          <w:lang w:val="en-US"/>
-        </w:rPr>
-        <w:t xml:space="preserve">For computer, step </w:t>
-      </w:r>
-      <w:r>
-        <w:rPr>
-          <w:sz w:val="26"/>
-          <w:szCs w:val="26"/>
-          <w:lang w:val="en-US"/>
-        </w:rPr>
-        <w:t xml:space="preserve">duration </w:t>
-      </w:r>
-      <w:r>
-        <w:rPr>
-          <w:sz w:val="26"/>
-          <w:szCs w:val="26"/>
-          <w:lang w:val="en-US"/>
-        </w:rPr>
-        <w:t>is very important to interpret waveforms correctly.</w:t>
-      </w:r>
-      <w:r>
-        <w:rPr>
-          <w:sz w:val="26"/>
-          <w:szCs w:val="26"/>
-          <w:lang w:val="en-US"/>
-        </w:rPr>
-        <w:t xml:space="preserve"> </w:t>
-      </w:r>
-      <w:r>
-        <w:rPr>
-          <w:sz w:val="26"/>
-          <w:szCs w:val="26"/>
-          <w:lang w:val="en-US"/>
-        </w:rPr>
-        <w:t xml:space="preserve">On the other in some cases decreasing the time step increases the simulation time. Hence it is important to perform the simulation in correct time step. </w:t>
       </w:r>
     </w:p>
     <w:p>
@@ -684,7 +764,7 @@
                     </pic:cNvPicPr>
                   </pic:nvPicPr>
                   <pic:blipFill>
-                    <a:blip r:embed="rId7">
+                    <a:blip r:embed="rId6">
                       <a:extLst>
                         <a:ext uri="{28A0092B-C50C-407E-A947-70E740481C1C}">
                           <a14:useLocalDpi xmlns:a14="http://schemas.microsoft.com/office/drawing/2010/main" val="0"/>
@@ -718,7 +798,7 @@
     </w:p>
     <w:p>
       <w:pPr>
-        <w:pStyle w:val="Caption"/>
+        <w:pStyle w:val="ResimYazs"/>
         <w:rPr>
           <w:sz w:val="24"/>
           <w:szCs w:val="24"/>
@@ -794,7 +874,7 @@
                     </pic:cNvPicPr>
                   </pic:nvPicPr>
                   <pic:blipFill>
-                    <a:blip r:embed="rId8">
+                    <a:blip r:embed="rId7">
                       <a:extLst>
                         <a:ext uri="{28A0092B-C50C-407E-A947-70E740481C1C}">
                           <a14:useLocalDpi xmlns:a14="http://schemas.microsoft.com/office/drawing/2010/main" val="0"/>
@@ -828,7 +908,7 @@
     </w:p>
     <w:p>
       <w:pPr>
-        <w:pStyle w:val="Caption"/>
+        <w:pStyle w:val="ResimYazs"/>
         <w:rPr>
           <w:sz w:val="24"/>
           <w:szCs w:val="24"/>
@@ -888,8 +968,8 @@
         </w:rPr>
         <w:lastRenderedPageBreak/>
         <w:drawing>
-          <wp:inline distT="0" distB="0" distL="0" distR="0" wp14:anchorId="1F00CB40" wp14:editId="0B8BC0DA">
-            <wp:extent cx="3337023" cy="2514600"/>
+          <wp:inline distT="0" distB="0" distL="0" distR="0" wp14:anchorId="1F00CB40" wp14:editId="505DDADF">
+            <wp:extent cx="3753134" cy="2828159"/>
             <wp:effectExtent l="0" t="0" r="0" b="0"/>
             <wp:docPr id="5" name="Resim 5"/>
             <wp:cNvGraphicFramePr>
@@ -905,7 +985,7 @@
                     </pic:cNvPicPr>
                   </pic:nvPicPr>
                   <pic:blipFill>
-                    <a:blip r:embed="rId9">
+                    <a:blip r:embed="rId8">
                       <a:extLst>
                         <a:ext uri="{28A0092B-C50C-407E-A947-70E740481C1C}">
                           <a14:useLocalDpi xmlns:a14="http://schemas.microsoft.com/office/drawing/2010/main" val="0"/>
@@ -920,7 +1000,7 @@
                   <pic:spPr bwMode="auto">
                     <a:xfrm>
                       <a:off x="0" y="0"/>
-                      <a:ext cx="3360130" cy="2532012"/>
+                      <a:ext cx="3788049" cy="2854469"/>
                     </a:xfrm>
                     <a:prstGeom prst="rect">
                       <a:avLst/>
@@ -939,7 +1019,7 @@
     </w:p>
     <w:p>
       <w:pPr>
-        <w:pStyle w:val="Caption"/>
+        <w:pStyle w:val="ResimYazs"/>
         <w:rPr>
           <w:sz w:val="24"/>
           <w:szCs w:val="24"/>
@@ -1060,9 +1140,9 @@
           <w:lang w:val="tr-TR" w:eastAsia="tr-TR"/>
         </w:rPr>
         <w:drawing>
-          <wp:inline distT="0" distB="0" distL="0" distR="0" wp14:anchorId="3F6B5FC9" wp14:editId="6F846929">
-            <wp:extent cx="5943600" cy="2714625"/>
-            <wp:effectExtent l="0" t="0" r="0" b="9525"/>
+          <wp:inline distT="0" distB="0" distL="0" distR="0" wp14:anchorId="3F6B5FC9" wp14:editId="3DA205A0">
+            <wp:extent cx="4243161" cy="1937983"/>
+            <wp:effectExtent l="0" t="0" r="5080" b="5715"/>
             <wp:docPr id="8" name="Resim 8"/>
             <wp:cNvGraphicFramePr>
               <a:graphicFrameLocks xmlns:a="http://schemas.openxmlformats.org/drawingml/2006/main" noChangeAspect="1"/>
@@ -1077,7 +1157,7 @@
                     </pic:cNvPicPr>
                   </pic:nvPicPr>
                   <pic:blipFill>
-                    <a:blip r:embed="rId10">
+                    <a:blip r:embed="rId9" cstate="print">
                       <a:extLst>
                         <a:ext uri="{28A0092B-C50C-407E-A947-70E740481C1C}">
                           <a14:useLocalDpi xmlns:a14="http://schemas.microsoft.com/office/drawing/2010/main" val="0"/>
@@ -1092,7 +1172,7 @@
                   <pic:spPr bwMode="auto">
                     <a:xfrm>
                       <a:off x="0" y="0"/>
-                      <a:ext cx="5943600" cy="2714625"/>
+                      <a:ext cx="4273457" cy="1951820"/>
                     </a:xfrm>
                     <a:prstGeom prst="rect">
                       <a:avLst/>
@@ -1111,7 +1191,7 @@
     </w:p>
     <w:p>
       <w:pPr>
-        <w:pStyle w:val="Caption"/>
+        <w:pStyle w:val="ResimYazs"/>
       </w:pPr>
       <w:r>
         <w:t xml:space="preserve">Figure </w:t>
@@ -1159,11 +1239,10 @@
           <w:noProof/>
           <w:lang w:val="tr-TR" w:eastAsia="tr-TR"/>
         </w:rPr>
-        <w:lastRenderedPageBreak/>
         <w:drawing>
-          <wp:inline distT="0" distB="0" distL="0" distR="0" wp14:anchorId="687E6608" wp14:editId="0614DC69">
-            <wp:extent cx="5943600" cy="2708275"/>
-            <wp:effectExtent l="0" t="0" r="0" b="0"/>
+          <wp:inline distT="0" distB="0" distL="0" distR="0" wp14:anchorId="687E6608" wp14:editId="0CE57A38">
+            <wp:extent cx="4217158" cy="1921600"/>
+            <wp:effectExtent l="0" t="0" r="0" b="2540"/>
             <wp:docPr id="9" name="Resim 9"/>
             <wp:cNvGraphicFramePr>
               <a:graphicFrameLocks xmlns:a="http://schemas.openxmlformats.org/drawingml/2006/main" noChangeAspect="1"/>
@@ -1178,7 +1257,7 @@
                     </pic:cNvPicPr>
                   </pic:nvPicPr>
                   <pic:blipFill>
-                    <a:blip r:embed="rId11">
+                    <a:blip r:embed="rId10" cstate="print">
                       <a:extLst>
                         <a:ext uri="{28A0092B-C50C-407E-A947-70E740481C1C}">
                           <a14:useLocalDpi xmlns:a14="http://schemas.microsoft.com/office/drawing/2010/main" val="0"/>
@@ -1193,7 +1272,7 @@
                   <pic:spPr bwMode="auto">
                     <a:xfrm>
                       <a:off x="0" y="0"/>
-                      <a:ext cx="5943600" cy="2708275"/>
+                      <a:ext cx="4251310" cy="1937162"/>
                     </a:xfrm>
                     <a:prstGeom prst="rect">
                       <a:avLst/>
@@ -1212,7 +1291,7 @@
     </w:p>
     <w:p>
       <w:pPr>
-        <w:pStyle w:val="Caption"/>
+        <w:pStyle w:val="ResimYazs"/>
       </w:pPr>
       <w:r>
         <w:t xml:space="preserve">Figure </w:t>
@@ -1265,9 +1344,10 @@
           <w:noProof/>
           <w:lang w:val="tr-TR" w:eastAsia="tr-TR"/>
         </w:rPr>
+        <w:lastRenderedPageBreak/>
         <w:drawing>
-          <wp:inline distT="0" distB="0" distL="0" distR="0" wp14:anchorId="2D4EA785" wp14:editId="16BAE4A8">
-            <wp:extent cx="5943600" cy="2729230"/>
+          <wp:inline distT="0" distB="0" distL="0" distR="0" wp14:anchorId="2D4EA785" wp14:editId="62DD5D2A">
+            <wp:extent cx="4293829" cy="1971675"/>
             <wp:effectExtent l="0" t="0" r="0" b="0"/>
             <wp:docPr id="10" name="Resim 10"/>
             <wp:cNvGraphicFramePr>
@@ -1283,7 +1363,7 @@
                     </pic:cNvPicPr>
                   </pic:nvPicPr>
                   <pic:blipFill>
-                    <a:blip r:embed="rId12">
+                    <a:blip r:embed="rId11" cstate="print">
                       <a:extLst>
                         <a:ext uri="{28A0092B-C50C-407E-A947-70E740481C1C}">
                           <a14:useLocalDpi xmlns:a14="http://schemas.microsoft.com/office/drawing/2010/main" val="0"/>
@@ -1298,7 +1378,7 @@
                   <pic:spPr bwMode="auto">
                     <a:xfrm>
                       <a:off x="0" y="0"/>
-                      <a:ext cx="5943600" cy="2729230"/>
+                      <a:ext cx="4303345" cy="1976045"/>
                     </a:xfrm>
                     <a:prstGeom prst="rect">
                       <a:avLst/>
@@ -1317,7 +1397,7 @@
     </w:p>
     <w:p>
       <w:pPr>
-        <w:pStyle w:val="Caption"/>
+        <w:pStyle w:val="ResimYazs"/>
       </w:pPr>
       <w:r>
         <w:t xml:space="preserve">Figure </w:t>
@@ -1357,19 +1437,64 @@
       </w:r>
     </w:p>
     <w:p>
-      <w:r>
+      <w:pPr>
+        <w:rPr>
+          <w:sz w:val="24"/>
+          <w:szCs w:val="24"/>
+        </w:rPr>
+      </w:pPr>
+      <w:r>
+        <w:rPr>
+          <w:sz w:val="24"/>
+          <w:szCs w:val="24"/>
+        </w:rPr>
         <w:t>Output waveforms of three simulation results are above picture. In those pictures, we see that output waveform does not change with adding inductor. Because of that, average voltage also does not change and average value is almost 207 V. However, THD of line current changes with inductor values. When there is only resistor and no inductive element, THD is zero since resistor does not any harmonic effect to circuit. When there is an inductive, THD increases with its value</w:t>
       </w:r>
       <w:r>
+        <w:rPr>
+          <w:sz w:val="24"/>
+          <w:szCs w:val="24"/>
+        </w:rPr>
         <w:t>.</w:t>
       </w:r>
       <w:r>
+        <w:rPr>
+          <w:sz w:val="24"/>
+          <w:szCs w:val="24"/>
+        </w:rPr>
         <w:t xml:space="preserve"> </w:t>
       </w:r>
     </w:p>
+    <w:p>
+      <w:pPr>
+        <w:rPr>
+          <w:sz w:val="24"/>
+          <w:szCs w:val="24"/>
+        </w:rPr>
+      </w:pPr>
+      <w:r>
+        <w:rPr>
+          <w:sz w:val="24"/>
+          <w:szCs w:val="24"/>
+        </w:rPr>
+        <w:t xml:space="preserve">In this part, we understood that output voltage </w:t>
+      </w:r>
+      <w:r>
+        <w:rPr>
+          <w:sz w:val="24"/>
+          <w:szCs w:val="24"/>
+        </w:rPr>
+        <w:t>does</w:t>
+      </w:r>
+      <w:r>
+        <w:rPr>
+          <w:sz w:val="24"/>
+          <w:szCs w:val="24"/>
+        </w:rPr>
+        <w:t xml:space="preserve"> not depend on load of bridge. </w:t>
+      </w:r>
+    </w:p>
     <w:p/>
-    <w:p/>
-    <w:p/>
     <w:p>
       <w:pPr>
         <w:rPr>
@@ -1385,19 +1510,8 @@
           <w:szCs w:val="24"/>
           <w:lang w:val="en-US"/>
         </w:rPr>
-        <w:t>Part 2</w:t>
-      </w:r>
-      <w:proofErr w:type="gramStart"/>
-      <w:r>
-        <w:rPr>
-          <w:b/>
-          <w:sz w:val="24"/>
-          <w:szCs w:val="24"/>
-          <w:lang w:val="en-US"/>
-        </w:rPr>
-        <w:t>-)</w:t>
-      </w:r>
-      <w:proofErr w:type="gramEnd"/>
+        <w:t>Part 2-)</w:t>
+      </w:r>
       <w:r>
         <w:rPr>
           <w:sz w:val="24"/>
@@ -1431,7 +1545,6 @@
           <w:szCs w:val="24"/>
           <w:lang w:val="tr-TR" w:eastAsia="tr-TR"/>
         </w:rPr>
-        <w:lastRenderedPageBreak/>
         <w:drawing>
           <wp:inline distT="0" distB="0" distL="0" distR="0" wp14:anchorId="22521A8C" wp14:editId="1245AFAC">
             <wp:extent cx="5372100" cy="2657475"/>
@@ -1450,7 +1563,7 @@
                     </pic:cNvPicPr>
                   </pic:nvPicPr>
                   <pic:blipFill>
-                    <a:blip r:embed="rId13">
+                    <a:blip r:embed="rId12">
                       <a:extLst>
                         <a:ext uri="{28A0092B-C50C-407E-A947-70E740481C1C}">
                           <a14:useLocalDpi xmlns:a14="http://schemas.microsoft.com/office/drawing/2010/main" val="0"/>
@@ -1486,7 +1599,7 @@
       <w:pPr>
         <w:jc w:val="center"/>
         <w:rPr>
-          <w:rStyle w:val="Strong"/>
+          <w:rStyle w:val="Gl"/>
         </w:rPr>
       </w:pPr>
       <w:r>
@@ -1517,7 +1630,7 @@
     </w:p>
     <w:p>
       <w:pPr>
-        <w:pStyle w:val="ListParagraph"/>
+        <w:pStyle w:val="ListeParagraf"/>
         <w:numPr>
           <w:ilvl w:val="0"/>
           <w:numId w:val="1"/>
@@ -1555,7 +1668,7 @@
     </w:p>
     <w:p>
       <w:pPr>
-        <w:pStyle w:val="ListParagraph"/>
+        <w:pStyle w:val="ListeParagraf"/>
         <w:numPr>
           <w:ilvl w:val="0"/>
           <w:numId w:val="1"/>
@@ -1574,10 +1687,10 @@
         </w:rPr>
         <w:t xml:space="preserve">Product link:  </w:t>
       </w:r>
-      <w:hyperlink r:id="rId14" w:history="1">
+      <w:hyperlink r:id="rId13" w:history="1">
         <w:r>
           <w:rPr>
-            <w:rStyle w:val="Hyperlink"/>
+            <w:rStyle w:val="Kpr"/>
             <w:sz w:val="24"/>
             <w:szCs w:val="24"/>
             <w:lang w:val="en-US"/>
@@ -1588,17 +1701,17 @@
     </w:p>
     <w:p>
       <w:pPr>
-        <w:pStyle w:val="ListParagraph"/>
-        <w:rPr>
-          <w:sz w:val="24"/>
-          <w:szCs w:val="24"/>
-          <w:lang w:val="en-US"/>
-        </w:rPr>
-      </w:pPr>
-    </w:p>
-    <w:p>
-      <w:pPr>
-        <w:pStyle w:val="ListParagraph"/>
+        <w:pStyle w:val="ListeParagraf"/>
+        <w:rPr>
+          <w:sz w:val="24"/>
+          <w:szCs w:val="24"/>
+          <w:lang w:val="en-US"/>
+        </w:rPr>
+      </w:pPr>
+    </w:p>
+    <w:p>
+      <w:pPr>
+        <w:pStyle w:val="ListeParagraf"/>
         <w:numPr>
           <w:ilvl w:val="0"/>
           <w:numId w:val="1"/>
@@ -1614,15 +1727,16 @@
           <w:sz w:val="24"/>
           <w:szCs w:val="24"/>
         </w:rPr>
+        <w:lastRenderedPageBreak/>
         <w:t>Datasheet link:</w:t>
       </w:r>
       <w:r>
         <w:t xml:space="preserve"> </w:t>
       </w:r>
-      <w:hyperlink r:id="rId15" w:history="1">
+      <w:hyperlink r:id="rId14" w:history="1">
         <w:r>
           <w:rPr>
-            <w:rStyle w:val="Hyperlink"/>
+            <w:rStyle w:val="Kpr"/>
             <w:sz w:val="24"/>
             <w:szCs w:val="24"/>
             <w:lang w:val="en-US"/>
@@ -1699,27 +1813,49 @@
     </w:p>
     <w:p>
       <w:pPr>
-        <w:pStyle w:val="Caption"/>
+        <w:pStyle w:val="ResimYazs"/>
         <w:keepNext/>
       </w:pPr>
       <w:r>
         <w:t xml:space="preserve">Table </w:t>
       </w:r>
-      <w:fldSimple w:instr=" SEQ Table \* ARABIC ">
-        <w:r>
-          <w:rPr>
-            <w:noProof/>
-          </w:rPr>
-          <w:t>1</w:t>
-        </w:r>
-      </w:fldSimple>
+      <w:r>
+        <w:rPr>
+          <w:noProof/>
+        </w:rPr>
+        <w:fldChar w:fldCharType="begin"/>
+      </w:r>
+      <w:r>
+        <w:rPr>
+          <w:noProof/>
+        </w:rPr>
+        <w:instrText xml:space="preserve"> SEQ Table \* ARABIC </w:instrText>
+      </w:r>
+      <w:r>
+        <w:rPr>
+          <w:noProof/>
+        </w:rPr>
+        <w:fldChar w:fldCharType="separate"/>
+      </w:r>
+      <w:r>
+        <w:rPr>
+          <w:noProof/>
+        </w:rPr>
+        <w:t>1</w:t>
+      </w:r>
+      <w:r>
+        <w:rPr>
+          <w:noProof/>
+        </w:rPr>
+        <w:fldChar w:fldCharType="end"/>
+      </w:r>
       <w:r>
         <w:t>: Maximum RMS voltage and forward voltage drop ratings of different type of diodes</w:t>
       </w:r>
     </w:p>
     <w:tbl>
       <w:tblPr>
-        <w:tblStyle w:val="TableGrid"/>
+        <w:tblStyle w:val="TabloKlavuzu"/>
         <w:tblW w:w="0" w:type="auto"/>
         <w:tblLook w:val="04A0" w:firstRow="1" w:lastRow="0" w:firstColumn="1" w:lastColumn="0" w:noHBand="0" w:noVBand="1"/>
       </w:tblPr>
@@ -2462,25 +2598,7 @@
           <w:szCs w:val="24"/>
           <w:lang w:val="en-US"/>
         </w:rPr>
-        <w:t xml:space="preserve">We also need to find single phase diode rectifier module for this part. We have same average forward rectified current 8.2 A which means that we need to look for 10 A </w:t>
-      </w:r>
-      <w:proofErr w:type="gramStart"/>
-      <w:r>
-        <w:rPr>
-          <w:sz w:val="24"/>
-          <w:szCs w:val="24"/>
-          <w:lang w:val="en-US"/>
-        </w:rPr>
-        <w:t>average</w:t>
-      </w:r>
-      <w:proofErr w:type="gramEnd"/>
-      <w:r>
-        <w:rPr>
-          <w:sz w:val="24"/>
-          <w:szCs w:val="24"/>
-          <w:lang w:val="en-US"/>
-        </w:rPr>
-        <w:t xml:space="preserve"> forward current.</w:t>
+        <w:t>We also need to find single phase diode rectifier module for this part. We have same average forward rectified current 8.2 A which means that we need to look for 10 A average forward current.</w:t>
       </w:r>
     </w:p>
     <w:p>
@@ -2500,13 +2618,12 @@
           <w:szCs w:val="24"/>
           <w:lang w:val="en-US"/>
         </w:rPr>
-        <w:lastRenderedPageBreak/>
         <w:t>Selected component code and link added in below.</w:t>
       </w:r>
     </w:p>
     <w:p>
       <w:pPr>
-        <w:pStyle w:val="ListParagraph"/>
+        <w:pStyle w:val="ListeParagraf"/>
         <w:numPr>
           <w:ilvl w:val="0"/>
           <w:numId w:val="4"/>
@@ -2539,7 +2656,7 @@
     </w:p>
     <w:p>
       <w:pPr>
-        <w:pStyle w:val="ListParagraph"/>
+        <w:pStyle w:val="ListeParagraf"/>
         <w:numPr>
           <w:ilvl w:val="0"/>
           <w:numId w:val="4"/>
@@ -2561,10 +2678,10 @@
         </w:rPr>
         <w:t xml:space="preserve">Product link: </w:t>
       </w:r>
-      <w:hyperlink r:id="rId16" w:history="1">
+      <w:hyperlink r:id="rId15" w:history="1">
         <w:r>
           <w:rPr>
-            <w:rStyle w:val="Hyperlink"/>
+            <w:rStyle w:val="Kpr"/>
             <w:sz w:val="24"/>
             <w:szCs w:val="24"/>
             <w:lang w:val="en-US"/>
@@ -2575,7 +2692,7 @@
     </w:p>
     <w:p>
       <w:pPr>
-        <w:pStyle w:val="ListParagraph"/>
+        <w:pStyle w:val="ListeParagraf"/>
         <w:numPr>
           <w:ilvl w:val="0"/>
           <w:numId w:val="4"/>
@@ -2597,10 +2714,10 @@
         </w:rPr>
         <w:t xml:space="preserve">Datasheet link: </w:t>
       </w:r>
-      <w:hyperlink r:id="rId17" w:history="1">
+      <w:hyperlink r:id="rId16" w:history="1">
         <w:r>
           <w:rPr>
-            <w:rStyle w:val="Hyperlink"/>
+            <w:rStyle w:val="Kpr"/>
             <w:sz w:val="24"/>
             <w:szCs w:val="24"/>
             <w:lang w:val="en-US"/>
@@ -2647,7 +2764,7 @@
     </w:p>
     <w:p>
       <w:pPr>
-        <w:pStyle w:val="ListParagraph"/>
+        <w:pStyle w:val="ListeParagraf"/>
         <w:numPr>
           <w:ilvl w:val="0"/>
           <w:numId w:val="5"/>
@@ -2689,7 +2806,7 @@
     </w:p>
     <w:p>
       <w:pPr>
-        <w:pStyle w:val="ListParagraph"/>
+        <w:pStyle w:val="ListeParagraf"/>
         <w:numPr>
           <w:ilvl w:val="0"/>
           <w:numId w:val="5"/>
@@ -2748,7 +2865,7 @@
     </w:p>
     <w:tbl>
       <w:tblPr>
-        <w:tblStyle w:val="TableGrid"/>
+        <w:tblStyle w:val="TabloKlavuzu"/>
         <w:tblW w:w="0" w:type="auto"/>
         <w:tblLook w:val="04A0" w:firstRow="1" w:lastRow="0" w:firstColumn="1" w:lastColumn="0" w:noHBand="0" w:noVBand="1"/>
       </w:tblPr>
@@ -2989,6 +3106,7 @@
                 <w:szCs w:val="24"/>
                 <w:lang w:val="en-US"/>
               </w:rPr>
+              <w:lastRenderedPageBreak/>
               <w:t>Maximum reverse current (I</w:t>
             </w:r>
             <w:r>
@@ -3076,16 +3194,7 @@
                 <w:szCs w:val="24"/>
                 <w:lang w:val="en-US"/>
               </w:rPr>
-              <w:t xml:space="preserve"> </w:t>
-            </w:r>
-            <w:r>
-              <w:rPr>
-                <w:rFonts w:cstheme="minorHAnsi"/>
-                <w:sz w:val="24"/>
-                <w:szCs w:val="24"/>
-                <w:lang w:val="en-US"/>
-              </w:rPr>
-              <w:t>µA</w:t>
+              <w:t xml:space="preserve"> µA</w:t>
             </w:r>
           </w:p>
         </w:tc>
@@ -3108,16 +3217,7 @@
                 <w:szCs w:val="24"/>
                 <w:lang w:val="en-US"/>
               </w:rPr>
-              <w:t xml:space="preserve">5 </w:t>
-            </w:r>
-            <w:r>
-              <w:rPr>
-                <w:rFonts w:cstheme="minorHAnsi"/>
-                <w:sz w:val="24"/>
-                <w:szCs w:val="24"/>
-                <w:lang w:val="en-US"/>
-              </w:rPr>
-              <w:t>µA</w:t>
+              <w:t>5 µA</w:t>
             </w:r>
           </w:p>
         </w:tc>
@@ -3220,16 +3320,7 @@
                 <w:szCs w:val="24"/>
                 <w:lang w:val="en-US"/>
               </w:rPr>
-              <w:t xml:space="preserve">400 </w:t>
-            </w:r>
-            <w:r>
-              <w:rPr>
-                <w:rFonts w:cstheme="minorHAnsi"/>
-                <w:sz w:val="24"/>
-                <w:szCs w:val="24"/>
-                <w:lang w:val="en-US"/>
-              </w:rPr>
-              <w:t>µA</w:t>
+              <w:t>400 µA</w:t>
             </w:r>
           </w:p>
         </w:tc>
@@ -3252,16 +3343,7 @@
                 <w:szCs w:val="24"/>
                 <w:lang w:val="en-US"/>
               </w:rPr>
-              <w:t xml:space="preserve">500 </w:t>
-            </w:r>
-            <w:r>
-              <w:rPr>
-                <w:rFonts w:cstheme="minorHAnsi"/>
-                <w:sz w:val="24"/>
-                <w:szCs w:val="24"/>
-                <w:lang w:val="en-US"/>
-              </w:rPr>
-              <w:t>µA</w:t>
+              <w:t>500 µA</w:t>
             </w:r>
           </w:p>
         </w:tc>
@@ -3354,15 +3436,7 @@
           <w:szCs w:val="24"/>
           <w:lang w:val="en-US"/>
         </w:rPr>
-        <w:t>C</w:t>
-      </w:r>
-      <w:r>
-        <w:rPr>
-          <w:sz w:val="24"/>
-          <w:szCs w:val="24"/>
-          <w:lang w:val="en-US"/>
-        </w:rPr>
-        <w:t xml:space="preserve"> to +150</w:t>
+        <w:t>C to +150</w:t>
       </w:r>
       <w:r>
         <w:rPr>
@@ -3379,15 +3453,7 @@
           <w:szCs w:val="24"/>
           <w:lang w:val="en-US"/>
         </w:rPr>
-        <w:t>C</w:t>
-      </w:r>
-      <w:r>
-        <w:rPr>
-          <w:sz w:val="24"/>
-          <w:szCs w:val="24"/>
-          <w:lang w:val="en-US"/>
-        </w:rPr>
-        <w:t>), bridge rectifier gets heated up more easily with the current flows thru itself due to its smaller surface area.</w:t>
+        <w:t>C), bridge rectifier gets heated up more easily with the current flows thru itself due to its smaller surface area.</w:t>
       </w:r>
     </w:p>
     <w:p>
@@ -3406,8 +3472,6 @@
         </w:rPr>
         <w:t>Lastly, bridge rectifier is cheaper than 4 discrete diode.</w:t>
       </w:r>
-      <w:bookmarkStart w:id="0" w:name="_GoBack"/>
-      <w:bookmarkEnd w:id="0"/>
     </w:p>
     <w:p>
       <w:pPr>
@@ -3424,34 +3488,147 @@
           <w:szCs w:val="24"/>
           <w:lang w:val="en-US"/>
         </w:rPr>
-        <w:t>Part 3</w:t>
-      </w:r>
-      <w:proofErr w:type="gramStart"/>
-      <w:r>
-        <w:rPr>
-          <w:b/>
-          <w:sz w:val="24"/>
-          <w:szCs w:val="24"/>
-          <w:lang w:val="en-US"/>
-        </w:rPr>
-        <w:t>-)</w:t>
-      </w:r>
-      <w:proofErr w:type="gramEnd"/>
-      <w:r>
-        <w:rPr>
-          <w:sz w:val="24"/>
-          <w:szCs w:val="24"/>
-          <w:lang w:val="en-US"/>
-        </w:rPr>
-        <w:t xml:space="preserve"> We find capacitor value as 0.5uF. In this situation, average voltage is 301.7 and 20% of its is 60.34 V. Our ripple voltage is around 50 V. </w:t>
-      </w:r>
-      <w:r>
-        <w:rPr>
-          <w:sz w:val="24"/>
-          <w:szCs w:val="24"/>
-          <w:lang w:val="en-US"/>
-        </w:rPr>
-        <w:t>We can see output, average and input voltage waveform in the below figure.</w:t>
+        <w:t>Part 3-)</w:t>
+      </w:r>
+      <w:r>
+        <w:rPr>
+          <w:sz w:val="24"/>
+          <w:szCs w:val="24"/>
+          <w:lang w:val="en-US"/>
+        </w:rPr>
+        <w:t xml:space="preserve"> We find capacitor value as 0.</w:t>
+      </w:r>
+      <w:r>
+        <w:rPr>
+          <w:sz w:val="24"/>
+          <w:szCs w:val="24"/>
+          <w:lang w:val="en-US"/>
+        </w:rPr>
+        <w:t xml:space="preserve">47 </w:t>
+      </w:r>
+      <w:proofErr w:type="spellStart"/>
+      <w:r>
+        <w:rPr>
+          <w:sz w:val="24"/>
+          <w:szCs w:val="24"/>
+          <w:lang w:val="en-US"/>
+        </w:rPr>
+        <w:t>uF</w:t>
+      </w:r>
+      <w:proofErr w:type="spellEnd"/>
+      <w:r>
+        <w:rPr>
+          <w:sz w:val="24"/>
+          <w:szCs w:val="24"/>
+          <w:lang w:val="en-US"/>
+        </w:rPr>
+        <w:t>. In this situation, average voltage is 30</w:t>
+      </w:r>
+      <w:r>
+        <w:rPr>
+          <w:sz w:val="24"/>
+          <w:szCs w:val="24"/>
+          <w:lang w:val="en-US"/>
+        </w:rPr>
+        <w:t>0</w:t>
+      </w:r>
+      <w:r>
+        <w:rPr>
+          <w:sz w:val="24"/>
+          <w:szCs w:val="24"/>
+          <w:lang w:val="en-US"/>
+        </w:rPr>
+        <w:t>.</w:t>
+      </w:r>
+      <w:r>
+        <w:rPr>
+          <w:sz w:val="24"/>
+          <w:szCs w:val="24"/>
+          <w:lang w:val="en-US"/>
+        </w:rPr>
+        <w:t>5</w:t>
+      </w:r>
+      <w:r>
+        <w:rPr>
+          <w:sz w:val="24"/>
+          <w:szCs w:val="24"/>
+          <w:lang w:val="en-US"/>
+        </w:rPr>
+        <w:t xml:space="preserve"> and 20% of </w:t>
+      </w:r>
+      <w:proofErr w:type="spellStart"/>
+      <w:r>
+        <w:rPr>
+          <w:sz w:val="24"/>
+          <w:szCs w:val="24"/>
+          <w:lang w:val="en-US"/>
+        </w:rPr>
+        <w:t>its</w:t>
+      </w:r>
+      <w:proofErr w:type="spellEnd"/>
+      <w:r>
+        <w:rPr>
+          <w:sz w:val="24"/>
+          <w:szCs w:val="24"/>
+          <w:lang w:val="en-US"/>
+        </w:rPr>
+        <w:t xml:space="preserve"> is 60</w:t>
+      </w:r>
+      <w:r>
+        <w:rPr>
+          <w:sz w:val="24"/>
+          <w:szCs w:val="24"/>
+          <w:lang w:val="en-US"/>
+        </w:rPr>
+        <w:t>.1</w:t>
+      </w:r>
+      <w:r>
+        <w:rPr>
+          <w:sz w:val="24"/>
+          <w:szCs w:val="24"/>
+          <w:lang w:val="en-US"/>
+        </w:rPr>
+        <w:t xml:space="preserve"> V. Our ripple voltage is around 50 V. </w:t>
+      </w:r>
+      <w:r>
+        <w:rPr>
+          <w:sz w:val="24"/>
+          <w:szCs w:val="24"/>
+          <w:lang w:val="en-US"/>
+        </w:rPr>
+        <w:t>We can see output</w:t>
+      </w:r>
+      <w:r>
+        <w:rPr>
+          <w:sz w:val="24"/>
+          <w:szCs w:val="24"/>
+          <w:lang w:val="en-US"/>
+        </w:rPr>
+        <w:t xml:space="preserve"> voltage w</w:t>
+      </w:r>
+      <w:r>
+        <w:rPr>
+          <w:sz w:val="24"/>
+          <w:szCs w:val="24"/>
+          <w:lang w:val="en-US"/>
+        </w:rPr>
+        <w:t>aveform in the figure</w:t>
+      </w:r>
+      <w:r>
+        <w:rPr>
+          <w:sz w:val="24"/>
+          <w:szCs w:val="24"/>
+          <w:lang w:val="en-US"/>
+        </w:rPr>
+        <w:t xml:space="preserve"> 7</w:t>
+      </w:r>
+      <w:r>
+        <w:rPr>
+          <w:sz w:val="24"/>
+          <w:szCs w:val="24"/>
+          <w:lang w:val="en-US"/>
+        </w:rPr>
+        <w:t>.</w:t>
       </w:r>
       <w:r>
         <w:rPr>
@@ -3464,23 +3641,17 @@
     </w:p>
     <w:p>
       <w:pPr>
-        <w:rPr>
-          <w:sz w:val="24"/>
-          <w:szCs w:val="24"/>
-          <w:lang w:val="en-US"/>
-        </w:rPr>
+        <w:keepNext/>
       </w:pPr>
       <w:r>
         <w:rPr>
           <w:noProof/>
-          <w:lang w:val="tr-TR" w:eastAsia="tr-TR"/>
-        </w:rPr>
-        <w:lastRenderedPageBreak/>
+        </w:rPr>
         <w:drawing>
-          <wp:inline distT="0" distB="0" distL="0" distR="0" wp14:anchorId="73C80081" wp14:editId="0559D49D">
-            <wp:extent cx="5105977" cy="2667000"/>
+          <wp:inline distT="0" distB="0" distL="0" distR="0" wp14:anchorId="236AD6AC" wp14:editId="1035253E">
+            <wp:extent cx="3875515" cy="1774208"/>
             <wp:effectExtent l="0" t="0" r="0" b="0"/>
-            <wp:docPr id="1" name="Resim 1"/>
+            <wp:docPr id="13" name="Resim 13"/>
             <wp:cNvGraphicFramePr>
               <a:graphicFrameLocks xmlns:a="http://schemas.openxmlformats.org/drawingml/2006/main" noChangeAspect="1"/>
             </wp:cNvGraphicFramePr>
@@ -3494,7 +3665,7 @@
                     </pic:cNvPicPr>
                   </pic:nvPicPr>
                   <pic:blipFill>
-                    <a:blip r:embed="rId18" cstate="print">
+                    <a:blip r:embed="rId17" cstate="print">
                       <a:extLst>
                         <a:ext uri="{28A0092B-C50C-407E-A947-70E740481C1C}">
                           <a14:useLocalDpi xmlns:a14="http://schemas.microsoft.com/office/drawing/2010/main" val="0"/>
@@ -3509,7 +3680,7 @@
                   <pic:spPr bwMode="auto">
                     <a:xfrm>
                       <a:off x="0" y="0"/>
-                      <a:ext cx="5112081" cy="2670188"/>
+                      <a:ext cx="3919092" cy="1794158"/>
                     </a:xfrm>
                     <a:prstGeom prst="rect">
                       <a:avLst/>
@@ -3528,6 +3699,42 @@
     </w:p>
     <w:p>
       <w:pPr>
+        <w:pStyle w:val="ResimYazs"/>
+        <w:rPr>
+          <w:sz w:val="24"/>
+          <w:szCs w:val="24"/>
+          <w:lang w:val="en-US"/>
+        </w:rPr>
+      </w:pPr>
+      <w:r>
+        <w:t xml:space="preserve">Figure </w:t>
+      </w:r>
+      <w:fldSimple w:instr=" SEQ Figure \* ARABIC ">
+        <w:r>
+          <w:rPr>
+            <w:noProof/>
+          </w:rPr>
+          <w:t>7</w:t>
+        </w:r>
+      </w:fldSimple>
+      <w:r>
+        <w:t xml:space="preserve">: Output waveform of </w:t>
+      </w:r>
+      <w:r>
+        <w:t>single-phase</w:t>
+      </w:r>
+      <w:r>
+        <w:t xml:space="preserve"> rectifier with </w:t>
+      </w:r>
+      <w:r>
+        <w:rPr>
+          <w:noProof/>
+        </w:rPr>
+        <w:t>RC load</w:t>
+      </w:r>
+    </w:p>
+    <w:p>
+      <w:pPr>
         <w:rPr>
           <w:sz w:val="24"/>
           <w:szCs w:val="24"/>
@@ -3554,11 +3761,7 @@
     </w:p>
     <w:p>
       <w:pPr>
-        <w:rPr>
-          <w:sz w:val="24"/>
-          <w:szCs w:val="24"/>
-          <w:lang w:val="en-US"/>
-        </w:rPr>
+        <w:keepNext/>
       </w:pPr>
       <w:r>
         <w:rPr>
@@ -3566,9 +3769,9 @@
           <w:lang w:val="tr-TR" w:eastAsia="tr-TR"/>
         </w:rPr>
         <w:drawing>
-          <wp:inline distT="0" distB="0" distL="0" distR="0" wp14:anchorId="5B59F169" wp14:editId="4D77E644">
-            <wp:extent cx="5943600" cy="1673140"/>
-            <wp:effectExtent l="0" t="0" r="0" b="3810"/>
+          <wp:inline distT="0" distB="0" distL="0" distR="0" wp14:anchorId="5B59F169" wp14:editId="60C829E6">
+            <wp:extent cx="3623481" cy="1942014"/>
+            <wp:effectExtent l="0" t="0" r="0" b="1270"/>
             <wp:docPr id="6" name="Resim 6"/>
             <wp:cNvGraphicFramePr>
               <a:graphicFrameLocks xmlns:a="http://schemas.openxmlformats.org/drawingml/2006/main" noChangeAspect="1"/>
@@ -3583,20 +3786,20 @@
                     </pic:cNvPicPr>
                   </pic:nvPicPr>
                   <pic:blipFill rotWithShape="1">
-                    <a:blip r:embed="rId19" cstate="print">
+                    <a:blip r:embed="rId18" cstate="print">
                       <a:extLst>
                         <a:ext uri="{28A0092B-C50C-407E-A947-70E740481C1C}">
                           <a14:useLocalDpi xmlns:a14="http://schemas.microsoft.com/office/drawing/2010/main" val="0"/>
                         </a:ext>
                       </a:extLst>
                     </a:blip>
-                    <a:srcRect t="48618"/>
+                    <a:srcRect t="48618" r="50144" b="2610"/>
                     <a:stretch/>
                   </pic:blipFill>
                   <pic:spPr bwMode="auto">
                     <a:xfrm>
                       <a:off x="0" y="0"/>
-                      <a:ext cx="5943600" cy="1673140"/>
+                      <a:ext cx="3639700" cy="1950707"/>
                     </a:xfrm>
                     <a:prstGeom prst="rect">
                       <a:avLst/>
@@ -3620,22 +3823,42 @@
     </w:p>
     <w:p>
       <w:pPr>
-        <w:rPr>
-          <w:sz w:val="24"/>
-          <w:szCs w:val="24"/>
-          <w:lang w:val="en-US"/>
-        </w:rPr>
+        <w:pStyle w:val="ResimYazs"/>
+        <w:rPr>
+          <w:sz w:val="24"/>
+          <w:szCs w:val="24"/>
+          <w:lang w:val="en-US"/>
+        </w:rPr>
+      </w:pPr>
+      <w:r>
+        <w:t xml:space="preserve">Figure </w:t>
+      </w:r>
+      <w:fldSimple w:instr=" SEQ Figure \* ARABIC ">
+        <w:r>
+          <w:rPr>
+            <w:noProof/>
+          </w:rPr>
+          <w:t>8</w:t>
+        </w:r>
+      </w:fldSimple>
+      <w:r>
+        <w:t>: Output voltage waveform without line inductance</w:t>
+      </w:r>
+    </w:p>
+    <w:p>
+      <w:pPr>
+        <w:keepNext/>
       </w:pPr>
       <w:r>
         <w:rPr>
           <w:noProof/>
-          <w:lang w:val="tr-TR" w:eastAsia="tr-TR"/>
-        </w:rPr>
+        </w:rPr>
+        <w:lastRenderedPageBreak/>
         <w:drawing>
-          <wp:inline distT="0" distB="0" distL="0" distR="0" wp14:anchorId="6F816E33" wp14:editId="5703BF8F">
-            <wp:extent cx="5187015" cy="2838450"/>
-            <wp:effectExtent l="0" t="0" r="0" b="0"/>
-            <wp:docPr id="3" name="Resim 3"/>
+          <wp:inline distT="0" distB="0" distL="0" distR="0" wp14:anchorId="527948A7" wp14:editId="481EBF15">
+            <wp:extent cx="3731678" cy="1574800"/>
+            <wp:effectExtent l="0" t="0" r="2540" b="6350"/>
+            <wp:docPr id="15" name="Resim 15"/>
             <wp:cNvGraphicFramePr>
               <a:graphicFrameLocks xmlns:a="http://schemas.openxmlformats.org/drawingml/2006/main" noChangeAspect="1"/>
             </wp:cNvGraphicFramePr>
@@ -3644,6 +3867,175 @@
                 <pic:pic xmlns:pic="http://schemas.openxmlformats.org/drawingml/2006/picture">
                   <pic:nvPicPr>
                     <pic:cNvPr id="0" name="Picture 3"/>
+                    <pic:cNvPicPr>
+                      <a:picLocks noChangeAspect="1" noChangeArrowheads="1"/>
+                    </pic:cNvPicPr>
+                  </pic:nvPicPr>
+                  <pic:blipFill>
+                    <a:blip r:embed="rId19" cstate="print">
+                      <a:extLst>
+                        <a:ext uri="{28A0092B-C50C-407E-A947-70E740481C1C}">
+                          <a14:useLocalDpi xmlns:a14="http://schemas.microsoft.com/office/drawing/2010/main" val="0"/>
+                        </a:ext>
+                      </a:extLst>
+                    </a:blip>
+                    <a:srcRect/>
+                    <a:stretch>
+                      <a:fillRect/>
+                    </a:stretch>
+                  </pic:blipFill>
+                  <pic:spPr bwMode="auto">
+                    <a:xfrm>
+                      <a:off x="0" y="0"/>
+                      <a:ext cx="3747628" cy="1581531"/>
+                    </a:xfrm>
+                    <a:prstGeom prst="rect">
+                      <a:avLst/>
+                    </a:prstGeom>
+                    <a:noFill/>
+                    <a:ln>
+                      <a:noFill/>
+                    </a:ln>
+                  </pic:spPr>
+                </pic:pic>
+              </a:graphicData>
+            </a:graphic>
+          </wp:inline>
+        </w:drawing>
+      </w:r>
+    </w:p>
+    <w:p>
+      <w:pPr>
+        <w:pStyle w:val="ResimYazs"/>
+        <w:rPr>
+          <w:sz w:val="24"/>
+          <w:szCs w:val="24"/>
+          <w:lang w:val="en-US"/>
+        </w:rPr>
+      </w:pPr>
+      <w:r>
+        <w:t xml:space="preserve">Figure </w:t>
+      </w:r>
+      <w:fldSimple w:instr=" SEQ Figure \* ARABIC ">
+        <w:r>
+          <w:rPr>
+            <w:noProof/>
+          </w:rPr>
+          <w:t>9</w:t>
+        </w:r>
+      </w:fldSimple>
+      <w:r>
+        <w:t>: Output voltage waveform with line inductance</w:t>
+      </w:r>
+    </w:p>
+    <w:p>
+      <w:pPr>
+        <w:rPr>
+          <w:sz w:val="24"/>
+          <w:szCs w:val="24"/>
+          <w:lang w:val="en-US"/>
+        </w:rPr>
+      </w:pPr>
+      <w:r>
+        <w:rPr>
+          <w:sz w:val="24"/>
+          <w:szCs w:val="24"/>
+          <w:lang w:val="en-US"/>
+        </w:rPr>
+        <w:t>Without Ls, we do not observe any changing the output voltage waveform. However, with source inductance Ls</w:t>
+      </w:r>
+      <w:r>
+        <w:rPr>
+          <w:sz w:val="24"/>
+          <w:szCs w:val="24"/>
+          <w:lang w:val="en-US"/>
+        </w:rPr>
+        <w:t xml:space="preserve">, </w:t>
+      </w:r>
+      <w:r>
+        <w:rPr>
+          <w:sz w:val="24"/>
+          <w:szCs w:val="24"/>
+          <w:lang w:val="en-US"/>
+        </w:rPr>
+        <w:t xml:space="preserve">as we expected, </w:t>
+      </w:r>
+      <w:r>
+        <w:rPr>
+          <w:sz w:val="24"/>
+          <w:szCs w:val="24"/>
+          <w:lang w:val="en-US"/>
+        </w:rPr>
+        <w:t xml:space="preserve">we observed commutation effect. When </w:t>
+      </w:r>
+      <w:r>
+        <w:rPr>
+          <w:sz w:val="24"/>
+          <w:szCs w:val="24"/>
+          <w:lang w:val="en-US"/>
+        </w:rPr>
+        <w:t>source has inductive effect, there is lost of voltage</w:t>
+      </w:r>
+      <w:r>
+        <w:rPr>
+          <w:sz w:val="24"/>
+          <w:szCs w:val="24"/>
+          <w:lang w:val="en-US"/>
+        </w:rPr>
+        <w:t xml:space="preserve">. This situation is observed when all diodes in bridge are on since inductor has some current and this current do not allow to turn off the diodes.   </w:t>
+      </w:r>
+    </w:p>
+    <w:p>
+      <w:pPr>
+        <w:rPr>
+          <w:sz w:val="24"/>
+          <w:szCs w:val="24"/>
+          <w:lang w:val="en-US"/>
+        </w:rPr>
+      </w:pPr>
+      <w:r>
+        <w:rPr>
+          <w:b/>
+          <w:sz w:val="24"/>
+          <w:szCs w:val="24"/>
+          <w:lang w:val="en-US"/>
+        </w:rPr>
+        <w:t>Part 5-)</w:t>
+      </w:r>
+      <w:r>
+        <w:rPr>
+          <w:sz w:val="24"/>
+          <w:szCs w:val="24"/>
+          <w:lang w:val="en-US"/>
+        </w:rPr>
+        <w:t xml:space="preserve"> </w:t>
+      </w:r>
+    </w:p>
+    <w:p>
+      <w:pPr>
+        <w:rPr>
+          <w:sz w:val="24"/>
+          <w:szCs w:val="24"/>
+          <w:lang w:val="en-US"/>
+        </w:rPr>
+      </w:pPr>
+      <w:r>
+        <w:rPr>
+          <w:noProof/>
+        </w:rPr>
+        <w:drawing>
+          <wp:inline distT="0" distB="0" distL="0" distR="0" wp14:anchorId="0481695B" wp14:editId="07A3177B">
+            <wp:extent cx="5040845" cy="2756847"/>
+            <wp:effectExtent l="0" t="0" r="7620" b="5715"/>
+            <wp:docPr id="16" name="Resim 16"/>
+            <wp:cNvGraphicFramePr>
+              <a:graphicFrameLocks xmlns:a="http://schemas.openxmlformats.org/drawingml/2006/main" noChangeAspect="1"/>
+            </wp:cNvGraphicFramePr>
+            <a:graphic xmlns:a="http://schemas.openxmlformats.org/drawingml/2006/main">
+              <a:graphicData uri="http://schemas.openxmlformats.org/drawingml/2006/picture">
+                <pic:pic xmlns:pic="http://schemas.openxmlformats.org/drawingml/2006/picture">
+                  <pic:nvPicPr>
+                    <pic:cNvPr id="0" name="Picture 5"/>
                     <pic:cNvPicPr>
                       <a:picLocks noChangeAspect="1" noChangeArrowheads="1"/>
                     </pic:cNvPicPr>
@@ -3664,7 +4056,7 @@
                   <pic:spPr bwMode="auto">
                     <a:xfrm>
                       <a:off x="0" y="0"/>
-                      <a:ext cx="5196354" cy="2843560"/>
+                      <a:ext cx="5048416" cy="2760987"/>
                     </a:xfrm>
                     <a:prstGeom prst="rect">
                       <a:avLst/>
@@ -3695,60 +4087,10 @@
           <w:szCs w:val="24"/>
           <w:lang w:val="en-US"/>
         </w:rPr>
-        <w:t xml:space="preserve">In this case, we observed commutation effect. When </w:t>
-      </w:r>
-      <w:r>
-        <w:rPr>
-          <w:sz w:val="24"/>
-          <w:szCs w:val="24"/>
-          <w:lang w:val="en-US"/>
-        </w:rPr>
-        <w:t xml:space="preserve">source has inductive effect, there is lost of voltage. </w:t>
-      </w:r>
-    </w:p>
-    <w:p>
-      <w:pPr>
-        <w:rPr>
-          <w:sz w:val="24"/>
-          <w:szCs w:val="24"/>
-          <w:lang w:val="en-US"/>
-        </w:rPr>
-      </w:pPr>
-      <w:r>
-        <w:rPr>
-          <w:b/>
-          <w:sz w:val="24"/>
-          <w:szCs w:val="24"/>
-          <w:lang w:val="en-US"/>
-        </w:rPr>
-        <w:t>Part 5-)</w:t>
-      </w:r>
-      <w:r>
-        <w:rPr>
-          <w:sz w:val="24"/>
-          <w:szCs w:val="24"/>
-          <w:lang w:val="en-US"/>
-        </w:rPr>
-        <w:t xml:space="preserve"> </w:t>
-      </w:r>
-    </w:p>
-    <w:p>
-      <w:pPr>
-        <w:rPr>
-          <w:sz w:val="24"/>
-          <w:szCs w:val="24"/>
-          <w:lang w:val="en-US"/>
-        </w:rPr>
-      </w:pPr>
-    </w:p>
-    <w:p>
-      <w:pPr>
-        <w:rPr>
-          <w:sz w:val="24"/>
-          <w:szCs w:val="24"/>
-          <w:lang w:val="en-US"/>
-        </w:rPr>
-      </w:pPr>
+        <w:t>According to Mohan’s book, output waveform does not observe like above picture.</w:t>
+      </w:r>
+      <w:bookmarkStart w:id="0" w:name="_GoBack"/>
+      <w:bookmarkEnd w:id="0"/>
     </w:p>
     <w:p>
       <w:pPr>
@@ -3766,7 +4108,6 @@
           <w:szCs w:val="26"/>
           <w:lang w:val="en-US"/>
         </w:rPr>
-        <w:lastRenderedPageBreak/>
         <w:t>Question 3-)</w:t>
       </w:r>
     </w:p>
@@ -3798,6 +4139,7 @@
           <w:noProof/>
           <w:lang w:val="tr-TR" w:eastAsia="tr-TR"/>
         </w:rPr>
+        <w:lastRenderedPageBreak/>
         <w:drawing>
           <wp:inline distT="0" distB="0" distL="0" distR="0" wp14:anchorId="45EB1A36" wp14:editId="371F2698">
             <wp:extent cx="5943600" cy="3411220"/>
@@ -3850,7 +4192,7 @@
     </w:p>
     <w:p>
       <w:pPr>
-        <w:pStyle w:val="Caption"/>
+        <w:pStyle w:val="ResimYazs"/>
         <w:rPr>
           <w:sz w:val="24"/>
           <w:szCs w:val="24"/>
@@ -3882,7 +4224,7 @@
         <w:rPr>
           <w:noProof/>
         </w:rPr>
-        <w:t>7</w:t>
+        <w:t>10</w:t>
       </w:r>
       <w:r>
         <w:rPr>
@@ -3977,25 +4319,7 @@
           <w:szCs w:val="24"/>
           <w:lang w:val="en-US"/>
         </w:rPr>
-        <w:t xml:space="preserve">RMS values of phase </w:t>
-      </w:r>
-      <w:proofErr w:type="gramStart"/>
-      <w:r>
-        <w:rPr>
-          <w:sz w:val="24"/>
-          <w:szCs w:val="24"/>
-          <w:lang w:val="en-US"/>
-        </w:rPr>
-        <w:t>A</w:t>
-      </w:r>
-      <w:proofErr w:type="gramEnd"/>
-      <w:r>
-        <w:rPr>
-          <w:sz w:val="24"/>
-          <w:szCs w:val="24"/>
-          <w:lang w:val="en-US"/>
-        </w:rPr>
-        <w:t>, phase B, phase</w:t>
+        <w:t>RMS values of phase A, phase B, phase</w:t>
       </w:r>
       <w:r>
         <w:rPr>
@@ -4233,7 +4557,7 @@
     </w:p>
     <w:p>
       <w:pPr>
-        <w:pStyle w:val="Caption"/>
+        <w:pStyle w:val="ResimYazs"/>
       </w:pPr>
       <w:r>
         <w:t xml:space="preserve">Figure </w:t>
@@ -4260,7 +4584,7 @@
         <w:rPr>
           <w:noProof/>
         </w:rPr>
-        <w:t>8</w:t>
+        <w:t>11</w:t>
       </w:r>
       <w:r>
         <w:rPr>
@@ -4460,8 +4784,8 @@
 </file>
 
 <file path=word/numbering.xml><?xml version="1.0" encoding="utf-8"?>
-<w:numbering xmlns:wpc="http://schemas.microsoft.com/office/word/2010/wordprocessingCanvas" xmlns:mc="http://schemas.openxmlformats.org/markup-compatibility/2006" xmlns:o="urn:schemas-microsoft-com:office:office" xmlns:r="http://schemas.openxmlformats.org/officeDocument/2006/relationships" xmlns:m="http://schemas.openxmlformats.org/officeDocument/2006/math" xmlns:v="urn:schemas-microsoft-com:vml" xmlns:wp14="http://schemas.microsoft.com/office/word/2010/wordprocessingDrawing" xmlns:wp="http://schemas.openxmlformats.org/drawingml/2006/wordprocessingDrawing" xmlns:w10="urn:schemas-microsoft-com:office:word" xmlns:w="http://schemas.openxmlformats.org/wordprocessingml/2006/main" xmlns:w14="http://schemas.microsoft.com/office/word/2010/wordml" xmlns:wpg="http://schemas.microsoft.com/office/word/2010/wordprocessingGroup" xmlns:wpi="http://schemas.microsoft.com/office/word/2010/wordprocessingInk" xmlns:wne="http://schemas.microsoft.com/office/word/2006/wordml" xmlns:wps="http://schemas.microsoft.com/office/word/2010/wordprocessingShape" mc:Ignorable="w14 wp14">
-  <w:abstractNum w:abstractNumId="0">
+<w:numbering xmlns:wpc="http://schemas.microsoft.com/office/word/2010/wordprocessingCanvas" xmlns:cx="http://schemas.microsoft.com/office/drawing/2014/chartex" xmlns:cx1="http://schemas.microsoft.com/office/drawing/2015/9/8/chartex" xmlns:cx2="http://schemas.microsoft.com/office/drawing/2015/10/21/chartex" xmlns:cx3="http://schemas.microsoft.com/office/drawing/2016/5/9/chartex" xmlns:cx4="http://schemas.microsoft.com/office/drawing/2016/5/10/chartex" xmlns:cx5="http://schemas.microsoft.com/office/drawing/2016/5/11/chartex" xmlns:cx6="http://schemas.microsoft.com/office/drawing/2016/5/12/chartex" xmlns:cx7="http://schemas.microsoft.com/office/drawing/2016/5/13/chartex" xmlns:cx8="http://schemas.microsoft.com/office/drawing/2016/5/14/chartex" xmlns:mc="http://schemas.openxmlformats.org/markup-compatibility/2006" xmlns:aink="http://schemas.microsoft.com/office/drawing/2016/ink" xmlns:am3d="http://schemas.microsoft.com/office/drawing/2017/model3d" xmlns:o="urn:schemas-microsoft-com:office:office" xmlns:r="http://schemas.openxmlformats.org/officeDocument/2006/relationships" xmlns:m="http://schemas.openxmlformats.org/officeDocument/2006/math" xmlns:v="urn:schemas-microsoft-com:vml" xmlns:wp14="http://schemas.microsoft.com/office/word/2010/wordprocessingDrawing" xmlns:wp="http://schemas.openxmlformats.org/drawingml/2006/wordprocessingDrawing" xmlns:w10="urn:schemas-microsoft-com:office:word" xmlns:w="http://schemas.openxmlformats.org/wordprocessingml/2006/main" xmlns:w14="http://schemas.microsoft.com/office/word/2010/wordml" xmlns:w15="http://schemas.microsoft.com/office/word/2012/wordml" xmlns:w16cid="http://schemas.microsoft.com/office/word/2016/wordml/cid" xmlns:w16se="http://schemas.microsoft.com/office/word/2015/wordml/symex" xmlns:wpg="http://schemas.microsoft.com/office/word/2010/wordprocessingGroup" xmlns:wpi="http://schemas.microsoft.com/office/word/2010/wordprocessingInk" xmlns:wne="http://schemas.microsoft.com/office/word/2006/wordml" xmlns:wps="http://schemas.microsoft.com/office/word/2010/wordprocessingShape" mc:Ignorable="w14 w15 w16se w16cid wp14">
+  <w:abstractNum w:abstractNumId="0" w15:restartNumberingAfterBreak="0">
     <w:nsid w:val="0E9341B1"/>
     <w:multiLevelType w:val="hybridMultilevel"/>
     <w:tmpl w:val="E95030DE"/>
@@ -4574,7 +4898,7 @@
       </w:rPr>
     </w:lvl>
   </w:abstractNum>
-  <w:abstractNum w:abstractNumId="1">
+  <w:abstractNum w:abstractNumId="1" w15:restartNumberingAfterBreak="0">
     <w:nsid w:val="1DE76AE7"/>
     <w:multiLevelType w:val="hybridMultilevel"/>
     <w:tmpl w:val="00202BDE"/>
@@ -4687,7 +5011,7 @@
       </w:rPr>
     </w:lvl>
   </w:abstractNum>
-  <w:abstractNum w:abstractNumId="2">
+  <w:abstractNum w:abstractNumId="2" w15:restartNumberingAfterBreak="0">
     <w:nsid w:val="37BD0087"/>
     <w:multiLevelType w:val="hybridMultilevel"/>
     <w:tmpl w:val="78966EA0"/>
@@ -4800,7 +5124,7 @@
       </w:rPr>
     </w:lvl>
   </w:abstractNum>
-  <w:abstractNum w:abstractNumId="3">
+  <w:abstractNum w:abstractNumId="3" w15:restartNumberingAfterBreak="0">
     <w:nsid w:val="4BDA32F0"/>
     <w:multiLevelType w:val="hybridMultilevel"/>
     <w:tmpl w:val="C2A02EC2"/>
@@ -4913,7 +5237,7 @@
       </w:rPr>
     </w:lvl>
   </w:abstractNum>
-  <w:abstractNum w:abstractNumId="4">
+  <w:abstractNum w:abstractNumId="4" w15:restartNumberingAfterBreak="0">
     <w:nsid w:val="73F96915"/>
     <w:multiLevelType w:val="hybridMultilevel"/>
     <w:tmpl w:val="4ACE12FC"/>
@@ -5018,7 +5342,7 @@
 </file>
 
 <file path=word/styles.xml><?xml version="1.0" encoding="utf-8"?>
-<w:styles xmlns:mc="http://schemas.openxmlformats.org/markup-compatibility/2006" xmlns:r="http://schemas.openxmlformats.org/officeDocument/2006/relationships" xmlns:w="http://schemas.openxmlformats.org/wordprocessingml/2006/main" xmlns:w14="http://schemas.microsoft.com/office/word/2010/wordml" mc:Ignorable="w14">
+<w:styles xmlns:mc="http://schemas.openxmlformats.org/markup-compatibility/2006" xmlns:r="http://schemas.openxmlformats.org/officeDocument/2006/relationships" xmlns:w="http://schemas.openxmlformats.org/wordprocessingml/2006/main" xmlns:w14="http://schemas.microsoft.com/office/word/2010/wordml" xmlns:w15="http://schemas.microsoft.com/office/word/2012/wordml" xmlns:w16cid="http://schemas.microsoft.com/office/word/2016/wordml/cid" xmlns:w16se="http://schemas.microsoft.com/office/word/2015/wordml/symex" mc:Ignorable="w14 w15 w16se w16cid">
   <w:docDefaults>
     <w:rPrDefault>
       <w:rPr>
@@ -5034,155 +5358,394 @@
       </w:pPr>
     </w:pPrDefault>
   </w:docDefaults>
-  <w:latentStyles w:defLockedState="0" w:defUIPriority="99" w:defSemiHidden="1" w:defUnhideWhenUsed="1" w:defQFormat="0" w:count="267">
-    <w:lsdException w:name="Normal" w:semiHidden="0" w:uiPriority="0" w:unhideWhenUsed="0" w:qFormat="1"/>
-    <w:lsdException w:name="heading 1" w:semiHidden="0" w:uiPriority="9" w:unhideWhenUsed="0" w:qFormat="1"/>
-    <w:lsdException w:name="heading 2" w:uiPriority="9" w:qFormat="1"/>
-    <w:lsdException w:name="heading 3" w:uiPriority="9" w:qFormat="1"/>
-    <w:lsdException w:name="heading 4" w:uiPriority="9" w:qFormat="1"/>
-    <w:lsdException w:name="heading 5" w:uiPriority="9" w:qFormat="1"/>
-    <w:lsdException w:name="heading 6" w:uiPriority="9" w:qFormat="1"/>
-    <w:lsdException w:name="heading 7" w:uiPriority="9" w:qFormat="1"/>
-    <w:lsdException w:name="heading 8" w:uiPriority="9" w:qFormat="1"/>
-    <w:lsdException w:name="heading 9" w:uiPriority="9" w:qFormat="1"/>
-    <w:lsdException w:name="toc 1" w:uiPriority="39"/>
-    <w:lsdException w:name="toc 2" w:uiPriority="39"/>
-    <w:lsdException w:name="toc 3" w:uiPriority="39"/>
-    <w:lsdException w:name="toc 4" w:uiPriority="39"/>
-    <w:lsdException w:name="toc 5" w:uiPriority="39"/>
-    <w:lsdException w:name="toc 6" w:uiPriority="39"/>
-    <w:lsdException w:name="toc 7" w:uiPriority="39"/>
-    <w:lsdException w:name="toc 8" w:uiPriority="39"/>
-    <w:lsdException w:name="toc 9" w:uiPriority="39"/>
-    <w:lsdException w:name="caption" w:uiPriority="35" w:qFormat="1"/>
-    <w:lsdException w:name="Title" w:semiHidden="0" w:uiPriority="10" w:unhideWhenUsed="0" w:qFormat="1"/>
-    <w:lsdException w:name="Default Paragraph Font" w:uiPriority="1"/>
-    <w:lsdException w:name="Subtitle" w:semiHidden="0" w:uiPriority="11" w:unhideWhenUsed="0" w:qFormat="1"/>
-    <w:lsdException w:name="Strong" w:semiHidden="0" w:uiPriority="22" w:unhideWhenUsed="0" w:qFormat="1"/>
-    <w:lsdException w:name="Emphasis" w:semiHidden="0" w:uiPriority="20" w:unhideWhenUsed="0" w:qFormat="1"/>
-    <w:lsdException w:name="Table Grid" w:semiHidden="0" w:uiPriority="39" w:unhideWhenUsed="0"/>
-    <w:lsdException w:name="Placeholder Text" w:unhideWhenUsed="0"/>
-    <w:lsdException w:name="No Spacing" w:semiHidden="0" w:uiPriority="1" w:unhideWhenUsed="0" w:qFormat="1"/>
-    <w:lsdException w:name="Light Shading" w:semiHidden="0" w:uiPriority="60" w:unhideWhenUsed="0"/>
-    <w:lsdException w:name="Light List" w:semiHidden="0" w:uiPriority="61" w:unhideWhenUsed="0"/>
-    <w:lsdException w:name="Light Grid" w:semiHidden="0" w:uiPriority="62" w:unhideWhenUsed="0"/>
-    <w:lsdException w:name="Medium Shading 1" w:semiHidden="0" w:uiPriority="63" w:unhideWhenUsed="0"/>
-    <w:lsdException w:name="Medium Shading 2" w:semiHidden="0" w:uiPriority="64" w:unhideWhenUsed="0"/>
-    <w:lsdException w:name="Medium List 1" w:semiHidden="0" w:uiPriority="65" w:unhideWhenUsed="0"/>
-    <w:lsdException w:name="Medium List 2" w:semiHidden="0" w:uiPriority="66" w:unhideWhenUsed="0"/>
-    <w:lsdException w:name="Medium Grid 1" w:semiHidden="0" w:uiPriority="67" w:unhideWhenUsed="0"/>
-    <w:lsdException w:name="Medium Grid 2" w:semiHidden="0" w:uiPriority="68" w:unhideWhenUsed="0"/>
-    <w:lsdException w:name="Medium Grid 3" w:semiHidden="0" w:uiPriority="69" w:unhideWhenUsed="0"/>
-    <w:lsdException w:name="Dark List" w:semiHidden="0" w:uiPriority="70" w:unhideWhenUsed="0"/>
-    <w:lsdException w:name="Colorful Shading" w:semiHidden="0" w:uiPriority="71" w:unhideWhenUsed="0"/>
-    <w:lsdException w:name="Colorful List" w:semiHidden="0" w:uiPriority="72" w:unhideWhenUsed="0"/>
-    <w:lsdException w:name="Colorful Grid" w:semiHidden="0" w:uiPriority="73" w:unhideWhenUsed="0"/>
-    <w:lsdException w:name="Light Shading Accent 1" w:semiHidden="0" w:uiPriority="60" w:unhideWhenUsed="0"/>
-    <w:lsdException w:name="Light List Accent 1" w:semiHidden="0" w:uiPriority="61" w:unhideWhenUsed="0"/>
-    <w:lsdException w:name="Light Grid Accent 1" w:semiHidden="0" w:uiPriority="62" w:unhideWhenUsed="0"/>
-    <w:lsdException w:name="Medium Shading 1 Accent 1" w:semiHidden="0" w:uiPriority="63" w:unhideWhenUsed="0"/>
-    <w:lsdException w:name="Medium Shading 2 Accent 1" w:semiHidden="0" w:uiPriority="64" w:unhideWhenUsed="0"/>
-    <w:lsdException w:name="Medium List 1 Accent 1" w:semiHidden="0" w:uiPriority="65" w:unhideWhenUsed="0"/>
-    <w:lsdException w:name="Revision" w:unhideWhenUsed="0"/>
-    <w:lsdException w:name="List Paragraph" w:semiHidden="0" w:uiPriority="34" w:unhideWhenUsed="0" w:qFormat="1"/>
-    <w:lsdException w:name="Quote" w:semiHidden="0" w:uiPriority="29" w:unhideWhenUsed="0" w:qFormat="1"/>
-    <w:lsdException w:name="Intense Quote" w:semiHidden="0" w:uiPriority="30" w:unhideWhenUsed="0" w:qFormat="1"/>
-    <w:lsdException w:name="Medium List 2 Accent 1" w:semiHidden="0" w:uiPriority="66" w:unhideWhenUsed="0"/>
-    <w:lsdException w:name="Medium Grid 1 Accent 1" w:semiHidden="0" w:uiPriority="67" w:unhideWhenUsed="0"/>
-    <w:lsdException w:name="Medium Grid 2 Accent 1" w:semiHidden="0" w:uiPriority="68" w:unhideWhenUsed="0"/>
-    <w:lsdException w:name="Medium Grid 3 Accent 1" w:semiHidden="0" w:uiPriority="69" w:unhideWhenUsed="0"/>
-    <w:lsdException w:name="Dark List Accent 1" w:semiHidden="0" w:uiPriority="70" w:unhideWhenUsed="0"/>
-    <w:lsdException w:name="Colorful Shading Accent 1" w:semiHidden="0" w:uiPriority="71" w:unhideWhenUsed="0"/>
-    <w:lsdException w:name="Colorful List Accent 1" w:semiHidden="0" w:uiPriority="72" w:unhideWhenUsed="0"/>
-    <w:lsdException w:name="Colorful Grid Accent 1" w:semiHidden="0" w:uiPriority="73" w:unhideWhenUsed="0"/>
-    <w:lsdException w:name="Light Shading Accent 2" w:semiHidden="0" w:uiPriority="60" w:unhideWhenUsed="0"/>
-    <w:lsdException w:name="Light List Accent 2" w:semiHidden="0" w:uiPriority="61" w:unhideWhenUsed="0"/>
-    <w:lsdException w:name="Light Grid Accent 2" w:semiHidden="0" w:uiPriority="62" w:unhideWhenUsed="0"/>
-    <w:lsdException w:name="Medium Shading 1 Accent 2" w:semiHidden="0" w:uiPriority="63" w:unhideWhenUsed="0"/>
-    <w:lsdException w:name="Medium Shading 2 Accent 2" w:semiHidden="0" w:uiPriority="64" w:unhideWhenUsed="0"/>
-    <w:lsdException w:name="Medium List 1 Accent 2" w:semiHidden="0" w:uiPriority="65" w:unhideWhenUsed="0"/>
-    <w:lsdException w:name="Medium List 2 Accent 2" w:semiHidden="0" w:uiPriority="66" w:unhideWhenUsed="0"/>
-    <w:lsdException w:name="Medium Grid 1 Accent 2" w:semiHidden="0" w:uiPriority="67" w:unhideWhenUsed="0"/>
-    <w:lsdException w:name="Medium Grid 2 Accent 2" w:semiHidden="0" w:uiPriority="68" w:unhideWhenUsed="0"/>
-    <w:lsdException w:name="Medium Grid 3 Accent 2" w:semiHidden="0" w:uiPriority="69" w:unhideWhenUsed="0"/>
-    <w:lsdException w:name="Dark List Accent 2" w:semiHidden="0" w:uiPriority="70" w:unhideWhenUsed="0"/>
-    <w:lsdException w:name="Colorful Shading Accent 2" w:semiHidden="0" w:uiPriority="71" w:unhideWhenUsed="0"/>
-    <w:lsdException w:name="Colorful List Accent 2" w:semiHidden="0" w:uiPriority="72" w:unhideWhenUsed="0"/>
-    <w:lsdException w:name="Colorful Grid Accent 2" w:semiHidden="0" w:uiPriority="73" w:unhideWhenUsed="0"/>
-    <w:lsdException w:name="Light Shading Accent 3" w:semiHidden="0" w:uiPriority="60" w:unhideWhenUsed="0"/>
-    <w:lsdException w:name="Light List Accent 3" w:semiHidden="0" w:uiPriority="61" w:unhideWhenUsed="0"/>
-    <w:lsdException w:name="Light Grid Accent 3" w:semiHidden="0" w:uiPriority="62" w:unhideWhenUsed="0"/>
-    <w:lsdException w:name="Medium Shading 1 Accent 3" w:semiHidden="0" w:uiPriority="63" w:unhideWhenUsed="0"/>
-    <w:lsdException w:name="Medium Shading 2 Accent 3" w:semiHidden="0" w:uiPriority="64" w:unhideWhenUsed="0"/>
-    <w:lsdException w:name="Medium List 1 Accent 3" w:semiHidden="0" w:uiPriority="65" w:unhideWhenUsed="0"/>
-    <w:lsdException w:name="Medium List 2 Accent 3" w:semiHidden="0" w:uiPriority="66" w:unhideWhenUsed="0"/>
-    <w:lsdException w:name="Medium Grid 1 Accent 3" w:semiHidden="0" w:uiPriority="67" w:unhideWhenUsed="0"/>
-    <w:lsdException w:name="Medium Grid 2 Accent 3" w:semiHidden="0" w:uiPriority="68" w:unhideWhenUsed="0"/>
-    <w:lsdException w:name="Medium Grid 3 Accent 3" w:semiHidden="0" w:uiPriority="69" w:unhideWhenUsed="0"/>
-    <w:lsdException w:name="Dark List Accent 3" w:semiHidden="0" w:uiPriority="70" w:unhideWhenUsed="0"/>
-    <w:lsdException w:name="Colorful Shading Accent 3" w:semiHidden="0" w:uiPriority="71" w:unhideWhenUsed="0"/>
-    <w:lsdException w:name="Colorful List Accent 3" w:semiHidden="0" w:uiPriority="72" w:unhideWhenUsed="0"/>
-    <w:lsdException w:name="Colorful Grid Accent 3" w:semiHidden="0" w:uiPriority="73" w:unhideWhenUsed="0"/>
-    <w:lsdException w:name="Light Shading Accent 4" w:semiHidden="0" w:uiPriority="60" w:unhideWhenUsed="0"/>
-    <w:lsdException w:name="Light List Accent 4" w:semiHidden="0" w:uiPriority="61" w:unhideWhenUsed="0"/>
-    <w:lsdException w:name="Light Grid Accent 4" w:semiHidden="0" w:uiPriority="62" w:unhideWhenUsed="0"/>
-    <w:lsdException w:name="Medium Shading 1 Accent 4" w:semiHidden="0" w:uiPriority="63" w:unhideWhenUsed="0"/>
-    <w:lsdException w:name="Medium Shading 2 Accent 4" w:semiHidden="0" w:uiPriority="64" w:unhideWhenUsed="0"/>
-    <w:lsdException w:name="Medium List 1 Accent 4" w:semiHidden="0" w:uiPriority="65" w:unhideWhenUsed="0"/>
-    <w:lsdException w:name="Medium List 2 Accent 4" w:semiHidden="0" w:uiPriority="66" w:unhideWhenUsed="0"/>
-    <w:lsdException w:name="Medium Grid 1 Accent 4" w:semiHidden="0" w:uiPriority="67" w:unhideWhenUsed="0"/>
-    <w:lsdException w:name="Medium Grid 2 Accent 4" w:semiHidden="0" w:uiPriority="68" w:unhideWhenUsed="0"/>
-    <w:lsdException w:name="Medium Grid 3 Accent 4" w:semiHidden="0" w:uiPriority="69" w:unhideWhenUsed="0"/>
-    <w:lsdException w:name="Dark List Accent 4" w:semiHidden="0" w:uiPriority="70" w:unhideWhenUsed="0"/>
-    <w:lsdException w:name="Colorful Shading Accent 4" w:semiHidden="0" w:uiPriority="71" w:unhideWhenUsed="0"/>
-    <w:lsdException w:name="Colorful List Accent 4" w:semiHidden="0" w:uiPriority="72" w:unhideWhenUsed="0"/>
-    <w:lsdException w:name="Colorful Grid Accent 4" w:semiHidden="0" w:uiPriority="73" w:unhideWhenUsed="0"/>
-    <w:lsdException w:name="Light Shading Accent 5" w:semiHidden="0" w:uiPriority="60" w:unhideWhenUsed="0"/>
-    <w:lsdException w:name="Light List Accent 5" w:semiHidden="0" w:uiPriority="61" w:unhideWhenUsed="0"/>
-    <w:lsdException w:name="Light Grid Accent 5" w:semiHidden="0" w:uiPriority="62" w:unhideWhenUsed="0"/>
-    <w:lsdException w:name="Medium Shading 1 Accent 5" w:semiHidden="0" w:uiPriority="63" w:unhideWhenUsed="0"/>
-    <w:lsdException w:name="Medium Shading 2 Accent 5" w:semiHidden="0" w:uiPriority="64" w:unhideWhenUsed="0"/>
-    <w:lsdException w:name="Medium List 1 Accent 5" w:semiHidden="0" w:uiPriority="65" w:unhideWhenUsed="0"/>
-    <w:lsdException w:name="Medium List 2 Accent 5" w:semiHidden="0" w:uiPriority="66" w:unhideWhenUsed="0"/>
-    <w:lsdException w:name="Medium Grid 1 Accent 5" w:semiHidden="0" w:uiPriority="67" w:unhideWhenUsed="0"/>
-    <w:lsdException w:name="Medium Grid 2 Accent 5" w:semiHidden="0" w:uiPriority="68" w:unhideWhenUsed="0"/>
-    <w:lsdException w:name="Medium Grid 3 Accent 5" w:semiHidden="0" w:uiPriority="69" w:unhideWhenUsed="0"/>
-    <w:lsdException w:name="Dark List Accent 5" w:semiHidden="0" w:uiPriority="70" w:unhideWhenUsed="0"/>
-    <w:lsdException w:name="Colorful Shading Accent 5" w:semiHidden="0" w:uiPriority="71" w:unhideWhenUsed="0"/>
-    <w:lsdException w:name="Colorful List Accent 5" w:semiHidden="0" w:uiPriority="72" w:unhideWhenUsed="0"/>
-    <w:lsdException w:name="Colorful Grid Accent 5" w:semiHidden="0" w:uiPriority="73" w:unhideWhenUsed="0"/>
-    <w:lsdException w:name="Light Shading Accent 6" w:semiHidden="0" w:uiPriority="60" w:unhideWhenUsed="0"/>
-    <w:lsdException w:name="Light List Accent 6" w:semiHidden="0" w:uiPriority="61" w:unhideWhenUsed="0"/>
-    <w:lsdException w:name="Light Grid Accent 6" w:semiHidden="0" w:uiPriority="62" w:unhideWhenUsed="0"/>
-    <w:lsdException w:name="Medium Shading 1 Accent 6" w:semiHidden="0" w:uiPriority="63" w:unhideWhenUsed="0"/>
-    <w:lsdException w:name="Medium Shading 2 Accent 6" w:semiHidden="0" w:uiPriority="64" w:unhideWhenUsed="0"/>
-    <w:lsdException w:name="Medium List 1 Accent 6" w:semiHidden="0" w:uiPriority="65" w:unhideWhenUsed="0"/>
-    <w:lsdException w:name="Medium List 2 Accent 6" w:semiHidden="0" w:uiPriority="66" w:unhideWhenUsed="0"/>
-    <w:lsdException w:name="Medium Grid 1 Accent 6" w:semiHidden="0" w:uiPriority="67" w:unhideWhenUsed="0"/>
-    <w:lsdException w:name="Medium Grid 2 Accent 6" w:semiHidden="0" w:uiPriority="68" w:unhideWhenUsed="0"/>
-    <w:lsdException w:name="Medium Grid 3 Accent 6" w:semiHidden="0" w:uiPriority="69" w:unhideWhenUsed="0"/>
-    <w:lsdException w:name="Dark List Accent 6" w:semiHidden="0" w:uiPriority="70" w:unhideWhenUsed="0"/>
-    <w:lsdException w:name="Colorful Shading Accent 6" w:semiHidden="0" w:uiPriority="71" w:unhideWhenUsed="0"/>
-    <w:lsdException w:name="Colorful List Accent 6" w:semiHidden="0" w:uiPriority="72" w:unhideWhenUsed="0"/>
-    <w:lsdException w:name="Colorful Grid Accent 6" w:semiHidden="0" w:uiPriority="73" w:unhideWhenUsed="0"/>
-    <w:lsdException w:name="Subtle Emphasis" w:semiHidden="0" w:uiPriority="19" w:unhideWhenUsed="0" w:qFormat="1"/>
-    <w:lsdException w:name="Intense Emphasis" w:semiHidden="0" w:uiPriority="21" w:unhideWhenUsed="0" w:qFormat="1"/>
-    <w:lsdException w:name="Subtle Reference" w:semiHidden="0" w:uiPriority="31" w:unhideWhenUsed="0" w:qFormat="1"/>
-    <w:lsdException w:name="Intense Reference" w:semiHidden="0" w:uiPriority="32" w:unhideWhenUsed="0" w:qFormat="1"/>
-    <w:lsdException w:name="Book Title" w:semiHidden="0" w:uiPriority="33" w:unhideWhenUsed="0" w:qFormat="1"/>
-    <w:lsdException w:name="Bibliography" w:uiPriority="37"/>
-    <w:lsdException w:name="TOC Heading" w:uiPriority="39" w:qFormat="1"/>
+  <w:latentStyles w:defLockedState="0" w:defUIPriority="99" w:defSemiHidden="0" w:defUnhideWhenUsed="0" w:defQFormat="0" w:count="375">
+    <w:lsdException w:name="Normal" w:uiPriority="0" w:qFormat="1"/>
+    <w:lsdException w:name="heading 1" w:uiPriority="9" w:qFormat="1"/>
+    <w:lsdException w:name="heading 2" w:semiHidden="1" w:uiPriority="9" w:unhideWhenUsed="1" w:qFormat="1"/>
+    <w:lsdException w:name="heading 3" w:semiHidden="1" w:uiPriority="9" w:unhideWhenUsed="1" w:qFormat="1"/>
+    <w:lsdException w:name="heading 4" w:semiHidden="1" w:uiPriority="9" w:unhideWhenUsed="1" w:qFormat="1"/>
+    <w:lsdException w:name="heading 5" w:semiHidden="1" w:uiPriority="9" w:unhideWhenUsed="1" w:qFormat="1"/>
+    <w:lsdException w:name="heading 6" w:semiHidden="1" w:uiPriority="9" w:unhideWhenUsed="1" w:qFormat="1"/>
+    <w:lsdException w:name="heading 7" w:semiHidden="1" w:uiPriority="9" w:unhideWhenUsed="1" w:qFormat="1"/>
+    <w:lsdException w:name="heading 8" w:semiHidden="1" w:uiPriority="9" w:unhideWhenUsed="1" w:qFormat="1"/>
+    <w:lsdException w:name="heading 9" w:semiHidden="1" w:uiPriority="9" w:unhideWhenUsed="1" w:qFormat="1"/>
+    <w:lsdException w:name="index 1" w:semiHidden="1" w:unhideWhenUsed="1"/>
+    <w:lsdException w:name="index 2" w:semiHidden="1" w:unhideWhenUsed="1"/>
+    <w:lsdException w:name="index 3" w:semiHidden="1" w:unhideWhenUsed="1"/>
+    <w:lsdException w:name="index 4" w:semiHidden="1" w:unhideWhenUsed="1"/>
+    <w:lsdException w:name="index 5" w:semiHidden="1" w:unhideWhenUsed="1"/>
+    <w:lsdException w:name="index 6" w:semiHidden="1" w:unhideWhenUsed="1"/>
+    <w:lsdException w:name="index 7" w:semiHidden="1" w:unhideWhenUsed="1"/>
+    <w:lsdException w:name="index 8" w:semiHidden="1" w:unhideWhenUsed="1"/>
+    <w:lsdException w:name="index 9" w:semiHidden="1" w:unhideWhenUsed="1"/>
+    <w:lsdException w:name="toc 1" w:semiHidden="1" w:uiPriority="39" w:unhideWhenUsed="1"/>
+    <w:lsdException w:name="toc 2" w:semiHidden="1" w:uiPriority="39" w:unhideWhenUsed="1"/>
+    <w:lsdException w:name="toc 3" w:semiHidden="1" w:uiPriority="39" w:unhideWhenUsed="1"/>
+    <w:lsdException w:name="toc 4" w:semiHidden="1" w:uiPriority="39" w:unhideWhenUsed="1"/>
+    <w:lsdException w:name="toc 5" w:semiHidden="1" w:uiPriority="39" w:unhideWhenUsed="1"/>
+    <w:lsdException w:name="toc 6" w:semiHidden="1" w:uiPriority="39" w:unhideWhenUsed="1"/>
+    <w:lsdException w:name="toc 7" w:semiHidden="1" w:uiPriority="39" w:unhideWhenUsed="1"/>
+    <w:lsdException w:name="toc 8" w:semiHidden="1" w:uiPriority="39" w:unhideWhenUsed="1"/>
+    <w:lsdException w:name="toc 9" w:semiHidden="1" w:uiPriority="39" w:unhideWhenUsed="1"/>
+    <w:lsdException w:name="Normal Indent" w:semiHidden="1" w:unhideWhenUsed="1"/>
+    <w:lsdException w:name="footnote text" w:semiHidden="1" w:unhideWhenUsed="1"/>
+    <w:lsdException w:name="annotation text" w:semiHidden="1" w:unhideWhenUsed="1"/>
+    <w:lsdException w:name="header" w:semiHidden="1" w:unhideWhenUsed="1"/>
+    <w:lsdException w:name="footer" w:semiHidden="1" w:unhideWhenUsed="1"/>
+    <w:lsdException w:name="index heading" w:semiHidden="1" w:unhideWhenUsed="1"/>
+    <w:lsdException w:name="caption" w:semiHidden="1" w:uiPriority="35" w:unhideWhenUsed="1" w:qFormat="1"/>
+    <w:lsdException w:name="table of figures" w:semiHidden="1" w:unhideWhenUsed="1"/>
+    <w:lsdException w:name="envelope address" w:semiHidden="1" w:unhideWhenUsed="1"/>
+    <w:lsdException w:name="envelope return" w:semiHidden="1" w:unhideWhenUsed="1"/>
+    <w:lsdException w:name="footnote reference" w:semiHidden="1" w:unhideWhenUsed="1"/>
+    <w:lsdException w:name="annotation reference" w:semiHidden="1" w:unhideWhenUsed="1"/>
+    <w:lsdException w:name="line number" w:semiHidden="1" w:unhideWhenUsed="1"/>
+    <w:lsdException w:name="page number" w:semiHidden="1" w:unhideWhenUsed="1"/>
+    <w:lsdException w:name="endnote reference" w:semiHidden="1" w:unhideWhenUsed="1"/>
+    <w:lsdException w:name="endnote text" w:semiHidden="1" w:unhideWhenUsed="1"/>
+    <w:lsdException w:name="table of authorities" w:semiHidden="1" w:unhideWhenUsed="1"/>
+    <w:lsdException w:name="macro" w:semiHidden="1" w:unhideWhenUsed="1"/>
+    <w:lsdException w:name="toa heading" w:semiHidden="1" w:unhideWhenUsed="1"/>
+    <w:lsdException w:name="List" w:semiHidden="1" w:unhideWhenUsed="1"/>
+    <w:lsdException w:name="List Bullet" w:semiHidden="1" w:unhideWhenUsed="1"/>
+    <w:lsdException w:name="List Number" w:semiHidden="1" w:unhideWhenUsed="1"/>
+    <w:lsdException w:name="List 2" w:semiHidden="1" w:unhideWhenUsed="1"/>
+    <w:lsdException w:name="List 3" w:semiHidden="1" w:unhideWhenUsed="1"/>
+    <w:lsdException w:name="List 4" w:semiHidden="1" w:unhideWhenUsed="1"/>
+    <w:lsdException w:name="List 5" w:semiHidden="1" w:unhideWhenUsed="1"/>
+    <w:lsdException w:name="List Bullet 2" w:semiHidden="1" w:unhideWhenUsed="1"/>
+    <w:lsdException w:name="List Bullet 3" w:semiHidden="1" w:unhideWhenUsed="1"/>
+    <w:lsdException w:name="List Bullet 4" w:semiHidden="1" w:unhideWhenUsed="1"/>
+    <w:lsdException w:name="List Bullet 5" w:semiHidden="1" w:unhideWhenUsed="1"/>
+    <w:lsdException w:name="List Number 2" w:semiHidden="1" w:unhideWhenUsed="1"/>
+    <w:lsdException w:name="List Number 3" w:semiHidden="1" w:unhideWhenUsed="1"/>
+    <w:lsdException w:name="List Number 4" w:semiHidden="1" w:unhideWhenUsed="1"/>
+    <w:lsdException w:name="List Number 5" w:semiHidden="1" w:unhideWhenUsed="1"/>
+    <w:lsdException w:name="Title" w:uiPriority="10" w:qFormat="1"/>
+    <w:lsdException w:name="Closing" w:semiHidden="1" w:unhideWhenUsed="1"/>
+    <w:lsdException w:name="Signature" w:semiHidden="1" w:unhideWhenUsed="1"/>
+    <w:lsdException w:name="Default Paragraph Font" w:semiHidden="1" w:uiPriority="1" w:unhideWhenUsed="1"/>
+    <w:lsdException w:name="Body Text" w:semiHidden="1" w:unhideWhenUsed="1"/>
+    <w:lsdException w:name="Body Text Indent" w:semiHidden="1" w:unhideWhenUsed="1"/>
+    <w:lsdException w:name="List Continue" w:semiHidden="1" w:unhideWhenUsed="1"/>
+    <w:lsdException w:name="List Continue 2" w:semiHidden="1" w:unhideWhenUsed="1"/>
+    <w:lsdException w:name="List Continue 3" w:semiHidden="1" w:unhideWhenUsed="1"/>
+    <w:lsdException w:name="List Continue 4" w:semiHidden="1" w:unhideWhenUsed="1"/>
+    <w:lsdException w:name="List Continue 5" w:semiHidden="1" w:unhideWhenUsed="1"/>
+    <w:lsdException w:name="Message Header" w:semiHidden="1" w:unhideWhenUsed="1"/>
+    <w:lsdException w:name="Subtitle" w:uiPriority="11" w:qFormat="1"/>
+    <w:lsdException w:name="Salutation" w:semiHidden="1" w:unhideWhenUsed="1"/>
+    <w:lsdException w:name="Date" w:semiHidden="1" w:unhideWhenUsed="1"/>
+    <w:lsdException w:name="Body Text First Indent" w:semiHidden="1" w:unhideWhenUsed="1"/>
+    <w:lsdException w:name="Body Text First Indent 2" w:semiHidden="1" w:unhideWhenUsed="1"/>
+    <w:lsdException w:name="Note Heading" w:semiHidden="1" w:unhideWhenUsed="1"/>
+    <w:lsdException w:name="Body Text 2" w:semiHidden="1" w:unhideWhenUsed="1"/>
+    <w:lsdException w:name="Body Text 3" w:semiHidden="1" w:unhideWhenUsed="1"/>
+    <w:lsdException w:name="Body Text Indent 2" w:semiHidden="1" w:unhideWhenUsed="1"/>
+    <w:lsdException w:name="Body Text Indent 3" w:semiHidden="1" w:unhideWhenUsed="1"/>
+    <w:lsdException w:name="Block Text" w:semiHidden="1" w:unhideWhenUsed="1"/>
+    <w:lsdException w:name="Hyperlink" w:semiHidden="1" w:unhideWhenUsed="1"/>
+    <w:lsdException w:name="FollowedHyperlink" w:semiHidden="1" w:unhideWhenUsed="1"/>
+    <w:lsdException w:name="Strong" w:uiPriority="22" w:qFormat="1"/>
+    <w:lsdException w:name="Emphasis" w:uiPriority="20" w:qFormat="1"/>
+    <w:lsdException w:name="Document Map" w:semiHidden="1" w:unhideWhenUsed="1"/>
+    <w:lsdException w:name="Plain Text" w:semiHidden="1" w:unhideWhenUsed="1"/>
+    <w:lsdException w:name="E-mail Signature" w:semiHidden="1" w:unhideWhenUsed="1"/>
+    <w:lsdException w:name="HTML Top of Form" w:semiHidden="1" w:unhideWhenUsed="1"/>
+    <w:lsdException w:name="HTML Bottom of Form" w:semiHidden="1" w:unhideWhenUsed="1"/>
+    <w:lsdException w:name="Normal (Web)" w:semiHidden="1" w:unhideWhenUsed="1"/>
+    <w:lsdException w:name="HTML Acronym" w:semiHidden="1" w:unhideWhenUsed="1"/>
+    <w:lsdException w:name="HTML Address" w:semiHidden="1" w:unhideWhenUsed="1"/>
+    <w:lsdException w:name="HTML Cite" w:semiHidden="1" w:unhideWhenUsed="1"/>
+    <w:lsdException w:name="HTML Code" w:semiHidden="1" w:unhideWhenUsed="1"/>
+    <w:lsdException w:name="HTML Definition" w:semiHidden="1" w:unhideWhenUsed="1"/>
+    <w:lsdException w:name="HTML Keyboard" w:semiHidden="1" w:unhideWhenUsed="1"/>
+    <w:lsdException w:name="HTML Preformatted" w:semiHidden="1" w:unhideWhenUsed="1"/>
+    <w:lsdException w:name="HTML Sample" w:semiHidden="1" w:unhideWhenUsed="1"/>
+    <w:lsdException w:name="HTML Typewriter" w:semiHidden="1" w:unhideWhenUsed="1"/>
+    <w:lsdException w:name="HTML Variable" w:semiHidden="1" w:unhideWhenUsed="1"/>
+    <w:lsdException w:name="Normal Table" w:semiHidden="1" w:unhideWhenUsed="1"/>
+    <w:lsdException w:name="annotation subject" w:semiHidden="1" w:unhideWhenUsed="1"/>
+    <w:lsdException w:name="No List" w:semiHidden="1" w:unhideWhenUsed="1"/>
+    <w:lsdException w:name="Outline List 1" w:semiHidden="1" w:unhideWhenUsed="1"/>
+    <w:lsdException w:name="Outline List 2" w:semiHidden="1" w:unhideWhenUsed="1"/>
+    <w:lsdException w:name="Outline List 3" w:semiHidden="1" w:unhideWhenUsed="1"/>
+    <w:lsdException w:name="Table Simple 1" w:semiHidden="1" w:unhideWhenUsed="1"/>
+    <w:lsdException w:name="Table Simple 2" w:semiHidden="1" w:unhideWhenUsed="1"/>
+    <w:lsdException w:name="Table Simple 3" w:semiHidden="1" w:unhideWhenUsed="1"/>
+    <w:lsdException w:name="Table Classic 1" w:semiHidden="1" w:unhideWhenUsed="1"/>
+    <w:lsdException w:name="Table Classic 2" w:semiHidden="1" w:unhideWhenUsed="1"/>
+    <w:lsdException w:name="Table Classic 3" w:semiHidden="1" w:unhideWhenUsed="1"/>
+    <w:lsdException w:name="Table Classic 4" w:semiHidden="1" w:unhideWhenUsed="1"/>
+    <w:lsdException w:name="Table Colorful 1" w:semiHidden="1" w:unhideWhenUsed="1"/>
+    <w:lsdException w:name="Table Colorful 2" w:semiHidden="1" w:unhideWhenUsed="1"/>
+    <w:lsdException w:name="Table Colorful 3" w:semiHidden="1" w:unhideWhenUsed="1"/>
+    <w:lsdException w:name="Table Columns 1" w:semiHidden="1" w:unhideWhenUsed="1"/>
+    <w:lsdException w:name="Table Columns 2" w:semiHidden="1" w:unhideWhenUsed="1"/>
+    <w:lsdException w:name="Table Columns 3" w:semiHidden="1" w:unhideWhenUsed="1"/>
+    <w:lsdException w:name="Table Columns 4" w:semiHidden="1" w:unhideWhenUsed="1"/>
+    <w:lsdException w:name="Table Columns 5" w:semiHidden="1" w:unhideWhenUsed="1"/>
+    <w:lsdException w:name="Table Grid 1" w:semiHidden="1" w:unhideWhenUsed="1"/>
+    <w:lsdException w:name="Table Grid 2" w:semiHidden="1" w:unhideWhenUsed="1"/>
+    <w:lsdException w:name="Table Grid 3" w:semiHidden="1" w:unhideWhenUsed="1"/>
+    <w:lsdException w:name="Table Grid 4" w:semiHidden="1" w:unhideWhenUsed="1"/>
+    <w:lsdException w:name="Table Grid 5" w:semiHidden="1" w:unhideWhenUsed="1"/>
+    <w:lsdException w:name="Table Grid 6" w:semiHidden="1" w:unhideWhenUsed="1"/>
+    <w:lsdException w:name="Table Grid 7" w:semiHidden="1" w:unhideWhenUsed="1"/>
+    <w:lsdException w:name="Table Grid 8" w:semiHidden="1" w:unhideWhenUsed="1"/>
+    <w:lsdException w:name="Table List 1" w:semiHidden="1" w:unhideWhenUsed="1"/>
+    <w:lsdException w:name="Table List 2" w:semiHidden="1" w:unhideWhenUsed="1"/>
+    <w:lsdException w:name="Table List 3" w:semiHidden="1" w:unhideWhenUsed="1"/>
+    <w:lsdException w:name="Table List 4" w:semiHidden="1" w:unhideWhenUsed="1"/>
+    <w:lsdException w:name="Table List 5" w:semiHidden="1" w:unhideWhenUsed="1"/>
+    <w:lsdException w:name="Table List 6" w:semiHidden="1" w:unhideWhenUsed="1"/>
+    <w:lsdException w:name="Table List 7" w:semiHidden="1" w:unhideWhenUsed="1"/>
+    <w:lsdException w:name="Table List 8" w:semiHidden="1" w:unhideWhenUsed="1"/>
+    <w:lsdException w:name="Table 3D effects 1" w:semiHidden="1" w:unhideWhenUsed="1"/>
+    <w:lsdException w:name="Table 3D effects 2" w:semiHidden="1" w:unhideWhenUsed="1"/>
+    <w:lsdException w:name="Table 3D effects 3" w:semiHidden="1" w:unhideWhenUsed="1"/>
+    <w:lsdException w:name="Table Contemporary" w:semiHidden="1" w:unhideWhenUsed="1"/>
+    <w:lsdException w:name="Table Elegant" w:semiHidden="1" w:unhideWhenUsed="1"/>
+    <w:lsdException w:name="Table Professional" w:semiHidden="1" w:unhideWhenUsed="1"/>
+    <w:lsdException w:name="Table Subtle 1" w:semiHidden="1" w:unhideWhenUsed="1"/>
+    <w:lsdException w:name="Table Subtle 2" w:semiHidden="1" w:unhideWhenUsed="1"/>
+    <w:lsdException w:name="Table Web 1" w:semiHidden="1" w:unhideWhenUsed="1"/>
+    <w:lsdException w:name="Table Web 2" w:semiHidden="1" w:unhideWhenUsed="1"/>
+    <w:lsdException w:name="Table Web 3" w:semiHidden="1" w:unhideWhenUsed="1"/>
+    <w:lsdException w:name="Balloon Text" w:semiHidden="1" w:unhideWhenUsed="1"/>
+    <w:lsdException w:name="Table Grid" w:semiHidden="1" w:uiPriority="39" w:unhideWhenUsed="1"/>
+    <w:lsdException w:name="Table Theme" w:semiHidden="1" w:unhideWhenUsed="1"/>
+    <w:lsdException w:name="Placeholder Text" w:semiHidden="1"/>
+    <w:lsdException w:name="No Spacing" w:uiPriority="1" w:qFormat="1"/>
+    <w:lsdException w:name="Light Shading" w:uiPriority="60"/>
+    <w:lsdException w:name="Light List" w:uiPriority="61"/>
+    <w:lsdException w:name="Light Grid" w:uiPriority="62"/>
+    <w:lsdException w:name="Medium Shading 1" w:uiPriority="63"/>
+    <w:lsdException w:name="Medium Shading 2" w:uiPriority="64"/>
+    <w:lsdException w:name="Medium List 1" w:uiPriority="65"/>
+    <w:lsdException w:name="Medium List 2" w:uiPriority="66"/>
+    <w:lsdException w:name="Medium Grid 1" w:uiPriority="67"/>
+    <w:lsdException w:name="Medium Grid 2" w:uiPriority="68"/>
+    <w:lsdException w:name="Medium Grid 3" w:uiPriority="69"/>
+    <w:lsdException w:name="Dark List" w:uiPriority="70"/>
+    <w:lsdException w:name="Colorful Shading" w:uiPriority="71"/>
+    <w:lsdException w:name="Colorful List" w:uiPriority="72"/>
+    <w:lsdException w:name="Colorful Grid" w:uiPriority="73"/>
+    <w:lsdException w:name="Light Shading Accent 1" w:uiPriority="60"/>
+    <w:lsdException w:name="Light List Accent 1" w:uiPriority="61"/>
+    <w:lsdException w:name="Light Grid Accent 1" w:uiPriority="62"/>
+    <w:lsdException w:name="Medium Shading 1 Accent 1" w:uiPriority="63"/>
+    <w:lsdException w:name="Medium Shading 2 Accent 1" w:uiPriority="64"/>
+    <w:lsdException w:name="Medium List 1 Accent 1" w:uiPriority="65"/>
+    <w:lsdException w:name="Revision" w:semiHidden="1"/>
+    <w:lsdException w:name="List Paragraph" w:uiPriority="34" w:qFormat="1"/>
+    <w:lsdException w:name="Quote" w:uiPriority="29" w:qFormat="1"/>
+    <w:lsdException w:name="Intense Quote" w:uiPriority="30" w:qFormat="1"/>
+    <w:lsdException w:name="Medium List 2 Accent 1" w:uiPriority="66"/>
+    <w:lsdException w:name="Medium Grid 1 Accent 1" w:uiPriority="67"/>
+    <w:lsdException w:name="Medium Grid 2 Accent 1" w:uiPriority="68"/>
+    <w:lsdException w:name="Medium Grid 3 Accent 1" w:uiPriority="69"/>
+    <w:lsdException w:name="Dark List Accent 1" w:uiPriority="70"/>
+    <w:lsdException w:name="Colorful Shading Accent 1" w:uiPriority="71"/>
+    <w:lsdException w:name="Colorful List Accent 1" w:uiPriority="72"/>
+    <w:lsdException w:name="Colorful Grid Accent 1" w:uiPriority="73"/>
+    <w:lsdException w:name="Light Shading Accent 2" w:uiPriority="60"/>
+    <w:lsdException w:name="Light List Accent 2" w:uiPriority="61"/>
+    <w:lsdException w:name="Light Grid Accent 2" w:uiPriority="62"/>
+    <w:lsdException w:name="Medium Shading 1 Accent 2" w:uiPriority="63"/>
+    <w:lsdException w:name="Medium Shading 2 Accent 2" w:uiPriority="64"/>
+    <w:lsdException w:name="Medium List 1 Accent 2" w:uiPriority="65"/>
+    <w:lsdException w:name="Medium List 2 Accent 2" w:uiPriority="66"/>
+    <w:lsdException w:name="Medium Grid 1 Accent 2" w:uiPriority="67"/>
+    <w:lsdException w:name="Medium Grid 2 Accent 2" w:uiPriority="68"/>
+    <w:lsdException w:name="Medium Grid 3 Accent 2" w:uiPriority="69"/>
+    <w:lsdException w:name="Dark List Accent 2" w:uiPriority="70"/>
+    <w:lsdException w:name="Colorful Shading Accent 2" w:uiPriority="71"/>
+    <w:lsdException w:name="Colorful List Accent 2" w:uiPriority="72"/>
+    <w:lsdException w:name="Colorful Grid Accent 2" w:uiPriority="73"/>
+    <w:lsdException w:name="Light Shading Accent 3" w:uiPriority="60"/>
+    <w:lsdException w:name="Light List Accent 3" w:uiPriority="61"/>
+    <w:lsdException w:name="Light Grid Accent 3" w:uiPriority="62"/>
+    <w:lsdException w:name="Medium Shading 1 Accent 3" w:uiPriority="63"/>
+    <w:lsdException w:name="Medium Shading 2 Accent 3" w:uiPriority="64"/>
+    <w:lsdException w:name="Medium List 1 Accent 3" w:uiPriority="65"/>
+    <w:lsdException w:name="Medium List 2 Accent 3" w:uiPriority="66"/>
+    <w:lsdException w:name="Medium Grid 1 Accent 3" w:uiPriority="67"/>
+    <w:lsdException w:name="Medium Grid 2 Accent 3" w:uiPriority="68"/>
+    <w:lsdException w:name="Medium Grid 3 Accent 3" w:uiPriority="69"/>
+    <w:lsdException w:name="Dark List Accent 3" w:uiPriority="70"/>
+    <w:lsdException w:name="Colorful Shading Accent 3" w:uiPriority="71"/>
+    <w:lsdException w:name="Colorful List Accent 3" w:uiPriority="72"/>
+    <w:lsdException w:name="Colorful Grid Accent 3" w:uiPriority="73"/>
+    <w:lsdException w:name="Light Shading Accent 4" w:uiPriority="60"/>
+    <w:lsdException w:name="Light List Accent 4" w:uiPriority="61"/>
+    <w:lsdException w:name="Light Grid Accent 4" w:uiPriority="62"/>
+    <w:lsdException w:name="Medium Shading 1 Accent 4" w:uiPriority="63"/>
+    <w:lsdException w:name="Medium Shading 2 Accent 4" w:uiPriority="64"/>
+    <w:lsdException w:name="Medium List 1 Accent 4" w:uiPriority="65"/>
+    <w:lsdException w:name="Medium List 2 Accent 4" w:uiPriority="66"/>
+    <w:lsdException w:name="Medium Grid 1 Accent 4" w:uiPriority="67"/>
+    <w:lsdException w:name="Medium Grid 2 Accent 4" w:uiPriority="68"/>
+    <w:lsdException w:name="Medium Grid 3 Accent 4" w:uiPriority="69"/>
+    <w:lsdException w:name="Dark List Accent 4" w:uiPriority="70"/>
+    <w:lsdException w:name="Colorful Shading Accent 4" w:uiPriority="71"/>
+    <w:lsdException w:name="Colorful List Accent 4" w:uiPriority="72"/>
+    <w:lsdException w:name="Colorful Grid Accent 4" w:uiPriority="73"/>
+    <w:lsdException w:name="Light Shading Accent 5" w:uiPriority="60"/>
+    <w:lsdException w:name="Light List Accent 5" w:uiPriority="61"/>
+    <w:lsdException w:name="Light Grid Accent 5" w:uiPriority="62"/>
+    <w:lsdException w:name="Medium Shading 1 Accent 5" w:uiPriority="63"/>
+    <w:lsdException w:name="Medium Shading 2 Accent 5" w:uiPriority="64"/>
+    <w:lsdException w:name="Medium List 1 Accent 5" w:uiPriority="65"/>
+    <w:lsdException w:name="Medium List 2 Accent 5" w:uiPriority="66"/>
+    <w:lsdException w:name="Medium Grid 1 Accent 5" w:uiPriority="67"/>
+    <w:lsdException w:name="Medium Grid 2 Accent 5" w:uiPriority="68"/>
+    <w:lsdException w:name="Medium Grid 3 Accent 5" w:uiPriority="69"/>
+    <w:lsdException w:name="Dark List Accent 5" w:uiPriority="70"/>
+    <w:lsdException w:name="Colorful Shading Accent 5" w:uiPriority="71"/>
+    <w:lsdException w:name="Colorful List Accent 5" w:uiPriority="72"/>
+    <w:lsdException w:name="Colorful Grid Accent 5" w:uiPriority="73"/>
+    <w:lsdException w:name="Light Shading Accent 6" w:uiPriority="60"/>
+    <w:lsdException w:name="Light List Accent 6" w:uiPriority="61"/>
+    <w:lsdException w:name="Light Grid Accent 6" w:uiPriority="62"/>
+    <w:lsdException w:name="Medium Shading 1 Accent 6" w:uiPriority="63"/>
+    <w:lsdException w:name="Medium Shading 2 Accent 6" w:uiPriority="64"/>
+    <w:lsdException w:name="Medium List 1 Accent 6" w:uiPriority="65"/>
+    <w:lsdException w:name="Medium List 2 Accent 6" w:uiPriority="66"/>
+    <w:lsdException w:name="Medium Grid 1 Accent 6" w:uiPriority="67"/>
+    <w:lsdException w:name="Medium Grid 2 Accent 6" w:uiPriority="68"/>
+    <w:lsdException w:name="Medium Grid 3 Accent 6" w:uiPriority="69"/>
+    <w:lsdException w:name="Dark List Accent 6" w:uiPriority="70"/>
+    <w:lsdException w:name="Colorful Shading Accent 6" w:uiPriority="71"/>
+    <w:lsdException w:name="Colorful List Accent 6" w:uiPriority="72"/>
+    <w:lsdException w:name="Colorful Grid Accent 6" w:uiPriority="73"/>
+    <w:lsdException w:name="Subtle Emphasis" w:uiPriority="19" w:qFormat="1"/>
+    <w:lsdException w:name="Intense Emphasis" w:uiPriority="21" w:qFormat="1"/>
+    <w:lsdException w:name="Subtle Reference" w:uiPriority="31" w:qFormat="1"/>
+    <w:lsdException w:name="Intense Reference" w:uiPriority="32" w:qFormat="1"/>
+    <w:lsdException w:name="Book Title" w:uiPriority="33" w:qFormat="1"/>
+    <w:lsdException w:name="Bibliography" w:semiHidden="1" w:uiPriority="37" w:unhideWhenUsed="1"/>
+    <w:lsdException w:name="TOC Heading" w:semiHidden="1" w:uiPriority="39" w:unhideWhenUsed="1" w:qFormat="1"/>
+    <w:lsdException w:name="Plain Table 1" w:uiPriority="41"/>
+    <w:lsdException w:name="Plain Table 2" w:uiPriority="42"/>
+    <w:lsdException w:name="Plain Table 3" w:uiPriority="43"/>
+    <w:lsdException w:name="Plain Table 4" w:uiPriority="44"/>
+    <w:lsdException w:name="Plain Table 5" w:uiPriority="45"/>
+    <w:lsdException w:name="Grid Table Light" w:uiPriority="40"/>
+    <w:lsdException w:name="Grid Table 1 Light" w:uiPriority="46"/>
+    <w:lsdException w:name="Grid Table 2" w:uiPriority="47"/>
+    <w:lsdException w:name="Grid Table 3" w:uiPriority="48"/>
+    <w:lsdException w:name="Grid Table 4" w:uiPriority="49"/>
+    <w:lsdException w:name="Grid Table 5 Dark" w:uiPriority="50"/>
+    <w:lsdException w:name="Grid Table 6 Colorful" w:uiPriority="51"/>
+    <w:lsdException w:name="Grid Table 7 Colorful" w:uiPriority="52"/>
+    <w:lsdException w:name="Grid Table 1 Light Accent 1" w:uiPriority="46"/>
+    <w:lsdException w:name="Grid Table 2 Accent 1" w:uiPriority="47"/>
+    <w:lsdException w:name="Grid Table 3 Accent 1" w:uiPriority="48"/>
+    <w:lsdException w:name="Grid Table 4 Accent 1" w:uiPriority="49"/>
+    <w:lsdException w:name="Grid Table 5 Dark Accent 1" w:uiPriority="50"/>
+    <w:lsdException w:name="Grid Table 6 Colorful Accent 1" w:uiPriority="51"/>
+    <w:lsdException w:name="Grid Table 7 Colorful Accent 1" w:uiPriority="52"/>
+    <w:lsdException w:name="Grid Table 1 Light Accent 2" w:uiPriority="46"/>
+    <w:lsdException w:name="Grid Table 2 Accent 2" w:uiPriority="47"/>
+    <w:lsdException w:name="Grid Table 3 Accent 2" w:uiPriority="48"/>
+    <w:lsdException w:name="Grid Table 4 Accent 2" w:uiPriority="49"/>
+    <w:lsdException w:name="Grid Table 5 Dark Accent 2" w:uiPriority="50"/>
+    <w:lsdException w:name="Grid Table 6 Colorful Accent 2" w:uiPriority="51"/>
+    <w:lsdException w:name="Grid Table 7 Colorful Accent 2" w:uiPriority="52"/>
+    <w:lsdException w:name="Grid Table 1 Light Accent 3" w:uiPriority="46"/>
+    <w:lsdException w:name="Grid Table 2 Accent 3" w:uiPriority="47"/>
+    <w:lsdException w:name="Grid Table 3 Accent 3" w:uiPriority="48"/>
+    <w:lsdException w:name="Grid Table 4 Accent 3" w:uiPriority="49"/>
+    <w:lsdException w:name="Grid Table 5 Dark Accent 3" w:uiPriority="50"/>
+    <w:lsdException w:name="Grid Table 6 Colorful Accent 3" w:uiPriority="51"/>
+    <w:lsdException w:name="Grid Table 7 Colorful Accent 3" w:uiPriority="52"/>
+    <w:lsdException w:name="Grid Table 1 Light Accent 4" w:uiPriority="46"/>
+    <w:lsdException w:name="Grid Table 2 Accent 4" w:uiPriority="47"/>
+    <w:lsdException w:name="Grid Table 3 Accent 4" w:uiPriority="48"/>
+    <w:lsdException w:name="Grid Table 4 Accent 4" w:uiPriority="49"/>
+    <w:lsdException w:name="Grid Table 5 Dark Accent 4" w:uiPriority="50"/>
+    <w:lsdException w:name="Grid Table 6 Colorful Accent 4" w:uiPriority="51"/>
+    <w:lsdException w:name="Grid Table 7 Colorful Accent 4" w:uiPriority="52"/>
+    <w:lsdException w:name="Grid Table 1 Light Accent 5" w:uiPriority="46"/>
+    <w:lsdException w:name="Grid Table 2 Accent 5" w:uiPriority="47"/>
+    <w:lsdException w:name="Grid Table 3 Accent 5" w:uiPriority="48"/>
+    <w:lsdException w:name="Grid Table 4 Accent 5" w:uiPriority="49"/>
+    <w:lsdException w:name="Grid Table 5 Dark Accent 5" w:uiPriority="50"/>
+    <w:lsdException w:name="Grid Table 6 Colorful Accent 5" w:uiPriority="51"/>
+    <w:lsdException w:name="Grid Table 7 Colorful Accent 5" w:uiPriority="52"/>
+    <w:lsdException w:name="Grid Table 1 Light Accent 6" w:uiPriority="46"/>
+    <w:lsdException w:name="Grid Table 2 Accent 6" w:uiPriority="47"/>
+    <w:lsdException w:name="Grid Table 3 Accent 6" w:uiPriority="48"/>
+    <w:lsdException w:name="Grid Table 4 Accent 6" w:uiPriority="49"/>
+    <w:lsdException w:name="Grid Table 5 Dark Accent 6" w:uiPriority="50"/>
+    <w:lsdException w:name="Grid Table 6 Colorful Accent 6" w:uiPriority="51"/>
+    <w:lsdException w:name="Grid Table 7 Colorful Accent 6" w:uiPriority="52"/>
+    <w:lsdException w:name="List Table 1 Light" w:uiPriority="46"/>
+    <w:lsdException w:name="List Table 2" w:uiPriority="47"/>
+    <w:lsdException w:name="List Table 3" w:uiPriority="48"/>
+    <w:lsdException w:name="List Table 4" w:uiPriority="49"/>
+    <w:lsdException w:name="List Table 5 Dark" w:uiPriority="50"/>
+    <w:lsdException w:name="List Table 6 Colorful" w:uiPriority="51"/>
+    <w:lsdException w:name="List Table 7 Colorful" w:uiPriority="52"/>
+    <w:lsdException w:name="List Table 1 Light Accent 1" w:uiPriority="46"/>
+    <w:lsdException w:name="List Table 2 Accent 1" w:uiPriority="47"/>
+    <w:lsdException w:name="List Table 3 Accent 1" w:uiPriority="48"/>
+    <w:lsdException w:name="List Table 4 Accent 1" w:uiPriority="49"/>
+    <w:lsdException w:name="List Table 5 Dark Accent 1" w:uiPriority="50"/>
+    <w:lsdException w:name="List Table 6 Colorful Accent 1" w:uiPriority="51"/>
+    <w:lsdException w:name="List Table 7 Colorful Accent 1" w:uiPriority="52"/>
+    <w:lsdException w:name="List Table 1 Light Accent 2" w:uiPriority="46"/>
+    <w:lsdException w:name="List Table 2 Accent 2" w:uiPriority="47"/>
+    <w:lsdException w:name="List Table 3 Accent 2" w:uiPriority="48"/>
+    <w:lsdException w:name="List Table 4 Accent 2" w:uiPriority="49"/>
+    <w:lsdException w:name="List Table 5 Dark Accent 2" w:uiPriority="50"/>
+    <w:lsdException w:name="List Table 6 Colorful Accent 2" w:uiPriority="51"/>
+    <w:lsdException w:name="List Table 7 Colorful Accent 2" w:uiPriority="52"/>
+    <w:lsdException w:name="List Table 1 Light Accent 3" w:uiPriority="46"/>
+    <w:lsdException w:name="List Table 2 Accent 3" w:uiPriority="47"/>
+    <w:lsdException w:name="List Table 3 Accent 3" w:uiPriority="48"/>
+    <w:lsdException w:name="List Table 4 Accent 3" w:uiPriority="49"/>
+    <w:lsdException w:name="List Table 5 Dark Accent 3" w:uiPriority="50"/>
+    <w:lsdException w:name="List Table 6 Colorful Accent 3" w:uiPriority="51"/>
+    <w:lsdException w:name="List Table 7 Colorful Accent 3" w:uiPriority="52"/>
+    <w:lsdException w:name="List Table 1 Light Accent 4" w:uiPriority="46"/>
+    <w:lsdException w:name="List Table 2 Accent 4" w:uiPriority="47"/>
+    <w:lsdException w:name="List Table 3 Accent 4" w:uiPriority="48"/>
+    <w:lsdException w:name="List Table 4 Accent 4" w:uiPriority="49"/>
+    <w:lsdException w:name="List Table 5 Dark Accent 4" w:uiPriority="50"/>
+    <w:lsdException w:name="List Table 6 Colorful Accent 4" w:uiPriority="51"/>
+    <w:lsdException w:name="List Table 7 Colorful Accent 4" w:uiPriority="52"/>
+    <w:lsdException w:name="List Table 1 Light Accent 5" w:uiPriority="46"/>
+    <w:lsdException w:name="List Table 2 Accent 5" w:uiPriority="47"/>
+    <w:lsdException w:name="List Table 3 Accent 5" w:uiPriority="48"/>
+    <w:lsdException w:name="List Table 4 Accent 5" w:uiPriority="49"/>
+    <w:lsdException w:name="List Table 5 Dark Accent 5" w:uiPriority="50"/>
+    <w:lsdException w:name="List Table 6 Colorful Accent 5" w:uiPriority="51"/>
+    <w:lsdException w:name="List Table 7 Colorful Accent 5" w:uiPriority="52"/>
+    <w:lsdException w:name="List Table 1 Light Accent 6" w:uiPriority="46"/>
+    <w:lsdException w:name="List Table 2 Accent 6" w:uiPriority="47"/>
+    <w:lsdException w:name="List Table 3 Accent 6" w:uiPriority="48"/>
+    <w:lsdException w:name="List Table 4 Accent 6" w:uiPriority="49"/>
+    <w:lsdException w:name="List Table 5 Dark Accent 6" w:uiPriority="50"/>
+    <w:lsdException w:name="List Table 6 Colorful Accent 6" w:uiPriority="51"/>
+    <w:lsdException w:name="List Table 7 Colorful Accent 6" w:uiPriority="52"/>
+    <w:lsdException w:name="Mention" w:semiHidden="1" w:unhideWhenUsed="1"/>
+    <w:lsdException w:name="Smart Hyperlink" w:semiHidden="1" w:unhideWhenUsed="1"/>
+    <w:lsdException w:name="Hashtag" w:semiHidden="1" w:unhideWhenUsed="1"/>
+    <w:lsdException w:name="Unresolved Mention" w:semiHidden="1" w:unhideWhenUsed="1"/>
   </w:latentStyles>
   <w:style w:type="paragraph" w:default="1" w:styleId="Normal">
     <w:name w:val="Normal"/>
     <w:qFormat/>
   </w:style>
-  <w:style w:type="character" w:default="1" w:styleId="DefaultParagraphFont">
+  <w:style w:type="character" w:default="1" w:styleId="VarsaylanParagrafYazTipi">
     <w:name w:val="Default Paragraph Font"/>
     <w:uiPriority w:val="1"/>
+    <w:semiHidden/>
     <w:unhideWhenUsed/>
   </w:style>
-  <w:style w:type="table" w:default="1" w:styleId="TableNormal">
+  <w:style w:type="table" w:default="1" w:styleId="NormalTablo">
     <w:name w:val="Normal Table"/>
     <w:uiPriority w:val="99"/>
     <w:semiHidden/>
@@ -5197,13 +5760,13 @@
       </w:tblCellMar>
     </w:tblPr>
   </w:style>
-  <w:style w:type="numbering" w:default="1" w:styleId="NoList">
+  <w:style w:type="numbering" w:default="1" w:styleId="ListeYok">
     <w:name w:val="No List"/>
     <w:uiPriority w:val="99"/>
     <w:semiHidden/>
     <w:unhideWhenUsed/>
   </w:style>
-  <w:style w:type="paragraph" w:styleId="Caption">
+  <w:style w:type="paragraph" w:styleId="ResimYazs">
     <w:name w:val="caption"/>
     <w:basedOn w:val="Normal"/>
     <w:next w:val="Normal"/>
@@ -5238,10 +5801,10 @@
       <w:lang w:eastAsia="en-GB"/>
     </w:rPr>
   </w:style>
-  <w:style w:type="paragraph" w:styleId="BalloonText">
+  <w:style w:type="paragraph" w:styleId="BalonMetni">
     <w:name w:val="Balloon Text"/>
     <w:basedOn w:val="Normal"/>
-    <w:link w:val="BalloonTextChar"/>
+    <w:link w:val="BalonMetniChar"/>
     <w:uiPriority w:val="99"/>
     <w:semiHidden/>
     <w:unhideWhenUsed/>
@@ -5255,10 +5818,10 @@
       <w:szCs w:val="16"/>
     </w:rPr>
   </w:style>
-  <w:style w:type="character" w:customStyle="1" w:styleId="BalloonTextChar">
-    <w:name w:val="Balloon Text Char"/>
-    <w:basedOn w:val="DefaultParagraphFont"/>
-    <w:link w:val="BalloonText"/>
+  <w:style w:type="character" w:customStyle="1" w:styleId="BalonMetniChar">
+    <w:name w:val="Balon Metni Char"/>
+    <w:basedOn w:val="VarsaylanParagrafYazTipi"/>
+    <w:link w:val="BalonMetni"/>
     <w:uiPriority w:val="99"/>
     <w:semiHidden/>
     <w:rsid w:val="004972D8"/>
@@ -5268,9 +5831,9 @@
       <w:szCs w:val="16"/>
     </w:rPr>
   </w:style>
-  <w:style w:type="character" w:styleId="Hyperlink">
+  <w:style w:type="character" w:styleId="Kpr">
     <w:name w:val="Hyperlink"/>
-    <w:basedOn w:val="DefaultParagraphFont"/>
+    <w:basedOn w:val="VarsaylanParagrafYazTipi"/>
     <w:uiPriority w:val="99"/>
     <w:unhideWhenUsed/>
     <w:rsid w:val="009C0A45"/>
@@ -5279,7 +5842,7 @@
       <w:u w:val="single"/>
     </w:rPr>
   </w:style>
-  <w:style w:type="paragraph" w:styleId="ListParagraph">
+  <w:style w:type="paragraph" w:styleId="ListeParagraf">
     <w:name w:val="List Paragraph"/>
     <w:basedOn w:val="Normal"/>
     <w:uiPriority w:val="34"/>
@@ -5290,9 +5853,9 @@
       <w:contextualSpacing/>
     </w:pPr>
   </w:style>
-  <w:style w:type="table" w:styleId="TableGrid">
+  <w:style w:type="table" w:styleId="TabloKlavuzu">
     <w:name w:val="Table Grid"/>
-    <w:basedOn w:val="TableNormal"/>
+    <w:basedOn w:val="NormalTablo"/>
     <w:uiPriority w:val="39"/>
     <w:unhideWhenUsed/>
     <w:rsid w:val="009C0A45"/>
@@ -5300,7 +5863,6 @@
       <w:spacing w:after="0" w:line="240" w:lineRule="auto"/>
     </w:pPr>
     <w:tblPr>
-      <w:tblInd w:w="0" w:type="dxa"/>
       <w:tblBorders>
         <w:top w:val="single" w:sz="4" w:space="0" w:color="auto"/>
         <w:left w:val="single" w:sz="4" w:space="0" w:color="auto"/>
@@ -5309,17 +5871,11 @@
         <w:insideH w:val="single" w:sz="4" w:space="0" w:color="auto"/>
         <w:insideV w:val="single" w:sz="4" w:space="0" w:color="auto"/>
       </w:tblBorders>
-      <w:tblCellMar>
-        <w:top w:w="0" w:type="dxa"/>
-        <w:left w:w="108" w:type="dxa"/>
-        <w:bottom w:w="0" w:type="dxa"/>
-        <w:right w:w="108" w:type="dxa"/>
-      </w:tblCellMar>
     </w:tblPr>
   </w:style>
-  <w:style w:type="character" w:styleId="Strong">
+  <w:style w:type="character" w:styleId="Gl">
     <w:name w:val="Strong"/>
-    <w:basedOn w:val="DefaultParagraphFont"/>
+    <w:basedOn w:val="VarsaylanParagrafYazTipi"/>
     <w:uiPriority w:val="22"/>
     <w:qFormat/>
     <w:rsid w:val="009C0A45"/>
@@ -5328,335 +5884,9 @@
       <w:bCs/>
     </w:rPr>
   </w:style>
-  <w:style w:type="character" w:styleId="FollowedHyperlink">
+  <w:style w:type="character" w:styleId="zlenenKpr">
     <w:name w:val="FollowedHyperlink"/>
-    <w:basedOn w:val="DefaultParagraphFont"/>
-    <w:uiPriority w:val="99"/>
-    <w:semiHidden/>
-    <w:unhideWhenUsed/>
-    <w:rsid w:val="00307151"/>
-    <w:rPr>
-      <w:color w:val="954F72" w:themeColor="followedHyperlink"/>
-      <w:u w:val="single"/>
-    </w:rPr>
-  </w:style>
-</w:styles>
-</file>
-
-<file path=word/stylesWithEffects.xml><?xml version="1.0" encoding="utf-8"?>
-<w:styles xmlns:wpc="http://schemas.microsoft.com/office/word/2010/wordprocessingCanvas" xmlns:mc="http://schemas.openxmlformats.org/markup-compatibility/2006" xmlns:o="urn:schemas-microsoft-com:office:office" xmlns:r="http://schemas.openxmlformats.org/officeDocument/2006/relationships" xmlns:m="http://schemas.openxmlformats.org/officeDocument/2006/math" xmlns:v="urn:schemas-microsoft-com:vml" xmlns:wp14="http://schemas.microsoft.com/office/word/2010/wordprocessingDrawing" xmlns:wp="http://schemas.openxmlformats.org/drawingml/2006/wordprocessingDrawing" xmlns:w10="urn:schemas-microsoft-com:office:word" xmlns:w="http://schemas.openxmlformats.org/wordprocessingml/2006/main" xmlns:w14="http://schemas.microsoft.com/office/word/2010/wordml" xmlns:wpg="http://schemas.microsoft.com/office/word/2010/wordprocessingGroup" xmlns:wpi="http://schemas.microsoft.com/office/word/2010/wordprocessingInk" xmlns:wne="http://schemas.microsoft.com/office/word/2006/wordml" xmlns:wps="http://schemas.microsoft.com/office/word/2010/wordprocessingShape" mc:Ignorable="w14 wp14">
-  <w:docDefaults>
-    <w:rPrDefault>
-      <w:rPr>
-        <w:rFonts w:asciiTheme="minorHAnsi" w:eastAsiaTheme="minorHAnsi" w:hAnsiTheme="minorHAnsi" w:cstheme="minorBidi"/>
-        <w:sz w:val="22"/>
-        <w:szCs w:val="22"/>
-        <w:lang w:val="en-GB" w:eastAsia="en-US" w:bidi="ar-SA"/>
-      </w:rPr>
-    </w:rPrDefault>
-    <w:pPrDefault>
-      <w:pPr>
-        <w:spacing w:after="160" w:line="259" w:lineRule="auto"/>
-      </w:pPr>
-    </w:pPrDefault>
-  </w:docDefaults>
-  <w:latentStyles w:defLockedState="0" w:defUIPriority="99" w:defSemiHidden="1" w:defUnhideWhenUsed="1" w:defQFormat="0" w:count="267">
-    <w:lsdException w:name="Normal" w:semiHidden="0" w:uiPriority="0" w:unhideWhenUsed="0" w:qFormat="1"/>
-    <w:lsdException w:name="heading 1" w:semiHidden="0" w:uiPriority="9" w:unhideWhenUsed="0" w:qFormat="1"/>
-    <w:lsdException w:name="heading 2" w:uiPriority="9" w:qFormat="1"/>
-    <w:lsdException w:name="heading 3" w:uiPriority="9" w:qFormat="1"/>
-    <w:lsdException w:name="heading 4" w:uiPriority="9" w:qFormat="1"/>
-    <w:lsdException w:name="heading 5" w:uiPriority="9" w:qFormat="1"/>
-    <w:lsdException w:name="heading 6" w:uiPriority="9" w:qFormat="1"/>
-    <w:lsdException w:name="heading 7" w:uiPriority="9" w:qFormat="1"/>
-    <w:lsdException w:name="heading 8" w:uiPriority="9" w:qFormat="1"/>
-    <w:lsdException w:name="heading 9" w:uiPriority="9" w:qFormat="1"/>
-    <w:lsdException w:name="toc 1" w:uiPriority="39"/>
-    <w:lsdException w:name="toc 2" w:uiPriority="39"/>
-    <w:lsdException w:name="toc 3" w:uiPriority="39"/>
-    <w:lsdException w:name="toc 4" w:uiPriority="39"/>
-    <w:lsdException w:name="toc 5" w:uiPriority="39"/>
-    <w:lsdException w:name="toc 6" w:uiPriority="39"/>
-    <w:lsdException w:name="toc 7" w:uiPriority="39"/>
-    <w:lsdException w:name="toc 8" w:uiPriority="39"/>
-    <w:lsdException w:name="toc 9" w:uiPriority="39"/>
-    <w:lsdException w:name="caption" w:uiPriority="35" w:qFormat="1"/>
-    <w:lsdException w:name="Title" w:semiHidden="0" w:uiPriority="10" w:unhideWhenUsed="0" w:qFormat="1"/>
-    <w:lsdException w:name="Default Paragraph Font" w:uiPriority="1"/>
-    <w:lsdException w:name="Subtitle" w:semiHidden="0" w:uiPriority="11" w:unhideWhenUsed="0" w:qFormat="1"/>
-    <w:lsdException w:name="Strong" w:semiHidden="0" w:uiPriority="22" w:unhideWhenUsed="0" w:qFormat="1"/>
-    <w:lsdException w:name="Emphasis" w:semiHidden="0" w:uiPriority="20" w:unhideWhenUsed="0" w:qFormat="1"/>
-    <w:lsdException w:name="Table Grid" w:semiHidden="0" w:uiPriority="39" w:unhideWhenUsed="0"/>
-    <w:lsdException w:name="Placeholder Text" w:unhideWhenUsed="0"/>
-    <w:lsdException w:name="No Spacing" w:semiHidden="0" w:uiPriority="1" w:unhideWhenUsed="0" w:qFormat="1"/>
-    <w:lsdException w:name="Light Shading" w:semiHidden="0" w:uiPriority="60" w:unhideWhenUsed="0"/>
-    <w:lsdException w:name="Light List" w:semiHidden="0" w:uiPriority="61" w:unhideWhenUsed="0"/>
-    <w:lsdException w:name="Light Grid" w:semiHidden="0" w:uiPriority="62" w:unhideWhenUsed="0"/>
-    <w:lsdException w:name="Medium Shading 1" w:semiHidden="0" w:uiPriority="63" w:unhideWhenUsed="0"/>
-    <w:lsdException w:name="Medium Shading 2" w:semiHidden="0" w:uiPriority="64" w:unhideWhenUsed="0"/>
-    <w:lsdException w:name="Medium List 1" w:semiHidden="0" w:uiPriority="65" w:unhideWhenUsed="0"/>
-    <w:lsdException w:name="Medium List 2" w:semiHidden="0" w:uiPriority="66" w:unhideWhenUsed="0"/>
-    <w:lsdException w:name="Medium Grid 1" w:semiHidden="0" w:uiPriority="67" w:unhideWhenUsed="0"/>
-    <w:lsdException w:name="Medium Grid 2" w:semiHidden="0" w:uiPriority="68" w:unhideWhenUsed="0"/>
-    <w:lsdException w:name="Medium Grid 3" w:semiHidden="0" w:uiPriority="69" w:unhideWhenUsed="0"/>
-    <w:lsdException w:name="Dark List" w:semiHidden="0" w:uiPriority="70" w:unhideWhenUsed="0"/>
-    <w:lsdException w:name="Colorful Shading" w:semiHidden="0" w:uiPriority="71" w:unhideWhenUsed="0"/>
-    <w:lsdException w:name="Colorful List" w:semiHidden="0" w:uiPriority="72" w:unhideWhenUsed="0"/>
-    <w:lsdException w:name="Colorful Grid" w:semiHidden="0" w:uiPriority="73" w:unhideWhenUsed="0"/>
-    <w:lsdException w:name="Light Shading Accent 1" w:semiHidden="0" w:uiPriority="60" w:unhideWhenUsed="0"/>
-    <w:lsdException w:name="Light List Accent 1" w:semiHidden="0" w:uiPriority="61" w:unhideWhenUsed="0"/>
-    <w:lsdException w:name="Light Grid Accent 1" w:semiHidden="0" w:uiPriority="62" w:unhideWhenUsed="0"/>
-    <w:lsdException w:name="Medium Shading 1 Accent 1" w:semiHidden="0" w:uiPriority="63" w:unhideWhenUsed="0"/>
-    <w:lsdException w:name="Medium Shading 2 Accent 1" w:semiHidden="0" w:uiPriority="64" w:unhideWhenUsed="0"/>
-    <w:lsdException w:name="Medium List 1 Accent 1" w:semiHidden="0" w:uiPriority="65" w:unhideWhenUsed="0"/>
-    <w:lsdException w:name="Revision" w:unhideWhenUsed="0"/>
-    <w:lsdException w:name="List Paragraph" w:semiHidden="0" w:uiPriority="34" w:unhideWhenUsed="0" w:qFormat="1"/>
-    <w:lsdException w:name="Quote" w:semiHidden="0" w:uiPriority="29" w:unhideWhenUsed="0" w:qFormat="1"/>
-    <w:lsdException w:name="Intense Quote" w:semiHidden="0" w:uiPriority="30" w:unhideWhenUsed="0" w:qFormat="1"/>
-    <w:lsdException w:name="Medium List 2 Accent 1" w:semiHidden="0" w:uiPriority="66" w:unhideWhenUsed="0"/>
-    <w:lsdException w:name="Medium Grid 1 Accent 1" w:semiHidden="0" w:uiPriority="67" w:unhideWhenUsed="0"/>
-    <w:lsdException w:name="Medium Grid 2 Accent 1" w:semiHidden="0" w:uiPriority="68" w:unhideWhenUsed="0"/>
-    <w:lsdException w:name="Medium Grid 3 Accent 1" w:semiHidden="0" w:uiPriority="69" w:unhideWhenUsed="0"/>
-    <w:lsdException w:name="Dark List Accent 1" w:semiHidden="0" w:uiPriority="70" w:unhideWhenUsed="0"/>
-    <w:lsdException w:name="Colorful Shading Accent 1" w:semiHidden="0" w:uiPriority="71" w:unhideWhenUsed="0"/>
-    <w:lsdException w:name="Colorful List Accent 1" w:semiHidden="0" w:uiPriority="72" w:unhideWhenUsed="0"/>
-    <w:lsdException w:name="Colorful Grid Accent 1" w:semiHidden="0" w:uiPriority="73" w:unhideWhenUsed="0"/>
-    <w:lsdException w:name="Light Shading Accent 2" w:semiHidden="0" w:uiPriority="60" w:unhideWhenUsed="0"/>
-    <w:lsdException w:name="Light List Accent 2" w:semiHidden="0" w:uiPriority="61" w:unhideWhenUsed="0"/>
-    <w:lsdException w:name="Light Grid Accent 2" w:semiHidden="0" w:uiPriority="62" w:unhideWhenUsed="0"/>
-    <w:lsdException w:name="Medium Shading 1 Accent 2" w:semiHidden="0" w:uiPriority="63" w:unhideWhenUsed="0"/>
-    <w:lsdException w:name="Medium Shading 2 Accent 2" w:semiHidden="0" w:uiPriority="64" w:unhideWhenUsed="0"/>
-    <w:lsdException w:name="Medium List 1 Accent 2" w:semiHidden="0" w:uiPriority="65" w:unhideWhenUsed="0"/>
-    <w:lsdException w:name="Medium List 2 Accent 2" w:semiHidden="0" w:uiPriority="66" w:unhideWhenUsed="0"/>
-    <w:lsdException w:name="Medium Grid 1 Accent 2" w:semiHidden="0" w:uiPriority="67" w:unhideWhenUsed="0"/>
-    <w:lsdException w:name="Medium Grid 2 Accent 2" w:semiHidden="0" w:uiPriority="68" w:unhideWhenUsed="0"/>
-    <w:lsdException w:name="Medium Grid 3 Accent 2" w:semiHidden="0" w:uiPriority="69" w:unhideWhenUsed="0"/>
-    <w:lsdException w:name="Dark List Accent 2" w:semiHidden="0" w:uiPriority="70" w:unhideWhenUsed="0"/>
-    <w:lsdException w:name="Colorful Shading Accent 2" w:semiHidden="0" w:uiPriority="71" w:unhideWhenUsed="0"/>
-    <w:lsdException w:name="Colorful List Accent 2" w:semiHidden="0" w:uiPriority="72" w:unhideWhenUsed="0"/>
-    <w:lsdException w:name="Colorful Grid Accent 2" w:semiHidden="0" w:uiPriority="73" w:unhideWhenUsed="0"/>
-    <w:lsdException w:name="Light Shading Accent 3" w:semiHidden="0" w:uiPriority="60" w:unhideWhenUsed="0"/>
-    <w:lsdException w:name="Light List Accent 3" w:semiHidden="0" w:uiPriority="61" w:unhideWhenUsed="0"/>
-    <w:lsdException w:name="Light Grid Accent 3" w:semiHidden="0" w:uiPriority="62" w:unhideWhenUsed="0"/>
-    <w:lsdException w:name="Medium Shading 1 Accent 3" w:semiHidden="0" w:uiPriority="63" w:unhideWhenUsed="0"/>
-    <w:lsdException w:name="Medium Shading 2 Accent 3" w:semiHidden="0" w:uiPriority="64" w:unhideWhenUsed="0"/>
-    <w:lsdException w:name="Medium List 1 Accent 3" w:semiHidden="0" w:uiPriority="65" w:unhideWhenUsed="0"/>
-    <w:lsdException w:name="Medium List 2 Accent 3" w:semiHidden="0" w:uiPriority="66" w:unhideWhenUsed="0"/>
-    <w:lsdException w:name="Medium Grid 1 Accent 3" w:semiHidden="0" w:uiPriority="67" w:unhideWhenUsed="0"/>
-    <w:lsdException w:name="Medium Grid 2 Accent 3" w:semiHidden="0" w:uiPriority="68" w:unhideWhenUsed="0"/>
-    <w:lsdException w:name="Medium Grid 3 Accent 3" w:semiHidden="0" w:uiPriority="69" w:unhideWhenUsed="0"/>
-    <w:lsdException w:name="Dark List Accent 3" w:semiHidden="0" w:uiPriority="70" w:unhideWhenUsed="0"/>
-    <w:lsdException w:name="Colorful Shading Accent 3" w:semiHidden="0" w:uiPriority="71" w:unhideWhenUsed="0"/>
-    <w:lsdException w:name="Colorful List Accent 3" w:semiHidden="0" w:uiPriority="72" w:unhideWhenUsed="0"/>
-    <w:lsdException w:name="Colorful Grid Accent 3" w:semiHidden="0" w:uiPriority="73" w:unhideWhenUsed="0"/>
-    <w:lsdException w:name="Light Shading Accent 4" w:semiHidden="0" w:uiPriority="60" w:unhideWhenUsed="0"/>
-    <w:lsdException w:name="Light List Accent 4" w:semiHidden="0" w:uiPriority="61" w:unhideWhenUsed="0"/>
-    <w:lsdException w:name="Light Grid Accent 4" w:semiHidden="0" w:uiPriority="62" w:unhideWhenUsed="0"/>
-    <w:lsdException w:name="Medium Shading 1 Accent 4" w:semiHidden="0" w:uiPriority="63" w:unhideWhenUsed="0"/>
-    <w:lsdException w:name="Medium Shading 2 Accent 4" w:semiHidden="0" w:uiPriority="64" w:unhideWhenUsed="0"/>
-    <w:lsdException w:name="Medium List 1 Accent 4" w:semiHidden="0" w:uiPriority="65" w:unhideWhenUsed="0"/>
-    <w:lsdException w:name="Medium List 2 Accent 4" w:semiHidden="0" w:uiPriority="66" w:unhideWhenUsed="0"/>
-    <w:lsdException w:name="Medium Grid 1 Accent 4" w:semiHidden="0" w:uiPriority="67" w:unhideWhenUsed="0"/>
-    <w:lsdException w:name="Medium Grid 2 Accent 4" w:semiHidden="0" w:uiPriority="68" w:unhideWhenUsed="0"/>
-    <w:lsdException w:name="Medium Grid 3 Accent 4" w:semiHidden="0" w:uiPriority="69" w:unhideWhenUsed="0"/>
-    <w:lsdException w:name="Dark List Accent 4" w:semiHidden="0" w:uiPriority="70" w:unhideWhenUsed="0"/>
-    <w:lsdException w:name="Colorful Shading Accent 4" w:semiHidden="0" w:uiPriority="71" w:unhideWhenUsed="0"/>
-    <w:lsdException w:name="Colorful List Accent 4" w:semiHidden="0" w:uiPriority="72" w:unhideWhenUsed="0"/>
-    <w:lsdException w:name="Colorful Grid Accent 4" w:semiHidden="0" w:uiPriority="73" w:unhideWhenUsed="0"/>
-    <w:lsdException w:name="Light Shading Accent 5" w:semiHidden="0" w:uiPriority="60" w:unhideWhenUsed="0"/>
-    <w:lsdException w:name="Light List Accent 5" w:semiHidden="0" w:uiPriority="61" w:unhideWhenUsed="0"/>
-    <w:lsdException w:name="Light Grid Accent 5" w:semiHidden="0" w:uiPriority="62" w:unhideWhenUsed="0"/>
-    <w:lsdException w:name="Medium Shading 1 Accent 5" w:semiHidden="0" w:uiPriority="63" w:unhideWhenUsed="0"/>
-    <w:lsdException w:name="Medium Shading 2 Accent 5" w:semiHidden="0" w:uiPriority="64" w:unhideWhenUsed="0"/>
-    <w:lsdException w:name="Medium List 1 Accent 5" w:semiHidden="0" w:uiPriority="65" w:unhideWhenUsed="0"/>
-    <w:lsdException w:name="Medium List 2 Accent 5" w:semiHidden="0" w:uiPriority="66" w:unhideWhenUsed="0"/>
-    <w:lsdException w:name="Medium Grid 1 Accent 5" w:semiHidden="0" w:uiPriority="67" w:unhideWhenUsed="0"/>
-    <w:lsdException w:name="Medium Grid 2 Accent 5" w:semiHidden="0" w:uiPriority="68" w:unhideWhenUsed="0"/>
-    <w:lsdException w:name="Medium Grid 3 Accent 5" w:semiHidden="0" w:uiPriority="69" w:unhideWhenUsed="0"/>
-    <w:lsdException w:name="Dark List Accent 5" w:semiHidden="0" w:uiPriority="70" w:unhideWhenUsed="0"/>
-    <w:lsdException w:name="Colorful Shading Accent 5" w:semiHidden="0" w:uiPriority="71" w:unhideWhenUsed="0"/>
-    <w:lsdException w:name="Colorful List Accent 5" w:semiHidden="0" w:uiPriority="72" w:unhideWhenUsed="0"/>
-    <w:lsdException w:name="Colorful Grid Accent 5" w:semiHidden="0" w:uiPriority="73" w:unhideWhenUsed="0"/>
-    <w:lsdException w:name="Light Shading Accent 6" w:semiHidden="0" w:uiPriority="60" w:unhideWhenUsed="0"/>
-    <w:lsdException w:name="Light List Accent 6" w:semiHidden="0" w:uiPriority="61" w:unhideWhenUsed="0"/>
-    <w:lsdException w:name="Light Grid Accent 6" w:semiHidden="0" w:uiPriority="62" w:unhideWhenUsed="0"/>
-    <w:lsdException w:name="Medium Shading 1 Accent 6" w:semiHidden="0" w:uiPriority="63" w:unhideWhenUsed="0"/>
-    <w:lsdException w:name="Medium Shading 2 Accent 6" w:semiHidden="0" w:uiPriority="64" w:unhideWhenUsed="0"/>
-    <w:lsdException w:name="Medium List 1 Accent 6" w:semiHidden="0" w:uiPriority="65" w:unhideWhenUsed="0"/>
-    <w:lsdException w:name="Medium List 2 Accent 6" w:semiHidden="0" w:uiPriority="66" w:unhideWhenUsed="0"/>
-    <w:lsdException w:name="Medium Grid 1 Accent 6" w:semiHidden="0" w:uiPriority="67" w:unhideWhenUsed="0"/>
-    <w:lsdException w:name="Medium Grid 2 Accent 6" w:semiHidden="0" w:uiPriority="68" w:unhideWhenUsed="0"/>
-    <w:lsdException w:name="Medium Grid 3 Accent 6" w:semiHidden="0" w:uiPriority="69" w:unhideWhenUsed="0"/>
-    <w:lsdException w:name="Dark List Accent 6" w:semiHidden="0" w:uiPriority="70" w:unhideWhenUsed="0"/>
-    <w:lsdException w:name="Colorful Shading Accent 6" w:semiHidden="0" w:uiPriority="71" w:unhideWhenUsed="0"/>
-    <w:lsdException w:name="Colorful List Accent 6" w:semiHidden="0" w:uiPriority="72" w:unhideWhenUsed="0"/>
-    <w:lsdException w:name="Colorful Grid Accent 6" w:semiHidden="0" w:uiPriority="73" w:unhideWhenUsed="0"/>
-    <w:lsdException w:name="Subtle Emphasis" w:semiHidden="0" w:uiPriority="19" w:unhideWhenUsed="0" w:qFormat="1"/>
-    <w:lsdException w:name="Intense Emphasis" w:semiHidden="0" w:uiPriority="21" w:unhideWhenUsed="0" w:qFormat="1"/>
-    <w:lsdException w:name="Subtle Reference" w:semiHidden="0" w:uiPriority="31" w:unhideWhenUsed="0" w:qFormat="1"/>
-    <w:lsdException w:name="Intense Reference" w:semiHidden="0" w:uiPriority="32" w:unhideWhenUsed="0" w:qFormat="1"/>
-    <w:lsdException w:name="Book Title" w:semiHidden="0" w:uiPriority="33" w:unhideWhenUsed="0" w:qFormat="1"/>
-    <w:lsdException w:name="Bibliography" w:uiPriority="37"/>
-    <w:lsdException w:name="TOC Heading" w:uiPriority="39" w:qFormat="1"/>
-  </w:latentStyles>
-  <w:style w:type="paragraph" w:default="1" w:styleId="Normal">
-    <w:name w:val="Normal"/>
-    <w:qFormat/>
-  </w:style>
-  <w:style w:type="character" w:default="1" w:styleId="DefaultParagraphFont">
-    <w:name w:val="Default Paragraph Font"/>
-    <w:uiPriority w:val="1"/>
-    <w:unhideWhenUsed/>
-  </w:style>
-  <w:style w:type="table" w:default="1" w:styleId="TableNormal">
-    <w:name w:val="Normal Table"/>
-    <w:uiPriority w:val="99"/>
-    <w:semiHidden/>
-    <w:unhideWhenUsed/>
-    <w:tblPr>
-      <w:tblInd w:w="0" w:type="dxa"/>
-      <w:tblCellMar>
-        <w:top w:w="0" w:type="dxa"/>
-        <w:left w:w="108" w:type="dxa"/>
-        <w:bottom w:w="0" w:type="dxa"/>
-        <w:right w:w="108" w:type="dxa"/>
-      </w:tblCellMar>
-    </w:tblPr>
-  </w:style>
-  <w:style w:type="numbering" w:default="1" w:styleId="NoList">
-    <w:name w:val="No List"/>
-    <w:uiPriority w:val="99"/>
-    <w:semiHidden/>
-    <w:unhideWhenUsed/>
-  </w:style>
-  <w:style w:type="paragraph" w:styleId="Caption">
-    <w:name w:val="caption"/>
-    <w:basedOn w:val="Normal"/>
-    <w:next w:val="Normal"/>
-    <w:uiPriority w:val="35"/>
-    <w:unhideWhenUsed/>
-    <w:qFormat/>
-    <w:rsid w:val="00BC2D32"/>
-    <w:pPr>
-      <w:spacing w:after="200" w:line="240" w:lineRule="auto"/>
-    </w:pPr>
-    <w:rPr>
-      <w:i/>
-      <w:iCs/>
-      <w:color w:val="44546A" w:themeColor="text2"/>
-      <w:sz w:val="18"/>
-      <w:szCs w:val="18"/>
-    </w:rPr>
-  </w:style>
-  <w:style w:type="paragraph" w:styleId="NormalWeb">
-    <w:name w:val="Normal (Web)"/>
-    <w:basedOn w:val="Normal"/>
-    <w:uiPriority w:val="99"/>
-    <w:unhideWhenUsed/>
-    <w:rsid w:val="00DE34C2"/>
-    <w:pPr>
-      <w:spacing w:before="100" w:beforeAutospacing="1" w:after="100" w:afterAutospacing="1" w:line="240" w:lineRule="auto"/>
-    </w:pPr>
-    <w:rPr>
-      <w:rFonts w:ascii="Times New Roman" w:eastAsia="Times New Roman" w:hAnsi="Times New Roman" w:cs="Times New Roman"/>
-      <w:sz w:val="24"/>
-      <w:szCs w:val="24"/>
-      <w:lang w:eastAsia="en-GB"/>
-    </w:rPr>
-  </w:style>
-  <w:style w:type="paragraph" w:styleId="BalloonText">
-    <w:name w:val="Balloon Text"/>
-    <w:basedOn w:val="Normal"/>
-    <w:link w:val="BalloonTextChar"/>
-    <w:uiPriority w:val="99"/>
-    <w:semiHidden/>
-    <w:unhideWhenUsed/>
-    <w:rsid w:val="004972D8"/>
-    <w:pPr>
-      <w:spacing w:after="0" w:line="240" w:lineRule="auto"/>
-    </w:pPr>
-    <w:rPr>
-      <w:rFonts w:ascii="Tahoma" w:hAnsi="Tahoma" w:cs="Tahoma"/>
-      <w:sz w:val="16"/>
-      <w:szCs w:val="16"/>
-    </w:rPr>
-  </w:style>
-  <w:style w:type="character" w:customStyle="1" w:styleId="BalloonTextChar">
-    <w:name w:val="Balloon Text Char"/>
-    <w:basedOn w:val="DefaultParagraphFont"/>
-    <w:link w:val="BalloonText"/>
-    <w:uiPriority w:val="99"/>
-    <w:semiHidden/>
-    <w:rsid w:val="004972D8"/>
-    <w:rPr>
-      <w:rFonts w:ascii="Tahoma" w:hAnsi="Tahoma" w:cs="Tahoma"/>
-      <w:sz w:val="16"/>
-      <w:szCs w:val="16"/>
-    </w:rPr>
-  </w:style>
-  <w:style w:type="character" w:styleId="Hyperlink">
-    <w:name w:val="Hyperlink"/>
-    <w:basedOn w:val="DefaultParagraphFont"/>
-    <w:uiPriority w:val="99"/>
-    <w:unhideWhenUsed/>
-    <w:rsid w:val="009C0A45"/>
-    <w:rPr>
-      <w:color w:val="0563C1" w:themeColor="hyperlink"/>
-      <w:u w:val="single"/>
-    </w:rPr>
-  </w:style>
-  <w:style w:type="paragraph" w:styleId="ListParagraph">
-    <w:name w:val="List Paragraph"/>
-    <w:basedOn w:val="Normal"/>
-    <w:uiPriority w:val="34"/>
-    <w:qFormat/>
-    <w:rsid w:val="009C0A45"/>
-    <w:pPr>
-      <w:ind w:left="720"/>
-      <w:contextualSpacing/>
-    </w:pPr>
-  </w:style>
-  <w:style w:type="table" w:styleId="TableGrid">
-    <w:name w:val="Table Grid"/>
-    <w:basedOn w:val="TableNormal"/>
-    <w:uiPriority w:val="39"/>
-    <w:unhideWhenUsed/>
-    <w:rsid w:val="009C0A45"/>
-    <w:pPr>
-      <w:spacing w:after="0" w:line="240" w:lineRule="auto"/>
-    </w:pPr>
-    <w:tblPr>
-      <w:tblInd w:w="0" w:type="dxa"/>
-      <w:tblBorders>
-        <w:top w:val="single" w:sz="4" w:space="0" w:color="auto"/>
-        <w:left w:val="single" w:sz="4" w:space="0" w:color="auto"/>
-        <w:bottom w:val="single" w:sz="4" w:space="0" w:color="auto"/>
-        <w:right w:val="single" w:sz="4" w:space="0" w:color="auto"/>
-        <w:insideH w:val="single" w:sz="4" w:space="0" w:color="auto"/>
-        <w:insideV w:val="single" w:sz="4" w:space="0" w:color="auto"/>
-      </w:tblBorders>
-      <w:tblCellMar>
-        <w:top w:w="0" w:type="dxa"/>
-        <w:left w:w="108" w:type="dxa"/>
-        <w:bottom w:w="0" w:type="dxa"/>
-        <w:right w:w="108" w:type="dxa"/>
-      </w:tblCellMar>
-    </w:tblPr>
-  </w:style>
-  <w:style w:type="character" w:styleId="Strong">
-    <w:name w:val="Strong"/>
-    <w:basedOn w:val="DefaultParagraphFont"/>
-    <w:uiPriority w:val="22"/>
-    <w:qFormat/>
-    <w:rsid w:val="009C0A45"/>
-    <w:rPr>
-      <w:b/>
-      <w:bCs/>
-    </w:rPr>
-  </w:style>
-  <w:style w:type="character" w:styleId="FollowedHyperlink">
-    <w:name w:val="FollowedHyperlink"/>
-    <w:basedOn w:val="DefaultParagraphFont"/>
+    <w:basedOn w:val="VarsaylanParagrafYazTipi"/>
     <w:uiPriority w:val="99"/>
     <w:semiHidden/>
     <w:unhideWhenUsed/>
@@ -5958,7 +6188,7 @@
   <a:extraClrSchemeLst/>
   <a:extLst>
     <a:ext uri="{05A4C25C-085E-4340-85A3-A5531E510DB2}">
-      <thm15:themeFamily xmlns="" xmlns:thm15="http://schemas.microsoft.com/office/thememl/2012/main" name="Office Theme" id="{62F939B6-93AF-4DB8-9C6B-D6C7DFDC589F}" vid="{4A3C46E8-61CC-4603-A589-7422A47A8E4A}"/>
+      <thm15:themeFamily xmlns:thm15="http://schemas.microsoft.com/office/thememl/2012/main" name="Office Theme" id="{62F939B6-93AF-4DB8-9C6B-D6C7DFDC589F}" vid="{4A3C46E8-61CC-4603-A589-7422A47A8E4A}"/>
     </a:ext>
   </a:extLst>
 </a:theme>

</xml_diff>

<commit_message>
Question2_part5 is done , slx file isprovided and comments added to report about this part
</commit_message>
<xml_diff>
--- a/Report_new/Report.docx
+++ b/Report_new/Report.docx
@@ -1,6 +1,6 @@
 
 <file path=word/document.xml><?xml version="1.0" encoding="utf-8"?>
-<w:document xmlns:wpc="http://schemas.microsoft.com/office/word/2010/wordprocessingCanvas" xmlns:cx="http://schemas.microsoft.com/office/drawing/2014/chartex" xmlns:cx1="http://schemas.microsoft.com/office/drawing/2015/9/8/chartex" xmlns:cx2="http://schemas.microsoft.com/office/drawing/2015/10/21/chartex" xmlns:cx3="http://schemas.microsoft.com/office/drawing/2016/5/9/chartex" xmlns:cx4="http://schemas.microsoft.com/office/drawing/2016/5/10/chartex" xmlns:cx5="http://schemas.microsoft.com/office/drawing/2016/5/11/chartex" xmlns:cx6="http://schemas.microsoft.com/office/drawing/2016/5/12/chartex" xmlns:cx7="http://schemas.microsoft.com/office/drawing/2016/5/13/chartex" xmlns:cx8="http://schemas.microsoft.com/office/drawing/2016/5/14/chartex" xmlns:mc="http://schemas.openxmlformats.org/markup-compatibility/2006" xmlns:aink="http://schemas.microsoft.com/office/drawing/2016/ink" xmlns:am3d="http://schemas.microsoft.com/office/drawing/2017/model3d" xmlns:o="urn:schemas-microsoft-com:office:office" xmlns:r="http://schemas.openxmlformats.org/officeDocument/2006/relationships" xmlns:m="http://schemas.openxmlformats.org/officeDocument/2006/math" xmlns:v="urn:schemas-microsoft-com:vml" xmlns:wp14="http://schemas.microsoft.com/office/word/2010/wordprocessingDrawing" xmlns:wp="http://schemas.openxmlformats.org/drawingml/2006/wordprocessingDrawing" xmlns:w10="urn:schemas-microsoft-com:office:word" xmlns:w="http://schemas.openxmlformats.org/wordprocessingml/2006/main" xmlns:w14="http://schemas.microsoft.com/office/word/2010/wordml" xmlns:w15="http://schemas.microsoft.com/office/word/2012/wordml" xmlns:w16cid="http://schemas.microsoft.com/office/word/2016/wordml/cid" xmlns:w16se="http://schemas.microsoft.com/office/word/2015/wordml/symex" xmlns:wpg="http://schemas.microsoft.com/office/word/2010/wordprocessingGroup" xmlns:wpi="http://schemas.microsoft.com/office/word/2010/wordprocessingInk" xmlns:wne="http://schemas.microsoft.com/office/word/2006/wordml" xmlns:wps="http://schemas.microsoft.com/office/word/2010/wordprocessingShape" mc:Ignorable="w14 w15 w16se w16cid wp14">
+<w:document xmlns:wpc="http://schemas.microsoft.com/office/word/2010/wordprocessingCanvas" xmlns:mc="http://schemas.openxmlformats.org/markup-compatibility/2006" xmlns:o="urn:schemas-microsoft-com:office:office" xmlns:r="http://schemas.openxmlformats.org/officeDocument/2006/relationships" xmlns:m="http://schemas.openxmlformats.org/officeDocument/2006/math" xmlns:v="urn:schemas-microsoft-com:vml" xmlns:wp14="http://schemas.microsoft.com/office/word/2010/wordprocessingDrawing" xmlns:wp="http://schemas.openxmlformats.org/drawingml/2006/wordprocessingDrawing" xmlns:w10="urn:schemas-microsoft-com:office:word" xmlns:w="http://schemas.openxmlformats.org/wordprocessingml/2006/main" xmlns:w14="http://schemas.microsoft.com/office/word/2010/wordml" xmlns:wpg="http://schemas.microsoft.com/office/word/2010/wordprocessingGroup" xmlns:wpi="http://schemas.microsoft.com/office/word/2010/wordprocessingInk" xmlns:wne="http://schemas.microsoft.com/office/word/2006/wordml" xmlns:wps="http://schemas.microsoft.com/office/word/2010/wordprocessingShape" mc:Ignorable="w14 wp14">
   <w:body>
     <w:p>
       <w:pPr>
@@ -113,7 +113,7 @@
                     </pic:cNvPicPr>
                   </pic:nvPicPr>
                   <pic:blipFill>
-                    <a:blip r:embed="rId5">
+                    <a:blip r:embed="rId6">
                       <a:extLst>
                         <a:ext uri="{28A0092B-C50C-407E-A947-70E740481C1C}">
                           <a14:useLocalDpi xmlns:a14="http://schemas.microsoft.com/office/drawing/2010/main" val="0"/>
@@ -764,7 +764,7 @@
                     </pic:cNvPicPr>
                   </pic:nvPicPr>
                   <pic:blipFill>
-                    <a:blip r:embed="rId6">
+                    <a:blip r:embed="rId7">
                       <a:extLst>
                         <a:ext uri="{28A0092B-C50C-407E-A947-70E740481C1C}">
                           <a14:useLocalDpi xmlns:a14="http://schemas.microsoft.com/office/drawing/2010/main" val="0"/>
@@ -798,7 +798,7 @@
     </w:p>
     <w:p>
       <w:pPr>
-        <w:pStyle w:val="ResimYazs"/>
+        <w:pStyle w:val="Caption"/>
         <w:rPr>
           <w:sz w:val="24"/>
           <w:szCs w:val="24"/>
@@ -874,7 +874,7 @@
                     </pic:cNvPicPr>
                   </pic:nvPicPr>
                   <pic:blipFill>
-                    <a:blip r:embed="rId7">
+                    <a:blip r:embed="rId8">
                       <a:extLst>
                         <a:ext uri="{28A0092B-C50C-407E-A947-70E740481C1C}">
                           <a14:useLocalDpi xmlns:a14="http://schemas.microsoft.com/office/drawing/2010/main" val="0"/>
@@ -908,7 +908,7 @@
     </w:p>
     <w:p>
       <w:pPr>
-        <w:pStyle w:val="ResimYazs"/>
+        <w:pStyle w:val="Caption"/>
         <w:rPr>
           <w:sz w:val="24"/>
           <w:szCs w:val="24"/>
@@ -985,7 +985,7 @@
                     </pic:cNvPicPr>
                   </pic:nvPicPr>
                   <pic:blipFill>
-                    <a:blip r:embed="rId8">
+                    <a:blip r:embed="rId9">
                       <a:extLst>
                         <a:ext uri="{28A0092B-C50C-407E-A947-70E740481C1C}">
                           <a14:useLocalDpi xmlns:a14="http://schemas.microsoft.com/office/drawing/2010/main" val="0"/>
@@ -1019,7 +1019,7 @@
     </w:p>
     <w:p>
       <w:pPr>
-        <w:pStyle w:val="ResimYazs"/>
+        <w:pStyle w:val="Caption"/>
         <w:rPr>
           <w:sz w:val="24"/>
           <w:szCs w:val="24"/>
@@ -1157,7 +1157,7 @@
                     </pic:cNvPicPr>
                   </pic:nvPicPr>
                   <pic:blipFill>
-                    <a:blip r:embed="rId9" cstate="print">
+                    <a:blip r:embed="rId10" cstate="print">
                       <a:extLst>
                         <a:ext uri="{28A0092B-C50C-407E-A947-70E740481C1C}">
                           <a14:useLocalDpi xmlns:a14="http://schemas.microsoft.com/office/drawing/2010/main" val="0"/>
@@ -1191,7 +1191,7 @@
     </w:p>
     <w:p>
       <w:pPr>
-        <w:pStyle w:val="ResimYazs"/>
+        <w:pStyle w:val="Caption"/>
       </w:pPr>
       <w:r>
         <w:t xml:space="preserve">Figure </w:t>
@@ -1257,7 +1257,7 @@
                     </pic:cNvPicPr>
                   </pic:nvPicPr>
                   <pic:blipFill>
-                    <a:blip r:embed="rId10" cstate="print">
+                    <a:blip r:embed="rId11" cstate="print">
                       <a:extLst>
                         <a:ext uri="{28A0092B-C50C-407E-A947-70E740481C1C}">
                           <a14:useLocalDpi xmlns:a14="http://schemas.microsoft.com/office/drawing/2010/main" val="0"/>
@@ -1291,7 +1291,7 @@
     </w:p>
     <w:p>
       <w:pPr>
-        <w:pStyle w:val="ResimYazs"/>
+        <w:pStyle w:val="Caption"/>
       </w:pPr>
       <w:r>
         <w:t xml:space="preserve">Figure </w:t>
@@ -1363,7 +1363,7 @@
                     </pic:cNvPicPr>
                   </pic:nvPicPr>
                   <pic:blipFill>
-                    <a:blip r:embed="rId11" cstate="print">
+                    <a:blip r:embed="rId12" cstate="print">
                       <a:extLst>
                         <a:ext uri="{28A0092B-C50C-407E-A947-70E740481C1C}">
                           <a14:useLocalDpi xmlns:a14="http://schemas.microsoft.com/office/drawing/2010/main" val="0"/>
@@ -1397,7 +1397,7 @@
     </w:p>
     <w:p>
       <w:pPr>
-        <w:pStyle w:val="ResimYazs"/>
+        <w:pStyle w:val="Caption"/>
       </w:pPr>
       <w:r>
         <w:t xml:space="preserve">Figure </w:t>
@@ -1563,7 +1563,7 @@
                     </pic:cNvPicPr>
                   </pic:nvPicPr>
                   <pic:blipFill>
-                    <a:blip r:embed="rId12">
+                    <a:blip r:embed="rId13">
                       <a:extLst>
                         <a:ext uri="{28A0092B-C50C-407E-A947-70E740481C1C}">
                           <a14:useLocalDpi xmlns:a14="http://schemas.microsoft.com/office/drawing/2010/main" val="0"/>
@@ -1599,7 +1599,7 @@
       <w:pPr>
         <w:jc w:val="center"/>
         <w:rPr>
-          <w:rStyle w:val="Gl"/>
+          <w:rStyle w:val="Strong"/>
         </w:rPr>
       </w:pPr>
       <w:r>
@@ -1630,7 +1630,7 @@
     </w:p>
     <w:p>
       <w:pPr>
-        <w:pStyle w:val="ListeParagraf"/>
+        <w:pStyle w:val="ListParagraph"/>
         <w:numPr>
           <w:ilvl w:val="0"/>
           <w:numId w:val="1"/>
@@ -1668,7 +1668,7 @@
     </w:p>
     <w:p>
       <w:pPr>
-        <w:pStyle w:val="ListeParagraf"/>
+        <w:pStyle w:val="ListParagraph"/>
         <w:numPr>
           <w:ilvl w:val="0"/>
           <w:numId w:val="1"/>
@@ -1687,10 +1687,10 @@
         </w:rPr>
         <w:t xml:space="preserve">Product link:  </w:t>
       </w:r>
-      <w:hyperlink r:id="rId13" w:history="1">
+      <w:hyperlink r:id="rId14" w:history="1">
         <w:r>
           <w:rPr>
-            <w:rStyle w:val="Kpr"/>
+            <w:rStyle w:val="Hyperlink"/>
             <w:sz w:val="24"/>
             <w:szCs w:val="24"/>
             <w:lang w:val="en-US"/>
@@ -1701,17 +1701,17 @@
     </w:p>
     <w:p>
       <w:pPr>
-        <w:pStyle w:val="ListeParagraf"/>
-        <w:rPr>
-          <w:sz w:val="24"/>
-          <w:szCs w:val="24"/>
-          <w:lang w:val="en-US"/>
-        </w:rPr>
-      </w:pPr>
-    </w:p>
-    <w:p>
-      <w:pPr>
-        <w:pStyle w:val="ListeParagraf"/>
+        <w:pStyle w:val="ListParagraph"/>
+        <w:rPr>
+          <w:sz w:val="24"/>
+          <w:szCs w:val="24"/>
+          <w:lang w:val="en-US"/>
+        </w:rPr>
+      </w:pPr>
+    </w:p>
+    <w:p>
+      <w:pPr>
+        <w:pStyle w:val="ListParagraph"/>
         <w:numPr>
           <w:ilvl w:val="0"/>
           <w:numId w:val="1"/>
@@ -1733,10 +1733,10 @@
       <w:r>
         <w:t xml:space="preserve"> </w:t>
       </w:r>
-      <w:hyperlink r:id="rId14" w:history="1">
+      <w:hyperlink r:id="rId15" w:history="1">
         <w:r>
           <w:rPr>
-            <w:rStyle w:val="Kpr"/>
+            <w:rStyle w:val="Hyperlink"/>
             <w:sz w:val="24"/>
             <w:szCs w:val="24"/>
             <w:lang w:val="en-US"/>
@@ -1813,7 +1813,7 @@
     </w:p>
     <w:p>
       <w:pPr>
-        <w:pStyle w:val="ResimYazs"/>
+        <w:pStyle w:val="Caption"/>
         <w:keepNext/>
       </w:pPr>
       <w:r>
@@ -1855,7 +1855,7 @@
     </w:p>
     <w:tbl>
       <w:tblPr>
-        <w:tblStyle w:val="TabloKlavuzu"/>
+        <w:tblStyle w:val="TableGrid"/>
         <w:tblW w:w="0" w:type="auto"/>
         <w:tblLook w:val="04A0" w:firstRow="1" w:lastRow="0" w:firstColumn="1" w:lastColumn="0" w:noHBand="0" w:noVBand="1"/>
       </w:tblPr>
@@ -2623,7 +2623,7 @@
     </w:p>
     <w:p>
       <w:pPr>
-        <w:pStyle w:val="ListeParagraf"/>
+        <w:pStyle w:val="ListParagraph"/>
         <w:numPr>
           <w:ilvl w:val="0"/>
           <w:numId w:val="4"/>
@@ -2656,7 +2656,7 @@
     </w:p>
     <w:p>
       <w:pPr>
-        <w:pStyle w:val="ListeParagraf"/>
+        <w:pStyle w:val="ListParagraph"/>
         <w:numPr>
           <w:ilvl w:val="0"/>
           <w:numId w:val="4"/>
@@ -2678,10 +2678,10 @@
         </w:rPr>
         <w:t xml:space="preserve">Product link: </w:t>
       </w:r>
-      <w:hyperlink r:id="rId15" w:history="1">
+      <w:hyperlink r:id="rId16" w:history="1">
         <w:r>
           <w:rPr>
-            <w:rStyle w:val="Kpr"/>
+            <w:rStyle w:val="Hyperlink"/>
             <w:sz w:val="24"/>
             <w:szCs w:val="24"/>
             <w:lang w:val="en-US"/>
@@ -2692,7 +2692,7 @@
     </w:p>
     <w:p>
       <w:pPr>
-        <w:pStyle w:val="ListeParagraf"/>
+        <w:pStyle w:val="ListParagraph"/>
         <w:numPr>
           <w:ilvl w:val="0"/>
           <w:numId w:val="4"/>
@@ -2714,10 +2714,10 @@
         </w:rPr>
         <w:t xml:space="preserve">Datasheet link: </w:t>
       </w:r>
-      <w:hyperlink r:id="rId16" w:history="1">
+      <w:hyperlink r:id="rId17" w:history="1">
         <w:r>
           <w:rPr>
-            <w:rStyle w:val="Kpr"/>
+            <w:rStyle w:val="Hyperlink"/>
             <w:sz w:val="24"/>
             <w:szCs w:val="24"/>
             <w:lang w:val="en-US"/>
@@ -2764,7 +2764,7 @@
     </w:p>
     <w:p>
       <w:pPr>
-        <w:pStyle w:val="ListeParagraf"/>
+        <w:pStyle w:val="ListParagraph"/>
         <w:numPr>
           <w:ilvl w:val="0"/>
           <w:numId w:val="5"/>
@@ -2806,7 +2806,7 @@
     </w:p>
     <w:p>
       <w:pPr>
-        <w:pStyle w:val="ListeParagraf"/>
+        <w:pStyle w:val="ListParagraph"/>
         <w:numPr>
           <w:ilvl w:val="0"/>
           <w:numId w:val="5"/>
@@ -2865,7 +2865,7 @@
     </w:p>
     <w:tbl>
       <w:tblPr>
-        <w:tblStyle w:val="TabloKlavuzu"/>
+        <w:tblStyle w:val="TableGrid"/>
         <w:tblW w:w="0" w:type="auto"/>
         <w:tblLook w:val="04A0" w:firstRow="1" w:lastRow="0" w:firstColumn="1" w:lastColumn="0" w:noHBand="0" w:noVBand="1"/>
       </w:tblPr>
@@ -3646,6 +3646,7 @@
       <w:r>
         <w:rPr>
           <w:noProof/>
+          <w:lang w:val="tr-TR" w:eastAsia="tr-TR"/>
         </w:rPr>
         <w:drawing>
           <wp:inline distT="0" distB="0" distL="0" distR="0" wp14:anchorId="236AD6AC" wp14:editId="1035253E">
@@ -3665,7 +3666,7 @@
                     </pic:cNvPicPr>
                   </pic:nvPicPr>
                   <pic:blipFill>
-                    <a:blip r:embed="rId17" cstate="print">
+                    <a:blip r:embed="rId18" cstate="print">
                       <a:extLst>
                         <a:ext uri="{28A0092B-C50C-407E-A947-70E740481C1C}">
                           <a14:useLocalDpi xmlns:a14="http://schemas.microsoft.com/office/drawing/2010/main" val="0"/>
@@ -3699,7 +3700,7 @@
     </w:p>
     <w:p>
       <w:pPr>
-        <w:pStyle w:val="ResimYazs"/>
+        <w:pStyle w:val="Caption"/>
         <w:rPr>
           <w:sz w:val="24"/>
           <w:szCs w:val="24"/>
@@ -3709,14 +3710,27 @@
       <w:r>
         <w:t xml:space="preserve">Figure </w:t>
       </w:r>
-      <w:fldSimple w:instr=" SEQ Figure \* ARABIC ">
-        <w:r>
-          <w:rPr>
-            <w:noProof/>
-          </w:rPr>
-          <w:t>7</w:t>
-        </w:r>
-      </w:fldSimple>
+      <w:r>
+        <w:fldChar w:fldCharType="begin"/>
+      </w:r>
+      <w:r>
+        <w:instrText xml:space="preserve"> SEQ Figure \* ARABIC </w:instrText>
+      </w:r>
+      <w:r>
+        <w:fldChar w:fldCharType="separate"/>
+      </w:r>
+      <w:r>
+        <w:rPr>
+          <w:noProof/>
+        </w:rPr>
+        <w:t>7</w:t>
+      </w:r>
+      <w:r>
+        <w:rPr>
+          <w:noProof/>
+        </w:rPr>
+        <w:fldChar w:fldCharType="end"/>
+      </w:r>
       <w:r>
         <w:t xml:space="preserve">: Output waveform of </w:t>
       </w:r>
@@ -3786,7 +3800,7 @@
                     </pic:cNvPicPr>
                   </pic:nvPicPr>
                   <pic:blipFill rotWithShape="1">
-                    <a:blip r:embed="rId18" cstate="print">
+                    <a:blip r:embed="rId19" cstate="print">
                       <a:extLst>
                         <a:ext uri="{28A0092B-C50C-407E-A947-70E740481C1C}">
                           <a14:useLocalDpi xmlns:a14="http://schemas.microsoft.com/office/drawing/2010/main" val="0"/>
@@ -3823,7 +3837,7 @@
     </w:p>
     <w:p>
       <w:pPr>
-        <w:pStyle w:val="ResimYazs"/>
+        <w:pStyle w:val="Caption"/>
         <w:rPr>
           <w:sz w:val="24"/>
           <w:szCs w:val="24"/>
@@ -3833,14 +3847,27 @@
       <w:r>
         <w:t xml:space="preserve">Figure </w:t>
       </w:r>
-      <w:fldSimple w:instr=" SEQ Figure \* ARABIC ">
-        <w:r>
-          <w:rPr>
-            <w:noProof/>
-          </w:rPr>
-          <w:t>8</w:t>
-        </w:r>
-      </w:fldSimple>
+      <w:r>
+        <w:fldChar w:fldCharType="begin"/>
+      </w:r>
+      <w:r>
+        <w:instrText xml:space="preserve"> SEQ Figure \* ARABIC </w:instrText>
+      </w:r>
+      <w:r>
+        <w:fldChar w:fldCharType="separate"/>
+      </w:r>
+      <w:r>
+        <w:rPr>
+          <w:noProof/>
+        </w:rPr>
+        <w:t>8</w:t>
+      </w:r>
+      <w:r>
+        <w:rPr>
+          <w:noProof/>
+        </w:rPr>
+        <w:fldChar w:fldCharType="end"/>
+      </w:r>
       <w:r>
         <w:t>: Output voltage waveform without line inductance</w:t>
       </w:r>
@@ -3852,6 +3879,7 @@
       <w:r>
         <w:rPr>
           <w:noProof/>
+          <w:lang w:val="tr-TR" w:eastAsia="tr-TR"/>
         </w:rPr>
         <w:lastRenderedPageBreak/>
         <w:drawing>
@@ -3872,7 +3900,7 @@
                     </pic:cNvPicPr>
                   </pic:nvPicPr>
                   <pic:blipFill>
-                    <a:blip r:embed="rId19" cstate="print">
+                    <a:blip r:embed="rId20" cstate="print">
                       <a:extLst>
                         <a:ext uri="{28A0092B-C50C-407E-A947-70E740481C1C}">
                           <a14:useLocalDpi xmlns:a14="http://schemas.microsoft.com/office/drawing/2010/main" val="0"/>
@@ -3906,7 +3934,7 @@
     </w:p>
     <w:p>
       <w:pPr>
-        <w:pStyle w:val="ResimYazs"/>
+        <w:pStyle w:val="Caption"/>
         <w:rPr>
           <w:sz w:val="24"/>
           <w:szCs w:val="24"/>
@@ -3916,14 +3944,27 @@
       <w:r>
         <w:t xml:space="preserve">Figure </w:t>
       </w:r>
-      <w:fldSimple w:instr=" SEQ Figure \* ARABIC ">
-        <w:r>
-          <w:rPr>
-            <w:noProof/>
-          </w:rPr>
-          <w:t>9</w:t>
-        </w:r>
-      </w:fldSimple>
+      <w:r>
+        <w:fldChar w:fldCharType="begin"/>
+      </w:r>
+      <w:r>
+        <w:instrText xml:space="preserve"> SEQ Figure \* ARABIC </w:instrText>
+      </w:r>
+      <w:r>
+        <w:fldChar w:fldCharType="separate"/>
+      </w:r>
+      <w:r>
+        <w:rPr>
+          <w:noProof/>
+        </w:rPr>
+        <w:t>9</w:t>
+      </w:r>
+      <w:r>
+        <w:rPr>
+          <w:noProof/>
+        </w:rPr>
+        <w:fldChar w:fldCharType="end"/>
+      </w:r>
       <w:r>
         <w:t>: Output voltage waveform with line inductance</w:t>
       </w:r>
@@ -4000,8 +4041,19 @@
           <w:szCs w:val="24"/>
           <w:lang w:val="en-US"/>
         </w:rPr>
-        <w:t>Part 5-)</w:t>
-      </w:r>
+        <w:t>Part 5</w:t>
+      </w:r>
+      <w:proofErr w:type="gramStart"/>
+      <w:r>
+        <w:rPr>
+          <w:b/>
+          <w:sz w:val="24"/>
+          <w:szCs w:val="24"/>
+          <w:lang w:val="en-US"/>
+        </w:rPr>
+        <w:t>-)</w:t>
+      </w:r>
+      <w:proofErr w:type="gramEnd"/>
       <w:r>
         <w:rPr>
           <w:sz w:val="24"/>
@@ -4010,19 +4062,360 @@
         </w:rPr>
         <w:t xml:space="preserve"> </w:t>
       </w:r>
-    </w:p>
-    <w:p>
-      <w:pPr>
-        <w:rPr>
-          <w:sz w:val="24"/>
-          <w:szCs w:val="24"/>
-          <w:lang w:val="en-US"/>
-        </w:rPr>
-      </w:pPr>
-      <w:r>
-        <w:rPr>
-          <w:noProof/>
-        </w:rPr>
+      <w:r>
+        <w:rPr>
+          <w:sz w:val="24"/>
+          <w:szCs w:val="24"/>
+          <w:lang w:val="en-US"/>
+        </w:rPr>
+        <w:t>In this part we consider a case taken from our text book. Waveform of source voltage is indicated in Figure X.</w:t>
+      </w:r>
+    </w:p>
+    <w:p>
+      <w:pPr>
+        <w:rPr>
+          <w:sz w:val="24"/>
+          <w:szCs w:val="24"/>
+          <w:lang w:val="en-US"/>
+        </w:rPr>
+      </w:pPr>
+    </w:p>
+    <w:p>
+      <w:pPr>
+        <w:keepNext/>
+      </w:pPr>
+      <w:r>
+        <w:rPr>
+          <w:noProof/>
+          <w:sz w:val="24"/>
+          <w:szCs w:val="24"/>
+          <w:lang w:val="tr-TR" w:eastAsia="tr-TR"/>
+        </w:rPr>
+        <w:drawing>
+          <wp:inline distT="0" distB="0" distL="0" distR="0" wp14:anchorId="49EFCE75" wp14:editId="0FD02FF4">
+            <wp:extent cx="5943600" cy="2804160"/>
+            <wp:effectExtent l="0" t="0" r="0" b="0"/>
+            <wp:docPr id="1" name="Picture 1" descr="C:\Users\user\AppData\Local\Microsoft\Windows\INetCache\Content.Word\Ekran Alıntısı.png"/>
+            <wp:cNvGraphicFramePr>
+              <a:graphicFrameLocks xmlns:a="http://schemas.openxmlformats.org/drawingml/2006/main" noChangeAspect="1"/>
+            </wp:cNvGraphicFramePr>
+            <a:graphic xmlns:a="http://schemas.openxmlformats.org/drawingml/2006/main">
+              <a:graphicData uri="http://schemas.openxmlformats.org/drawingml/2006/picture">
+                <pic:pic xmlns:pic="http://schemas.openxmlformats.org/drawingml/2006/picture">
+                  <pic:nvPicPr>
+                    <pic:cNvPr id="0" name="Picture 1" descr="C:\Users\user\AppData\Local\Microsoft\Windows\INetCache\Content.Word\Ekran Alıntısı.png"/>
+                    <pic:cNvPicPr>
+                      <a:picLocks noChangeAspect="1" noChangeArrowheads="1"/>
+                    </pic:cNvPicPr>
+                  </pic:nvPicPr>
+                  <pic:blipFill>
+                    <a:blip r:embed="rId21" cstate="print">
+                      <a:extLst>
+                        <a:ext uri="{28A0092B-C50C-407E-A947-70E740481C1C}">
+                          <a14:useLocalDpi xmlns:a14="http://schemas.microsoft.com/office/drawing/2010/main" val="0"/>
+                        </a:ext>
+                      </a:extLst>
+                    </a:blip>
+                    <a:srcRect/>
+                    <a:stretch>
+                      <a:fillRect/>
+                    </a:stretch>
+                  </pic:blipFill>
+                  <pic:spPr bwMode="auto">
+                    <a:xfrm>
+                      <a:off x="0" y="0"/>
+                      <a:ext cx="5943600" cy="2804160"/>
+                    </a:xfrm>
+                    <a:prstGeom prst="rect">
+                      <a:avLst/>
+                    </a:prstGeom>
+                    <a:noFill/>
+                    <a:ln>
+                      <a:noFill/>
+                    </a:ln>
+                  </pic:spPr>
+                </pic:pic>
+              </a:graphicData>
+            </a:graphic>
+          </wp:inline>
+        </w:drawing>
+      </w:r>
+    </w:p>
+    <w:p>
+      <w:pPr>
+        <w:pStyle w:val="Caption"/>
+      </w:pPr>
+      <w:r>
+        <w:t xml:space="preserve">Figure </w:t>
+      </w:r>
+      <w:r>
+        <w:fldChar w:fldCharType="begin"/>
+      </w:r>
+      <w:r>
+        <w:instrText xml:space="preserve"> SEQ Figure \* ARABIC </w:instrText>
+      </w:r>
+      <w:r>
+        <w:fldChar w:fldCharType="separate"/>
+      </w:r>
+      <w:r>
+        <w:rPr>
+          <w:noProof/>
+        </w:rPr>
+        <w:t>7</w:t>
+      </w:r>
+      <w:r>
+        <w:fldChar w:fldCharType="end"/>
+      </w:r>
+      <w:r>
+        <w:t>: Voltage waveform from point of common coupling</w:t>
+      </w:r>
+    </w:p>
+    <w:p>
+      <w:pPr>
+        <w:rPr>
+          <w:sz w:val="24"/>
+          <w:szCs w:val="24"/>
+        </w:rPr>
+      </w:pPr>
+      <w:r>
+        <w:rPr>
+          <w:sz w:val="24"/>
+          <w:szCs w:val="24"/>
+        </w:rPr>
+        <w:t xml:space="preserve">As seen in figure </w:t>
+      </w:r>
+      <w:proofErr w:type="gramStart"/>
+      <w:r>
+        <w:rPr>
+          <w:sz w:val="24"/>
+          <w:szCs w:val="24"/>
+        </w:rPr>
+        <w:t>7 voltage</w:t>
+      </w:r>
+      <w:r>
+        <w:rPr>
+          <w:sz w:val="24"/>
+          <w:szCs w:val="24"/>
+        </w:rPr>
+        <w:t xml:space="preserve"> waveform</w:t>
+      </w:r>
+      <w:proofErr w:type="gramEnd"/>
+      <w:r>
+        <w:rPr>
+          <w:sz w:val="24"/>
+          <w:szCs w:val="24"/>
+        </w:rPr>
+        <w:t xml:space="preserve"> is distorted considerably.</w:t>
+      </w:r>
+      <w:r>
+        <w:rPr>
+          <w:sz w:val="24"/>
+          <w:szCs w:val="24"/>
+        </w:rPr>
+        <w:t xml:space="preserve"> The reason is current harmonics of the source current. Since we have harmonic components in the current from Eq. 1 below there are distortions.</w:t>
+      </w:r>
+    </w:p>
+    <w:p>
+      <w:pPr>
+        <w:jc w:val="center"/>
+        <w:rPr>
+          <w:sz w:val="24"/>
+          <w:szCs w:val="24"/>
+        </w:rPr>
+      </w:pPr>
+      <w:r>
+        <w:rPr>
+          <w:sz w:val="24"/>
+          <w:szCs w:val="24"/>
+        </w:rPr>
+        <w:t xml:space="preserve">                                                        </w:t>
+      </w:r>
+      <w:proofErr w:type="spellStart"/>
+      <w:proofErr w:type="gramStart"/>
+      <w:r>
+        <w:rPr>
+          <w:sz w:val="24"/>
+          <w:szCs w:val="24"/>
+        </w:rPr>
+        <w:t>v</w:t>
+      </w:r>
+      <w:r>
+        <w:rPr>
+          <w:sz w:val="24"/>
+          <w:szCs w:val="24"/>
+          <w:vertAlign w:val="subscript"/>
+        </w:rPr>
+        <w:t>PCC</w:t>
+      </w:r>
+      <w:proofErr w:type="spellEnd"/>
+      <w:r>
+        <w:rPr>
+          <w:sz w:val="24"/>
+          <w:szCs w:val="24"/>
+        </w:rPr>
+        <w:t>=</w:t>
+      </w:r>
+      <w:proofErr w:type="gramEnd"/>
+      <w:r>
+        <w:rPr>
+          <w:sz w:val="24"/>
+          <w:szCs w:val="24"/>
+        </w:rPr>
+        <w:t>v</w:t>
+      </w:r>
+      <w:r>
+        <w:rPr>
+          <w:sz w:val="24"/>
+          <w:szCs w:val="24"/>
+          <w:vertAlign w:val="subscript"/>
+        </w:rPr>
+        <w:t>s</w:t>
+      </w:r>
+      <w:r>
+        <w:rPr>
+          <w:sz w:val="24"/>
+          <w:szCs w:val="24"/>
+        </w:rPr>
+        <w:t>-</w:t>
+      </w:r>
+      <w:r>
+        <w:rPr>
+          <w:sz w:val="24"/>
+          <w:szCs w:val="24"/>
+        </w:rPr>
+        <w:t>Ls1dis</w:t>
+      </w:r>
+      <w:r>
+        <w:rPr>
+          <w:sz w:val="24"/>
+          <w:szCs w:val="24"/>
+        </w:rPr>
+        <w:t>/</w:t>
+      </w:r>
+      <w:proofErr w:type="spellStart"/>
+      <w:r>
+        <w:rPr>
+          <w:sz w:val="24"/>
+          <w:szCs w:val="24"/>
+        </w:rPr>
+        <w:t>dt</w:t>
+      </w:r>
+      <w:proofErr w:type="spellEnd"/>
+      <w:r>
+        <w:rPr>
+          <w:sz w:val="24"/>
+          <w:szCs w:val="24"/>
+          <w:vertAlign w:val="subscript"/>
+        </w:rPr>
+        <w:t xml:space="preserve">                                                         </w:t>
+      </w:r>
+      <w:r>
+        <w:rPr>
+          <w:sz w:val="24"/>
+          <w:szCs w:val="24"/>
+        </w:rPr>
+        <w:t xml:space="preserve">                      (1)</w:t>
+      </w:r>
+    </w:p>
+    <w:p>
+      <w:pPr>
+        <w:rPr>
+          <w:sz w:val="24"/>
+          <w:szCs w:val="24"/>
+        </w:rPr>
+      </w:pPr>
+      <w:r>
+        <w:rPr>
+          <w:sz w:val="24"/>
+          <w:szCs w:val="24"/>
+        </w:rPr>
+        <w:t xml:space="preserve"> </w:t>
+      </w:r>
+      <w:proofErr w:type="spellStart"/>
+      <w:proofErr w:type="gramStart"/>
+      <w:r>
+        <w:rPr>
+          <w:sz w:val="24"/>
+          <w:szCs w:val="24"/>
+        </w:rPr>
+        <w:t>v</w:t>
+      </w:r>
+      <w:r>
+        <w:rPr>
+          <w:sz w:val="24"/>
+          <w:szCs w:val="24"/>
+          <w:vertAlign w:val="subscript"/>
+        </w:rPr>
+        <w:t>pcc</w:t>
+      </w:r>
+      <w:proofErr w:type="spellEnd"/>
+      <w:proofErr w:type="gramEnd"/>
+      <w:r>
+        <w:rPr>
+          <w:sz w:val="24"/>
+          <w:szCs w:val="24"/>
+        </w:rPr>
+        <w:t xml:space="preserve"> is voltage taken from source inductance end to neutral and i</w:t>
+      </w:r>
+      <w:r>
+        <w:rPr>
+          <w:sz w:val="24"/>
+          <w:szCs w:val="24"/>
+          <w:vertAlign w:val="subscript"/>
+        </w:rPr>
+        <w:t xml:space="preserve">s </w:t>
+      </w:r>
+      <w:proofErr w:type="spellStart"/>
+      <w:r>
+        <w:rPr>
+          <w:sz w:val="24"/>
+          <w:szCs w:val="24"/>
+        </w:rPr>
+        <w:t>is</w:t>
+      </w:r>
+      <w:proofErr w:type="spellEnd"/>
+      <w:r>
+        <w:rPr>
+          <w:sz w:val="24"/>
+          <w:szCs w:val="24"/>
+        </w:rPr>
+        <w:t xml:space="preserve"> source current with the high harmonic components.</w:t>
+      </w:r>
+    </w:p>
+    <w:p/>
+    <w:p>
+      <w:pPr>
+        <w:rPr>
+          <w:sz w:val="24"/>
+          <w:szCs w:val="24"/>
+          <w:lang w:val="en-US"/>
+        </w:rPr>
+      </w:pPr>
+    </w:p>
+    <w:p>
+      <w:pPr>
+        <w:rPr>
+          <w:sz w:val="24"/>
+          <w:szCs w:val="24"/>
+          <w:lang w:val="en-US"/>
+        </w:rPr>
+      </w:pPr>
+    </w:p>
+    <w:p>
+      <w:pPr>
+        <w:rPr>
+          <w:sz w:val="24"/>
+          <w:szCs w:val="24"/>
+          <w:lang w:val="en-US"/>
+        </w:rPr>
+      </w:pPr>
+      <w:bookmarkStart w:id="0" w:name="_GoBack"/>
+      <w:r>
+        <w:rPr>
+          <w:noProof/>
+          <w:lang w:val="tr-TR" w:eastAsia="tr-TR"/>
+        </w:rPr>
+        <w:lastRenderedPageBreak/>
         <w:drawing>
           <wp:inline distT="0" distB="0" distL="0" distR="0" wp14:anchorId="0481695B" wp14:editId="07A3177B">
             <wp:extent cx="5040845" cy="2756847"/>
@@ -4041,7 +4434,7 @@
                     </pic:cNvPicPr>
                   </pic:nvPicPr>
                   <pic:blipFill>
-                    <a:blip r:embed="rId20" cstate="print">
+                    <a:blip r:embed="rId22" cstate="print">
                       <a:extLst>
                         <a:ext uri="{28A0092B-C50C-407E-A947-70E740481C1C}">
                           <a14:useLocalDpi xmlns:a14="http://schemas.microsoft.com/office/drawing/2010/main" val="0"/>
@@ -4072,6 +4465,7 @@
           </wp:inline>
         </w:drawing>
       </w:r>
+      <w:bookmarkEnd w:id="0"/>
     </w:p>
     <w:p>
       <w:pPr>
@@ -4089,8 +4483,6 @@
         </w:rPr>
         <w:t>According to Mohan’s book, output waveform does not observe like above picture.</w:t>
       </w:r>
-      <w:bookmarkStart w:id="0" w:name="_GoBack"/>
-      <w:bookmarkEnd w:id="0"/>
     </w:p>
     <w:p>
       <w:pPr>
@@ -4139,7 +4531,6 @@
           <w:noProof/>
           <w:lang w:val="tr-TR" w:eastAsia="tr-TR"/>
         </w:rPr>
-        <w:lastRenderedPageBreak/>
         <w:drawing>
           <wp:inline distT="0" distB="0" distL="0" distR="0" wp14:anchorId="45EB1A36" wp14:editId="371F2698">
             <wp:extent cx="5943600" cy="3411220"/>
@@ -4158,7 +4549,7 @@
                     </pic:cNvPicPr>
                   </pic:nvPicPr>
                   <pic:blipFill>
-                    <a:blip r:embed="rId21" cstate="print">
+                    <a:blip r:embed="rId23" cstate="print">
                       <a:extLst>
                         <a:ext uri="{28A0092B-C50C-407E-A947-70E740481C1C}">
                           <a14:useLocalDpi xmlns:a14="http://schemas.microsoft.com/office/drawing/2010/main" val="0"/>
@@ -4192,7 +4583,7 @@
     </w:p>
     <w:p>
       <w:pPr>
-        <w:pStyle w:val="ResimYazs"/>
+        <w:pStyle w:val="Caption"/>
         <w:rPr>
           <w:sz w:val="24"/>
           <w:szCs w:val="24"/>
@@ -4383,7 +4774,16 @@
           <w:szCs w:val="24"/>
           <w:lang w:val="en-US"/>
         </w:rPr>
-        <w:t xml:space="preserve">this solution since they provide the current to system. Also, Neutral current is greater since this current </w:t>
+        <w:t xml:space="preserve">this solution since </w:t>
+      </w:r>
+      <w:r>
+        <w:rPr>
+          <w:sz w:val="24"/>
+          <w:szCs w:val="24"/>
+          <w:lang w:val="en-US"/>
+        </w:rPr>
+        <w:lastRenderedPageBreak/>
+        <w:t xml:space="preserve">they provide the current to system. Also, Neutral current is greater since this current </w:t>
       </w:r>
       <w:proofErr w:type="spellStart"/>
       <w:r>
@@ -4504,7 +4904,6 @@
           <w:noProof/>
           <w:lang w:val="tr-TR" w:eastAsia="tr-TR"/>
         </w:rPr>
-        <w:lastRenderedPageBreak/>
         <w:drawing>
           <wp:inline distT="0" distB="0" distL="0" distR="0" wp14:anchorId="32529B9B" wp14:editId="1FA2F458">
             <wp:extent cx="5943600" cy="3151505"/>
@@ -4523,7 +4922,7 @@
                     </pic:cNvPicPr>
                   </pic:nvPicPr>
                   <pic:blipFill>
-                    <a:blip r:embed="rId22">
+                    <a:blip r:embed="rId24">
                       <a:extLst>
                         <a:ext uri="{28A0092B-C50C-407E-A947-70E740481C1C}">
                           <a14:useLocalDpi xmlns:a14="http://schemas.microsoft.com/office/drawing/2010/main" val="0"/>
@@ -4557,7 +4956,7 @@
     </w:p>
     <w:p>
       <w:pPr>
-        <w:pStyle w:val="ResimYazs"/>
+        <w:pStyle w:val="Caption"/>
       </w:pPr>
       <w:r>
         <w:t xml:space="preserve">Figure </w:t>
@@ -4784,8 +5183,8 @@
 </file>
 
 <file path=word/numbering.xml><?xml version="1.0" encoding="utf-8"?>
-<w:numbering xmlns:wpc="http://schemas.microsoft.com/office/word/2010/wordprocessingCanvas" xmlns:cx="http://schemas.microsoft.com/office/drawing/2014/chartex" xmlns:cx1="http://schemas.microsoft.com/office/drawing/2015/9/8/chartex" xmlns:cx2="http://schemas.microsoft.com/office/drawing/2015/10/21/chartex" xmlns:cx3="http://schemas.microsoft.com/office/drawing/2016/5/9/chartex" xmlns:cx4="http://schemas.microsoft.com/office/drawing/2016/5/10/chartex" xmlns:cx5="http://schemas.microsoft.com/office/drawing/2016/5/11/chartex" xmlns:cx6="http://schemas.microsoft.com/office/drawing/2016/5/12/chartex" xmlns:cx7="http://schemas.microsoft.com/office/drawing/2016/5/13/chartex" xmlns:cx8="http://schemas.microsoft.com/office/drawing/2016/5/14/chartex" xmlns:mc="http://schemas.openxmlformats.org/markup-compatibility/2006" xmlns:aink="http://schemas.microsoft.com/office/drawing/2016/ink" xmlns:am3d="http://schemas.microsoft.com/office/drawing/2017/model3d" xmlns:o="urn:schemas-microsoft-com:office:office" xmlns:r="http://schemas.openxmlformats.org/officeDocument/2006/relationships" xmlns:m="http://schemas.openxmlformats.org/officeDocument/2006/math" xmlns:v="urn:schemas-microsoft-com:vml" xmlns:wp14="http://schemas.microsoft.com/office/word/2010/wordprocessingDrawing" xmlns:wp="http://schemas.openxmlformats.org/drawingml/2006/wordprocessingDrawing" xmlns:w10="urn:schemas-microsoft-com:office:word" xmlns:w="http://schemas.openxmlformats.org/wordprocessingml/2006/main" xmlns:w14="http://schemas.microsoft.com/office/word/2010/wordml" xmlns:w15="http://schemas.microsoft.com/office/word/2012/wordml" xmlns:w16cid="http://schemas.microsoft.com/office/word/2016/wordml/cid" xmlns:w16se="http://schemas.microsoft.com/office/word/2015/wordml/symex" xmlns:wpg="http://schemas.microsoft.com/office/word/2010/wordprocessingGroup" xmlns:wpi="http://schemas.microsoft.com/office/word/2010/wordprocessingInk" xmlns:wne="http://schemas.microsoft.com/office/word/2006/wordml" xmlns:wps="http://schemas.microsoft.com/office/word/2010/wordprocessingShape" mc:Ignorable="w14 w15 w16se w16cid wp14">
-  <w:abstractNum w:abstractNumId="0" w15:restartNumberingAfterBreak="0">
+<w:numbering xmlns:wpc="http://schemas.microsoft.com/office/word/2010/wordprocessingCanvas" xmlns:mc="http://schemas.openxmlformats.org/markup-compatibility/2006" xmlns:o="urn:schemas-microsoft-com:office:office" xmlns:r="http://schemas.openxmlformats.org/officeDocument/2006/relationships" xmlns:m="http://schemas.openxmlformats.org/officeDocument/2006/math" xmlns:v="urn:schemas-microsoft-com:vml" xmlns:wp14="http://schemas.microsoft.com/office/word/2010/wordprocessingDrawing" xmlns:wp="http://schemas.openxmlformats.org/drawingml/2006/wordprocessingDrawing" xmlns:w10="urn:schemas-microsoft-com:office:word" xmlns:w="http://schemas.openxmlformats.org/wordprocessingml/2006/main" xmlns:w14="http://schemas.microsoft.com/office/word/2010/wordml" xmlns:wpg="http://schemas.microsoft.com/office/word/2010/wordprocessingGroup" xmlns:wpi="http://schemas.microsoft.com/office/word/2010/wordprocessingInk" xmlns:wne="http://schemas.microsoft.com/office/word/2006/wordml" xmlns:wps="http://schemas.microsoft.com/office/word/2010/wordprocessingShape" mc:Ignorable="w14 wp14">
+  <w:abstractNum w:abstractNumId="0">
     <w:nsid w:val="0E9341B1"/>
     <w:multiLevelType w:val="hybridMultilevel"/>
     <w:tmpl w:val="E95030DE"/>
@@ -4898,7 +5297,7 @@
       </w:rPr>
     </w:lvl>
   </w:abstractNum>
-  <w:abstractNum w:abstractNumId="1" w15:restartNumberingAfterBreak="0">
+  <w:abstractNum w:abstractNumId="1">
     <w:nsid w:val="1DE76AE7"/>
     <w:multiLevelType w:val="hybridMultilevel"/>
     <w:tmpl w:val="00202BDE"/>
@@ -5011,7 +5410,7 @@
       </w:rPr>
     </w:lvl>
   </w:abstractNum>
-  <w:abstractNum w:abstractNumId="2" w15:restartNumberingAfterBreak="0">
+  <w:abstractNum w:abstractNumId="2">
     <w:nsid w:val="37BD0087"/>
     <w:multiLevelType w:val="hybridMultilevel"/>
     <w:tmpl w:val="78966EA0"/>
@@ -5124,7 +5523,7 @@
       </w:rPr>
     </w:lvl>
   </w:abstractNum>
-  <w:abstractNum w:abstractNumId="3" w15:restartNumberingAfterBreak="0">
+  <w:abstractNum w:abstractNumId="3">
     <w:nsid w:val="4BDA32F0"/>
     <w:multiLevelType w:val="hybridMultilevel"/>
     <w:tmpl w:val="C2A02EC2"/>
@@ -5237,7 +5636,7 @@
       </w:rPr>
     </w:lvl>
   </w:abstractNum>
-  <w:abstractNum w:abstractNumId="4" w15:restartNumberingAfterBreak="0">
+  <w:abstractNum w:abstractNumId="4">
     <w:nsid w:val="73F96915"/>
     <w:multiLevelType w:val="hybridMultilevel"/>
     <w:tmpl w:val="4ACE12FC"/>
@@ -5342,7 +5741,7 @@
 </file>
 
 <file path=word/styles.xml><?xml version="1.0" encoding="utf-8"?>
-<w:styles xmlns:mc="http://schemas.openxmlformats.org/markup-compatibility/2006" xmlns:r="http://schemas.openxmlformats.org/officeDocument/2006/relationships" xmlns:w="http://schemas.openxmlformats.org/wordprocessingml/2006/main" xmlns:w14="http://schemas.microsoft.com/office/word/2010/wordml" xmlns:w15="http://schemas.microsoft.com/office/word/2012/wordml" xmlns:w16cid="http://schemas.microsoft.com/office/word/2016/wordml/cid" xmlns:w16se="http://schemas.microsoft.com/office/word/2015/wordml/symex" mc:Ignorable="w14 w15 w16se w16cid">
+<w:styles xmlns:mc="http://schemas.openxmlformats.org/markup-compatibility/2006" xmlns:r="http://schemas.openxmlformats.org/officeDocument/2006/relationships" xmlns:w="http://schemas.openxmlformats.org/wordprocessingml/2006/main" xmlns:w14="http://schemas.microsoft.com/office/word/2010/wordml" mc:Ignorable="w14">
   <w:docDefaults>
     <w:rPrDefault>
       <w:rPr>
@@ -5358,394 +5757,156 @@
       </w:pPr>
     </w:pPrDefault>
   </w:docDefaults>
-  <w:latentStyles w:defLockedState="0" w:defUIPriority="99" w:defSemiHidden="0" w:defUnhideWhenUsed="0" w:defQFormat="0" w:count="375">
-    <w:lsdException w:name="Normal" w:uiPriority="0" w:qFormat="1"/>
-    <w:lsdException w:name="heading 1" w:uiPriority="9" w:qFormat="1"/>
-    <w:lsdException w:name="heading 2" w:semiHidden="1" w:uiPriority="9" w:unhideWhenUsed="1" w:qFormat="1"/>
-    <w:lsdException w:name="heading 3" w:semiHidden="1" w:uiPriority="9" w:unhideWhenUsed="1" w:qFormat="1"/>
-    <w:lsdException w:name="heading 4" w:semiHidden="1" w:uiPriority="9" w:unhideWhenUsed="1" w:qFormat="1"/>
-    <w:lsdException w:name="heading 5" w:semiHidden="1" w:uiPriority="9" w:unhideWhenUsed="1" w:qFormat="1"/>
-    <w:lsdException w:name="heading 6" w:semiHidden="1" w:uiPriority="9" w:unhideWhenUsed="1" w:qFormat="1"/>
-    <w:lsdException w:name="heading 7" w:semiHidden="1" w:uiPriority="9" w:unhideWhenUsed="1" w:qFormat="1"/>
-    <w:lsdException w:name="heading 8" w:semiHidden="1" w:uiPriority="9" w:unhideWhenUsed="1" w:qFormat="1"/>
-    <w:lsdException w:name="heading 9" w:semiHidden="1" w:uiPriority="9" w:unhideWhenUsed="1" w:qFormat="1"/>
-    <w:lsdException w:name="index 1" w:semiHidden="1" w:unhideWhenUsed="1"/>
-    <w:lsdException w:name="index 2" w:semiHidden="1" w:unhideWhenUsed="1"/>
-    <w:lsdException w:name="index 3" w:semiHidden="1" w:unhideWhenUsed="1"/>
-    <w:lsdException w:name="index 4" w:semiHidden="1" w:unhideWhenUsed="1"/>
-    <w:lsdException w:name="index 5" w:semiHidden="1" w:unhideWhenUsed="1"/>
-    <w:lsdException w:name="index 6" w:semiHidden="1" w:unhideWhenUsed="1"/>
-    <w:lsdException w:name="index 7" w:semiHidden="1" w:unhideWhenUsed="1"/>
-    <w:lsdException w:name="index 8" w:semiHidden="1" w:unhideWhenUsed="1"/>
-    <w:lsdException w:name="index 9" w:semiHidden="1" w:unhideWhenUsed="1"/>
-    <w:lsdException w:name="toc 1" w:semiHidden="1" w:uiPriority="39" w:unhideWhenUsed="1"/>
-    <w:lsdException w:name="toc 2" w:semiHidden="1" w:uiPriority="39" w:unhideWhenUsed="1"/>
-    <w:lsdException w:name="toc 3" w:semiHidden="1" w:uiPriority="39" w:unhideWhenUsed="1"/>
-    <w:lsdException w:name="toc 4" w:semiHidden="1" w:uiPriority="39" w:unhideWhenUsed="1"/>
-    <w:lsdException w:name="toc 5" w:semiHidden="1" w:uiPriority="39" w:unhideWhenUsed="1"/>
-    <w:lsdException w:name="toc 6" w:semiHidden="1" w:uiPriority="39" w:unhideWhenUsed="1"/>
-    <w:lsdException w:name="toc 7" w:semiHidden="1" w:uiPriority="39" w:unhideWhenUsed="1"/>
-    <w:lsdException w:name="toc 8" w:semiHidden="1" w:uiPriority="39" w:unhideWhenUsed="1"/>
-    <w:lsdException w:name="toc 9" w:semiHidden="1" w:uiPriority="39" w:unhideWhenUsed="1"/>
-    <w:lsdException w:name="Normal Indent" w:semiHidden="1" w:unhideWhenUsed="1"/>
-    <w:lsdException w:name="footnote text" w:semiHidden="1" w:unhideWhenUsed="1"/>
-    <w:lsdException w:name="annotation text" w:semiHidden="1" w:unhideWhenUsed="1"/>
-    <w:lsdException w:name="header" w:semiHidden="1" w:unhideWhenUsed="1"/>
-    <w:lsdException w:name="footer" w:semiHidden="1" w:unhideWhenUsed="1"/>
-    <w:lsdException w:name="index heading" w:semiHidden="1" w:unhideWhenUsed="1"/>
-    <w:lsdException w:name="caption" w:semiHidden="1" w:uiPriority="35" w:unhideWhenUsed="1" w:qFormat="1"/>
-    <w:lsdException w:name="table of figures" w:semiHidden="1" w:unhideWhenUsed="1"/>
-    <w:lsdException w:name="envelope address" w:semiHidden="1" w:unhideWhenUsed="1"/>
-    <w:lsdException w:name="envelope return" w:semiHidden="1" w:unhideWhenUsed="1"/>
-    <w:lsdException w:name="footnote reference" w:semiHidden="1" w:unhideWhenUsed="1"/>
-    <w:lsdException w:name="annotation reference" w:semiHidden="1" w:unhideWhenUsed="1"/>
-    <w:lsdException w:name="line number" w:semiHidden="1" w:unhideWhenUsed="1"/>
-    <w:lsdException w:name="page number" w:semiHidden="1" w:unhideWhenUsed="1"/>
-    <w:lsdException w:name="endnote reference" w:semiHidden="1" w:unhideWhenUsed="1"/>
-    <w:lsdException w:name="endnote text" w:semiHidden="1" w:unhideWhenUsed="1"/>
-    <w:lsdException w:name="table of authorities" w:semiHidden="1" w:unhideWhenUsed="1"/>
-    <w:lsdException w:name="macro" w:semiHidden="1" w:unhideWhenUsed="1"/>
-    <w:lsdException w:name="toa heading" w:semiHidden="1" w:unhideWhenUsed="1"/>
-    <w:lsdException w:name="List" w:semiHidden="1" w:unhideWhenUsed="1"/>
-    <w:lsdException w:name="List Bullet" w:semiHidden="1" w:unhideWhenUsed="1"/>
-    <w:lsdException w:name="List Number" w:semiHidden="1" w:unhideWhenUsed="1"/>
-    <w:lsdException w:name="List 2" w:semiHidden="1" w:unhideWhenUsed="1"/>
-    <w:lsdException w:name="List 3" w:semiHidden="1" w:unhideWhenUsed="1"/>
-    <w:lsdException w:name="List 4" w:semiHidden="1" w:unhideWhenUsed="1"/>
-    <w:lsdException w:name="List 5" w:semiHidden="1" w:unhideWhenUsed="1"/>
-    <w:lsdException w:name="List Bullet 2" w:semiHidden="1" w:unhideWhenUsed="1"/>
-    <w:lsdException w:name="List Bullet 3" w:semiHidden="1" w:unhideWhenUsed="1"/>
-    <w:lsdException w:name="List Bullet 4" w:semiHidden="1" w:unhideWhenUsed="1"/>
-    <w:lsdException w:name="List Bullet 5" w:semiHidden="1" w:unhideWhenUsed="1"/>
-    <w:lsdException w:name="List Number 2" w:semiHidden="1" w:unhideWhenUsed="1"/>
-    <w:lsdException w:name="List Number 3" w:semiHidden="1" w:unhideWhenUsed="1"/>
-    <w:lsdException w:name="List Number 4" w:semiHidden="1" w:unhideWhenUsed="1"/>
-    <w:lsdException w:name="List Number 5" w:semiHidden="1" w:unhideWhenUsed="1"/>
-    <w:lsdException w:name="Title" w:uiPriority="10" w:qFormat="1"/>
-    <w:lsdException w:name="Closing" w:semiHidden="1" w:unhideWhenUsed="1"/>
-    <w:lsdException w:name="Signature" w:semiHidden="1" w:unhideWhenUsed="1"/>
-    <w:lsdException w:name="Default Paragraph Font" w:semiHidden="1" w:uiPriority="1" w:unhideWhenUsed="1"/>
-    <w:lsdException w:name="Body Text" w:semiHidden="1" w:unhideWhenUsed="1"/>
-    <w:lsdException w:name="Body Text Indent" w:semiHidden="1" w:unhideWhenUsed="1"/>
-    <w:lsdException w:name="List Continue" w:semiHidden="1" w:unhideWhenUsed="1"/>
-    <w:lsdException w:name="List Continue 2" w:semiHidden="1" w:unhideWhenUsed="1"/>
-    <w:lsdException w:name="List Continue 3" w:semiHidden="1" w:unhideWhenUsed="1"/>
-    <w:lsdException w:name="List Continue 4" w:semiHidden="1" w:unhideWhenUsed="1"/>
-    <w:lsdException w:name="List Continue 5" w:semiHidden="1" w:unhideWhenUsed="1"/>
-    <w:lsdException w:name="Message Header" w:semiHidden="1" w:unhideWhenUsed="1"/>
-    <w:lsdException w:name="Subtitle" w:uiPriority="11" w:qFormat="1"/>
-    <w:lsdException w:name="Salutation" w:semiHidden="1" w:unhideWhenUsed="1"/>
-    <w:lsdException w:name="Date" w:semiHidden="1" w:unhideWhenUsed="1"/>
-    <w:lsdException w:name="Body Text First Indent" w:semiHidden="1" w:unhideWhenUsed="1"/>
-    <w:lsdException w:name="Body Text First Indent 2" w:semiHidden="1" w:unhideWhenUsed="1"/>
-    <w:lsdException w:name="Note Heading" w:semiHidden="1" w:unhideWhenUsed="1"/>
-    <w:lsdException w:name="Body Text 2" w:semiHidden="1" w:unhideWhenUsed="1"/>
-    <w:lsdException w:name="Body Text 3" w:semiHidden="1" w:unhideWhenUsed="1"/>
-    <w:lsdException w:name="Body Text Indent 2" w:semiHidden="1" w:unhideWhenUsed="1"/>
-    <w:lsdException w:name="Body Text Indent 3" w:semiHidden="1" w:unhideWhenUsed="1"/>
-    <w:lsdException w:name="Block Text" w:semiHidden="1" w:unhideWhenUsed="1"/>
-    <w:lsdException w:name="Hyperlink" w:semiHidden="1" w:unhideWhenUsed="1"/>
-    <w:lsdException w:name="FollowedHyperlink" w:semiHidden="1" w:unhideWhenUsed="1"/>
-    <w:lsdException w:name="Strong" w:uiPriority="22" w:qFormat="1"/>
-    <w:lsdException w:name="Emphasis" w:uiPriority="20" w:qFormat="1"/>
-    <w:lsdException w:name="Document Map" w:semiHidden="1" w:unhideWhenUsed="1"/>
-    <w:lsdException w:name="Plain Text" w:semiHidden="1" w:unhideWhenUsed="1"/>
-    <w:lsdException w:name="E-mail Signature" w:semiHidden="1" w:unhideWhenUsed="1"/>
-    <w:lsdException w:name="HTML Top of Form" w:semiHidden="1" w:unhideWhenUsed="1"/>
-    <w:lsdException w:name="HTML Bottom of Form" w:semiHidden="1" w:unhideWhenUsed="1"/>
-    <w:lsdException w:name="Normal (Web)" w:semiHidden="1" w:unhideWhenUsed="1"/>
-    <w:lsdException w:name="HTML Acronym" w:semiHidden="1" w:unhideWhenUsed="1"/>
-    <w:lsdException w:name="HTML Address" w:semiHidden="1" w:unhideWhenUsed="1"/>
-    <w:lsdException w:name="HTML Cite" w:semiHidden="1" w:unhideWhenUsed="1"/>
-    <w:lsdException w:name="HTML Code" w:semiHidden="1" w:unhideWhenUsed="1"/>
-    <w:lsdException w:name="HTML Definition" w:semiHidden="1" w:unhideWhenUsed="1"/>
-    <w:lsdException w:name="HTML Keyboard" w:semiHidden="1" w:unhideWhenUsed="1"/>
-    <w:lsdException w:name="HTML Preformatted" w:semiHidden="1" w:unhideWhenUsed="1"/>
-    <w:lsdException w:name="HTML Sample" w:semiHidden="1" w:unhideWhenUsed="1"/>
-    <w:lsdException w:name="HTML Typewriter" w:semiHidden="1" w:unhideWhenUsed="1"/>
-    <w:lsdException w:name="HTML Variable" w:semiHidden="1" w:unhideWhenUsed="1"/>
-    <w:lsdException w:name="Normal Table" w:semiHidden="1" w:unhideWhenUsed="1"/>
-    <w:lsdException w:name="annotation subject" w:semiHidden="1" w:unhideWhenUsed="1"/>
-    <w:lsdException w:name="No List" w:semiHidden="1" w:unhideWhenUsed="1"/>
-    <w:lsdException w:name="Outline List 1" w:semiHidden="1" w:unhideWhenUsed="1"/>
-    <w:lsdException w:name="Outline List 2" w:semiHidden="1" w:unhideWhenUsed="1"/>
-    <w:lsdException w:name="Outline List 3" w:semiHidden="1" w:unhideWhenUsed="1"/>
-    <w:lsdException w:name="Table Simple 1" w:semiHidden="1" w:unhideWhenUsed="1"/>
-    <w:lsdException w:name="Table Simple 2" w:semiHidden="1" w:unhideWhenUsed="1"/>
-    <w:lsdException w:name="Table Simple 3" w:semiHidden="1" w:unhideWhenUsed="1"/>
-    <w:lsdException w:name="Table Classic 1" w:semiHidden="1" w:unhideWhenUsed="1"/>
-    <w:lsdException w:name="Table Classic 2" w:semiHidden="1" w:unhideWhenUsed="1"/>
-    <w:lsdException w:name="Table Classic 3" w:semiHidden="1" w:unhideWhenUsed="1"/>
-    <w:lsdException w:name="Table Classic 4" w:semiHidden="1" w:unhideWhenUsed="1"/>
-    <w:lsdException w:name="Table Colorful 1" w:semiHidden="1" w:unhideWhenUsed="1"/>
-    <w:lsdException w:name="Table Colorful 2" w:semiHidden="1" w:unhideWhenUsed="1"/>
-    <w:lsdException w:name="Table Colorful 3" w:semiHidden="1" w:unhideWhenUsed="1"/>
-    <w:lsdException w:name="Table Columns 1" w:semiHidden="1" w:unhideWhenUsed="1"/>
-    <w:lsdException w:name="Table Columns 2" w:semiHidden="1" w:unhideWhenUsed="1"/>
-    <w:lsdException w:name="Table Columns 3" w:semiHidden="1" w:unhideWhenUsed="1"/>
-    <w:lsdException w:name="Table Columns 4" w:semiHidden="1" w:unhideWhenUsed="1"/>
-    <w:lsdException w:name="Table Columns 5" w:semiHidden="1" w:unhideWhenUsed="1"/>
-    <w:lsdException w:name="Table Grid 1" w:semiHidden="1" w:unhideWhenUsed="1"/>
-    <w:lsdException w:name="Table Grid 2" w:semiHidden="1" w:unhideWhenUsed="1"/>
-    <w:lsdException w:name="Table Grid 3" w:semiHidden="1" w:unhideWhenUsed="1"/>
-    <w:lsdException w:name="Table Grid 4" w:semiHidden="1" w:unhideWhenUsed="1"/>
-    <w:lsdException w:name="Table Grid 5" w:semiHidden="1" w:unhideWhenUsed="1"/>
-    <w:lsdException w:name="Table Grid 6" w:semiHidden="1" w:unhideWhenUsed="1"/>
-    <w:lsdException w:name="Table Grid 7" w:semiHidden="1" w:unhideWhenUsed="1"/>
-    <w:lsdException w:name="Table Grid 8" w:semiHidden="1" w:unhideWhenUsed="1"/>
-    <w:lsdException w:name="Table List 1" w:semiHidden="1" w:unhideWhenUsed="1"/>
-    <w:lsdException w:name="Table List 2" w:semiHidden="1" w:unhideWhenUsed="1"/>
-    <w:lsdException w:name="Table List 3" w:semiHidden="1" w:unhideWhenUsed="1"/>
-    <w:lsdException w:name="Table List 4" w:semiHidden="1" w:unhideWhenUsed="1"/>
-    <w:lsdException w:name="Table List 5" w:semiHidden="1" w:unhideWhenUsed="1"/>
-    <w:lsdException w:name="Table List 6" w:semiHidden="1" w:unhideWhenUsed="1"/>
-    <w:lsdException w:name="Table List 7" w:semiHidden="1" w:unhideWhenUsed="1"/>
-    <w:lsdException w:name="Table List 8" w:semiHidden="1" w:unhideWhenUsed="1"/>
-    <w:lsdException w:name="Table 3D effects 1" w:semiHidden="1" w:unhideWhenUsed="1"/>
-    <w:lsdException w:name="Table 3D effects 2" w:semiHidden="1" w:unhideWhenUsed="1"/>
-    <w:lsdException w:name="Table 3D effects 3" w:semiHidden="1" w:unhideWhenUsed="1"/>
-    <w:lsdException w:name="Table Contemporary" w:semiHidden="1" w:unhideWhenUsed="1"/>
-    <w:lsdException w:name="Table Elegant" w:semiHidden="1" w:unhideWhenUsed="1"/>
-    <w:lsdException w:name="Table Professional" w:semiHidden="1" w:unhideWhenUsed="1"/>
-    <w:lsdException w:name="Table Subtle 1" w:semiHidden="1" w:unhideWhenUsed="1"/>
-    <w:lsdException w:name="Table Subtle 2" w:semiHidden="1" w:unhideWhenUsed="1"/>
-    <w:lsdException w:name="Table Web 1" w:semiHidden="1" w:unhideWhenUsed="1"/>
-    <w:lsdException w:name="Table Web 2" w:semiHidden="1" w:unhideWhenUsed="1"/>
-    <w:lsdException w:name="Table Web 3" w:semiHidden="1" w:unhideWhenUsed="1"/>
-    <w:lsdException w:name="Balloon Text" w:semiHidden="1" w:unhideWhenUsed="1"/>
-    <w:lsdException w:name="Table Grid" w:semiHidden="1" w:uiPriority="39" w:unhideWhenUsed="1"/>
-    <w:lsdException w:name="Table Theme" w:semiHidden="1" w:unhideWhenUsed="1"/>
-    <w:lsdException w:name="Placeholder Text" w:semiHidden="1"/>
-    <w:lsdException w:name="No Spacing" w:uiPriority="1" w:qFormat="1"/>
-    <w:lsdException w:name="Light Shading" w:uiPriority="60"/>
-    <w:lsdException w:name="Light List" w:uiPriority="61"/>
-    <w:lsdException w:name="Light Grid" w:uiPriority="62"/>
-    <w:lsdException w:name="Medium Shading 1" w:uiPriority="63"/>
-    <w:lsdException w:name="Medium Shading 2" w:uiPriority="64"/>
-    <w:lsdException w:name="Medium List 1" w:uiPriority="65"/>
-    <w:lsdException w:name="Medium List 2" w:uiPriority="66"/>
-    <w:lsdException w:name="Medium Grid 1" w:uiPriority="67"/>
-    <w:lsdException w:name="Medium Grid 2" w:uiPriority="68"/>
-    <w:lsdException w:name="Medium Grid 3" w:uiPriority="69"/>
-    <w:lsdException w:name="Dark List" w:uiPriority="70"/>
-    <w:lsdException w:name="Colorful Shading" w:uiPriority="71"/>
-    <w:lsdException w:name="Colorful List" w:uiPriority="72"/>
-    <w:lsdException w:name="Colorful Grid" w:uiPriority="73"/>
-    <w:lsdException w:name="Light Shading Accent 1" w:uiPriority="60"/>
-    <w:lsdException w:name="Light List Accent 1" w:uiPriority="61"/>
-    <w:lsdException w:name="Light Grid Accent 1" w:uiPriority="62"/>
-    <w:lsdException w:name="Medium Shading 1 Accent 1" w:uiPriority="63"/>
-    <w:lsdException w:name="Medium Shading 2 Accent 1" w:uiPriority="64"/>
-    <w:lsdException w:name="Medium List 1 Accent 1" w:uiPriority="65"/>
-    <w:lsdException w:name="Revision" w:semiHidden="1"/>
-    <w:lsdException w:name="List Paragraph" w:uiPriority="34" w:qFormat="1"/>
-    <w:lsdException w:name="Quote" w:uiPriority="29" w:qFormat="1"/>
-    <w:lsdException w:name="Intense Quote" w:uiPriority="30" w:qFormat="1"/>
-    <w:lsdException w:name="Medium List 2 Accent 1" w:uiPriority="66"/>
-    <w:lsdException w:name="Medium Grid 1 Accent 1" w:uiPriority="67"/>
-    <w:lsdException w:name="Medium Grid 2 Accent 1" w:uiPriority="68"/>
-    <w:lsdException w:name="Medium Grid 3 Accent 1" w:uiPriority="69"/>
-    <w:lsdException w:name="Dark List Accent 1" w:uiPriority="70"/>
-    <w:lsdException w:name="Colorful Shading Accent 1" w:uiPriority="71"/>
-    <w:lsdException w:name="Colorful List Accent 1" w:uiPriority="72"/>
-    <w:lsdException w:name="Colorful Grid Accent 1" w:uiPriority="73"/>
-    <w:lsdException w:name="Light Shading Accent 2" w:uiPriority="60"/>
-    <w:lsdException w:name="Light List Accent 2" w:uiPriority="61"/>
-    <w:lsdException w:name="Light Grid Accent 2" w:uiPriority="62"/>
-    <w:lsdException w:name="Medium Shading 1 Accent 2" w:uiPriority="63"/>
-    <w:lsdException w:name="Medium Shading 2 Accent 2" w:uiPriority="64"/>
-    <w:lsdException w:name="Medium List 1 Accent 2" w:uiPriority="65"/>
-    <w:lsdException w:name="Medium List 2 Accent 2" w:uiPriority="66"/>
-    <w:lsdException w:name="Medium Grid 1 Accent 2" w:uiPriority="67"/>
-    <w:lsdException w:name="Medium Grid 2 Accent 2" w:uiPriority="68"/>
-    <w:lsdException w:name="Medium Grid 3 Accent 2" w:uiPriority="69"/>
-    <w:lsdException w:name="Dark List Accent 2" w:uiPriority="70"/>
-    <w:lsdException w:name="Colorful Shading Accent 2" w:uiPriority="71"/>
-    <w:lsdException w:name="Colorful List Accent 2" w:uiPriority="72"/>
-    <w:lsdException w:name="Colorful Grid Accent 2" w:uiPriority="73"/>
-    <w:lsdException w:name="Light Shading Accent 3" w:uiPriority="60"/>
-    <w:lsdException w:name="Light List Accent 3" w:uiPriority="61"/>
-    <w:lsdException w:name="Light Grid Accent 3" w:uiPriority="62"/>
-    <w:lsdException w:name="Medium Shading 1 Accent 3" w:uiPriority="63"/>
-    <w:lsdException w:name="Medium Shading 2 Accent 3" w:uiPriority="64"/>
-    <w:lsdException w:name="Medium List 1 Accent 3" w:uiPriority="65"/>
-    <w:lsdException w:name="Medium List 2 Accent 3" w:uiPriority="66"/>
-    <w:lsdException w:name="Medium Grid 1 Accent 3" w:uiPriority="67"/>
-    <w:lsdException w:name="Medium Grid 2 Accent 3" w:uiPriority="68"/>
-    <w:lsdException w:name="Medium Grid 3 Accent 3" w:uiPriority="69"/>
-    <w:lsdException w:name="Dark List Accent 3" w:uiPriority="70"/>
-    <w:lsdException w:name="Colorful Shading Accent 3" w:uiPriority="71"/>
-    <w:lsdException w:name="Colorful List Accent 3" w:uiPriority="72"/>
-    <w:lsdException w:name="Colorful Grid Accent 3" w:uiPriority="73"/>
-    <w:lsdException w:name="Light Shading Accent 4" w:uiPriority="60"/>
-    <w:lsdException w:name="Light List Accent 4" w:uiPriority="61"/>
-    <w:lsdException w:name="Light Grid Accent 4" w:uiPriority="62"/>
-    <w:lsdException w:name="Medium Shading 1 Accent 4" w:uiPriority="63"/>
-    <w:lsdException w:name="Medium Shading 2 Accent 4" w:uiPriority="64"/>
-    <w:lsdException w:name="Medium List 1 Accent 4" w:uiPriority="65"/>
-    <w:lsdException w:name="Medium List 2 Accent 4" w:uiPriority="66"/>
-    <w:lsdException w:name="Medium Grid 1 Accent 4" w:uiPriority="67"/>
-    <w:lsdException w:name="Medium Grid 2 Accent 4" w:uiPriority="68"/>
-    <w:lsdException w:name="Medium Grid 3 Accent 4" w:uiPriority="69"/>
-    <w:lsdException w:name="Dark List Accent 4" w:uiPriority="70"/>
-    <w:lsdException w:name="Colorful Shading Accent 4" w:uiPriority="71"/>
-    <w:lsdException w:name="Colorful List Accent 4" w:uiPriority="72"/>
-    <w:lsdException w:name="Colorful Grid Accent 4" w:uiPriority="73"/>
-    <w:lsdException w:name="Light Shading Accent 5" w:uiPriority="60"/>
-    <w:lsdException w:name="Light List Accent 5" w:uiPriority="61"/>
-    <w:lsdException w:name="Light Grid Accent 5" w:uiPriority="62"/>
-    <w:lsdException w:name="Medium Shading 1 Accent 5" w:uiPriority="63"/>
-    <w:lsdException w:name="Medium Shading 2 Accent 5" w:uiPriority="64"/>
-    <w:lsdException w:name="Medium List 1 Accent 5" w:uiPriority="65"/>
-    <w:lsdException w:name="Medium List 2 Accent 5" w:uiPriority="66"/>
-    <w:lsdException w:name="Medium Grid 1 Accent 5" w:uiPriority="67"/>
-    <w:lsdException w:name="Medium Grid 2 Accent 5" w:uiPriority="68"/>
-    <w:lsdException w:name="Medium Grid 3 Accent 5" w:uiPriority="69"/>
-    <w:lsdException w:name="Dark List Accent 5" w:uiPriority="70"/>
-    <w:lsdException w:name="Colorful Shading Accent 5" w:uiPriority="71"/>
-    <w:lsdException w:name="Colorful List Accent 5" w:uiPriority="72"/>
-    <w:lsdException w:name="Colorful Grid Accent 5" w:uiPriority="73"/>
-    <w:lsdException w:name="Light Shading Accent 6" w:uiPriority="60"/>
-    <w:lsdException w:name="Light List Accent 6" w:uiPriority="61"/>
-    <w:lsdException w:name="Light Grid Accent 6" w:uiPriority="62"/>
-    <w:lsdException w:name="Medium Shading 1 Accent 6" w:uiPriority="63"/>
-    <w:lsdException w:name="Medium Shading 2 Accent 6" w:uiPriority="64"/>
-    <w:lsdException w:name="Medium List 1 Accent 6" w:uiPriority="65"/>
-    <w:lsdException w:name="Medium List 2 Accent 6" w:uiPriority="66"/>
-    <w:lsdException w:name="Medium Grid 1 Accent 6" w:uiPriority="67"/>
-    <w:lsdException w:name="Medium Grid 2 Accent 6" w:uiPriority="68"/>
-    <w:lsdException w:name="Medium Grid 3 Accent 6" w:uiPriority="69"/>
-    <w:lsdException w:name="Dark List Accent 6" w:uiPriority="70"/>
-    <w:lsdException w:name="Colorful Shading Accent 6" w:uiPriority="71"/>
-    <w:lsdException w:name="Colorful List Accent 6" w:uiPriority="72"/>
-    <w:lsdException w:name="Colorful Grid Accent 6" w:uiPriority="73"/>
-    <w:lsdException w:name="Subtle Emphasis" w:uiPriority="19" w:qFormat="1"/>
-    <w:lsdException w:name="Intense Emphasis" w:uiPriority="21" w:qFormat="1"/>
-    <w:lsdException w:name="Subtle Reference" w:uiPriority="31" w:qFormat="1"/>
-    <w:lsdException w:name="Intense Reference" w:uiPriority="32" w:qFormat="1"/>
-    <w:lsdException w:name="Book Title" w:uiPriority="33" w:qFormat="1"/>
-    <w:lsdException w:name="Bibliography" w:semiHidden="1" w:uiPriority="37" w:unhideWhenUsed="1"/>
-    <w:lsdException w:name="TOC Heading" w:semiHidden="1" w:uiPriority="39" w:unhideWhenUsed="1" w:qFormat="1"/>
-    <w:lsdException w:name="Plain Table 1" w:uiPriority="41"/>
-    <w:lsdException w:name="Plain Table 2" w:uiPriority="42"/>
-    <w:lsdException w:name="Plain Table 3" w:uiPriority="43"/>
-    <w:lsdException w:name="Plain Table 4" w:uiPriority="44"/>
-    <w:lsdException w:name="Plain Table 5" w:uiPriority="45"/>
-    <w:lsdException w:name="Grid Table Light" w:uiPriority="40"/>
-    <w:lsdException w:name="Grid Table 1 Light" w:uiPriority="46"/>
-    <w:lsdException w:name="Grid Table 2" w:uiPriority="47"/>
-    <w:lsdException w:name="Grid Table 3" w:uiPriority="48"/>
-    <w:lsdException w:name="Grid Table 4" w:uiPriority="49"/>
-    <w:lsdException w:name="Grid Table 5 Dark" w:uiPriority="50"/>
-    <w:lsdException w:name="Grid Table 6 Colorful" w:uiPriority="51"/>
-    <w:lsdException w:name="Grid Table 7 Colorful" w:uiPriority="52"/>
-    <w:lsdException w:name="Grid Table 1 Light Accent 1" w:uiPriority="46"/>
-    <w:lsdException w:name="Grid Table 2 Accent 1" w:uiPriority="47"/>
-    <w:lsdException w:name="Grid Table 3 Accent 1" w:uiPriority="48"/>
-    <w:lsdException w:name="Grid Table 4 Accent 1" w:uiPriority="49"/>
-    <w:lsdException w:name="Grid Table 5 Dark Accent 1" w:uiPriority="50"/>
-    <w:lsdException w:name="Grid Table 6 Colorful Accent 1" w:uiPriority="51"/>
-    <w:lsdException w:name="Grid Table 7 Colorful Accent 1" w:uiPriority="52"/>
-    <w:lsdException w:name="Grid Table 1 Light Accent 2" w:uiPriority="46"/>
-    <w:lsdException w:name="Grid Table 2 Accent 2" w:uiPriority="47"/>
-    <w:lsdException w:name="Grid Table 3 Accent 2" w:uiPriority="48"/>
-    <w:lsdException w:name="Grid Table 4 Accent 2" w:uiPriority="49"/>
-    <w:lsdException w:name="Grid Table 5 Dark Accent 2" w:uiPriority="50"/>
-    <w:lsdException w:name="Grid Table 6 Colorful Accent 2" w:uiPriority="51"/>
-    <w:lsdException w:name="Grid Table 7 Colorful Accent 2" w:uiPriority="52"/>
-    <w:lsdException w:name="Grid Table 1 Light Accent 3" w:uiPriority="46"/>
-    <w:lsdException w:name="Grid Table 2 Accent 3" w:uiPriority="47"/>
-    <w:lsdException w:name="Grid Table 3 Accent 3" w:uiPriority="48"/>
-    <w:lsdException w:name="Grid Table 4 Accent 3" w:uiPriority="49"/>
-    <w:lsdException w:name="Grid Table 5 Dark Accent 3" w:uiPriority="50"/>
-    <w:lsdException w:name="Grid Table 6 Colorful Accent 3" w:uiPriority="51"/>
-    <w:lsdException w:name="Grid Table 7 Colorful Accent 3" w:uiPriority="52"/>
-    <w:lsdException w:name="Grid Table 1 Light Accent 4" w:uiPriority="46"/>
-    <w:lsdException w:name="Grid Table 2 Accent 4" w:uiPriority="47"/>
-    <w:lsdException w:name="Grid Table 3 Accent 4" w:uiPriority="48"/>
-    <w:lsdException w:name="Grid Table 4 Accent 4" w:uiPriority="49"/>
-    <w:lsdException w:name="Grid Table 5 Dark Accent 4" w:uiPriority="50"/>
-    <w:lsdException w:name="Grid Table 6 Colorful Accent 4" w:uiPriority="51"/>
-    <w:lsdException w:name="Grid Table 7 Colorful Accent 4" w:uiPriority="52"/>
-    <w:lsdException w:name="Grid Table 1 Light Accent 5" w:uiPriority="46"/>
-    <w:lsdException w:name="Grid Table 2 Accent 5" w:uiPriority="47"/>
-    <w:lsdException w:name="Grid Table 3 Accent 5" w:uiPriority="48"/>
-    <w:lsdException w:name="Grid Table 4 Accent 5" w:uiPriority="49"/>
-    <w:lsdException w:name="Grid Table 5 Dark Accent 5" w:uiPriority="50"/>
-    <w:lsdException w:name="Grid Table 6 Colorful Accent 5" w:uiPriority="51"/>
-    <w:lsdException w:name="Grid Table 7 Colorful Accent 5" w:uiPriority="52"/>
-    <w:lsdException w:name="Grid Table 1 Light Accent 6" w:uiPriority="46"/>
-    <w:lsdException w:name="Grid Table 2 Accent 6" w:uiPriority="47"/>
-    <w:lsdException w:name="Grid Table 3 Accent 6" w:uiPriority="48"/>
-    <w:lsdException w:name="Grid Table 4 Accent 6" w:uiPriority="49"/>
-    <w:lsdException w:name="Grid Table 5 Dark Accent 6" w:uiPriority="50"/>
-    <w:lsdException w:name="Grid Table 6 Colorful Accent 6" w:uiPriority="51"/>
-    <w:lsdException w:name="Grid Table 7 Colorful Accent 6" w:uiPriority="52"/>
-    <w:lsdException w:name="List Table 1 Light" w:uiPriority="46"/>
-    <w:lsdException w:name="List Table 2" w:uiPriority="47"/>
-    <w:lsdException w:name="List Table 3" w:uiPriority="48"/>
-    <w:lsdException w:name="List Table 4" w:uiPriority="49"/>
-    <w:lsdException w:name="List Table 5 Dark" w:uiPriority="50"/>
-    <w:lsdException w:name="List Table 6 Colorful" w:uiPriority="51"/>
-    <w:lsdException w:name="List Table 7 Colorful" w:uiPriority="52"/>
-    <w:lsdException w:name="List Table 1 Light Accent 1" w:uiPriority="46"/>
-    <w:lsdException w:name="List Table 2 Accent 1" w:uiPriority="47"/>
-    <w:lsdException w:name="List Table 3 Accent 1" w:uiPriority="48"/>
-    <w:lsdException w:name="List Table 4 Accent 1" w:uiPriority="49"/>
-    <w:lsdException w:name="List Table 5 Dark Accent 1" w:uiPriority="50"/>
-    <w:lsdException w:name="List Table 6 Colorful Accent 1" w:uiPriority="51"/>
-    <w:lsdException w:name="List Table 7 Colorful Accent 1" w:uiPriority="52"/>
-    <w:lsdException w:name="List Table 1 Light Accent 2" w:uiPriority="46"/>
-    <w:lsdException w:name="List Table 2 Accent 2" w:uiPriority="47"/>
-    <w:lsdException w:name="List Table 3 Accent 2" w:uiPriority="48"/>
-    <w:lsdException w:name="List Table 4 Accent 2" w:uiPriority="49"/>
-    <w:lsdException w:name="List Table 5 Dark Accent 2" w:uiPriority="50"/>
-    <w:lsdException w:name="List Table 6 Colorful Accent 2" w:uiPriority="51"/>
-    <w:lsdException w:name="List Table 7 Colorful Accent 2" w:uiPriority="52"/>
-    <w:lsdException w:name="List Table 1 Light Accent 3" w:uiPriority="46"/>
-    <w:lsdException w:name="List Table 2 Accent 3" w:uiPriority="47"/>
-    <w:lsdException w:name="List Table 3 Accent 3" w:uiPriority="48"/>
-    <w:lsdException w:name="List Table 4 Accent 3" w:uiPriority="49"/>
-    <w:lsdException w:name="List Table 5 Dark Accent 3" w:uiPriority="50"/>
-    <w:lsdException w:name="List Table 6 Colorful Accent 3" w:uiPriority="51"/>
-    <w:lsdException w:name="List Table 7 Colorful Accent 3" w:uiPriority="52"/>
-    <w:lsdException w:name="List Table 1 Light Accent 4" w:uiPriority="46"/>
-    <w:lsdException w:name="List Table 2 Accent 4" w:uiPriority="47"/>
-    <w:lsdException w:name="List Table 3 Accent 4" w:uiPriority="48"/>
-    <w:lsdException w:name="List Table 4 Accent 4" w:uiPriority="49"/>
-    <w:lsdException w:name="List Table 5 Dark Accent 4" w:uiPriority="50"/>
-    <w:lsdException w:name="List Table 6 Colorful Accent 4" w:uiPriority="51"/>
-    <w:lsdException w:name="List Table 7 Colorful Accent 4" w:uiPriority="52"/>
-    <w:lsdException w:name="List Table 1 Light Accent 5" w:uiPriority="46"/>
-    <w:lsdException w:name="List Table 2 Accent 5" w:uiPriority="47"/>
-    <w:lsdException w:name="List Table 3 Accent 5" w:uiPriority="48"/>
-    <w:lsdException w:name="List Table 4 Accent 5" w:uiPriority="49"/>
-    <w:lsdException w:name="List Table 5 Dark Accent 5" w:uiPriority="50"/>
-    <w:lsdException w:name="List Table 6 Colorful Accent 5" w:uiPriority="51"/>
-    <w:lsdException w:name="List Table 7 Colorful Accent 5" w:uiPriority="52"/>
-    <w:lsdException w:name="List Table 1 Light Accent 6" w:uiPriority="46"/>
-    <w:lsdException w:name="List Table 2 Accent 6" w:uiPriority="47"/>
-    <w:lsdException w:name="List Table 3 Accent 6" w:uiPriority="48"/>
-    <w:lsdException w:name="List Table 4 Accent 6" w:uiPriority="49"/>
-    <w:lsdException w:name="List Table 5 Dark Accent 6" w:uiPriority="50"/>
-    <w:lsdException w:name="List Table 6 Colorful Accent 6" w:uiPriority="51"/>
-    <w:lsdException w:name="List Table 7 Colorful Accent 6" w:uiPriority="52"/>
-    <w:lsdException w:name="Mention" w:semiHidden="1" w:unhideWhenUsed="1"/>
-    <w:lsdException w:name="Smart Hyperlink" w:semiHidden="1" w:unhideWhenUsed="1"/>
-    <w:lsdException w:name="Hashtag" w:semiHidden="1" w:unhideWhenUsed="1"/>
-    <w:lsdException w:name="Unresolved Mention" w:semiHidden="1" w:unhideWhenUsed="1"/>
+  <w:latentStyles w:defLockedState="0" w:defUIPriority="99" w:defSemiHidden="1" w:defUnhideWhenUsed="1" w:defQFormat="0" w:count="267">
+    <w:lsdException w:name="Normal" w:semiHidden="0" w:uiPriority="0" w:unhideWhenUsed="0" w:qFormat="1"/>
+    <w:lsdException w:name="heading 1" w:semiHidden="0" w:uiPriority="9" w:unhideWhenUsed="0" w:qFormat="1"/>
+    <w:lsdException w:name="heading 2" w:uiPriority="9" w:qFormat="1"/>
+    <w:lsdException w:name="heading 3" w:uiPriority="9" w:qFormat="1"/>
+    <w:lsdException w:name="heading 4" w:uiPriority="9" w:qFormat="1"/>
+    <w:lsdException w:name="heading 5" w:uiPriority="9" w:qFormat="1"/>
+    <w:lsdException w:name="heading 6" w:uiPriority="9" w:qFormat="1"/>
+    <w:lsdException w:name="heading 7" w:uiPriority="9" w:qFormat="1"/>
+    <w:lsdException w:name="heading 8" w:uiPriority="9" w:qFormat="1"/>
+    <w:lsdException w:name="heading 9" w:uiPriority="9" w:qFormat="1"/>
+    <w:lsdException w:name="toc 1" w:uiPriority="39"/>
+    <w:lsdException w:name="toc 2" w:uiPriority="39"/>
+    <w:lsdException w:name="toc 3" w:uiPriority="39"/>
+    <w:lsdException w:name="toc 4" w:uiPriority="39"/>
+    <w:lsdException w:name="toc 5" w:uiPriority="39"/>
+    <w:lsdException w:name="toc 6" w:uiPriority="39"/>
+    <w:lsdException w:name="toc 7" w:uiPriority="39"/>
+    <w:lsdException w:name="toc 8" w:uiPriority="39"/>
+    <w:lsdException w:name="toc 9" w:uiPriority="39"/>
+    <w:lsdException w:name="caption" w:uiPriority="35" w:qFormat="1"/>
+    <w:lsdException w:name="Title" w:semiHidden="0" w:uiPriority="10" w:unhideWhenUsed="0" w:qFormat="1"/>
+    <w:lsdException w:name="Default Paragraph Font" w:uiPriority="1"/>
+    <w:lsdException w:name="Subtitle" w:semiHidden="0" w:uiPriority="11" w:unhideWhenUsed="0" w:qFormat="1"/>
+    <w:lsdException w:name="Strong" w:semiHidden="0" w:uiPriority="22" w:unhideWhenUsed="0" w:qFormat="1"/>
+    <w:lsdException w:name="Emphasis" w:semiHidden="0" w:uiPriority="20" w:unhideWhenUsed="0" w:qFormat="1"/>
+    <w:lsdException w:name="Table Grid" w:uiPriority="39"/>
+    <w:lsdException w:name="Placeholder Text" w:unhideWhenUsed="0"/>
+    <w:lsdException w:name="No Spacing" w:semiHidden="0" w:uiPriority="1" w:unhideWhenUsed="0" w:qFormat="1"/>
+    <w:lsdException w:name="Light Shading" w:semiHidden="0" w:uiPriority="60" w:unhideWhenUsed="0"/>
+    <w:lsdException w:name="Light List" w:semiHidden="0" w:uiPriority="61" w:unhideWhenUsed="0"/>
+    <w:lsdException w:name="Light Grid" w:semiHidden="0" w:uiPriority="62" w:unhideWhenUsed="0"/>
+    <w:lsdException w:name="Medium Shading 1" w:semiHidden="0" w:uiPriority="63" w:unhideWhenUsed="0"/>
+    <w:lsdException w:name="Medium Shading 2" w:semiHidden="0" w:uiPriority="64" w:unhideWhenUsed="0"/>
+    <w:lsdException w:name="Medium List 1" w:semiHidden="0" w:uiPriority="65" w:unhideWhenUsed="0"/>
+    <w:lsdException w:name="Medium List 2" w:semiHidden="0" w:uiPriority="66" w:unhideWhenUsed="0"/>
+    <w:lsdException w:name="Medium Grid 1" w:semiHidden="0" w:uiPriority="67" w:unhideWhenUsed="0"/>
+    <w:lsdException w:name="Medium Grid 2" w:semiHidden="0" w:uiPriority="68" w:unhideWhenUsed="0"/>
+    <w:lsdException w:name="Medium Grid 3" w:semiHidden="0" w:uiPriority="69" w:unhideWhenUsed="0"/>
+    <w:lsdException w:name="Dark List" w:semiHidden="0" w:uiPriority="70" w:unhideWhenUsed="0"/>
+    <w:lsdException w:name="Colorful Shading" w:semiHidden="0" w:uiPriority="71" w:unhideWhenUsed="0"/>
+    <w:lsdException w:name="Colorful List" w:semiHidden="0" w:uiPriority="72" w:unhideWhenUsed="0"/>
+    <w:lsdException w:name="Colorful Grid" w:semiHidden="0" w:uiPriority="73" w:unhideWhenUsed="0"/>
+    <w:lsdException w:name="Light Shading Accent 1" w:semiHidden="0" w:uiPriority="60" w:unhideWhenUsed="0"/>
+    <w:lsdException w:name="Light List Accent 1" w:semiHidden="0" w:uiPriority="61" w:unhideWhenUsed="0"/>
+    <w:lsdException w:name="Light Grid Accent 1" w:semiHidden="0" w:uiPriority="62" w:unhideWhenUsed="0"/>
+    <w:lsdException w:name="Medium Shading 1 Accent 1" w:semiHidden="0" w:uiPriority="63" w:unhideWhenUsed="0"/>
+    <w:lsdException w:name="Medium Shading 2 Accent 1" w:semiHidden="0" w:uiPriority="64" w:unhideWhenUsed="0"/>
+    <w:lsdException w:name="Medium List 1 Accent 1" w:semiHidden="0" w:uiPriority="65" w:unhideWhenUsed="0"/>
+    <w:lsdException w:name="Revision" w:unhideWhenUsed="0"/>
+    <w:lsdException w:name="List Paragraph" w:semiHidden="0" w:uiPriority="34" w:unhideWhenUsed="0" w:qFormat="1"/>
+    <w:lsdException w:name="Quote" w:semiHidden="0" w:uiPriority="29" w:unhideWhenUsed="0" w:qFormat="1"/>
+    <w:lsdException w:name="Intense Quote" w:semiHidden="0" w:uiPriority="30" w:unhideWhenUsed="0" w:qFormat="1"/>
+    <w:lsdException w:name="Medium List 2 Accent 1" w:semiHidden="0" w:uiPriority="66" w:unhideWhenUsed="0"/>
+    <w:lsdException w:name="Medium Grid 1 Accent 1" w:semiHidden="0" w:uiPriority="67" w:unhideWhenUsed="0"/>
+    <w:lsdException w:name="Medium Grid 2 Accent 1" w:semiHidden="0" w:uiPriority="68" w:unhideWhenUsed="0"/>
+    <w:lsdException w:name="Medium Grid 3 Accent 1" w:semiHidden="0" w:uiPriority="69" w:unhideWhenUsed="0"/>
+    <w:lsdException w:name="Dark List Accent 1" w:semiHidden="0" w:uiPriority="70" w:unhideWhenUsed="0"/>
+    <w:lsdException w:name="Colorful Shading Accent 1" w:semiHidden="0" w:uiPriority="71" w:unhideWhenUsed="0"/>
+    <w:lsdException w:name="Colorful List Accent 1" w:semiHidden="0" w:uiPriority="72" w:unhideWhenUsed="0"/>
+    <w:lsdException w:name="Colorful Grid Accent 1" w:semiHidden="0" w:uiPriority="73" w:unhideWhenUsed="0"/>
+    <w:lsdException w:name="Light Shading Accent 2" w:semiHidden="0" w:uiPriority="60" w:unhideWhenUsed="0"/>
+    <w:lsdException w:name="Light List Accent 2" w:semiHidden="0" w:uiPriority="61" w:unhideWhenUsed="0"/>
+    <w:lsdException w:name="Light Grid Accent 2" w:semiHidden="0" w:uiPriority="62" w:unhideWhenUsed="0"/>
+    <w:lsdException w:name="Medium Shading 1 Accent 2" w:semiHidden="0" w:uiPriority="63" w:unhideWhenUsed="0"/>
+    <w:lsdException w:name="Medium Shading 2 Accent 2" w:semiHidden="0" w:uiPriority="64" w:unhideWhenUsed="0"/>
+    <w:lsdException w:name="Medium List 1 Accent 2" w:semiHidden="0" w:uiPriority="65" w:unhideWhenUsed="0"/>
+    <w:lsdException w:name="Medium List 2 Accent 2" w:semiHidden="0" w:uiPriority="66" w:unhideWhenUsed="0"/>
+    <w:lsdException w:name="Medium Grid 1 Accent 2" w:semiHidden="0" w:uiPriority="67" w:unhideWhenUsed="0"/>
+    <w:lsdException w:name="Medium Grid 2 Accent 2" w:semiHidden="0" w:uiPriority="68" w:unhideWhenUsed="0"/>
+    <w:lsdException w:name="Medium Grid 3 Accent 2" w:semiHidden="0" w:uiPriority="69" w:unhideWhenUsed="0"/>
+    <w:lsdException w:name="Dark List Accent 2" w:semiHidden="0" w:uiPriority="70" w:unhideWhenUsed="0"/>
+    <w:lsdException w:name="Colorful Shading Accent 2" w:semiHidden="0" w:uiPriority="71" w:unhideWhenUsed="0"/>
+    <w:lsdException w:name="Colorful List Accent 2" w:semiHidden="0" w:uiPriority="72" w:unhideWhenUsed="0"/>
+    <w:lsdException w:name="Colorful Grid Accent 2" w:semiHidden="0" w:uiPriority="73" w:unhideWhenUsed="0"/>
+    <w:lsdException w:name="Light Shading Accent 3" w:semiHidden="0" w:uiPriority="60" w:unhideWhenUsed="0"/>
+    <w:lsdException w:name="Light List Accent 3" w:semiHidden="0" w:uiPriority="61" w:unhideWhenUsed="0"/>
+    <w:lsdException w:name="Light Grid Accent 3" w:semiHidden="0" w:uiPriority="62" w:unhideWhenUsed="0"/>
+    <w:lsdException w:name="Medium Shading 1 Accent 3" w:semiHidden="0" w:uiPriority="63" w:unhideWhenUsed="0"/>
+    <w:lsdException w:name="Medium Shading 2 Accent 3" w:semiHidden="0" w:uiPriority="64" w:unhideWhenUsed="0"/>
+    <w:lsdException w:name="Medium List 1 Accent 3" w:semiHidden="0" w:uiPriority="65" w:unhideWhenUsed="0"/>
+    <w:lsdException w:name="Medium List 2 Accent 3" w:semiHidden="0" w:uiPriority="66" w:unhideWhenUsed="0"/>
+    <w:lsdException w:name="Medium Grid 1 Accent 3" w:semiHidden="0" w:uiPriority="67" w:unhideWhenUsed="0"/>
+    <w:lsdException w:name="Medium Grid 2 Accent 3" w:semiHidden="0" w:uiPriority="68" w:unhideWhenUsed="0"/>
+    <w:lsdException w:name="Medium Grid 3 Accent 3" w:semiHidden="0" w:uiPriority="69" w:unhideWhenUsed="0"/>
+    <w:lsdException w:name="Dark List Accent 3" w:semiHidden="0" w:uiPriority="70" w:unhideWhenUsed="0"/>
+    <w:lsdException w:name="Colorful Shading Accent 3" w:semiHidden="0" w:uiPriority="71" w:unhideWhenUsed="0"/>
+    <w:lsdException w:name="Colorful List Accent 3" w:semiHidden="0" w:uiPriority="72" w:unhideWhenUsed="0"/>
+    <w:lsdException w:name="Colorful Grid Accent 3" w:semiHidden="0" w:uiPriority="73" w:unhideWhenUsed="0"/>
+    <w:lsdException w:name="Light Shading Accent 4" w:semiHidden="0" w:uiPriority="60" w:unhideWhenUsed="0"/>
+    <w:lsdException w:name="Light List Accent 4" w:semiHidden="0" w:uiPriority="61" w:unhideWhenUsed="0"/>
+    <w:lsdException w:name="Light Grid Accent 4" w:semiHidden="0" w:uiPriority="62" w:unhideWhenUsed="0"/>
+    <w:lsdException w:name="Medium Shading 1 Accent 4" w:semiHidden="0" w:uiPriority="63" w:unhideWhenUsed="0"/>
+    <w:lsdException w:name="Medium Shading 2 Accent 4" w:semiHidden="0" w:uiPriority="64" w:unhideWhenUsed="0"/>
+    <w:lsdException w:name="Medium List 1 Accent 4" w:semiHidden="0" w:uiPriority="65" w:unhideWhenUsed="0"/>
+    <w:lsdException w:name="Medium List 2 Accent 4" w:semiHidden="0" w:uiPriority="66" w:unhideWhenUsed="0"/>
+    <w:lsdException w:name="Medium Grid 1 Accent 4" w:semiHidden="0" w:uiPriority="67" w:unhideWhenUsed="0"/>
+    <w:lsdException w:name="Medium Grid 2 Accent 4" w:semiHidden="0" w:uiPriority="68" w:unhideWhenUsed="0"/>
+    <w:lsdException w:name="Medium Grid 3 Accent 4" w:semiHidden="0" w:uiPriority="69" w:unhideWhenUsed="0"/>
+    <w:lsdException w:name="Dark List Accent 4" w:semiHidden="0" w:uiPriority="70" w:unhideWhenUsed="0"/>
+    <w:lsdException w:name="Colorful Shading Accent 4" w:semiHidden="0" w:uiPriority="71" w:unhideWhenUsed="0"/>
+    <w:lsdException w:name="Colorful List Accent 4" w:semiHidden="0" w:uiPriority="72" w:unhideWhenUsed="0"/>
+    <w:lsdException w:name="Colorful Grid Accent 4" w:semiHidden="0" w:uiPriority="73" w:unhideWhenUsed="0"/>
+    <w:lsdException w:name="Light Shading Accent 5" w:semiHidden="0" w:uiPriority="60" w:unhideWhenUsed="0"/>
+    <w:lsdException w:name="Light List Accent 5" w:semiHidden="0" w:uiPriority="61" w:unhideWhenUsed="0"/>
+    <w:lsdException w:name="Light Grid Accent 5" w:semiHidden="0" w:uiPriority="62" w:unhideWhenUsed="0"/>
+    <w:lsdException w:name="Medium Shading 1 Accent 5" w:semiHidden="0" w:uiPriority="63" w:unhideWhenUsed="0"/>
+    <w:lsdException w:name="Medium Shading 2 Accent 5" w:semiHidden="0" w:uiPriority="64" w:unhideWhenUsed="0"/>
+    <w:lsdException w:name="Medium List 1 Accent 5" w:semiHidden="0" w:uiPriority="65" w:unhideWhenUsed="0"/>
+    <w:lsdException w:name="Medium List 2 Accent 5" w:semiHidden="0" w:uiPriority="66" w:unhideWhenUsed="0"/>
+    <w:lsdException w:name="Medium Grid 1 Accent 5" w:semiHidden="0" w:uiPriority="67" w:unhideWhenUsed="0"/>
+    <w:lsdException w:name="Medium Grid 2 Accent 5" w:semiHidden="0" w:uiPriority="68" w:unhideWhenUsed="0"/>
+    <w:lsdException w:name="Medium Grid 3 Accent 5" w:semiHidden="0" w:uiPriority="69" w:unhideWhenUsed="0"/>
+    <w:lsdException w:name="Dark List Accent 5" w:semiHidden="0" w:uiPriority="70" w:unhideWhenUsed="0"/>
+    <w:lsdException w:name="Colorful Shading Accent 5" w:semiHidden="0" w:uiPriority="71" w:unhideWhenUsed="0"/>
+    <w:lsdException w:name="Colorful List Accent 5" w:semiHidden="0" w:uiPriority="72" w:unhideWhenUsed="0"/>
+    <w:lsdException w:name="Colorful Grid Accent 5" w:semiHidden="0" w:uiPriority="73" w:unhideWhenUsed="0"/>
+    <w:lsdException w:name="Light Shading Accent 6" w:semiHidden="0" w:uiPriority="60" w:unhideWhenUsed="0"/>
+    <w:lsdException w:name="Light List Accent 6" w:semiHidden="0" w:uiPriority="61" w:unhideWhenUsed="0"/>
+    <w:lsdException w:name="Light Grid Accent 6" w:semiHidden="0" w:uiPriority="62" w:unhideWhenUsed="0"/>
+    <w:lsdException w:name="Medium Shading 1 Accent 6" w:semiHidden="0" w:uiPriority="63" w:unhideWhenUsed="0"/>
+    <w:lsdException w:name="Medium Shading 2 Accent 6" w:semiHidden="0" w:uiPriority="64" w:unhideWhenUsed="0"/>
+    <w:lsdException w:name="Medium List 1 Accent 6" w:semiHidden="0" w:uiPriority="65" w:unhideWhenUsed="0"/>
+    <w:lsdException w:name="Medium List 2 Accent 6" w:semiHidden="0" w:uiPriority="66" w:unhideWhenUsed="0"/>
+    <w:lsdException w:name="Medium Grid 1 Accent 6" w:semiHidden="0" w:uiPriority="67" w:unhideWhenUsed="0"/>
+    <w:lsdException w:name="Medium Grid 2 Accent 6" w:semiHidden="0" w:uiPriority="68" w:unhideWhenUsed="0"/>
+    <w:lsdException w:name="Medium Grid 3 Accent 6" w:semiHidden="0" w:uiPriority="69" w:unhideWhenUsed="0"/>
+    <w:lsdException w:name="Dark List Accent 6" w:semiHidden="0" w:uiPriority="70" w:unhideWhenUsed="0"/>
+    <w:lsdException w:name="Colorful Shading Accent 6" w:semiHidden="0" w:uiPriority="71" w:unhideWhenUsed="0"/>
+    <w:lsdException w:name="Colorful List Accent 6" w:semiHidden="0" w:uiPriority="72" w:unhideWhenUsed="0"/>
+    <w:lsdException w:name="Colorful Grid Accent 6" w:semiHidden="0" w:uiPriority="73" w:unhideWhenUsed="0"/>
+    <w:lsdException w:name="Subtle Emphasis" w:semiHidden="0" w:uiPriority="19" w:unhideWhenUsed="0" w:qFormat="1"/>
+    <w:lsdException w:name="Intense Emphasis" w:semiHidden="0" w:uiPriority="21" w:unhideWhenUsed="0" w:qFormat="1"/>
+    <w:lsdException w:name="Subtle Reference" w:semiHidden="0" w:uiPriority="31" w:unhideWhenUsed="0" w:qFormat="1"/>
+    <w:lsdException w:name="Intense Reference" w:semiHidden="0" w:uiPriority="32" w:unhideWhenUsed="0" w:qFormat="1"/>
+    <w:lsdException w:name="Book Title" w:semiHidden="0" w:uiPriority="33" w:unhideWhenUsed="0" w:qFormat="1"/>
+    <w:lsdException w:name="Bibliography" w:uiPriority="37"/>
+    <w:lsdException w:name="TOC Heading" w:uiPriority="39" w:qFormat="1"/>
   </w:latentStyles>
   <w:style w:type="paragraph" w:default="1" w:styleId="Normal">
     <w:name w:val="Normal"/>
     <w:qFormat/>
   </w:style>
-  <w:style w:type="character" w:default="1" w:styleId="VarsaylanParagrafYazTipi">
+  <w:style w:type="character" w:default="1" w:styleId="DefaultParagraphFont">
     <w:name w:val="Default Paragraph Font"/>
     <w:uiPriority w:val="1"/>
     <w:semiHidden/>
     <w:unhideWhenUsed/>
   </w:style>
-  <w:style w:type="table" w:default="1" w:styleId="NormalTablo">
+  <w:style w:type="table" w:default="1" w:styleId="TableNormal">
     <w:name w:val="Normal Table"/>
     <w:uiPriority w:val="99"/>
     <w:semiHidden/>
@@ -5760,13 +5921,13 @@
       </w:tblCellMar>
     </w:tblPr>
   </w:style>
-  <w:style w:type="numbering" w:default="1" w:styleId="ListeYok">
+  <w:style w:type="numbering" w:default="1" w:styleId="NoList">
     <w:name w:val="No List"/>
     <w:uiPriority w:val="99"/>
     <w:semiHidden/>
     <w:unhideWhenUsed/>
   </w:style>
-  <w:style w:type="paragraph" w:styleId="ResimYazs">
+  <w:style w:type="paragraph" w:styleId="Caption">
     <w:name w:val="caption"/>
     <w:basedOn w:val="Normal"/>
     <w:next w:val="Normal"/>
@@ -5801,10 +5962,10 @@
       <w:lang w:eastAsia="en-GB"/>
     </w:rPr>
   </w:style>
-  <w:style w:type="paragraph" w:styleId="BalonMetni">
+  <w:style w:type="paragraph" w:styleId="BalloonText">
     <w:name w:val="Balloon Text"/>
     <w:basedOn w:val="Normal"/>
-    <w:link w:val="BalonMetniChar"/>
+    <w:link w:val="BalloonTextChar"/>
     <w:uiPriority w:val="99"/>
     <w:semiHidden/>
     <w:unhideWhenUsed/>
@@ -5818,10 +5979,10 @@
       <w:szCs w:val="16"/>
     </w:rPr>
   </w:style>
-  <w:style w:type="character" w:customStyle="1" w:styleId="BalonMetniChar">
-    <w:name w:val="Balon Metni Char"/>
-    <w:basedOn w:val="VarsaylanParagrafYazTipi"/>
-    <w:link w:val="BalonMetni"/>
+  <w:style w:type="character" w:customStyle="1" w:styleId="BalloonTextChar">
+    <w:name w:val="Balloon Text Char"/>
+    <w:basedOn w:val="DefaultParagraphFont"/>
+    <w:link w:val="BalloonText"/>
     <w:uiPriority w:val="99"/>
     <w:semiHidden/>
     <w:rsid w:val="004972D8"/>
@@ -5831,9 +5992,9 @@
       <w:szCs w:val="16"/>
     </w:rPr>
   </w:style>
-  <w:style w:type="character" w:styleId="Kpr">
+  <w:style w:type="character" w:styleId="Hyperlink">
     <w:name w:val="Hyperlink"/>
-    <w:basedOn w:val="VarsaylanParagrafYazTipi"/>
+    <w:basedOn w:val="DefaultParagraphFont"/>
     <w:uiPriority w:val="99"/>
     <w:unhideWhenUsed/>
     <w:rsid w:val="009C0A45"/>
@@ -5842,7 +6003,7 @@
       <w:u w:val="single"/>
     </w:rPr>
   </w:style>
-  <w:style w:type="paragraph" w:styleId="ListeParagraf">
+  <w:style w:type="paragraph" w:styleId="ListParagraph">
     <w:name w:val="List Paragraph"/>
     <w:basedOn w:val="Normal"/>
     <w:uiPriority w:val="34"/>
@@ -5853,9 +6014,9 @@
       <w:contextualSpacing/>
     </w:pPr>
   </w:style>
-  <w:style w:type="table" w:styleId="TabloKlavuzu">
+  <w:style w:type="table" w:styleId="TableGrid">
     <w:name w:val="Table Grid"/>
-    <w:basedOn w:val="NormalTablo"/>
+    <w:basedOn w:val="TableNormal"/>
     <w:uiPriority w:val="39"/>
     <w:unhideWhenUsed/>
     <w:rsid w:val="009C0A45"/>
@@ -5863,6 +6024,7 @@
       <w:spacing w:after="0" w:line="240" w:lineRule="auto"/>
     </w:pPr>
     <w:tblPr>
+      <w:tblInd w:w="0" w:type="dxa"/>
       <w:tblBorders>
         <w:top w:val="single" w:sz="4" w:space="0" w:color="auto"/>
         <w:left w:val="single" w:sz="4" w:space="0" w:color="auto"/>
@@ -5871,11 +6033,17 @@
         <w:insideH w:val="single" w:sz="4" w:space="0" w:color="auto"/>
         <w:insideV w:val="single" w:sz="4" w:space="0" w:color="auto"/>
       </w:tblBorders>
+      <w:tblCellMar>
+        <w:top w:w="0" w:type="dxa"/>
+        <w:left w:w="108" w:type="dxa"/>
+        <w:bottom w:w="0" w:type="dxa"/>
+        <w:right w:w="108" w:type="dxa"/>
+      </w:tblCellMar>
     </w:tblPr>
   </w:style>
-  <w:style w:type="character" w:styleId="Gl">
+  <w:style w:type="character" w:styleId="Strong">
     <w:name w:val="Strong"/>
-    <w:basedOn w:val="VarsaylanParagrafYazTipi"/>
+    <w:basedOn w:val="DefaultParagraphFont"/>
     <w:uiPriority w:val="22"/>
     <w:qFormat/>
     <w:rsid w:val="009C0A45"/>
@@ -5884,9 +6052,336 @@
       <w:bCs/>
     </w:rPr>
   </w:style>
-  <w:style w:type="character" w:styleId="zlenenKpr">
+  <w:style w:type="character" w:styleId="FollowedHyperlink">
     <w:name w:val="FollowedHyperlink"/>
-    <w:basedOn w:val="VarsaylanParagrafYazTipi"/>
+    <w:basedOn w:val="DefaultParagraphFont"/>
+    <w:uiPriority w:val="99"/>
+    <w:semiHidden/>
+    <w:unhideWhenUsed/>
+    <w:rsid w:val="00307151"/>
+    <w:rPr>
+      <w:color w:val="954F72" w:themeColor="followedHyperlink"/>
+      <w:u w:val="single"/>
+    </w:rPr>
+  </w:style>
+</w:styles>
+</file>
+
+<file path=word/stylesWithEffects.xml><?xml version="1.0" encoding="utf-8"?>
+<w:styles xmlns:wpc="http://schemas.microsoft.com/office/word/2010/wordprocessingCanvas" xmlns:mc="http://schemas.openxmlformats.org/markup-compatibility/2006" xmlns:o="urn:schemas-microsoft-com:office:office" xmlns:r="http://schemas.openxmlformats.org/officeDocument/2006/relationships" xmlns:m="http://schemas.openxmlformats.org/officeDocument/2006/math" xmlns:v="urn:schemas-microsoft-com:vml" xmlns:wp14="http://schemas.microsoft.com/office/word/2010/wordprocessingDrawing" xmlns:wp="http://schemas.openxmlformats.org/drawingml/2006/wordprocessingDrawing" xmlns:w10="urn:schemas-microsoft-com:office:word" xmlns:w="http://schemas.openxmlformats.org/wordprocessingml/2006/main" xmlns:w14="http://schemas.microsoft.com/office/word/2010/wordml" xmlns:wpg="http://schemas.microsoft.com/office/word/2010/wordprocessingGroup" xmlns:wpi="http://schemas.microsoft.com/office/word/2010/wordprocessingInk" xmlns:wne="http://schemas.microsoft.com/office/word/2006/wordml" xmlns:wps="http://schemas.microsoft.com/office/word/2010/wordprocessingShape" mc:Ignorable="w14 wp14">
+  <w:docDefaults>
+    <w:rPrDefault>
+      <w:rPr>
+        <w:rFonts w:asciiTheme="minorHAnsi" w:eastAsiaTheme="minorHAnsi" w:hAnsiTheme="minorHAnsi" w:cstheme="minorBidi"/>
+        <w:sz w:val="22"/>
+        <w:szCs w:val="22"/>
+        <w:lang w:val="en-GB" w:eastAsia="en-US" w:bidi="ar-SA"/>
+      </w:rPr>
+    </w:rPrDefault>
+    <w:pPrDefault>
+      <w:pPr>
+        <w:spacing w:after="160" w:line="259" w:lineRule="auto"/>
+      </w:pPr>
+    </w:pPrDefault>
+  </w:docDefaults>
+  <w:latentStyles w:defLockedState="0" w:defUIPriority="99" w:defSemiHidden="1" w:defUnhideWhenUsed="1" w:defQFormat="0" w:count="267">
+    <w:lsdException w:name="Normal" w:semiHidden="0" w:uiPriority="0" w:unhideWhenUsed="0" w:qFormat="1"/>
+    <w:lsdException w:name="heading 1" w:semiHidden="0" w:uiPriority="9" w:unhideWhenUsed="0" w:qFormat="1"/>
+    <w:lsdException w:name="heading 2" w:uiPriority="9" w:qFormat="1"/>
+    <w:lsdException w:name="heading 3" w:uiPriority="9" w:qFormat="1"/>
+    <w:lsdException w:name="heading 4" w:uiPriority="9" w:qFormat="1"/>
+    <w:lsdException w:name="heading 5" w:uiPriority="9" w:qFormat="1"/>
+    <w:lsdException w:name="heading 6" w:uiPriority="9" w:qFormat="1"/>
+    <w:lsdException w:name="heading 7" w:uiPriority="9" w:qFormat="1"/>
+    <w:lsdException w:name="heading 8" w:uiPriority="9" w:qFormat="1"/>
+    <w:lsdException w:name="heading 9" w:uiPriority="9" w:qFormat="1"/>
+    <w:lsdException w:name="toc 1" w:uiPriority="39"/>
+    <w:lsdException w:name="toc 2" w:uiPriority="39"/>
+    <w:lsdException w:name="toc 3" w:uiPriority="39"/>
+    <w:lsdException w:name="toc 4" w:uiPriority="39"/>
+    <w:lsdException w:name="toc 5" w:uiPriority="39"/>
+    <w:lsdException w:name="toc 6" w:uiPriority="39"/>
+    <w:lsdException w:name="toc 7" w:uiPriority="39"/>
+    <w:lsdException w:name="toc 8" w:uiPriority="39"/>
+    <w:lsdException w:name="toc 9" w:uiPriority="39"/>
+    <w:lsdException w:name="caption" w:uiPriority="35" w:qFormat="1"/>
+    <w:lsdException w:name="Title" w:semiHidden="0" w:uiPriority="10" w:unhideWhenUsed="0" w:qFormat="1"/>
+    <w:lsdException w:name="Default Paragraph Font" w:uiPriority="1"/>
+    <w:lsdException w:name="Subtitle" w:semiHidden="0" w:uiPriority="11" w:unhideWhenUsed="0" w:qFormat="1"/>
+    <w:lsdException w:name="Strong" w:semiHidden="0" w:uiPriority="22" w:unhideWhenUsed="0" w:qFormat="1"/>
+    <w:lsdException w:name="Emphasis" w:semiHidden="0" w:uiPriority="20" w:unhideWhenUsed="0" w:qFormat="1"/>
+    <w:lsdException w:name="Table Grid" w:uiPriority="39"/>
+    <w:lsdException w:name="Placeholder Text" w:unhideWhenUsed="0"/>
+    <w:lsdException w:name="No Spacing" w:semiHidden="0" w:uiPriority="1" w:unhideWhenUsed="0" w:qFormat="1"/>
+    <w:lsdException w:name="Light Shading" w:semiHidden="0" w:uiPriority="60" w:unhideWhenUsed="0"/>
+    <w:lsdException w:name="Light List" w:semiHidden="0" w:uiPriority="61" w:unhideWhenUsed="0"/>
+    <w:lsdException w:name="Light Grid" w:semiHidden="0" w:uiPriority="62" w:unhideWhenUsed="0"/>
+    <w:lsdException w:name="Medium Shading 1" w:semiHidden="0" w:uiPriority="63" w:unhideWhenUsed="0"/>
+    <w:lsdException w:name="Medium Shading 2" w:semiHidden="0" w:uiPriority="64" w:unhideWhenUsed="0"/>
+    <w:lsdException w:name="Medium List 1" w:semiHidden="0" w:uiPriority="65" w:unhideWhenUsed="0"/>
+    <w:lsdException w:name="Medium List 2" w:semiHidden="0" w:uiPriority="66" w:unhideWhenUsed="0"/>
+    <w:lsdException w:name="Medium Grid 1" w:semiHidden="0" w:uiPriority="67" w:unhideWhenUsed="0"/>
+    <w:lsdException w:name="Medium Grid 2" w:semiHidden="0" w:uiPriority="68" w:unhideWhenUsed="0"/>
+    <w:lsdException w:name="Medium Grid 3" w:semiHidden="0" w:uiPriority="69" w:unhideWhenUsed="0"/>
+    <w:lsdException w:name="Dark List" w:semiHidden="0" w:uiPriority="70" w:unhideWhenUsed="0"/>
+    <w:lsdException w:name="Colorful Shading" w:semiHidden="0" w:uiPriority="71" w:unhideWhenUsed="0"/>
+    <w:lsdException w:name="Colorful List" w:semiHidden="0" w:uiPriority="72" w:unhideWhenUsed="0"/>
+    <w:lsdException w:name="Colorful Grid" w:semiHidden="0" w:uiPriority="73" w:unhideWhenUsed="0"/>
+    <w:lsdException w:name="Light Shading Accent 1" w:semiHidden="0" w:uiPriority="60" w:unhideWhenUsed="0"/>
+    <w:lsdException w:name="Light List Accent 1" w:semiHidden="0" w:uiPriority="61" w:unhideWhenUsed="0"/>
+    <w:lsdException w:name="Light Grid Accent 1" w:semiHidden="0" w:uiPriority="62" w:unhideWhenUsed="0"/>
+    <w:lsdException w:name="Medium Shading 1 Accent 1" w:semiHidden="0" w:uiPriority="63" w:unhideWhenUsed="0"/>
+    <w:lsdException w:name="Medium Shading 2 Accent 1" w:semiHidden="0" w:uiPriority="64" w:unhideWhenUsed="0"/>
+    <w:lsdException w:name="Medium List 1 Accent 1" w:semiHidden="0" w:uiPriority="65" w:unhideWhenUsed="0"/>
+    <w:lsdException w:name="Revision" w:unhideWhenUsed="0"/>
+    <w:lsdException w:name="List Paragraph" w:semiHidden="0" w:uiPriority="34" w:unhideWhenUsed="0" w:qFormat="1"/>
+    <w:lsdException w:name="Quote" w:semiHidden="0" w:uiPriority="29" w:unhideWhenUsed="0" w:qFormat="1"/>
+    <w:lsdException w:name="Intense Quote" w:semiHidden="0" w:uiPriority="30" w:unhideWhenUsed="0" w:qFormat="1"/>
+    <w:lsdException w:name="Medium List 2 Accent 1" w:semiHidden="0" w:uiPriority="66" w:unhideWhenUsed="0"/>
+    <w:lsdException w:name="Medium Grid 1 Accent 1" w:semiHidden="0" w:uiPriority="67" w:unhideWhenUsed="0"/>
+    <w:lsdException w:name="Medium Grid 2 Accent 1" w:semiHidden="0" w:uiPriority="68" w:unhideWhenUsed="0"/>
+    <w:lsdException w:name="Medium Grid 3 Accent 1" w:semiHidden="0" w:uiPriority="69" w:unhideWhenUsed="0"/>
+    <w:lsdException w:name="Dark List Accent 1" w:semiHidden="0" w:uiPriority="70" w:unhideWhenUsed="0"/>
+    <w:lsdException w:name="Colorful Shading Accent 1" w:semiHidden="0" w:uiPriority="71" w:unhideWhenUsed="0"/>
+    <w:lsdException w:name="Colorful List Accent 1" w:semiHidden="0" w:uiPriority="72" w:unhideWhenUsed="0"/>
+    <w:lsdException w:name="Colorful Grid Accent 1" w:semiHidden="0" w:uiPriority="73" w:unhideWhenUsed="0"/>
+    <w:lsdException w:name="Light Shading Accent 2" w:semiHidden="0" w:uiPriority="60" w:unhideWhenUsed="0"/>
+    <w:lsdException w:name="Light List Accent 2" w:semiHidden="0" w:uiPriority="61" w:unhideWhenUsed="0"/>
+    <w:lsdException w:name="Light Grid Accent 2" w:semiHidden="0" w:uiPriority="62" w:unhideWhenUsed="0"/>
+    <w:lsdException w:name="Medium Shading 1 Accent 2" w:semiHidden="0" w:uiPriority="63" w:unhideWhenUsed="0"/>
+    <w:lsdException w:name="Medium Shading 2 Accent 2" w:semiHidden="0" w:uiPriority="64" w:unhideWhenUsed="0"/>
+    <w:lsdException w:name="Medium List 1 Accent 2" w:semiHidden="0" w:uiPriority="65" w:unhideWhenUsed="0"/>
+    <w:lsdException w:name="Medium List 2 Accent 2" w:semiHidden="0" w:uiPriority="66" w:unhideWhenUsed="0"/>
+    <w:lsdException w:name="Medium Grid 1 Accent 2" w:semiHidden="0" w:uiPriority="67" w:unhideWhenUsed="0"/>
+    <w:lsdException w:name="Medium Grid 2 Accent 2" w:semiHidden="0" w:uiPriority="68" w:unhideWhenUsed="0"/>
+    <w:lsdException w:name="Medium Grid 3 Accent 2" w:semiHidden="0" w:uiPriority="69" w:unhideWhenUsed="0"/>
+    <w:lsdException w:name="Dark List Accent 2" w:semiHidden="0" w:uiPriority="70" w:unhideWhenUsed="0"/>
+    <w:lsdException w:name="Colorful Shading Accent 2" w:semiHidden="0" w:uiPriority="71" w:unhideWhenUsed="0"/>
+    <w:lsdException w:name="Colorful List Accent 2" w:semiHidden="0" w:uiPriority="72" w:unhideWhenUsed="0"/>
+    <w:lsdException w:name="Colorful Grid Accent 2" w:semiHidden="0" w:uiPriority="73" w:unhideWhenUsed="0"/>
+    <w:lsdException w:name="Light Shading Accent 3" w:semiHidden="0" w:uiPriority="60" w:unhideWhenUsed="0"/>
+    <w:lsdException w:name="Light List Accent 3" w:semiHidden="0" w:uiPriority="61" w:unhideWhenUsed="0"/>
+    <w:lsdException w:name="Light Grid Accent 3" w:semiHidden="0" w:uiPriority="62" w:unhideWhenUsed="0"/>
+    <w:lsdException w:name="Medium Shading 1 Accent 3" w:semiHidden="0" w:uiPriority="63" w:unhideWhenUsed="0"/>
+    <w:lsdException w:name="Medium Shading 2 Accent 3" w:semiHidden="0" w:uiPriority="64" w:unhideWhenUsed="0"/>
+    <w:lsdException w:name="Medium List 1 Accent 3" w:semiHidden="0" w:uiPriority="65" w:unhideWhenUsed="0"/>
+    <w:lsdException w:name="Medium List 2 Accent 3" w:semiHidden="0" w:uiPriority="66" w:unhideWhenUsed="0"/>
+    <w:lsdException w:name="Medium Grid 1 Accent 3" w:semiHidden="0" w:uiPriority="67" w:unhideWhenUsed="0"/>
+    <w:lsdException w:name="Medium Grid 2 Accent 3" w:semiHidden="0" w:uiPriority="68" w:unhideWhenUsed="0"/>
+    <w:lsdException w:name="Medium Grid 3 Accent 3" w:semiHidden="0" w:uiPriority="69" w:unhideWhenUsed="0"/>
+    <w:lsdException w:name="Dark List Accent 3" w:semiHidden="0" w:uiPriority="70" w:unhideWhenUsed="0"/>
+    <w:lsdException w:name="Colorful Shading Accent 3" w:semiHidden="0" w:uiPriority="71" w:unhideWhenUsed="0"/>
+    <w:lsdException w:name="Colorful List Accent 3" w:semiHidden="0" w:uiPriority="72" w:unhideWhenUsed="0"/>
+    <w:lsdException w:name="Colorful Grid Accent 3" w:semiHidden="0" w:uiPriority="73" w:unhideWhenUsed="0"/>
+    <w:lsdException w:name="Light Shading Accent 4" w:semiHidden="0" w:uiPriority="60" w:unhideWhenUsed="0"/>
+    <w:lsdException w:name="Light List Accent 4" w:semiHidden="0" w:uiPriority="61" w:unhideWhenUsed="0"/>
+    <w:lsdException w:name="Light Grid Accent 4" w:semiHidden="0" w:uiPriority="62" w:unhideWhenUsed="0"/>
+    <w:lsdException w:name="Medium Shading 1 Accent 4" w:semiHidden="0" w:uiPriority="63" w:unhideWhenUsed="0"/>
+    <w:lsdException w:name="Medium Shading 2 Accent 4" w:semiHidden="0" w:uiPriority="64" w:unhideWhenUsed="0"/>
+    <w:lsdException w:name="Medium List 1 Accent 4" w:semiHidden="0" w:uiPriority="65" w:unhideWhenUsed="0"/>
+    <w:lsdException w:name="Medium List 2 Accent 4" w:semiHidden="0" w:uiPriority="66" w:unhideWhenUsed="0"/>
+    <w:lsdException w:name="Medium Grid 1 Accent 4" w:semiHidden="0" w:uiPriority="67" w:unhideWhenUsed="0"/>
+    <w:lsdException w:name="Medium Grid 2 Accent 4" w:semiHidden="0" w:uiPriority="68" w:unhideWhenUsed="0"/>
+    <w:lsdException w:name="Medium Grid 3 Accent 4" w:semiHidden="0" w:uiPriority="69" w:unhideWhenUsed="0"/>
+    <w:lsdException w:name="Dark List Accent 4" w:semiHidden="0" w:uiPriority="70" w:unhideWhenUsed="0"/>
+    <w:lsdException w:name="Colorful Shading Accent 4" w:semiHidden="0" w:uiPriority="71" w:unhideWhenUsed="0"/>
+    <w:lsdException w:name="Colorful List Accent 4" w:semiHidden="0" w:uiPriority="72" w:unhideWhenUsed="0"/>
+    <w:lsdException w:name="Colorful Grid Accent 4" w:semiHidden="0" w:uiPriority="73" w:unhideWhenUsed="0"/>
+    <w:lsdException w:name="Light Shading Accent 5" w:semiHidden="0" w:uiPriority="60" w:unhideWhenUsed="0"/>
+    <w:lsdException w:name="Light List Accent 5" w:semiHidden="0" w:uiPriority="61" w:unhideWhenUsed="0"/>
+    <w:lsdException w:name="Light Grid Accent 5" w:semiHidden="0" w:uiPriority="62" w:unhideWhenUsed="0"/>
+    <w:lsdException w:name="Medium Shading 1 Accent 5" w:semiHidden="0" w:uiPriority="63" w:unhideWhenUsed="0"/>
+    <w:lsdException w:name="Medium Shading 2 Accent 5" w:semiHidden="0" w:uiPriority="64" w:unhideWhenUsed="0"/>
+    <w:lsdException w:name="Medium List 1 Accent 5" w:semiHidden="0" w:uiPriority="65" w:unhideWhenUsed="0"/>
+    <w:lsdException w:name="Medium List 2 Accent 5" w:semiHidden="0" w:uiPriority="66" w:unhideWhenUsed="0"/>
+    <w:lsdException w:name="Medium Grid 1 Accent 5" w:semiHidden="0" w:uiPriority="67" w:unhideWhenUsed="0"/>
+    <w:lsdException w:name="Medium Grid 2 Accent 5" w:semiHidden="0" w:uiPriority="68" w:unhideWhenUsed="0"/>
+    <w:lsdException w:name="Medium Grid 3 Accent 5" w:semiHidden="0" w:uiPriority="69" w:unhideWhenUsed="0"/>
+    <w:lsdException w:name="Dark List Accent 5" w:semiHidden="0" w:uiPriority="70" w:unhideWhenUsed="0"/>
+    <w:lsdException w:name="Colorful Shading Accent 5" w:semiHidden="0" w:uiPriority="71" w:unhideWhenUsed="0"/>
+    <w:lsdException w:name="Colorful List Accent 5" w:semiHidden="0" w:uiPriority="72" w:unhideWhenUsed="0"/>
+    <w:lsdException w:name="Colorful Grid Accent 5" w:semiHidden="0" w:uiPriority="73" w:unhideWhenUsed="0"/>
+    <w:lsdException w:name="Light Shading Accent 6" w:semiHidden="0" w:uiPriority="60" w:unhideWhenUsed="0"/>
+    <w:lsdException w:name="Light List Accent 6" w:semiHidden="0" w:uiPriority="61" w:unhideWhenUsed="0"/>
+    <w:lsdException w:name="Light Grid Accent 6" w:semiHidden="0" w:uiPriority="62" w:unhideWhenUsed="0"/>
+    <w:lsdException w:name="Medium Shading 1 Accent 6" w:semiHidden="0" w:uiPriority="63" w:unhideWhenUsed="0"/>
+    <w:lsdException w:name="Medium Shading 2 Accent 6" w:semiHidden="0" w:uiPriority="64" w:unhideWhenUsed="0"/>
+    <w:lsdException w:name="Medium List 1 Accent 6" w:semiHidden="0" w:uiPriority="65" w:unhideWhenUsed="0"/>
+    <w:lsdException w:name="Medium List 2 Accent 6" w:semiHidden="0" w:uiPriority="66" w:unhideWhenUsed="0"/>
+    <w:lsdException w:name="Medium Grid 1 Accent 6" w:semiHidden="0" w:uiPriority="67" w:unhideWhenUsed="0"/>
+    <w:lsdException w:name="Medium Grid 2 Accent 6" w:semiHidden="0" w:uiPriority="68" w:unhideWhenUsed="0"/>
+    <w:lsdException w:name="Medium Grid 3 Accent 6" w:semiHidden="0" w:uiPriority="69" w:unhideWhenUsed="0"/>
+    <w:lsdException w:name="Dark List Accent 6" w:semiHidden="0" w:uiPriority="70" w:unhideWhenUsed="0"/>
+    <w:lsdException w:name="Colorful Shading Accent 6" w:semiHidden="0" w:uiPriority="71" w:unhideWhenUsed="0"/>
+    <w:lsdException w:name="Colorful List Accent 6" w:semiHidden="0" w:uiPriority="72" w:unhideWhenUsed="0"/>
+    <w:lsdException w:name="Colorful Grid Accent 6" w:semiHidden="0" w:uiPriority="73" w:unhideWhenUsed="0"/>
+    <w:lsdException w:name="Subtle Emphasis" w:semiHidden="0" w:uiPriority="19" w:unhideWhenUsed="0" w:qFormat="1"/>
+    <w:lsdException w:name="Intense Emphasis" w:semiHidden="0" w:uiPriority="21" w:unhideWhenUsed="0" w:qFormat="1"/>
+    <w:lsdException w:name="Subtle Reference" w:semiHidden="0" w:uiPriority="31" w:unhideWhenUsed="0" w:qFormat="1"/>
+    <w:lsdException w:name="Intense Reference" w:semiHidden="0" w:uiPriority="32" w:unhideWhenUsed="0" w:qFormat="1"/>
+    <w:lsdException w:name="Book Title" w:semiHidden="0" w:uiPriority="33" w:unhideWhenUsed="0" w:qFormat="1"/>
+    <w:lsdException w:name="Bibliography" w:uiPriority="37"/>
+    <w:lsdException w:name="TOC Heading" w:uiPriority="39" w:qFormat="1"/>
+  </w:latentStyles>
+  <w:style w:type="paragraph" w:default="1" w:styleId="Normal">
+    <w:name w:val="Normal"/>
+    <w:qFormat/>
+  </w:style>
+  <w:style w:type="character" w:default="1" w:styleId="DefaultParagraphFont">
+    <w:name w:val="Default Paragraph Font"/>
+    <w:uiPriority w:val="1"/>
+    <w:semiHidden/>
+    <w:unhideWhenUsed/>
+  </w:style>
+  <w:style w:type="table" w:default="1" w:styleId="TableNormal">
+    <w:name w:val="Normal Table"/>
+    <w:uiPriority w:val="99"/>
+    <w:semiHidden/>
+    <w:unhideWhenUsed/>
+    <w:tblPr>
+      <w:tblInd w:w="0" w:type="dxa"/>
+      <w:tblCellMar>
+        <w:top w:w="0" w:type="dxa"/>
+        <w:left w:w="108" w:type="dxa"/>
+        <w:bottom w:w="0" w:type="dxa"/>
+        <w:right w:w="108" w:type="dxa"/>
+      </w:tblCellMar>
+    </w:tblPr>
+  </w:style>
+  <w:style w:type="numbering" w:default="1" w:styleId="NoList">
+    <w:name w:val="No List"/>
+    <w:uiPriority w:val="99"/>
+    <w:semiHidden/>
+    <w:unhideWhenUsed/>
+  </w:style>
+  <w:style w:type="paragraph" w:styleId="Caption">
+    <w:name w:val="caption"/>
+    <w:basedOn w:val="Normal"/>
+    <w:next w:val="Normal"/>
+    <w:uiPriority w:val="35"/>
+    <w:unhideWhenUsed/>
+    <w:qFormat/>
+    <w:rsid w:val="00BC2D32"/>
+    <w:pPr>
+      <w:spacing w:after="200" w:line="240" w:lineRule="auto"/>
+    </w:pPr>
+    <w:rPr>
+      <w:i/>
+      <w:iCs/>
+      <w:color w:val="44546A" w:themeColor="text2"/>
+      <w:sz w:val="18"/>
+      <w:szCs w:val="18"/>
+    </w:rPr>
+  </w:style>
+  <w:style w:type="paragraph" w:styleId="NormalWeb">
+    <w:name w:val="Normal (Web)"/>
+    <w:basedOn w:val="Normal"/>
+    <w:uiPriority w:val="99"/>
+    <w:unhideWhenUsed/>
+    <w:rsid w:val="00DE34C2"/>
+    <w:pPr>
+      <w:spacing w:before="100" w:beforeAutospacing="1" w:after="100" w:afterAutospacing="1" w:line="240" w:lineRule="auto"/>
+    </w:pPr>
+    <w:rPr>
+      <w:rFonts w:ascii="Times New Roman" w:eastAsia="Times New Roman" w:hAnsi="Times New Roman" w:cs="Times New Roman"/>
+      <w:sz w:val="24"/>
+      <w:szCs w:val="24"/>
+      <w:lang w:eastAsia="en-GB"/>
+    </w:rPr>
+  </w:style>
+  <w:style w:type="paragraph" w:styleId="BalloonText">
+    <w:name w:val="Balloon Text"/>
+    <w:basedOn w:val="Normal"/>
+    <w:link w:val="BalloonTextChar"/>
+    <w:uiPriority w:val="99"/>
+    <w:semiHidden/>
+    <w:unhideWhenUsed/>
+    <w:rsid w:val="004972D8"/>
+    <w:pPr>
+      <w:spacing w:after="0" w:line="240" w:lineRule="auto"/>
+    </w:pPr>
+    <w:rPr>
+      <w:rFonts w:ascii="Tahoma" w:hAnsi="Tahoma" w:cs="Tahoma"/>
+      <w:sz w:val="16"/>
+      <w:szCs w:val="16"/>
+    </w:rPr>
+  </w:style>
+  <w:style w:type="character" w:customStyle="1" w:styleId="BalloonTextChar">
+    <w:name w:val="Balloon Text Char"/>
+    <w:basedOn w:val="DefaultParagraphFont"/>
+    <w:link w:val="BalloonText"/>
+    <w:uiPriority w:val="99"/>
+    <w:semiHidden/>
+    <w:rsid w:val="004972D8"/>
+    <w:rPr>
+      <w:rFonts w:ascii="Tahoma" w:hAnsi="Tahoma" w:cs="Tahoma"/>
+      <w:sz w:val="16"/>
+      <w:szCs w:val="16"/>
+    </w:rPr>
+  </w:style>
+  <w:style w:type="character" w:styleId="Hyperlink">
+    <w:name w:val="Hyperlink"/>
+    <w:basedOn w:val="DefaultParagraphFont"/>
+    <w:uiPriority w:val="99"/>
+    <w:unhideWhenUsed/>
+    <w:rsid w:val="009C0A45"/>
+    <w:rPr>
+      <w:color w:val="0563C1" w:themeColor="hyperlink"/>
+      <w:u w:val="single"/>
+    </w:rPr>
+  </w:style>
+  <w:style w:type="paragraph" w:styleId="ListParagraph">
+    <w:name w:val="List Paragraph"/>
+    <w:basedOn w:val="Normal"/>
+    <w:uiPriority w:val="34"/>
+    <w:qFormat/>
+    <w:rsid w:val="009C0A45"/>
+    <w:pPr>
+      <w:ind w:left="720"/>
+      <w:contextualSpacing/>
+    </w:pPr>
+  </w:style>
+  <w:style w:type="table" w:styleId="TableGrid">
+    <w:name w:val="Table Grid"/>
+    <w:basedOn w:val="TableNormal"/>
+    <w:uiPriority w:val="39"/>
+    <w:unhideWhenUsed/>
+    <w:rsid w:val="009C0A45"/>
+    <w:pPr>
+      <w:spacing w:after="0" w:line="240" w:lineRule="auto"/>
+    </w:pPr>
+    <w:tblPr>
+      <w:tblInd w:w="0" w:type="dxa"/>
+      <w:tblBorders>
+        <w:top w:val="single" w:sz="4" w:space="0" w:color="auto"/>
+        <w:left w:val="single" w:sz="4" w:space="0" w:color="auto"/>
+        <w:bottom w:val="single" w:sz="4" w:space="0" w:color="auto"/>
+        <w:right w:val="single" w:sz="4" w:space="0" w:color="auto"/>
+        <w:insideH w:val="single" w:sz="4" w:space="0" w:color="auto"/>
+        <w:insideV w:val="single" w:sz="4" w:space="0" w:color="auto"/>
+      </w:tblBorders>
+      <w:tblCellMar>
+        <w:top w:w="0" w:type="dxa"/>
+        <w:left w:w="108" w:type="dxa"/>
+        <w:bottom w:w="0" w:type="dxa"/>
+        <w:right w:w="108" w:type="dxa"/>
+      </w:tblCellMar>
+    </w:tblPr>
+  </w:style>
+  <w:style w:type="character" w:styleId="Strong">
+    <w:name w:val="Strong"/>
+    <w:basedOn w:val="DefaultParagraphFont"/>
+    <w:uiPriority w:val="22"/>
+    <w:qFormat/>
+    <w:rsid w:val="009C0A45"/>
+    <w:rPr>
+      <w:b/>
+      <w:bCs/>
+    </w:rPr>
+  </w:style>
+  <w:style w:type="character" w:styleId="FollowedHyperlink">
+    <w:name w:val="FollowedHyperlink"/>
+    <w:basedOn w:val="DefaultParagraphFont"/>
     <w:uiPriority w:val="99"/>
     <w:semiHidden/>
     <w:unhideWhenUsed/>
@@ -6188,7 +6683,7 @@
   <a:extraClrSchemeLst/>
   <a:extLst>
     <a:ext uri="{05A4C25C-085E-4340-85A3-A5531E510DB2}">
-      <thm15:themeFamily xmlns:thm15="http://schemas.microsoft.com/office/thememl/2012/main" name="Office Theme" id="{62F939B6-93AF-4DB8-9C6B-D6C7DFDC589F}" vid="{4A3C46E8-61CC-4603-A589-7422A47A8E4A}"/>
+      <thm15:themeFamily xmlns:thm15="http://schemas.microsoft.com/office/thememl/2012/main" xmlns="" name="Office Theme" id="{62F939B6-93AF-4DB8-9C6B-D6C7DFDC589F}" vid="{4A3C46E8-61CC-4603-A589-7422A47A8E4A}"/>
     </a:ext>
   </a:extLst>
 </a:theme>

</xml_diff>

<commit_message>
Introduction is added to report and commercially available capacitor has selected
</commit_message>
<xml_diff>
--- a/Report_new/Report.docx
+++ b/Report_new/Report.docx
@@ -43,7 +43,7 @@
           <w:sz w:val="32"/>
           <w:szCs w:val="32"/>
         </w:rPr>
-        <w:t xml:space="preserve">MIDDLE EAST TECHNICAL UNIVERSITY </w:t>
+        <w:t>MIDDLE EAST TECHNICAL UNIVERSITY</w:t>
       </w:r>
     </w:p>
     <w:p>
@@ -436,14 +436,105 @@
     </w:p>
     <w:p>
       <w:pPr>
-        <w:jc w:val="center"/>
         <w:rPr>
           <w:b/>
-          <w:sz w:val="32"/>
-          <w:szCs w:val="32"/>
-          <w:lang w:val="en-US"/>
-        </w:rPr>
-      </w:pPr>
+          <w:sz w:val="28"/>
+          <w:szCs w:val="28"/>
+          <w:lang w:val="en-US"/>
+        </w:rPr>
+      </w:pPr>
+      <w:r>
+        <w:rPr>
+          <w:b/>
+          <w:sz w:val="28"/>
+          <w:szCs w:val="28"/>
+          <w:lang w:val="en-US"/>
+        </w:rPr>
+        <w:lastRenderedPageBreak/>
+        <w:t>Introduction</w:t>
+      </w:r>
+    </w:p>
+    <w:p>
+      <w:pPr>
+        <w:rPr>
+          <w:sz w:val="24"/>
+          <w:szCs w:val="24"/>
+          <w:lang w:val="en-US"/>
+        </w:rPr>
+      </w:pPr>
+      <w:r>
+        <w:rPr>
+          <w:sz w:val="24"/>
+          <w:szCs w:val="24"/>
+          <w:lang w:val="en-US"/>
+        </w:rPr>
+        <w:t xml:space="preserve">In this project we have </w:t>
+      </w:r>
+      <w:r>
+        <w:rPr>
+          <w:sz w:val="24"/>
+          <w:szCs w:val="24"/>
+          <w:lang w:val="en-US"/>
+        </w:rPr>
+        <w:t xml:space="preserve">made simulations, observations and inferences about single phase diode rectifiers. In the beginning we learnt that choosing right step size is very important when one is performing discrete time simulation. After that we observe output voltage waveform of a single phase diode rectifier with different loads. We made comments using the background information gained in lectures. Moreover we select a single diode and diode rectifier module for our </w:t>
+      </w:r>
+      <w:r>
+        <w:rPr>
+          <w:sz w:val="24"/>
+          <w:szCs w:val="24"/>
+          <w:lang w:val="en-US"/>
+        </w:rPr>
+        <w:t>single phase diode rectifier. In this step we examine different diodes from datasheets and indicate the parameters we looked at while selecting a diode. Lastly we observe output voltages of rectifiers when there is capacitor at load and line inductance at source side</w:t>
+      </w:r>
+      <w:r>
+        <w:rPr>
+          <w:sz w:val="24"/>
+          <w:szCs w:val="24"/>
+          <w:lang w:val="en-US"/>
+        </w:rPr>
+        <w:t xml:space="preserve"> and ma</w:t>
+      </w:r>
+      <w:r>
+        <w:rPr>
+          <w:sz w:val="24"/>
+          <w:szCs w:val="24"/>
+          <w:lang w:val="en-US"/>
+        </w:rPr>
+        <w:t>de comments about differences between parts.</w:t>
+      </w:r>
+      <w:r>
+        <w:rPr>
+          <w:sz w:val="24"/>
+          <w:szCs w:val="24"/>
+          <w:lang w:val="en-US"/>
+        </w:rPr>
+        <w:t xml:space="preserve"> In the last section we made some calculations of a circuit includes 3 single phase diode rectifiers.</w:t>
+      </w:r>
+    </w:p>
+    <w:p>
+      <w:pPr>
+        <w:rPr>
+          <w:sz w:val="24"/>
+          <w:szCs w:val="24"/>
+          <w:lang w:val="en-US"/>
+        </w:rPr>
+      </w:pPr>
+      <w:r>
+        <w:rPr>
+          <w:sz w:val="24"/>
+          <w:szCs w:val="24"/>
+          <w:lang w:val="en-US"/>
+        </w:rPr>
+        <w:t>Aims of this report are to show certain simulation results and comments related to them and making interferences using theoretical background learnt about rectifier in the class.</w:t>
+      </w:r>
+      <w:r>
+        <w:rPr>
+          <w:sz w:val="24"/>
+          <w:szCs w:val="24"/>
+          <w:lang w:val="en-US"/>
+        </w:rPr>
+        <w:t xml:space="preserve">    </w:t>
+      </w:r>
     </w:p>
     <w:p>
       <w:pPr>
@@ -470,13 +561,23 @@
         </w:rPr>
         <w:t xml:space="preserve"> </w:t>
       </w:r>
-      <w:r>
-        <w:rPr>
-          <w:sz w:val="24"/>
-          <w:szCs w:val="24"/>
-          <w:lang w:val="en-US"/>
-        </w:rPr>
-        <w:t>In this part, we try different step sizes for single phase rectifier and we observed that they different from each other</w:t>
+      <w:proofErr w:type="gramStart"/>
+      <w:r>
+        <w:rPr>
+          <w:sz w:val="24"/>
+          <w:szCs w:val="24"/>
+          <w:lang w:val="en-US"/>
+        </w:rPr>
+        <w:t>In</w:t>
+      </w:r>
+      <w:proofErr w:type="gramEnd"/>
+      <w:r>
+        <w:rPr>
+          <w:sz w:val="24"/>
+          <w:szCs w:val="24"/>
+          <w:lang w:val="en-US"/>
+        </w:rPr>
+        <w:t xml:space="preserve"> this part, we try different step sizes for single phase rectifier and we observed that they different from each other</w:t>
       </w:r>
       <w:r>
         <w:rPr>
@@ -856,6 +957,7 @@
           <w:noProof/>
           <w:lang w:val="tr-TR" w:eastAsia="tr-TR"/>
         </w:rPr>
+        <w:lastRenderedPageBreak/>
         <w:drawing>
           <wp:inline distT="0" distB="0" distL="0" distR="0" wp14:anchorId="638E294D" wp14:editId="6463AEA5">
             <wp:extent cx="3716721" cy="2790825"/>
@@ -966,7 +1068,6 @@
           <w:noProof/>
           <w:lang w:val="tr-TR" w:eastAsia="tr-TR"/>
         </w:rPr>
-        <w:lastRenderedPageBreak/>
         <w:drawing>
           <wp:inline distT="0" distB="0" distL="0" distR="0" wp14:anchorId="1F00CB40" wp14:editId="505DDADF">
             <wp:extent cx="3753134" cy="2828159"/>
@@ -1139,6 +1240,7 @@
           <w:noProof/>
           <w:lang w:val="tr-TR" w:eastAsia="tr-TR"/>
         </w:rPr>
+        <w:lastRenderedPageBreak/>
         <w:drawing>
           <wp:inline distT="0" distB="0" distL="0" distR="0" wp14:anchorId="3F6B5FC9" wp14:editId="3DA205A0">
             <wp:extent cx="4243161" cy="1937983"/>
@@ -1344,7 +1446,6 @@
           <w:noProof/>
           <w:lang w:val="tr-TR" w:eastAsia="tr-TR"/>
         </w:rPr>
-        <w:lastRenderedPageBreak/>
         <w:drawing>
           <wp:inline distT="0" distB="0" distL="0" distR="0" wp14:anchorId="2D4EA785" wp14:editId="62DD5D2A">
             <wp:extent cx="4293829" cy="1971675"/>
@@ -1510,6 +1611,7 @@
           <w:szCs w:val="24"/>
           <w:lang w:val="en-US"/>
         </w:rPr>
+        <w:lastRenderedPageBreak/>
         <w:t>Part 2-)</w:t>
       </w:r>
       <w:r>
@@ -1727,7 +1829,6 @@
           <w:sz w:val="24"/>
           <w:szCs w:val="24"/>
         </w:rPr>
-        <w:lastRenderedPageBreak/>
         <w:t>Datasheet link:</w:t>
       </w:r>
       <w:r>
@@ -2598,6 +2699,7 @@
           <w:szCs w:val="24"/>
           <w:lang w:val="en-US"/>
         </w:rPr>
+        <w:lastRenderedPageBreak/>
         <w:t>We also need to find single phase diode rectifier module for this part. We have same average forward rectified current 8.2 A which means that we need to look for 10 A average forward current.</w:t>
       </w:r>
     </w:p>
@@ -3106,7 +3208,6 @@
                 <w:szCs w:val="24"/>
                 <w:lang w:val="en-US"/>
               </w:rPr>
-              <w:lastRenderedPageBreak/>
               <w:t>Maximum reverse current (I</w:t>
             </w:r>
             <w:r>
@@ -3648,6 +3749,7 @@
           <w:noProof/>
           <w:lang w:val="tr-TR" w:eastAsia="tr-TR"/>
         </w:rPr>
+        <w:lastRenderedPageBreak/>
         <w:drawing>
           <wp:inline distT="0" distB="0" distL="0" distR="0" wp14:anchorId="236AD6AC" wp14:editId="1035253E">
             <wp:extent cx="3875515" cy="1774208"/>
@@ -3702,48 +3804,33 @@
       <w:pPr>
         <w:pStyle w:val="Caption"/>
         <w:rPr>
-          <w:sz w:val="24"/>
-          <w:szCs w:val="24"/>
-          <w:lang w:val="en-US"/>
+          <w:noProof/>
         </w:rPr>
       </w:pPr>
       <w:r>
         <w:t xml:space="preserve">Figure </w:t>
       </w:r>
-      <w:r>
-        <w:fldChar w:fldCharType="begin"/>
-      </w:r>
-      <w:r>
-        <w:instrText xml:space="preserve"> SEQ Figure \* ARABIC </w:instrText>
-      </w:r>
-      <w:r>
-        <w:fldChar w:fldCharType="separate"/>
+      <w:fldSimple w:instr=" SEQ Figure \* ARABIC ">
+        <w:r>
+          <w:rPr>
+            <w:noProof/>
+          </w:rPr>
+          <w:t>7</w:t>
+        </w:r>
+      </w:fldSimple>
+      <w:r>
+        <w:t xml:space="preserve">: Output waveform of </w:t>
+      </w:r>
+      <w:r>
+        <w:t>single-phase</w:t>
+      </w:r>
+      <w:r>
+        <w:t xml:space="preserve"> rectifier with </w:t>
       </w:r>
       <w:r>
         <w:rPr>
           <w:noProof/>
         </w:rPr>
-        <w:t>7</w:t>
-      </w:r>
-      <w:r>
-        <w:rPr>
-          <w:noProof/>
-        </w:rPr>
-        <w:fldChar w:fldCharType="end"/>
-      </w:r>
-      <w:r>
-        <w:t xml:space="preserve">: Output waveform of </w:t>
-      </w:r>
-      <w:r>
-        <w:t>single-phase</w:t>
-      </w:r>
-      <w:r>
-        <w:t xml:space="preserve"> rectifier with </w:t>
-      </w:r>
-      <w:r>
-        <w:rPr>
-          <w:noProof/>
-        </w:rPr>
         <w:t>RC load</w:t>
       </w:r>
     </w:p>
@@ -3752,6 +3839,174 @@
         <w:rPr>
           <w:sz w:val="24"/>
           <w:szCs w:val="24"/>
+        </w:rPr>
+      </w:pPr>
+      <w:r>
+        <w:rPr>
+          <w:sz w:val="24"/>
+          <w:szCs w:val="24"/>
+        </w:rPr>
+        <w:t>You can see the product code and link related to selected capacitor below.</w:t>
+      </w:r>
+    </w:p>
+    <w:p>
+      <w:pPr>
+        <w:pStyle w:val="ListParagraph"/>
+        <w:numPr>
+          <w:ilvl w:val="0"/>
+          <w:numId w:val="7"/>
+        </w:numPr>
+        <w:rPr>
+          <w:sz w:val="24"/>
+          <w:szCs w:val="24"/>
+        </w:rPr>
+      </w:pPr>
+      <w:r>
+        <w:rPr>
+          <w:sz w:val="24"/>
+          <w:szCs w:val="24"/>
+        </w:rPr>
+        <w:t>Product code:</w:t>
+      </w:r>
+      <w:r>
+        <w:rPr>
+          <w:sz w:val="24"/>
+          <w:szCs w:val="24"/>
+        </w:rPr>
+        <w:t xml:space="preserve"> </w:t>
+      </w:r>
+      <w:r>
+        <w:rPr>
+          <w:sz w:val="24"/>
+          <w:szCs w:val="24"/>
+        </w:rPr>
+        <w:t>493-12648-1-ND</w:t>
+      </w:r>
+      <w:r>
+        <w:rPr>
+          <w:sz w:val="24"/>
+          <w:szCs w:val="24"/>
+        </w:rPr>
+        <w:tab/>
+      </w:r>
+    </w:p>
+    <w:p>
+      <w:pPr>
+        <w:pStyle w:val="ListParagraph"/>
+        <w:numPr>
+          <w:ilvl w:val="0"/>
+          <w:numId w:val="7"/>
+        </w:numPr>
+        <w:rPr>
+          <w:sz w:val="24"/>
+          <w:szCs w:val="24"/>
+        </w:rPr>
+      </w:pPr>
+      <w:r>
+        <w:rPr>
+          <w:sz w:val="24"/>
+          <w:szCs w:val="24"/>
+        </w:rPr>
+        <w:t>Product link:</w:t>
+      </w:r>
+      <w:r>
+        <w:t xml:space="preserve"> </w:t>
+      </w:r>
+      <w:hyperlink r:id="rId19" w:history="1">
+        <w:r>
+          <w:rPr>
+            <w:rStyle w:val="Hyperlink"/>
+            <w:sz w:val="24"/>
+            <w:szCs w:val="24"/>
+          </w:rPr>
+          <w:t>https://www.digikey.com/product-detail/en/nichicon/UVK2GR47MED1TD/493-12648-1-ND/4328729</w:t>
+        </w:r>
+      </w:hyperlink>
+    </w:p>
+    <w:p>
+      <w:pPr>
+        <w:pStyle w:val="ListParagraph"/>
+        <w:numPr>
+          <w:ilvl w:val="0"/>
+          <w:numId w:val="7"/>
+        </w:numPr>
+        <w:rPr>
+          <w:sz w:val="24"/>
+          <w:szCs w:val="24"/>
+        </w:rPr>
+      </w:pPr>
+      <w:r>
+        <w:rPr>
+          <w:sz w:val="24"/>
+          <w:szCs w:val="24"/>
+        </w:rPr>
+        <w:t>Dat</w:t>
+      </w:r>
+      <w:r>
+        <w:rPr>
+          <w:sz w:val="24"/>
+          <w:szCs w:val="24"/>
+        </w:rPr>
+        <w:t>asheet link:</w:t>
+      </w:r>
+      <w:r>
+        <w:rPr>
+          <w:sz w:val="24"/>
+          <w:szCs w:val="24"/>
+        </w:rPr>
+        <w:t xml:space="preserve"> </w:t>
+      </w:r>
+      <w:hyperlink r:id="rId20" w:history="1">
+        <w:r>
+          <w:rPr>
+            <w:rStyle w:val="Hyperlink"/>
+            <w:sz w:val="24"/>
+            <w:szCs w:val="24"/>
+          </w:rPr>
+          <w:t>http://nichicon-us.com/english/products/pdfs/e-uvk.pdf</w:t>
+        </w:r>
+      </w:hyperlink>
+    </w:p>
+    <w:p>
+      <w:pPr>
+        <w:rPr>
+          <w:sz w:val="24"/>
+          <w:szCs w:val="24"/>
+          <w:lang w:val="en-US"/>
+        </w:rPr>
+      </w:pPr>
+      <w:r>
+        <w:rPr>
+          <w:sz w:val="24"/>
+          <w:szCs w:val="24"/>
+          <w:lang w:val="en-US"/>
+        </w:rPr>
+        <w:t xml:space="preserve">We have selected </w:t>
+      </w:r>
+      <w:r>
+        <w:rPr>
+          <w:sz w:val="24"/>
+          <w:szCs w:val="24"/>
+          <w:lang w:val="en-US"/>
+        </w:rPr>
+        <w:t>an</w:t>
+      </w:r>
+      <w:bookmarkStart w:id="0" w:name="_GoBack"/>
+      <w:bookmarkEnd w:id="0"/>
+      <w:r>
+        <w:rPr>
+          <w:sz w:val="24"/>
+          <w:szCs w:val="24"/>
+          <w:lang w:val="en-US"/>
+        </w:rPr>
+        <w:t xml:space="preserve"> aluminum electrolytic capacitor that has 400 V rated voltage</w:t>
+      </w:r>
+    </w:p>
+    <w:p>
+      <w:pPr>
+        <w:rPr>
+          <w:sz w:val="24"/>
+          <w:szCs w:val="24"/>
           <w:lang w:val="en-US"/>
         </w:rPr>
       </w:pPr>
@@ -3762,8 +4017,19 @@
           <w:szCs w:val="24"/>
           <w:lang w:val="en-US"/>
         </w:rPr>
-        <w:t>Part 4-)</w:t>
-      </w:r>
+        <w:t>Part 4</w:t>
+      </w:r>
+      <w:proofErr w:type="gramStart"/>
+      <w:r>
+        <w:rPr>
+          <w:b/>
+          <w:sz w:val="24"/>
+          <w:szCs w:val="24"/>
+          <w:lang w:val="en-US"/>
+        </w:rPr>
+        <w:t>-)</w:t>
+      </w:r>
+      <w:proofErr w:type="gramEnd"/>
       <w:r>
         <w:rPr>
           <w:sz w:val="24"/>
@@ -3800,7 +4066,7 @@
                     </pic:cNvPicPr>
                   </pic:nvPicPr>
                   <pic:blipFill rotWithShape="1">
-                    <a:blip r:embed="rId19" cstate="print">
+                    <a:blip r:embed="rId21" cstate="print">
                       <a:extLst>
                         <a:ext uri="{28A0092B-C50C-407E-A947-70E740481C1C}">
                           <a14:useLocalDpi xmlns:a14="http://schemas.microsoft.com/office/drawing/2010/main" val="0"/>
@@ -3847,27 +4113,14 @@
       <w:r>
         <w:t xml:space="preserve">Figure </w:t>
       </w:r>
-      <w:r>
-        <w:fldChar w:fldCharType="begin"/>
-      </w:r>
-      <w:r>
-        <w:instrText xml:space="preserve"> SEQ Figure \* ARABIC </w:instrText>
-      </w:r>
-      <w:r>
-        <w:fldChar w:fldCharType="separate"/>
-      </w:r>
-      <w:r>
-        <w:rPr>
-          <w:noProof/>
-        </w:rPr>
-        <w:t>8</w:t>
-      </w:r>
-      <w:r>
-        <w:rPr>
-          <w:noProof/>
-        </w:rPr>
-        <w:fldChar w:fldCharType="end"/>
-      </w:r>
+      <w:fldSimple w:instr=" SEQ Figure \* ARABIC ">
+        <w:r>
+          <w:rPr>
+            <w:noProof/>
+          </w:rPr>
+          <w:t>8</w:t>
+        </w:r>
+      </w:fldSimple>
       <w:r>
         <w:t>: Output voltage waveform without line inductance</w:t>
       </w:r>
@@ -3881,7 +4134,6 @@
           <w:noProof/>
           <w:lang w:val="tr-TR" w:eastAsia="tr-TR"/>
         </w:rPr>
-        <w:lastRenderedPageBreak/>
         <w:drawing>
           <wp:inline distT="0" distB="0" distL="0" distR="0" wp14:anchorId="527948A7" wp14:editId="481EBF15">
             <wp:extent cx="3731678" cy="1574800"/>
@@ -3900,7 +4152,7 @@
                     </pic:cNvPicPr>
                   </pic:nvPicPr>
                   <pic:blipFill>
-                    <a:blip r:embed="rId20" cstate="print">
+                    <a:blip r:embed="rId22" cstate="print">
                       <a:extLst>
                         <a:ext uri="{28A0092B-C50C-407E-A947-70E740481C1C}">
                           <a14:useLocalDpi xmlns:a14="http://schemas.microsoft.com/office/drawing/2010/main" val="0"/>
@@ -3944,27 +4196,14 @@
       <w:r>
         <w:t xml:space="preserve">Figure </w:t>
       </w:r>
-      <w:r>
-        <w:fldChar w:fldCharType="begin"/>
-      </w:r>
-      <w:r>
-        <w:instrText xml:space="preserve"> SEQ Figure \* ARABIC </w:instrText>
-      </w:r>
-      <w:r>
-        <w:fldChar w:fldCharType="separate"/>
-      </w:r>
-      <w:r>
-        <w:rPr>
-          <w:noProof/>
-        </w:rPr>
-        <w:t>9</w:t>
-      </w:r>
-      <w:r>
-        <w:rPr>
-          <w:noProof/>
-        </w:rPr>
-        <w:fldChar w:fldCharType="end"/>
-      </w:r>
+      <w:fldSimple w:instr=" SEQ Figure \* ARABIC ">
+        <w:r>
+          <w:rPr>
+            <w:noProof/>
+          </w:rPr>
+          <w:t>9</w:t>
+        </w:r>
+      </w:fldSimple>
       <w:r>
         <w:t>: Output voltage waveform with line inductance</w:t>
       </w:r>
@@ -4041,6 +4280,7 @@
           <w:szCs w:val="24"/>
           <w:lang w:val="en-US"/>
         </w:rPr>
+        <w:lastRenderedPageBreak/>
         <w:t>Part 5</w:t>
       </w:r>
       <w:proofErr w:type="gramStart"/>
@@ -4109,7 +4349,7 @@
                     </pic:cNvPicPr>
                   </pic:nvPicPr>
                   <pic:blipFill>
-                    <a:blip r:embed="rId21" cstate="print">
+                    <a:blip r:embed="rId23" cstate="print">
                       <a:extLst>
                         <a:ext uri="{28A0092B-C50C-407E-A947-70E740481C1C}">
                           <a14:useLocalDpi xmlns:a14="http://schemas.microsoft.com/office/drawing/2010/main" val="0"/>
@@ -4148,24 +4388,14 @@
       <w:r>
         <w:t xml:space="preserve">Figure </w:t>
       </w:r>
-      <w:r>
-        <w:fldChar w:fldCharType="begin"/>
-      </w:r>
-      <w:r>
-        <w:instrText xml:space="preserve"> SEQ Figure \* ARABIC </w:instrText>
-      </w:r>
-      <w:r>
-        <w:fldChar w:fldCharType="separate"/>
-      </w:r>
-      <w:r>
-        <w:rPr>
-          <w:noProof/>
-        </w:rPr>
-        <w:t>7</w:t>
-      </w:r>
-      <w:r>
-        <w:fldChar w:fldCharType="end"/>
-      </w:r>
+      <w:fldSimple w:instr=" SEQ Figure \* ARABIC ">
+        <w:r>
+          <w:rPr>
+            <w:noProof/>
+          </w:rPr>
+          <w:t>7</w:t>
+        </w:r>
+      </w:fldSimple>
       <w:r>
         <w:t>: Voltage waveform from point of common coupling</w:t>
       </w:r>
@@ -4409,7 +4639,6 @@
           <w:lang w:val="en-US"/>
         </w:rPr>
       </w:pPr>
-      <w:bookmarkStart w:id="0" w:name="_GoBack"/>
       <w:r>
         <w:rPr>
           <w:noProof/>
@@ -4434,7 +4663,7 @@
                     </pic:cNvPicPr>
                   </pic:nvPicPr>
                   <pic:blipFill>
-                    <a:blip r:embed="rId22" cstate="print">
+                    <a:blip r:embed="rId24" cstate="print">
                       <a:extLst>
                         <a:ext uri="{28A0092B-C50C-407E-A947-70E740481C1C}">
                           <a14:useLocalDpi xmlns:a14="http://schemas.microsoft.com/office/drawing/2010/main" val="0"/>
@@ -4465,7 +4694,6 @@
           </wp:inline>
         </w:drawing>
       </w:r>
-      <w:bookmarkEnd w:id="0"/>
     </w:p>
     <w:p>
       <w:pPr>
@@ -4549,7 +4777,7 @@
                     </pic:cNvPicPr>
                   </pic:nvPicPr>
                   <pic:blipFill>
-                    <a:blip r:embed="rId23" cstate="print">
+                    <a:blip r:embed="rId25" cstate="print">
                       <a:extLst>
                         <a:ext uri="{28A0092B-C50C-407E-A947-70E740481C1C}">
                           <a14:useLocalDpi xmlns:a14="http://schemas.microsoft.com/office/drawing/2010/main" val="0"/>
@@ -4922,7 +5150,7 @@
                     </pic:cNvPicPr>
                   </pic:nvPicPr>
                   <pic:blipFill>
-                    <a:blip r:embed="rId24">
+                    <a:blip r:embed="rId26">
                       <a:extLst>
                         <a:ext uri="{28A0092B-C50C-407E-A947-70E740481C1C}">
                           <a14:useLocalDpi xmlns:a14="http://schemas.microsoft.com/office/drawing/2010/main" val="0"/>
@@ -5411,16 +5639,16 @@
     </w:lvl>
   </w:abstractNum>
   <w:abstractNum w:abstractNumId="2">
-    <w:nsid w:val="37BD0087"/>
+    <w:nsid w:val="25265528"/>
     <w:multiLevelType w:val="hybridMultilevel"/>
-    <w:tmpl w:val="78966EA0"/>
+    <w:tmpl w:val="4644F958"/>
     <w:lvl w:ilvl="0" w:tplc="041F0001">
       <w:start w:val="1"/>
       <w:numFmt w:val="bullet"/>
       <w:lvlText w:val=""/>
       <w:lvlJc w:val="left"/>
       <w:pPr>
-        <w:ind w:left="1440" w:hanging="360"/>
+        <w:ind w:left="720" w:hanging="360"/>
       </w:pPr>
       <w:rPr>
         <w:rFonts w:ascii="Symbol" w:hAnsi="Symbol" w:hint="default"/>
@@ -5432,7 +5660,7 @@
       <w:lvlText w:val="o"/>
       <w:lvlJc w:val="left"/>
       <w:pPr>
-        <w:ind w:left="2160" w:hanging="360"/>
+        <w:ind w:left="1440" w:hanging="360"/>
       </w:pPr>
       <w:rPr>
         <w:rFonts w:ascii="Courier New" w:hAnsi="Courier New" w:cs="Courier New" w:hint="default"/>
@@ -5444,7 +5672,7 @@
       <w:lvlText w:val=""/>
       <w:lvlJc w:val="left"/>
       <w:pPr>
-        <w:ind w:left="2880" w:hanging="360"/>
+        <w:ind w:left="2160" w:hanging="360"/>
       </w:pPr>
       <w:rPr>
         <w:rFonts w:ascii="Wingdings" w:hAnsi="Wingdings" w:hint="default"/>
@@ -5456,7 +5684,7 @@
       <w:lvlText w:val=""/>
       <w:lvlJc w:val="left"/>
       <w:pPr>
-        <w:ind w:left="3600" w:hanging="360"/>
+        <w:ind w:left="2880" w:hanging="360"/>
       </w:pPr>
       <w:rPr>
         <w:rFonts w:ascii="Symbol" w:hAnsi="Symbol" w:hint="default"/>
@@ -5468,7 +5696,7 @@
       <w:lvlText w:val="o"/>
       <w:lvlJc w:val="left"/>
       <w:pPr>
-        <w:ind w:left="4320" w:hanging="360"/>
+        <w:ind w:left="3600" w:hanging="360"/>
       </w:pPr>
       <w:rPr>
         <w:rFonts w:ascii="Courier New" w:hAnsi="Courier New" w:cs="Courier New" w:hint="default"/>
@@ -5480,7 +5708,7 @@
       <w:lvlText w:val=""/>
       <w:lvlJc w:val="left"/>
       <w:pPr>
-        <w:ind w:left="5040" w:hanging="360"/>
+        <w:ind w:left="4320" w:hanging="360"/>
       </w:pPr>
       <w:rPr>
         <w:rFonts w:ascii="Wingdings" w:hAnsi="Wingdings" w:hint="default"/>
@@ -5492,7 +5720,7 @@
       <w:lvlText w:val=""/>
       <w:lvlJc w:val="left"/>
       <w:pPr>
-        <w:ind w:left="5760" w:hanging="360"/>
+        <w:ind w:left="5040" w:hanging="360"/>
       </w:pPr>
       <w:rPr>
         <w:rFonts w:ascii="Symbol" w:hAnsi="Symbol" w:hint="default"/>
@@ -5504,7 +5732,7 @@
       <w:lvlText w:val="o"/>
       <w:lvlJc w:val="left"/>
       <w:pPr>
-        <w:ind w:left="6480" w:hanging="360"/>
+        <w:ind w:left="5760" w:hanging="360"/>
       </w:pPr>
       <w:rPr>
         <w:rFonts w:ascii="Courier New" w:hAnsi="Courier New" w:cs="Courier New" w:hint="default"/>
@@ -5516,7 +5744,7 @@
       <w:lvlText w:val=""/>
       <w:lvlJc w:val="left"/>
       <w:pPr>
-        <w:ind w:left="7200" w:hanging="360"/>
+        <w:ind w:left="6480" w:hanging="360"/>
       </w:pPr>
       <w:rPr>
         <w:rFonts w:ascii="Wingdings" w:hAnsi="Wingdings" w:hint="default"/>
@@ -5524,16 +5752,16 @@
     </w:lvl>
   </w:abstractNum>
   <w:abstractNum w:abstractNumId="3">
-    <w:nsid w:val="4BDA32F0"/>
+    <w:nsid w:val="37BD0087"/>
     <w:multiLevelType w:val="hybridMultilevel"/>
-    <w:tmpl w:val="C2A02EC2"/>
+    <w:tmpl w:val="78966EA0"/>
     <w:lvl w:ilvl="0" w:tplc="041F0001">
       <w:start w:val="1"/>
       <w:numFmt w:val="bullet"/>
       <w:lvlText w:val=""/>
       <w:lvlJc w:val="left"/>
       <w:pPr>
-        <w:ind w:left="720" w:hanging="360"/>
+        <w:ind w:left="1440" w:hanging="360"/>
       </w:pPr>
       <w:rPr>
         <w:rFonts w:ascii="Symbol" w:hAnsi="Symbol" w:hint="default"/>
@@ -5545,7 +5773,7 @@
       <w:lvlText w:val="o"/>
       <w:lvlJc w:val="left"/>
       <w:pPr>
-        <w:ind w:left="1440" w:hanging="360"/>
+        <w:ind w:left="2160" w:hanging="360"/>
       </w:pPr>
       <w:rPr>
         <w:rFonts w:ascii="Courier New" w:hAnsi="Courier New" w:cs="Courier New" w:hint="default"/>
@@ -5557,7 +5785,7 @@
       <w:lvlText w:val=""/>
       <w:lvlJc w:val="left"/>
       <w:pPr>
-        <w:ind w:left="2160" w:hanging="360"/>
+        <w:ind w:left="2880" w:hanging="360"/>
       </w:pPr>
       <w:rPr>
         <w:rFonts w:ascii="Wingdings" w:hAnsi="Wingdings" w:hint="default"/>
@@ -5569,7 +5797,7 @@
       <w:lvlText w:val=""/>
       <w:lvlJc w:val="left"/>
       <w:pPr>
-        <w:ind w:left="2880" w:hanging="360"/>
+        <w:ind w:left="3600" w:hanging="360"/>
       </w:pPr>
       <w:rPr>
         <w:rFonts w:ascii="Symbol" w:hAnsi="Symbol" w:hint="default"/>
@@ -5581,7 +5809,7 @@
       <w:lvlText w:val="o"/>
       <w:lvlJc w:val="left"/>
       <w:pPr>
-        <w:ind w:left="3600" w:hanging="360"/>
+        <w:ind w:left="4320" w:hanging="360"/>
       </w:pPr>
       <w:rPr>
         <w:rFonts w:ascii="Courier New" w:hAnsi="Courier New" w:cs="Courier New" w:hint="default"/>
@@ -5593,7 +5821,7 @@
       <w:lvlText w:val=""/>
       <w:lvlJc w:val="left"/>
       <w:pPr>
-        <w:ind w:left="4320" w:hanging="360"/>
+        <w:ind w:left="5040" w:hanging="360"/>
       </w:pPr>
       <w:rPr>
         <w:rFonts w:ascii="Wingdings" w:hAnsi="Wingdings" w:hint="default"/>
@@ -5605,7 +5833,7 @@
       <w:lvlText w:val=""/>
       <w:lvlJc w:val="left"/>
       <w:pPr>
-        <w:ind w:left="5040" w:hanging="360"/>
+        <w:ind w:left="5760" w:hanging="360"/>
       </w:pPr>
       <w:rPr>
         <w:rFonts w:ascii="Symbol" w:hAnsi="Symbol" w:hint="default"/>
@@ -5617,7 +5845,7 @@
       <w:lvlText w:val="o"/>
       <w:lvlJc w:val="left"/>
       <w:pPr>
-        <w:ind w:left="5760" w:hanging="360"/>
+        <w:ind w:left="6480" w:hanging="360"/>
       </w:pPr>
       <w:rPr>
         <w:rFonts w:ascii="Courier New" w:hAnsi="Courier New" w:cs="Courier New" w:hint="default"/>
@@ -5629,7 +5857,7 @@
       <w:lvlText w:val=""/>
       <w:lvlJc w:val="left"/>
       <w:pPr>
-        <w:ind w:left="6480" w:hanging="360"/>
+        <w:ind w:left="7200" w:hanging="360"/>
       </w:pPr>
       <w:rPr>
         <w:rFonts w:ascii="Wingdings" w:hAnsi="Wingdings" w:hint="default"/>
@@ -5637,6 +5865,232 @@
     </w:lvl>
   </w:abstractNum>
   <w:abstractNum w:abstractNumId="4">
+    <w:nsid w:val="4BDA32F0"/>
+    <w:multiLevelType w:val="hybridMultilevel"/>
+    <w:tmpl w:val="C2A02EC2"/>
+    <w:lvl w:ilvl="0" w:tplc="041F0001">
+      <w:start w:val="1"/>
+      <w:numFmt w:val="bullet"/>
+      <w:lvlText w:val=""/>
+      <w:lvlJc w:val="left"/>
+      <w:pPr>
+        <w:ind w:left="720" w:hanging="360"/>
+      </w:pPr>
+      <w:rPr>
+        <w:rFonts w:ascii="Symbol" w:hAnsi="Symbol" w:hint="default"/>
+      </w:rPr>
+    </w:lvl>
+    <w:lvl w:ilvl="1" w:tplc="041F0003" w:tentative="1">
+      <w:start w:val="1"/>
+      <w:numFmt w:val="bullet"/>
+      <w:lvlText w:val="o"/>
+      <w:lvlJc w:val="left"/>
+      <w:pPr>
+        <w:ind w:left="1440" w:hanging="360"/>
+      </w:pPr>
+      <w:rPr>
+        <w:rFonts w:ascii="Courier New" w:hAnsi="Courier New" w:cs="Courier New" w:hint="default"/>
+      </w:rPr>
+    </w:lvl>
+    <w:lvl w:ilvl="2" w:tplc="041F0005" w:tentative="1">
+      <w:start w:val="1"/>
+      <w:numFmt w:val="bullet"/>
+      <w:lvlText w:val=""/>
+      <w:lvlJc w:val="left"/>
+      <w:pPr>
+        <w:ind w:left="2160" w:hanging="360"/>
+      </w:pPr>
+      <w:rPr>
+        <w:rFonts w:ascii="Wingdings" w:hAnsi="Wingdings" w:hint="default"/>
+      </w:rPr>
+    </w:lvl>
+    <w:lvl w:ilvl="3" w:tplc="041F0001" w:tentative="1">
+      <w:start w:val="1"/>
+      <w:numFmt w:val="bullet"/>
+      <w:lvlText w:val=""/>
+      <w:lvlJc w:val="left"/>
+      <w:pPr>
+        <w:ind w:left="2880" w:hanging="360"/>
+      </w:pPr>
+      <w:rPr>
+        <w:rFonts w:ascii="Symbol" w:hAnsi="Symbol" w:hint="default"/>
+      </w:rPr>
+    </w:lvl>
+    <w:lvl w:ilvl="4" w:tplc="041F0003" w:tentative="1">
+      <w:start w:val="1"/>
+      <w:numFmt w:val="bullet"/>
+      <w:lvlText w:val="o"/>
+      <w:lvlJc w:val="left"/>
+      <w:pPr>
+        <w:ind w:left="3600" w:hanging="360"/>
+      </w:pPr>
+      <w:rPr>
+        <w:rFonts w:ascii="Courier New" w:hAnsi="Courier New" w:cs="Courier New" w:hint="default"/>
+      </w:rPr>
+    </w:lvl>
+    <w:lvl w:ilvl="5" w:tplc="041F0005" w:tentative="1">
+      <w:start w:val="1"/>
+      <w:numFmt w:val="bullet"/>
+      <w:lvlText w:val=""/>
+      <w:lvlJc w:val="left"/>
+      <w:pPr>
+        <w:ind w:left="4320" w:hanging="360"/>
+      </w:pPr>
+      <w:rPr>
+        <w:rFonts w:ascii="Wingdings" w:hAnsi="Wingdings" w:hint="default"/>
+      </w:rPr>
+    </w:lvl>
+    <w:lvl w:ilvl="6" w:tplc="041F0001" w:tentative="1">
+      <w:start w:val="1"/>
+      <w:numFmt w:val="bullet"/>
+      <w:lvlText w:val=""/>
+      <w:lvlJc w:val="left"/>
+      <w:pPr>
+        <w:ind w:left="5040" w:hanging="360"/>
+      </w:pPr>
+      <w:rPr>
+        <w:rFonts w:ascii="Symbol" w:hAnsi="Symbol" w:hint="default"/>
+      </w:rPr>
+    </w:lvl>
+    <w:lvl w:ilvl="7" w:tplc="041F0003" w:tentative="1">
+      <w:start w:val="1"/>
+      <w:numFmt w:val="bullet"/>
+      <w:lvlText w:val="o"/>
+      <w:lvlJc w:val="left"/>
+      <w:pPr>
+        <w:ind w:left="5760" w:hanging="360"/>
+      </w:pPr>
+      <w:rPr>
+        <w:rFonts w:ascii="Courier New" w:hAnsi="Courier New" w:cs="Courier New" w:hint="default"/>
+      </w:rPr>
+    </w:lvl>
+    <w:lvl w:ilvl="8" w:tplc="041F0005" w:tentative="1">
+      <w:start w:val="1"/>
+      <w:numFmt w:val="bullet"/>
+      <w:lvlText w:val=""/>
+      <w:lvlJc w:val="left"/>
+      <w:pPr>
+        <w:ind w:left="6480" w:hanging="360"/>
+      </w:pPr>
+      <w:rPr>
+        <w:rFonts w:ascii="Wingdings" w:hAnsi="Wingdings" w:hint="default"/>
+      </w:rPr>
+    </w:lvl>
+  </w:abstractNum>
+  <w:abstractNum w:abstractNumId="5">
+    <w:nsid w:val="6E5E5436"/>
+    <w:multiLevelType w:val="hybridMultilevel"/>
+    <w:tmpl w:val="C60C74AC"/>
+    <w:lvl w:ilvl="0" w:tplc="041F0001">
+      <w:start w:val="1"/>
+      <w:numFmt w:val="bullet"/>
+      <w:lvlText w:val=""/>
+      <w:lvlJc w:val="left"/>
+      <w:pPr>
+        <w:ind w:left="720" w:hanging="360"/>
+      </w:pPr>
+      <w:rPr>
+        <w:rFonts w:ascii="Symbol" w:hAnsi="Symbol" w:hint="default"/>
+      </w:rPr>
+    </w:lvl>
+    <w:lvl w:ilvl="1" w:tplc="041F0003" w:tentative="1">
+      <w:start w:val="1"/>
+      <w:numFmt w:val="bullet"/>
+      <w:lvlText w:val="o"/>
+      <w:lvlJc w:val="left"/>
+      <w:pPr>
+        <w:ind w:left="1440" w:hanging="360"/>
+      </w:pPr>
+      <w:rPr>
+        <w:rFonts w:ascii="Courier New" w:hAnsi="Courier New" w:cs="Courier New" w:hint="default"/>
+      </w:rPr>
+    </w:lvl>
+    <w:lvl w:ilvl="2" w:tplc="041F0005" w:tentative="1">
+      <w:start w:val="1"/>
+      <w:numFmt w:val="bullet"/>
+      <w:lvlText w:val=""/>
+      <w:lvlJc w:val="left"/>
+      <w:pPr>
+        <w:ind w:left="2160" w:hanging="360"/>
+      </w:pPr>
+      <w:rPr>
+        <w:rFonts w:ascii="Wingdings" w:hAnsi="Wingdings" w:hint="default"/>
+      </w:rPr>
+    </w:lvl>
+    <w:lvl w:ilvl="3" w:tplc="041F0001" w:tentative="1">
+      <w:start w:val="1"/>
+      <w:numFmt w:val="bullet"/>
+      <w:lvlText w:val=""/>
+      <w:lvlJc w:val="left"/>
+      <w:pPr>
+        <w:ind w:left="2880" w:hanging="360"/>
+      </w:pPr>
+      <w:rPr>
+        <w:rFonts w:ascii="Symbol" w:hAnsi="Symbol" w:hint="default"/>
+      </w:rPr>
+    </w:lvl>
+    <w:lvl w:ilvl="4" w:tplc="041F0003" w:tentative="1">
+      <w:start w:val="1"/>
+      <w:numFmt w:val="bullet"/>
+      <w:lvlText w:val="o"/>
+      <w:lvlJc w:val="left"/>
+      <w:pPr>
+        <w:ind w:left="3600" w:hanging="360"/>
+      </w:pPr>
+      <w:rPr>
+        <w:rFonts w:ascii="Courier New" w:hAnsi="Courier New" w:cs="Courier New" w:hint="default"/>
+      </w:rPr>
+    </w:lvl>
+    <w:lvl w:ilvl="5" w:tplc="041F0005" w:tentative="1">
+      <w:start w:val="1"/>
+      <w:numFmt w:val="bullet"/>
+      <w:lvlText w:val=""/>
+      <w:lvlJc w:val="left"/>
+      <w:pPr>
+        <w:ind w:left="4320" w:hanging="360"/>
+      </w:pPr>
+      <w:rPr>
+        <w:rFonts w:ascii="Wingdings" w:hAnsi="Wingdings" w:hint="default"/>
+      </w:rPr>
+    </w:lvl>
+    <w:lvl w:ilvl="6" w:tplc="041F0001" w:tentative="1">
+      <w:start w:val="1"/>
+      <w:numFmt w:val="bullet"/>
+      <w:lvlText w:val=""/>
+      <w:lvlJc w:val="left"/>
+      <w:pPr>
+        <w:ind w:left="5040" w:hanging="360"/>
+      </w:pPr>
+      <w:rPr>
+        <w:rFonts w:ascii="Symbol" w:hAnsi="Symbol" w:hint="default"/>
+      </w:rPr>
+    </w:lvl>
+    <w:lvl w:ilvl="7" w:tplc="041F0003" w:tentative="1">
+      <w:start w:val="1"/>
+      <w:numFmt w:val="bullet"/>
+      <w:lvlText w:val="o"/>
+      <w:lvlJc w:val="left"/>
+      <w:pPr>
+        <w:ind w:left="5760" w:hanging="360"/>
+      </w:pPr>
+      <w:rPr>
+        <w:rFonts w:ascii="Courier New" w:hAnsi="Courier New" w:cs="Courier New" w:hint="default"/>
+      </w:rPr>
+    </w:lvl>
+    <w:lvl w:ilvl="8" w:tplc="041F0005" w:tentative="1">
+      <w:start w:val="1"/>
+      <w:numFmt w:val="bullet"/>
+      <w:lvlText w:val=""/>
+      <w:lvlJc w:val="left"/>
+      <w:pPr>
+        <w:ind w:left="6480" w:hanging="360"/>
+      </w:pPr>
+      <w:rPr>
+        <w:rFonts w:ascii="Wingdings" w:hAnsi="Wingdings" w:hint="default"/>
+      </w:rPr>
+    </w:lvl>
+  </w:abstractNum>
+  <w:abstractNum w:abstractNumId="6">
     <w:nsid w:val="73F96915"/>
     <w:multiLevelType w:val="hybridMultilevel"/>
     <w:tmpl w:val="4ACE12FC"/>
@@ -5726,15 +6180,21 @@
     <w:abstractNumId w:val="0"/>
   </w:num>
   <w:num w:numId="2">
-    <w:abstractNumId w:val="3"/>
+    <w:abstractNumId w:val="4"/>
   </w:num>
   <w:num w:numId="3">
-    <w:abstractNumId w:val="4"/>
+    <w:abstractNumId w:val="6"/>
   </w:num>
   <w:num w:numId="4">
     <w:abstractNumId w:val="1"/>
   </w:num>
   <w:num w:numId="5">
+    <w:abstractNumId w:val="3"/>
+  </w:num>
+  <w:num w:numId="6">
+    <w:abstractNumId w:val="5"/>
+  </w:num>
+  <w:num w:numId="7">
     <w:abstractNumId w:val="2"/>
   </w:num>
 </w:numbering>
@@ -6683,7 +7143,7 @@
   <a:extraClrSchemeLst/>
   <a:extLst>
     <a:ext uri="{05A4C25C-085E-4340-85A3-A5531E510DB2}">
-      <thm15:themeFamily xmlns:thm15="http://schemas.microsoft.com/office/thememl/2012/main" xmlns="" name="Office Theme" id="{62F939B6-93AF-4DB8-9C6B-D6C7DFDC589F}" vid="{4A3C46E8-61CC-4603-A589-7422A47A8E4A}"/>
+      <thm15:themeFamily xmlns="" xmlns:thm15="http://schemas.microsoft.com/office/thememl/2012/main" name="Office Theme" id="{62F939B6-93AF-4DB8-9C6B-D6C7DFDC589F}" vid="{4A3C46E8-61CC-4603-A589-7422A47A8E4A}"/>
     </a:ext>
   </a:extLst>
 </a:theme>

</xml_diff>

<commit_message>
Background color is changed all the scope picture.
</commit_message>
<xml_diff>
--- a/Report_new/Report.docx
+++ b/Report_new/Report.docx
@@ -1,6 +1,6 @@
 
 <file path=word/document.xml><?xml version="1.0" encoding="utf-8"?>
-<w:document xmlns:wpc="http://schemas.microsoft.com/office/word/2010/wordprocessingCanvas" xmlns:mc="http://schemas.openxmlformats.org/markup-compatibility/2006" xmlns:o="urn:schemas-microsoft-com:office:office" xmlns:r="http://schemas.openxmlformats.org/officeDocument/2006/relationships" xmlns:m="http://schemas.openxmlformats.org/officeDocument/2006/math" xmlns:v="urn:schemas-microsoft-com:vml" xmlns:wp14="http://schemas.microsoft.com/office/word/2010/wordprocessingDrawing" xmlns:wp="http://schemas.openxmlformats.org/drawingml/2006/wordprocessingDrawing" xmlns:w10="urn:schemas-microsoft-com:office:word" xmlns:w="http://schemas.openxmlformats.org/wordprocessingml/2006/main" xmlns:w14="http://schemas.microsoft.com/office/word/2010/wordml" xmlns:wpg="http://schemas.microsoft.com/office/word/2010/wordprocessingGroup" xmlns:wpi="http://schemas.microsoft.com/office/word/2010/wordprocessingInk" xmlns:wne="http://schemas.microsoft.com/office/word/2006/wordml" xmlns:wps="http://schemas.microsoft.com/office/word/2010/wordprocessingShape" mc:Ignorable="w14 wp14">
+<w:document xmlns:wpc="http://schemas.microsoft.com/office/word/2010/wordprocessingCanvas" xmlns:cx="http://schemas.microsoft.com/office/drawing/2014/chartex" xmlns:cx1="http://schemas.microsoft.com/office/drawing/2015/9/8/chartex" xmlns:cx2="http://schemas.microsoft.com/office/drawing/2015/10/21/chartex" xmlns:cx3="http://schemas.microsoft.com/office/drawing/2016/5/9/chartex" xmlns:cx4="http://schemas.microsoft.com/office/drawing/2016/5/10/chartex" xmlns:cx5="http://schemas.microsoft.com/office/drawing/2016/5/11/chartex" xmlns:cx6="http://schemas.microsoft.com/office/drawing/2016/5/12/chartex" xmlns:cx7="http://schemas.microsoft.com/office/drawing/2016/5/13/chartex" xmlns:cx8="http://schemas.microsoft.com/office/drawing/2016/5/14/chartex" xmlns:mc="http://schemas.openxmlformats.org/markup-compatibility/2006" xmlns:aink="http://schemas.microsoft.com/office/drawing/2016/ink" xmlns:am3d="http://schemas.microsoft.com/office/drawing/2017/model3d" xmlns:o="urn:schemas-microsoft-com:office:office" xmlns:r="http://schemas.openxmlformats.org/officeDocument/2006/relationships" xmlns:m="http://schemas.openxmlformats.org/officeDocument/2006/math" xmlns:v="urn:schemas-microsoft-com:vml" xmlns:wp14="http://schemas.microsoft.com/office/word/2010/wordprocessingDrawing" xmlns:wp="http://schemas.openxmlformats.org/drawingml/2006/wordprocessingDrawing" xmlns:w10="urn:schemas-microsoft-com:office:word" xmlns:w="http://schemas.openxmlformats.org/wordprocessingml/2006/main" xmlns:w14="http://schemas.microsoft.com/office/word/2010/wordml" xmlns:w15="http://schemas.microsoft.com/office/word/2012/wordml" xmlns:w16cid="http://schemas.microsoft.com/office/word/2016/wordml/cid" xmlns:w16se="http://schemas.microsoft.com/office/word/2015/wordml/symex" xmlns:wpg="http://schemas.microsoft.com/office/word/2010/wordprocessingGroup" xmlns:wpi="http://schemas.microsoft.com/office/word/2010/wordprocessingInk" xmlns:wne="http://schemas.microsoft.com/office/word/2006/wordml" xmlns:wps="http://schemas.microsoft.com/office/word/2010/wordprocessingShape" mc:Ignorable="w14 w15 w16se w16cid wp14">
   <w:body>
     <w:p>
       <w:pPr>
@@ -113,7 +113,7 @@
                     </pic:cNvPicPr>
                   </pic:nvPicPr>
                   <pic:blipFill>
-                    <a:blip r:embed="rId6">
+                    <a:blip r:embed="rId5">
                       <a:extLst>
                         <a:ext uri="{28A0092B-C50C-407E-A947-70E740481C1C}">
                           <a14:useLocalDpi xmlns:a14="http://schemas.microsoft.com/office/drawing/2010/main" val="0"/>
@@ -476,15 +476,123 @@
           <w:szCs w:val="24"/>
           <w:lang w:val="en-US"/>
         </w:rPr>
-        <w:t xml:space="preserve">made simulations, observations and inferences about single phase diode rectifiers. In the beginning we learnt that choosing right step size is very important when one is performing discrete time simulation. After that we observe output voltage waveform of a single phase diode rectifier with different loads. We made comments using the background information gained in lectures. Moreover we select a single diode and diode rectifier module for our </w:t>
-      </w:r>
-      <w:r>
-        <w:rPr>
-          <w:sz w:val="24"/>
-          <w:szCs w:val="24"/>
-          <w:lang w:val="en-US"/>
-        </w:rPr>
-        <w:t>single phase diode rectifier. In this step we examine different diodes from datasheets and indicate the parameters we looked at while selecting a diode. Lastly we observe output voltages of rectifiers when there is capacitor at load and line inductance at source side</w:t>
+        <w:t>made simulations, observations and inferences about single phase diode rectifiers. In the beginning</w:t>
+      </w:r>
+      <w:r>
+        <w:rPr>
+          <w:sz w:val="24"/>
+          <w:szCs w:val="24"/>
+          <w:lang w:val="en-US"/>
+        </w:rPr>
+        <w:t>,</w:t>
+      </w:r>
+      <w:r>
+        <w:rPr>
+          <w:sz w:val="24"/>
+          <w:szCs w:val="24"/>
+          <w:lang w:val="en-US"/>
+        </w:rPr>
+        <w:t xml:space="preserve"> we learnt that choosing right step size is very important when one is performing discrete time simulation. After that</w:t>
+      </w:r>
+      <w:r>
+        <w:rPr>
+          <w:sz w:val="24"/>
+          <w:szCs w:val="24"/>
+          <w:lang w:val="en-US"/>
+        </w:rPr>
+        <w:t>,</w:t>
+      </w:r>
+      <w:r>
+        <w:rPr>
+          <w:sz w:val="24"/>
+          <w:szCs w:val="24"/>
+          <w:lang w:val="en-US"/>
+        </w:rPr>
+        <w:t xml:space="preserve"> we observe output voltage waveform of a </w:t>
+      </w:r>
+      <w:proofErr w:type="gramStart"/>
+      <w:r>
+        <w:rPr>
+          <w:sz w:val="24"/>
+          <w:szCs w:val="24"/>
+          <w:lang w:val="en-US"/>
+        </w:rPr>
+        <w:t>single phase</w:t>
+      </w:r>
+      <w:proofErr w:type="gramEnd"/>
+      <w:r>
+        <w:rPr>
+          <w:sz w:val="24"/>
+          <w:szCs w:val="24"/>
+          <w:lang w:val="en-US"/>
+        </w:rPr>
+        <w:t xml:space="preserve"> diode rectifier with different loads. We made comments using the background information gained in lectures. Moreover</w:t>
+      </w:r>
+      <w:r>
+        <w:rPr>
+          <w:sz w:val="24"/>
+          <w:szCs w:val="24"/>
+          <w:lang w:val="en-US"/>
+        </w:rPr>
+        <w:t>,</w:t>
+      </w:r>
+      <w:r>
+        <w:rPr>
+          <w:sz w:val="24"/>
+          <w:szCs w:val="24"/>
+          <w:lang w:val="en-US"/>
+        </w:rPr>
+        <w:t xml:space="preserve"> we select a single diode and diode rectifier module for our </w:t>
+      </w:r>
+      <w:proofErr w:type="gramStart"/>
+      <w:r>
+        <w:rPr>
+          <w:sz w:val="24"/>
+          <w:szCs w:val="24"/>
+          <w:lang w:val="en-US"/>
+        </w:rPr>
+        <w:t>single phase</w:t>
+      </w:r>
+      <w:proofErr w:type="gramEnd"/>
+      <w:r>
+        <w:rPr>
+          <w:sz w:val="24"/>
+          <w:szCs w:val="24"/>
+          <w:lang w:val="en-US"/>
+        </w:rPr>
+        <w:t xml:space="preserve"> diode rectifier. In this step</w:t>
+      </w:r>
+      <w:r>
+        <w:rPr>
+          <w:sz w:val="24"/>
+          <w:szCs w:val="24"/>
+          <w:lang w:val="en-US"/>
+        </w:rPr>
+        <w:t>,</w:t>
+      </w:r>
+      <w:r>
+        <w:rPr>
+          <w:sz w:val="24"/>
+          <w:szCs w:val="24"/>
+          <w:lang w:val="en-US"/>
+        </w:rPr>
+        <w:t xml:space="preserve"> we examine different diodes from datasheets and indicate the parameters we looked at while selecting a diode. Lastly</w:t>
+      </w:r>
+      <w:r>
+        <w:rPr>
+          <w:sz w:val="24"/>
+          <w:szCs w:val="24"/>
+          <w:lang w:val="en-US"/>
+        </w:rPr>
+        <w:t>,</w:t>
+      </w:r>
+      <w:r>
+        <w:rPr>
+          <w:sz w:val="24"/>
+          <w:szCs w:val="24"/>
+          <w:lang w:val="en-US"/>
+        </w:rPr>
+        <w:t xml:space="preserve"> we observe output voltages of rectifiers when there is capacitor at load and line inductance at source side</w:t>
       </w:r>
       <w:r>
         <w:rPr>
@@ -508,7 +616,23 @@
           <w:szCs w:val="24"/>
           <w:lang w:val="en-US"/>
         </w:rPr>
-        <w:t xml:space="preserve"> In the last section we made some calculations of a circuit includes 3 single phase diode rectifiers.</w:t>
+        <w:t xml:space="preserve"> In the last section</w:t>
+      </w:r>
+      <w:r>
+        <w:rPr>
+          <w:sz w:val="24"/>
+          <w:szCs w:val="24"/>
+          <w:lang w:val="en-US"/>
+        </w:rPr>
+        <w:t>,</w:t>
+      </w:r>
+      <w:r>
+        <w:rPr>
+          <w:sz w:val="24"/>
+          <w:szCs w:val="24"/>
+          <w:lang w:val="en-US"/>
+        </w:rPr>
+        <w:t xml:space="preserve"> we made some calculations of a circuit includes 3 single phase diode rectifiers.</w:t>
       </w:r>
     </w:p>
     <w:p>
@@ -551,296 +675,305 @@
           <w:szCs w:val="26"/>
           <w:lang w:val="en-US"/>
         </w:rPr>
-        <w:t>Question1-)</w:t>
-      </w:r>
-      <w:r>
-        <w:rPr>
+        <w:t>Question</w:t>
+      </w:r>
+      <w:r>
+        <w:rPr>
+          <w:b/>
           <w:sz w:val="26"/>
           <w:szCs w:val="26"/>
           <w:lang w:val="en-US"/>
         </w:rPr>
         <w:t xml:space="preserve"> </w:t>
       </w:r>
-      <w:proofErr w:type="gramStart"/>
-      <w:r>
-        <w:rPr>
-          <w:sz w:val="24"/>
-          <w:szCs w:val="24"/>
-          <w:lang w:val="en-US"/>
-        </w:rPr>
-        <w:t>In</w:t>
-      </w:r>
-      <w:proofErr w:type="gramEnd"/>
-      <w:r>
-        <w:rPr>
-          <w:sz w:val="24"/>
-          <w:szCs w:val="24"/>
-          <w:lang w:val="en-US"/>
-        </w:rPr>
-        <w:t xml:space="preserve"> this part, we try different step sizes for single phase rectifier and we observed that they different from each other</w:t>
-      </w:r>
-      <w:r>
-        <w:rPr>
-          <w:sz w:val="24"/>
-          <w:szCs w:val="24"/>
-          <w:lang w:val="en-US"/>
-        </w:rPr>
-        <w:t>. We performed our simulations with discrete</w:t>
-      </w:r>
-      <w:r>
-        <w:rPr>
-          <w:sz w:val="24"/>
-          <w:szCs w:val="24"/>
-          <w:lang w:val="en-US"/>
-        </w:rPr>
-        <w:t xml:space="preserve"> </w:t>
-      </w:r>
-      <w:r>
-        <w:rPr>
-          <w:sz w:val="24"/>
-          <w:szCs w:val="24"/>
-          <w:lang w:val="en-US"/>
-        </w:rPr>
-        <w:t xml:space="preserve">time and constant step duration. Performing the simulation might be longer or shorter than the duration of time step </w:t>
-      </w:r>
-      <w:r>
-        <w:rPr>
-          <w:sz w:val="24"/>
-          <w:szCs w:val="24"/>
-          <w:lang w:val="en-US"/>
-        </w:rPr>
-        <w:t>since computer is</w:t>
-      </w:r>
-      <w:r>
-        <w:rPr>
-          <w:sz w:val="24"/>
-          <w:szCs w:val="24"/>
-          <w:lang w:val="en-US"/>
-        </w:rPr>
-        <w:t xml:space="preserve"> also</w:t>
-      </w:r>
-      <w:r>
-        <w:rPr>
-          <w:sz w:val="24"/>
-          <w:szCs w:val="24"/>
-          <w:lang w:val="en-US"/>
-        </w:rPr>
-        <w:t xml:space="preserve"> working discrete domain. Due to that, </w:t>
-      </w:r>
-      <w:r>
-        <w:rPr>
-          <w:sz w:val="24"/>
-          <w:szCs w:val="24"/>
-          <w:lang w:val="en-US"/>
-        </w:rPr>
-        <w:t>computer takes</w:t>
-      </w:r>
-      <w:r>
-        <w:rPr>
-          <w:sz w:val="24"/>
-          <w:szCs w:val="24"/>
-          <w:lang w:val="en-US"/>
-        </w:rPr>
-        <w:t xml:space="preserve"> data with respect to step size. </w:t>
-      </w:r>
-      <w:r>
-        <w:rPr>
-          <w:sz w:val="24"/>
-          <w:szCs w:val="24"/>
-          <w:lang w:val="en-US"/>
-        </w:rPr>
-        <w:t xml:space="preserve"> </w:t>
-      </w:r>
-      <w:r>
-        <w:rPr>
-          <w:sz w:val="24"/>
-          <w:szCs w:val="24"/>
-          <w:lang w:val="en-US"/>
-        </w:rPr>
-        <w:t xml:space="preserve">When step size is small like 1.5 </w:t>
-      </w:r>
-      <w:proofErr w:type="spellStart"/>
-      <w:r>
-        <w:rPr>
-          <w:sz w:val="24"/>
-          <w:szCs w:val="24"/>
-          <w:lang w:val="en-US"/>
-        </w:rPr>
-        <w:t>msec</w:t>
-      </w:r>
-      <w:proofErr w:type="spellEnd"/>
-      <w:r>
-        <w:rPr>
-          <w:sz w:val="24"/>
-          <w:szCs w:val="24"/>
-          <w:lang w:val="en-US"/>
-        </w:rPr>
-        <w:t xml:space="preserve"> in figure 1</w:t>
-      </w:r>
-      <w:r>
-        <w:rPr>
-          <w:sz w:val="24"/>
-          <w:szCs w:val="24"/>
-          <w:lang w:val="en-US"/>
-        </w:rPr>
-        <w:t xml:space="preserve">, we did not observe waveform </w:t>
-      </w:r>
-      <w:r>
-        <w:rPr>
-          <w:sz w:val="24"/>
-          <w:szCs w:val="24"/>
-          <w:lang w:val="en-US"/>
-        </w:rPr>
-        <w:t xml:space="preserve">clearly </w:t>
-      </w:r>
-      <w:r>
-        <w:rPr>
-          <w:sz w:val="24"/>
-          <w:szCs w:val="24"/>
-          <w:lang w:val="en-US"/>
-        </w:rPr>
-        <w:t>since computer take less data and some point is missed</w:t>
-      </w:r>
-      <w:r>
-        <w:rPr>
-          <w:sz w:val="24"/>
-          <w:szCs w:val="24"/>
-          <w:lang w:val="en-US"/>
-        </w:rPr>
-        <w:t>.</w:t>
-      </w:r>
-      <w:r>
-        <w:rPr>
-          <w:sz w:val="24"/>
-          <w:szCs w:val="24"/>
-          <w:lang w:val="en-US"/>
-        </w:rPr>
-        <w:t xml:space="preserve"> </w:t>
-      </w:r>
-      <w:r>
-        <w:rPr>
-          <w:sz w:val="24"/>
-          <w:szCs w:val="24"/>
-          <w:lang w:val="en-US"/>
-        </w:rPr>
-        <w:t>I</w:t>
-      </w:r>
-      <w:r>
-        <w:rPr>
-          <w:sz w:val="24"/>
-          <w:szCs w:val="24"/>
-          <w:lang w:val="en-US"/>
-        </w:rPr>
-        <w:t xml:space="preserve">n other </w:t>
-      </w:r>
-      <w:r>
-        <w:rPr>
-          <w:sz w:val="24"/>
-          <w:szCs w:val="24"/>
-          <w:lang w:val="en-US"/>
-        </w:rPr>
-        <w:t>words,</w:t>
-      </w:r>
-      <w:r>
-        <w:rPr>
-          <w:sz w:val="24"/>
-          <w:szCs w:val="24"/>
-          <w:lang w:val="en-US"/>
-        </w:rPr>
-        <w:t xml:space="preserve"> computer needed more time to perform the simulation than time step</w:t>
-      </w:r>
-      <w:r>
-        <w:rPr>
-          <w:sz w:val="24"/>
-          <w:szCs w:val="24"/>
-          <w:lang w:val="en-US"/>
-        </w:rPr>
-        <w:t xml:space="preserve">. When we increase step size, computer take </w:t>
-      </w:r>
-      <w:r>
-        <w:rPr>
-          <w:sz w:val="24"/>
-          <w:szCs w:val="24"/>
-          <w:lang w:val="en-US"/>
-        </w:rPr>
-        <w:t>more data at unit time and missed point decrease. Because of that, we observe waveform clearly</w:t>
-      </w:r>
-      <w:r>
-        <w:rPr>
-          <w:sz w:val="24"/>
-          <w:szCs w:val="24"/>
-          <w:lang w:val="en-US"/>
-        </w:rPr>
-        <w:t xml:space="preserve"> in figure 2 and 3</w:t>
-      </w:r>
-      <w:r>
-        <w:rPr>
-          <w:sz w:val="24"/>
-          <w:szCs w:val="24"/>
-          <w:lang w:val="en-US"/>
-        </w:rPr>
-        <w:t>.</w:t>
-      </w:r>
-      <w:r>
-        <w:rPr>
-          <w:sz w:val="24"/>
-          <w:szCs w:val="24"/>
-          <w:lang w:val="en-US"/>
-        </w:rPr>
-        <w:t xml:space="preserve"> </w:t>
-      </w:r>
-      <w:r>
-        <w:rPr>
-          <w:sz w:val="24"/>
-          <w:szCs w:val="24"/>
-          <w:lang w:val="en-US"/>
-        </w:rPr>
-        <w:t xml:space="preserve">For computer, step </w:t>
-      </w:r>
-      <w:r>
-        <w:rPr>
-          <w:sz w:val="24"/>
-          <w:szCs w:val="24"/>
-          <w:lang w:val="en-US"/>
-        </w:rPr>
-        <w:t xml:space="preserve">duration </w:t>
-      </w:r>
-      <w:r>
-        <w:rPr>
-          <w:sz w:val="24"/>
-          <w:szCs w:val="24"/>
-          <w:lang w:val="en-US"/>
-        </w:rPr>
-        <w:t>is very important to interpret waveforms correctly.</w:t>
-      </w:r>
-      <w:r>
-        <w:rPr>
-          <w:sz w:val="24"/>
-          <w:szCs w:val="24"/>
-          <w:lang w:val="en-US"/>
-        </w:rPr>
-        <w:t xml:space="preserve"> </w:t>
-      </w:r>
-      <w:r>
-        <w:rPr>
-          <w:sz w:val="24"/>
-          <w:szCs w:val="24"/>
-          <w:lang w:val="en-US"/>
-        </w:rPr>
-        <w:t>On the other in some cases decreasing the time step increases the simulation time. Hence it is important to perform the simulation in correct time step.</w:t>
-      </w:r>
-      <w:r>
-        <w:rPr>
+      <w:r>
+        <w:rPr>
+          <w:b/>
           <w:sz w:val="26"/>
           <w:szCs w:val="26"/>
           <w:lang w:val="en-US"/>
         </w:rPr>
+        <w:t>1-)</w:t>
+      </w:r>
+      <w:r>
+        <w:rPr>
+          <w:sz w:val="26"/>
+          <w:szCs w:val="26"/>
+          <w:lang w:val="en-US"/>
+        </w:rPr>
         <w:t xml:space="preserve"> </w:t>
       </w:r>
+      <w:r>
+        <w:rPr>
+          <w:sz w:val="24"/>
+          <w:szCs w:val="24"/>
+          <w:lang w:val="en-US"/>
+        </w:rPr>
+        <w:t>In this part, we try different step sizes for single phase rectifier and we observed that they different from each other</w:t>
+      </w:r>
+      <w:r>
+        <w:rPr>
+          <w:sz w:val="24"/>
+          <w:szCs w:val="24"/>
+          <w:lang w:val="en-US"/>
+        </w:rPr>
+        <w:t>. We performed our simulations with discrete</w:t>
+      </w:r>
+      <w:r>
+        <w:rPr>
+          <w:sz w:val="24"/>
+          <w:szCs w:val="24"/>
+          <w:lang w:val="en-US"/>
+        </w:rPr>
+        <w:t xml:space="preserve"> </w:t>
+      </w:r>
+      <w:r>
+        <w:rPr>
+          <w:sz w:val="24"/>
+          <w:szCs w:val="24"/>
+          <w:lang w:val="en-US"/>
+        </w:rPr>
+        <w:t xml:space="preserve">time and constant step duration. Performing the simulation might be longer or shorter than the duration of time step </w:t>
+      </w:r>
+      <w:r>
+        <w:rPr>
+          <w:sz w:val="24"/>
+          <w:szCs w:val="24"/>
+          <w:lang w:val="en-US"/>
+        </w:rPr>
+        <w:t>since computer is</w:t>
+      </w:r>
+      <w:r>
+        <w:rPr>
+          <w:sz w:val="24"/>
+          <w:szCs w:val="24"/>
+          <w:lang w:val="en-US"/>
+        </w:rPr>
+        <w:t xml:space="preserve"> also</w:t>
+      </w:r>
+      <w:r>
+        <w:rPr>
+          <w:sz w:val="24"/>
+          <w:szCs w:val="24"/>
+          <w:lang w:val="en-US"/>
+        </w:rPr>
+        <w:t xml:space="preserve"> working discrete domain. Due to that, </w:t>
+      </w:r>
+      <w:r>
+        <w:rPr>
+          <w:sz w:val="24"/>
+          <w:szCs w:val="24"/>
+          <w:lang w:val="en-US"/>
+        </w:rPr>
+        <w:t>computer takes</w:t>
+      </w:r>
+      <w:r>
+        <w:rPr>
+          <w:sz w:val="24"/>
+          <w:szCs w:val="24"/>
+          <w:lang w:val="en-US"/>
+        </w:rPr>
+        <w:t xml:space="preserve"> data with respect to step size. </w:t>
+      </w:r>
+      <w:r>
+        <w:rPr>
+          <w:sz w:val="24"/>
+          <w:szCs w:val="24"/>
+          <w:lang w:val="en-US"/>
+        </w:rPr>
+        <w:t xml:space="preserve"> </w:t>
+      </w:r>
+      <w:r>
+        <w:rPr>
+          <w:sz w:val="24"/>
+          <w:szCs w:val="24"/>
+          <w:lang w:val="en-US"/>
+        </w:rPr>
+        <w:t xml:space="preserve">When step size is small like 1.5 </w:t>
+      </w:r>
+      <w:proofErr w:type="spellStart"/>
+      <w:r>
+        <w:rPr>
+          <w:sz w:val="24"/>
+          <w:szCs w:val="24"/>
+          <w:lang w:val="en-US"/>
+        </w:rPr>
+        <w:t>msec</w:t>
+      </w:r>
+      <w:proofErr w:type="spellEnd"/>
+      <w:r>
+        <w:rPr>
+          <w:sz w:val="24"/>
+          <w:szCs w:val="24"/>
+          <w:lang w:val="en-US"/>
+        </w:rPr>
+        <w:t xml:space="preserve"> in figure 1</w:t>
+      </w:r>
+      <w:r>
+        <w:rPr>
+          <w:sz w:val="24"/>
+          <w:szCs w:val="24"/>
+          <w:lang w:val="en-US"/>
+        </w:rPr>
+        <w:t xml:space="preserve">, we did not observe waveform </w:t>
+      </w:r>
+      <w:r>
+        <w:rPr>
+          <w:sz w:val="24"/>
+          <w:szCs w:val="24"/>
+          <w:lang w:val="en-US"/>
+        </w:rPr>
+        <w:t xml:space="preserve">clearly </w:t>
+      </w:r>
+      <w:r>
+        <w:rPr>
+          <w:sz w:val="24"/>
+          <w:szCs w:val="24"/>
+          <w:lang w:val="en-US"/>
+        </w:rPr>
+        <w:t>since computer take less data and some point is missed</w:t>
+      </w:r>
+      <w:r>
+        <w:rPr>
+          <w:sz w:val="24"/>
+          <w:szCs w:val="24"/>
+          <w:lang w:val="en-US"/>
+        </w:rPr>
+        <w:t>.</w:t>
+      </w:r>
+      <w:r>
+        <w:rPr>
+          <w:sz w:val="24"/>
+          <w:szCs w:val="24"/>
+          <w:lang w:val="en-US"/>
+        </w:rPr>
+        <w:t xml:space="preserve"> </w:t>
+      </w:r>
+      <w:r>
+        <w:rPr>
+          <w:sz w:val="24"/>
+          <w:szCs w:val="24"/>
+          <w:lang w:val="en-US"/>
+        </w:rPr>
+        <w:t>I</w:t>
+      </w:r>
+      <w:r>
+        <w:rPr>
+          <w:sz w:val="24"/>
+          <w:szCs w:val="24"/>
+          <w:lang w:val="en-US"/>
+        </w:rPr>
+        <w:t xml:space="preserve">n other </w:t>
+      </w:r>
+      <w:r>
+        <w:rPr>
+          <w:sz w:val="24"/>
+          <w:szCs w:val="24"/>
+          <w:lang w:val="en-US"/>
+        </w:rPr>
+        <w:t>words,</w:t>
+      </w:r>
+      <w:r>
+        <w:rPr>
+          <w:sz w:val="24"/>
+          <w:szCs w:val="24"/>
+          <w:lang w:val="en-US"/>
+        </w:rPr>
+        <w:t xml:space="preserve"> computer needed more time to perform the simulation than time step</w:t>
+      </w:r>
+      <w:r>
+        <w:rPr>
+          <w:sz w:val="24"/>
+          <w:szCs w:val="24"/>
+          <w:lang w:val="en-US"/>
+        </w:rPr>
+        <w:t xml:space="preserve">. When we increase step size, computer take </w:t>
+      </w:r>
+      <w:r>
+        <w:rPr>
+          <w:sz w:val="24"/>
+          <w:szCs w:val="24"/>
+          <w:lang w:val="en-US"/>
+        </w:rPr>
+        <w:t>more data at unit time and missed point decrease. Because of that, we observe waveform clearly</w:t>
+      </w:r>
+      <w:r>
+        <w:rPr>
+          <w:sz w:val="24"/>
+          <w:szCs w:val="24"/>
+          <w:lang w:val="en-US"/>
+        </w:rPr>
+        <w:t xml:space="preserve"> in figure 2 and 3</w:t>
+      </w:r>
+      <w:r>
+        <w:rPr>
+          <w:sz w:val="24"/>
+          <w:szCs w:val="24"/>
+          <w:lang w:val="en-US"/>
+        </w:rPr>
+        <w:t>.</w:t>
+      </w:r>
+      <w:r>
+        <w:rPr>
+          <w:sz w:val="24"/>
+          <w:szCs w:val="24"/>
+          <w:lang w:val="en-US"/>
+        </w:rPr>
+        <w:t xml:space="preserve"> </w:t>
+      </w:r>
+      <w:r>
+        <w:rPr>
+          <w:sz w:val="24"/>
+          <w:szCs w:val="24"/>
+          <w:lang w:val="en-US"/>
+        </w:rPr>
+        <w:t xml:space="preserve">For computer, step </w:t>
+      </w:r>
+      <w:r>
+        <w:rPr>
+          <w:sz w:val="24"/>
+          <w:szCs w:val="24"/>
+          <w:lang w:val="en-US"/>
+        </w:rPr>
+        <w:t xml:space="preserve">duration </w:t>
+      </w:r>
+      <w:r>
+        <w:rPr>
+          <w:sz w:val="24"/>
+          <w:szCs w:val="24"/>
+          <w:lang w:val="en-US"/>
+        </w:rPr>
+        <w:t>is very important to interpret waveforms correctly.</w:t>
+      </w:r>
+      <w:r>
+        <w:rPr>
+          <w:sz w:val="24"/>
+          <w:szCs w:val="24"/>
+          <w:lang w:val="en-US"/>
+        </w:rPr>
+        <w:t xml:space="preserve"> </w:t>
+      </w:r>
+      <w:r>
+        <w:rPr>
+          <w:sz w:val="24"/>
+          <w:szCs w:val="24"/>
+          <w:lang w:val="en-US"/>
+        </w:rPr>
+        <w:t>On the other in some cases decreasing the time step increases the simulation time. Hence it is important to perform the simulation in correct time step.</w:t>
+      </w:r>
+      <w:r>
+        <w:rPr>
+          <w:sz w:val="26"/>
+          <w:szCs w:val="26"/>
+          <w:lang w:val="en-US"/>
+        </w:rPr>
+        <w:t xml:space="preserve"> </w:t>
+      </w:r>
     </w:p>
     <w:p>
       <w:pPr>
         <w:keepNext/>
+        <w:jc w:val="center"/>
       </w:pPr>
       <w:r>
         <w:rPr>
@@ -848,9 +981,9 @@
           <w:lang w:val="tr-TR" w:eastAsia="tr-TR"/>
         </w:rPr>
         <w:drawing>
-          <wp:inline distT="0" distB="0" distL="0" distR="0" wp14:anchorId="48991FCF" wp14:editId="6D24B3BD">
-            <wp:extent cx="3667478" cy="2628900"/>
-            <wp:effectExtent l="0" t="0" r="9525" b="0"/>
+          <wp:inline distT="0" distB="0" distL="0" distR="0" wp14:anchorId="48991FCF" wp14:editId="75A13F29">
+            <wp:extent cx="3700327" cy="1916697"/>
+            <wp:effectExtent l="0" t="0" r="0" b="7620"/>
             <wp:docPr id="2" name="Resim 2"/>
             <wp:cNvGraphicFramePr>
               <a:graphicFrameLocks xmlns:a="http://schemas.openxmlformats.org/drawingml/2006/main" noChangeAspect="1"/>
@@ -865,14 +998,13 @@
                     </pic:cNvPicPr>
                   </pic:nvPicPr>
                   <pic:blipFill>
-                    <a:blip r:embed="rId7">
+                    <a:blip r:embed="rId6" cstate="print">
                       <a:extLst>
                         <a:ext uri="{28A0092B-C50C-407E-A947-70E740481C1C}">
                           <a14:useLocalDpi xmlns:a14="http://schemas.microsoft.com/office/drawing/2010/main" val="0"/>
                         </a:ext>
                       </a:extLst>
                     </a:blip>
-                    <a:srcRect/>
                     <a:stretch>
                       <a:fillRect/>
                     </a:stretch>
@@ -880,7 +1012,7 @@
                   <pic:spPr bwMode="auto">
                     <a:xfrm>
                       <a:off x="0" y="0"/>
-                      <a:ext cx="3700327" cy="2652447"/>
+                      <a:ext cx="3700327" cy="1916697"/>
                     </a:xfrm>
                     <a:prstGeom prst="rect">
                       <a:avLst/>
@@ -899,7 +1031,8 @@
     </w:p>
     <w:p>
       <w:pPr>
-        <w:pStyle w:val="Caption"/>
+        <w:pStyle w:val="ResimYazs"/>
+        <w:jc w:val="center"/>
         <w:rPr>
           <w:sz w:val="24"/>
           <w:szCs w:val="24"/>
@@ -951,6 +1084,7 @@
     <w:p>
       <w:pPr>
         <w:keepNext/>
+        <w:jc w:val="center"/>
       </w:pPr>
       <w:r>
         <w:rPr>
@@ -959,9 +1093,9 @@
         </w:rPr>
         <w:lastRenderedPageBreak/>
         <w:drawing>
-          <wp:inline distT="0" distB="0" distL="0" distR="0" wp14:anchorId="638E294D" wp14:editId="6463AEA5">
-            <wp:extent cx="3716721" cy="2790825"/>
-            <wp:effectExtent l="0" t="0" r="0" b="0"/>
+          <wp:inline distT="0" distB="0" distL="0" distR="0" wp14:anchorId="638E294D" wp14:editId="05ADC460">
+            <wp:extent cx="3744092" cy="1949831"/>
+            <wp:effectExtent l="0" t="0" r="8890" b="0"/>
             <wp:docPr id="4" name="Resim 4"/>
             <wp:cNvGraphicFramePr>
               <a:graphicFrameLocks xmlns:a="http://schemas.openxmlformats.org/drawingml/2006/main" noChangeAspect="1"/>
@@ -976,14 +1110,13 @@
                     </pic:cNvPicPr>
                   </pic:nvPicPr>
                   <pic:blipFill>
-                    <a:blip r:embed="rId8">
+                    <a:blip r:embed="rId7" cstate="print">
                       <a:extLst>
                         <a:ext uri="{28A0092B-C50C-407E-A947-70E740481C1C}">
                           <a14:useLocalDpi xmlns:a14="http://schemas.microsoft.com/office/drawing/2010/main" val="0"/>
                         </a:ext>
                       </a:extLst>
                     </a:blip>
-                    <a:srcRect/>
                     <a:stretch>
                       <a:fillRect/>
                     </a:stretch>
@@ -991,7 +1124,7 @@
                   <pic:spPr bwMode="auto">
                     <a:xfrm>
                       <a:off x="0" y="0"/>
-                      <a:ext cx="3744092" cy="2811378"/>
+                      <a:ext cx="3744092" cy="1949831"/>
                     </a:xfrm>
                     <a:prstGeom prst="rect">
                       <a:avLst/>
@@ -1010,7 +1143,8 @@
     </w:p>
     <w:p>
       <w:pPr>
-        <w:pStyle w:val="Caption"/>
+        <w:pStyle w:val="ResimYazs"/>
+        <w:jc w:val="center"/>
         <w:rPr>
           <w:sz w:val="24"/>
           <w:szCs w:val="24"/>
@@ -1062,6 +1196,7 @@
     <w:p>
       <w:pPr>
         <w:keepNext/>
+        <w:jc w:val="center"/>
       </w:pPr>
       <w:r>
         <w:rPr>
@@ -1069,9 +1204,9 @@
           <w:lang w:val="tr-TR" w:eastAsia="tr-TR"/>
         </w:rPr>
         <w:drawing>
-          <wp:inline distT="0" distB="0" distL="0" distR="0" wp14:anchorId="1F00CB40" wp14:editId="505DDADF">
-            <wp:extent cx="3753134" cy="2828159"/>
-            <wp:effectExtent l="0" t="0" r="0" b="0"/>
+          <wp:inline distT="0" distB="0" distL="0" distR="0" wp14:anchorId="1F00CB40" wp14:editId="3550ED82">
+            <wp:extent cx="3788049" cy="1966115"/>
+            <wp:effectExtent l="0" t="0" r="3175" b="0"/>
             <wp:docPr id="5" name="Resim 5"/>
             <wp:cNvGraphicFramePr>
               <a:graphicFrameLocks xmlns:a="http://schemas.openxmlformats.org/drawingml/2006/main" noChangeAspect="1"/>
@@ -1086,14 +1221,13 @@
                     </pic:cNvPicPr>
                   </pic:nvPicPr>
                   <pic:blipFill>
-                    <a:blip r:embed="rId9">
+                    <a:blip r:embed="rId8" cstate="print">
                       <a:extLst>
                         <a:ext uri="{28A0092B-C50C-407E-A947-70E740481C1C}">
                           <a14:useLocalDpi xmlns:a14="http://schemas.microsoft.com/office/drawing/2010/main" val="0"/>
                         </a:ext>
                       </a:extLst>
                     </a:blip>
-                    <a:srcRect/>
                     <a:stretch>
                       <a:fillRect/>
                     </a:stretch>
@@ -1101,7 +1235,7 @@
                   <pic:spPr bwMode="auto">
                     <a:xfrm>
                       <a:off x="0" y="0"/>
-                      <a:ext cx="3788049" cy="2854469"/>
+                      <a:ext cx="3788049" cy="1966115"/>
                     </a:xfrm>
                     <a:prstGeom prst="rect">
                       <a:avLst/>
@@ -1120,7 +1254,8 @@
     </w:p>
     <w:p>
       <w:pPr>
-        <w:pStyle w:val="Caption"/>
+        <w:pStyle w:val="ResimYazs"/>
+        <w:jc w:val="center"/>
         <w:rPr>
           <w:sz w:val="24"/>
           <w:szCs w:val="24"/>
@@ -1234,17 +1369,17 @@
     <w:p>
       <w:pPr>
         <w:keepNext/>
+        <w:jc w:val="center"/>
       </w:pPr>
       <w:r>
         <w:rPr>
           <w:noProof/>
           <w:lang w:val="tr-TR" w:eastAsia="tr-TR"/>
         </w:rPr>
-        <w:lastRenderedPageBreak/>
         <w:drawing>
-          <wp:inline distT="0" distB="0" distL="0" distR="0" wp14:anchorId="3F6B5FC9" wp14:editId="3DA205A0">
-            <wp:extent cx="4243161" cy="1937983"/>
-            <wp:effectExtent l="0" t="0" r="5080" b="5715"/>
+          <wp:inline distT="0" distB="0" distL="0" distR="0" wp14:anchorId="3F6B5FC9" wp14:editId="29D6E75E">
+            <wp:extent cx="4063725" cy="1792224"/>
+            <wp:effectExtent l="0" t="0" r="0" b="0"/>
             <wp:docPr id="8" name="Resim 8"/>
             <wp:cNvGraphicFramePr>
               <a:graphicFrameLocks xmlns:a="http://schemas.openxmlformats.org/drawingml/2006/main" noChangeAspect="1"/>
@@ -1259,14 +1394,13 @@
                     </pic:cNvPicPr>
                   </pic:nvPicPr>
                   <pic:blipFill>
-                    <a:blip r:embed="rId10" cstate="print">
+                    <a:blip r:embed="rId9" cstate="print">
                       <a:extLst>
                         <a:ext uri="{28A0092B-C50C-407E-A947-70E740481C1C}">
                           <a14:useLocalDpi xmlns:a14="http://schemas.microsoft.com/office/drawing/2010/main" val="0"/>
                         </a:ext>
                       </a:extLst>
                     </a:blip>
-                    <a:srcRect/>
                     <a:stretch>
                       <a:fillRect/>
                     </a:stretch>
@@ -1274,7 +1408,7 @@
                   <pic:spPr bwMode="auto">
                     <a:xfrm>
                       <a:off x="0" y="0"/>
-                      <a:ext cx="4273457" cy="1951820"/>
+                      <a:ext cx="4073816" cy="1796675"/>
                     </a:xfrm>
                     <a:prstGeom prst="rect">
                       <a:avLst/>
@@ -1293,7 +1427,8 @@
     </w:p>
     <w:p>
       <w:pPr>
-        <w:pStyle w:val="Caption"/>
+        <w:pStyle w:val="ResimYazs"/>
+        <w:jc w:val="center"/>
       </w:pPr>
       <w:r>
         <w:t xml:space="preserve">Figure </w:t>
@@ -1335,16 +1470,18 @@
     <w:p>
       <w:pPr>
         <w:keepNext/>
+        <w:jc w:val="center"/>
       </w:pPr>
       <w:r>
         <w:rPr>
           <w:noProof/>
           <w:lang w:val="tr-TR" w:eastAsia="tr-TR"/>
         </w:rPr>
+        <w:lastRenderedPageBreak/>
         <w:drawing>
-          <wp:inline distT="0" distB="0" distL="0" distR="0" wp14:anchorId="687E6608" wp14:editId="0CE57A38">
-            <wp:extent cx="4217158" cy="1921600"/>
-            <wp:effectExtent l="0" t="0" r="0" b="2540"/>
+          <wp:inline distT="0" distB="0" distL="0" distR="0" wp14:anchorId="687E6608" wp14:editId="20B10874">
+            <wp:extent cx="4251310" cy="1861707"/>
+            <wp:effectExtent l="0" t="0" r="0" b="5715"/>
             <wp:docPr id="9" name="Resim 9"/>
             <wp:cNvGraphicFramePr>
               <a:graphicFrameLocks xmlns:a="http://schemas.openxmlformats.org/drawingml/2006/main" noChangeAspect="1"/>
@@ -1359,14 +1496,13 @@
                     </pic:cNvPicPr>
                   </pic:nvPicPr>
                   <pic:blipFill>
-                    <a:blip r:embed="rId11" cstate="print">
+                    <a:blip r:embed="rId10" cstate="print">
                       <a:extLst>
                         <a:ext uri="{28A0092B-C50C-407E-A947-70E740481C1C}">
                           <a14:useLocalDpi xmlns:a14="http://schemas.microsoft.com/office/drawing/2010/main" val="0"/>
                         </a:ext>
                       </a:extLst>
                     </a:blip>
-                    <a:srcRect/>
                     <a:stretch>
                       <a:fillRect/>
                     </a:stretch>
@@ -1374,7 +1510,7 @@
                   <pic:spPr bwMode="auto">
                     <a:xfrm>
                       <a:off x="0" y="0"/>
-                      <a:ext cx="4251310" cy="1937162"/>
+                      <a:ext cx="4251310" cy="1861707"/>
                     </a:xfrm>
                     <a:prstGeom prst="rect">
                       <a:avLst/>
@@ -1393,7 +1529,8 @@
     </w:p>
     <w:p>
       <w:pPr>
-        <w:pStyle w:val="Caption"/>
+        <w:pStyle w:val="ResimYazs"/>
+        <w:jc w:val="center"/>
       </w:pPr>
       <w:r>
         <w:t xml:space="preserve">Figure </w:t>
@@ -1440,6 +1577,7 @@
     <w:p>
       <w:pPr>
         <w:keepNext/>
+        <w:jc w:val="center"/>
       </w:pPr>
       <w:r>
         <w:rPr>
@@ -1447,9 +1585,9 @@
           <w:lang w:val="tr-TR" w:eastAsia="tr-TR"/>
         </w:rPr>
         <w:drawing>
-          <wp:inline distT="0" distB="0" distL="0" distR="0" wp14:anchorId="2D4EA785" wp14:editId="62DD5D2A">
-            <wp:extent cx="4293829" cy="1971675"/>
-            <wp:effectExtent l="0" t="0" r="0" b="0"/>
+          <wp:inline distT="0" distB="0" distL="0" distR="0" wp14:anchorId="2D4EA785" wp14:editId="696F21DB">
+            <wp:extent cx="4303345" cy="1895181"/>
+            <wp:effectExtent l="0" t="0" r="2540" b="0"/>
             <wp:docPr id="10" name="Resim 10"/>
             <wp:cNvGraphicFramePr>
               <a:graphicFrameLocks xmlns:a="http://schemas.openxmlformats.org/drawingml/2006/main" noChangeAspect="1"/>
@@ -1464,14 +1602,13 @@
                     </pic:cNvPicPr>
                   </pic:nvPicPr>
                   <pic:blipFill>
-                    <a:blip r:embed="rId12" cstate="print">
+                    <a:blip r:embed="rId11" cstate="print">
                       <a:extLst>
                         <a:ext uri="{28A0092B-C50C-407E-A947-70E740481C1C}">
                           <a14:useLocalDpi xmlns:a14="http://schemas.microsoft.com/office/drawing/2010/main" val="0"/>
                         </a:ext>
                       </a:extLst>
                     </a:blip>
-                    <a:srcRect/>
                     <a:stretch>
                       <a:fillRect/>
                     </a:stretch>
@@ -1479,7 +1616,7 @@
                   <pic:spPr bwMode="auto">
                     <a:xfrm>
                       <a:off x="0" y="0"/>
-                      <a:ext cx="4303345" cy="1976045"/>
+                      <a:ext cx="4303345" cy="1895181"/>
                     </a:xfrm>
                     <a:prstGeom prst="rect">
                       <a:avLst/>
@@ -1498,7 +1635,8 @@
     </w:p>
     <w:p>
       <w:pPr>
-        <w:pStyle w:val="Caption"/>
+        <w:pStyle w:val="ResimYazs"/>
+        <w:jc w:val="center"/>
       </w:pPr>
       <w:r>
         <w:t xml:space="preserve">Figure </w:t>
@@ -1549,7 +1687,21 @@
           <w:sz w:val="24"/>
           <w:szCs w:val="24"/>
         </w:rPr>
-        <w:t>Output waveforms of three simulation results are above picture. In those pictures, we see that output waveform does not change with adding inductor. Because of that, average voltage also does not change and average value is almost 207 V. However, THD of line current changes with inductor values. When there is only resistor and no inductive element, THD is zero since resistor does not any harmonic effect to circuit. When there is an inductive, THD increases with its value</w:t>
+        <w:t xml:space="preserve">Output waveforms of three simulation results are </w:t>
+      </w:r>
+      <w:r>
+        <w:rPr>
+          <w:sz w:val="24"/>
+          <w:szCs w:val="24"/>
+        </w:rPr>
+        <w:t>in the figure 4, 5 and 6</w:t>
+      </w:r>
+      <w:r>
+        <w:rPr>
+          <w:sz w:val="24"/>
+          <w:szCs w:val="24"/>
+        </w:rPr>
+        <w:t>. In those pictures, we see that output waveform does not change with adding inductor. Because of that, average voltage also does not change and average value is almost 207 V. However, THD of line current changes with inductor values. When there is only resistor and no inductive element, THD is zero since resistor does not any harmonic effect to circuit. When there is an inductive, THD increases with its value</w:t>
       </w:r>
       <w:r>
         <w:rPr>
@@ -1578,7 +1730,37 @@
           <w:sz w:val="24"/>
           <w:szCs w:val="24"/>
         </w:rPr>
-        <w:t xml:space="preserve">In this part, we understood that output voltage </w:t>
+        <w:t>In this part, we understood that output voltage</w:t>
+      </w:r>
+      <w:r>
+        <w:rPr>
+          <w:sz w:val="24"/>
+          <w:szCs w:val="24"/>
+        </w:rPr>
+        <w:t xml:space="preserve"> of </w:t>
+      </w:r>
+      <w:proofErr w:type="gramStart"/>
+      <w:r>
+        <w:rPr>
+          <w:sz w:val="24"/>
+          <w:szCs w:val="24"/>
+        </w:rPr>
+        <w:t>single phase</w:t>
+      </w:r>
+      <w:proofErr w:type="gramEnd"/>
+      <w:r>
+        <w:rPr>
+          <w:sz w:val="24"/>
+          <w:szCs w:val="24"/>
+        </w:rPr>
+        <w:t xml:space="preserve"> rectifier</w:t>
+      </w:r>
+      <w:r>
+        <w:rPr>
+          <w:sz w:val="24"/>
+          <w:szCs w:val="24"/>
+        </w:rPr>
+        <w:t xml:space="preserve"> </w:t>
       </w:r>
       <w:r>
         <w:rPr>
@@ -1611,42 +1793,54 @@
           <w:szCs w:val="24"/>
           <w:lang w:val="en-US"/>
         </w:rPr>
+        <w:t>Part 2-)</w:t>
+      </w:r>
+      <w:r>
+        <w:rPr>
+          <w:sz w:val="24"/>
+          <w:szCs w:val="24"/>
+          <w:lang w:val="en-US"/>
+        </w:rPr>
+        <w:t xml:space="preserve"> </w:t>
+      </w:r>
+      <w:r>
+        <w:rPr>
+          <w:sz w:val="24"/>
+          <w:szCs w:val="24"/>
+          <w:lang w:val="en-US"/>
+        </w:rPr>
+        <w:t>In this part we are asked to choose both a single diode and rectifier module for the converter we simulate in part 1. For choosing single diode</w:t>
+      </w:r>
+      <w:r>
+        <w:rPr>
+          <w:sz w:val="24"/>
+          <w:szCs w:val="24"/>
+          <w:lang w:val="en-US"/>
+        </w:rPr>
+        <w:t>,</w:t>
+      </w:r>
+      <w:r>
+        <w:rPr>
+          <w:sz w:val="24"/>
+          <w:szCs w:val="24"/>
+          <w:lang w:val="en-US"/>
+        </w:rPr>
+        <w:t xml:space="preserve"> we looked at the average current first. You can see the result in figure 7.</w:t>
+      </w:r>
+    </w:p>
+    <w:p>
+      <w:pPr>
+        <w:keepNext/>
+        <w:jc w:val="center"/>
+      </w:pPr>
+      <w:r>
+        <w:rPr>
+          <w:noProof/>
+          <w:sz w:val="24"/>
+          <w:szCs w:val="24"/>
+          <w:lang w:val="tr-TR" w:eastAsia="tr-TR"/>
+        </w:rPr>
         <w:lastRenderedPageBreak/>
-        <w:t>Part 2-)</w:t>
-      </w:r>
-      <w:r>
-        <w:rPr>
-          <w:sz w:val="24"/>
-          <w:szCs w:val="24"/>
-          <w:lang w:val="en-US"/>
-        </w:rPr>
-        <w:t xml:space="preserve"> </w:t>
-      </w:r>
-      <w:r>
-        <w:rPr>
-          <w:sz w:val="24"/>
-          <w:szCs w:val="24"/>
-          <w:lang w:val="en-US"/>
-        </w:rPr>
-        <w:t>In this part we are asked to choose both a single diode and rectifier module for the converter we simulate in part 1. For choosing single diode we looked at the average current first. You can see the result in figure 7.</w:t>
-      </w:r>
-    </w:p>
-    <w:p>
-      <w:pPr>
-        <w:jc w:val="center"/>
-        <w:rPr>
-          <w:sz w:val="24"/>
-          <w:szCs w:val="24"/>
-          <w:lang w:val="en-US"/>
-        </w:rPr>
-      </w:pPr>
-      <w:r>
-        <w:rPr>
-          <w:noProof/>
-          <w:sz w:val="24"/>
-          <w:szCs w:val="24"/>
-          <w:lang w:val="tr-TR" w:eastAsia="tr-TR"/>
-        </w:rPr>
         <w:drawing>
           <wp:inline distT="0" distB="0" distL="0" distR="0" wp14:anchorId="22521A8C" wp14:editId="1245AFAC">
             <wp:extent cx="5372100" cy="2657475"/>
@@ -1665,7 +1859,7 @@
                     </pic:cNvPicPr>
                   </pic:nvPicPr>
                   <pic:blipFill>
-                    <a:blip r:embed="rId13">
+                    <a:blip r:embed="rId12">
                       <a:extLst>
                         <a:ext uri="{28A0092B-C50C-407E-A947-70E740481C1C}">
                           <a14:useLocalDpi xmlns:a14="http://schemas.microsoft.com/office/drawing/2010/main" val="0"/>
@@ -1699,40 +1893,81 @@
     </w:p>
     <w:p>
       <w:pPr>
+        <w:pStyle w:val="ResimYazs"/>
         <w:jc w:val="center"/>
         <w:rPr>
-          <w:rStyle w:val="Strong"/>
-        </w:rPr>
-      </w:pPr>
-      <w:r>
-        <w:rPr>
-          <w:sz w:val="24"/>
-          <w:szCs w:val="24"/>
-          <w:lang w:val="en-US"/>
-        </w:rPr>
-        <w:t>Figure 7</w:t>
-      </w:r>
-    </w:p>
-    <w:p>
-      <w:pPr>
-        <w:rPr>
-          <w:sz w:val="24"/>
-          <w:szCs w:val="24"/>
-          <w:lang w:val="en-US"/>
-        </w:rPr>
-      </w:pPr>
-      <w:r>
-        <w:rPr>
-          <w:sz w:val="24"/>
-          <w:szCs w:val="24"/>
-          <w:lang w:val="en-US"/>
-        </w:rPr>
-        <w:t>Since we have an average current 8.2 A after putting a margin we have looked at diode has average forward current 10 A. The code and related link of the selected diode provided below.</w:t>
-      </w:r>
-    </w:p>
-    <w:p>
-      <w:pPr>
-        <w:pStyle w:val="ListParagraph"/>
+          <w:sz w:val="24"/>
+          <w:szCs w:val="24"/>
+          <w:lang w:val="en-US"/>
+        </w:rPr>
+      </w:pPr>
+      <w:r>
+        <w:t xml:space="preserve">Figure </w:t>
+      </w:r>
+      <w:fldSimple w:instr=" SEQ Figure \* ARABIC ">
+        <w:r>
+          <w:rPr>
+            <w:noProof/>
+          </w:rPr>
+          <w:t>7</w:t>
+        </w:r>
+      </w:fldSimple>
+      <w:r>
+        <w:t>: Average current of rectifier</w:t>
+      </w:r>
+    </w:p>
+    <w:p>
+      <w:pPr>
+        <w:rPr>
+          <w:sz w:val="24"/>
+          <w:szCs w:val="24"/>
+          <w:lang w:val="en-US"/>
+        </w:rPr>
+      </w:pPr>
+      <w:r>
+        <w:rPr>
+          <w:sz w:val="24"/>
+          <w:szCs w:val="24"/>
+          <w:lang w:val="en-US"/>
+        </w:rPr>
+        <w:t>Since we have an average current 8.2 A</w:t>
+      </w:r>
+      <w:r>
+        <w:rPr>
+          <w:sz w:val="24"/>
+          <w:szCs w:val="24"/>
+          <w:lang w:val="en-US"/>
+        </w:rPr>
+        <w:t>,</w:t>
+      </w:r>
+      <w:r>
+        <w:rPr>
+          <w:sz w:val="24"/>
+          <w:szCs w:val="24"/>
+          <w:lang w:val="en-US"/>
+        </w:rPr>
+        <w:t xml:space="preserve"> after putting a </w:t>
+      </w:r>
+      <w:r>
+        <w:rPr>
+          <w:sz w:val="24"/>
+          <w:szCs w:val="24"/>
+          <w:lang w:val="en-US"/>
+        </w:rPr>
+        <w:t>margin,</w:t>
+      </w:r>
+      <w:r>
+        <w:rPr>
+          <w:sz w:val="24"/>
+          <w:szCs w:val="24"/>
+          <w:lang w:val="en-US"/>
+        </w:rPr>
+        <w:t xml:space="preserve"> we have looked at diode has average forward current 10 A. The code and related link of the selected diode provided below.</w:t>
+      </w:r>
+    </w:p>
+    <w:p>
+      <w:pPr>
+        <w:pStyle w:val="ListeParagraf"/>
         <w:numPr>
           <w:ilvl w:val="0"/>
           <w:numId w:val="1"/>
@@ -1770,7 +2005,7 @@
     </w:p>
     <w:p>
       <w:pPr>
-        <w:pStyle w:val="ListParagraph"/>
+        <w:pStyle w:val="ListeParagraf"/>
         <w:numPr>
           <w:ilvl w:val="0"/>
           <w:numId w:val="1"/>
@@ -1789,10 +2024,10 @@
         </w:rPr>
         <w:t xml:space="preserve">Product link:  </w:t>
       </w:r>
-      <w:hyperlink r:id="rId14" w:history="1">
+      <w:hyperlink r:id="rId13" w:history="1">
         <w:r>
           <w:rPr>
-            <w:rStyle w:val="Hyperlink"/>
+            <w:rStyle w:val="Kpr"/>
             <w:sz w:val="24"/>
             <w:szCs w:val="24"/>
             <w:lang w:val="en-US"/>
@@ -1803,17 +2038,17 @@
     </w:p>
     <w:p>
       <w:pPr>
-        <w:pStyle w:val="ListParagraph"/>
-        <w:rPr>
-          <w:sz w:val="24"/>
-          <w:szCs w:val="24"/>
-          <w:lang w:val="en-US"/>
-        </w:rPr>
-      </w:pPr>
-    </w:p>
-    <w:p>
-      <w:pPr>
-        <w:pStyle w:val="ListParagraph"/>
+        <w:pStyle w:val="ListeParagraf"/>
+        <w:rPr>
+          <w:sz w:val="24"/>
+          <w:szCs w:val="24"/>
+          <w:lang w:val="en-US"/>
+        </w:rPr>
+      </w:pPr>
+    </w:p>
+    <w:p>
+      <w:pPr>
+        <w:pStyle w:val="ListeParagraf"/>
         <w:numPr>
           <w:ilvl w:val="0"/>
           <w:numId w:val="1"/>
@@ -1834,10 +2069,10 @@
       <w:r>
         <w:t xml:space="preserve"> </w:t>
       </w:r>
-      <w:hyperlink r:id="rId15" w:history="1">
+      <w:hyperlink r:id="rId14" w:history="1">
         <w:r>
           <w:rPr>
-            <w:rStyle w:val="Hyperlink"/>
+            <w:rStyle w:val="Kpr"/>
             <w:sz w:val="24"/>
             <w:szCs w:val="24"/>
             <w:lang w:val="en-US"/>
@@ -1900,63 +2135,57 @@
           <w:szCs w:val="24"/>
           <w:lang w:val="en-US"/>
         </w:rPr>
-        <w:t>in order to keep forward voltage drop low we select a diode that has enough rated maximum voltage. The numerical values of these two critical parameters indicated in table 1.</w:t>
-      </w:r>
-    </w:p>
-    <w:p>
-      <w:pPr>
-        <w:rPr>
-          <w:sz w:val="24"/>
-          <w:szCs w:val="24"/>
-          <w:lang w:val="en-US"/>
-        </w:rPr>
-      </w:pPr>
-    </w:p>
-    <w:p>
-      <w:pPr>
-        <w:pStyle w:val="Caption"/>
+        <w:t>in order to keep forward voltage drop low</w:t>
+      </w:r>
+      <w:r>
+        <w:rPr>
+          <w:sz w:val="24"/>
+          <w:szCs w:val="24"/>
+          <w:lang w:val="en-US"/>
+        </w:rPr>
+        <w:t>,</w:t>
+      </w:r>
+      <w:r>
+        <w:rPr>
+          <w:sz w:val="24"/>
+          <w:szCs w:val="24"/>
+          <w:lang w:val="en-US"/>
+        </w:rPr>
+        <w:t xml:space="preserve"> we select a diode that has enough rated maximum voltage. The numerical values of these two critical parameters indicated in table 1.</w:t>
+      </w:r>
+    </w:p>
+    <w:p>
+      <w:pPr>
+        <w:rPr>
+          <w:sz w:val="24"/>
+          <w:szCs w:val="24"/>
+          <w:lang w:val="en-US"/>
+        </w:rPr>
+      </w:pPr>
+    </w:p>
+    <w:p>
+      <w:pPr>
+        <w:pStyle w:val="ResimYazs"/>
         <w:keepNext/>
       </w:pPr>
       <w:r>
         <w:t xml:space="preserve">Table </w:t>
       </w:r>
-      <w:r>
-        <w:rPr>
-          <w:noProof/>
-        </w:rPr>
-        <w:fldChar w:fldCharType="begin"/>
-      </w:r>
-      <w:r>
-        <w:rPr>
-          <w:noProof/>
-        </w:rPr>
-        <w:instrText xml:space="preserve"> SEQ Table \* ARABIC </w:instrText>
-      </w:r>
-      <w:r>
-        <w:rPr>
-          <w:noProof/>
-        </w:rPr>
-        <w:fldChar w:fldCharType="separate"/>
-      </w:r>
-      <w:r>
-        <w:rPr>
-          <w:noProof/>
-        </w:rPr>
-        <w:t>1</w:t>
-      </w:r>
-      <w:r>
-        <w:rPr>
-          <w:noProof/>
-        </w:rPr>
-        <w:fldChar w:fldCharType="end"/>
-      </w:r>
+      <w:fldSimple w:instr=" SEQ Table \* ARABIC ">
+        <w:r>
+          <w:rPr>
+            <w:noProof/>
+          </w:rPr>
+          <w:t>1</w:t>
+        </w:r>
+      </w:fldSimple>
       <w:r>
         <w:t>: Maximum RMS voltage and forward voltage drop ratings of different type of diodes</w:t>
       </w:r>
     </w:p>
     <w:tbl>
       <w:tblPr>
-        <w:tblStyle w:val="TableGrid"/>
+        <w:tblStyle w:val="TabloKlavuzu"/>
         <w:tblW w:w="0" w:type="auto"/>
         <w:tblLook w:val="04A0" w:firstRow="1" w:lastRow="0" w:firstColumn="1" w:lastColumn="0" w:noHBand="0" w:noVBand="1"/>
       </w:tblPr>
@@ -2522,16 +2751,14 @@
         </w:rPr>
         <w:t xml:space="preserve">F </w:t>
       </w:r>
-      <w:proofErr w:type="gramStart"/>
-      <w:r>
-        <w:rPr>
-          <w:sz w:val="24"/>
-          <w:szCs w:val="24"/>
-          <w:lang w:val="en-US"/>
-        </w:rPr>
-        <w:t>=  5</w:t>
-      </w:r>
-      <w:proofErr w:type="gramEnd"/>
+      <w:r>
+        <w:rPr>
+          <w:sz w:val="24"/>
+          <w:szCs w:val="24"/>
+          <w:lang w:val="en-US"/>
+        </w:rPr>
+        <w:t>= 5</w:t>
+      </w:r>
       <w:r>
         <w:rPr>
           <w:sz w:val="24"/>
@@ -2602,7 +2829,6 @@
         </w:rPr>
         <w:t xml:space="preserve"> of our diode is 400V which is enough for our application. In addition to these parameters our diode has 35 ns recovery time in certain operating conditions, lastly it has a maximum reverse current (at rated </w:t>
       </w:r>
-      <w:proofErr w:type="gramStart"/>
       <w:r>
         <w:rPr>
           <w:sz w:val="24"/>
@@ -2618,7 +2844,7 @@
           <w:vertAlign w:val="subscript"/>
           <w:lang w:val="en-US"/>
         </w:rPr>
-        <w:t xml:space="preserve">R </w:t>
+        <w:t>R</w:t>
       </w:r>
       <w:r>
         <w:rPr>
@@ -2628,7 +2854,6 @@
         </w:rPr>
         <w:t>)</w:t>
       </w:r>
-      <w:proofErr w:type="gramEnd"/>
       <w:r>
         <w:rPr>
           <w:sz w:val="24"/>
@@ -2699,7 +2924,6 @@
           <w:szCs w:val="24"/>
           <w:lang w:val="en-US"/>
         </w:rPr>
-        <w:lastRenderedPageBreak/>
         <w:t>We also need to find single phase diode rectifier module for this part. We have same average forward rectified current 8.2 A which means that we need to look for 10 A average forward current.</w:t>
       </w:r>
     </w:p>
@@ -2720,12 +2944,13 @@
           <w:szCs w:val="24"/>
           <w:lang w:val="en-US"/>
         </w:rPr>
+        <w:lastRenderedPageBreak/>
         <w:t>Selected component code and link added in below.</w:t>
       </w:r>
     </w:p>
     <w:p>
       <w:pPr>
-        <w:pStyle w:val="ListParagraph"/>
+        <w:pStyle w:val="ListeParagraf"/>
         <w:numPr>
           <w:ilvl w:val="0"/>
           <w:numId w:val="4"/>
@@ -2758,7 +2983,7 @@
     </w:p>
     <w:p>
       <w:pPr>
-        <w:pStyle w:val="ListParagraph"/>
+        <w:pStyle w:val="ListeParagraf"/>
         <w:numPr>
           <w:ilvl w:val="0"/>
           <w:numId w:val="4"/>
@@ -2780,10 +3005,10 @@
         </w:rPr>
         <w:t xml:space="preserve">Product link: </w:t>
       </w:r>
-      <w:hyperlink r:id="rId16" w:history="1">
+      <w:hyperlink r:id="rId15" w:history="1">
         <w:r>
           <w:rPr>
-            <w:rStyle w:val="Hyperlink"/>
+            <w:rStyle w:val="Kpr"/>
             <w:sz w:val="24"/>
             <w:szCs w:val="24"/>
             <w:lang w:val="en-US"/>
@@ -2794,7 +3019,7 @@
     </w:p>
     <w:p>
       <w:pPr>
-        <w:pStyle w:val="ListParagraph"/>
+        <w:pStyle w:val="ListeParagraf"/>
         <w:numPr>
           <w:ilvl w:val="0"/>
           <w:numId w:val="4"/>
@@ -2816,10 +3041,10 @@
         </w:rPr>
         <w:t xml:space="preserve">Datasheet link: </w:t>
       </w:r>
-      <w:hyperlink r:id="rId17" w:history="1">
+      <w:hyperlink r:id="rId16" w:history="1">
         <w:r>
           <w:rPr>
-            <w:rStyle w:val="Hyperlink"/>
+            <w:rStyle w:val="Kpr"/>
             <w:sz w:val="24"/>
             <w:szCs w:val="24"/>
             <w:lang w:val="en-US"/>
@@ -2853,7 +3078,23 @@
           <w:szCs w:val="24"/>
           <w:lang w:val="en-US"/>
         </w:rPr>
-        <w:t>ectifier module we had the same voltage rating</w:t>
+        <w:t>ectifier module</w:t>
+      </w:r>
+      <w:r>
+        <w:rPr>
+          <w:sz w:val="24"/>
+          <w:szCs w:val="24"/>
+          <w:lang w:val="en-US"/>
+        </w:rPr>
+        <w:t>,</w:t>
+      </w:r>
+      <w:r>
+        <w:rPr>
+          <w:sz w:val="24"/>
+          <w:szCs w:val="24"/>
+          <w:lang w:val="en-US"/>
+        </w:rPr>
+        <w:t xml:space="preserve"> we had the same voltage rating</w:t>
       </w:r>
       <w:r>
         <w:rPr>
@@ -2866,7 +3107,7 @@
     </w:p>
     <w:p>
       <w:pPr>
-        <w:pStyle w:val="ListParagraph"/>
+        <w:pStyle w:val="ListeParagraf"/>
         <w:numPr>
           <w:ilvl w:val="0"/>
           <w:numId w:val="5"/>
@@ -2908,7 +3149,7 @@
     </w:p>
     <w:p>
       <w:pPr>
-        <w:pStyle w:val="ListParagraph"/>
+        <w:pStyle w:val="ListeParagraf"/>
         <w:numPr>
           <w:ilvl w:val="0"/>
           <w:numId w:val="5"/>
@@ -2962,12 +3203,70 @@
           <w:szCs w:val="24"/>
           <w:lang w:val="en-US"/>
         </w:rPr>
-        <w:t>However when we compare single diode and rectifier bridge there are some differences shown in table 2.</w:t>
+        <w:t>However</w:t>
+      </w:r>
+      <w:r>
+        <w:rPr>
+          <w:sz w:val="24"/>
+          <w:szCs w:val="24"/>
+          <w:lang w:val="en-US"/>
+        </w:rPr>
+        <w:t>,</w:t>
+      </w:r>
+      <w:r>
+        <w:rPr>
+          <w:sz w:val="24"/>
+          <w:szCs w:val="24"/>
+          <w:lang w:val="en-US"/>
+        </w:rPr>
+        <w:t xml:space="preserve"> when we compare single diode and rectifier bridge</w:t>
+      </w:r>
+      <w:r>
+        <w:rPr>
+          <w:sz w:val="24"/>
+          <w:szCs w:val="24"/>
+          <w:lang w:val="en-US"/>
+        </w:rPr>
+        <w:t>,</w:t>
+      </w:r>
+      <w:r>
+        <w:rPr>
+          <w:sz w:val="24"/>
+          <w:szCs w:val="24"/>
+          <w:lang w:val="en-US"/>
+        </w:rPr>
+        <w:t xml:space="preserve"> there are some differences shown in table 2.</w:t>
+      </w:r>
+    </w:p>
+    <w:p>
+      <w:pPr>
+        <w:pStyle w:val="ResimYazs"/>
+        <w:keepNext/>
+      </w:pPr>
+      <w:r>
+        <w:t xml:space="preserve">Table </w:t>
+      </w:r>
+      <w:fldSimple w:instr=" SEQ Table \* ARABIC ">
+        <w:r>
+          <w:rPr>
+            <w:noProof/>
+          </w:rPr>
+          <w:t>2</w:t>
+        </w:r>
+      </w:fldSimple>
+      <w:r>
+        <w:t xml:space="preserve">: </w:t>
+      </w:r>
+      <w:r>
+        <w:t>Comparison of single diode and rectifier bridge</w:t>
+      </w:r>
+      <w:r>
+        <w:t>:</w:t>
       </w:r>
     </w:p>
     <w:tbl>
       <w:tblPr>
-        <w:tblStyle w:val="TableGrid"/>
+        <w:tblStyle w:val="TabloKlavuzu"/>
         <w:tblW w:w="0" w:type="auto"/>
         <w:tblLook w:val="04A0" w:firstRow="1" w:lastRow="0" w:firstColumn="1" w:lastColumn="0" w:noHBand="0" w:noVBand="1"/>
       </w:tblPr>
@@ -3455,6 +3754,7 @@
           </w:tcPr>
           <w:p>
             <w:pPr>
+              <w:keepNext/>
               <w:rPr>
                 <w:sz w:val="24"/>
                 <w:szCs w:val="24"/>
@@ -3655,25 +3955,7 @@
           <w:szCs w:val="24"/>
           <w:lang w:val="en-US"/>
         </w:rPr>
-        <w:t xml:space="preserve"> and 20% of </w:t>
-      </w:r>
-      <w:proofErr w:type="spellStart"/>
-      <w:r>
-        <w:rPr>
-          <w:sz w:val="24"/>
-          <w:szCs w:val="24"/>
-          <w:lang w:val="en-US"/>
-        </w:rPr>
-        <w:t>its</w:t>
-      </w:r>
-      <w:proofErr w:type="spellEnd"/>
-      <w:r>
-        <w:rPr>
-          <w:sz w:val="24"/>
-          <w:szCs w:val="24"/>
-          <w:lang w:val="en-US"/>
-        </w:rPr>
-        <w:t xml:space="preserve"> is 60</w:t>
+        <w:t xml:space="preserve"> and 20% of it is 60</w:t>
       </w:r>
       <w:r>
         <w:rPr>
@@ -3721,7 +4003,15 @@
           <w:szCs w:val="24"/>
           <w:lang w:val="en-US"/>
         </w:rPr>
-        <w:t xml:space="preserve"> 7</w:t>
+        <w:t xml:space="preserve"> </w:t>
+      </w:r>
+      <w:r>
+        <w:rPr>
+          <w:sz w:val="24"/>
+          <w:szCs w:val="24"/>
+          <w:lang w:val="en-US"/>
+        </w:rPr>
+        <w:t>8</w:t>
       </w:r>
       <w:r>
         <w:rPr>
@@ -3743,6 +4033,7 @@
     <w:p>
       <w:pPr>
         <w:keepNext/>
+        <w:jc w:val="center"/>
       </w:pPr>
       <w:r>
         <w:rPr>
@@ -3751,9 +4042,9 @@
         </w:rPr>
         <w:lastRenderedPageBreak/>
         <w:drawing>
-          <wp:inline distT="0" distB="0" distL="0" distR="0" wp14:anchorId="236AD6AC" wp14:editId="1035253E">
-            <wp:extent cx="3875515" cy="1774208"/>
-            <wp:effectExtent l="0" t="0" r="0" b="0"/>
+          <wp:inline distT="0" distB="0" distL="0" distR="0" wp14:anchorId="236AD6AC" wp14:editId="655964B5">
+            <wp:extent cx="3919092" cy="1732446"/>
+            <wp:effectExtent l="0" t="0" r="5715" b="1270"/>
             <wp:docPr id="13" name="Resim 13"/>
             <wp:cNvGraphicFramePr>
               <a:graphicFrameLocks xmlns:a="http://schemas.openxmlformats.org/drawingml/2006/main" noChangeAspect="1"/>
@@ -3768,14 +4059,13 @@
                     </pic:cNvPicPr>
                   </pic:nvPicPr>
                   <pic:blipFill>
-                    <a:blip r:embed="rId18" cstate="print">
+                    <a:blip r:embed="rId17" cstate="print">
                       <a:extLst>
                         <a:ext uri="{28A0092B-C50C-407E-A947-70E740481C1C}">
                           <a14:useLocalDpi xmlns:a14="http://schemas.microsoft.com/office/drawing/2010/main" val="0"/>
                         </a:ext>
                       </a:extLst>
                     </a:blip>
-                    <a:srcRect/>
                     <a:stretch>
                       <a:fillRect/>
                     </a:stretch>
@@ -3783,7 +4073,7 @@
                   <pic:spPr bwMode="auto">
                     <a:xfrm>
                       <a:off x="0" y="0"/>
-                      <a:ext cx="3919092" cy="1794158"/>
+                      <a:ext cx="3919092" cy="1732446"/>
                     </a:xfrm>
                     <a:prstGeom prst="rect">
                       <a:avLst/>
@@ -3802,7 +4092,8 @@
     </w:p>
     <w:p>
       <w:pPr>
-        <w:pStyle w:val="Caption"/>
+        <w:pStyle w:val="ResimYazs"/>
+        <w:jc w:val="center"/>
         <w:rPr>
           <w:noProof/>
         </w:rPr>
@@ -3810,14 +4101,36 @@
       <w:r>
         <w:t xml:space="preserve">Figure </w:t>
       </w:r>
-      <w:fldSimple w:instr=" SEQ Figure \* ARABIC ">
-        <w:r>
-          <w:rPr>
-            <w:noProof/>
-          </w:rPr>
-          <w:t>7</w:t>
-        </w:r>
-      </w:fldSimple>
+      <w:r>
+        <w:rPr>
+          <w:noProof/>
+        </w:rPr>
+        <w:fldChar w:fldCharType="begin"/>
+      </w:r>
+      <w:r>
+        <w:rPr>
+          <w:noProof/>
+        </w:rPr>
+        <w:instrText xml:space="preserve"> SEQ Figure \* ARABIC </w:instrText>
+      </w:r>
+      <w:r>
+        <w:rPr>
+          <w:noProof/>
+        </w:rPr>
+        <w:fldChar w:fldCharType="separate"/>
+      </w:r>
+      <w:r>
+        <w:rPr>
+          <w:noProof/>
+        </w:rPr>
+        <w:t>8</w:t>
+      </w:r>
+      <w:r>
+        <w:rPr>
+          <w:noProof/>
+        </w:rPr>
+        <w:fldChar w:fldCharType="end"/>
+      </w:r>
       <w:r>
         <w:t xml:space="preserve">: Output waveform of </w:t>
       </w:r>
@@ -3851,7 +4164,7 @@
     </w:p>
     <w:p>
       <w:pPr>
-        <w:pStyle w:val="ListParagraph"/>
+        <w:pStyle w:val="ListeParagraf"/>
         <w:numPr>
           <w:ilvl w:val="0"/>
           <w:numId w:val="7"/>
@@ -3892,7 +4205,7 @@
     </w:p>
     <w:p>
       <w:pPr>
-        <w:pStyle w:val="ListParagraph"/>
+        <w:pStyle w:val="ListeParagraf"/>
         <w:numPr>
           <w:ilvl w:val="0"/>
           <w:numId w:val="7"/>
@@ -3912,10 +4225,10 @@
       <w:r>
         <w:t xml:space="preserve"> </w:t>
       </w:r>
-      <w:hyperlink r:id="rId19" w:history="1">
+      <w:hyperlink r:id="rId18" w:history="1">
         <w:r>
           <w:rPr>
-            <w:rStyle w:val="Hyperlink"/>
+            <w:rStyle w:val="Kpr"/>
             <w:sz w:val="24"/>
             <w:szCs w:val="24"/>
           </w:rPr>
@@ -3925,7 +4238,7 @@
     </w:p>
     <w:p>
       <w:pPr>
-        <w:pStyle w:val="ListParagraph"/>
+        <w:pStyle w:val="ListeParagraf"/>
         <w:numPr>
           <w:ilvl w:val="0"/>
           <w:numId w:val="7"/>
@@ -3956,10 +4269,10 @@
         </w:rPr>
         <w:t xml:space="preserve"> </w:t>
       </w:r>
-      <w:hyperlink r:id="rId20" w:history="1">
+      <w:hyperlink r:id="rId19" w:history="1">
         <w:r>
           <w:rPr>
-            <w:rStyle w:val="Hyperlink"/>
+            <w:rStyle w:val="Kpr"/>
             <w:sz w:val="24"/>
             <w:szCs w:val="24"/>
           </w:rPr>
@@ -3991,8 +4304,6 @@
         </w:rPr>
         <w:t>an</w:t>
       </w:r>
-      <w:bookmarkStart w:id="0" w:name="_GoBack"/>
-      <w:bookmarkEnd w:id="0"/>
       <w:r>
         <w:rPr>
           <w:sz w:val="24"/>
@@ -4017,19 +4328,8 @@
           <w:szCs w:val="24"/>
           <w:lang w:val="en-US"/>
         </w:rPr>
-        <w:t>Part 4</w:t>
-      </w:r>
-      <w:proofErr w:type="gramStart"/>
-      <w:r>
-        <w:rPr>
-          <w:b/>
-          <w:sz w:val="24"/>
-          <w:szCs w:val="24"/>
-          <w:lang w:val="en-US"/>
-        </w:rPr>
-        <w:t>-)</w:t>
-      </w:r>
-      <w:proofErr w:type="gramEnd"/>
+        <w:t>Part 4-)</w:t>
+      </w:r>
       <w:r>
         <w:rPr>
           <w:sz w:val="24"/>
@@ -4042,6 +4342,7 @@
     <w:p>
       <w:pPr>
         <w:keepNext/>
+        <w:jc w:val="center"/>
       </w:pPr>
       <w:r>
         <w:rPr>
@@ -4049,9 +4350,9 @@
           <w:lang w:val="tr-TR" w:eastAsia="tr-TR"/>
         </w:rPr>
         <w:drawing>
-          <wp:inline distT="0" distB="0" distL="0" distR="0" wp14:anchorId="5B59F169" wp14:editId="60C829E6">
-            <wp:extent cx="3623481" cy="1942014"/>
-            <wp:effectExtent l="0" t="0" r="0" b="1270"/>
+          <wp:inline distT="0" distB="0" distL="0" distR="0" wp14:anchorId="5B59F169" wp14:editId="0A65754B">
+            <wp:extent cx="3639700" cy="1605216"/>
+            <wp:effectExtent l="0" t="0" r="0" b="0"/>
             <wp:docPr id="6" name="Resim 6"/>
             <wp:cNvGraphicFramePr>
               <a:graphicFrameLocks xmlns:a="http://schemas.openxmlformats.org/drawingml/2006/main" noChangeAspect="1"/>
@@ -4065,21 +4366,22 @@
                       <a:picLocks noChangeAspect="1" noChangeArrowheads="1"/>
                     </pic:cNvPicPr>
                   </pic:nvPicPr>
-                  <pic:blipFill rotWithShape="1">
-                    <a:blip r:embed="rId21" cstate="print">
+                  <pic:blipFill>
+                    <a:blip r:embed="rId20" cstate="print">
                       <a:extLst>
                         <a:ext uri="{28A0092B-C50C-407E-A947-70E740481C1C}">
                           <a14:useLocalDpi xmlns:a14="http://schemas.microsoft.com/office/drawing/2010/main" val="0"/>
                         </a:ext>
                       </a:extLst>
                     </a:blip>
-                    <a:srcRect t="48618" r="50144" b="2610"/>
-                    <a:stretch/>
+                    <a:stretch>
+                      <a:fillRect/>
+                    </a:stretch>
                   </pic:blipFill>
                   <pic:spPr bwMode="auto">
                     <a:xfrm>
                       <a:off x="0" y="0"/>
-                      <a:ext cx="3639700" cy="1950707"/>
+                      <a:ext cx="3639700" cy="1605216"/>
                     </a:xfrm>
                     <a:prstGeom prst="rect">
                       <a:avLst/>
@@ -4103,7 +4405,8 @@
     </w:p>
     <w:p>
       <w:pPr>
-        <w:pStyle w:val="Caption"/>
+        <w:pStyle w:val="ResimYazs"/>
+        <w:jc w:val="center"/>
         <w:rPr>
           <w:sz w:val="24"/>
           <w:szCs w:val="24"/>
@@ -4113,14 +4416,36 @@
       <w:r>
         <w:t xml:space="preserve">Figure </w:t>
       </w:r>
-      <w:fldSimple w:instr=" SEQ Figure \* ARABIC ">
-        <w:r>
-          <w:rPr>
-            <w:noProof/>
-          </w:rPr>
-          <w:t>8</w:t>
-        </w:r>
-      </w:fldSimple>
+      <w:r>
+        <w:rPr>
+          <w:noProof/>
+        </w:rPr>
+        <w:fldChar w:fldCharType="begin"/>
+      </w:r>
+      <w:r>
+        <w:rPr>
+          <w:noProof/>
+        </w:rPr>
+        <w:instrText xml:space="preserve"> SEQ Figure \* ARABIC </w:instrText>
+      </w:r>
+      <w:r>
+        <w:rPr>
+          <w:noProof/>
+        </w:rPr>
+        <w:fldChar w:fldCharType="separate"/>
+      </w:r>
+      <w:r>
+        <w:rPr>
+          <w:noProof/>
+        </w:rPr>
+        <w:t>9</w:t>
+      </w:r>
+      <w:r>
+        <w:rPr>
+          <w:noProof/>
+        </w:rPr>
+        <w:fldChar w:fldCharType="end"/>
+      </w:r>
       <w:r>
         <w:t>: Output voltage waveform without line inductance</w:t>
       </w:r>
@@ -4128,6 +4453,7 @@
     <w:p>
       <w:pPr>
         <w:keepNext/>
+        <w:jc w:val="center"/>
       </w:pPr>
       <w:r>
         <w:rPr>
@@ -4135,9 +4461,9 @@
           <w:lang w:val="tr-TR" w:eastAsia="tr-TR"/>
         </w:rPr>
         <w:drawing>
-          <wp:inline distT="0" distB="0" distL="0" distR="0" wp14:anchorId="527948A7" wp14:editId="481EBF15">
-            <wp:extent cx="3731678" cy="1574800"/>
-            <wp:effectExtent l="0" t="0" r="2540" b="6350"/>
+          <wp:inline distT="0" distB="0" distL="0" distR="0" wp14:anchorId="527948A7" wp14:editId="78A1D8B2">
+            <wp:extent cx="3747628" cy="1538857"/>
+            <wp:effectExtent l="0" t="0" r="5715" b="4445"/>
             <wp:docPr id="15" name="Resim 15"/>
             <wp:cNvGraphicFramePr>
               <a:graphicFrameLocks xmlns:a="http://schemas.openxmlformats.org/drawingml/2006/main" noChangeAspect="1"/>
@@ -4152,14 +4478,13 @@
                     </pic:cNvPicPr>
                   </pic:nvPicPr>
                   <pic:blipFill>
-                    <a:blip r:embed="rId22" cstate="print">
+                    <a:blip r:embed="rId21" cstate="print">
                       <a:extLst>
                         <a:ext uri="{28A0092B-C50C-407E-A947-70E740481C1C}">
                           <a14:useLocalDpi xmlns:a14="http://schemas.microsoft.com/office/drawing/2010/main" val="0"/>
                         </a:ext>
                       </a:extLst>
                     </a:blip>
-                    <a:srcRect/>
                     <a:stretch>
                       <a:fillRect/>
                     </a:stretch>
@@ -4167,7 +4492,7 @@
                   <pic:spPr bwMode="auto">
                     <a:xfrm>
                       <a:off x="0" y="0"/>
-                      <a:ext cx="3747628" cy="1581531"/>
+                      <a:ext cx="3747628" cy="1538857"/>
                     </a:xfrm>
                     <a:prstGeom prst="rect">
                       <a:avLst/>
@@ -4186,7 +4511,8 @@
     </w:p>
     <w:p>
       <w:pPr>
-        <w:pStyle w:val="Caption"/>
+        <w:pStyle w:val="ResimYazs"/>
+        <w:jc w:val="center"/>
         <w:rPr>
           <w:sz w:val="24"/>
           <w:szCs w:val="24"/>
@@ -4196,14 +4522,36 @@
       <w:r>
         <w:t xml:space="preserve">Figure </w:t>
       </w:r>
-      <w:fldSimple w:instr=" SEQ Figure \* ARABIC ">
-        <w:r>
-          <w:rPr>
-            <w:noProof/>
-          </w:rPr>
-          <w:t>9</w:t>
-        </w:r>
-      </w:fldSimple>
+      <w:r>
+        <w:rPr>
+          <w:noProof/>
+        </w:rPr>
+        <w:fldChar w:fldCharType="begin"/>
+      </w:r>
+      <w:r>
+        <w:rPr>
+          <w:noProof/>
+        </w:rPr>
+        <w:instrText xml:space="preserve"> SEQ Figure \* ARABIC </w:instrText>
+      </w:r>
+      <w:r>
+        <w:rPr>
+          <w:noProof/>
+        </w:rPr>
+        <w:fldChar w:fldCharType="separate"/>
+      </w:r>
+      <w:r>
+        <w:rPr>
+          <w:noProof/>
+        </w:rPr>
+        <w:t>10</w:t>
+      </w:r>
+      <w:r>
+        <w:rPr>
+          <w:noProof/>
+        </w:rPr>
+        <w:fldChar w:fldCharType="end"/>
+      </w:r>
       <w:r>
         <w:t>: Output voltage waveform with line inductance</w:t>
       </w:r>
@@ -4222,7 +4570,31 @@
           <w:szCs w:val="24"/>
           <w:lang w:val="en-US"/>
         </w:rPr>
-        <w:t>Without Ls, we do not observe any changing the output voltage waveform. However, with source inductance Ls</w:t>
+        <w:t>Without Ls</w:t>
+      </w:r>
+      <w:r>
+        <w:rPr>
+          <w:sz w:val="24"/>
+          <w:szCs w:val="24"/>
+          <w:lang w:val="en-US"/>
+        </w:rPr>
+        <w:t xml:space="preserve"> in the figure 9</w:t>
+      </w:r>
+      <w:r>
+        <w:rPr>
+          <w:sz w:val="24"/>
+          <w:szCs w:val="24"/>
+          <w:lang w:val="en-US"/>
+        </w:rPr>
+        <w:t>, we do not observe any changing the output voltage waveform. However, with source inductance Ls</w:t>
+      </w:r>
+      <w:r>
+        <w:rPr>
+          <w:sz w:val="24"/>
+          <w:szCs w:val="24"/>
+          <w:lang w:val="en-US"/>
+        </w:rPr>
+        <w:t xml:space="preserve"> in the figure 10</w:t>
       </w:r>
       <w:r>
         <w:rPr>
@@ -4281,19 +4653,8 @@
           <w:lang w:val="en-US"/>
         </w:rPr>
         <w:lastRenderedPageBreak/>
-        <w:t>Part 5</w:t>
-      </w:r>
-      <w:proofErr w:type="gramStart"/>
-      <w:r>
-        <w:rPr>
-          <w:b/>
-          <w:sz w:val="24"/>
-          <w:szCs w:val="24"/>
-          <w:lang w:val="en-US"/>
-        </w:rPr>
-        <w:t>-)</w:t>
-      </w:r>
-      <w:proofErr w:type="gramEnd"/>
+        <w:t>Part 5-)</w:t>
+      </w:r>
       <w:r>
         <w:rPr>
           <w:sz w:val="24"/>
@@ -4308,7 +4669,23 @@
           <w:szCs w:val="24"/>
           <w:lang w:val="en-US"/>
         </w:rPr>
-        <w:t>In this part we consider a case taken from our text book. Waveform of source voltage is indicated in Figure X.</w:t>
+        <w:t xml:space="preserve">In this part we consider a case taken from our text book. Waveform of source voltage is indicated in Figure </w:t>
+      </w:r>
+      <w:r>
+        <w:rPr>
+          <w:sz w:val="24"/>
+          <w:szCs w:val="24"/>
+          <w:lang w:val="en-US"/>
+        </w:rPr>
+        <w:t>11</w:t>
+      </w:r>
+      <w:r>
+        <w:rPr>
+          <w:sz w:val="24"/>
+          <w:szCs w:val="24"/>
+          <w:lang w:val="en-US"/>
+        </w:rPr>
+        <w:t>.</w:t>
       </w:r>
     </w:p>
     <w:p>
@@ -4323,6 +4700,7 @@
     <w:p>
       <w:pPr>
         <w:keepNext/>
+        <w:jc w:val="center"/>
       </w:pPr>
       <w:r>
         <w:rPr>
@@ -4332,10 +4710,10 @@
           <w:lang w:val="tr-TR" w:eastAsia="tr-TR"/>
         </w:rPr>
         <w:drawing>
-          <wp:inline distT="0" distB="0" distL="0" distR="0" wp14:anchorId="49EFCE75" wp14:editId="0FD02FF4">
-            <wp:extent cx="5943600" cy="2804160"/>
+          <wp:inline distT="0" distB="0" distL="0" distR="0" wp14:anchorId="49EFCE75" wp14:editId="72F014B9">
+            <wp:extent cx="5907532" cy="2804160"/>
             <wp:effectExtent l="0" t="0" r="0" b="0"/>
-            <wp:docPr id="1" name="Picture 1" descr="C:\Users\user\AppData\Local\Microsoft\Windows\INetCache\Content.Word\Ekran Alıntısı.png"/>
+            <wp:docPr id="1" name="Picture 1"/>
             <wp:cNvGraphicFramePr>
               <a:graphicFrameLocks xmlns:a="http://schemas.openxmlformats.org/drawingml/2006/main" noChangeAspect="1"/>
             </wp:cNvGraphicFramePr>
@@ -4349,14 +4727,13 @@
                     </pic:cNvPicPr>
                   </pic:nvPicPr>
                   <pic:blipFill>
-                    <a:blip r:embed="rId23" cstate="print">
+                    <a:blip r:embed="rId22" cstate="print">
                       <a:extLst>
                         <a:ext uri="{28A0092B-C50C-407E-A947-70E740481C1C}">
                           <a14:useLocalDpi xmlns:a14="http://schemas.microsoft.com/office/drawing/2010/main" val="0"/>
                         </a:ext>
                       </a:extLst>
                     </a:blip>
-                    <a:srcRect/>
                     <a:stretch>
                       <a:fillRect/>
                     </a:stretch>
@@ -4364,7 +4741,7 @@
                   <pic:spPr bwMode="auto">
                     <a:xfrm>
                       <a:off x="0" y="0"/>
-                      <a:ext cx="5943600" cy="2804160"/>
+                      <a:ext cx="5907532" cy="2804160"/>
                     </a:xfrm>
                     <a:prstGeom prst="rect">
                       <a:avLst/>
@@ -4383,19 +4760,42 @@
     </w:p>
     <w:p>
       <w:pPr>
-        <w:pStyle w:val="Caption"/>
+        <w:pStyle w:val="ResimYazs"/>
+        <w:jc w:val="center"/>
       </w:pPr>
       <w:r>
         <w:t xml:space="preserve">Figure </w:t>
       </w:r>
-      <w:fldSimple w:instr=" SEQ Figure \* ARABIC ">
-        <w:r>
-          <w:rPr>
-            <w:noProof/>
-          </w:rPr>
-          <w:t>7</w:t>
-        </w:r>
-      </w:fldSimple>
+      <w:r>
+        <w:rPr>
+          <w:noProof/>
+        </w:rPr>
+        <w:fldChar w:fldCharType="begin"/>
+      </w:r>
+      <w:r>
+        <w:rPr>
+          <w:noProof/>
+        </w:rPr>
+        <w:instrText xml:space="preserve"> SEQ Figure \* ARABIC </w:instrText>
+      </w:r>
+      <w:r>
+        <w:rPr>
+          <w:noProof/>
+        </w:rPr>
+        <w:fldChar w:fldCharType="separate"/>
+      </w:r>
+      <w:r>
+        <w:rPr>
+          <w:noProof/>
+        </w:rPr>
+        <w:t>11</w:t>
+      </w:r>
+      <w:r>
+        <w:rPr>
+          <w:noProof/>
+        </w:rPr>
+        <w:fldChar w:fldCharType="end"/>
+      </w:r>
       <w:r>
         <w:t>: Voltage waveform from point of common coupling</w:t>
       </w:r>
@@ -4414,20 +4814,139 @@
         </w:rPr>
         <w:t xml:space="preserve">As seen in figure </w:t>
       </w:r>
+      <w:r>
+        <w:rPr>
+          <w:sz w:val="24"/>
+          <w:szCs w:val="24"/>
+        </w:rPr>
+        <w:t>11,</w:t>
+      </w:r>
+      <w:r>
+        <w:rPr>
+          <w:sz w:val="24"/>
+          <w:szCs w:val="24"/>
+        </w:rPr>
+        <w:t xml:space="preserve"> voltage</w:t>
+      </w:r>
+      <w:r>
+        <w:rPr>
+          <w:sz w:val="24"/>
+          <w:szCs w:val="24"/>
+        </w:rPr>
+        <w:t xml:space="preserve"> waveform</w:t>
+      </w:r>
+      <w:r>
+        <w:rPr>
+          <w:sz w:val="24"/>
+          <w:szCs w:val="24"/>
+        </w:rPr>
+        <w:t xml:space="preserve"> is distorted considerably.</w:t>
+      </w:r>
+      <w:r>
+        <w:rPr>
+          <w:sz w:val="24"/>
+          <w:szCs w:val="24"/>
+        </w:rPr>
+        <w:t xml:space="preserve"> The reason is current harmonics of the source current. Since we have harmonic components in the current from Eq. 1 below there are distortions.</w:t>
+      </w:r>
+    </w:p>
+    <w:p>
+      <w:pPr>
+        <w:jc w:val="center"/>
+        <w:rPr>
+          <w:sz w:val="24"/>
+          <w:szCs w:val="24"/>
+        </w:rPr>
+      </w:pPr>
+      <w:r>
+        <w:rPr>
+          <w:sz w:val="24"/>
+          <w:szCs w:val="24"/>
+        </w:rPr>
+        <w:t xml:space="preserve">                                                        </w:t>
+      </w:r>
+      <w:proofErr w:type="spellStart"/>
+      <w:r>
+        <w:rPr>
+          <w:sz w:val="24"/>
+          <w:szCs w:val="24"/>
+        </w:rPr>
+        <w:t>v</w:t>
+      </w:r>
+      <w:r>
+        <w:rPr>
+          <w:sz w:val="24"/>
+          <w:szCs w:val="24"/>
+          <w:vertAlign w:val="subscript"/>
+        </w:rPr>
+        <w:t>PCC</w:t>
+      </w:r>
+      <w:proofErr w:type="spellEnd"/>
+      <w:r>
+        <w:rPr>
+          <w:sz w:val="24"/>
+          <w:szCs w:val="24"/>
+        </w:rPr>
+        <w:t>=v</w:t>
+      </w:r>
+      <w:r>
+        <w:rPr>
+          <w:sz w:val="24"/>
+          <w:szCs w:val="24"/>
+          <w:vertAlign w:val="subscript"/>
+        </w:rPr>
+        <w:t>s</w:t>
+      </w:r>
+      <w:r>
+        <w:rPr>
+          <w:sz w:val="24"/>
+          <w:szCs w:val="24"/>
+        </w:rPr>
+        <w:t>-</w:t>
+      </w:r>
+      <w:r>
+        <w:rPr>
+          <w:sz w:val="24"/>
+          <w:szCs w:val="24"/>
+        </w:rPr>
+        <w:t>Ls1dis</w:t>
+      </w:r>
+      <w:r>
+        <w:rPr>
+          <w:sz w:val="24"/>
+          <w:szCs w:val="24"/>
+        </w:rPr>
+        <w:t>/</w:t>
+      </w:r>
+      <w:r>
+        <w:rPr>
+          <w:sz w:val="24"/>
+          <w:szCs w:val="24"/>
+        </w:rPr>
+        <w:t>dt</w:t>
+      </w:r>
+      <w:r>
+        <w:rPr>
+          <w:sz w:val="24"/>
+          <w:szCs w:val="24"/>
+          <w:vertAlign w:val="subscript"/>
+        </w:rPr>
+        <w:t xml:space="preserve">                                                         </w:t>
+      </w:r>
+      <w:r>
+        <w:rPr>
+          <w:sz w:val="24"/>
+          <w:szCs w:val="24"/>
+        </w:rPr>
+        <w:t xml:space="preserve">                   </w:t>
+      </w:r>
       <w:proofErr w:type="gramStart"/>
       <w:r>
         <w:rPr>
           <w:sz w:val="24"/>
           <w:szCs w:val="24"/>
         </w:rPr>
-        <w:t>7 voltage</w:t>
-      </w:r>
-      <w:r>
-        <w:rPr>
-          <w:sz w:val="24"/>
-          <w:szCs w:val="24"/>
-        </w:rPr>
-        <w:t xml:space="preserve"> waveform</w:t>
+        <w:t xml:space="preserve">   (</w:t>
       </w:r>
       <w:proofErr w:type="gramEnd"/>
       <w:r>
@@ -4435,221 +4954,125 @@
           <w:sz w:val="24"/>
           <w:szCs w:val="24"/>
         </w:rPr>
-        <w:t xml:space="preserve"> is distorted considerably.</w:t>
-      </w:r>
-      <w:r>
-        <w:rPr>
-          <w:sz w:val="24"/>
-          <w:szCs w:val="24"/>
-        </w:rPr>
-        <w:t xml:space="preserve"> The reason is current harmonics of the source current. Since we have harmonic components in the current from Eq. 1 below there are distortions.</w:t>
-      </w:r>
-    </w:p>
-    <w:p>
-      <w:pPr>
+        <w:t>1)</w:t>
+      </w:r>
+    </w:p>
+    <w:p>
+      <w:pPr>
+        <w:rPr>
+          <w:sz w:val="24"/>
+          <w:szCs w:val="24"/>
+        </w:rPr>
+      </w:pPr>
+      <w:r>
+        <w:rPr>
+          <w:sz w:val="24"/>
+          <w:szCs w:val="24"/>
+        </w:rPr>
+        <w:t xml:space="preserve"> </w:t>
+      </w:r>
+      <w:proofErr w:type="spellStart"/>
+      <w:r>
+        <w:rPr>
+          <w:sz w:val="24"/>
+          <w:szCs w:val="24"/>
+        </w:rPr>
+        <w:t>v</w:t>
+      </w:r>
+      <w:r>
+        <w:rPr>
+          <w:sz w:val="24"/>
+          <w:szCs w:val="24"/>
+          <w:vertAlign w:val="subscript"/>
+        </w:rPr>
+        <w:t>pcc</w:t>
+      </w:r>
+      <w:proofErr w:type="spellEnd"/>
+      <w:r>
+        <w:rPr>
+          <w:sz w:val="24"/>
+          <w:szCs w:val="24"/>
+        </w:rPr>
+        <w:t xml:space="preserve"> is voltage taken from source inductance end to neutral and i</w:t>
+      </w:r>
+      <w:r>
+        <w:rPr>
+          <w:sz w:val="24"/>
+          <w:szCs w:val="24"/>
+          <w:vertAlign w:val="subscript"/>
+        </w:rPr>
+        <w:t xml:space="preserve">s </w:t>
+      </w:r>
+      <w:proofErr w:type="spellStart"/>
+      <w:r>
+        <w:rPr>
+          <w:sz w:val="24"/>
+          <w:szCs w:val="24"/>
+        </w:rPr>
+        <w:t>is</w:t>
+      </w:r>
+      <w:proofErr w:type="spellEnd"/>
+      <w:r>
+        <w:rPr>
+          <w:sz w:val="24"/>
+          <w:szCs w:val="24"/>
+        </w:rPr>
+        <w:t xml:space="preserve"> source current with the high harmonic components.</w:t>
+      </w:r>
+    </w:p>
+    <w:p>
+      <w:pPr>
+        <w:rPr>
+          <w:b/>
+          <w:sz w:val="26"/>
+          <w:szCs w:val="26"/>
+          <w:lang w:val="en-US"/>
+        </w:rPr>
+      </w:pPr>
+      <w:r>
+        <w:rPr>
+          <w:b/>
+          <w:sz w:val="26"/>
+          <w:szCs w:val="26"/>
+          <w:lang w:val="en-US"/>
+        </w:rPr>
+        <w:t>Question 3-)</w:t>
+      </w:r>
+    </w:p>
+    <w:p>
+      <w:pPr>
+        <w:rPr>
+          <w:b/>
+          <w:sz w:val="24"/>
+          <w:szCs w:val="24"/>
+          <w:lang w:val="en-US"/>
+        </w:rPr>
+      </w:pPr>
+      <w:r>
+        <w:rPr>
+          <w:b/>
+          <w:sz w:val="24"/>
+          <w:szCs w:val="24"/>
+          <w:lang w:val="en-US"/>
+        </w:rPr>
+        <w:t xml:space="preserve">Part 1-)   </w:t>
+      </w:r>
+    </w:p>
+    <w:p>
+      <w:pPr>
+        <w:keepNext/>
         <w:jc w:val="center"/>
-        <w:rPr>
-          <w:sz w:val="24"/>
-          <w:szCs w:val="24"/>
-        </w:rPr>
-      </w:pPr>
-      <w:r>
-        <w:rPr>
-          <w:sz w:val="24"/>
-          <w:szCs w:val="24"/>
-        </w:rPr>
-        <w:t xml:space="preserve">                                                        </w:t>
-      </w:r>
-      <w:proofErr w:type="spellStart"/>
-      <w:proofErr w:type="gramStart"/>
-      <w:r>
-        <w:rPr>
-          <w:sz w:val="24"/>
-          <w:szCs w:val="24"/>
-        </w:rPr>
-        <w:t>v</w:t>
-      </w:r>
-      <w:r>
-        <w:rPr>
-          <w:sz w:val="24"/>
-          <w:szCs w:val="24"/>
-          <w:vertAlign w:val="subscript"/>
-        </w:rPr>
-        <w:t>PCC</w:t>
-      </w:r>
-      <w:proofErr w:type="spellEnd"/>
-      <w:r>
-        <w:rPr>
-          <w:sz w:val="24"/>
-          <w:szCs w:val="24"/>
-        </w:rPr>
-        <w:t>=</w:t>
-      </w:r>
-      <w:proofErr w:type="gramEnd"/>
-      <w:r>
-        <w:rPr>
-          <w:sz w:val="24"/>
-          <w:szCs w:val="24"/>
-        </w:rPr>
-        <w:t>v</w:t>
-      </w:r>
-      <w:r>
-        <w:rPr>
-          <w:sz w:val="24"/>
-          <w:szCs w:val="24"/>
-          <w:vertAlign w:val="subscript"/>
-        </w:rPr>
-        <w:t>s</w:t>
-      </w:r>
-      <w:r>
-        <w:rPr>
-          <w:sz w:val="24"/>
-          <w:szCs w:val="24"/>
-        </w:rPr>
-        <w:t>-</w:t>
-      </w:r>
-      <w:r>
-        <w:rPr>
-          <w:sz w:val="24"/>
-          <w:szCs w:val="24"/>
-        </w:rPr>
-        <w:t>Ls1dis</w:t>
-      </w:r>
-      <w:r>
-        <w:rPr>
-          <w:sz w:val="24"/>
-          <w:szCs w:val="24"/>
-        </w:rPr>
-        <w:t>/</w:t>
-      </w:r>
-      <w:proofErr w:type="spellStart"/>
-      <w:r>
-        <w:rPr>
-          <w:sz w:val="24"/>
-          <w:szCs w:val="24"/>
-        </w:rPr>
-        <w:t>dt</w:t>
-      </w:r>
-      <w:proofErr w:type="spellEnd"/>
-      <w:r>
-        <w:rPr>
-          <w:sz w:val="24"/>
-          <w:szCs w:val="24"/>
-          <w:vertAlign w:val="subscript"/>
-        </w:rPr>
-        <w:t xml:space="preserve">                                                         </w:t>
-      </w:r>
-      <w:r>
-        <w:rPr>
-          <w:sz w:val="24"/>
-          <w:szCs w:val="24"/>
-        </w:rPr>
-        <w:t xml:space="preserve">                      (1)</w:t>
-      </w:r>
-    </w:p>
-    <w:p>
-      <w:pPr>
-        <w:rPr>
-          <w:sz w:val="24"/>
-          <w:szCs w:val="24"/>
-        </w:rPr>
-      </w:pPr>
-      <w:r>
-        <w:rPr>
-          <w:sz w:val="24"/>
-          <w:szCs w:val="24"/>
-        </w:rPr>
-        <w:t xml:space="preserve"> </w:t>
-      </w:r>
-      <w:proofErr w:type="spellStart"/>
-      <w:proofErr w:type="gramStart"/>
-      <w:r>
-        <w:rPr>
-          <w:sz w:val="24"/>
-          <w:szCs w:val="24"/>
-        </w:rPr>
-        <w:t>v</w:t>
-      </w:r>
-      <w:r>
-        <w:rPr>
-          <w:sz w:val="24"/>
-          <w:szCs w:val="24"/>
-          <w:vertAlign w:val="subscript"/>
-        </w:rPr>
-        <w:t>pcc</w:t>
-      </w:r>
-      <w:proofErr w:type="spellEnd"/>
-      <w:proofErr w:type="gramEnd"/>
-      <w:r>
-        <w:rPr>
-          <w:sz w:val="24"/>
-          <w:szCs w:val="24"/>
-        </w:rPr>
-        <w:t xml:space="preserve"> is voltage taken from source inductance end to neutral and i</w:t>
-      </w:r>
-      <w:r>
-        <w:rPr>
-          <w:sz w:val="24"/>
-          <w:szCs w:val="24"/>
-          <w:vertAlign w:val="subscript"/>
-        </w:rPr>
-        <w:t xml:space="preserve">s </w:t>
-      </w:r>
-      <w:proofErr w:type="spellStart"/>
-      <w:r>
-        <w:rPr>
-          <w:sz w:val="24"/>
-          <w:szCs w:val="24"/>
-        </w:rPr>
-        <w:t>is</w:t>
-      </w:r>
-      <w:proofErr w:type="spellEnd"/>
-      <w:r>
-        <w:rPr>
-          <w:sz w:val="24"/>
-          <w:szCs w:val="24"/>
-        </w:rPr>
-        <w:t xml:space="preserve"> source current with the high harmonic components.</w:t>
-      </w:r>
-    </w:p>
-    <w:p/>
-    <w:p>
-      <w:pPr>
-        <w:rPr>
-          <w:sz w:val="24"/>
-          <w:szCs w:val="24"/>
-          <w:lang w:val="en-US"/>
-        </w:rPr>
-      </w:pPr>
-    </w:p>
-    <w:p>
-      <w:pPr>
-        <w:rPr>
-          <w:sz w:val="24"/>
-          <w:szCs w:val="24"/>
-          <w:lang w:val="en-US"/>
-        </w:rPr>
-      </w:pPr>
-    </w:p>
-    <w:p>
-      <w:pPr>
-        <w:rPr>
-          <w:sz w:val="24"/>
-          <w:szCs w:val="24"/>
-          <w:lang w:val="en-US"/>
-        </w:rPr>
       </w:pPr>
       <w:r>
         <w:rPr>
           <w:noProof/>
           <w:lang w:val="tr-TR" w:eastAsia="tr-TR"/>
         </w:rPr>
-        <w:lastRenderedPageBreak/>
         <w:drawing>
-          <wp:inline distT="0" distB="0" distL="0" distR="0" wp14:anchorId="0481695B" wp14:editId="07A3177B">
-            <wp:extent cx="5040845" cy="2756847"/>
-            <wp:effectExtent l="0" t="0" r="7620" b="5715"/>
-            <wp:docPr id="16" name="Resim 16"/>
+          <wp:inline distT="0" distB="0" distL="0" distR="0" wp14:anchorId="45EB1A36" wp14:editId="25086090">
+            <wp:extent cx="5142586" cy="2722228"/>
+            <wp:effectExtent l="0" t="0" r="1270" b="2540"/>
+            <wp:docPr id="11" name="Resim 11"/>
             <wp:cNvGraphicFramePr>
               <a:graphicFrameLocks xmlns:a="http://schemas.openxmlformats.org/drawingml/2006/main" noChangeAspect="1"/>
             </wp:cNvGraphicFramePr>
@@ -4657,20 +5080,19 @@
               <a:graphicData uri="http://schemas.openxmlformats.org/drawingml/2006/picture">
                 <pic:pic xmlns:pic="http://schemas.openxmlformats.org/drawingml/2006/picture">
                   <pic:nvPicPr>
-                    <pic:cNvPr id="0" name="Picture 5"/>
+                    <pic:cNvPr id="0" name="Picture 1"/>
                     <pic:cNvPicPr>
                       <a:picLocks noChangeAspect="1" noChangeArrowheads="1"/>
                     </pic:cNvPicPr>
                   </pic:nvPicPr>
                   <pic:blipFill>
-                    <a:blip r:embed="rId24" cstate="print">
+                    <a:blip r:embed="rId23">
                       <a:extLst>
                         <a:ext uri="{28A0092B-C50C-407E-A947-70E740481C1C}">
                           <a14:useLocalDpi xmlns:a14="http://schemas.microsoft.com/office/drawing/2010/main" val="0"/>
                         </a:ext>
                       </a:extLst>
                     </a:blip>
-                    <a:srcRect/>
                     <a:stretch>
                       <a:fillRect/>
                     </a:stretch>
@@ -4678,7 +5100,7 @@
                   <pic:spPr bwMode="auto">
                     <a:xfrm>
                       <a:off x="0" y="0"/>
-                      <a:ext cx="5048416" cy="2760987"/>
+                      <a:ext cx="5160561" cy="2731743"/>
                     </a:xfrm>
                     <a:prstGeom prst="rect">
                       <a:avLst/>
@@ -4697,62 +5119,345 @@
     </w:p>
     <w:p>
       <w:pPr>
-        <w:rPr>
-          <w:sz w:val="24"/>
-          <w:szCs w:val="24"/>
-          <w:lang w:val="en-US"/>
-        </w:rPr>
-      </w:pPr>
-      <w:r>
-        <w:rPr>
-          <w:sz w:val="24"/>
-          <w:szCs w:val="24"/>
-          <w:lang w:val="en-US"/>
-        </w:rPr>
-        <w:t>According to Mohan’s book, output waveform does not observe like above picture.</w:t>
-      </w:r>
+        <w:pStyle w:val="ResimYazs"/>
+        <w:jc w:val="center"/>
+        <w:rPr>
+          <w:sz w:val="24"/>
+          <w:szCs w:val="24"/>
+          <w:lang w:val="en-US"/>
+        </w:rPr>
+      </w:pPr>
+      <w:r>
+        <w:t xml:space="preserve">Figure </w:t>
+      </w:r>
+      <w:r>
+        <w:rPr>
+          <w:noProof/>
+        </w:rPr>
+        <w:fldChar w:fldCharType="begin"/>
+      </w:r>
+      <w:r>
+        <w:rPr>
+          <w:noProof/>
+        </w:rPr>
+        <w:instrText xml:space="preserve"> SEQ Figure \* ARABIC </w:instrText>
+      </w:r>
+      <w:r>
+        <w:rPr>
+          <w:noProof/>
+        </w:rPr>
+        <w:fldChar w:fldCharType="separate"/>
+      </w:r>
+      <w:r>
+        <w:rPr>
+          <w:noProof/>
+        </w:rPr>
+        <w:t>12</w:t>
+      </w:r>
+      <w:r>
+        <w:rPr>
+          <w:noProof/>
+        </w:rPr>
+        <w:fldChar w:fldCharType="end"/>
+      </w:r>
+      <w:r>
+        <w:t xml:space="preserve">: </w:t>
+      </w:r>
+      <w:r>
+        <w:t>waveforms for</w:t>
+      </w:r>
+      <w:r>
+        <w:t xml:space="preserve"> </w:t>
+      </w:r>
+      <w:r>
+        <w:t>output voltage</w:t>
+      </w:r>
+      <w:r>
+        <w:t xml:space="preserve">, </w:t>
+      </w:r>
+      <w:r>
+        <w:t>Phase A current</w:t>
+      </w:r>
+      <w:r>
+        <w:t xml:space="preserve"> and</w:t>
+      </w:r>
+      <w:r>
+        <w:t xml:space="preserve"> neutral wire current</w:t>
+      </w:r>
+      <w:r>
+        <w:t>, respectively</w:t>
+      </w:r>
+    </w:p>
+    <w:p>
+      <w:pPr>
+        <w:rPr>
+          <w:sz w:val="24"/>
+          <w:szCs w:val="24"/>
+          <w:lang w:val="en-US"/>
+        </w:rPr>
+      </w:pPr>
+      <w:r>
+        <w:rPr>
+          <w:sz w:val="24"/>
+          <w:szCs w:val="24"/>
+          <w:lang w:val="en-US"/>
+        </w:rPr>
+        <w:lastRenderedPageBreak/>
+        <w:t xml:space="preserve">As we can see figure </w:t>
+      </w:r>
+      <w:r>
+        <w:rPr>
+          <w:sz w:val="24"/>
+          <w:szCs w:val="24"/>
+          <w:lang w:val="en-US"/>
+        </w:rPr>
+        <w:t>12</w:t>
+      </w:r>
+      <w:r>
+        <w:rPr>
+          <w:sz w:val="24"/>
+          <w:szCs w:val="24"/>
+          <w:lang w:val="en-US"/>
+        </w:rPr>
+        <w:t>, output voltage has ripple because of capacitor. THD value of line current is %163,30. There is huge amount harmonics in it.</w:t>
+      </w:r>
+    </w:p>
+    <w:p>
+      <w:pPr>
+        <w:rPr>
+          <w:sz w:val="24"/>
+          <w:szCs w:val="24"/>
+          <w:lang w:val="en-US"/>
+        </w:rPr>
+      </w:pPr>
     </w:p>
     <w:p>
       <w:pPr>
         <w:rPr>
           <w:b/>
-          <w:sz w:val="26"/>
-          <w:szCs w:val="26"/>
+          <w:sz w:val="24"/>
+          <w:szCs w:val="24"/>
           <w:lang w:val="en-US"/>
         </w:rPr>
       </w:pPr>
       <w:r>
         <w:rPr>
           <w:b/>
-          <w:sz w:val="26"/>
-          <w:szCs w:val="26"/>
-          <w:lang w:val="en-US"/>
-        </w:rPr>
-        <w:t>Question 3-)</w:t>
-      </w:r>
-    </w:p>
-    <w:p>
-      <w:pPr>
+          <w:sz w:val="24"/>
+          <w:szCs w:val="24"/>
+          <w:lang w:val="en-US"/>
+        </w:rPr>
+        <w:t>Part 2-)</w:t>
+      </w:r>
+    </w:p>
+    <w:p>
+      <w:pPr>
+        <w:rPr>
+          <w:sz w:val="24"/>
+          <w:szCs w:val="24"/>
+          <w:lang w:val="en-US"/>
+        </w:rPr>
+      </w:pPr>
+      <w:r>
+        <w:rPr>
+          <w:sz w:val="24"/>
+          <w:szCs w:val="24"/>
+          <w:lang w:val="en-US"/>
+        </w:rPr>
+        <w:t>RMS values of phase A, phase B, phase</w:t>
+      </w:r>
+      <w:r>
+        <w:rPr>
+          <w:sz w:val="24"/>
+          <w:szCs w:val="24"/>
+          <w:lang w:val="en-US"/>
+        </w:rPr>
+        <w:t xml:space="preserve"> C</w:t>
+      </w:r>
+      <w:r>
+        <w:rPr>
+          <w:sz w:val="24"/>
+          <w:szCs w:val="24"/>
+          <w:lang w:val="en-US"/>
+        </w:rPr>
+        <w:t xml:space="preserve"> and neutral current are 4.346, 4.343, 4.343 and 7.523 Arms, respectively. RMS value of line current is the same</w:t>
+      </w:r>
+      <w:r>
+        <w:rPr>
+          <w:sz w:val="24"/>
+          <w:szCs w:val="24"/>
+          <w:lang w:val="en-US"/>
+        </w:rPr>
+        <w:t>. W</w:t>
+      </w:r>
+      <w:r>
+        <w:rPr>
+          <w:sz w:val="24"/>
+          <w:szCs w:val="24"/>
+          <w:lang w:val="en-US"/>
+        </w:rPr>
+        <w:t>e</w:t>
+      </w:r>
+      <w:r>
+        <w:rPr>
+          <w:sz w:val="24"/>
+          <w:szCs w:val="24"/>
+          <w:lang w:val="en-US"/>
+        </w:rPr>
+        <w:t xml:space="preserve"> were</w:t>
+      </w:r>
+      <w:r>
+        <w:rPr>
+          <w:sz w:val="24"/>
+          <w:szCs w:val="24"/>
+          <w:lang w:val="en-US"/>
+        </w:rPr>
+        <w:t xml:space="preserve"> expect</w:t>
+      </w:r>
+      <w:r>
+        <w:rPr>
+          <w:sz w:val="24"/>
+          <w:szCs w:val="24"/>
+          <w:lang w:val="en-US"/>
+        </w:rPr>
+        <w:t xml:space="preserve">ing </w:t>
+      </w:r>
+      <w:r>
+        <w:rPr>
+          <w:sz w:val="24"/>
+          <w:szCs w:val="24"/>
+          <w:lang w:val="en-US"/>
+        </w:rPr>
+        <w:t xml:space="preserve">this solution since they provide the current to system. Also, Neutral current is greater since this current </w:t>
+      </w:r>
+      <w:r>
+        <w:rPr>
+          <w:sz w:val="24"/>
+          <w:szCs w:val="24"/>
+          <w:lang w:val="en-US"/>
+        </w:rPr>
+        <w:t>vectoral</w:t>
+      </w:r>
+      <w:r>
+        <w:rPr>
+          <w:sz w:val="24"/>
+          <w:szCs w:val="24"/>
+          <w:lang w:val="en-US"/>
+        </w:rPr>
+        <w:t xml:space="preserve"> </w:t>
+      </w:r>
+      <w:r>
+        <w:rPr>
+          <w:sz w:val="24"/>
+          <w:szCs w:val="24"/>
+          <w:lang w:val="en-US"/>
+        </w:rPr>
+        <w:t>sum of line currents.</w:t>
+      </w:r>
+      <w:r>
+        <w:rPr>
+          <w:sz w:val="24"/>
+          <w:szCs w:val="24"/>
+          <w:lang w:val="en-US"/>
+        </w:rPr>
+        <w:t xml:space="preserve"> </w:t>
+      </w:r>
+      <w:r>
+        <w:rPr>
+          <w:sz w:val="24"/>
+          <w:szCs w:val="24"/>
+          <w:lang w:val="en-US"/>
+        </w:rPr>
+        <w:t>This is basically one of the phase current multiply with √3.</w:t>
+      </w:r>
+      <w:r>
+        <w:rPr>
+          <w:sz w:val="24"/>
+          <w:szCs w:val="24"/>
+          <w:lang w:val="en-US"/>
+        </w:rPr>
+        <w:t xml:space="preserve"> As we can see</w:t>
+      </w:r>
+      <w:r>
+        <w:rPr>
+          <w:sz w:val="24"/>
+          <w:szCs w:val="24"/>
+          <w:lang w:val="en-US"/>
+        </w:rPr>
+        <w:t xml:space="preserve"> in the</w:t>
+      </w:r>
+      <w:r>
+        <w:rPr>
+          <w:sz w:val="24"/>
+          <w:szCs w:val="24"/>
+          <w:lang w:val="en-US"/>
+        </w:rPr>
+        <w:t xml:space="preserve"> figure </w:t>
+      </w:r>
+      <w:r>
+        <w:rPr>
+          <w:sz w:val="24"/>
+          <w:szCs w:val="24"/>
+          <w:lang w:val="en-US"/>
+        </w:rPr>
+        <w:t>12</w:t>
+      </w:r>
+      <w:r>
+        <w:rPr>
+          <w:sz w:val="24"/>
+          <w:szCs w:val="24"/>
+          <w:lang w:val="en-US"/>
+        </w:rPr>
+        <w:t xml:space="preserve">, </w:t>
+      </w:r>
+      <w:r>
+        <w:rPr>
+          <w:sz w:val="24"/>
+          <w:szCs w:val="24"/>
+          <w:lang w:val="en-US"/>
+        </w:rPr>
+        <w:t>frequency of this current and peak value is greater.</w:t>
+      </w:r>
+    </w:p>
+    <w:p>
+      <w:pPr>
+        <w:rPr>
+          <w:sz w:val="24"/>
+          <w:szCs w:val="24"/>
+          <w:lang w:val="en-US"/>
+        </w:rPr>
+      </w:pPr>
+    </w:p>
+    <w:p>
+      <w:pPr>
+        <w:rPr>
+          <w:sz w:val="24"/>
+          <w:szCs w:val="24"/>
+          <w:lang w:val="en-US"/>
+        </w:rPr>
+      </w:pPr>
+      <w:r>
         <w:rPr>
           <w:b/>
           <w:sz w:val="24"/>
           <w:szCs w:val="24"/>
           <w:lang w:val="en-US"/>
         </w:rPr>
-      </w:pPr>
-      <w:r>
-        <w:rPr>
-          <w:b/>
-          <w:sz w:val="24"/>
-          <w:szCs w:val="24"/>
-          <w:lang w:val="en-US"/>
-        </w:rPr>
-        <w:t xml:space="preserve">Part 1-)   </w:t>
+        <w:t>Part 3-)</w:t>
+      </w:r>
+      <w:r>
+        <w:rPr>
+          <w:sz w:val="24"/>
+          <w:szCs w:val="24"/>
+          <w:lang w:val="en-US"/>
+        </w:rPr>
+        <w:t xml:space="preserve"> </w:t>
       </w:r>
     </w:p>
     <w:p>
       <w:pPr>
         <w:keepNext/>
+        <w:jc w:val="center"/>
       </w:pPr>
       <w:r>
         <w:rPr>
@@ -4760,10 +5465,10 @@
           <w:lang w:val="tr-TR" w:eastAsia="tr-TR"/>
         </w:rPr>
         <w:drawing>
-          <wp:inline distT="0" distB="0" distL="0" distR="0" wp14:anchorId="45EB1A36" wp14:editId="371F2698">
-            <wp:extent cx="5943600" cy="3411220"/>
-            <wp:effectExtent l="0" t="0" r="0" b="0"/>
-            <wp:docPr id="11" name="Resim 11"/>
+          <wp:inline distT="0" distB="0" distL="0" distR="0" wp14:anchorId="32529B9B" wp14:editId="07690300">
+            <wp:extent cx="5943600" cy="3028056"/>
+            <wp:effectExtent l="0" t="0" r="0" b="1270"/>
+            <wp:docPr id="14" name="Resim 14"/>
             <wp:cNvGraphicFramePr>
               <a:graphicFrameLocks xmlns:a="http://schemas.openxmlformats.org/drawingml/2006/main" noChangeAspect="1"/>
             </wp:cNvGraphicFramePr>
@@ -4777,14 +5482,13 @@
                     </pic:cNvPicPr>
                   </pic:nvPicPr>
                   <pic:blipFill>
-                    <a:blip r:embed="rId25" cstate="print">
+                    <a:blip r:embed="rId24">
                       <a:extLst>
                         <a:ext uri="{28A0092B-C50C-407E-A947-70E740481C1C}">
                           <a14:useLocalDpi xmlns:a14="http://schemas.microsoft.com/office/drawing/2010/main" val="0"/>
                         </a:ext>
                       </a:extLst>
                     </a:blip>
-                    <a:srcRect/>
                     <a:stretch>
                       <a:fillRect/>
                     </a:stretch>
@@ -4792,7 +5496,7 @@
                   <pic:spPr bwMode="auto">
                     <a:xfrm>
                       <a:off x="0" y="0"/>
-                      <a:ext cx="5943600" cy="3411220"/>
+                      <a:ext cx="5943600" cy="3028056"/>
                     </a:xfrm>
                     <a:prstGeom prst="rect">
                       <a:avLst/>
@@ -4811,12 +5515,8 @@
     </w:p>
     <w:p>
       <w:pPr>
-        <w:pStyle w:val="Caption"/>
-        <w:rPr>
-          <w:sz w:val="24"/>
-          <w:szCs w:val="24"/>
-          <w:lang w:val="en-US"/>
-        </w:rPr>
+        <w:pStyle w:val="ResimYazs"/>
+        <w:jc w:val="center"/>
       </w:pPr>
       <w:r>
         <w:t xml:space="preserve">Figure </w:t>
@@ -4843,7 +5543,7 @@
         <w:rPr>
           <w:noProof/>
         </w:rPr>
-        <w:t>10</w:t>
+        <w:t>13</w:t>
       </w:r>
       <w:r>
         <w:rPr>
@@ -4855,425 +5555,73 @@
         <w:t xml:space="preserve">: </w:t>
       </w:r>
       <w:r>
-        <w:t>waveforms for</w:t>
-      </w:r>
-      <w:r>
-        <w:t xml:space="preserve"> </w:t>
-      </w:r>
-      <w:r>
-        <w:t>output voltage</w:t>
-      </w:r>
-      <w:r>
+        <w:t>waveforms for output voltage, Phase A current and neutral wire current, respectively</w:t>
+      </w:r>
+    </w:p>
+    <w:p/>
+    <w:p>
+      <w:pPr>
+        <w:rPr>
+          <w:sz w:val="24"/>
+          <w:szCs w:val="24"/>
+          <w:lang w:val="en-US"/>
+        </w:rPr>
+      </w:pPr>
+      <w:r>
+        <w:rPr>
+          <w:sz w:val="24"/>
+          <w:szCs w:val="24"/>
+          <w:lang w:val="en-US"/>
+        </w:rPr>
+        <w:t xml:space="preserve">THD value of line current is </w:t>
+      </w:r>
+      <w:r>
+        <w:rPr>
+          <w:sz w:val="24"/>
+          <w:szCs w:val="24"/>
+          <w:lang w:val="en-US"/>
+        </w:rPr>
+        <w:t xml:space="preserve">%246.35 and RMS values of </w:t>
+      </w:r>
+      <w:r>
+        <w:rPr>
+          <w:sz w:val="24"/>
+          <w:szCs w:val="24"/>
+          <w:lang w:val="en-US"/>
+        </w:rPr>
+        <w:t>phase A, phase B, phase</w:t>
+      </w:r>
+      <w:r>
+        <w:rPr>
+          <w:sz w:val="24"/>
+          <w:szCs w:val="24"/>
+          <w:lang w:val="en-US"/>
+        </w:rPr>
+        <w:t xml:space="preserve"> and neutral current are </w:t>
+      </w:r>
+      <w:r>
+        <w:rPr>
+          <w:sz w:val="24"/>
+          <w:szCs w:val="24"/>
+          <w:lang w:val="en-US"/>
+        </w:rPr>
+        <w:t>5.811</w:t>
+      </w:r>
+      <w:r>
+        <w:rPr>
+          <w:sz w:val="24"/>
+          <w:szCs w:val="24"/>
+          <w:lang w:val="en-US"/>
+        </w:rPr>
         <w:t xml:space="preserve">, </w:t>
       </w:r>
       <w:r>
-        <w:t>Phase A current</w:t>
-      </w:r>
-      <w:r>
-        <w:t xml:space="preserve"> and</w:t>
-      </w:r>
-      <w:r>
-        <w:t xml:space="preserve"> neutral wire current</w:t>
-      </w:r>
-      <w:r>
-        <w:t>, respectively</w:t>
-      </w:r>
-    </w:p>
-    <w:p>
-      <w:pPr>
-        <w:rPr>
-          <w:sz w:val="24"/>
-          <w:szCs w:val="24"/>
-          <w:lang w:val="en-US"/>
-        </w:rPr>
-      </w:pPr>
-      <w:r>
-        <w:rPr>
-          <w:sz w:val="24"/>
-          <w:szCs w:val="24"/>
-          <w:lang w:val="en-US"/>
-        </w:rPr>
-        <w:t>As we can see figure x, output voltage has ripple because of capacitor. THD value of line current is %163,30. There is huge amount harmonics in it.</w:t>
-      </w:r>
-    </w:p>
-    <w:p>
-      <w:pPr>
-        <w:rPr>
-          <w:sz w:val="24"/>
-          <w:szCs w:val="24"/>
-          <w:lang w:val="en-US"/>
-        </w:rPr>
-      </w:pPr>
-    </w:p>
-    <w:p>
-      <w:pPr>
-        <w:rPr>
-          <w:b/>
-          <w:sz w:val="24"/>
-          <w:szCs w:val="24"/>
-          <w:lang w:val="en-US"/>
-        </w:rPr>
-      </w:pPr>
-      <w:r>
-        <w:rPr>
-          <w:b/>
-          <w:sz w:val="24"/>
-          <w:szCs w:val="24"/>
-          <w:lang w:val="en-US"/>
-        </w:rPr>
-        <w:t>Part 2-)</w:t>
-      </w:r>
-    </w:p>
-    <w:p>
-      <w:pPr>
-        <w:rPr>
-          <w:sz w:val="24"/>
-          <w:szCs w:val="24"/>
-          <w:lang w:val="en-US"/>
-        </w:rPr>
-      </w:pPr>
-      <w:r>
-        <w:rPr>
-          <w:sz w:val="24"/>
-          <w:szCs w:val="24"/>
-          <w:lang w:val="en-US"/>
-        </w:rPr>
-        <w:t>RMS values of phase A, phase B, phase</w:t>
-      </w:r>
-      <w:r>
-        <w:rPr>
-          <w:sz w:val="24"/>
-          <w:szCs w:val="24"/>
-          <w:lang w:val="en-US"/>
-        </w:rPr>
-        <w:t xml:space="preserve"> C</w:t>
-      </w:r>
-      <w:r>
-        <w:rPr>
-          <w:sz w:val="24"/>
-          <w:szCs w:val="24"/>
-          <w:lang w:val="en-US"/>
-        </w:rPr>
-        <w:t xml:space="preserve"> and neutral current are 4.346, 4.343, 4.343 and 7.523 Arms, respectively. RMS value of line current is the same</w:t>
-      </w:r>
-      <w:r>
-        <w:rPr>
-          <w:sz w:val="24"/>
-          <w:szCs w:val="24"/>
-          <w:lang w:val="en-US"/>
-        </w:rPr>
-        <w:t>. W</w:t>
-      </w:r>
-      <w:r>
-        <w:rPr>
-          <w:sz w:val="24"/>
-          <w:szCs w:val="24"/>
-          <w:lang w:val="en-US"/>
-        </w:rPr>
-        <w:t>e</w:t>
-      </w:r>
-      <w:r>
-        <w:rPr>
-          <w:sz w:val="24"/>
-          <w:szCs w:val="24"/>
-          <w:lang w:val="en-US"/>
-        </w:rPr>
-        <w:t xml:space="preserve"> were</w:t>
-      </w:r>
-      <w:r>
-        <w:rPr>
-          <w:sz w:val="24"/>
-          <w:szCs w:val="24"/>
-          <w:lang w:val="en-US"/>
-        </w:rPr>
-        <w:t xml:space="preserve"> expect</w:t>
-      </w:r>
-      <w:r>
-        <w:rPr>
-          <w:sz w:val="24"/>
-          <w:szCs w:val="24"/>
-          <w:lang w:val="en-US"/>
-        </w:rPr>
-        <w:t xml:space="preserve">ing </w:t>
-      </w:r>
-      <w:r>
-        <w:rPr>
-          <w:sz w:val="24"/>
-          <w:szCs w:val="24"/>
-          <w:lang w:val="en-US"/>
-        </w:rPr>
-        <w:t xml:space="preserve">this solution since </w:t>
-      </w:r>
-      <w:r>
-        <w:rPr>
-          <w:sz w:val="24"/>
-          <w:szCs w:val="24"/>
-          <w:lang w:val="en-US"/>
-        </w:rPr>
-        <w:lastRenderedPageBreak/>
-        <w:t xml:space="preserve">they provide the current to system. Also, Neutral current is greater since this current </w:t>
-      </w:r>
-      <w:proofErr w:type="spellStart"/>
-      <w:r>
-        <w:rPr>
-          <w:sz w:val="24"/>
-          <w:szCs w:val="24"/>
-          <w:lang w:val="en-US"/>
-        </w:rPr>
-        <w:t>vectorial</w:t>
-      </w:r>
-      <w:proofErr w:type="spellEnd"/>
-      <w:r>
-        <w:rPr>
-          <w:sz w:val="24"/>
-          <w:szCs w:val="24"/>
-          <w:lang w:val="en-US"/>
-        </w:rPr>
-        <w:t xml:space="preserve"> </w:t>
-      </w:r>
-      <w:r>
-        <w:rPr>
-          <w:sz w:val="24"/>
-          <w:szCs w:val="24"/>
-          <w:lang w:val="en-US"/>
-        </w:rPr>
-        <w:t>sum of line currents.</w:t>
-      </w:r>
-      <w:r>
-        <w:rPr>
-          <w:sz w:val="24"/>
-          <w:szCs w:val="24"/>
-          <w:lang w:val="en-US"/>
-        </w:rPr>
-        <w:t xml:space="preserve"> </w:t>
-      </w:r>
-      <w:r>
-        <w:rPr>
-          <w:sz w:val="24"/>
-          <w:szCs w:val="24"/>
-          <w:lang w:val="en-US"/>
-        </w:rPr>
-        <w:t>This is basically one of the phase current multiply with √3.</w:t>
-      </w:r>
-      <w:r>
-        <w:rPr>
-          <w:sz w:val="24"/>
-          <w:szCs w:val="24"/>
-          <w:lang w:val="en-US"/>
-        </w:rPr>
-        <w:t xml:space="preserve"> As we can see</w:t>
-      </w:r>
-      <w:r>
-        <w:rPr>
-          <w:sz w:val="24"/>
-          <w:szCs w:val="24"/>
-          <w:lang w:val="en-US"/>
-        </w:rPr>
-        <w:t xml:space="preserve"> in the</w:t>
-      </w:r>
-      <w:r>
-        <w:rPr>
-          <w:sz w:val="24"/>
-          <w:szCs w:val="24"/>
-          <w:lang w:val="en-US"/>
-        </w:rPr>
-        <w:t xml:space="preserve"> figure X, </w:t>
-      </w:r>
-      <w:r>
-        <w:rPr>
-          <w:sz w:val="24"/>
-          <w:szCs w:val="24"/>
-          <w:lang w:val="en-US"/>
-        </w:rPr>
-        <w:t>frequency of this current and peak value is greater.</w:t>
-      </w:r>
-    </w:p>
-    <w:p>
-      <w:pPr>
-        <w:rPr>
-          <w:sz w:val="24"/>
-          <w:szCs w:val="24"/>
-          <w:lang w:val="en-US"/>
-        </w:rPr>
-      </w:pPr>
-    </w:p>
-    <w:p>
-      <w:pPr>
-        <w:rPr>
-          <w:sz w:val="24"/>
-          <w:szCs w:val="24"/>
-          <w:lang w:val="en-US"/>
-        </w:rPr>
-      </w:pPr>
-      <w:r>
-        <w:rPr>
-          <w:b/>
-          <w:sz w:val="24"/>
-          <w:szCs w:val="24"/>
-          <w:lang w:val="en-US"/>
-        </w:rPr>
-        <w:t>Part 3-)</w:t>
-      </w:r>
-      <w:r>
-        <w:rPr>
-          <w:sz w:val="24"/>
-          <w:szCs w:val="24"/>
-          <w:lang w:val="en-US"/>
-        </w:rPr>
-        <w:t xml:space="preserve"> </w:t>
-      </w:r>
-    </w:p>
-    <w:p>
-      <w:pPr>
-        <w:keepNext/>
-      </w:pPr>
-      <w:r>
-        <w:rPr>
-          <w:noProof/>
-          <w:lang w:val="tr-TR" w:eastAsia="tr-TR"/>
-        </w:rPr>
-        <w:drawing>
-          <wp:inline distT="0" distB="0" distL="0" distR="0" wp14:anchorId="32529B9B" wp14:editId="1FA2F458">
-            <wp:extent cx="5943600" cy="3151505"/>
-            <wp:effectExtent l="0" t="0" r="0" b="0"/>
-            <wp:docPr id="14" name="Resim 14"/>
-            <wp:cNvGraphicFramePr>
-              <a:graphicFrameLocks xmlns:a="http://schemas.openxmlformats.org/drawingml/2006/main" noChangeAspect="1"/>
-            </wp:cNvGraphicFramePr>
-            <a:graphic xmlns:a="http://schemas.openxmlformats.org/drawingml/2006/main">
-              <a:graphicData uri="http://schemas.openxmlformats.org/drawingml/2006/picture">
-                <pic:pic xmlns:pic="http://schemas.openxmlformats.org/drawingml/2006/picture">
-                  <pic:nvPicPr>
-                    <pic:cNvPr id="0" name="Picture 1"/>
-                    <pic:cNvPicPr>
-                      <a:picLocks noChangeAspect="1" noChangeArrowheads="1"/>
-                    </pic:cNvPicPr>
-                  </pic:nvPicPr>
-                  <pic:blipFill>
-                    <a:blip r:embed="rId26">
-                      <a:extLst>
-                        <a:ext uri="{28A0092B-C50C-407E-A947-70E740481C1C}">
-                          <a14:useLocalDpi xmlns:a14="http://schemas.microsoft.com/office/drawing/2010/main" val="0"/>
-                        </a:ext>
-                      </a:extLst>
-                    </a:blip>
-                    <a:srcRect/>
-                    <a:stretch>
-                      <a:fillRect/>
-                    </a:stretch>
-                  </pic:blipFill>
-                  <pic:spPr bwMode="auto">
-                    <a:xfrm>
-                      <a:off x="0" y="0"/>
-                      <a:ext cx="5943600" cy="3151505"/>
-                    </a:xfrm>
-                    <a:prstGeom prst="rect">
-                      <a:avLst/>
-                    </a:prstGeom>
-                    <a:noFill/>
-                    <a:ln>
-                      <a:noFill/>
-                    </a:ln>
-                  </pic:spPr>
-                </pic:pic>
-              </a:graphicData>
-            </a:graphic>
-          </wp:inline>
-        </w:drawing>
-      </w:r>
-    </w:p>
-    <w:p>
-      <w:pPr>
-        <w:pStyle w:val="Caption"/>
-      </w:pPr>
-      <w:r>
-        <w:t xml:space="preserve">Figure </w:t>
-      </w:r>
-      <w:r>
-        <w:rPr>
-          <w:noProof/>
-        </w:rPr>
-        <w:fldChar w:fldCharType="begin"/>
-      </w:r>
-      <w:r>
-        <w:rPr>
-          <w:noProof/>
-        </w:rPr>
-        <w:instrText xml:space="preserve"> SEQ Figure \* ARABIC </w:instrText>
-      </w:r>
-      <w:r>
-        <w:rPr>
-          <w:noProof/>
-        </w:rPr>
-        <w:fldChar w:fldCharType="separate"/>
-      </w:r>
-      <w:r>
-        <w:rPr>
-          <w:noProof/>
-        </w:rPr>
-        <w:t>11</w:t>
-      </w:r>
-      <w:r>
-        <w:rPr>
-          <w:noProof/>
-        </w:rPr>
-        <w:fldChar w:fldCharType="end"/>
-      </w:r>
-      <w:r>
-        <w:t xml:space="preserve">: </w:t>
-      </w:r>
-      <w:r>
-        <w:t>waveforms for output voltage, Phase A current and neutral wire current, respectively</w:t>
-      </w:r>
-    </w:p>
-    <w:p/>
-    <w:p>
-      <w:pPr>
-        <w:rPr>
-          <w:sz w:val="24"/>
-          <w:szCs w:val="24"/>
-          <w:lang w:val="en-US"/>
-        </w:rPr>
-      </w:pPr>
-      <w:r>
-        <w:rPr>
-          <w:sz w:val="24"/>
-          <w:szCs w:val="24"/>
-          <w:lang w:val="en-US"/>
-        </w:rPr>
-        <w:t xml:space="preserve">THD value of line current is </w:t>
-      </w:r>
-      <w:r>
-        <w:rPr>
-          <w:sz w:val="24"/>
-          <w:szCs w:val="24"/>
-          <w:lang w:val="en-US"/>
-        </w:rPr>
-        <w:t xml:space="preserve">%246.35 and RMS values of </w:t>
-      </w:r>
-      <w:r>
-        <w:rPr>
-          <w:sz w:val="24"/>
-          <w:szCs w:val="24"/>
-          <w:lang w:val="en-US"/>
-        </w:rPr>
-        <w:t>phase A, phase B, phase</w:t>
-      </w:r>
-      <w:r>
-        <w:rPr>
-          <w:sz w:val="24"/>
-          <w:szCs w:val="24"/>
-          <w:lang w:val="en-US"/>
-        </w:rPr>
-        <w:t xml:space="preserve"> and neutral current are </w:t>
-      </w:r>
-      <w:r>
-        <w:rPr>
-          <w:sz w:val="24"/>
-          <w:szCs w:val="24"/>
-          <w:lang w:val="en-US"/>
-        </w:rPr>
-        <w:t>5.811</w:t>
+        <w:rPr>
+          <w:sz w:val="24"/>
+          <w:szCs w:val="24"/>
+          <w:lang w:val="en-US"/>
+        </w:rPr>
+        <w:t>5.854</w:t>
       </w:r>
       <w:r>
         <w:rPr>
@@ -5289,22 +5637,6 @@
           <w:szCs w:val="24"/>
           <w:lang w:val="en-US"/>
         </w:rPr>
-        <w:t>5.854</w:t>
-      </w:r>
-      <w:r>
-        <w:rPr>
-          <w:sz w:val="24"/>
-          <w:szCs w:val="24"/>
-          <w:lang w:val="en-US"/>
-        </w:rPr>
-        <w:t xml:space="preserve">, </w:t>
-      </w:r>
-      <w:r>
-        <w:rPr>
-          <w:sz w:val="24"/>
-          <w:szCs w:val="24"/>
-          <w:lang w:val="en-US"/>
-        </w:rPr>
         <w:t>5.812</w:t>
       </w:r>
       <w:r>
@@ -5330,7 +5662,25 @@
           <w:szCs w:val="24"/>
           <w:lang w:val="en-US"/>
         </w:rPr>
-        <w:t>As we expected RMS value of line currents is the same and neutral current greater</w:t>
+        <w:t>As we expected</w:t>
+      </w:r>
+      <w:r>
+        <w:rPr>
+          <w:sz w:val="24"/>
+          <w:szCs w:val="24"/>
+          <w:lang w:val="en-US"/>
+        </w:rPr>
+        <w:t>,</w:t>
+      </w:r>
+      <w:bookmarkStart w:id="0" w:name="_GoBack"/>
+      <w:bookmarkEnd w:id="0"/>
+      <w:r>
+        <w:rPr>
+          <w:sz w:val="24"/>
+          <w:szCs w:val="24"/>
+          <w:lang w:val="en-US"/>
+        </w:rPr>
+        <w:t xml:space="preserve"> RMS value of line currents is the same and neutral current greater</w:t>
       </w:r>
       <w:r>
         <w:rPr>
@@ -5346,7 +5696,23 @@
           <w:szCs w:val="24"/>
           <w:lang w:val="en-US"/>
         </w:rPr>
-        <w:t>. Also, without Ls, RMS values increased since due to commutation, we loss some voltage.</w:t>
+        <w:t>. Also, without Ls</w:t>
+      </w:r>
+      <w:r>
+        <w:rPr>
+          <w:sz w:val="24"/>
+          <w:szCs w:val="24"/>
+          <w:lang w:val="en-US"/>
+        </w:rPr>
+        <w:t xml:space="preserve"> in the figure 13</w:t>
+      </w:r>
+      <w:r>
+        <w:rPr>
+          <w:sz w:val="24"/>
+          <w:szCs w:val="24"/>
+          <w:lang w:val="en-US"/>
+        </w:rPr>
+        <w:t>, RMS values increased since due to commutation, we loss some voltage.</w:t>
       </w:r>
       <w:r>
         <w:rPr>
@@ -5411,8 +5777,8 @@
 </file>
 
 <file path=word/numbering.xml><?xml version="1.0" encoding="utf-8"?>
-<w:numbering xmlns:wpc="http://schemas.microsoft.com/office/word/2010/wordprocessingCanvas" xmlns:mc="http://schemas.openxmlformats.org/markup-compatibility/2006" xmlns:o="urn:schemas-microsoft-com:office:office" xmlns:r="http://schemas.openxmlformats.org/officeDocument/2006/relationships" xmlns:m="http://schemas.openxmlformats.org/officeDocument/2006/math" xmlns:v="urn:schemas-microsoft-com:vml" xmlns:wp14="http://schemas.microsoft.com/office/word/2010/wordprocessingDrawing" xmlns:wp="http://schemas.openxmlformats.org/drawingml/2006/wordprocessingDrawing" xmlns:w10="urn:schemas-microsoft-com:office:word" xmlns:w="http://schemas.openxmlformats.org/wordprocessingml/2006/main" xmlns:w14="http://schemas.microsoft.com/office/word/2010/wordml" xmlns:wpg="http://schemas.microsoft.com/office/word/2010/wordprocessingGroup" xmlns:wpi="http://schemas.microsoft.com/office/word/2010/wordprocessingInk" xmlns:wne="http://schemas.microsoft.com/office/word/2006/wordml" xmlns:wps="http://schemas.microsoft.com/office/word/2010/wordprocessingShape" mc:Ignorable="w14 wp14">
-  <w:abstractNum w:abstractNumId="0">
+<w:numbering xmlns:wpc="http://schemas.microsoft.com/office/word/2010/wordprocessingCanvas" xmlns:cx="http://schemas.microsoft.com/office/drawing/2014/chartex" xmlns:cx1="http://schemas.microsoft.com/office/drawing/2015/9/8/chartex" xmlns:cx2="http://schemas.microsoft.com/office/drawing/2015/10/21/chartex" xmlns:cx3="http://schemas.microsoft.com/office/drawing/2016/5/9/chartex" xmlns:cx4="http://schemas.microsoft.com/office/drawing/2016/5/10/chartex" xmlns:cx5="http://schemas.microsoft.com/office/drawing/2016/5/11/chartex" xmlns:cx6="http://schemas.microsoft.com/office/drawing/2016/5/12/chartex" xmlns:cx7="http://schemas.microsoft.com/office/drawing/2016/5/13/chartex" xmlns:cx8="http://schemas.microsoft.com/office/drawing/2016/5/14/chartex" xmlns:mc="http://schemas.openxmlformats.org/markup-compatibility/2006" xmlns:aink="http://schemas.microsoft.com/office/drawing/2016/ink" xmlns:am3d="http://schemas.microsoft.com/office/drawing/2017/model3d" xmlns:o="urn:schemas-microsoft-com:office:office" xmlns:r="http://schemas.openxmlformats.org/officeDocument/2006/relationships" xmlns:m="http://schemas.openxmlformats.org/officeDocument/2006/math" xmlns:v="urn:schemas-microsoft-com:vml" xmlns:wp14="http://schemas.microsoft.com/office/word/2010/wordprocessingDrawing" xmlns:wp="http://schemas.openxmlformats.org/drawingml/2006/wordprocessingDrawing" xmlns:w10="urn:schemas-microsoft-com:office:word" xmlns:w="http://schemas.openxmlformats.org/wordprocessingml/2006/main" xmlns:w14="http://schemas.microsoft.com/office/word/2010/wordml" xmlns:w15="http://schemas.microsoft.com/office/word/2012/wordml" xmlns:w16cid="http://schemas.microsoft.com/office/word/2016/wordml/cid" xmlns:w16se="http://schemas.microsoft.com/office/word/2015/wordml/symex" xmlns:wpg="http://schemas.microsoft.com/office/word/2010/wordprocessingGroup" xmlns:wpi="http://schemas.microsoft.com/office/word/2010/wordprocessingInk" xmlns:wne="http://schemas.microsoft.com/office/word/2006/wordml" xmlns:wps="http://schemas.microsoft.com/office/word/2010/wordprocessingShape" mc:Ignorable="w14 w15 w16se w16cid wp14">
+  <w:abstractNum w:abstractNumId="0" w15:restartNumberingAfterBreak="0">
     <w:nsid w:val="0E9341B1"/>
     <w:multiLevelType w:val="hybridMultilevel"/>
     <w:tmpl w:val="E95030DE"/>
@@ -5525,7 +5891,7 @@
       </w:rPr>
     </w:lvl>
   </w:abstractNum>
-  <w:abstractNum w:abstractNumId="1">
+  <w:abstractNum w:abstractNumId="1" w15:restartNumberingAfterBreak="0">
     <w:nsid w:val="1DE76AE7"/>
     <w:multiLevelType w:val="hybridMultilevel"/>
     <w:tmpl w:val="00202BDE"/>
@@ -5638,7 +6004,7 @@
       </w:rPr>
     </w:lvl>
   </w:abstractNum>
-  <w:abstractNum w:abstractNumId="2">
+  <w:abstractNum w:abstractNumId="2" w15:restartNumberingAfterBreak="0">
     <w:nsid w:val="25265528"/>
     <w:multiLevelType w:val="hybridMultilevel"/>
     <w:tmpl w:val="4644F958"/>
@@ -5751,7 +6117,7 @@
       </w:rPr>
     </w:lvl>
   </w:abstractNum>
-  <w:abstractNum w:abstractNumId="3">
+  <w:abstractNum w:abstractNumId="3" w15:restartNumberingAfterBreak="0">
     <w:nsid w:val="37BD0087"/>
     <w:multiLevelType w:val="hybridMultilevel"/>
     <w:tmpl w:val="78966EA0"/>
@@ -5864,7 +6230,7 @@
       </w:rPr>
     </w:lvl>
   </w:abstractNum>
-  <w:abstractNum w:abstractNumId="4">
+  <w:abstractNum w:abstractNumId="4" w15:restartNumberingAfterBreak="0">
     <w:nsid w:val="4BDA32F0"/>
     <w:multiLevelType w:val="hybridMultilevel"/>
     <w:tmpl w:val="C2A02EC2"/>
@@ -5977,7 +6343,7 @@
       </w:rPr>
     </w:lvl>
   </w:abstractNum>
-  <w:abstractNum w:abstractNumId="5">
+  <w:abstractNum w:abstractNumId="5" w15:restartNumberingAfterBreak="0">
     <w:nsid w:val="6E5E5436"/>
     <w:multiLevelType w:val="hybridMultilevel"/>
     <w:tmpl w:val="C60C74AC"/>
@@ -6090,7 +6456,7 @@
       </w:rPr>
     </w:lvl>
   </w:abstractNum>
-  <w:abstractNum w:abstractNumId="6">
+  <w:abstractNum w:abstractNumId="6" w15:restartNumberingAfterBreak="0">
     <w:nsid w:val="73F96915"/>
     <w:multiLevelType w:val="hybridMultilevel"/>
     <w:tmpl w:val="4ACE12FC"/>
@@ -6201,7 +6567,7 @@
 </file>
 
 <file path=word/styles.xml><?xml version="1.0" encoding="utf-8"?>
-<w:styles xmlns:mc="http://schemas.openxmlformats.org/markup-compatibility/2006" xmlns:r="http://schemas.openxmlformats.org/officeDocument/2006/relationships" xmlns:w="http://schemas.openxmlformats.org/wordprocessingml/2006/main" xmlns:w14="http://schemas.microsoft.com/office/word/2010/wordml" mc:Ignorable="w14">
+<w:styles xmlns:mc="http://schemas.openxmlformats.org/markup-compatibility/2006" xmlns:r="http://schemas.openxmlformats.org/officeDocument/2006/relationships" xmlns:w="http://schemas.openxmlformats.org/wordprocessingml/2006/main" xmlns:w14="http://schemas.microsoft.com/office/word/2010/wordml" xmlns:w15="http://schemas.microsoft.com/office/word/2012/wordml" xmlns:w16cid="http://schemas.microsoft.com/office/word/2016/wordml/cid" xmlns:w16se="http://schemas.microsoft.com/office/word/2015/wordml/symex" mc:Ignorable="w14 w15 w16se w16cid">
   <w:docDefaults>
     <w:rPrDefault>
       <w:rPr>
@@ -6217,156 +6583,394 @@
       </w:pPr>
     </w:pPrDefault>
   </w:docDefaults>
-  <w:latentStyles w:defLockedState="0" w:defUIPriority="99" w:defSemiHidden="1" w:defUnhideWhenUsed="1" w:defQFormat="0" w:count="267">
-    <w:lsdException w:name="Normal" w:semiHidden="0" w:uiPriority="0" w:unhideWhenUsed="0" w:qFormat="1"/>
-    <w:lsdException w:name="heading 1" w:semiHidden="0" w:uiPriority="9" w:unhideWhenUsed="0" w:qFormat="1"/>
-    <w:lsdException w:name="heading 2" w:uiPriority="9" w:qFormat="1"/>
-    <w:lsdException w:name="heading 3" w:uiPriority="9" w:qFormat="1"/>
-    <w:lsdException w:name="heading 4" w:uiPriority="9" w:qFormat="1"/>
-    <w:lsdException w:name="heading 5" w:uiPriority="9" w:qFormat="1"/>
-    <w:lsdException w:name="heading 6" w:uiPriority="9" w:qFormat="1"/>
-    <w:lsdException w:name="heading 7" w:uiPriority="9" w:qFormat="1"/>
-    <w:lsdException w:name="heading 8" w:uiPriority="9" w:qFormat="1"/>
-    <w:lsdException w:name="heading 9" w:uiPriority="9" w:qFormat="1"/>
-    <w:lsdException w:name="toc 1" w:uiPriority="39"/>
-    <w:lsdException w:name="toc 2" w:uiPriority="39"/>
-    <w:lsdException w:name="toc 3" w:uiPriority="39"/>
-    <w:lsdException w:name="toc 4" w:uiPriority="39"/>
-    <w:lsdException w:name="toc 5" w:uiPriority="39"/>
-    <w:lsdException w:name="toc 6" w:uiPriority="39"/>
-    <w:lsdException w:name="toc 7" w:uiPriority="39"/>
-    <w:lsdException w:name="toc 8" w:uiPriority="39"/>
-    <w:lsdException w:name="toc 9" w:uiPriority="39"/>
-    <w:lsdException w:name="caption" w:uiPriority="35" w:qFormat="1"/>
-    <w:lsdException w:name="Title" w:semiHidden="0" w:uiPriority="10" w:unhideWhenUsed="0" w:qFormat="1"/>
-    <w:lsdException w:name="Default Paragraph Font" w:uiPriority="1"/>
-    <w:lsdException w:name="Subtitle" w:semiHidden="0" w:uiPriority="11" w:unhideWhenUsed="0" w:qFormat="1"/>
-    <w:lsdException w:name="Strong" w:semiHidden="0" w:uiPriority="22" w:unhideWhenUsed="0" w:qFormat="1"/>
-    <w:lsdException w:name="Emphasis" w:semiHidden="0" w:uiPriority="20" w:unhideWhenUsed="0" w:qFormat="1"/>
-    <w:lsdException w:name="Table Grid" w:uiPriority="39"/>
-    <w:lsdException w:name="Placeholder Text" w:unhideWhenUsed="0"/>
-    <w:lsdException w:name="No Spacing" w:semiHidden="0" w:uiPriority="1" w:unhideWhenUsed="0" w:qFormat="1"/>
-    <w:lsdException w:name="Light Shading" w:semiHidden="0" w:uiPriority="60" w:unhideWhenUsed="0"/>
-    <w:lsdException w:name="Light List" w:semiHidden="0" w:uiPriority="61" w:unhideWhenUsed="0"/>
-    <w:lsdException w:name="Light Grid" w:semiHidden="0" w:uiPriority="62" w:unhideWhenUsed="0"/>
-    <w:lsdException w:name="Medium Shading 1" w:semiHidden="0" w:uiPriority="63" w:unhideWhenUsed="0"/>
-    <w:lsdException w:name="Medium Shading 2" w:semiHidden="0" w:uiPriority="64" w:unhideWhenUsed="0"/>
-    <w:lsdException w:name="Medium List 1" w:semiHidden="0" w:uiPriority="65" w:unhideWhenUsed="0"/>
-    <w:lsdException w:name="Medium List 2" w:semiHidden="0" w:uiPriority="66" w:unhideWhenUsed="0"/>
-    <w:lsdException w:name="Medium Grid 1" w:semiHidden="0" w:uiPriority="67" w:unhideWhenUsed="0"/>
-    <w:lsdException w:name="Medium Grid 2" w:semiHidden="0" w:uiPriority="68" w:unhideWhenUsed="0"/>
-    <w:lsdException w:name="Medium Grid 3" w:semiHidden="0" w:uiPriority="69" w:unhideWhenUsed="0"/>
-    <w:lsdException w:name="Dark List" w:semiHidden="0" w:uiPriority="70" w:unhideWhenUsed="0"/>
-    <w:lsdException w:name="Colorful Shading" w:semiHidden="0" w:uiPriority="71" w:unhideWhenUsed="0"/>
-    <w:lsdException w:name="Colorful List" w:semiHidden="0" w:uiPriority="72" w:unhideWhenUsed="0"/>
-    <w:lsdException w:name="Colorful Grid" w:semiHidden="0" w:uiPriority="73" w:unhideWhenUsed="0"/>
-    <w:lsdException w:name="Light Shading Accent 1" w:semiHidden="0" w:uiPriority="60" w:unhideWhenUsed="0"/>
-    <w:lsdException w:name="Light List Accent 1" w:semiHidden="0" w:uiPriority="61" w:unhideWhenUsed="0"/>
-    <w:lsdException w:name="Light Grid Accent 1" w:semiHidden="0" w:uiPriority="62" w:unhideWhenUsed="0"/>
-    <w:lsdException w:name="Medium Shading 1 Accent 1" w:semiHidden="0" w:uiPriority="63" w:unhideWhenUsed="0"/>
-    <w:lsdException w:name="Medium Shading 2 Accent 1" w:semiHidden="0" w:uiPriority="64" w:unhideWhenUsed="0"/>
-    <w:lsdException w:name="Medium List 1 Accent 1" w:semiHidden="0" w:uiPriority="65" w:unhideWhenUsed="0"/>
-    <w:lsdException w:name="Revision" w:unhideWhenUsed="0"/>
-    <w:lsdException w:name="List Paragraph" w:semiHidden="0" w:uiPriority="34" w:unhideWhenUsed="0" w:qFormat="1"/>
-    <w:lsdException w:name="Quote" w:semiHidden="0" w:uiPriority="29" w:unhideWhenUsed="0" w:qFormat="1"/>
-    <w:lsdException w:name="Intense Quote" w:semiHidden="0" w:uiPriority="30" w:unhideWhenUsed="0" w:qFormat="1"/>
-    <w:lsdException w:name="Medium List 2 Accent 1" w:semiHidden="0" w:uiPriority="66" w:unhideWhenUsed="0"/>
-    <w:lsdException w:name="Medium Grid 1 Accent 1" w:semiHidden="0" w:uiPriority="67" w:unhideWhenUsed="0"/>
-    <w:lsdException w:name="Medium Grid 2 Accent 1" w:semiHidden="0" w:uiPriority="68" w:unhideWhenUsed="0"/>
-    <w:lsdException w:name="Medium Grid 3 Accent 1" w:semiHidden="0" w:uiPriority="69" w:unhideWhenUsed="0"/>
-    <w:lsdException w:name="Dark List Accent 1" w:semiHidden="0" w:uiPriority="70" w:unhideWhenUsed="0"/>
-    <w:lsdException w:name="Colorful Shading Accent 1" w:semiHidden="0" w:uiPriority="71" w:unhideWhenUsed="0"/>
-    <w:lsdException w:name="Colorful List Accent 1" w:semiHidden="0" w:uiPriority="72" w:unhideWhenUsed="0"/>
-    <w:lsdException w:name="Colorful Grid Accent 1" w:semiHidden="0" w:uiPriority="73" w:unhideWhenUsed="0"/>
-    <w:lsdException w:name="Light Shading Accent 2" w:semiHidden="0" w:uiPriority="60" w:unhideWhenUsed="0"/>
-    <w:lsdException w:name="Light List Accent 2" w:semiHidden="0" w:uiPriority="61" w:unhideWhenUsed="0"/>
-    <w:lsdException w:name="Light Grid Accent 2" w:semiHidden="0" w:uiPriority="62" w:unhideWhenUsed="0"/>
-    <w:lsdException w:name="Medium Shading 1 Accent 2" w:semiHidden="0" w:uiPriority="63" w:unhideWhenUsed="0"/>
-    <w:lsdException w:name="Medium Shading 2 Accent 2" w:semiHidden="0" w:uiPriority="64" w:unhideWhenUsed="0"/>
-    <w:lsdException w:name="Medium List 1 Accent 2" w:semiHidden="0" w:uiPriority="65" w:unhideWhenUsed="0"/>
-    <w:lsdException w:name="Medium List 2 Accent 2" w:semiHidden="0" w:uiPriority="66" w:unhideWhenUsed="0"/>
-    <w:lsdException w:name="Medium Grid 1 Accent 2" w:semiHidden="0" w:uiPriority="67" w:unhideWhenUsed="0"/>
-    <w:lsdException w:name="Medium Grid 2 Accent 2" w:semiHidden="0" w:uiPriority="68" w:unhideWhenUsed="0"/>
-    <w:lsdException w:name="Medium Grid 3 Accent 2" w:semiHidden="0" w:uiPriority="69" w:unhideWhenUsed="0"/>
-    <w:lsdException w:name="Dark List Accent 2" w:semiHidden="0" w:uiPriority="70" w:unhideWhenUsed="0"/>
-    <w:lsdException w:name="Colorful Shading Accent 2" w:semiHidden="0" w:uiPriority="71" w:unhideWhenUsed="0"/>
-    <w:lsdException w:name="Colorful List Accent 2" w:semiHidden="0" w:uiPriority="72" w:unhideWhenUsed="0"/>
-    <w:lsdException w:name="Colorful Grid Accent 2" w:semiHidden="0" w:uiPriority="73" w:unhideWhenUsed="0"/>
-    <w:lsdException w:name="Light Shading Accent 3" w:semiHidden="0" w:uiPriority="60" w:unhideWhenUsed="0"/>
-    <w:lsdException w:name="Light List Accent 3" w:semiHidden="0" w:uiPriority="61" w:unhideWhenUsed="0"/>
-    <w:lsdException w:name="Light Grid Accent 3" w:semiHidden="0" w:uiPriority="62" w:unhideWhenUsed="0"/>
-    <w:lsdException w:name="Medium Shading 1 Accent 3" w:semiHidden="0" w:uiPriority="63" w:unhideWhenUsed="0"/>
-    <w:lsdException w:name="Medium Shading 2 Accent 3" w:semiHidden="0" w:uiPriority="64" w:unhideWhenUsed="0"/>
-    <w:lsdException w:name="Medium List 1 Accent 3" w:semiHidden="0" w:uiPriority="65" w:unhideWhenUsed="0"/>
-    <w:lsdException w:name="Medium List 2 Accent 3" w:semiHidden="0" w:uiPriority="66" w:unhideWhenUsed="0"/>
-    <w:lsdException w:name="Medium Grid 1 Accent 3" w:semiHidden="0" w:uiPriority="67" w:unhideWhenUsed="0"/>
-    <w:lsdException w:name="Medium Grid 2 Accent 3" w:semiHidden="0" w:uiPriority="68" w:unhideWhenUsed="0"/>
-    <w:lsdException w:name="Medium Grid 3 Accent 3" w:semiHidden="0" w:uiPriority="69" w:unhideWhenUsed="0"/>
-    <w:lsdException w:name="Dark List Accent 3" w:semiHidden="0" w:uiPriority="70" w:unhideWhenUsed="0"/>
-    <w:lsdException w:name="Colorful Shading Accent 3" w:semiHidden="0" w:uiPriority="71" w:unhideWhenUsed="0"/>
-    <w:lsdException w:name="Colorful List Accent 3" w:semiHidden="0" w:uiPriority="72" w:unhideWhenUsed="0"/>
-    <w:lsdException w:name="Colorful Grid Accent 3" w:semiHidden="0" w:uiPriority="73" w:unhideWhenUsed="0"/>
-    <w:lsdException w:name="Light Shading Accent 4" w:semiHidden="0" w:uiPriority="60" w:unhideWhenUsed="0"/>
-    <w:lsdException w:name="Light List Accent 4" w:semiHidden="0" w:uiPriority="61" w:unhideWhenUsed="0"/>
-    <w:lsdException w:name="Light Grid Accent 4" w:semiHidden="0" w:uiPriority="62" w:unhideWhenUsed="0"/>
-    <w:lsdException w:name="Medium Shading 1 Accent 4" w:semiHidden="0" w:uiPriority="63" w:unhideWhenUsed="0"/>
-    <w:lsdException w:name="Medium Shading 2 Accent 4" w:semiHidden="0" w:uiPriority="64" w:unhideWhenUsed="0"/>
-    <w:lsdException w:name="Medium List 1 Accent 4" w:semiHidden="0" w:uiPriority="65" w:unhideWhenUsed="0"/>
-    <w:lsdException w:name="Medium List 2 Accent 4" w:semiHidden="0" w:uiPriority="66" w:unhideWhenUsed="0"/>
-    <w:lsdException w:name="Medium Grid 1 Accent 4" w:semiHidden="0" w:uiPriority="67" w:unhideWhenUsed="0"/>
-    <w:lsdException w:name="Medium Grid 2 Accent 4" w:semiHidden="0" w:uiPriority="68" w:unhideWhenUsed="0"/>
-    <w:lsdException w:name="Medium Grid 3 Accent 4" w:semiHidden="0" w:uiPriority="69" w:unhideWhenUsed="0"/>
-    <w:lsdException w:name="Dark List Accent 4" w:semiHidden="0" w:uiPriority="70" w:unhideWhenUsed="0"/>
-    <w:lsdException w:name="Colorful Shading Accent 4" w:semiHidden="0" w:uiPriority="71" w:unhideWhenUsed="0"/>
-    <w:lsdException w:name="Colorful List Accent 4" w:semiHidden="0" w:uiPriority="72" w:unhideWhenUsed="0"/>
-    <w:lsdException w:name="Colorful Grid Accent 4" w:semiHidden="0" w:uiPriority="73" w:unhideWhenUsed="0"/>
-    <w:lsdException w:name="Light Shading Accent 5" w:semiHidden="0" w:uiPriority="60" w:unhideWhenUsed="0"/>
-    <w:lsdException w:name="Light List Accent 5" w:semiHidden="0" w:uiPriority="61" w:unhideWhenUsed="0"/>
-    <w:lsdException w:name="Light Grid Accent 5" w:semiHidden="0" w:uiPriority="62" w:unhideWhenUsed="0"/>
-    <w:lsdException w:name="Medium Shading 1 Accent 5" w:semiHidden="0" w:uiPriority="63" w:unhideWhenUsed="0"/>
-    <w:lsdException w:name="Medium Shading 2 Accent 5" w:semiHidden="0" w:uiPriority="64" w:unhideWhenUsed="0"/>
-    <w:lsdException w:name="Medium List 1 Accent 5" w:semiHidden="0" w:uiPriority="65" w:unhideWhenUsed="0"/>
-    <w:lsdException w:name="Medium List 2 Accent 5" w:semiHidden="0" w:uiPriority="66" w:unhideWhenUsed="0"/>
-    <w:lsdException w:name="Medium Grid 1 Accent 5" w:semiHidden="0" w:uiPriority="67" w:unhideWhenUsed="0"/>
-    <w:lsdException w:name="Medium Grid 2 Accent 5" w:semiHidden="0" w:uiPriority="68" w:unhideWhenUsed="0"/>
-    <w:lsdException w:name="Medium Grid 3 Accent 5" w:semiHidden="0" w:uiPriority="69" w:unhideWhenUsed="0"/>
-    <w:lsdException w:name="Dark List Accent 5" w:semiHidden="0" w:uiPriority="70" w:unhideWhenUsed="0"/>
-    <w:lsdException w:name="Colorful Shading Accent 5" w:semiHidden="0" w:uiPriority="71" w:unhideWhenUsed="0"/>
-    <w:lsdException w:name="Colorful List Accent 5" w:semiHidden="0" w:uiPriority="72" w:unhideWhenUsed="0"/>
-    <w:lsdException w:name="Colorful Grid Accent 5" w:semiHidden="0" w:uiPriority="73" w:unhideWhenUsed="0"/>
-    <w:lsdException w:name="Light Shading Accent 6" w:semiHidden="0" w:uiPriority="60" w:unhideWhenUsed="0"/>
-    <w:lsdException w:name="Light List Accent 6" w:semiHidden="0" w:uiPriority="61" w:unhideWhenUsed="0"/>
-    <w:lsdException w:name="Light Grid Accent 6" w:semiHidden="0" w:uiPriority="62" w:unhideWhenUsed="0"/>
-    <w:lsdException w:name="Medium Shading 1 Accent 6" w:semiHidden="0" w:uiPriority="63" w:unhideWhenUsed="0"/>
-    <w:lsdException w:name="Medium Shading 2 Accent 6" w:semiHidden="0" w:uiPriority="64" w:unhideWhenUsed="0"/>
-    <w:lsdException w:name="Medium List 1 Accent 6" w:semiHidden="0" w:uiPriority="65" w:unhideWhenUsed="0"/>
-    <w:lsdException w:name="Medium List 2 Accent 6" w:semiHidden="0" w:uiPriority="66" w:unhideWhenUsed="0"/>
-    <w:lsdException w:name="Medium Grid 1 Accent 6" w:semiHidden="0" w:uiPriority="67" w:unhideWhenUsed="0"/>
-    <w:lsdException w:name="Medium Grid 2 Accent 6" w:semiHidden="0" w:uiPriority="68" w:unhideWhenUsed="0"/>
-    <w:lsdException w:name="Medium Grid 3 Accent 6" w:semiHidden="0" w:uiPriority="69" w:unhideWhenUsed="0"/>
-    <w:lsdException w:name="Dark List Accent 6" w:semiHidden="0" w:uiPriority="70" w:unhideWhenUsed="0"/>
-    <w:lsdException w:name="Colorful Shading Accent 6" w:semiHidden="0" w:uiPriority="71" w:unhideWhenUsed="0"/>
-    <w:lsdException w:name="Colorful List Accent 6" w:semiHidden="0" w:uiPriority="72" w:unhideWhenUsed="0"/>
-    <w:lsdException w:name="Colorful Grid Accent 6" w:semiHidden="0" w:uiPriority="73" w:unhideWhenUsed="0"/>
-    <w:lsdException w:name="Subtle Emphasis" w:semiHidden="0" w:uiPriority="19" w:unhideWhenUsed="0" w:qFormat="1"/>
-    <w:lsdException w:name="Intense Emphasis" w:semiHidden="0" w:uiPriority="21" w:unhideWhenUsed="0" w:qFormat="1"/>
-    <w:lsdException w:name="Subtle Reference" w:semiHidden="0" w:uiPriority="31" w:unhideWhenUsed="0" w:qFormat="1"/>
-    <w:lsdException w:name="Intense Reference" w:semiHidden="0" w:uiPriority="32" w:unhideWhenUsed="0" w:qFormat="1"/>
-    <w:lsdException w:name="Book Title" w:semiHidden="0" w:uiPriority="33" w:unhideWhenUsed="0" w:qFormat="1"/>
-    <w:lsdException w:name="Bibliography" w:uiPriority="37"/>
-    <w:lsdException w:name="TOC Heading" w:uiPriority="39" w:qFormat="1"/>
+  <w:latentStyles w:defLockedState="0" w:defUIPriority="99" w:defSemiHidden="0" w:defUnhideWhenUsed="0" w:defQFormat="0" w:count="375">
+    <w:lsdException w:name="Normal" w:uiPriority="0" w:qFormat="1"/>
+    <w:lsdException w:name="heading 1" w:uiPriority="9" w:qFormat="1"/>
+    <w:lsdException w:name="heading 2" w:semiHidden="1" w:uiPriority="9" w:unhideWhenUsed="1" w:qFormat="1"/>
+    <w:lsdException w:name="heading 3" w:semiHidden="1" w:uiPriority="9" w:unhideWhenUsed="1" w:qFormat="1"/>
+    <w:lsdException w:name="heading 4" w:semiHidden="1" w:uiPriority="9" w:unhideWhenUsed="1" w:qFormat="1"/>
+    <w:lsdException w:name="heading 5" w:semiHidden="1" w:uiPriority="9" w:unhideWhenUsed="1" w:qFormat="1"/>
+    <w:lsdException w:name="heading 6" w:semiHidden="1" w:uiPriority="9" w:unhideWhenUsed="1" w:qFormat="1"/>
+    <w:lsdException w:name="heading 7" w:semiHidden="1" w:uiPriority="9" w:unhideWhenUsed="1" w:qFormat="1"/>
+    <w:lsdException w:name="heading 8" w:semiHidden="1" w:uiPriority="9" w:unhideWhenUsed="1" w:qFormat="1"/>
+    <w:lsdException w:name="heading 9" w:semiHidden="1" w:uiPriority="9" w:unhideWhenUsed="1" w:qFormat="1"/>
+    <w:lsdException w:name="index 1" w:semiHidden="1" w:unhideWhenUsed="1"/>
+    <w:lsdException w:name="index 2" w:semiHidden="1" w:unhideWhenUsed="1"/>
+    <w:lsdException w:name="index 3" w:semiHidden="1" w:unhideWhenUsed="1"/>
+    <w:lsdException w:name="index 4" w:semiHidden="1" w:unhideWhenUsed="1"/>
+    <w:lsdException w:name="index 5" w:semiHidden="1" w:unhideWhenUsed="1"/>
+    <w:lsdException w:name="index 6" w:semiHidden="1" w:unhideWhenUsed="1"/>
+    <w:lsdException w:name="index 7" w:semiHidden="1" w:unhideWhenUsed="1"/>
+    <w:lsdException w:name="index 8" w:semiHidden="1" w:unhideWhenUsed="1"/>
+    <w:lsdException w:name="index 9" w:semiHidden="1" w:unhideWhenUsed="1"/>
+    <w:lsdException w:name="toc 1" w:semiHidden="1" w:uiPriority="39" w:unhideWhenUsed="1"/>
+    <w:lsdException w:name="toc 2" w:semiHidden="1" w:uiPriority="39" w:unhideWhenUsed="1"/>
+    <w:lsdException w:name="toc 3" w:semiHidden="1" w:uiPriority="39" w:unhideWhenUsed="1"/>
+    <w:lsdException w:name="toc 4" w:semiHidden="1" w:uiPriority="39" w:unhideWhenUsed="1"/>
+    <w:lsdException w:name="toc 5" w:semiHidden="1" w:uiPriority="39" w:unhideWhenUsed="1"/>
+    <w:lsdException w:name="toc 6" w:semiHidden="1" w:uiPriority="39" w:unhideWhenUsed="1"/>
+    <w:lsdException w:name="toc 7" w:semiHidden="1" w:uiPriority="39" w:unhideWhenUsed="1"/>
+    <w:lsdException w:name="toc 8" w:semiHidden="1" w:uiPriority="39" w:unhideWhenUsed="1"/>
+    <w:lsdException w:name="toc 9" w:semiHidden="1" w:uiPriority="39" w:unhideWhenUsed="1"/>
+    <w:lsdException w:name="Normal Indent" w:semiHidden="1" w:unhideWhenUsed="1"/>
+    <w:lsdException w:name="footnote text" w:semiHidden="1" w:unhideWhenUsed="1"/>
+    <w:lsdException w:name="annotation text" w:semiHidden="1" w:unhideWhenUsed="1"/>
+    <w:lsdException w:name="header" w:semiHidden="1" w:unhideWhenUsed="1"/>
+    <w:lsdException w:name="footer" w:semiHidden="1" w:unhideWhenUsed="1"/>
+    <w:lsdException w:name="index heading" w:semiHidden="1" w:unhideWhenUsed="1"/>
+    <w:lsdException w:name="caption" w:semiHidden="1" w:uiPriority="35" w:unhideWhenUsed="1" w:qFormat="1"/>
+    <w:lsdException w:name="table of figures" w:semiHidden="1" w:unhideWhenUsed="1"/>
+    <w:lsdException w:name="envelope address" w:semiHidden="1" w:unhideWhenUsed="1"/>
+    <w:lsdException w:name="envelope return" w:semiHidden="1" w:unhideWhenUsed="1"/>
+    <w:lsdException w:name="footnote reference" w:semiHidden="1" w:unhideWhenUsed="1"/>
+    <w:lsdException w:name="annotation reference" w:semiHidden="1" w:unhideWhenUsed="1"/>
+    <w:lsdException w:name="line number" w:semiHidden="1" w:unhideWhenUsed="1"/>
+    <w:lsdException w:name="page number" w:semiHidden="1" w:unhideWhenUsed="1"/>
+    <w:lsdException w:name="endnote reference" w:semiHidden="1" w:unhideWhenUsed="1"/>
+    <w:lsdException w:name="endnote text" w:semiHidden="1" w:unhideWhenUsed="1"/>
+    <w:lsdException w:name="table of authorities" w:semiHidden="1" w:unhideWhenUsed="1"/>
+    <w:lsdException w:name="macro" w:semiHidden="1" w:unhideWhenUsed="1"/>
+    <w:lsdException w:name="toa heading" w:semiHidden="1" w:unhideWhenUsed="1"/>
+    <w:lsdException w:name="List" w:semiHidden="1" w:unhideWhenUsed="1"/>
+    <w:lsdException w:name="List Bullet" w:semiHidden="1" w:unhideWhenUsed="1"/>
+    <w:lsdException w:name="List Number" w:semiHidden="1" w:unhideWhenUsed="1"/>
+    <w:lsdException w:name="List 2" w:semiHidden="1" w:unhideWhenUsed="1"/>
+    <w:lsdException w:name="List 3" w:semiHidden="1" w:unhideWhenUsed="1"/>
+    <w:lsdException w:name="List 4" w:semiHidden="1" w:unhideWhenUsed="1"/>
+    <w:lsdException w:name="List 5" w:semiHidden="1" w:unhideWhenUsed="1"/>
+    <w:lsdException w:name="List Bullet 2" w:semiHidden="1" w:unhideWhenUsed="1"/>
+    <w:lsdException w:name="List Bullet 3" w:semiHidden="1" w:unhideWhenUsed="1"/>
+    <w:lsdException w:name="List Bullet 4" w:semiHidden="1" w:unhideWhenUsed="1"/>
+    <w:lsdException w:name="List Bullet 5" w:semiHidden="1" w:unhideWhenUsed="1"/>
+    <w:lsdException w:name="List Number 2" w:semiHidden="1" w:unhideWhenUsed="1"/>
+    <w:lsdException w:name="List Number 3" w:semiHidden="1" w:unhideWhenUsed="1"/>
+    <w:lsdException w:name="List Number 4" w:semiHidden="1" w:unhideWhenUsed="1"/>
+    <w:lsdException w:name="List Number 5" w:semiHidden="1" w:unhideWhenUsed="1"/>
+    <w:lsdException w:name="Title" w:uiPriority="10" w:qFormat="1"/>
+    <w:lsdException w:name="Closing" w:semiHidden="1" w:unhideWhenUsed="1"/>
+    <w:lsdException w:name="Signature" w:semiHidden="1" w:unhideWhenUsed="1"/>
+    <w:lsdException w:name="Default Paragraph Font" w:semiHidden="1" w:uiPriority="1" w:unhideWhenUsed="1"/>
+    <w:lsdException w:name="Body Text" w:semiHidden="1" w:unhideWhenUsed="1"/>
+    <w:lsdException w:name="Body Text Indent" w:semiHidden="1" w:unhideWhenUsed="1"/>
+    <w:lsdException w:name="List Continue" w:semiHidden="1" w:unhideWhenUsed="1"/>
+    <w:lsdException w:name="List Continue 2" w:semiHidden="1" w:unhideWhenUsed="1"/>
+    <w:lsdException w:name="List Continue 3" w:semiHidden="1" w:unhideWhenUsed="1"/>
+    <w:lsdException w:name="List Continue 4" w:semiHidden="1" w:unhideWhenUsed="1"/>
+    <w:lsdException w:name="List Continue 5" w:semiHidden="1" w:unhideWhenUsed="1"/>
+    <w:lsdException w:name="Message Header" w:semiHidden="1" w:unhideWhenUsed="1"/>
+    <w:lsdException w:name="Subtitle" w:uiPriority="11" w:qFormat="1"/>
+    <w:lsdException w:name="Salutation" w:semiHidden="1" w:unhideWhenUsed="1"/>
+    <w:lsdException w:name="Date" w:semiHidden="1" w:unhideWhenUsed="1"/>
+    <w:lsdException w:name="Body Text First Indent" w:semiHidden="1" w:unhideWhenUsed="1"/>
+    <w:lsdException w:name="Body Text First Indent 2" w:semiHidden="1" w:unhideWhenUsed="1"/>
+    <w:lsdException w:name="Note Heading" w:semiHidden="1" w:unhideWhenUsed="1"/>
+    <w:lsdException w:name="Body Text 2" w:semiHidden="1" w:unhideWhenUsed="1"/>
+    <w:lsdException w:name="Body Text 3" w:semiHidden="1" w:unhideWhenUsed="1"/>
+    <w:lsdException w:name="Body Text Indent 2" w:semiHidden="1" w:unhideWhenUsed="1"/>
+    <w:lsdException w:name="Body Text Indent 3" w:semiHidden="1" w:unhideWhenUsed="1"/>
+    <w:lsdException w:name="Block Text" w:semiHidden="1" w:unhideWhenUsed="1"/>
+    <w:lsdException w:name="Hyperlink" w:semiHidden="1" w:unhideWhenUsed="1"/>
+    <w:lsdException w:name="FollowedHyperlink" w:semiHidden="1" w:unhideWhenUsed="1"/>
+    <w:lsdException w:name="Strong" w:uiPriority="22" w:qFormat="1"/>
+    <w:lsdException w:name="Emphasis" w:uiPriority="20" w:qFormat="1"/>
+    <w:lsdException w:name="Document Map" w:semiHidden="1" w:unhideWhenUsed="1"/>
+    <w:lsdException w:name="Plain Text" w:semiHidden="1" w:unhideWhenUsed="1"/>
+    <w:lsdException w:name="E-mail Signature" w:semiHidden="1" w:unhideWhenUsed="1"/>
+    <w:lsdException w:name="HTML Top of Form" w:semiHidden="1" w:unhideWhenUsed="1"/>
+    <w:lsdException w:name="HTML Bottom of Form" w:semiHidden="1" w:unhideWhenUsed="1"/>
+    <w:lsdException w:name="Normal (Web)" w:semiHidden="1" w:unhideWhenUsed="1"/>
+    <w:lsdException w:name="HTML Acronym" w:semiHidden="1" w:unhideWhenUsed="1"/>
+    <w:lsdException w:name="HTML Address" w:semiHidden="1" w:unhideWhenUsed="1"/>
+    <w:lsdException w:name="HTML Cite" w:semiHidden="1" w:unhideWhenUsed="1"/>
+    <w:lsdException w:name="HTML Code" w:semiHidden="1" w:unhideWhenUsed="1"/>
+    <w:lsdException w:name="HTML Definition" w:semiHidden="1" w:unhideWhenUsed="1"/>
+    <w:lsdException w:name="HTML Keyboard" w:semiHidden="1" w:unhideWhenUsed="1"/>
+    <w:lsdException w:name="HTML Preformatted" w:semiHidden="1" w:unhideWhenUsed="1"/>
+    <w:lsdException w:name="HTML Sample" w:semiHidden="1" w:unhideWhenUsed="1"/>
+    <w:lsdException w:name="HTML Typewriter" w:semiHidden="1" w:unhideWhenUsed="1"/>
+    <w:lsdException w:name="HTML Variable" w:semiHidden="1" w:unhideWhenUsed="1"/>
+    <w:lsdException w:name="Normal Table" w:semiHidden="1" w:unhideWhenUsed="1"/>
+    <w:lsdException w:name="annotation subject" w:semiHidden="1" w:unhideWhenUsed="1"/>
+    <w:lsdException w:name="No List" w:semiHidden="1" w:unhideWhenUsed="1"/>
+    <w:lsdException w:name="Outline List 1" w:semiHidden="1" w:unhideWhenUsed="1"/>
+    <w:lsdException w:name="Outline List 2" w:semiHidden="1" w:unhideWhenUsed="1"/>
+    <w:lsdException w:name="Outline List 3" w:semiHidden="1" w:unhideWhenUsed="1"/>
+    <w:lsdException w:name="Table Simple 1" w:semiHidden="1" w:unhideWhenUsed="1"/>
+    <w:lsdException w:name="Table Simple 2" w:semiHidden="1" w:unhideWhenUsed="1"/>
+    <w:lsdException w:name="Table Simple 3" w:semiHidden="1" w:unhideWhenUsed="1"/>
+    <w:lsdException w:name="Table Classic 1" w:semiHidden="1" w:unhideWhenUsed="1"/>
+    <w:lsdException w:name="Table Classic 2" w:semiHidden="1" w:unhideWhenUsed="1"/>
+    <w:lsdException w:name="Table Classic 3" w:semiHidden="1" w:unhideWhenUsed="1"/>
+    <w:lsdException w:name="Table Classic 4" w:semiHidden="1" w:unhideWhenUsed="1"/>
+    <w:lsdException w:name="Table Colorful 1" w:semiHidden="1" w:unhideWhenUsed="1"/>
+    <w:lsdException w:name="Table Colorful 2" w:semiHidden="1" w:unhideWhenUsed="1"/>
+    <w:lsdException w:name="Table Colorful 3" w:semiHidden="1" w:unhideWhenUsed="1"/>
+    <w:lsdException w:name="Table Columns 1" w:semiHidden="1" w:unhideWhenUsed="1"/>
+    <w:lsdException w:name="Table Columns 2" w:semiHidden="1" w:unhideWhenUsed="1"/>
+    <w:lsdException w:name="Table Columns 3" w:semiHidden="1" w:unhideWhenUsed="1"/>
+    <w:lsdException w:name="Table Columns 4" w:semiHidden="1" w:unhideWhenUsed="1"/>
+    <w:lsdException w:name="Table Columns 5" w:semiHidden="1" w:unhideWhenUsed="1"/>
+    <w:lsdException w:name="Table Grid 1" w:semiHidden="1" w:unhideWhenUsed="1"/>
+    <w:lsdException w:name="Table Grid 2" w:semiHidden="1" w:unhideWhenUsed="1"/>
+    <w:lsdException w:name="Table Grid 3" w:semiHidden="1" w:unhideWhenUsed="1"/>
+    <w:lsdException w:name="Table Grid 4" w:semiHidden="1" w:unhideWhenUsed="1"/>
+    <w:lsdException w:name="Table Grid 5" w:semiHidden="1" w:unhideWhenUsed="1"/>
+    <w:lsdException w:name="Table Grid 6" w:semiHidden="1" w:unhideWhenUsed="1"/>
+    <w:lsdException w:name="Table Grid 7" w:semiHidden="1" w:unhideWhenUsed="1"/>
+    <w:lsdException w:name="Table Grid 8" w:semiHidden="1" w:unhideWhenUsed="1"/>
+    <w:lsdException w:name="Table List 1" w:semiHidden="1" w:unhideWhenUsed="1"/>
+    <w:lsdException w:name="Table List 2" w:semiHidden="1" w:unhideWhenUsed="1"/>
+    <w:lsdException w:name="Table List 3" w:semiHidden="1" w:unhideWhenUsed="1"/>
+    <w:lsdException w:name="Table List 4" w:semiHidden="1" w:unhideWhenUsed="1"/>
+    <w:lsdException w:name="Table List 5" w:semiHidden="1" w:unhideWhenUsed="1"/>
+    <w:lsdException w:name="Table List 6" w:semiHidden="1" w:unhideWhenUsed="1"/>
+    <w:lsdException w:name="Table List 7" w:semiHidden="1" w:unhideWhenUsed="1"/>
+    <w:lsdException w:name="Table List 8" w:semiHidden="1" w:unhideWhenUsed="1"/>
+    <w:lsdException w:name="Table 3D effects 1" w:semiHidden="1" w:unhideWhenUsed="1"/>
+    <w:lsdException w:name="Table 3D effects 2" w:semiHidden="1" w:unhideWhenUsed="1"/>
+    <w:lsdException w:name="Table 3D effects 3" w:semiHidden="1" w:unhideWhenUsed="1"/>
+    <w:lsdException w:name="Table Contemporary" w:semiHidden="1" w:unhideWhenUsed="1"/>
+    <w:lsdException w:name="Table Elegant" w:semiHidden="1" w:unhideWhenUsed="1"/>
+    <w:lsdException w:name="Table Professional" w:semiHidden="1" w:unhideWhenUsed="1"/>
+    <w:lsdException w:name="Table Subtle 1" w:semiHidden="1" w:unhideWhenUsed="1"/>
+    <w:lsdException w:name="Table Subtle 2" w:semiHidden="1" w:unhideWhenUsed="1"/>
+    <w:lsdException w:name="Table Web 1" w:semiHidden="1" w:unhideWhenUsed="1"/>
+    <w:lsdException w:name="Table Web 2" w:semiHidden="1" w:unhideWhenUsed="1"/>
+    <w:lsdException w:name="Table Web 3" w:semiHidden="1" w:unhideWhenUsed="1"/>
+    <w:lsdException w:name="Balloon Text" w:semiHidden="1" w:unhideWhenUsed="1"/>
+    <w:lsdException w:name="Table Grid" w:semiHidden="1" w:uiPriority="39" w:unhideWhenUsed="1"/>
+    <w:lsdException w:name="Table Theme" w:semiHidden="1" w:unhideWhenUsed="1"/>
+    <w:lsdException w:name="Placeholder Text" w:semiHidden="1"/>
+    <w:lsdException w:name="No Spacing" w:uiPriority="1" w:qFormat="1"/>
+    <w:lsdException w:name="Light Shading" w:uiPriority="60"/>
+    <w:lsdException w:name="Light List" w:uiPriority="61"/>
+    <w:lsdException w:name="Light Grid" w:uiPriority="62"/>
+    <w:lsdException w:name="Medium Shading 1" w:uiPriority="63"/>
+    <w:lsdException w:name="Medium Shading 2" w:uiPriority="64"/>
+    <w:lsdException w:name="Medium List 1" w:uiPriority="65"/>
+    <w:lsdException w:name="Medium List 2" w:uiPriority="66"/>
+    <w:lsdException w:name="Medium Grid 1" w:uiPriority="67"/>
+    <w:lsdException w:name="Medium Grid 2" w:uiPriority="68"/>
+    <w:lsdException w:name="Medium Grid 3" w:uiPriority="69"/>
+    <w:lsdException w:name="Dark List" w:uiPriority="70"/>
+    <w:lsdException w:name="Colorful Shading" w:uiPriority="71"/>
+    <w:lsdException w:name="Colorful List" w:uiPriority="72"/>
+    <w:lsdException w:name="Colorful Grid" w:uiPriority="73"/>
+    <w:lsdException w:name="Light Shading Accent 1" w:uiPriority="60"/>
+    <w:lsdException w:name="Light List Accent 1" w:uiPriority="61"/>
+    <w:lsdException w:name="Light Grid Accent 1" w:uiPriority="62"/>
+    <w:lsdException w:name="Medium Shading 1 Accent 1" w:uiPriority="63"/>
+    <w:lsdException w:name="Medium Shading 2 Accent 1" w:uiPriority="64"/>
+    <w:lsdException w:name="Medium List 1 Accent 1" w:uiPriority="65"/>
+    <w:lsdException w:name="Revision" w:semiHidden="1"/>
+    <w:lsdException w:name="List Paragraph" w:uiPriority="34" w:qFormat="1"/>
+    <w:lsdException w:name="Quote" w:uiPriority="29" w:qFormat="1"/>
+    <w:lsdException w:name="Intense Quote" w:uiPriority="30" w:qFormat="1"/>
+    <w:lsdException w:name="Medium List 2 Accent 1" w:uiPriority="66"/>
+    <w:lsdException w:name="Medium Grid 1 Accent 1" w:uiPriority="67"/>
+    <w:lsdException w:name="Medium Grid 2 Accent 1" w:uiPriority="68"/>
+    <w:lsdException w:name="Medium Grid 3 Accent 1" w:uiPriority="69"/>
+    <w:lsdException w:name="Dark List Accent 1" w:uiPriority="70"/>
+    <w:lsdException w:name="Colorful Shading Accent 1" w:uiPriority="71"/>
+    <w:lsdException w:name="Colorful List Accent 1" w:uiPriority="72"/>
+    <w:lsdException w:name="Colorful Grid Accent 1" w:uiPriority="73"/>
+    <w:lsdException w:name="Light Shading Accent 2" w:uiPriority="60"/>
+    <w:lsdException w:name="Light List Accent 2" w:uiPriority="61"/>
+    <w:lsdException w:name="Light Grid Accent 2" w:uiPriority="62"/>
+    <w:lsdException w:name="Medium Shading 1 Accent 2" w:uiPriority="63"/>
+    <w:lsdException w:name="Medium Shading 2 Accent 2" w:uiPriority="64"/>
+    <w:lsdException w:name="Medium List 1 Accent 2" w:uiPriority="65"/>
+    <w:lsdException w:name="Medium List 2 Accent 2" w:uiPriority="66"/>
+    <w:lsdException w:name="Medium Grid 1 Accent 2" w:uiPriority="67"/>
+    <w:lsdException w:name="Medium Grid 2 Accent 2" w:uiPriority="68"/>
+    <w:lsdException w:name="Medium Grid 3 Accent 2" w:uiPriority="69"/>
+    <w:lsdException w:name="Dark List Accent 2" w:uiPriority="70"/>
+    <w:lsdException w:name="Colorful Shading Accent 2" w:uiPriority="71"/>
+    <w:lsdException w:name="Colorful List Accent 2" w:uiPriority="72"/>
+    <w:lsdException w:name="Colorful Grid Accent 2" w:uiPriority="73"/>
+    <w:lsdException w:name="Light Shading Accent 3" w:uiPriority="60"/>
+    <w:lsdException w:name="Light List Accent 3" w:uiPriority="61"/>
+    <w:lsdException w:name="Light Grid Accent 3" w:uiPriority="62"/>
+    <w:lsdException w:name="Medium Shading 1 Accent 3" w:uiPriority="63"/>
+    <w:lsdException w:name="Medium Shading 2 Accent 3" w:uiPriority="64"/>
+    <w:lsdException w:name="Medium List 1 Accent 3" w:uiPriority="65"/>
+    <w:lsdException w:name="Medium List 2 Accent 3" w:uiPriority="66"/>
+    <w:lsdException w:name="Medium Grid 1 Accent 3" w:uiPriority="67"/>
+    <w:lsdException w:name="Medium Grid 2 Accent 3" w:uiPriority="68"/>
+    <w:lsdException w:name="Medium Grid 3 Accent 3" w:uiPriority="69"/>
+    <w:lsdException w:name="Dark List Accent 3" w:uiPriority="70"/>
+    <w:lsdException w:name="Colorful Shading Accent 3" w:uiPriority="71"/>
+    <w:lsdException w:name="Colorful List Accent 3" w:uiPriority="72"/>
+    <w:lsdException w:name="Colorful Grid Accent 3" w:uiPriority="73"/>
+    <w:lsdException w:name="Light Shading Accent 4" w:uiPriority="60"/>
+    <w:lsdException w:name="Light List Accent 4" w:uiPriority="61"/>
+    <w:lsdException w:name="Light Grid Accent 4" w:uiPriority="62"/>
+    <w:lsdException w:name="Medium Shading 1 Accent 4" w:uiPriority="63"/>
+    <w:lsdException w:name="Medium Shading 2 Accent 4" w:uiPriority="64"/>
+    <w:lsdException w:name="Medium List 1 Accent 4" w:uiPriority="65"/>
+    <w:lsdException w:name="Medium List 2 Accent 4" w:uiPriority="66"/>
+    <w:lsdException w:name="Medium Grid 1 Accent 4" w:uiPriority="67"/>
+    <w:lsdException w:name="Medium Grid 2 Accent 4" w:uiPriority="68"/>
+    <w:lsdException w:name="Medium Grid 3 Accent 4" w:uiPriority="69"/>
+    <w:lsdException w:name="Dark List Accent 4" w:uiPriority="70"/>
+    <w:lsdException w:name="Colorful Shading Accent 4" w:uiPriority="71"/>
+    <w:lsdException w:name="Colorful List Accent 4" w:uiPriority="72"/>
+    <w:lsdException w:name="Colorful Grid Accent 4" w:uiPriority="73"/>
+    <w:lsdException w:name="Light Shading Accent 5" w:uiPriority="60"/>
+    <w:lsdException w:name="Light List Accent 5" w:uiPriority="61"/>
+    <w:lsdException w:name="Light Grid Accent 5" w:uiPriority="62"/>
+    <w:lsdException w:name="Medium Shading 1 Accent 5" w:uiPriority="63"/>
+    <w:lsdException w:name="Medium Shading 2 Accent 5" w:uiPriority="64"/>
+    <w:lsdException w:name="Medium List 1 Accent 5" w:uiPriority="65"/>
+    <w:lsdException w:name="Medium List 2 Accent 5" w:uiPriority="66"/>
+    <w:lsdException w:name="Medium Grid 1 Accent 5" w:uiPriority="67"/>
+    <w:lsdException w:name="Medium Grid 2 Accent 5" w:uiPriority="68"/>
+    <w:lsdException w:name="Medium Grid 3 Accent 5" w:uiPriority="69"/>
+    <w:lsdException w:name="Dark List Accent 5" w:uiPriority="70"/>
+    <w:lsdException w:name="Colorful Shading Accent 5" w:uiPriority="71"/>
+    <w:lsdException w:name="Colorful List Accent 5" w:uiPriority="72"/>
+    <w:lsdException w:name="Colorful Grid Accent 5" w:uiPriority="73"/>
+    <w:lsdException w:name="Light Shading Accent 6" w:uiPriority="60"/>
+    <w:lsdException w:name="Light List Accent 6" w:uiPriority="61"/>
+    <w:lsdException w:name="Light Grid Accent 6" w:uiPriority="62"/>
+    <w:lsdException w:name="Medium Shading 1 Accent 6" w:uiPriority="63"/>
+    <w:lsdException w:name="Medium Shading 2 Accent 6" w:uiPriority="64"/>
+    <w:lsdException w:name="Medium List 1 Accent 6" w:uiPriority="65"/>
+    <w:lsdException w:name="Medium List 2 Accent 6" w:uiPriority="66"/>
+    <w:lsdException w:name="Medium Grid 1 Accent 6" w:uiPriority="67"/>
+    <w:lsdException w:name="Medium Grid 2 Accent 6" w:uiPriority="68"/>
+    <w:lsdException w:name="Medium Grid 3 Accent 6" w:uiPriority="69"/>
+    <w:lsdException w:name="Dark List Accent 6" w:uiPriority="70"/>
+    <w:lsdException w:name="Colorful Shading Accent 6" w:uiPriority="71"/>
+    <w:lsdException w:name="Colorful List Accent 6" w:uiPriority="72"/>
+    <w:lsdException w:name="Colorful Grid Accent 6" w:uiPriority="73"/>
+    <w:lsdException w:name="Subtle Emphasis" w:uiPriority="19" w:qFormat="1"/>
+    <w:lsdException w:name="Intense Emphasis" w:uiPriority="21" w:qFormat="1"/>
+    <w:lsdException w:name="Subtle Reference" w:uiPriority="31" w:qFormat="1"/>
+    <w:lsdException w:name="Intense Reference" w:uiPriority="32" w:qFormat="1"/>
+    <w:lsdException w:name="Book Title" w:uiPriority="33" w:qFormat="1"/>
+    <w:lsdException w:name="Bibliography" w:semiHidden="1" w:uiPriority="37" w:unhideWhenUsed="1"/>
+    <w:lsdException w:name="TOC Heading" w:semiHidden="1" w:uiPriority="39" w:unhideWhenUsed="1" w:qFormat="1"/>
+    <w:lsdException w:name="Plain Table 1" w:uiPriority="41"/>
+    <w:lsdException w:name="Plain Table 2" w:uiPriority="42"/>
+    <w:lsdException w:name="Plain Table 3" w:uiPriority="43"/>
+    <w:lsdException w:name="Plain Table 4" w:uiPriority="44"/>
+    <w:lsdException w:name="Plain Table 5" w:uiPriority="45"/>
+    <w:lsdException w:name="Grid Table Light" w:uiPriority="40"/>
+    <w:lsdException w:name="Grid Table 1 Light" w:uiPriority="46"/>
+    <w:lsdException w:name="Grid Table 2" w:uiPriority="47"/>
+    <w:lsdException w:name="Grid Table 3" w:uiPriority="48"/>
+    <w:lsdException w:name="Grid Table 4" w:uiPriority="49"/>
+    <w:lsdException w:name="Grid Table 5 Dark" w:uiPriority="50"/>
+    <w:lsdException w:name="Grid Table 6 Colorful" w:uiPriority="51"/>
+    <w:lsdException w:name="Grid Table 7 Colorful" w:uiPriority="52"/>
+    <w:lsdException w:name="Grid Table 1 Light Accent 1" w:uiPriority="46"/>
+    <w:lsdException w:name="Grid Table 2 Accent 1" w:uiPriority="47"/>
+    <w:lsdException w:name="Grid Table 3 Accent 1" w:uiPriority="48"/>
+    <w:lsdException w:name="Grid Table 4 Accent 1" w:uiPriority="49"/>
+    <w:lsdException w:name="Grid Table 5 Dark Accent 1" w:uiPriority="50"/>
+    <w:lsdException w:name="Grid Table 6 Colorful Accent 1" w:uiPriority="51"/>
+    <w:lsdException w:name="Grid Table 7 Colorful Accent 1" w:uiPriority="52"/>
+    <w:lsdException w:name="Grid Table 1 Light Accent 2" w:uiPriority="46"/>
+    <w:lsdException w:name="Grid Table 2 Accent 2" w:uiPriority="47"/>
+    <w:lsdException w:name="Grid Table 3 Accent 2" w:uiPriority="48"/>
+    <w:lsdException w:name="Grid Table 4 Accent 2" w:uiPriority="49"/>
+    <w:lsdException w:name="Grid Table 5 Dark Accent 2" w:uiPriority="50"/>
+    <w:lsdException w:name="Grid Table 6 Colorful Accent 2" w:uiPriority="51"/>
+    <w:lsdException w:name="Grid Table 7 Colorful Accent 2" w:uiPriority="52"/>
+    <w:lsdException w:name="Grid Table 1 Light Accent 3" w:uiPriority="46"/>
+    <w:lsdException w:name="Grid Table 2 Accent 3" w:uiPriority="47"/>
+    <w:lsdException w:name="Grid Table 3 Accent 3" w:uiPriority="48"/>
+    <w:lsdException w:name="Grid Table 4 Accent 3" w:uiPriority="49"/>
+    <w:lsdException w:name="Grid Table 5 Dark Accent 3" w:uiPriority="50"/>
+    <w:lsdException w:name="Grid Table 6 Colorful Accent 3" w:uiPriority="51"/>
+    <w:lsdException w:name="Grid Table 7 Colorful Accent 3" w:uiPriority="52"/>
+    <w:lsdException w:name="Grid Table 1 Light Accent 4" w:uiPriority="46"/>
+    <w:lsdException w:name="Grid Table 2 Accent 4" w:uiPriority="47"/>
+    <w:lsdException w:name="Grid Table 3 Accent 4" w:uiPriority="48"/>
+    <w:lsdException w:name="Grid Table 4 Accent 4" w:uiPriority="49"/>
+    <w:lsdException w:name="Grid Table 5 Dark Accent 4" w:uiPriority="50"/>
+    <w:lsdException w:name="Grid Table 6 Colorful Accent 4" w:uiPriority="51"/>
+    <w:lsdException w:name="Grid Table 7 Colorful Accent 4" w:uiPriority="52"/>
+    <w:lsdException w:name="Grid Table 1 Light Accent 5" w:uiPriority="46"/>
+    <w:lsdException w:name="Grid Table 2 Accent 5" w:uiPriority="47"/>
+    <w:lsdException w:name="Grid Table 3 Accent 5" w:uiPriority="48"/>
+    <w:lsdException w:name="Grid Table 4 Accent 5" w:uiPriority="49"/>
+    <w:lsdException w:name="Grid Table 5 Dark Accent 5" w:uiPriority="50"/>
+    <w:lsdException w:name="Grid Table 6 Colorful Accent 5" w:uiPriority="51"/>
+    <w:lsdException w:name="Grid Table 7 Colorful Accent 5" w:uiPriority="52"/>
+    <w:lsdException w:name="Grid Table 1 Light Accent 6" w:uiPriority="46"/>
+    <w:lsdException w:name="Grid Table 2 Accent 6" w:uiPriority="47"/>
+    <w:lsdException w:name="Grid Table 3 Accent 6" w:uiPriority="48"/>
+    <w:lsdException w:name="Grid Table 4 Accent 6" w:uiPriority="49"/>
+    <w:lsdException w:name="Grid Table 5 Dark Accent 6" w:uiPriority="50"/>
+    <w:lsdException w:name="Grid Table 6 Colorful Accent 6" w:uiPriority="51"/>
+    <w:lsdException w:name="Grid Table 7 Colorful Accent 6" w:uiPriority="52"/>
+    <w:lsdException w:name="List Table 1 Light" w:uiPriority="46"/>
+    <w:lsdException w:name="List Table 2" w:uiPriority="47"/>
+    <w:lsdException w:name="List Table 3" w:uiPriority="48"/>
+    <w:lsdException w:name="List Table 4" w:uiPriority="49"/>
+    <w:lsdException w:name="List Table 5 Dark" w:uiPriority="50"/>
+    <w:lsdException w:name="List Table 6 Colorful" w:uiPriority="51"/>
+    <w:lsdException w:name="List Table 7 Colorful" w:uiPriority="52"/>
+    <w:lsdException w:name="List Table 1 Light Accent 1" w:uiPriority="46"/>
+    <w:lsdException w:name="List Table 2 Accent 1" w:uiPriority="47"/>
+    <w:lsdException w:name="List Table 3 Accent 1" w:uiPriority="48"/>
+    <w:lsdException w:name="List Table 4 Accent 1" w:uiPriority="49"/>
+    <w:lsdException w:name="List Table 5 Dark Accent 1" w:uiPriority="50"/>
+    <w:lsdException w:name="List Table 6 Colorful Accent 1" w:uiPriority="51"/>
+    <w:lsdException w:name="List Table 7 Colorful Accent 1" w:uiPriority="52"/>
+    <w:lsdException w:name="List Table 1 Light Accent 2" w:uiPriority="46"/>
+    <w:lsdException w:name="List Table 2 Accent 2" w:uiPriority="47"/>
+    <w:lsdException w:name="List Table 3 Accent 2" w:uiPriority="48"/>
+    <w:lsdException w:name="List Table 4 Accent 2" w:uiPriority="49"/>
+    <w:lsdException w:name="List Table 5 Dark Accent 2" w:uiPriority="50"/>
+    <w:lsdException w:name="List Table 6 Colorful Accent 2" w:uiPriority="51"/>
+    <w:lsdException w:name="List Table 7 Colorful Accent 2" w:uiPriority="52"/>
+    <w:lsdException w:name="List Table 1 Light Accent 3" w:uiPriority="46"/>
+    <w:lsdException w:name="List Table 2 Accent 3" w:uiPriority="47"/>
+    <w:lsdException w:name="List Table 3 Accent 3" w:uiPriority="48"/>
+    <w:lsdException w:name="List Table 4 Accent 3" w:uiPriority="49"/>
+    <w:lsdException w:name="List Table 5 Dark Accent 3" w:uiPriority="50"/>
+    <w:lsdException w:name="List Table 6 Colorful Accent 3" w:uiPriority="51"/>
+    <w:lsdException w:name="List Table 7 Colorful Accent 3" w:uiPriority="52"/>
+    <w:lsdException w:name="List Table 1 Light Accent 4" w:uiPriority="46"/>
+    <w:lsdException w:name="List Table 2 Accent 4" w:uiPriority="47"/>
+    <w:lsdException w:name="List Table 3 Accent 4" w:uiPriority="48"/>
+    <w:lsdException w:name="List Table 4 Accent 4" w:uiPriority="49"/>
+    <w:lsdException w:name="List Table 5 Dark Accent 4" w:uiPriority="50"/>
+    <w:lsdException w:name="List Table 6 Colorful Accent 4" w:uiPriority="51"/>
+    <w:lsdException w:name="List Table 7 Colorful Accent 4" w:uiPriority="52"/>
+    <w:lsdException w:name="List Table 1 Light Accent 5" w:uiPriority="46"/>
+    <w:lsdException w:name="List Table 2 Accent 5" w:uiPriority="47"/>
+    <w:lsdException w:name="List Table 3 Accent 5" w:uiPriority="48"/>
+    <w:lsdException w:name="List Table 4 Accent 5" w:uiPriority="49"/>
+    <w:lsdException w:name="List Table 5 Dark Accent 5" w:uiPriority="50"/>
+    <w:lsdException w:name="List Table 6 Colorful Accent 5" w:uiPriority="51"/>
+    <w:lsdException w:name="List Table 7 Colorful Accent 5" w:uiPriority="52"/>
+    <w:lsdException w:name="List Table 1 Light Accent 6" w:uiPriority="46"/>
+    <w:lsdException w:name="List Table 2 Accent 6" w:uiPriority="47"/>
+    <w:lsdException w:name="List Table 3 Accent 6" w:uiPriority="48"/>
+    <w:lsdException w:name="List Table 4 Accent 6" w:uiPriority="49"/>
+    <w:lsdException w:name="List Table 5 Dark Accent 6" w:uiPriority="50"/>
+    <w:lsdException w:name="List Table 6 Colorful Accent 6" w:uiPriority="51"/>
+    <w:lsdException w:name="List Table 7 Colorful Accent 6" w:uiPriority="52"/>
+    <w:lsdException w:name="Mention" w:semiHidden="1" w:unhideWhenUsed="1"/>
+    <w:lsdException w:name="Smart Hyperlink" w:semiHidden="1" w:unhideWhenUsed="1"/>
+    <w:lsdException w:name="Hashtag" w:semiHidden="1" w:unhideWhenUsed="1"/>
+    <w:lsdException w:name="Unresolved Mention" w:semiHidden="1" w:unhideWhenUsed="1"/>
   </w:latentStyles>
   <w:style w:type="paragraph" w:default="1" w:styleId="Normal">
     <w:name w:val="Normal"/>
     <w:qFormat/>
   </w:style>
-  <w:style w:type="character" w:default="1" w:styleId="DefaultParagraphFont">
+  <w:style w:type="character" w:default="1" w:styleId="VarsaylanParagrafYazTipi">
     <w:name w:val="Default Paragraph Font"/>
     <w:uiPriority w:val="1"/>
     <w:semiHidden/>
     <w:unhideWhenUsed/>
   </w:style>
-  <w:style w:type="table" w:default="1" w:styleId="TableNormal">
+  <w:style w:type="table" w:default="1" w:styleId="NormalTablo">
     <w:name w:val="Normal Table"/>
     <w:uiPriority w:val="99"/>
     <w:semiHidden/>
@@ -6381,13 +6985,13 @@
       </w:tblCellMar>
     </w:tblPr>
   </w:style>
-  <w:style w:type="numbering" w:default="1" w:styleId="NoList">
+  <w:style w:type="numbering" w:default="1" w:styleId="ListeYok">
     <w:name w:val="No List"/>
     <w:uiPriority w:val="99"/>
     <w:semiHidden/>
     <w:unhideWhenUsed/>
   </w:style>
-  <w:style w:type="paragraph" w:styleId="Caption">
+  <w:style w:type="paragraph" w:styleId="ResimYazs">
     <w:name w:val="caption"/>
     <w:basedOn w:val="Normal"/>
     <w:next w:val="Normal"/>
@@ -6422,10 +7026,10 @@
       <w:lang w:eastAsia="en-GB"/>
     </w:rPr>
   </w:style>
-  <w:style w:type="paragraph" w:styleId="BalloonText">
+  <w:style w:type="paragraph" w:styleId="BalonMetni">
     <w:name w:val="Balloon Text"/>
     <w:basedOn w:val="Normal"/>
-    <w:link w:val="BalloonTextChar"/>
+    <w:link w:val="BalonMetniChar"/>
     <w:uiPriority w:val="99"/>
     <w:semiHidden/>
     <w:unhideWhenUsed/>
@@ -6439,10 +7043,10 @@
       <w:szCs w:val="16"/>
     </w:rPr>
   </w:style>
-  <w:style w:type="character" w:customStyle="1" w:styleId="BalloonTextChar">
-    <w:name w:val="Balloon Text Char"/>
-    <w:basedOn w:val="DefaultParagraphFont"/>
-    <w:link w:val="BalloonText"/>
+  <w:style w:type="character" w:customStyle="1" w:styleId="BalonMetniChar">
+    <w:name w:val="Balon Metni Char"/>
+    <w:basedOn w:val="VarsaylanParagrafYazTipi"/>
+    <w:link w:val="BalonMetni"/>
     <w:uiPriority w:val="99"/>
     <w:semiHidden/>
     <w:rsid w:val="004972D8"/>
@@ -6452,9 +7056,9 @@
       <w:szCs w:val="16"/>
     </w:rPr>
   </w:style>
-  <w:style w:type="character" w:styleId="Hyperlink">
+  <w:style w:type="character" w:styleId="Kpr">
     <w:name w:val="Hyperlink"/>
-    <w:basedOn w:val="DefaultParagraphFont"/>
+    <w:basedOn w:val="VarsaylanParagrafYazTipi"/>
     <w:uiPriority w:val="99"/>
     <w:unhideWhenUsed/>
     <w:rsid w:val="009C0A45"/>
@@ -6463,7 +7067,7 @@
       <w:u w:val="single"/>
     </w:rPr>
   </w:style>
-  <w:style w:type="paragraph" w:styleId="ListParagraph">
+  <w:style w:type="paragraph" w:styleId="ListeParagraf">
     <w:name w:val="List Paragraph"/>
     <w:basedOn w:val="Normal"/>
     <w:uiPriority w:val="34"/>
@@ -6474,9 +7078,9 @@
       <w:contextualSpacing/>
     </w:pPr>
   </w:style>
-  <w:style w:type="table" w:styleId="TableGrid">
+  <w:style w:type="table" w:styleId="TabloKlavuzu">
     <w:name w:val="Table Grid"/>
-    <w:basedOn w:val="TableNormal"/>
+    <w:basedOn w:val="NormalTablo"/>
     <w:uiPriority w:val="39"/>
     <w:unhideWhenUsed/>
     <w:rsid w:val="009C0A45"/>
@@ -6484,7 +7088,6 @@
       <w:spacing w:after="0" w:line="240" w:lineRule="auto"/>
     </w:pPr>
     <w:tblPr>
-      <w:tblInd w:w="0" w:type="dxa"/>
       <w:tblBorders>
         <w:top w:val="single" w:sz="4" w:space="0" w:color="auto"/>
         <w:left w:val="single" w:sz="4" w:space="0" w:color="auto"/>
@@ -6493,17 +7096,11 @@
         <w:insideH w:val="single" w:sz="4" w:space="0" w:color="auto"/>
         <w:insideV w:val="single" w:sz="4" w:space="0" w:color="auto"/>
       </w:tblBorders>
-      <w:tblCellMar>
-        <w:top w:w="0" w:type="dxa"/>
-        <w:left w:w="108" w:type="dxa"/>
-        <w:bottom w:w="0" w:type="dxa"/>
-        <w:right w:w="108" w:type="dxa"/>
-      </w:tblCellMar>
     </w:tblPr>
   </w:style>
-  <w:style w:type="character" w:styleId="Strong">
+  <w:style w:type="character" w:styleId="Gl">
     <w:name w:val="Strong"/>
-    <w:basedOn w:val="DefaultParagraphFont"/>
+    <w:basedOn w:val="VarsaylanParagrafYazTipi"/>
     <w:uiPriority w:val="22"/>
     <w:qFormat/>
     <w:rsid w:val="009C0A45"/>
@@ -6512,336 +7109,9 @@
       <w:bCs/>
     </w:rPr>
   </w:style>
-  <w:style w:type="character" w:styleId="FollowedHyperlink">
+  <w:style w:type="character" w:styleId="zlenenKpr">
     <w:name w:val="FollowedHyperlink"/>
-    <w:basedOn w:val="DefaultParagraphFont"/>
-    <w:uiPriority w:val="99"/>
-    <w:semiHidden/>
-    <w:unhideWhenUsed/>
-    <w:rsid w:val="00307151"/>
-    <w:rPr>
-      <w:color w:val="954F72" w:themeColor="followedHyperlink"/>
-      <w:u w:val="single"/>
-    </w:rPr>
-  </w:style>
-</w:styles>
-</file>
-
-<file path=word/stylesWithEffects.xml><?xml version="1.0" encoding="utf-8"?>
-<w:styles xmlns:wpc="http://schemas.microsoft.com/office/word/2010/wordprocessingCanvas" xmlns:mc="http://schemas.openxmlformats.org/markup-compatibility/2006" xmlns:o="urn:schemas-microsoft-com:office:office" xmlns:r="http://schemas.openxmlformats.org/officeDocument/2006/relationships" xmlns:m="http://schemas.openxmlformats.org/officeDocument/2006/math" xmlns:v="urn:schemas-microsoft-com:vml" xmlns:wp14="http://schemas.microsoft.com/office/word/2010/wordprocessingDrawing" xmlns:wp="http://schemas.openxmlformats.org/drawingml/2006/wordprocessingDrawing" xmlns:w10="urn:schemas-microsoft-com:office:word" xmlns:w="http://schemas.openxmlformats.org/wordprocessingml/2006/main" xmlns:w14="http://schemas.microsoft.com/office/word/2010/wordml" xmlns:wpg="http://schemas.microsoft.com/office/word/2010/wordprocessingGroup" xmlns:wpi="http://schemas.microsoft.com/office/word/2010/wordprocessingInk" xmlns:wne="http://schemas.microsoft.com/office/word/2006/wordml" xmlns:wps="http://schemas.microsoft.com/office/word/2010/wordprocessingShape" mc:Ignorable="w14 wp14">
-  <w:docDefaults>
-    <w:rPrDefault>
-      <w:rPr>
-        <w:rFonts w:asciiTheme="minorHAnsi" w:eastAsiaTheme="minorHAnsi" w:hAnsiTheme="minorHAnsi" w:cstheme="minorBidi"/>
-        <w:sz w:val="22"/>
-        <w:szCs w:val="22"/>
-        <w:lang w:val="en-GB" w:eastAsia="en-US" w:bidi="ar-SA"/>
-      </w:rPr>
-    </w:rPrDefault>
-    <w:pPrDefault>
-      <w:pPr>
-        <w:spacing w:after="160" w:line="259" w:lineRule="auto"/>
-      </w:pPr>
-    </w:pPrDefault>
-  </w:docDefaults>
-  <w:latentStyles w:defLockedState="0" w:defUIPriority="99" w:defSemiHidden="1" w:defUnhideWhenUsed="1" w:defQFormat="0" w:count="267">
-    <w:lsdException w:name="Normal" w:semiHidden="0" w:uiPriority="0" w:unhideWhenUsed="0" w:qFormat="1"/>
-    <w:lsdException w:name="heading 1" w:semiHidden="0" w:uiPriority="9" w:unhideWhenUsed="0" w:qFormat="1"/>
-    <w:lsdException w:name="heading 2" w:uiPriority="9" w:qFormat="1"/>
-    <w:lsdException w:name="heading 3" w:uiPriority="9" w:qFormat="1"/>
-    <w:lsdException w:name="heading 4" w:uiPriority="9" w:qFormat="1"/>
-    <w:lsdException w:name="heading 5" w:uiPriority="9" w:qFormat="1"/>
-    <w:lsdException w:name="heading 6" w:uiPriority="9" w:qFormat="1"/>
-    <w:lsdException w:name="heading 7" w:uiPriority="9" w:qFormat="1"/>
-    <w:lsdException w:name="heading 8" w:uiPriority="9" w:qFormat="1"/>
-    <w:lsdException w:name="heading 9" w:uiPriority="9" w:qFormat="1"/>
-    <w:lsdException w:name="toc 1" w:uiPriority="39"/>
-    <w:lsdException w:name="toc 2" w:uiPriority="39"/>
-    <w:lsdException w:name="toc 3" w:uiPriority="39"/>
-    <w:lsdException w:name="toc 4" w:uiPriority="39"/>
-    <w:lsdException w:name="toc 5" w:uiPriority="39"/>
-    <w:lsdException w:name="toc 6" w:uiPriority="39"/>
-    <w:lsdException w:name="toc 7" w:uiPriority="39"/>
-    <w:lsdException w:name="toc 8" w:uiPriority="39"/>
-    <w:lsdException w:name="toc 9" w:uiPriority="39"/>
-    <w:lsdException w:name="caption" w:uiPriority="35" w:qFormat="1"/>
-    <w:lsdException w:name="Title" w:semiHidden="0" w:uiPriority="10" w:unhideWhenUsed="0" w:qFormat="1"/>
-    <w:lsdException w:name="Default Paragraph Font" w:uiPriority="1"/>
-    <w:lsdException w:name="Subtitle" w:semiHidden="0" w:uiPriority="11" w:unhideWhenUsed="0" w:qFormat="1"/>
-    <w:lsdException w:name="Strong" w:semiHidden="0" w:uiPriority="22" w:unhideWhenUsed="0" w:qFormat="1"/>
-    <w:lsdException w:name="Emphasis" w:semiHidden="0" w:uiPriority="20" w:unhideWhenUsed="0" w:qFormat="1"/>
-    <w:lsdException w:name="Table Grid" w:uiPriority="39"/>
-    <w:lsdException w:name="Placeholder Text" w:unhideWhenUsed="0"/>
-    <w:lsdException w:name="No Spacing" w:semiHidden="0" w:uiPriority="1" w:unhideWhenUsed="0" w:qFormat="1"/>
-    <w:lsdException w:name="Light Shading" w:semiHidden="0" w:uiPriority="60" w:unhideWhenUsed="0"/>
-    <w:lsdException w:name="Light List" w:semiHidden="0" w:uiPriority="61" w:unhideWhenUsed="0"/>
-    <w:lsdException w:name="Light Grid" w:semiHidden="0" w:uiPriority="62" w:unhideWhenUsed="0"/>
-    <w:lsdException w:name="Medium Shading 1" w:semiHidden="0" w:uiPriority="63" w:unhideWhenUsed="0"/>
-    <w:lsdException w:name="Medium Shading 2" w:semiHidden="0" w:uiPriority="64" w:unhideWhenUsed="0"/>
-    <w:lsdException w:name="Medium List 1" w:semiHidden="0" w:uiPriority="65" w:unhideWhenUsed="0"/>
-    <w:lsdException w:name="Medium List 2" w:semiHidden="0" w:uiPriority="66" w:unhideWhenUsed="0"/>
-    <w:lsdException w:name="Medium Grid 1" w:semiHidden="0" w:uiPriority="67" w:unhideWhenUsed="0"/>
-    <w:lsdException w:name="Medium Grid 2" w:semiHidden="0" w:uiPriority="68" w:unhideWhenUsed="0"/>
-    <w:lsdException w:name="Medium Grid 3" w:semiHidden="0" w:uiPriority="69" w:unhideWhenUsed="0"/>
-    <w:lsdException w:name="Dark List" w:semiHidden="0" w:uiPriority="70" w:unhideWhenUsed="0"/>
-    <w:lsdException w:name="Colorful Shading" w:semiHidden="0" w:uiPriority="71" w:unhideWhenUsed="0"/>
-    <w:lsdException w:name="Colorful List" w:semiHidden="0" w:uiPriority="72" w:unhideWhenUsed="0"/>
-    <w:lsdException w:name="Colorful Grid" w:semiHidden="0" w:uiPriority="73" w:unhideWhenUsed="0"/>
-    <w:lsdException w:name="Light Shading Accent 1" w:semiHidden="0" w:uiPriority="60" w:unhideWhenUsed="0"/>
-    <w:lsdException w:name="Light List Accent 1" w:semiHidden="0" w:uiPriority="61" w:unhideWhenUsed="0"/>
-    <w:lsdException w:name="Light Grid Accent 1" w:semiHidden="0" w:uiPriority="62" w:unhideWhenUsed="0"/>
-    <w:lsdException w:name="Medium Shading 1 Accent 1" w:semiHidden="0" w:uiPriority="63" w:unhideWhenUsed="0"/>
-    <w:lsdException w:name="Medium Shading 2 Accent 1" w:semiHidden="0" w:uiPriority="64" w:unhideWhenUsed="0"/>
-    <w:lsdException w:name="Medium List 1 Accent 1" w:semiHidden="0" w:uiPriority="65" w:unhideWhenUsed="0"/>
-    <w:lsdException w:name="Revision" w:unhideWhenUsed="0"/>
-    <w:lsdException w:name="List Paragraph" w:semiHidden="0" w:uiPriority="34" w:unhideWhenUsed="0" w:qFormat="1"/>
-    <w:lsdException w:name="Quote" w:semiHidden="0" w:uiPriority="29" w:unhideWhenUsed="0" w:qFormat="1"/>
-    <w:lsdException w:name="Intense Quote" w:semiHidden="0" w:uiPriority="30" w:unhideWhenUsed="0" w:qFormat="1"/>
-    <w:lsdException w:name="Medium List 2 Accent 1" w:semiHidden="0" w:uiPriority="66" w:unhideWhenUsed="0"/>
-    <w:lsdException w:name="Medium Grid 1 Accent 1" w:semiHidden="0" w:uiPriority="67" w:unhideWhenUsed="0"/>
-    <w:lsdException w:name="Medium Grid 2 Accent 1" w:semiHidden="0" w:uiPriority="68" w:unhideWhenUsed="0"/>
-    <w:lsdException w:name="Medium Grid 3 Accent 1" w:semiHidden="0" w:uiPriority="69" w:unhideWhenUsed="0"/>
-    <w:lsdException w:name="Dark List Accent 1" w:semiHidden="0" w:uiPriority="70" w:unhideWhenUsed="0"/>
-    <w:lsdException w:name="Colorful Shading Accent 1" w:semiHidden="0" w:uiPriority="71" w:unhideWhenUsed="0"/>
-    <w:lsdException w:name="Colorful List Accent 1" w:semiHidden="0" w:uiPriority="72" w:unhideWhenUsed="0"/>
-    <w:lsdException w:name="Colorful Grid Accent 1" w:semiHidden="0" w:uiPriority="73" w:unhideWhenUsed="0"/>
-    <w:lsdException w:name="Light Shading Accent 2" w:semiHidden="0" w:uiPriority="60" w:unhideWhenUsed="0"/>
-    <w:lsdException w:name="Light List Accent 2" w:semiHidden="0" w:uiPriority="61" w:unhideWhenUsed="0"/>
-    <w:lsdException w:name="Light Grid Accent 2" w:semiHidden="0" w:uiPriority="62" w:unhideWhenUsed="0"/>
-    <w:lsdException w:name="Medium Shading 1 Accent 2" w:semiHidden="0" w:uiPriority="63" w:unhideWhenUsed="0"/>
-    <w:lsdException w:name="Medium Shading 2 Accent 2" w:semiHidden="0" w:uiPriority="64" w:unhideWhenUsed="0"/>
-    <w:lsdException w:name="Medium List 1 Accent 2" w:semiHidden="0" w:uiPriority="65" w:unhideWhenUsed="0"/>
-    <w:lsdException w:name="Medium List 2 Accent 2" w:semiHidden="0" w:uiPriority="66" w:unhideWhenUsed="0"/>
-    <w:lsdException w:name="Medium Grid 1 Accent 2" w:semiHidden="0" w:uiPriority="67" w:unhideWhenUsed="0"/>
-    <w:lsdException w:name="Medium Grid 2 Accent 2" w:semiHidden="0" w:uiPriority="68" w:unhideWhenUsed="0"/>
-    <w:lsdException w:name="Medium Grid 3 Accent 2" w:semiHidden="0" w:uiPriority="69" w:unhideWhenUsed="0"/>
-    <w:lsdException w:name="Dark List Accent 2" w:semiHidden="0" w:uiPriority="70" w:unhideWhenUsed="0"/>
-    <w:lsdException w:name="Colorful Shading Accent 2" w:semiHidden="0" w:uiPriority="71" w:unhideWhenUsed="0"/>
-    <w:lsdException w:name="Colorful List Accent 2" w:semiHidden="0" w:uiPriority="72" w:unhideWhenUsed="0"/>
-    <w:lsdException w:name="Colorful Grid Accent 2" w:semiHidden="0" w:uiPriority="73" w:unhideWhenUsed="0"/>
-    <w:lsdException w:name="Light Shading Accent 3" w:semiHidden="0" w:uiPriority="60" w:unhideWhenUsed="0"/>
-    <w:lsdException w:name="Light List Accent 3" w:semiHidden="0" w:uiPriority="61" w:unhideWhenUsed="0"/>
-    <w:lsdException w:name="Light Grid Accent 3" w:semiHidden="0" w:uiPriority="62" w:unhideWhenUsed="0"/>
-    <w:lsdException w:name="Medium Shading 1 Accent 3" w:semiHidden="0" w:uiPriority="63" w:unhideWhenUsed="0"/>
-    <w:lsdException w:name="Medium Shading 2 Accent 3" w:semiHidden="0" w:uiPriority="64" w:unhideWhenUsed="0"/>
-    <w:lsdException w:name="Medium List 1 Accent 3" w:semiHidden="0" w:uiPriority="65" w:unhideWhenUsed="0"/>
-    <w:lsdException w:name="Medium List 2 Accent 3" w:semiHidden="0" w:uiPriority="66" w:unhideWhenUsed="0"/>
-    <w:lsdException w:name="Medium Grid 1 Accent 3" w:semiHidden="0" w:uiPriority="67" w:unhideWhenUsed="0"/>
-    <w:lsdException w:name="Medium Grid 2 Accent 3" w:semiHidden="0" w:uiPriority="68" w:unhideWhenUsed="0"/>
-    <w:lsdException w:name="Medium Grid 3 Accent 3" w:semiHidden="0" w:uiPriority="69" w:unhideWhenUsed="0"/>
-    <w:lsdException w:name="Dark List Accent 3" w:semiHidden="0" w:uiPriority="70" w:unhideWhenUsed="0"/>
-    <w:lsdException w:name="Colorful Shading Accent 3" w:semiHidden="0" w:uiPriority="71" w:unhideWhenUsed="0"/>
-    <w:lsdException w:name="Colorful List Accent 3" w:semiHidden="0" w:uiPriority="72" w:unhideWhenUsed="0"/>
-    <w:lsdException w:name="Colorful Grid Accent 3" w:semiHidden="0" w:uiPriority="73" w:unhideWhenUsed="0"/>
-    <w:lsdException w:name="Light Shading Accent 4" w:semiHidden="0" w:uiPriority="60" w:unhideWhenUsed="0"/>
-    <w:lsdException w:name="Light List Accent 4" w:semiHidden="0" w:uiPriority="61" w:unhideWhenUsed="0"/>
-    <w:lsdException w:name="Light Grid Accent 4" w:semiHidden="0" w:uiPriority="62" w:unhideWhenUsed="0"/>
-    <w:lsdException w:name="Medium Shading 1 Accent 4" w:semiHidden="0" w:uiPriority="63" w:unhideWhenUsed="0"/>
-    <w:lsdException w:name="Medium Shading 2 Accent 4" w:semiHidden="0" w:uiPriority="64" w:unhideWhenUsed="0"/>
-    <w:lsdException w:name="Medium List 1 Accent 4" w:semiHidden="0" w:uiPriority="65" w:unhideWhenUsed="0"/>
-    <w:lsdException w:name="Medium List 2 Accent 4" w:semiHidden="0" w:uiPriority="66" w:unhideWhenUsed="0"/>
-    <w:lsdException w:name="Medium Grid 1 Accent 4" w:semiHidden="0" w:uiPriority="67" w:unhideWhenUsed="0"/>
-    <w:lsdException w:name="Medium Grid 2 Accent 4" w:semiHidden="0" w:uiPriority="68" w:unhideWhenUsed="0"/>
-    <w:lsdException w:name="Medium Grid 3 Accent 4" w:semiHidden="0" w:uiPriority="69" w:unhideWhenUsed="0"/>
-    <w:lsdException w:name="Dark List Accent 4" w:semiHidden="0" w:uiPriority="70" w:unhideWhenUsed="0"/>
-    <w:lsdException w:name="Colorful Shading Accent 4" w:semiHidden="0" w:uiPriority="71" w:unhideWhenUsed="0"/>
-    <w:lsdException w:name="Colorful List Accent 4" w:semiHidden="0" w:uiPriority="72" w:unhideWhenUsed="0"/>
-    <w:lsdException w:name="Colorful Grid Accent 4" w:semiHidden="0" w:uiPriority="73" w:unhideWhenUsed="0"/>
-    <w:lsdException w:name="Light Shading Accent 5" w:semiHidden="0" w:uiPriority="60" w:unhideWhenUsed="0"/>
-    <w:lsdException w:name="Light List Accent 5" w:semiHidden="0" w:uiPriority="61" w:unhideWhenUsed="0"/>
-    <w:lsdException w:name="Light Grid Accent 5" w:semiHidden="0" w:uiPriority="62" w:unhideWhenUsed="0"/>
-    <w:lsdException w:name="Medium Shading 1 Accent 5" w:semiHidden="0" w:uiPriority="63" w:unhideWhenUsed="0"/>
-    <w:lsdException w:name="Medium Shading 2 Accent 5" w:semiHidden="0" w:uiPriority="64" w:unhideWhenUsed="0"/>
-    <w:lsdException w:name="Medium List 1 Accent 5" w:semiHidden="0" w:uiPriority="65" w:unhideWhenUsed="0"/>
-    <w:lsdException w:name="Medium List 2 Accent 5" w:semiHidden="0" w:uiPriority="66" w:unhideWhenUsed="0"/>
-    <w:lsdException w:name="Medium Grid 1 Accent 5" w:semiHidden="0" w:uiPriority="67" w:unhideWhenUsed="0"/>
-    <w:lsdException w:name="Medium Grid 2 Accent 5" w:semiHidden="0" w:uiPriority="68" w:unhideWhenUsed="0"/>
-    <w:lsdException w:name="Medium Grid 3 Accent 5" w:semiHidden="0" w:uiPriority="69" w:unhideWhenUsed="0"/>
-    <w:lsdException w:name="Dark List Accent 5" w:semiHidden="0" w:uiPriority="70" w:unhideWhenUsed="0"/>
-    <w:lsdException w:name="Colorful Shading Accent 5" w:semiHidden="0" w:uiPriority="71" w:unhideWhenUsed="0"/>
-    <w:lsdException w:name="Colorful List Accent 5" w:semiHidden="0" w:uiPriority="72" w:unhideWhenUsed="0"/>
-    <w:lsdException w:name="Colorful Grid Accent 5" w:semiHidden="0" w:uiPriority="73" w:unhideWhenUsed="0"/>
-    <w:lsdException w:name="Light Shading Accent 6" w:semiHidden="0" w:uiPriority="60" w:unhideWhenUsed="0"/>
-    <w:lsdException w:name="Light List Accent 6" w:semiHidden="0" w:uiPriority="61" w:unhideWhenUsed="0"/>
-    <w:lsdException w:name="Light Grid Accent 6" w:semiHidden="0" w:uiPriority="62" w:unhideWhenUsed="0"/>
-    <w:lsdException w:name="Medium Shading 1 Accent 6" w:semiHidden="0" w:uiPriority="63" w:unhideWhenUsed="0"/>
-    <w:lsdException w:name="Medium Shading 2 Accent 6" w:semiHidden="0" w:uiPriority="64" w:unhideWhenUsed="0"/>
-    <w:lsdException w:name="Medium List 1 Accent 6" w:semiHidden="0" w:uiPriority="65" w:unhideWhenUsed="0"/>
-    <w:lsdException w:name="Medium List 2 Accent 6" w:semiHidden="0" w:uiPriority="66" w:unhideWhenUsed="0"/>
-    <w:lsdException w:name="Medium Grid 1 Accent 6" w:semiHidden="0" w:uiPriority="67" w:unhideWhenUsed="0"/>
-    <w:lsdException w:name="Medium Grid 2 Accent 6" w:semiHidden="0" w:uiPriority="68" w:unhideWhenUsed="0"/>
-    <w:lsdException w:name="Medium Grid 3 Accent 6" w:semiHidden="0" w:uiPriority="69" w:unhideWhenUsed="0"/>
-    <w:lsdException w:name="Dark List Accent 6" w:semiHidden="0" w:uiPriority="70" w:unhideWhenUsed="0"/>
-    <w:lsdException w:name="Colorful Shading Accent 6" w:semiHidden="0" w:uiPriority="71" w:unhideWhenUsed="0"/>
-    <w:lsdException w:name="Colorful List Accent 6" w:semiHidden="0" w:uiPriority="72" w:unhideWhenUsed="0"/>
-    <w:lsdException w:name="Colorful Grid Accent 6" w:semiHidden="0" w:uiPriority="73" w:unhideWhenUsed="0"/>
-    <w:lsdException w:name="Subtle Emphasis" w:semiHidden="0" w:uiPriority="19" w:unhideWhenUsed="0" w:qFormat="1"/>
-    <w:lsdException w:name="Intense Emphasis" w:semiHidden="0" w:uiPriority="21" w:unhideWhenUsed="0" w:qFormat="1"/>
-    <w:lsdException w:name="Subtle Reference" w:semiHidden="0" w:uiPriority="31" w:unhideWhenUsed="0" w:qFormat="1"/>
-    <w:lsdException w:name="Intense Reference" w:semiHidden="0" w:uiPriority="32" w:unhideWhenUsed="0" w:qFormat="1"/>
-    <w:lsdException w:name="Book Title" w:semiHidden="0" w:uiPriority="33" w:unhideWhenUsed="0" w:qFormat="1"/>
-    <w:lsdException w:name="Bibliography" w:uiPriority="37"/>
-    <w:lsdException w:name="TOC Heading" w:uiPriority="39" w:qFormat="1"/>
-  </w:latentStyles>
-  <w:style w:type="paragraph" w:default="1" w:styleId="Normal">
-    <w:name w:val="Normal"/>
-    <w:qFormat/>
-  </w:style>
-  <w:style w:type="character" w:default="1" w:styleId="DefaultParagraphFont">
-    <w:name w:val="Default Paragraph Font"/>
-    <w:uiPriority w:val="1"/>
-    <w:semiHidden/>
-    <w:unhideWhenUsed/>
-  </w:style>
-  <w:style w:type="table" w:default="1" w:styleId="TableNormal">
-    <w:name w:val="Normal Table"/>
-    <w:uiPriority w:val="99"/>
-    <w:semiHidden/>
-    <w:unhideWhenUsed/>
-    <w:tblPr>
-      <w:tblInd w:w="0" w:type="dxa"/>
-      <w:tblCellMar>
-        <w:top w:w="0" w:type="dxa"/>
-        <w:left w:w="108" w:type="dxa"/>
-        <w:bottom w:w="0" w:type="dxa"/>
-        <w:right w:w="108" w:type="dxa"/>
-      </w:tblCellMar>
-    </w:tblPr>
-  </w:style>
-  <w:style w:type="numbering" w:default="1" w:styleId="NoList">
-    <w:name w:val="No List"/>
-    <w:uiPriority w:val="99"/>
-    <w:semiHidden/>
-    <w:unhideWhenUsed/>
-  </w:style>
-  <w:style w:type="paragraph" w:styleId="Caption">
-    <w:name w:val="caption"/>
-    <w:basedOn w:val="Normal"/>
-    <w:next w:val="Normal"/>
-    <w:uiPriority w:val="35"/>
-    <w:unhideWhenUsed/>
-    <w:qFormat/>
-    <w:rsid w:val="00BC2D32"/>
-    <w:pPr>
-      <w:spacing w:after="200" w:line="240" w:lineRule="auto"/>
-    </w:pPr>
-    <w:rPr>
-      <w:i/>
-      <w:iCs/>
-      <w:color w:val="44546A" w:themeColor="text2"/>
-      <w:sz w:val="18"/>
-      <w:szCs w:val="18"/>
-    </w:rPr>
-  </w:style>
-  <w:style w:type="paragraph" w:styleId="NormalWeb">
-    <w:name w:val="Normal (Web)"/>
-    <w:basedOn w:val="Normal"/>
-    <w:uiPriority w:val="99"/>
-    <w:unhideWhenUsed/>
-    <w:rsid w:val="00DE34C2"/>
-    <w:pPr>
-      <w:spacing w:before="100" w:beforeAutospacing="1" w:after="100" w:afterAutospacing="1" w:line="240" w:lineRule="auto"/>
-    </w:pPr>
-    <w:rPr>
-      <w:rFonts w:ascii="Times New Roman" w:eastAsia="Times New Roman" w:hAnsi="Times New Roman" w:cs="Times New Roman"/>
-      <w:sz w:val="24"/>
-      <w:szCs w:val="24"/>
-      <w:lang w:eastAsia="en-GB"/>
-    </w:rPr>
-  </w:style>
-  <w:style w:type="paragraph" w:styleId="BalloonText">
-    <w:name w:val="Balloon Text"/>
-    <w:basedOn w:val="Normal"/>
-    <w:link w:val="BalloonTextChar"/>
-    <w:uiPriority w:val="99"/>
-    <w:semiHidden/>
-    <w:unhideWhenUsed/>
-    <w:rsid w:val="004972D8"/>
-    <w:pPr>
-      <w:spacing w:after="0" w:line="240" w:lineRule="auto"/>
-    </w:pPr>
-    <w:rPr>
-      <w:rFonts w:ascii="Tahoma" w:hAnsi="Tahoma" w:cs="Tahoma"/>
-      <w:sz w:val="16"/>
-      <w:szCs w:val="16"/>
-    </w:rPr>
-  </w:style>
-  <w:style w:type="character" w:customStyle="1" w:styleId="BalloonTextChar">
-    <w:name w:val="Balloon Text Char"/>
-    <w:basedOn w:val="DefaultParagraphFont"/>
-    <w:link w:val="BalloonText"/>
-    <w:uiPriority w:val="99"/>
-    <w:semiHidden/>
-    <w:rsid w:val="004972D8"/>
-    <w:rPr>
-      <w:rFonts w:ascii="Tahoma" w:hAnsi="Tahoma" w:cs="Tahoma"/>
-      <w:sz w:val="16"/>
-      <w:szCs w:val="16"/>
-    </w:rPr>
-  </w:style>
-  <w:style w:type="character" w:styleId="Hyperlink">
-    <w:name w:val="Hyperlink"/>
-    <w:basedOn w:val="DefaultParagraphFont"/>
-    <w:uiPriority w:val="99"/>
-    <w:unhideWhenUsed/>
-    <w:rsid w:val="009C0A45"/>
-    <w:rPr>
-      <w:color w:val="0563C1" w:themeColor="hyperlink"/>
-      <w:u w:val="single"/>
-    </w:rPr>
-  </w:style>
-  <w:style w:type="paragraph" w:styleId="ListParagraph">
-    <w:name w:val="List Paragraph"/>
-    <w:basedOn w:val="Normal"/>
-    <w:uiPriority w:val="34"/>
-    <w:qFormat/>
-    <w:rsid w:val="009C0A45"/>
-    <w:pPr>
-      <w:ind w:left="720"/>
-      <w:contextualSpacing/>
-    </w:pPr>
-  </w:style>
-  <w:style w:type="table" w:styleId="TableGrid">
-    <w:name w:val="Table Grid"/>
-    <w:basedOn w:val="TableNormal"/>
-    <w:uiPriority w:val="39"/>
-    <w:unhideWhenUsed/>
-    <w:rsid w:val="009C0A45"/>
-    <w:pPr>
-      <w:spacing w:after="0" w:line="240" w:lineRule="auto"/>
-    </w:pPr>
-    <w:tblPr>
-      <w:tblInd w:w="0" w:type="dxa"/>
-      <w:tblBorders>
-        <w:top w:val="single" w:sz="4" w:space="0" w:color="auto"/>
-        <w:left w:val="single" w:sz="4" w:space="0" w:color="auto"/>
-        <w:bottom w:val="single" w:sz="4" w:space="0" w:color="auto"/>
-        <w:right w:val="single" w:sz="4" w:space="0" w:color="auto"/>
-        <w:insideH w:val="single" w:sz="4" w:space="0" w:color="auto"/>
-        <w:insideV w:val="single" w:sz="4" w:space="0" w:color="auto"/>
-      </w:tblBorders>
-      <w:tblCellMar>
-        <w:top w:w="0" w:type="dxa"/>
-        <w:left w:w="108" w:type="dxa"/>
-        <w:bottom w:w="0" w:type="dxa"/>
-        <w:right w:w="108" w:type="dxa"/>
-      </w:tblCellMar>
-    </w:tblPr>
-  </w:style>
-  <w:style w:type="character" w:styleId="Strong">
-    <w:name w:val="Strong"/>
-    <w:basedOn w:val="DefaultParagraphFont"/>
-    <w:uiPriority w:val="22"/>
-    <w:qFormat/>
-    <w:rsid w:val="009C0A45"/>
-    <w:rPr>
-      <w:b/>
-      <w:bCs/>
-    </w:rPr>
-  </w:style>
-  <w:style w:type="character" w:styleId="FollowedHyperlink">
-    <w:name w:val="FollowedHyperlink"/>
-    <w:basedOn w:val="DefaultParagraphFont"/>
+    <w:basedOn w:val="VarsaylanParagrafYazTipi"/>
     <w:uiPriority w:val="99"/>
     <w:semiHidden/>
     <w:unhideWhenUsed/>
@@ -7143,7 +7413,7 @@
   <a:extraClrSchemeLst/>
   <a:extLst>
     <a:ext uri="{05A4C25C-085E-4340-85A3-A5531E510DB2}">
-      <thm15:themeFamily xmlns="" xmlns:thm15="http://schemas.microsoft.com/office/thememl/2012/main" name="Office Theme" id="{62F939B6-93AF-4DB8-9C6B-D6C7DFDC589F}" vid="{4A3C46E8-61CC-4603-A589-7422A47A8E4A}"/>
+      <thm15:themeFamily xmlns:thm15="http://schemas.microsoft.com/office/thememl/2012/main" name="Office Theme" id="{62F939B6-93AF-4DB8-9C6B-D6C7DFDC589F}" vid="{4A3C46E8-61CC-4603-A589-7422A47A8E4A}"/>
     </a:ext>
   </a:extLst>
 </a:theme>

</xml_diff>

<commit_message>
In question 3, comment is added related to power factor.
</commit_message>
<xml_diff>
--- a/Report_new/Report.docx
+++ b/Report_new/Report.docx
@@ -436,6 +436,7 @@
     </w:p>
     <w:p>
       <w:pPr>
+        <w:jc w:val="both"/>
         <w:rPr>
           <w:b/>
           <w:sz w:val="28"/>
@@ -443,6 +444,7 @@
           <w:lang w:val="en-US"/>
         </w:rPr>
       </w:pPr>
+      <w:bookmarkStart w:id="0" w:name="_GoBack"/>
       <w:r>
         <w:rPr>
           <w:b/>
@@ -456,6 +458,7 @@
     </w:p>
     <w:p>
       <w:pPr>
+        <w:jc w:val="both"/>
         <w:rPr>
           <w:sz w:val="24"/>
           <w:szCs w:val="24"/>
@@ -637,6 +640,7 @@
     </w:p>
     <w:p>
       <w:pPr>
+        <w:jc w:val="both"/>
         <w:rPr>
           <w:sz w:val="24"/>
           <w:szCs w:val="24"/>
@@ -660,8 +664,10 @@
         <w:t xml:space="preserve">    </w:t>
       </w:r>
     </w:p>
-    <w:p>
-      <w:pPr>
+    <w:bookmarkEnd w:id="0"/>
+    <w:p>
+      <w:pPr>
+        <w:jc w:val="both"/>
         <w:rPr>
           <w:sz w:val="26"/>
           <w:szCs w:val="26"/>
@@ -981,9 +987,9 @@
           <w:lang w:val="tr-TR" w:eastAsia="tr-TR"/>
         </w:rPr>
         <w:drawing>
-          <wp:inline distT="0" distB="0" distL="0" distR="0" wp14:anchorId="48991FCF" wp14:editId="75A13F29">
-            <wp:extent cx="3700327" cy="1916697"/>
-            <wp:effectExtent l="0" t="0" r="0" b="7620"/>
+          <wp:inline distT="0" distB="0" distL="0" distR="0" wp14:anchorId="48991FCF" wp14:editId="3544CDA4">
+            <wp:extent cx="6129183" cy="3174796"/>
+            <wp:effectExtent l="0" t="0" r="5080" b="6985"/>
             <wp:docPr id="2" name="Resim 2"/>
             <wp:cNvGraphicFramePr>
               <a:graphicFrameLocks xmlns:a="http://schemas.openxmlformats.org/drawingml/2006/main" noChangeAspect="1"/>
@@ -1012,7 +1018,7 @@
                   <pic:spPr bwMode="auto">
                     <a:xfrm>
                       <a:off x="0" y="0"/>
-                      <a:ext cx="3700327" cy="1916697"/>
+                      <a:ext cx="6240488" cy="3232450"/>
                     </a:xfrm>
                     <a:prstGeom prst="rect">
                       <a:avLst/>
@@ -1093,9 +1099,9 @@
         </w:rPr>
         <w:lastRenderedPageBreak/>
         <w:drawing>
-          <wp:inline distT="0" distB="0" distL="0" distR="0" wp14:anchorId="638E294D" wp14:editId="05ADC460">
-            <wp:extent cx="3744092" cy="1949831"/>
-            <wp:effectExtent l="0" t="0" r="8890" b="0"/>
+          <wp:inline distT="0" distB="0" distL="0" distR="0" wp14:anchorId="638E294D" wp14:editId="5FE0E631">
+            <wp:extent cx="5961888" cy="3104805"/>
+            <wp:effectExtent l="0" t="0" r="1270" b="635"/>
             <wp:docPr id="4" name="Resim 4"/>
             <wp:cNvGraphicFramePr>
               <a:graphicFrameLocks xmlns:a="http://schemas.openxmlformats.org/drawingml/2006/main" noChangeAspect="1"/>
@@ -1124,7 +1130,7 @@
                   <pic:spPr bwMode="auto">
                     <a:xfrm>
                       <a:off x="0" y="0"/>
-                      <a:ext cx="3744092" cy="1949831"/>
+                      <a:ext cx="6064923" cy="3158463"/>
                     </a:xfrm>
                     <a:prstGeom prst="rect">
                       <a:avLst/>
@@ -1204,9 +1210,9 @@
           <w:lang w:val="tr-TR" w:eastAsia="tr-TR"/>
         </w:rPr>
         <w:drawing>
-          <wp:inline distT="0" distB="0" distL="0" distR="0" wp14:anchorId="1F00CB40" wp14:editId="3550ED82">
-            <wp:extent cx="3788049" cy="1966115"/>
-            <wp:effectExtent l="0" t="0" r="3175" b="0"/>
+          <wp:inline distT="0" distB="0" distL="0" distR="0" wp14:anchorId="1F00CB40" wp14:editId="79895C0D">
+            <wp:extent cx="5998464" cy="3113389"/>
+            <wp:effectExtent l="0" t="0" r="2540" b="0"/>
             <wp:docPr id="5" name="Resim 5"/>
             <wp:cNvGraphicFramePr>
               <a:graphicFrameLocks xmlns:a="http://schemas.openxmlformats.org/drawingml/2006/main" noChangeAspect="1"/>
@@ -1235,7 +1241,7 @@
                   <pic:spPr bwMode="auto">
                     <a:xfrm>
                       <a:off x="0" y="0"/>
-                      <a:ext cx="3788049" cy="1966115"/>
+                      <a:ext cx="6157633" cy="3196002"/>
                     </a:xfrm>
                     <a:prstGeom prst="rect">
                       <a:avLst/>
@@ -1376,10 +1382,11 @@
           <w:noProof/>
           <w:lang w:val="tr-TR" w:eastAsia="tr-TR"/>
         </w:rPr>
+        <w:lastRenderedPageBreak/>
         <w:drawing>
-          <wp:inline distT="0" distB="0" distL="0" distR="0" wp14:anchorId="3F6B5FC9" wp14:editId="29D6E75E">
-            <wp:extent cx="4063725" cy="1792224"/>
-            <wp:effectExtent l="0" t="0" r="0" b="0"/>
+          <wp:inline distT="0" distB="0" distL="0" distR="0" wp14:anchorId="3F6B5FC9" wp14:editId="1F4820C1">
+            <wp:extent cx="5987775" cy="2640788"/>
+            <wp:effectExtent l="0" t="0" r="0" b="7620"/>
             <wp:docPr id="8" name="Resim 8"/>
             <wp:cNvGraphicFramePr>
               <a:graphicFrameLocks xmlns:a="http://schemas.openxmlformats.org/drawingml/2006/main" noChangeAspect="1"/>
@@ -1408,7 +1415,7 @@
                   <pic:spPr bwMode="auto">
                     <a:xfrm>
                       <a:off x="0" y="0"/>
-                      <a:ext cx="4073816" cy="1796675"/>
+                      <a:ext cx="6025076" cy="2657239"/>
                     </a:xfrm>
                     <a:prstGeom prst="rect">
                       <a:avLst/>
@@ -1477,11 +1484,10 @@
           <w:noProof/>
           <w:lang w:val="tr-TR" w:eastAsia="tr-TR"/>
         </w:rPr>
-        <w:lastRenderedPageBreak/>
         <w:drawing>
-          <wp:inline distT="0" distB="0" distL="0" distR="0" wp14:anchorId="687E6608" wp14:editId="20B10874">
-            <wp:extent cx="4251310" cy="1861707"/>
-            <wp:effectExtent l="0" t="0" r="0" b="5715"/>
+          <wp:inline distT="0" distB="0" distL="0" distR="0" wp14:anchorId="687E6608" wp14:editId="4B4F5EEC">
+            <wp:extent cx="5930154" cy="2596896"/>
+            <wp:effectExtent l="0" t="0" r="0" b="0"/>
             <wp:docPr id="9" name="Resim 9"/>
             <wp:cNvGraphicFramePr>
               <a:graphicFrameLocks xmlns:a="http://schemas.openxmlformats.org/drawingml/2006/main" noChangeAspect="1"/>
@@ -1510,7 +1516,7 @@
                   <pic:spPr bwMode="auto">
                     <a:xfrm>
                       <a:off x="0" y="0"/>
-                      <a:ext cx="4251310" cy="1861707"/>
+                      <a:ext cx="5974585" cy="2616353"/>
                     </a:xfrm>
                     <a:prstGeom prst="rect">
                       <a:avLst/>
@@ -1585,9 +1591,9 @@
           <w:lang w:val="tr-TR" w:eastAsia="tr-TR"/>
         </w:rPr>
         <w:drawing>
-          <wp:inline distT="0" distB="0" distL="0" distR="0" wp14:anchorId="2D4EA785" wp14:editId="696F21DB">
-            <wp:extent cx="4303345" cy="1895181"/>
-            <wp:effectExtent l="0" t="0" r="2540" b="0"/>
+          <wp:inline distT="0" distB="0" distL="0" distR="0" wp14:anchorId="2D4EA785" wp14:editId="7D535087">
+            <wp:extent cx="5913324" cy="2604211"/>
+            <wp:effectExtent l="0" t="0" r="0" b="5715"/>
             <wp:docPr id="10" name="Resim 10"/>
             <wp:cNvGraphicFramePr>
               <a:graphicFrameLocks xmlns:a="http://schemas.openxmlformats.org/drawingml/2006/main" noChangeAspect="1"/>
@@ -1616,7 +1622,7 @@
                   <pic:spPr bwMode="auto">
                     <a:xfrm>
                       <a:off x="0" y="0"/>
-                      <a:ext cx="4303345" cy="1895181"/>
+                      <a:ext cx="5938840" cy="2615448"/>
                     </a:xfrm>
                     <a:prstGeom prst="rect">
                       <a:avLst/>
@@ -1677,16 +1683,18 @@
     </w:p>
     <w:p>
       <w:pPr>
-        <w:rPr>
-          <w:sz w:val="24"/>
-          <w:szCs w:val="24"/>
-        </w:rPr>
-      </w:pPr>
-      <w:r>
-        <w:rPr>
-          <w:sz w:val="24"/>
-          <w:szCs w:val="24"/>
-        </w:rPr>
+        <w:jc w:val="both"/>
+        <w:rPr>
+          <w:sz w:val="24"/>
+          <w:szCs w:val="24"/>
+        </w:rPr>
+      </w:pPr>
+      <w:r>
+        <w:rPr>
+          <w:sz w:val="24"/>
+          <w:szCs w:val="24"/>
+        </w:rPr>
+        <w:lastRenderedPageBreak/>
         <w:t xml:space="preserve">Output waveforms of three simulation results are </w:t>
       </w:r>
       <w:r>
@@ -1720,6 +1728,7 @@
     </w:p>
     <w:p>
       <w:pPr>
+        <w:jc w:val="both"/>
         <w:rPr>
           <w:sz w:val="24"/>
           <w:szCs w:val="24"/>
@@ -1777,9 +1786,9 @@
         <w:t xml:space="preserve"> not depend on load of bridge. </w:t>
       </w:r>
     </w:p>
-    <w:p/>
-    <w:p>
-      <w:pPr>
+    <w:p>
+      <w:pPr>
+        <w:jc w:val="both"/>
         <w:rPr>
           <w:sz w:val="24"/>
           <w:szCs w:val="24"/>
@@ -1840,7 +1849,6 @@
           <w:szCs w:val="24"/>
           <w:lang w:val="tr-TR" w:eastAsia="tr-TR"/>
         </w:rPr>
-        <w:lastRenderedPageBreak/>
         <w:drawing>
           <wp:inline distT="0" distB="0" distL="0" distR="0" wp14:anchorId="22521A8C" wp14:editId="1245AFAC">
             <wp:extent cx="5372100" cy="2657475"/>
@@ -1904,20 +1912,43 @@
       <w:r>
         <w:t xml:space="preserve">Figure </w:t>
       </w:r>
-      <w:fldSimple w:instr=" SEQ Figure \* ARABIC ">
-        <w:r>
-          <w:rPr>
-            <w:noProof/>
-          </w:rPr>
-          <w:t>7</w:t>
-        </w:r>
-      </w:fldSimple>
+      <w:r>
+        <w:rPr>
+          <w:noProof/>
+        </w:rPr>
+        <w:fldChar w:fldCharType="begin"/>
+      </w:r>
+      <w:r>
+        <w:rPr>
+          <w:noProof/>
+        </w:rPr>
+        <w:instrText xml:space="preserve"> SEQ Figure \* ARABIC </w:instrText>
+      </w:r>
+      <w:r>
+        <w:rPr>
+          <w:noProof/>
+        </w:rPr>
+        <w:fldChar w:fldCharType="separate"/>
+      </w:r>
+      <w:r>
+        <w:rPr>
+          <w:noProof/>
+        </w:rPr>
+        <w:t>7</w:t>
+      </w:r>
+      <w:r>
+        <w:rPr>
+          <w:noProof/>
+        </w:rPr>
+        <w:fldChar w:fldCharType="end"/>
+      </w:r>
       <w:r>
         <w:t>: Average current of rectifier</w:t>
       </w:r>
     </w:p>
     <w:p>
       <w:pPr>
+        <w:jc w:val="both"/>
         <w:rPr>
           <w:sz w:val="24"/>
           <w:szCs w:val="24"/>
@@ -2083,6 +2114,7 @@
     </w:p>
     <w:p>
       <w:pPr>
+        <w:jc w:val="both"/>
         <w:rPr>
           <w:sz w:val="24"/>
           <w:szCs w:val="24"/>
@@ -2171,14 +2203,36 @@
       <w:r>
         <w:t xml:space="preserve">Table </w:t>
       </w:r>
-      <w:fldSimple w:instr=" SEQ Table \* ARABIC ">
-        <w:r>
-          <w:rPr>
-            <w:noProof/>
-          </w:rPr>
-          <w:t>1</w:t>
-        </w:r>
-      </w:fldSimple>
+      <w:r>
+        <w:rPr>
+          <w:noProof/>
+        </w:rPr>
+        <w:fldChar w:fldCharType="begin"/>
+      </w:r>
+      <w:r>
+        <w:rPr>
+          <w:noProof/>
+        </w:rPr>
+        <w:instrText xml:space="preserve"> SEQ Table \* ARABIC </w:instrText>
+      </w:r>
+      <w:r>
+        <w:rPr>
+          <w:noProof/>
+        </w:rPr>
+        <w:fldChar w:fldCharType="separate"/>
+      </w:r>
+      <w:r>
+        <w:rPr>
+          <w:noProof/>
+        </w:rPr>
+        <w:t>1</w:t>
+      </w:r>
+      <w:r>
+        <w:rPr>
+          <w:noProof/>
+        </w:rPr>
+        <w:fldChar w:fldCharType="end"/>
+      </w:r>
       <w:r>
         <w:t>: Maximum RMS voltage and forward voltage drop ratings of different type of diodes</w:t>
       </w:r>
@@ -2630,6 +2684,7 @@
                 <w:szCs w:val="24"/>
                 <w:lang w:val="en-US"/>
               </w:rPr>
+              <w:lastRenderedPageBreak/>
               <w:t>V</w:t>
             </w:r>
             <w:r>
@@ -2770,6 +2825,7 @@
     </w:p>
     <w:p>
       <w:pPr>
+        <w:jc w:val="both"/>
         <w:rPr>
           <w:sz w:val="24"/>
           <w:szCs w:val="24"/>
@@ -2807,6 +2863,7 @@
         <w:tabs>
           <w:tab w:val="center" w:pos="4680"/>
         </w:tabs>
+        <w:jc w:val="both"/>
         <w:rPr>
           <w:sz w:val="24"/>
           <w:szCs w:val="24"/>
@@ -2912,6 +2969,7 @@
         <w:tabs>
           <w:tab w:val="center" w:pos="4680"/>
         </w:tabs>
+        <w:jc w:val="both"/>
         <w:rPr>
           <w:sz w:val="24"/>
           <w:szCs w:val="24"/>
@@ -2944,7 +3002,6 @@
           <w:szCs w:val="24"/>
           <w:lang w:val="en-US"/>
         </w:rPr>
-        <w:lastRenderedPageBreak/>
         <w:t>Selected component code and link added in below.</w:t>
       </w:r>
     </w:p>
@@ -3191,6 +3248,7 @@
     </w:p>
     <w:p>
       <w:pPr>
+        <w:jc w:val="both"/>
         <w:rPr>
           <w:sz w:val="24"/>
           <w:szCs w:val="24"/>
@@ -3246,14 +3304,36 @@
       <w:r>
         <w:t xml:space="preserve">Table </w:t>
       </w:r>
-      <w:fldSimple w:instr=" SEQ Table \* ARABIC ">
-        <w:r>
-          <w:rPr>
-            <w:noProof/>
-          </w:rPr>
-          <w:t>2</w:t>
-        </w:r>
-      </w:fldSimple>
+      <w:r>
+        <w:rPr>
+          <w:noProof/>
+        </w:rPr>
+        <w:fldChar w:fldCharType="begin"/>
+      </w:r>
+      <w:r>
+        <w:rPr>
+          <w:noProof/>
+        </w:rPr>
+        <w:instrText xml:space="preserve"> SEQ Table \* ARABIC </w:instrText>
+      </w:r>
+      <w:r>
+        <w:rPr>
+          <w:noProof/>
+        </w:rPr>
+        <w:fldChar w:fldCharType="separate"/>
+      </w:r>
+      <w:r>
+        <w:rPr>
+          <w:noProof/>
+        </w:rPr>
+        <w:t>2</w:t>
+      </w:r>
+      <w:r>
+        <w:rPr>
+          <w:noProof/>
+        </w:rPr>
+        <w:fldChar w:fldCharType="end"/>
+      </w:r>
       <w:r>
         <w:t xml:space="preserve">: </w:t>
       </w:r>
@@ -3792,18 +3872,20 @@
     </w:p>
     <w:p>
       <w:pPr>
-        <w:rPr>
-          <w:sz w:val="24"/>
-          <w:szCs w:val="24"/>
-          <w:lang w:val="en-US"/>
-        </w:rPr>
-      </w:pPr>
-      <w:r>
-        <w:rPr>
-          <w:sz w:val="24"/>
-          <w:szCs w:val="24"/>
-          <w:lang w:val="en-US"/>
-        </w:rPr>
+        <w:jc w:val="both"/>
+        <w:rPr>
+          <w:sz w:val="24"/>
+          <w:szCs w:val="24"/>
+          <w:lang w:val="en-US"/>
+        </w:rPr>
+      </w:pPr>
+      <w:r>
+        <w:rPr>
+          <w:sz w:val="24"/>
+          <w:szCs w:val="24"/>
+          <w:lang w:val="en-US"/>
+        </w:rPr>
+        <w:lastRenderedPageBreak/>
         <w:t>Although both components have same operating and storage temperature r</w:t>
       </w:r>
       <w:r>
@@ -3859,6 +3941,7 @@
     </w:p>
     <w:p>
       <w:pPr>
+        <w:jc w:val="both"/>
         <w:rPr>
           <w:sz w:val="24"/>
           <w:szCs w:val="24"/>
@@ -3876,6 +3959,7 @@
     </w:p>
     <w:p>
       <w:pPr>
+        <w:jc w:val="both"/>
         <w:rPr>
           <w:sz w:val="24"/>
           <w:szCs w:val="24"/>
@@ -4040,11 +4124,10 @@
           <w:noProof/>
           <w:lang w:val="tr-TR" w:eastAsia="tr-TR"/>
         </w:rPr>
-        <w:lastRenderedPageBreak/>
         <w:drawing>
-          <wp:inline distT="0" distB="0" distL="0" distR="0" wp14:anchorId="236AD6AC" wp14:editId="655964B5">
-            <wp:extent cx="3919092" cy="1732446"/>
-            <wp:effectExtent l="0" t="0" r="5715" b="1270"/>
+          <wp:inline distT="0" distB="0" distL="0" distR="0" wp14:anchorId="236AD6AC" wp14:editId="38BB88AA">
+            <wp:extent cx="5990466" cy="2648103"/>
+            <wp:effectExtent l="0" t="0" r="0" b="0"/>
             <wp:docPr id="13" name="Resim 13"/>
             <wp:cNvGraphicFramePr>
               <a:graphicFrameLocks xmlns:a="http://schemas.openxmlformats.org/drawingml/2006/main" noChangeAspect="1"/>
@@ -4073,7 +4156,7 @@
                   <pic:spPr bwMode="auto">
                     <a:xfrm>
                       <a:off x="0" y="0"/>
-                      <a:ext cx="3919092" cy="1732446"/>
+                      <a:ext cx="6047766" cy="2673433"/>
                     </a:xfrm>
                     <a:prstGeom prst="rect">
                       <a:avLst/>
@@ -4350,9 +4433,9 @@
           <w:lang w:val="tr-TR" w:eastAsia="tr-TR"/>
         </w:rPr>
         <w:drawing>
-          <wp:inline distT="0" distB="0" distL="0" distR="0" wp14:anchorId="5B59F169" wp14:editId="0A65754B">
-            <wp:extent cx="3639700" cy="1605216"/>
-            <wp:effectExtent l="0" t="0" r="0" b="0"/>
+          <wp:inline distT="0" distB="0" distL="0" distR="0" wp14:anchorId="5B59F169" wp14:editId="5E01C1B2">
+            <wp:extent cx="5224790" cy="2304288"/>
+            <wp:effectExtent l="0" t="0" r="0" b="1270"/>
             <wp:docPr id="6" name="Resim 6"/>
             <wp:cNvGraphicFramePr>
               <a:graphicFrameLocks xmlns:a="http://schemas.openxmlformats.org/drawingml/2006/main" noChangeAspect="1"/>
@@ -4381,7 +4464,7 @@
                   <pic:spPr bwMode="auto">
                     <a:xfrm>
                       <a:off x="0" y="0"/>
-                      <a:ext cx="3639700" cy="1605216"/>
+                      <a:ext cx="5271543" cy="2324908"/>
                     </a:xfrm>
                     <a:prstGeom prst="rect">
                       <a:avLst/>
@@ -4460,10 +4543,11 @@
           <w:noProof/>
           <w:lang w:val="tr-TR" w:eastAsia="tr-TR"/>
         </w:rPr>
+        <w:lastRenderedPageBreak/>
         <w:drawing>
-          <wp:inline distT="0" distB="0" distL="0" distR="0" wp14:anchorId="527948A7" wp14:editId="78A1D8B2">
-            <wp:extent cx="3747628" cy="1538857"/>
-            <wp:effectExtent l="0" t="0" r="5715" b="4445"/>
+          <wp:inline distT="0" distB="0" distL="0" distR="0" wp14:anchorId="527948A7" wp14:editId="0E1DB6C1">
+            <wp:extent cx="5789854" cy="2377440"/>
+            <wp:effectExtent l="0" t="0" r="1905" b="3810"/>
             <wp:docPr id="15" name="Resim 15"/>
             <wp:cNvGraphicFramePr>
               <a:graphicFrameLocks xmlns:a="http://schemas.openxmlformats.org/drawingml/2006/main" noChangeAspect="1"/>
@@ -4492,7 +4576,7 @@
                   <pic:spPr bwMode="auto">
                     <a:xfrm>
                       <a:off x="0" y="0"/>
-                      <a:ext cx="3747628" cy="1538857"/>
+                      <a:ext cx="5837261" cy="2396906"/>
                     </a:xfrm>
                     <a:prstGeom prst="rect">
                       <a:avLst/>
@@ -4558,6 +4642,7 @@
     </w:p>
     <w:p>
       <w:pPr>
+        <w:jc w:val="both"/>
         <w:rPr>
           <w:sz w:val="24"/>
           <w:szCs w:val="24"/>
@@ -4639,6 +4724,7 @@
     </w:p>
     <w:p>
       <w:pPr>
+        <w:jc w:val="both"/>
         <w:rPr>
           <w:sz w:val="24"/>
           <w:szCs w:val="24"/>
@@ -4652,7 +4738,6 @@
           <w:szCs w:val="24"/>
           <w:lang w:val="en-US"/>
         </w:rPr>
-        <w:lastRenderedPageBreak/>
         <w:t>Part 5-)</w:t>
       </w:r>
       <w:r>
@@ -4802,6 +4887,7 @@
     </w:p>
     <w:p>
       <w:pPr>
+        <w:jc w:val="both"/>
         <w:rPr>
           <w:sz w:val="24"/>
           <w:szCs w:val="24"/>
@@ -4959,16 +5045,18 @@
     </w:p>
     <w:p>
       <w:pPr>
-        <w:rPr>
-          <w:sz w:val="24"/>
-          <w:szCs w:val="24"/>
-        </w:rPr>
-      </w:pPr>
-      <w:r>
-        <w:rPr>
-          <w:sz w:val="24"/>
-          <w:szCs w:val="24"/>
-        </w:rPr>
+        <w:jc w:val="both"/>
+        <w:rPr>
+          <w:sz w:val="24"/>
+          <w:szCs w:val="24"/>
+        </w:rPr>
+      </w:pPr>
+      <w:r>
+        <w:rPr>
+          <w:sz w:val="24"/>
+          <w:szCs w:val="24"/>
+        </w:rPr>
+        <w:lastRenderedPageBreak/>
         <w:t xml:space="preserve"> </w:t>
       </w:r>
       <w:proofErr w:type="spellStart"/>
@@ -5069,9 +5157,9 @@
           <w:lang w:val="tr-TR" w:eastAsia="tr-TR"/>
         </w:rPr>
         <w:drawing>
-          <wp:inline distT="0" distB="0" distL="0" distR="0" wp14:anchorId="45EB1A36" wp14:editId="25086090">
-            <wp:extent cx="5142586" cy="2722228"/>
-            <wp:effectExtent l="0" t="0" r="1270" b="2540"/>
+          <wp:inline distT="0" distB="0" distL="0" distR="0" wp14:anchorId="45EB1A36" wp14:editId="71124655">
+            <wp:extent cx="5928443" cy="3138221"/>
+            <wp:effectExtent l="0" t="0" r="0" b="5080"/>
             <wp:docPr id="11" name="Resim 11"/>
             <wp:cNvGraphicFramePr>
               <a:graphicFrameLocks xmlns:a="http://schemas.openxmlformats.org/drawingml/2006/main" noChangeAspect="1"/>
@@ -5100,7 +5188,7 @@
                   <pic:spPr bwMode="auto">
                     <a:xfrm>
                       <a:off x="0" y="0"/>
-                      <a:ext cx="5160561" cy="2731743"/>
+                      <a:ext cx="5955932" cy="3152772"/>
                     </a:xfrm>
                     <a:prstGeom prst="rect">
                       <a:avLst/>
@@ -5190,19 +5278,19 @@
     </w:p>
     <w:p>
       <w:pPr>
-        <w:rPr>
-          <w:sz w:val="24"/>
-          <w:szCs w:val="24"/>
-          <w:lang w:val="en-US"/>
-        </w:rPr>
-      </w:pPr>
-      <w:r>
-        <w:rPr>
-          <w:sz w:val="24"/>
-          <w:szCs w:val="24"/>
-          <w:lang w:val="en-US"/>
-        </w:rPr>
-        <w:lastRenderedPageBreak/>
+        <w:jc w:val="both"/>
+        <w:rPr>
+          <w:sz w:val="24"/>
+          <w:szCs w:val="24"/>
+          <w:lang w:val="en-US"/>
+        </w:rPr>
+      </w:pPr>
+      <w:r>
+        <w:rPr>
+          <w:sz w:val="24"/>
+          <w:szCs w:val="24"/>
+          <w:lang w:val="en-US"/>
+        </w:rPr>
         <w:t xml:space="preserve">As we can see figure </w:t>
       </w:r>
       <w:r>
@@ -5220,238 +5308,6 @@
           <w:lang w:val="en-US"/>
         </w:rPr>
         <w:t>, output voltage has ripple because of capacitor. THD value of line current is %163,30. There is huge amount harmonics in it.</w:t>
-      </w:r>
-    </w:p>
-    <w:p>
-      <w:pPr>
-        <w:rPr>
-          <w:sz w:val="24"/>
-          <w:szCs w:val="24"/>
-          <w:lang w:val="en-US"/>
-        </w:rPr>
-      </w:pPr>
-    </w:p>
-    <w:p>
-      <w:pPr>
-        <w:rPr>
-          <w:b/>
-          <w:sz w:val="24"/>
-          <w:szCs w:val="24"/>
-          <w:lang w:val="en-US"/>
-        </w:rPr>
-      </w:pPr>
-      <w:r>
-        <w:rPr>
-          <w:b/>
-          <w:sz w:val="24"/>
-          <w:szCs w:val="24"/>
-          <w:lang w:val="en-US"/>
-        </w:rPr>
-        <w:t>Part 2-)</w:t>
-      </w:r>
-    </w:p>
-    <w:p>
-      <w:pPr>
-        <w:rPr>
-          <w:sz w:val="24"/>
-          <w:szCs w:val="24"/>
-          <w:lang w:val="en-US"/>
-        </w:rPr>
-      </w:pPr>
-      <w:r>
-        <w:rPr>
-          <w:sz w:val="24"/>
-          <w:szCs w:val="24"/>
-          <w:lang w:val="en-US"/>
-        </w:rPr>
-        <w:t>RMS values of phase A, phase B, phase</w:t>
-      </w:r>
-      <w:r>
-        <w:rPr>
-          <w:sz w:val="24"/>
-          <w:szCs w:val="24"/>
-          <w:lang w:val="en-US"/>
-        </w:rPr>
-        <w:t xml:space="preserve"> C</w:t>
-      </w:r>
-      <w:r>
-        <w:rPr>
-          <w:sz w:val="24"/>
-          <w:szCs w:val="24"/>
-          <w:lang w:val="en-US"/>
-        </w:rPr>
-        <w:t xml:space="preserve"> and neutral current are 4.346, 4.343, 4.343 and 7.523 Arms, respectively. RMS value of line current is the same</w:t>
-      </w:r>
-      <w:r>
-        <w:rPr>
-          <w:sz w:val="24"/>
-          <w:szCs w:val="24"/>
-          <w:lang w:val="en-US"/>
-        </w:rPr>
-        <w:t>. W</w:t>
-      </w:r>
-      <w:r>
-        <w:rPr>
-          <w:sz w:val="24"/>
-          <w:szCs w:val="24"/>
-          <w:lang w:val="en-US"/>
-        </w:rPr>
-        <w:t>e</w:t>
-      </w:r>
-      <w:r>
-        <w:rPr>
-          <w:sz w:val="24"/>
-          <w:szCs w:val="24"/>
-          <w:lang w:val="en-US"/>
-        </w:rPr>
-        <w:t xml:space="preserve"> were</w:t>
-      </w:r>
-      <w:r>
-        <w:rPr>
-          <w:sz w:val="24"/>
-          <w:szCs w:val="24"/>
-          <w:lang w:val="en-US"/>
-        </w:rPr>
-        <w:t xml:space="preserve"> expect</w:t>
-      </w:r>
-      <w:r>
-        <w:rPr>
-          <w:sz w:val="24"/>
-          <w:szCs w:val="24"/>
-          <w:lang w:val="en-US"/>
-        </w:rPr>
-        <w:t xml:space="preserve">ing </w:t>
-      </w:r>
-      <w:r>
-        <w:rPr>
-          <w:sz w:val="24"/>
-          <w:szCs w:val="24"/>
-          <w:lang w:val="en-US"/>
-        </w:rPr>
-        <w:t xml:space="preserve">this solution since they provide the current to system. Also, Neutral current is greater since this current </w:t>
-      </w:r>
-      <w:r>
-        <w:rPr>
-          <w:sz w:val="24"/>
-          <w:szCs w:val="24"/>
-          <w:lang w:val="en-US"/>
-        </w:rPr>
-        <w:t>vectoral</w:t>
-      </w:r>
-      <w:r>
-        <w:rPr>
-          <w:sz w:val="24"/>
-          <w:szCs w:val="24"/>
-          <w:lang w:val="en-US"/>
-        </w:rPr>
-        <w:t xml:space="preserve"> </w:t>
-      </w:r>
-      <w:r>
-        <w:rPr>
-          <w:sz w:val="24"/>
-          <w:szCs w:val="24"/>
-          <w:lang w:val="en-US"/>
-        </w:rPr>
-        <w:t>sum of line currents.</w:t>
-      </w:r>
-      <w:r>
-        <w:rPr>
-          <w:sz w:val="24"/>
-          <w:szCs w:val="24"/>
-          <w:lang w:val="en-US"/>
-        </w:rPr>
-        <w:t xml:space="preserve"> </w:t>
-      </w:r>
-      <w:r>
-        <w:rPr>
-          <w:sz w:val="24"/>
-          <w:szCs w:val="24"/>
-          <w:lang w:val="en-US"/>
-        </w:rPr>
-        <w:t>This is basically one of the phase current multiply with √3.</w:t>
-      </w:r>
-      <w:r>
-        <w:rPr>
-          <w:sz w:val="24"/>
-          <w:szCs w:val="24"/>
-          <w:lang w:val="en-US"/>
-        </w:rPr>
-        <w:t xml:space="preserve"> As we can see</w:t>
-      </w:r>
-      <w:r>
-        <w:rPr>
-          <w:sz w:val="24"/>
-          <w:szCs w:val="24"/>
-          <w:lang w:val="en-US"/>
-        </w:rPr>
-        <w:t xml:space="preserve"> in the</w:t>
-      </w:r>
-      <w:r>
-        <w:rPr>
-          <w:sz w:val="24"/>
-          <w:szCs w:val="24"/>
-          <w:lang w:val="en-US"/>
-        </w:rPr>
-        <w:t xml:space="preserve"> figure </w:t>
-      </w:r>
-      <w:r>
-        <w:rPr>
-          <w:sz w:val="24"/>
-          <w:szCs w:val="24"/>
-          <w:lang w:val="en-US"/>
-        </w:rPr>
-        <w:t>12</w:t>
-      </w:r>
-      <w:r>
-        <w:rPr>
-          <w:sz w:val="24"/>
-          <w:szCs w:val="24"/>
-          <w:lang w:val="en-US"/>
-        </w:rPr>
-        <w:t xml:space="preserve">, </w:t>
-      </w:r>
-      <w:r>
-        <w:rPr>
-          <w:sz w:val="24"/>
-          <w:szCs w:val="24"/>
-          <w:lang w:val="en-US"/>
-        </w:rPr>
-        <w:t>frequency of this current and peak value is greater.</w:t>
-      </w:r>
-    </w:p>
-    <w:p>
-      <w:pPr>
-        <w:rPr>
-          <w:sz w:val="24"/>
-          <w:szCs w:val="24"/>
-          <w:lang w:val="en-US"/>
-        </w:rPr>
-      </w:pPr>
-    </w:p>
-    <w:p>
-      <w:pPr>
-        <w:rPr>
-          <w:sz w:val="24"/>
-          <w:szCs w:val="24"/>
-          <w:lang w:val="en-US"/>
-        </w:rPr>
-      </w:pPr>
-      <w:r>
-        <w:rPr>
-          <w:b/>
-          <w:sz w:val="24"/>
-          <w:szCs w:val="24"/>
-          <w:lang w:val="en-US"/>
-        </w:rPr>
-        <w:t>Part 3-)</w:t>
-      </w:r>
-      <w:r>
-        <w:rPr>
-          <w:sz w:val="24"/>
-          <w:szCs w:val="24"/>
-          <w:lang w:val="en-US"/>
-        </w:rPr>
-        <w:t xml:space="preserve"> </w:t>
       </w:r>
     </w:p>
     <w:p>
@@ -5462,13 +5318,12 @@
       <w:r>
         <w:rPr>
           <w:noProof/>
-          <w:lang w:val="tr-TR" w:eastAsia="tr-TR"/>
         </w:rPr>
         <w:drawing>
-          <wp:inline distT="0" distB="0" distL="0" distR="0" wp14:anchorId="32529B9B" wp14:editId="07690300">
-            <wp:extent cx="5943600" cy="3028056"/>
-            <wp:effectExtent l="0" t="0" r="0" b="1270"/>
-            <wp:docPr id="14" name="Resim 14"/>
+          <wp:inline distT="0" distB="0" distL="0" distR="0" wp14:anchorId="1314020D" wp14:editId="0D224B3D">
+            <wp:extent cx="6175326" cy="3335731"/>
+            <wp:effectExtent l="0" t="0" r="0" b="0"/>
+            <wp:docPr id="3" name="Resim 3"/>
             <wp:cNvGraphicFramePr>
               <a:graphicFrameLocks xmlns:a="http://schemas.openxmlformats.org/drawingml/2006/main" noChangeAspect="1"/>
             </wp:cNvGraphicFramePr>
@@ -5489,6 +5344,7 @@
                         </a:ext>
                       </a:extLst>
                     </a:blip>
+                    <a:srcRect/>
                     <a:stretch>
                       <a:fillRect/>
                     </a:stretch>
@@ -5496,7 +5352,7 @@
                   <pic:spPr bwMode="auto">
                     <a:xfrm>
                       <a:off x="0" y="0"/>
-                      <a:ext cx="5943600" cy="3028056"/>
+                      <a:ext cx="6220032" cy="3359880"/>
                     </a:xfrm>
                     <a:prstGeom prst="rect">
                       <a:avLst/>
@@ -5517,10 +5373,331 @@
       <w:pPr>
         <w:pStyle w:val="ResimYazs"/>
         <w:jc w:val="center"/>
+        <w:rPr>
+          <w:noProof/>
+        </w:rPr>
       </w:pPr>
       <w:r>
         <w:t xml:space="preserve">Figure </w:t>
       </w:r>
+      <w:fldSimple w:instr=" SEQ Figure \* ARABIC ">
+        <w:r>
+          <w:rPr>
+            <w:noProof/>
+          </w:rPr>
+          <w:t>13</w:t>
+        </w:r>
+      </w:fldSimple>
+      <w:r>
+        <w:t>: Power factor calculation</w:t>
+      </w:r>
+      <w:r>
+        <w:rPr>
+          <w:noProof/>
+        </w:rPr>
+        <w:t xml:space="preserve"> of input current</w:t>
+      </w:r>
+    </w:p>
+    <w:p>
+      <w:pPr>
+        <w:jc w:val="both"/>
+      </w:pPr>
+      <w:r>
+        <w:lastRenderedPageBreak/>
+        <w:t xml:space="preserve">In power factor calculation in the figure 13, we did not find any block in the Simulink. Due to this, we calculated the factor its definition. We found 0.9994. </w:t>
+      </w:r>
+    </w:p>
+    <w:p>
+      <w:pPr>
+        <w:rPr>
+          <w:b/>
+          <w:sz w:val="24"/>
+          <w:szCs w:val="24"/>
+          <w:lang w:val="en-US"/>
+        </w:rPr>
+      </w:pPr>
+      <w:r>
+        <w:rPr>
+          <w:b/>
+          <w:sz w:val="24"/>
+          <w:szCs w:val="24"/>
+          <w:lang w:val="en-US"/>
+        </w:rPr>
+        <w:t>Part 2-)</w:t>
+      </w:r>
+    </w:p>
+    <w:p>
+      <w:pPr>
+        <w:jc w:val="both"/>
+        <w:rPr>
+          <w:sz w:val="24"/>
+          <w:szCs w:val="24"/>
+          <w:lang w:val="en-US"/>
+        </w:rPr>
+      </w:pPr>
+      <w:r>
+        <w:rPr>
+          <w:sz w:val="24"/>
+          <w:szCs w:val="24"/>
+          <w:lang w:val="en-US"/>
+        </w:rPr>
+        <w:t>RMS values of phase A, phase B, phase</w:t>
+      </w:r>
+      <w:r>
+        <w:rPr>
+          <w:sz w:val="24"/>
+          <w:szCs w:val="24"/>
+          <w:lang w:val="en-US"/>
+        </w:rPr>
+        <w:t xml:space="preserve"> C</w:t>
+      </w:r>
+      <w:r>
+        <w:rPr>
+          <w:sz w:val="24"/>
+          <w:szCs w:val="24"/>
+          <w:lang w:val="en-US"/>
+        </w:rPr>
+        <w:t xml:space="preserve"> and neutral current are 4.346, 4.343, 4.343 and 7.523 Arms, respectively. RMS value of line current is the same</w:t>
+      </w:r>
+      <w:r>
+        <w:rPr>
+          <w:sz w:val="24"/>
+          <w:szCs w:val="24"/>
+          <w:lang w:val="en-US"/>
+        </w:rPr>
+        <w:t>. W</w:t>
+      </w:r>
+      <w:r>
+        <w:rPr>
+          <w:sz w:val="24"/>
+          <w:szCs w:val="24"/>
+          <w:lang w:val="en-US"/>
+        </w:rPr>
+        <w:t>e</w:t>
+      </w:r>
+      <w:r>
+        <w:rPr>
+          <w:sz w:val="24"/>
+          <w:szCs w:val="24"/>
+          <w:lang w:val="en-US"/>
+        </w:rPr>
+        <w:t xml:space="preserve"> were</w:t>
+      </w:r>
+      <w:r>
+        <w:rPr>
+          <w:sz w:val="24"/>
+          <w:szCs w:val="24"/>
+          <w:lang w:val="en-US"/>
+        </w:rPr>
+        <w:t xml:space="preserve"> expect</w:t>
+      </w:r>
+      <w:r>
+        <w:rPr>
+          <w:sz w:val="24"/>
+          <w:szCs w:val="24"/>
+          <w:lang w:val="en-US"/>
+        </w:rPr>
+        <w:t xml:space="preserve">ing </w:t>
+      </w:r>
+      <w:r>
+        <w:rPr>
+          <w:sz w:val="24"/>
+          <w:szCs w:val="24"/>
+          <w:lang w:val="en-US"/>
+        </w:rPr>
+        <w:t xml:space="preserve">this solution since they provide the current to system. Also, Neutral current is greater since this current </w:t>
+      </w:r>
+      <w:r>
+        <w:rPr>
+          <w:sz w:val="24"/>
+          <w:szCs w:val="24"/>
+          <w:lang w:val="en-US"/>
+        </w:rPr>
+        <w:t>vectoral</w:t>
+      </w:r>
+      <w:r>
+        <w:rPr>
+          <w:sz w:val="24"/>
+          <w:szCs w:val="24"/>
+          <w:lang w:val="en-US"/>
+        </w:rPr>
+        <w:t xml:space="preserve"> </w:t>
+      </w:r>
+      <w:r>
+        <w:rPr>
+          <w:sz w:val="24"/>
+          <w:szCs w:val="24"/>
+          <w:lang w:val="en-US"/>
+        </w:rPr>
+        <w:t>sum of line currents.</w:t>
+      </w:r>
+      <w:r>
+        <w:rPr>
+          <w:sz w:val="24"/>
+          <w:szCs w:val="24"/>
+          <w:lang w:val="en-US"/>
+        </w:rPr>
+        <w:t xml:space="preserve"> </w:t>
+      </w:r>
+      <w:r>
+        <w:rPr>
+          <w:sz w:val="24"/>
+          <w:szCs w:val="24"/>
+          <w:lang w:val="en-US"/>
+        </w:rPr>
+        <w:t>This is basically one of the phase current multiply with √3.</w:t>
+      </w:r>
+      <w:r>
+        <w:rPr>
+          <w:sz w:val="24"/>
+          <w:szCs w:val="24"/>
+          <w:lang w:val="en-US"/>
+        </w:rPr>
+        <w:t xml:space="preserve"> As we can see</w:t>
+      </w:r>
+      <w:r>
+        <w:rPr>
+          <w:sz w:val="24"/>
+          <w:szCs w:val="24"/>
+          <w:lang w:val="en-US"/>
+        </w:rPr>
+        <w:t xml:space="preserve"> in the</w:t>
+      </w:r>
+      <w:r>
+        <w:rPr>
+          <w:sz w:val="24"/>
+          <w:szCs w:val="24"/>
+          <w:lang w:val="en-US"/>
+        </w:rPr>
+        <w:t xml:space="preserve"> figure </w:t>
+      </w:r>
+      <w:r>
+        <w:rPr>
+          <w:sz w:val="24"/>
+          <w:szCs w:val="24"/>
+          <w:lang w:val="en-US"/>
+        </w:rPr>
+        <w:t>12</w:t>
+      </w:r>
+      <w:r>
+        <w:rPr>
+          <w:sz w:val="24"/>
+          <w:szCs w:val="24"/>
+          <w:lang w:val="en-US"/>
+        </w:rPr>
+        <w:t xml:space="preserve">, </w:t>
+      </w:r>
+      <w:r>
+        <w:rPr>
+          <w:sz w:val="24"/>
+          <w:szCs w:val="24"/>
+          <w:lang w:val="en-US"/>
+        </w:rPr>
+        <w:t>frequency of this current and peak value is greater.</w:t>
+      </w:r>
+    </w:p>
+    <w:p>
+      <w:pPr>
+        <w:rPr>
+          <w:sz w:val="24"/>
+          <w:szCs w:val="24"/>
+          <w:lang w:val="en-US"/>
+        </w:rPr>
+      </w:pPr>
+    </w:p>
+    <w:p>
+      <w:pPr>
+        <w:rPr>
+          <w:sz w:val="24"/>
+          <w:szCs w:val="24"/>
+          <w:lang w:val="en-US"/>
+        </w:rPr>
+      </w:pPr>
+      <w:r>
+        <w:rPr>
+          <w:b/>
+          <w:sz w:val="24"/>
+          <w:szCs w:val="24"/>
+          <w:lang w:val="en-US"/>
+        </w:rPr>
+        <w:t>Part 3-)</w:t>
+      </w:r>
+      <w:r>
+        <w:rPr>
+          <w:sz w:val="24"/>
+          <w:szCs w:val="24"/>
+          <w:lang w:val="en-US"/>
+        </w:rPr>
+        <w:t xml:space="preserve"> </w:t>
+      </w:r>
+    </w:p>
+    <w:p>
+      <w:pPr>
+        <w:keepNext/>
+        <w:jc w:val="center"/>
+      </w:pPr>
+      <w:r>
+        <w:rPr>
+          <w:noProof/>
+          <w:lang w:val="tr-TR" w:eastAsia="tr-TR"/>
+        </w:rPr>
+        <w:drawing>
+          <wp:inline distT="0" distB="0" distL="0" distR="0" wp14:anchorId="32529B9B" wp14:editId="30A92C6C">
+            <wp:extent cx="6102403" cy="3108960"/>
+            <wp:effectExtent l="0" t="0" r="0" b="0"/>
+            <wp:docPr id="14" name="Resim 14"/>
+            <wp:cNvGraphicFramePr>
+              <a:graphicFrameLocks xmlns:a="http://schemas.openxmlformats.org/drawingml/2006/main" noChangeAspect="1"/>
+            </wp:cNvGraphicFramePr>
+            <a:graphic xmlns:a="http://schemas.openxmlformats.org/drawingml/2006/main">
+              <a:graphicData uri="http://schemas.openxmlformats.org/drawingml/2006/picture">
+                <pic:pic xmlns:pic="http://schemas.openxmlformats.org/drawingml/2006/picture">
+                  <pic:nvPicPr>
+                    <pic:cNvPr id="0" name="Picture 1"/>
+                    <pic:cNvPicPr>
+                      <a:picLocks noChangeAspect="1" noChangeArrowheads="1"/>
+                    </pic:cNvPicPr>
+                  </pic:nvPicPr>
+                  <pic:blipFill>
+                    <a:blip r:embed="rId25">
+                      <a:extLst>
+                        <a:ext uri="{28A0092B-C50C-407E-A947-70E740481C1C}">
+                          <a14:useLocalDpi xmlns:a14="http://schemas.microsoft.com/office/drawing/2010/main" val="0"/>
+                        </a:ext>
+                      </a:extLst>
+                    </a:blip>
+                    <a:stretch>
+                      <a:fillRect/>
+                    </a:stretch>
+                  </pic:blipFill>
+                  <pic:spPr bwMode="auto">
+                    <a:xfrm>
+                      <a:off x="0" y="0"/>
+                      <a:ext cx="6117086" cy="3116441"/>
+                    </a:xfrm>
+                    <a:prstGeom prst="rect">
+                      <a:avLst/>
+                    </a:prstGeom>
+                    <a:noFill/>
+                    <a:ln>
+                      <a:noFill/>
+                    </a:ln>
+                  </pic:spPr>
+                </pic:pic>
+              </a:graphicData>
+            </a:graphic>
+          </wp:inline>
+        </w:drawing>
+      </w:r>
+    </w:p>
+    <w:p>
+      <w:pPr>
+        <w:pStyle w:val="ResimYazs"/>
+        <w:jc w:val="center"/>
+      </w:pPr>
+      <w:r>
+        <w:t xml:space="preserve">Figure </w:t>
+      </w:r>
       <w:r>
         <w:rPr>
           <w:noProof/>
@@ -5543,7 +5720,7 @@
         <w:rPr>
           <w:noProof/>
         </w:rPr>
-        <w:t>13</w:t>
+        <w:t>14</w:t>
       </w:r>
       <w:r>
         <w:rPr>
@@ -5561,6 +5738,7 @@
     <w:p/>
     <w:p>
       <w:pPr>
+        <w:jc w:val="both"/>
         <w:rPr>
           <w:sz w:val="24"/>
           <w:szCs w:val="24"/>
@@ -5581,7 +5759,23 @@
           <w:szCs w:val="24"/>
           <w:lang w:val="en-US"/>
         </w:rPr>
-        <w:t xml:space="preserve">%246.35 and RMS values of </w:t>
+        <w:t>%</w:t>
+      </w:r>
+      <w:r>
+        <w:rPr>
+          <w:sz w:val="24"/>
+          <w:szCs w:val="24"/>
+          <w:lang w:val="en-US"/>
+        </w:rPr>
+        <w:t>189.91</w:t>
+      </w:r>
+      <w:r>
+        <w:rPr>
+          <w:sz w:val="24"/>
+          <w:szCs w:val="24"/>
+          <w:lang w:val="en-US"/>
+        </w:rPr>
+        <w:t xml:space="preserve"> and RMS values of </w:t>
       </w:r>
       <w:r>
         <w:rPr>
@@ -5650,6 +5844,7 @@
     </w:p>
     <w:p>
       <w:pPr>
+        <w:jc w:val="both"/>
         <w:rPr>
           <w:sz w:val="24"/>
           <w:szCs w:val="24"/>
@@ -5672,8 +5867,6 @@
         </w:rPr>
         <w:t>,</w:t>
       </w:r>
-      <w:bookmarkStart w:id="0" w:name="_GoBack"/>
-      <w:bookmarkEnd w:id="0"/>
       <w:r>
         <w:rPr>
           <w:sz w:val="24"/>
@@ -5704,15 +5897,55 @@
           <w:szCs w:val="24"/>
           <w:lang w:val="en-US"/>
         </w:rPr>
-        <w:t xml:space="preserve"> in the figure 13</w:t>
-      </w:r>
-      <w:r>
-        <w:rPr>
-          <w:sz w:val="24"/>
-          <w:szCs w:val="24"/>
-          <w:lang w:val="en-US"/>
-        </w:rPr>
-        <w:t>, RMS values increased since due to commutation, we loss some voltage.</w:t>
+        <w:t xml:space="preserve"> in the figure 1</w:t>
+      </w:r>
+      <w:r>
+        <w:rPr>
+          <w:sz w:val="24"/>
+          <w:szCs w:val="24"/>
+          <w:lang w:val="en-US"/>
+        </w:rPr>
+        <w:t>4</w:t>
+      </w:r>
+      <w:r>
+        <w:rPr>
+          <w:sz w:val="24"/>
+          <w:szCs w:val="24"/>
+          <w:lang w:val="en-US"/>
+        </w:rPr>
+        <w:t xml:space="preserve">, RMS values increased since </w:t>
+      </w:r>
+      <w:r>
+        <w:rPr>
+          <w:sz w:val="24"/>
+          <w:szCs w:val="24"/>
+          <w:lang w:val="en-US"/>
+        </w:rPr>
+        <w:t xml:space="preserve">we did not loss voltage </w:t>
+      </w:r>
+      <w:r>
+        <w:rPr>
+          <w:sz w:val="24"/>
+          <w:szCs w:val="24"/>
+          <w:lang w:val="en-US"/>
+        </w:rPr>
+        <w:t>due to commutation</w:t>
+      </w:r>
+      <w:r>
+        <w:rPr>
+          <w:sz w:val="24"/>
+          <w:szCs w:val="24"/>
+          <w:lang w:val="en-US"/>
+        </w:rPr>
+        <w:t xml:space="preserve"> unlike part 1</w:t>
+      </w:r>
+      <w:r>
+        <w:rPr>
+          <w:sz w:val="24"/>
+          <w:szCs w:val="24"/>
+          <w:lang w:val="en-US"/>
+        </w:rPr>
+        <w:t>.</w:t>
       </w:r>
       <w:r>
         <w:rPr>
@@ -5728,34 +5961,199 @@
           <w:szCs w:val="24"/>
           <w:lang w:val="en-US"/>
         </w:rPr>
-        <w:t xml:space="preserve"> our phase current waveform become sharp edged unlike part 1 with line inductance.  Although, with or without line inductance we had large THD values</w:t>
-      </w:r>
-      <w:r>
-        <w:rPr>
-          <w:sz w:val="24"/>
-          <w:szCs w:val="24"/>
-          <w:lang w:val="en-US"/>
-        </w:rPr>
-        <w:t xml:space="preserve"> we observed smoother in the first part as indicated in figure 7. </w:t>
-      </w:r>
-    </w:p>
-    <w:p>
-      <w:pPr>
-        <w:rPr>
-          <w:sz w:val="24"/>
-          <w:szCs w:val="24"/>
-          <w:lang w:val="en-US"/>
-        </w:rPr>
-      </w:pPr>
-    </w:p>
-    <w:p>
-      <w:pPr>
-        <w:rPr>
-          <w:sz w:val="24"/>
-          <w:szCs w:val="24"/>
-          <w:lang w:val="en-US"/>
-        </w:rPr>
-      </w:pPr>
+        <w:t xml:space="preserve"> our phase current waveform become sharp edged unlike part 1 with line inductance.  Although, with or without line inductance</w:t>
+      </w:r>
+      <w:r>
+        <w:rPr>
+          <w:sz w:val="24"/>
+          <w:szCs w:val="24"/>
+          <w:lang w:val="en-US"/>
+        </w:rPr>
+        <w:t>,</w:t>
+      </w:r>
+      <w:r>
+        <w:rPr>
+          <w:sz w:val="24"/>
+          <w:szCs w:val="24"/>
+          <w:lang w:val="en-US"/>
+        </w:rPr>
+        <w:t xml:space="preserve"> we had large THD values</w:t>
+      </w:r>
+      <w:r>
+        <w:rPr>
+          <w:sz w:val="24"/>
+          <w:szCs w:val="24"/>
+          <w:lang w:val="en-US"/>
+        </w:rPr>
+        <w:t xml:space="preserve"> we observed smoother in the first part as indicated in figure </w:t>
+      </w:r>
+      <w:r>
+        <w:rPr>
+          <w:sz w:val="24"/>
+          <w:szCs w:val="24"/>
+          <w:lang w:val="en-US"/>
+        </w:rPr>
+        <w:t>14</w:t>
+      </w:r>
+      <w:r>
+        <w:rPr>
+          <w:sz w:val="24"/>
+          <w:szCs w:val="24"/>
+          <w:lang w:val="en-US"/>
+        </w:rPr>
+        <w:t xml:space="preserve">. </w:t>
+      </w:r>
+    </w:p>
+    <w:p>
+      <w:pPr>
+        <w:keepNext/>
+        <w:jc w:val="center"/>
+      </w:pPr>
+      <w:r>
+        <w:rPr>
+          <w:noProof/>
+        </w:rPr>
+        <w:lastRenderedPageBreak/>
+        <w:drawing>
+          <wp:inline distT="0" distB="0" distL="0" distR="0" wp14:anchorId="410A6BA9" wp14:editId="7DE6E46B">
+            <wp:extent cx="5804551" cy="3262580"/>
+            <wp:effectExtent l="0" t="0" r="5715" b="0"/>
+            <wp:docPr id="16" name="Resim 16"/>
+            <wp:cNvGraphicFramePr>
+              <a:graphicFrameLocks xmlns:a="http://schemas.openxmlformats.org/drawingml/2006/main" noChangeAspect="1"/>
+            </wp:cNvGraphicFramePr>
+            <a:graphic xmlns:a="http://schemas.openxmlformats.org/drawingml/2006/main">
+              <a:graphicData uri="http://schemas.openxmlformats.org/drawingml/2006/picture">
+                <pic:pic xmlns:pic="http://schemas.openxmlformats.org/drawingml/2006/picture">
+                  <pic:nvPicPr>
+                    <pic:cNvPr id="0" name="Picture 3"/>
+                    <pic:cNvPicPr>
+                      <a:picLocks noChangeAspect="1" noChangeArrowheads="1"/>
+                    </pic:cNvPicPr>
+                  </pic:nvPicPr>
+                  <pic:blipFill>
+                    <a:blip r:embed="rId26">
+                      <a:extLst>
+                        <a:ext uri="{28A0092B-C50C-407E-A947-70E740481C1C}">
+                          <a14:useLocalDpi xmlns:a14="http://schemas.microsoft.com/office/drawing/2010/main" val="0"/>
+                        </a:ext>
+                      </a:extLst>
+                    </a:blip>
+                    <a:srcRect/>
+                    <a:stretch>
+                      <a:fillRect/>
+                    </a:stretch>
+                  </pic:blipFill>
+                  <pic:spPr bwMode="auto">
+                    <a:xfrm>
+                      <a:off x="0" y="0"/>
+                      <a:ext cx="5819787" cy="3271144"/>
+                    </a:xfrm>
+                    <a:prstGeom prst="rect">
+                      <a:avLst/>
+                    </a:prstGeom>
+                    <a:noFill/>
+                    <a:ln>
+                      <a:noFill/>
+                    </a:ln>
+                  </pic:spPr>
+                </pic:pic>
+              </a:graphicData>
+            </a:graphic>
+          </wp:inline>
+        </w:drawing>
+      </w:r>
+    </w:p>
+    <w:p>
+      <w:pPr>
+        <w:pStyle w:val="ResimYazs"/>
+        <w:jc w:val="center"/>
+        <w:rPr>
+          <w:sz w:val="24"/>
+          <w:szCs w:val="24"/>
+          <w:lang w:val="en-US"/>
+        </w:rPr>
+      </w:pPr>
+      <w:r>
+        <w:t xml:space="preserve">Figure </w:t>
+      </w:r>
+      <w:fldSimple w:instr=" SEQ Figure \* ARABIC ">
+        <w:r>
+          <w:rPr>
+            <w:noProof/>
+          </w:rPr>
+          <w:t>15</w:t>
+        </w:r>
+      </w:fldSimple>
+      <w:r>
+        <w:t>: Power factor calculation of input current without line inductance</w:t>
+      </w:r>
+    </w:p>
+    <w:p>
+      <w:pPr>
+        <w:jc w:val="both"/>
+        <w:rPr>
+          <w:sz w:val="24"/>
+          <w:szCs w:val="24"/>
+          <w:lang w:val="en-US"/>
+        </w:rPr>
+      </w:pPr>
+      <w:r>
+        <w:rPr>
+          <w:sz w:val="24"/>
+          <w:szCs w:val="24"/>
+          <w:lang w:val="en-US"/>
+        </w:rPr>
+        <w:t>Without Ls</w:t>
+      </w:r>
+      <w:r>
+        <w:rPr>
+          <w:sz w:val="24"/>
+          <w:szCs w:val="24"/>
+          <w:lang w:val="en-US"/>
+        </w:rPr>
+        <w:t xml:space="preserve"> in the figure 15</w:t>
+      </w:r>
+      <w:r>
+        <w:rPr>
+          <w:sz w:val="24"/>
+          <w:szCs w:val="24"/>
+          <w:lang w:val="en-US"/>
+        </w:rPr>
+        <w:t xml:space="preserve">, we calculated power factor as 0.9642. Current is leading since there is a capacitive effect on load side. However, in part 1, there is a little leading </w:t>
+      </w:r>
+      <w:r>
+        <w:rPr>
+          <w:sz w:val="24"/>
+          <w:szCs w:val="24"/>
+          <w:lang w:val="en-US"/>
+        </w:rPr>
+        <w:t>on current</w:t>
+      </w:r>
+      <w:r>
+        <w:rPr>
+          <w:sz w:val="24"/>
+          <w:szCs w:val="24"/>
+          <w:lang w:val="en-US"/>
+        </w:rPr>
+        <w:t xml:space="preserve"> since inductor has lagging effect and capacitor and inductor </w:t>
+      </w:r>
+      <w:r>
+        <w:rPr>
+          <w:sz w:val="24"/>
+          <w:szCs w:val="24"/>
+          <w:lang w:val="en-US"/>
+        </w:rPr>
+        <w:t>compensate</w:t>
+      </w:r>
+      <w:r>
+        <w:rPr>
+          <w:sz w:val="24"/>
+          <w:szCs w:val="24"/>
+          <w:lang w:val="en-US"/>
+        </w:rPr>
+        <w:t xml:space="preserve"> each other.</w:t>
+      </w:r>
     </w:p>
     <w:p>
       <w:pPr>
@@ -6738,7 +7136,7 @@
     <w:lsdException w:name="Table Web 2" w:semiHidden="1" w:unhideWhenUsed="1"/>
     <w:lsdException w:name="Table Web 3" w:semiHidden="1" w:unhideWhenUsed="1"/>
     <w:lsdException w:name="Balloon Text" w:semiHidden="1" w:unhideWhenUsed="1"/>
-    <w:lsdException w:name="Table Grid" w:semiHidden="1" w:uiPriority="39" w:unhideWhenUsed="1"/>
+    <w:lsdException w:name="Table Grid" w:uiPriority="39"/>
     <w:lsdException w:name="Table Theme" w:semiHidden="1" w:unhideWhenUsed="1"/>
     <w:lsdException w:name="Placeholder Text" w:semiHidden="1"/>
     <w:lsdException w:name="No Spacing" w:uiPriority="1" w:qFormat="1"/>

</xml_diff>